<commit_message>
iniziata la fase 2 (non quella della Marvel)
</commit_message>
<xml_diff>
--- a/Tesina base di Dati.docx
+++ b/Tesina base di Dati.docx
@@ -745,7 +745,7 @@
             </w:rPr>
             <w:fldChar w:fldCharType="separate"/>
           </w:r>
-          <w:hyperlink w:anchor="_Toc118730028" w:history="1">
+          <w:hyperlink w:anchor="_Toc119433479" w:history="1">
             <w:r>
               <w:rPr>
                 <w:rStyle w:val="Collegamentoipertestuale"/>
@@ -796,7 +796,7 @@
                 <w:noProof/>
                 <w:webHidden/>
               </w:rPr>
-              <w:instrText xml:space="preserve"> PAGEREF _Toc118730028 \h </w:instrText>
+              <w:instrText xml:space="preserve"> PAGEREF _Toc119433479 \h </w:instrText>
             </w:r>
             <w:r>
               <w:rPr>
@@ -843,7 +843,7 @@
               <w:lang w:eastAsia="it-IT"/>
             </w:rPr>
           </w:pPr>
-          <w:hyperlink w:anchor="_Toc118730029" w:history="1">
+          <w:hyperlink w:anchor="_Toc119433480" w:history="1">
             <w:r>
               <w:rPr>
                 <w:rStyle w:val="Collegamentoipertestuale"/>
@@ -892,7 +892,7 @@
                 <w:noProof/>
                 <w:webHidden/>
               </w:rPr>
-              <w:instrText xml:space="preserve"> PAGEREF _Toc118730029 \h </w:instrText>
+              <w:instrText xml:space="preserve"> PAGEREF _Toc119433480 \h </w:instrText>
             </w:r>
             <w:r>
               <w:rPr>
@@ -939,7 +939,7 @@
               <w:lang w:eastAsia="it-IT"/>
             </w:rPr>
           </w:pPr>
-          <w:hyperlink w:anchor="_Toc118730030" w:history="1">
+          <w:hyperlink w:anchor="_Toc119433481" w:history="1">
             <w:r>
               <w:rPr>
                 <w:rStyle w:val="Collegamentoipertestuale"/>
@@ -988,7 +988,7 @@
                 <w:noProof/>
                 <w:webHidden/>
               </w:rPr>
-              <w:instrText xml:space="preserve"> PAGEREF _Toc118730030 \h </w:instrText>
+              <w:instrText xml:space="preserve"> PAGEREF _Toc119433481 \h </w:instrText>
             </w:r>
             <w:r>
               <w:rPr>
@@ -1036,7 +1036,7 @@
               <w:lang w:eastAsia="it-IT"/>
             </w:rPr>
           </w:pPr>
-          <w:hyperlink w:anchor="_Toc118730031" w:history="1">
+          <w:hyperlink w:anchor="_Toc119433482" w:history="1">
             <w:r>
               <w:rPr>
                 <w:rStyle w:val="Collegamentoipertestuale"/>
@@ -1086,7 +1086,7 @@
                 <w:noProof/>
                 <w:webHidden/>
               </w:rPr>
-              <w:instrText xml:space="preserve"> PAGEREF _Toc118730031 \h </w:instrText>
+              <w:instrText xml:space="preserve"> PAGEREF _Toc119433482 \h </w:instrText>
             </w:r>
             <w:r>
               <w:rPr>
@@ -1133,7 +1133,7 @@
               <w:lang w:eastAsia="it-IT"/>
             </w:rPr>
           </w:pPr>
-          <w:hyperlink w:anchor="_Toc118730032" w:history="1">
+          <w:hyperlink w:anchor="_Toc119433483" w:history="1">
             <w:r>
               <w:rPr>
                 <w:rStyle w:val="Collegamentoipertestuale"/>
@@ -1182,7 +1182,7 @@
                 <w:noProof/>
                 <w:webHidden/>
               </w:rPr>
-              <w:instrText xml:space="preserve"> PAGEREF _Toc118730032 \h </w:instrText>
+              <w:instrText xml:space="preserve"> PAGEREF _Toc119433483 \h </w:instrText>
             </w:r>
             <w:r>
               <w:rPr>
@@ -1230,7 +1230,7 @@
               <w:lang w:eastAsia="it-IT"/>
             </w:rPr>
           </w:pPr>
-          <w:hyperlink w:anchor="_Toc118730033" w:history="1">
+          <w:hyperlink w:anchor="_Toc119433484" w:history="1">
             <w:r>
               <w:rPr>
                 <w:rStyle w:val="Collegamentoipertestuale"/>
@@ -1280,7 +1280,7 @@
                 <w:noProof/>
                 <w:webHidden/>
               </w:rPr>
-              <w:instrText xml:space="preserve"> PAGEREF _Toc118730033 \h </w:instrText>
+              <w:instrText xml:space="preserve"> PAGEREF _Toc119433484 \h </w:instrText>
             </w:r>
             <w:r>
               <w:rPr>
@@ -1327,7 +1327,7 @@
               <w:lang w:eastAsia="it-IT"/>
             </w:rPr>
           </w:pPr>
-          <w:hyperlink w:anchor="_Toc118730034" w:history="1">
+          <w:hyperlink w:anchor="_Toc119433485" w:history="1">
             <w:r>
               <w:rPr>
                 <w:rStyle w:val="Collegamentoipertestuale"/>
@@ -1376,7 +1376,7 @@
                 <w:noProof/>
                 <w:webHidden/>
               </w:rPr>
-              <w:instrText xml:space="preserve"> PAGEREF _Toc118730034 \h </w:instrText>
+              <w:instrText xml:space="preserve"> PAGEREF _Toc119433485 \h </w:instrText>
             </w:r>
             <w:r>
               <w:rPr>
@@ -1423,7 +1423,7 @@
               <w:lang w:eastAsia="it-IT"/>
             </w:rPr>
           </w:pPr>
-          <w:hyperlink w:anchor="_Toc118730035" w:history="1">
+          <w:hyperlink w:anchor="_Toc119433486" w:history="1">
             <w:r>
               <w:rPr>
                 <w:rStyle w:val="Collegamentoipertestuale"/>
@@ -1472,7 +1472,7 @@
                 <w:noProof/>
                 <w:webHidden/>
               </w:rPr>
-              <w:instrText xml:space="preserve"> PAGEREF _Toc118730035 \h </w:instrText>
+              <w:instrText xml:space="preserve"> PAGEREF _Toc119433486 \h </w:instrText>
             </w:r>
             <w:r>
               <w:rPr>
@@ -1519,7 +1519,7 @@
               <w:lang w:eastAsia="it-IT"/>
             </w:rPr>
           </w:pPr>
-          <w:hyperlink w:anchor="_Toc118730036" w:history="1">
+          <w:hyperlink w:anchor="_Toc119433487" w:history="1">
             <w:r>
               <w:rPr>
                 <w:rStyle w:val="Collegamentoipertestuale"/>
@@ -1568,7 +1568,7 @@
                 <w:noProof/>
                 <w:webHidden/>
               </w:rPr>
-              <w:instrText xml:space="preserve"> PAGEREF _Toc118730036 \h </w:instrText>
+              <w:instrText xml:space="preserve"> PAGEREF _Toc119433487 \h </w:instrText>
             </w:r>
             <w:r>
               <w:rPr>
@@ -1615,7 +1615,7 @@
               <w:lang w:eastAsia="it-IT"/>
             </w:rPr>
           </w:pPr>
-          <w:hyperlink w:anchor="_Toc118730037" w:history="1">
+          <w:hyperlink w:anchor="_Toc119433488" w:history="1">
             <w:r>
               <w:rPr>
                 <w:rStyle w:val="Collegamentoipertestuale"/>
@@ -1664,7 +1664,7 @@
                 <w:noProof/>
                 <w:webHidden/>
               </w:rPr>
-              <w:instrText xml:space="preserve"> PAGEREF _Toc118730037 \h </w:instrText>
+              <w:instrText xml:space="preserve"> PAGEREF _Toc119433488 \h </w:instrText>
             </w:r>
             <w:r>
               <w:rPr>
@@ -1712,7 +1712,7 @@
               <w:lang w:eastAsia="it-IT"/>
             </w:rPr>
           </w:pPr>
-          <w:hyperlink w:anchor="_Toc118730038" w:history="1">
+          <w:hyperlink w:anchor="_Toc119433489" w:history="1">
             <w:r>
               <w:rPr>
                 <w:rStyle w:val="Collegamentoipertestuale"/>
@@ -1762,7 +1762,7 @@
                 <w:noProof/>
                 <w:webHidden/>
               </w:rPr>
-              <w:instrText xml:space="preserve"> PAGEREF _Toc118730038 \h </w:instrText>
+              <w:instrText xml:space="preserve"> PAGEREF _Toc119433489 \h </w:instrText>
             </w:r>
             <w:r>
               <w:rPr>
@@ -1810,7 +1810,7 @@
               <w:lang w:eastAsia="it-IT"/>
             </w:rPr>
           </w:pPr>
-          <w:hyperlink w:anchor="_Toc118730039" w:history="1">
+          <w:hyperlink w:anchor="_Toc119433490" w:history="1">
             <w:r>
               <w:rPr>
                 <w:rStyle w:val="Collegamentoipertestuale"/>
@@ -1860,7 +1860,7 @@
                 <w:noProof/>
                 <w:webHidden/>
               </w:rPr>
-              <w:instrText xml:space="preserve"> PAGEREF _Toc118730039 \h </w:instrText>
+              <w:instrText xml:space="preserve"> PAGEREF _Toc119433490 \h </w:instrText>
             </w:r>
             <w:r>
               <w:rPr>
@@ -1908,7 +1908,7 @@
               <w:lang w:eastAsia="it-IT"/>
             </w:rPr>
           </w:pPr>
-          <w:hyperlink w:anchor="_Toc118730040" w:history="1">
+          <w:hyperlink w:anchor="_Toc119433491" w:history="1">
             <w:r>
               <w:rPr>
                 <w:rStyle w:val="Collegamentoipertestuale"/>
@@ -1958,7 +1958,7 @@
                 <w:noProof/>
                 <w:webHidden/>
               </w:rPr>
-              <w:instrText xml:space="preserve"> PAGEREF _Toc118730040 \h </w:instrText>
+              <w:instrText xml:space="preserve"> PAGEREF _Toc119433491 \h </w:instrText>
             </w:r>
             <w:r>
               <w:rPr>
@@ -2006,7 +2006,7 @@
               <w:lang w:eastAsia="it-IT"/>
             </w:rPr>
           </w:pPr>
-          <w:hyperlink w:anchor="_Toc118730041" w:history="1">
+          <w:hyperlink w:anchor="_Toc119433492" w:history="1">
             <w:r>
               <w:rPr>
                 <w:rStyle w:val="Collegamentoipertestuale"/>
@@ -2056,7 +2056,7 @@
                 <w:noProof/>
                 <w:webHidden/>
               </w:rPr>
-              <w:instrText xml:space="preserve"> PAGEREF _Toc118730041 \h </w:instrText>
+              <w:instrText xml:space="preserve"> PAGEREF _Toc119433492 \h </w:instrText>
             </w:r>
             <w:r>
               <w:rPr>
@@ -2104,7 +2104,7 @@
               <w:lang w:eastAsia="it-IT"/>
             </w:rPr>
           </w:pPr>
-          <w:hyperlink w:anchor="_Toc118730042" w:history="1">
+          <w:hyperlink w:anchor="_Toc119433493" w:history="1">
             <w:r>
               <w:rPr>
                 <w:rStyle w:val="Collegamentoipertestuale"/>
@@ -2154,7 +2154,7 @@
                 <w:noProof/>
                 <w:webHidden/>
               </w:rPr>
-              <w:instrText xml:space="preserve"> PAGEREF _Toc118730042 \h </w:instrText>
+              <w:instrText xml:space="preserve"> PAGEREF _Toc119433493 \h </w:instrText>
             </w:r>
             <w:r>
               <w:rPr>
@@ -2202,7 +2202,7 @@
               <w:lang w:eastAsia="it-IT"/>
             </w:rPr>
           </w:pPr>
-          <w:hyperlink w:anchor="_Toc118730043" w:history="1">
+          <w:hyperlink w:anchor="_Toc119433494" w:history="1">
             <w:r>
               <w:rPr>
                 <w:rStyle w:val="Collegamentoipertestuale"/>
@@ -2252,7 +2252,7 @@
                 <w:noProof/>
                 <w:webHidden/>
               </w:rPr>
-              <w:instrText xml:space="preserve"> PAGEREF _Toc118730043 \h </w:instrText>
+              <w:instrText xml:space="preserve"> PAGEREF _Toc119433494 \h </w:instrText>
             </w:r>
             <w:r>
               <w:rPr>
@@ -2300,7 +2300,7 @@
               <w:lang w:eastAsia="it-IT"/>
             </w:rPr>
           </w:pPr>
-          <w:hyperlink w:anchor="_Toc118730044" w:history="1">
+          <w:hyperlink w:anchor="_Toc119433495" w:history="1">
             <w:r>
               <w:rPr>
                 <w:rStyle w:val="Collegamentoipertestuale"/>
@@ -2350,7 +2350,7 @@
                 <w:noProof/>
                 <w:webHidden/>
               </w:rPr>
-              <w:instrText xml:space="preserve"> PAGEREF _Toc118730044 \h </w:instrText>
+              <w:instrText xml:space="preserve"> PAGEREF _Toc119433495 \h </w:instrText>
             </w:r>
             <w:r>
               <w:rPr>
@@ -2398,7 +2398,7 @@
               <w:lang w:eastAsia="it-IT"/>
             </w:rPr>
           </w:pPr>
-          <w:hyperlink w:anchor="_Toc118730045" w:history="1">
+          <w:hyperlink w:anchor="_Toc119433496" w:history="1">
             <w:r>
               <w:rPr>
                 <w:rStyle w:val="Collegamentoipertestuale"/>
@@ -2448,7 +2448,7 @@
                 <w:noProof/>
                 <w:webHidden/>
               </w:rPr>
-              <w:instrText xml:space="preserve"> PAGEREF _Toc118730045 \h </w:instrText>
+              <w:instrText xml:space="preserve"> PAGEREF _Toc119433496 \h </w:instrText>
             </w:r>
             <w:r>
               <w:rPr>
@@ -2496,7 +2496,7 @@
               <w:lang w:eastAsia="it-IT"/>
             </w:rPr>
           </w:pPr>
-          <w:hyperlink w:anchor="_Toc118730046" w:history="1">
+          <w:hyperlink w:anchor="_Toc119433497" w:history="1">
             <w:r>
               <w:rPr>
                 <w:rStyle w:val="Collegamentoipertestuale"/>
@@ -2546,7 +2546,7 @@
                 <w:noProof/>
                 <w:webHidden/>
               </w:rPr>
-              <w:instrText xml:space="preserve"> PAGEREF _Toc118730046 \h </w:instrText>
+              <w:instrText xml:space="preserve"> PAGEREF _Toc119433497 \h </w:instrText>
             </w:r>
             <w:r>
               <w:rPr>
@@ -2594,7 +2594,7 @@
               <w:lang w:eastAsia="it-IT"/>
             </w:rPr>
           </w:pPr>
-          <w:hyperlink w:anchor="_Toc118730047" w:history="1">
+          <w:hyperlink w:anchor="_Toc119433498" w:history="1">
             <w:r>
               <w:rPr>
                 <w:rStyle w:val="Collegamentoipertestuale"/>
@@ -2643,7 +2643,7 @@
                 <w:noProof/>
                 <w:webHidden/>
               </w:rPr>
-              <w:instrText xml:space="preserve"> PAGEREF _Toc118730047 \h </w:instrText>
+              <w:instrText xml:space="preserve"> PAGEREF _Toc119433498 \h </w:instrText>
             </w:r>
             <w:r>
               <w:rPr>
@@ -2691,7 +2691,7 @@
               <w:lang w:eastAsia="it-IT"/>
             </w:rPr>
           </w:pPr>
-          <w:hyperlink w:anchor="_Toc118730048" w:history="1">
+          <w:hyperlink w:anchor="_Toc119433499" w:history="1">
             <w:r>
               <w:rPr>
                 <w:rStyle w:val="Collegamentoipertestuale"/>
@@ -2741,7 +2741,7 @@
                 <w:noProof/>
                 <w:webHidden/>
               </w:rPr>
-              <w:instrText xml:space="preserve"> PAGEREF _Toc118730048 \h </w:instrText>
+              <w:instrText xml:space="preserve"> PAGEREF _Toc119433499 \h </w:instrText>
             </w:r>
             <w:r>
               <w:rPr>
@@ -2788,7 +2788,7 @@
               <w:lang w:eastAsia="it-IT"/>
             </w:rPr>
           </w:pPr>
-          <w:hyperlink w:anchor="_Toc118730049" w:history="1">
+          <w:hyperlink w:anchor="_Toc119433500" w:history="1">
             <w:r>
               <w:rPr>
                 <w:rStyle w:val="Collegamentoipertestuale"/>
@@ -2837,7 +2837,7 @@
                 <w:noProof/>
                 <w:webHidden/>
               </w:rPr>
-              <w:instrText xml:space="preserve"> PAGEREF _Toc118730049 \h </w:instrText>
+              <w:instrText xml:space="preserve"> PAGEREF _Toc119433500 \h </w:instrText>
             </w:r>
             <w:r>
               <w:rPr>
@@ -2858,6 +2858,396 @@
                 <w:webHidden/>
               </w:rPr>
               <w:t>13</w:t>
+            </w:r>
+            <w:r>
+              <w:rPr>
+                <w:noProof/>
+                <w:webHidden/>
+              </w:rPr>
+              <w:fldChar w:fldCharType="end"/>
+            </w:r>
+          </w:hyperlink>
+        </w:p>
+        <w:p>
+          <w:pPr>
+            <w:pStyle w:val="Sommario1"/>
+            <w:tabs>
+              <w:tab w:val="left" w:pos="440"/>
+              <w:tab w:val="right" w:leader="dot" w:pos="9628"/>
+            </w:tabs>
+            <w:rPr>
+              <w:rFonts w:eastAsiaTheme="minorEastAsia" w:cstheme="minorBidi"/>
+              <w:b w:val="0"/>
+              <w:bCs w:val="0"/>
+              <w:caps w:val="0"/>
+              <w:noProof/>
+              <w:sz w:val="22"/>
+              <w:szCs w:val="22"/>
+              <w:lang w:eastAsia="it-IT"/>
+            </w:rPr>
+          </w:pPr>
+          <w:hyperlink w:anchor="_Toc119433501" w:history="1">
+            <w:r>
+              <w:rPr>
+                <w:rStyle w:val="Collegamentoipertestuale"/>
+                <w:rFonts w:ascii="Century" w:hAnsi="Century"/>
+                <w:noProof/>
+                <w:lang w:eastAsia="it-IT"/>
+              </w:rPr>
+              <w:t>2</w:t>
+            </w:r>
+            <w:r>
+              <w:rPr>
+                <w:rFonts w:eastAsiaTheme="minorEastAsia" w:cstheme="minorBidi"/>
+                <w:b w:val="0"/>
+                <w:bCs w:val="0"/>
+                <w:caps w:val="0"/>
+                <w:noProof/>
+                <w:sz w:val="22"/>
+                <w:szCs w:val="22"/>
+                <w:lang w:eastAsia="it-IT"/>
+              </w:rPr>
+              <w:tab/>
+            </w:r>
+            <w:r>
+              <w:rPr>
+                <w:rStyle w:val="Collegamentoipertestuale"/>
+                <w:rFonts w:ascii="Century" w:hAnsi="Century"/>
+                <w:noProof/>
+                <w:lang w:eastAsia="it-IT"/>
+              </w:rPr>
+              <w:t>PROGETTAZIONE CONCETTUALE</w:t>
+            </w:r>
+            <w:r>
+              <w:rPr>
+                <w:noProof/>
+                <w:webHidden/>
+              </w:rPr>
+              <w:tab/>
+            </w:r>
+            <w:r>
+              <w:rPr>
+                <w:noProof/>
+                <w:webHidden/>
+              </w:rPr>
+              <w:fldChar w:fldCharType="begin"/>
+            </w:r>
+            <w:r>
+              <w:rPr>
+                <w:noProof/>
+                <w:webHidden/>
+              </w:rPr>
+              <w:instrText xml:space="preserve"> PAGEREF _Toc119433501 \h </w:instrText>
+            </w:r>
+            <w:r>
+              <w:rPr>
+                <w:noProof/>
+                <w:webHidden/>
+              </w:rPr>
+            </w:r>
+            <w:r>
+              <w:rPr>
+                <w:noProof/>
+                <w:webHidden/>
+              </w:rPr>
+              <w:fldChar w:fldCharType="separate"/>
+            </w:r>
+            <w:r>
+              <w:rPr>
+                <w:noProof/>
+                <w:webHidden/>
+              </w:rPr>
+              <w:t>14</w:t>
+            </w:r>
+            <w:r>
+              <w:rPr>
+                <w:noProof/>
+                <w:webHidden/>
+              </w:rPr>
+              <w:fldChar w:fldCharType="end"/>
+            </w:r>
+          </w:hyperlink>
+        </w:p>
+        <w:p>
+          <w:pPr>
+            <w:pStyle w:val="Sommario2"/>
+            <w:tabs>
+              <w:tab w:val="left" w:pos="880"/>
+              <w:tab w:val="right" w:leader="dot" w:pos="9628"/>
+            </w:tabs>
+            <w:rPr>
+              <w:rFonts w:eastAsiaTheme="minorEastAsia" w:cstheme="minorBidi"/>
+              <w:smallCaps w:val="0"/>
+              <w:noProof/>
+              <w:sz w:val="22"/>
+              <w:szCs w:val="22"/>
+              <w:lang w:eastAsia="it-IT"/>
+            </w:rPr>
+          </w:pPr>
+          <w:hyperlink w:anchor="_Toc119433502" w:history="1">
+            <w:r>
+              <w:rPr>
+                <w:rStyle w:val="Collegamentoipertestuale"/>
+                <w:rFonts w:ascii="Century" w:hAnsi="Century"/>
+                <w:noProof/>
+                <w:lang w:eastAsia="it-IT"/>
+              </w:rPr>
+              <w:t>2.1</w:t>
+            </w:r>
+            <w:r>
+              <w:rPr>
+                <w:rFonts w:eastAsiaTheme="minorEastAsia" w:cstheme="minorBidi"/>
+                <w:smallCaps w:val="0"/>
+                <w:noProof/>
+                <w:sz w:val="22"/>
+                <w:szCs w:val="22"/>
+                <w:lang w:eastAsia="it-IT"/>
+              </w:rPr>
+              <w:tab/>
+            </w:r>
+            <w:r>
+              <w:rPr>
+                <w:rStyle w:val="Collegamentoipertestuale"/>
+                <w:rFonts w:ascii="Century" w:hAnsi="Century"/>
+                <w:noProof/>
+                <w:lang w:eastAsia="it-IT"/>
+              </w:rPr>
+              <w:t>SPIEGAZIONE DELLA MODALITÀ CON CUI SI INTENDE PROCEDERE</w:t>
+            </w:r>
+            <w:r>
+              <w:rPr>
+                <w:noProof/>
+                <w:webHidden/>
+              </w:rPr>
+              <w:tab/>
+            </w:r>
+            <w:r>
+              <w:rPr>
+                <w:noProof/>
+                <w:webHidden/>
+              </w:rPr>
+              <w:fldChar w:fldCharType="begin"/>
+            </w:r>
+            <w:r>
+              <w:rPr>
+                <w:noProof/>
+                <w:webHidden/>
+              </w:rPr>
+              <w:instrText xml:space="preserve"> PAGEREF _Toc119433502 \h </w:instrText>
+            </w:r>
+            <w:r>
+              <w:rPr>
+                <w:noProof/>
+                <w:webHidden/>
+              </w:rPr>
+            </w:r>
+            <w:r>
+              <w:rPr>
+                <w:noProof/>
+                <w:webHidden/>
+              </w:rPr>
+              <w:fldChar w:fldCharType="separate"/>
+            </w:r>
+            <w:r>
+              <w:rPr>
+                <w:noProof/>
+                <w:webHidden/>
+              </w:rPr>
+              <w:t>14</w:t>
+            </w:r>
+            <w:r>
+              <w:rPr>
+                <w:noProof/>
+                <w:webHidden/>
+              </w:rPr>
+              <w:fldChar w:fldCharType="end"/>
+            </w:r>
+          </w:hyperlink>
+        </w:p>
+        <w:p>
+          <w:pPr>
+            <w:pStyle w:val="Sommario2"/>
+            <w:tabs>
+              <w:tab w:val="left" w:pos="880"/>
+              <w:tab w:val="right" w:leader="dot" w:pos="9628"/>
+            </w:tabs>
+            <w:rPr>
+              <w:rFonts w:eastAsiaTheme="minorEastAsia" w:cstheme="minorBidi"/>
+              <w:smallCaps w:val="0"/>
+              <w:noProof/>
+              <w:sz w:val="22"/>
+              <w:szCs w:val="22"/>
+              <w:lang w:eastAsia="it-IT"/>
+            </w:rPr>
+          </w:pPr>
+          <w:hyperlink w:anchor="_Toc119433503" w:history="1">
+            <w:r>
+              <w:rPr>
+                <w:rStyle w:val="Collegamentoipertestuale"/>
+                <w:noProof/>
+                <w:highlight w:val="red"/>
+              </w:rPr>
+              <w:t>2.2</w:t>
+            </w:r>
+            <w:r>
+              <w:rPr>
+                <w:rFonts w:eastAsiaTheme="minorEastAsia" w:cstheme="minorBidi"/>
+                <w:smallCaps w:val="0"/>
+                <w:noProof/>
+                <w:sz w:val="22"/>
+                <w:szCs w:val="22"/>
+                <w:lang w:eastAsia="it-IT"/>
+              </w:rPr>
+              <w:tab/>
+            </w:r>
+            <w:r>
+              <w:rPr>
+                <w:rStyle w:val="Collegamentoipertestuale"/>
+                <w:rFonts w:ascii="Century" w:hAnsi="Century"/>
+                <w:noProof/>
+                <w:highlight w:val="red"/>
+                <w:lang w:eastAsia="it-IT"/>
+              </w:rPr>
+              <w:t>IDENTIFICAZIONE DELLE ENTITA’ E RELAZIONI FONDAMENTALI</w:t>
+            </w:r>
+            <w:r>
+              <w:rPr>
+                <w:noProof/>
+                <w:webHidden/>
+              </w:rPr>
+              <w:tab/>
+            </w:r>
+            <w:r>
+              <w:rPr>
+                <w:noProof/>
+                <w:webHidden/>
+              </w:rPr>
+              <w:fldChar w:fldCharType="begin"/>
+            </w:r>
+            <w:r>
+              <w:rPr>
+                <w:noProof/>
+                <w:webHidden/>
+              </w:rPr>
+              <w:instrText xml:space="preserve"> PAGEREF _Toc119433503 \h </w:instrText>
+            </w:r>
+            <w:r>
+              <w:rPr>
+                <w:noProof/>
+                <w:webHidden/>
+              </w:rPr>
+            </w:r>
+            <w:r>
+              <w:rPr>
+                <w:noProof/>
+                <w:webHidden/>
+              </w:rPr>
+              <w:fldChar w:fldCharType="separate"/>
+            </w:r>
+            <w:r>
+              <w:rPr>
+                <w:noProof/>
+                <w:webHidden/>
+              </w:rPr>
+              <w:t>14</w:t>
+            </w:r>
+            <w:r>
+              <w:rPr>
+                <w:noProof/>
+                <w:webHidden/>
+              </w:rPr>
+              <w:fldChar w:fldCharType="end"/>
+            </w:r>
+          </w:hyperlink>
+        </w:p>
+        <w:p>
+          <w:pPr>
+            <w:pStyle w:val="Sommario2"/>
+            <w:tabs>
+              <w:tab w:val="left" w:pos="880"/>
+              <w:tab w:val="right" w:leader="dot" w:pos="9628"/>
+            </w:tabs>
+            <w:rPr>
+              <w:rFonts w:eastAsiaTheme="minorEastAsia" w:cstheme="minorBidi"/>
+              <w:smallCaps w:val="0"/>
+              <w:noProof/>
+              <w:sz w:val="22"/>
+              <w:szCs w:val="22"/>
+              <w:lang w:eastAsia="it-IT"/>
+            </w:rPr>
+          </w:pPr>
+          <w:hyperlink w:anchor="_Toc119433504" w:history="1">
+            <w:r>
+              <w:rPr>
+                <w:rStyle w:val="Collegamentoipertestuale"/>
+                <w:rFonts w:ascii="Century" w:hAnsi="Century"/>
+                <w:noProof/>
+                <w:highlight w:val="red"/>
+                <w:lang w:eastAsia="it-IT"/>
+              </w:rPr>
+              <w:t>2.3</w:t>
+            </w:r>
+            <w:r>
+              <w:rPr>
+                <w:rFonts w:eastAsiaTheme="minorEastAsia" w:cstheme="minorBidi"/>
+                <w:smallCaps w:val="0"/>
+                <w:noProof/>
+                <w:sz w:val="22"/>
+                <w:szCs w:val="22"/>
+                <w:lang w:eastAsia="it-IT"/>
+              </w:rPr>
+              <w:tab/>
+            </w:r>
+            <w:r>
+              <w:rPr>
+                <w:rStyle w:val="Collegamentoipertestuale"/>
+                <w:rFonts w:ascii="Century" w:hAnsi="Century"/>
+                <w:noProof/>
+                <w:highlight w:val="red"/>
+                <w:lang w:eastAsia="it-IT"/>
+              </w:rPr>
+              <w:t>SCHELETRO DELLO SCHEMA</w:t>
+            </w:r>
+            <w:r>
+              <w:rPr>
+                <w:noProof/>
+                <w:webHidden/>
+              </w:rPr>
+              <w:tab/>
+            </w:r>
+            <w:r>
+              <w:rPr>
+                <w:noProof/>
+                <w:webHidden/>
+              </w:rPr>
+              <w:fldChar w:fldCharType="begin"/>
+            </w:r>
+            <w:r>
+              <w:rPr>
+                <w:noProof/>
+                <w:webHidden/>
+              </w:rPr>
+              <w:instrText xml:space="preserve"> PAGEREF _Toc119433504 \h </w:instrText>
+            </w:r>
+            <w:r>
+              <w:rPr>
+                <w:noProof/>
+                <w:webHidden/>
+              </w:rPr>
+            </w:r>
+            <w:r>
+              <w:rPr>
+                <w:noProof/>
+                <w:webHidden/>
+              </w:rPr>
+              <w:fldChar w:fldCharType="separate"/>
+            </w:r>
+            <w:r>
+              <w:rPr>
+                <w:noProof/>
+                <w:webHidden/>
+              </w:rPr>
+              <w:t>14</w:t>
             </w:r>
             <w:r>
               <w:rPr>
@@ -2908,7 +3298,7 @@
           <w:lang w:eastAsia="it-IT"/>
         </w:rPr>
       </w:pPr>
-      <w:bookmarkStart w:id="1" w:name="_Toc118730028"/>
+      <w:bookmarkStart w:id="1" w:name="_Toc119433479"/>
       <w:r>
         <w:rPr>
           <w:rFonts w:ascii="Century" w:hAnsi="Century"/>
@@ -2929,7 +3319,7 @@
           <w:lang w:eastAsia="it-IT"/>
         </w:rPr>
       </w:pPr>
-      <w:bookmarkStart w:id="2" w:name="_Toc118730029"/>
+      <w:bookmarkStart w:id="2" w:name="_Toc119433480"/>
       <w:r>
         <w:rPr>
           <w:rFonts w:ascii="Century" w:hAnsi="Century"/>
@@ -4373,7 +4763,7 @@
           <w:lang w:eastAsia="it-IT"/>
         </w:rPr>
       </w:pPr>
-      <w:bookmarkStart w:id="3" w:name="_Toc118730030"/>
+      <w:bookmarkStart w:id="3" w:name="_Toc119433481"/>
       <w:r>
         <w:rPr>
           <w:rFonts w:ascii="Century" w:hAnsi="Century"/>
@@ -4406,7 +4796,7 @@
           <w:lang w:eastAsia="it-IT"/>
         </w:rPr>
       </w:pPr>
-      <w:bookmarkStart w:id="4" w:name="_Toc118730031"/>
+      <w:bookmarkStart w:id="4" w:name="_Toc119433482"/>
       <w:r>
         <w:rPr>
           <w:rFonts w:ascii="Century" w:hAnsi="Century"/>
@@ -4496,7 +4886,7 @@
           <w:lang w:eastAsia="it-IT"/>
         </w:rPr>
       </w:pPr>
-      <w:bookmarkStart w:id="5" w:name="_Toc118730032"/>
+      <w:bookmarkStart w:id="5" w:name="_Toc119433483"/>
       <w:r>
         <w:rPr>
           <w:rFonts w:ascii="Century" w:hAnsi="Century"/>
@@ -4529,7 +4919,7 @@
           <w:lang w:eastAsia="it-IT"/>
         </w:rPr>
       </w:pPr>
-      <w:bookmarkStart w:id="6" w:name="_Toc118730033"/>
+      <w:bookmarkStart w:id="6" w:name="_Toc119433484"/>
       <w:r>
         <w:rPr>
           <w:rFonts w:ascii="Century" w:hAnsi="Century"/>
@@ -4645,7 +5035,7 @@
           <w:lang w:eastAsia="it-IT"/>
         </w:rPr>
       </w:pPr>
-      <w:bookmarkStart w:id="7" w:name="_Toc118730034"/>
+      <w:bookmarkStart w:id="7" w:name="_Toc119433485"/>
       <w:r>
         <w:rPr>
           <w:rFonts w:ascii="Century" w:hAnsi="Century"/>
@@ -5087,7 +5477,7 @@
           <w:lang w:eastAsia="it-IT"/>
         </w:rPr>
       </w:pPr>
-      <w:bookmarkStart w:id="8" w:name="_Toc118730035"/>
+      <w:bookmarkStart w:id="8" w:name="_Toc119433486"/>
       <w:r>
         <w:rPr>
           <w:rFonts w:ascii="Century" w:hAnsi="Century"/>
@@ -6993,7 +7383,7 @@
           <w:lang w:eastAsia="it-IT"/>
         </w:rPr>
       </w:pPr>
-      <w:bookmarkStart w:id="9" w:name="_Toc118730036"/>
+      <w:bookmarkStart w:id="9" w:name="_Toc119433487"/>
       <w:r>
         <w:rPr>
           <w:rFonts w:ascii="Century" w:hAnsi="Century"/>
@@ -7030,7 +7420,7 @@
           <w:lang w:eastAsia="it-IT"/>
         </w:rPr>
       </w:pPr>
-      <w:bookmarkStart w:id="10" w:name="_Toc118730037"/>
+      <w:bookmarkStart w:id="10" w:name="_Toc119433488"/>
       <w:r>
         <w:rPr>
           <w:rFonts w:ascii="Century" w:hAnsi="Century"/>
@@ -7051,7 +7441,7 @@
           <w:lang w:eastAsia="it-IT"/>
         </w:rPr>
       </w:pPr>
-      <w:bookmarkStart w:id="11" w:name="_Toc118730038"/>
+      <w:bookmarkStart w:id="11" w:name="_Toc119433489"/>
       <w:r>
         <w:rPr>
           <w:rFonts w:ascii="Century" w:hAnsi="Century"/>
@@ -7153,7 +7543,7 @@
           <w:lang w:eastAsia="it-IT"/>
         </w:rPr>
       </w:pPr>
-      <w:bookmarkStart w:id="12" w:name="_Toc118730039"/>
+      <w:bookmarkStart w:id="12" w:name="_Toc119433490"/>
       <w:r>
         <w:rPr>
           <w:rFonts w:ascii="Century" w:hAnsi="Century"/>
@@ -7189,7 +7579,7 @@
           <w:lang w:eastAsia="it-IT"/>
         </w:rPr>
       </w:pPr>
-      <w:bookmarkStart w:id="13" w:name="_Toc118730040"/>
+      <w:bookmarkStart w:id="13" w:name="_Toc119433491"/>
       <w:r>
         <w:rPr>
           <w:rFonts w:ascii="Century" w:hAnsi="Century"/>
@@ -7242,7 +7632,7 @@
           <w:lang w:eastAsia="it-IT"/>
         </w:rPr>
       </w:pPr>
-      <w:bookmarkStart w:id="14" w:name="_Toc118730041"/>
+      <w:bookmarkStart w:id="14" w:name="_Toc119433492"/>
       <w:r>
         <w:rPr>
           <w:rFonts w:ascii="Century" w:hAnsi="Century"/>
@@ -7304,7 +7694,7 @@
           <w:lang w:eastAsia="it-IT"/>
         </w:rPr>
       </w:pPr>
-      <w:bookmarkStart w:id="15" w:name="_Toc118730042"/>
+      <w:bookmarkStart w:id="15" w:name="_Toc119433493"/>
       <w:r>
         <w:rPr>
           <w:rFonts w:ascii="Century" w:hAnsi="Century"/>
@@ -7350,7 +7740,7 @@
           <w:lang w:eastAsia="it-IT"/>
         </w:rPr>
       </w:pPr>
-      <w:bookmarkStart w:id="16" w:name="_Toc118730043"/>
+      <w:bookmarkStart w:id="16" w:name="_Toc119433494"/>
       <w:r>
         <w:rPr>
           <w:rFonts w:ascii="Century" w:hAnsi="Century"/>
@@ -7396,7 +7786,7 @@
           <w:lang w:eastAsia="it-IT"/>
         </w:rPr>
       </w:pPr>
-      <w:bookmarkStart w:id="17" w:name="_Toc118730044"/>
+      <w:bookmarkStart w:id="17" w:name="_Toc119433495"/>
       <w:r>
         <w:rPr>
           <w:rFonts w:ascii="Century" w:hAnsi="Century"/>
@@ -7442,7 +7832,7 @@
           <w:lang w:eastAsia="it-IT"/>
         </w:rPr>
       </w:pPr>
-      <w:bookmarkStart w:id="18" w:name="_Toc118730045"/>
+      <w:bookmarkStart w:id="18" w:name="_Toc119433496"/>
       <w:r>
         <w:rPr>
           <w:rFonts w:ascii="Century" w:hAnsi="Century"/>
@@ -7496,7 +7886,7 @@
           <w:lang w:eastAsia="it-IT"/>
         </w:rPr>
       </w:pPr>
-      <w:bookmarkStart w:id="19" w:name="_Toc118730046"/>
+      <w:bookmarkStart w:id="19" w:name="_Toc119433497"/>
       <w:r>
         <w:rPr>
           <w:rFonts w:ascii="Century" w:hAnsi="Century"/>
@@ -7549,7 +7939,7 @@
           <w:rFonts w:ascii="Univers" w:hAnsi="Univers"/>
         </w:rPr>
       </w:pPr>
-      <w:bookmarkStart w:id="20" w:name="_Toc118730047"/>
+      <w:bookmarkStart w:id="20" w:name="_Toc119433498"/>
       <w:r>
         <w:rPr>
           <w:rFonts w:ascii="Century" w:hAnsi="Century"/>
@@ -7595,7 +7985,7 @@
           <w:lang w:eastAsia="it-IT"/>
         </w:rPr>
       </w:pPr>
-      <w:bookmarkStart w:id="21" w:name="_Toc118730048"/>
+      <w:bookmarkStart w:id="21" w:name="_Toc119433499"/>
       <w:r>
         <w:rPr>
           <w:rFonts w:ascii="Century" w:hAnsi="Century"/>
@@ -7663,7 +8053,7 @@
           <w:lang w:eastAsia="it-IT"/>
         </w:rPr>
       </w:pPr>
-      <w:bookmarkStart w:id="22" w:name="_Toc118730049"/>
+      <w:bookmarkStart w:id="22" w:name="_Toc119433500"/>
       <w:r>
         <w:rPr>
           <w:rFonts w:ascii="Century" w:hAnsi="Century"/>
@@ -7674,6 +8064,1109 @@
         <w:t>RACCOLTA INFORMAZIONI</w:t>
       </w:r>
       <w:bookmarkEnd w:id="22"/>
+    </w:p>
+    <w:p>
+      <w:pPr>
+        <w:autoSpaceDE w:val="0"/>
+        <w:autoSpaceDN w:val="0"/>
+        <w:adjustRightInd w:val="0"/>
+        <w:spacing w:after="0" w:line="240" w:lineRule="auto"/>
+        <w:jc w:val="both"/>
+        <w:rPr>
+          <w:rFonts w:ascii="Univers" w:hAnsi="Univers"/>
+        </w:rPr>
+      </w:pPr>
+      <w:r>
+        <w:rPr>
+          <w:rFonts w:ascii="Univers" w:hAnsi="Univers"/>
+        </w:rPr>
+        <w:t>Inserimento nuovo fornitore ()</w:t>
+      </w:r>
+    </w:p>
+    <w:p>
+      <w:pPr>
+        <w:autoSpaceDE w:val="0"/>
+        <w:autoSpaceDN w:val="0"/>
+        <w:adjustRightInd w:val="0"/>
+        <w:spacing w:after="0" w:line="240" w:lineRule="auto"/>
+        <w:jc w:val="both"/>
+        <w:rPr>
+          <w:rFonts w:ascii="Univers" w:hAnsi="Univers"/>
+        </w:rPr>
+      </w:pPr>
+      <w:r>
+        <w:rPr>
+          <w:rFonts w:ascii="Univers" w:hAnsi="Univers"/>
+        </w:rPr>
+        <w:t>Inserimento nuovo trasportatore ()</w:t>
+      </w:r>
+    </w:p>
+    <w:p>
+      <w:pPr>
+        <w:autoSpaceDE w:val="0"/>
+        <w:autoSpaceDN w:val="0"/>
+        <w:adjustRightInd w:val="0"/>
+        <w:spacing w:after="0" w:line="240" w:lineRule="auto"/>
+        <w:jc w:val="both"/>
+        <w:rPr>
+          <w:rFonts w:ascii="Univers" w:hAnsi="Univers"/>
+        </w:rPr>
+      </w:pPr>
+      <w:r>
+        <w:rPr>
+          <w:rFonts w:ascii="Univers" w:hAnsi="Univers"/>
+        </w:rPr>
+        <w:t>Inserimento nuovo cliente ()</w:t>
+      </w:r>
+    </w:p>
+    <w:p>
+      <w:pPr>
+        <w:autoSpaceDE w:val="0"/>
+        <w:autoSpaceDN w:val="0"/>
+        <w:adjustRightInd w:val="0"/>
+        <w:spacing w:after="0" w:line="240" w:lineRule="auto"/>
+        <w:jc w:val="both"/>
+        <w:rPr>
+          <w:rFonts w:ascii="Univers" w:hAnsi="Univers"/>
+        </w:rPr>
+      </w:pPr>
+      <w:r>
+        <w:rPr>
+          <w:rFonts w:ascii="Univers" w:hAnsi="Univers"/>
+        </w:rPr>
+        <w:t>Inserimento nuovo dipendente ()</w:t>
+      </w:r>
+    </w:p>
+    <w:p>
+      <w:pPr>
+        <w:autoSpaceDE w:val="0"/>
+        <w:autoSpaceDN w:val="0"/>
+        <w:adjustRightInd w:val="0"/>
+        <w:spacing w:after="0" w:line="240" w:lineRule="auto"/>
+        <w:jc w:val="both"/>
+        <w:rPr>
+          <w:rFonts w:ascii="Univers" w:hAnsi="Univers"/>
+        </w:rPr>
+      </w:pPr>
+      <w:r>
+        <w:rPr>
+          <w:rFonts w:ascii="Univers" w:hAnsi="Univers"/>
+        </w:rPr>
+        <w:t>Inserimento di un nuovo costo fisso ()</w:t>
+      </w:r>
+    </w:p>
+    <w:p>
+      <w:pPr>
+        <w:autoSpaceDE w:val="0"/>
+        <w:autoSpaceDN w:val="0"/>
+        <w:adjustRightInd w:val="0"/>
+        <w:spacing w:after="0" w:line="240" w:lineRule="auto"/>
+        <w:jc w:val="both"/>
+        <w:rPr>
+          <w:rFonts w:ascii="Univers" w:hAnsi="Univers"/>
+        </w:rPr>
+      </w:pPr>
+      <w:r>
+        <w:rPr>
+          <w:rFonts w:ascii="Univers" w:hAnsi="Univers"/>
+        </w:rPr>
+        <w:t>Inserimento di una nuova transazione costo fisso ()</w:t>
+      </w:r>
+    </w:p>
+    <w:p>
+      <w:pPr>
+        <w:autoSpaceDE w:val="0"/>
+        <w:autoSpaceDN w:val="0"/>
+        <w:adjustRightInd w:val="0"/>
+        <w:spacing w:after="0" w:line="240" w:lineRule="auto"/>
+        <w:jc w:val="both"/>
+        <w:rPr>
+          <w:rFonts w:ascii="Univers" w:hAnsi="Univers"/>
+        </w:rPr>
+      </w:pPr>
+      <w:r>
+        <w:rPr>
+          <w:rFonts w:ascii="Univers" w:hAnsi="Univers"/>
+        </w:rPr>
+        <w:t>Inserimento di una nuova transazione contrattuale ()</w:t>
+      </w:r>
+    </w:p>
+    <w:p>
+      <w:pPr>
+        <w:autoSpaceDE w:val="0"/>
+        <w:autoSpaceDN w:val="0"/>
+        <w:adjustRightInd w:val="0"/>
+        <w:spacing w:after="0" w:line="240" w:lineRule="auto"/>
+        <w:jc w:val="both"/>
+        <w:rPr>
+          <w:rFonts w:ascii="Univers" w:hAnsi="Univers"/>
+        </w:rPr>
+      </w:pPr>
+      <w:r>
+        <w:rPr>
+          <w:rFonts w:ascii="Univers" w:hAnsi="Univers"/>
+        </w:rPr>
+        <w:t>Inserimento di una nuova transazione busta paga ()</w:t>
+      </w:r>
+    </w:p>
+    <w:p>
+      <w:pPr>
+        <w:autoSpaceDE w:val="0"/>
+        <w:autoSpaceDN w:val="0"/>
+        <w:adjustRightInd w:val="0"/>
+        <w:spacing w:after="0" w:line="240" w:lineRule="auto"/>
+        <w:jc w:val="both"/>
+        <w:rPr>
+          <w:rFonts w:ascii="Univers" w:hAnsi="Univers"/>
+        </w:rPr>
+      </w:pPr>
+      <w:r>
+        <w:rPr>
+          <w:rFonts w:ascii="Univers" w:hAnsi="Univers"/>
+        </w:rPr>
+        <w:t>Inserimento di una busta paga (50 volte al mese)</w:t>
+      </w:r>
+    </w:p>
+    <w:p>
+      <w:pPr>
+        <w:autoSpaceDE w:val="0"/>
+        <w:autoSpaceDN w:val="0"/>
+        <w:adjustRightInd w:val="0"/>
+        <w:spacing w:after="0" w:line="240" w:lineRule="auto"/>
+        <w:jc w:val="both"/>
+        <w:rPr>
+          <w:rFonts w:ascii="Univers" w:hAnsi="Univers"/>
+        </w:rPr>
+      </w:pPr>
+      <w:r>
+        <w:rPr>
+          <w:rFonts w:ascii="Univers" w:hAnsi="Univers"/>
+        </w:rPr>
+        <w:t>Inserimento di un nuovo componente ()</w:t>
+      </w:r>
+    </w:p>
+    <w:p>
+      <w:pPr>
+        <w:autoSpaceDE w:val="0"/>
+        <w:autoSpaceDN w:val="0"/>
+        <w:adjustRightInd w:val="0"/>
+        <w:spacing w:after="0" w:line="240" w:lineRule="auto"/>
+        <w:jc w:val="both"/>
+        <w:rPr>
+          <w:rFonts w:ascii="Univers" w:hAnsi="Univers"/>
+        </w:rPr>
+      </w:pPr>
+      <w:r>
+        <w:rPr>
+          <w:rFonts w:ascii="Univers" w:hAnsi="Univers"/>
+        </w:rPr>
+        <w:t>Stipulazione contratto di vendita ()</w:t>
+      </w:r>
+    </w:p>
+    <w:p>
+      <w:pPr>
+        <w:autoSpaceDE w:val="0"/>
+        <w:autoSpaceDN w:val="0"/>
+        <w:adjustRightInd w:val="0"/>
+        <w:spacing w:after="0" w:line="240" w:lineRule="auto"/>
+        <w:jc w:val="both"/>
+        <w:rPr>
+          <w:rFonts w:ascii="Univers" w:hAnsi="Univers"/>
+        </w:rPr>
+      </w:pPr>
+      <w:r>
+        <w:rPr>
+          <w:rFonts w:ascii="Univers" w:hAnsi="Univers"/>
+        </w:rPr>
+        <w:t>Stipulazione contratto di acquisto ()</w:t>
+      </w:r>
+    </w:p>
+    <w:p>
+      <w:pPr>
+        <w:autoSpaceDE w:val="0"/>
+        <w:autoSpaceDN w:val="0"/>
+        <w:adjustRightInd w:val="0"/>
+        <w:spacing w:after="0" w:line="240" w:lineRule="auto"/>
+        <w:jc w:val="both"/>
+        <w:rPr>
+          <w:rFonts w:ascii="Univers" w:hAnsi="Univers"/>
+        </w:rPr>
+      </w:pPr>
+      <w:r>
+        <w:rPr>
+          <w:rFonts w:ascii="Univers" w:hAnsi="Univers"/>
+        </w:rPr>
+        <w:t>Stipulazione contratto di trasporto ()</w:t>
+      </w:r>
+    </w:p>
+    <w:p>
+      <w:pPr>
+        <w:autoSpaceDE w:val="0"/>
+        <w:autoSpaceDN w:val="0"/>
+        <w:adjustRightInd w:val="0"/>
+        <w:spacing w:after="0" w:line="240" w:lineRule="auto"/>
+        <w:jc w:val="both"/>
+        <w:rPr>
+          <w:rFonts w:ascii="Univers" w:hAnsi="Univers"/>
+        </w:rPr>
+      </w:pPr>
+      <w:r>
+        <w:rPr>
+          <w:rFonts w:ascii="Univers" w:hAnsi="Univers"/>
+        </w:rPr>
+        <w:t>Modifica dati fornitore ()</w:t>
+      </w:r>
+    </w:p>
+    <w:p>
+      <w:pPr>
+        <w:autoSpaceDE w:val="0"/>
+        <w:autoSpaceDN w:val="0"/>
+        <w:adjustRightInd w:val="0"/>
+        <w:spacing w:after="0" w:line="240" w:lineRule="auto"/>
+        <w:jc w:val="both"/>
+        <w:rPr>
+          <w:rFonts w:ascii="Univers" w:hAnsi="Univers"/>
+        </w:rPr>
+      </w:pPr>
+      <w:r>
+        <w:rPr>
+          <w:rFonts w:ascii="Univers" w:hAnsi="Univers"/>
+        </w:rPr>
+        <w:t>Modifica dati trasportatore (</w:t>
+      </w:r>
+    </w:p>
+    <w:p>
+      <w:pPr>
+        <w:autoSpaceDE w:val="0"/>
+        <w:autoSpaceDN w:val="0"/>
+        <w:adjustRightInd w:val="0"/>
+        <w:spacing w:after="0" w:line="240" w:lineRule="auto"/>
+        <w:jc w:val="both"/>
+        <w:rPr>
+          <w:rFonts w:ascii="Univers" w:hAnsi="Univers"/>
+        </w:rPr>
+      </w:pPr>
+      <w:r>
+        <w:rPr>
+          <w:rFonts w:ascii="Univers" w:hAnsi="Univers"/>
+        </w:rPr>
+        <w:t>Modifica dati cliente ()</w:t>
+      </w:r>
+    </w:p>
+    <w:p>
+      <w:pPr>
+        <w:autoSpaceDE w:val="0"/>
+        <w:autoSpaceDN w:val="0"/>
+        <w:adjustRightInd w:val="0"/>
+        <w:spacing w:after="0" w:line="240" w:lineRule="auto"/>
+        <w:jc w:val="both"/>
+        <w:rPr>
+          <w:rFonts w:ascii="Univers" w:hAnsi="Univers"/>
+        </w:rPr>
+      </w:pPr>
+      <w:r>
+        <w:rPr>
+          <w:rFonts w:ascii="Univers" w:hAnsi="Univers"/>
+        </w:rPr>
+        <w:t>Modifica dati dipendente (</w:t>
+      </w:r>
+    </w:p>
+    <w:p>
+      <w:pPr>
+        <w:autoSpaceDE w:val="0"/>
+        <w:autoSpaceDN w:val="0"/>
+        <w:adjustRightInd w:val="0"/>
+        <w:spacing w:after="0" w:line="240" w:lineRule="auto"/>
+        <w:jc w:val="both"/>
+        <w:rPr>
+          <w:rFonts w:ascii="Univers" w:hAnsi="Univers"/>
+        </w:rPr>
+      </w:pPr>
+      <w:r>
+        <w:rPr>
+          <w:rFonts w:ascii="Univers" w:hAnsi="Univers"/>
+        </w:rPr>
+        <w:t>Modifica fascia di pagamento ()</w:t>
+      </w:r>
+    </w:p>
+    <w:p>
+      <w:pPr>
+        <w:autoSpaceDE w:val="0"/>
+        <w:autoSpaceDN w:val="0"/>
+        <w:adjustRightInd w:val="0"/>
+        <w:spacing w:after="0" w:line="240" w:lineRule="auto"/>
+        <w:jc w:val="both"/>
+        <w:rPr>
+          <w:rFonts w:ascii="Univers" w:hAnsi="Univers"/>
+        </w:rPr>
+      </w:pPr>
+      <w:r>
+        <w:rPr>
+          <w:rFonts w:ascii="Univers" w:hAnsi="Univers"/>
+        </w:rPr>
+        <w:t>Modifica prezzo di listino di un componente ()</w:t>
+      </w:r>
+    </w:p>
+    <w:p>
+      <w:pPr>
+        <w:autoSpaceDE w:val="0"/>
+        <w:autoSpaceDN w:val="0"/>
+        <w:adjustRightInd w:val="0"/>
+        <w:spacing w:after="0" w:line="240" w:lineRule="auto"/>
+        <w:jc w:val="both"/>
+        <w:rPr>
+          <w:rFonts w:ascii="Univers" w:hAnsi="Univers"/>
+        </w:rPr>
+      </w:pPr>
+      <w:r>
+        <w:rPr>
+          <w:rFonts w:ascii="Univers" w:hAnsi="Univers"/>
+        </w:rPr>
+        <w:t>Cancellazione fornitore ()</w:t>
+      </w:r>
+    </w:p>
+    <w:p>
+      <w:pPr>
+        <w:autoSpaceDE w:val="0"/>
+        <w:autoSpaceDN w:val="0"/>
+        <w:adjustRightInd w:val="0"/>
+        <w:spacing w:after="0" w:line="240" w:lineRule="auto"/>
+        <w:jc w:val="both"/>
+        <w:rPr>
+          <w:rFonts w:ascii="Univers" w:hAnsi="Univers"/>
+        </w:rPr>
+      </w:pPr>
+      <w:r>
+        <w:rPr>
+          <w:rFonts w:ascii="Univers" w:hAnsi="Univers"/>
+        </w:rPr>
+        <w:t>Cancellazione trasportatore (</w:t>
+      </w:r>
+    </w:p>
+    <w:p>
+      <w:pPr>
+        <w:autoSpaceDE w:val="0"/>
+        <w:autoSpaceDN w:val="0"/>
+        <w:adjustRightInd w:val="0"/>
+        <w:spacing w:after="0" w:line="240" w:lineRule="auto"/>
+        <w:jc w:val="both"/>
+        <w:rPr>
+          <w:rFonts w:ascii="Univers" w:hAnsi="Univers"/>
+        </w:rPr>
+      </w:pPr>
+      <w:r>
+        <w:rPr>
+          <w:rFonts w:ascii="Univers" w:hAnsi="Univers"/>
+        </w:rPr>
+        <w:t>Cancellazione dipendente ()</w:t>
+      </w:r>
+    </w:p>
+    <w:p>
+      <w:pPr>
+        <w:autoSpaceDE w:val="0"/>
+        <w:autoSpaceDN w:val="0"/>
+        <w:adjustRightInd w:val="0"/>
+        <w:spacing w:after="0" w:line="240" w:lineRule="auto"/>
+        <w:jc w:val="both"/>
+        <w:rPr>
+          <w:rFonts w:ascii="Univers" w:hAnsi="Univers"/>
+        </w:rPr>
+      </w:pPr>
+      <w:r>
+        <w:rPr>
+          <w:rFonts w:ascii="Univers" w:hAnsi="Univers"/>
+        </w:rPr>
+        <w:t>Cancellazione di un prodotto ()</w:t>
+      </w:r>
+    </w:p>
+    <w:p>
+      <w:pPr>
+        <w:autoSpaceDE w:val="0"/>
+        <w:autoSpaceDN w:val="0"/>
+        <w:adjustRightInd w:val="0"/>
+        <w:spacing w:after="0" w:line="240" w:lineRule="auto"/>
+        <w:jc w:val="both"/>
+        <w:rPr>
+          <w:rFonts w:ascii="Univers" w:hAnsi="Univers"/>
+        </w:rPr>
+      </w:pPr>
+      <w:r>
+        <w:rPr>
+          <w:rFonts w:ascii="Univers" w:hAnsi="Univers"/>
+        </w:rPr>
+        <w:t>Consultazione contratti di acquisto in un determinato periodo ()</w:t>
+      </w:r>
+    </w:p>
+    <w:p>
+      <w:pPr>
+        <w:autoSpaceDE w:val="0"/>
+        <w:autoSpaceDN w:val="0"/>
+        <w:adjustRightInd w:val="0"/>
+        <w:spacing w:after="0" w:line="240" w:lineRule="auto"/>
+        <w:jc w:val="both"/>
+        <w:rPr>
+          <w:rFonts w:ascii="Univers" w:hAnsi="Univers"/>
+        </w:rPr>
+      </w:pPr>
+      <w:r>
+        <w:rPr>
+          <w:rFonts w:ascii="Univers" w:hAnsi="Univers"/>
+        </w:rPr>
+        <w:t>Consultazione contratti di vendita in un determinato periodo ()</w:t>
+      </w:r>
+    </w:p>
+    <w:p>
+      <w:pPr>
+        <w:autoSpaceDE w:val="0"/>
+        <w:autoSpaceDN w:val="0"/>
+        <w:adjustRightInd w:val="0"/>
+        <w:spacing w:after="0" w:line="240" w:lineRule="auto"/>
+        <w:jc w:val="both"/>
+        <w:rPr>
+          <w:rFonts w:ascii="Univers" w:hAnsi="Univers"/>
+        </w:rPr>
+      </w:pPr>
+      <w:r>
+        <w:rPr>
+          <w:rFonts w:ascii="Univers" w:hAnsi="Univers"/>
+        </w:rPr>
+        <w:t>Consultazione contratti di trasporto in un determinato periodo ()</w:t>
+      </w:r>
+    </w:p>
+    <w:p>
+      <w:pPr>
+        <w:autoSpaceDE w:val="0"/>
+        <w:autoSpaceDN w:val="0"/>
+        <w:adjustRightInd w:val="0"/>
+        <w:spacing w:after="0" w:line="240" w:lineRule="auto"/>
+        <w:jc w:val="both"/>
+        <w:rPr>
+          <w:rFonts w:ascii="Univers" w:hAnsi="Univers"/>
+        </w:rPr>
+      </w:pPr>
+      <w:r>
+        <w:rPr>
+          <w:rFonts w:ascii="Univers" w:hAnsi="Univers"/>
+        </w:rPr>
+        <w:t>Consultazione stipendi dei dipendenti e relativo totale ()</w:t>
+      </w:r>
+    </w:p>
+    <w:p>
+      <w:pPr>
+        <w:autoSpaceDE w:val="0"/>
+        <w:autoSpaceDN w:val="0"/>
+        <w:adjustRightInd w:val="0"/>
+        <w:spacing w:after="0" w:line="240" w:lineRule="auto"/>
+        <w:jc w:val="both"/>
+        <w:rPr>
+          <w:rFonts w:ascii="Univers" w:hAnsi="Univers"/>
+        </w:rPr>
+      </w:pPr>
+      <w:r>
+        <w:rPr>
+          <w:rFonts w:ascii="Univers" w:hAnsi="Univers"/>
+        </w:rPr>
+        <w:t>Consultazione disponibilità di un componente ()</w:t>
+      </w:r>
+    </w:p>
+    <w:p>
+      <w:pPr>
+        <w:autoSpaceDE w:val="0"/>
+        <w:autoSpaceDN w:val="0"/>
+        <w:adjustRightInd w:val="0"/>
+        <w:spacing w:after="0" w:line="240" w:lineRule="auto"/>
+        <w:jc w:val="both"/>
+        <w:rPr>
+          <w:rFonts w:ascii="Univers" w:hAnsi="Univers"/>
+        </w:rPr>
+      </w:pPr>
+      <w:r>
+        <w:rPr>
+          <w:rFonts w:ascii="Univers" w:hAnsi="Univers"/>
+        </w:rPr>
+        <w:t>Consultazione disponibilità di tutti i componenti ()</w:t>
+      </w:r>
+    </w:p>
+    <w:p>
+      <w:pPr>
+        <w:autoSpaceDE w:val="0"/>
+        <w:autoSpaceDN w:val="0"/>
+        <w:adjustRightInd w:val="0"/>
+        <w:spacing w:after="0" w:line="240" w:lineRule="auto"/>
+        <w:jc w:val="both"/>
+        <w:rPr>
+          <w:rFonts w:ascii="Univers" w:hAnsi="Univers"/>
+        </w:rPr>
+      </w:pPr>
+      <w:r>
+        <w:rPr>
+          <w:rFonts w:ascii="Univers" w:hAnsi="Univers"/>
+        </w:rPr>
+        <w:t>Consultazione dati dei clienti ()</w:t>
+      </w:r>
+    </w:p>
+    <w:p>
+      <w:pPr>
+        <w:autoSpaceDE w:val="0"/>
+        <w:autoSpaceDN w:val="0"/>
+        <w:adjustRightInd w:val="0"/>
+        <w:spacing w:after="0" w:line="240" w:lineRule="auto"/>
+        <w:jc w:val="both"/>
+        <w:rPr>
+          <w:rFonts w:ascii="Univers" w:hAnsi="Univers"/>
+        </w:rPr>
+      </w:pPr>
+      <w:r>
+        <w:rPr>
+          <w:rFonts w:ascii="Univers" w:hAnsi="Univers"/>
+        </w:rPr>
+        <w:t>Consultazione dati dei fornitori ()</w:t>
+      </w:r>
+    </w:p>
+    <w:p>
+      <w:pPr>
+        <w:autoSpaceDE w:val="0"/>
+        <w:autoSpaceDN w:val="0"/>
+        <w:adjustRightInd w:val="0"/>
+        <w:spacing w:after="0" w:line="240" w:lineRule="auto"/>
+        <w:jc w:val="both"/>
+        <w:rPr>
+          <w:rFonts w:ascii="Univers" w:hAnsi="Univers"/>
+        </w:rPr>
+      </w:pPr>
+      <w:r>
+        <w:rPr>
+          <w:rFonts w:ascii="Univers" w:hAnsi="Univers"/>
+        </w:rPr>
+        <w:t>Consultazione dati dei trasportatori ()</w:t>
+      </w:r>
+    </w:p>
+    <w:p>
+      <w:pPr>
+        <w:autoSpaceDE w:val="0"/>
+        <w:autoSpaceDN w:val="0"/>
+        <w:adjustRightInd w:val="0"/>
+        <w:spacing w:after="0" w:line="240" w:lineRule="auto"/>
+        <w:jc w:val="both"/>
+        <w:rPr>
+          <w:rFonts w:ascii="Univers" w:hAnsi="Univers"/>
+        </w:rPr>
+      </w:pPr>
+      <w:r>
+        <w:rPr>
+          <w:rFonts w:ascii="Univers" w:hAnsi="Univers"/>
+        </w:rPr>
+        <w:t>Calcolo di tutti gli stipendi ()</w:t>
+      </w:r>
+    </w:p>
+    <w:p>
+      <w:pPr>
+        <w:autoSpaceDE w:val="0"/>
+        <w:autoSpaceDN w:val="0"/>
+        <w:adjustRightInd w:val="0"/>
+        <w:spacing w:after="0" w:line="240" w:lineRule="auto"/>
+        <w:jc w:val="both"/>
+        <w:rPr>
+          <w:rFonts w:ascii="Univers" w:hAnsi="Univers"/>
+        </w:rPr>
+      </w:pPr>
+      <w:r>
+        <w:rPr>
+          <w:rFonts w:ascii="Univers" w:hAnsi="Univers"/>
+        </w:rPr>
+        <w:t>visualizzazione orario di lavoro prestato da un dipendente in un periodo d’interesse ()</w:t>
+      </w:r>
+    </w:p>
+    <w:p>
+      <w:pPr>
+        <w:autoSpaceDE w:val="0"/>
+        <w:autoSpaceDN w:val="0"/>
+        <w:adjustRightInd w:val="0"/>
+        <w:spacing w:after="0" w:line="240" w:lineRule="auto"/>
+        <w:jc w:val="both"/>
+        <w:rPr>
+          <w:rFonts w:ascii="Univers" w:hAnsi="Univers"/>
+        </w:rPr>
+      </w:pPr>
+      <w:r>
+        <w:rPr>
+          <w:rFonts w:ascii="Univers" w:hAnsi="Univers"/>
+        </w:rPr>
+        <w:t>Calcolo del bilancio netto ad una certa data ()</w:t>
+      </w:r>
+    </w:p>
+    <w:p>
+      <w:pPr>
+        <w:autoSpaceDE w:val="0"/>
+        <w:autoSpaceDN w:val="0"/>
+        <w:adjustRightInd w:val="0"/>
+        <w:spacing w:after="0" w:line="240" w:lineRule="auto"/>
+        <w:jc w:val="both"/>
+        <w:rPr>
+          <w:rFonts w:ascii="Univers" w:hAnsi="Univers"/>
+        </w:rPr>
+      </w:pPr>
+      <w:r>
+        <w:rPr>
+          <w:rFonts w:ascii="Univers" w:hAnsi="Univers"/>
+        </w:rPr>
+        <w:t>Statistica delle suole più vendute ()</w:t>
+      </w:r>
+    </w:p>
+    <w:p>
+      <w:pPr>
+        <w:autoSpaceDE w:val="0"/>
+        <w:autoSpaceDN w:val="0"/>
+        <w:adjustRightInd w:val="0"/>
+        <w:spacing w:after="0" w:line="240" w:lineRule="auto"/>
+        <w:jc w:val="both"/>
+        <w:rPr>
+          <w:rFonts w:ascii="Univers" w:hAnsi="Univers"/>
+        </w:rPr>
+      </w:pPr>
+      <w:r>
+        <w:rPr>
+          <w:rFonts w:ascii="Univers" w:hAnsi="Univers"/>
+        </w:rPr>
+        <w:t>Consultazione caratteristiche dei contratti relativi ad un cliente ordinati per data di stipula ()</w:t>
+      </w:r>
+    </w:p>
+    <w:p>
+      <w:pPr>
+        <w:autoSpaceDE w:val="0"/>
+        <w:autoSpaceDN w:val="0"/>
+        <w:adjustRightInd w:val="0"/>
+        <w:spacing w:after="0" w:line="240" w:lineRule="auto"/>
+        <w:jc w:val="both"/>
+        <w:rPr>
+          <w:rFonts w:ascii="Univers" w:hAnsi="Univers"/>
+        </w:rPr>
+      </w:pPr>
+      <w:r>
+        <w:rPr>
+          <w:rFonts w:ascii="Univers" w:hAnsi="Univers"/>
+        </w:rPr>
+        <w:t>Verifica dell’effettuato pagamento di un contratto da parte del cliente ()</w:t>
+      </w:r>
+    </w:p>
+    <w:p>
+      <w:pPr>
+        <w:jc w:val="both"/>
+        <w:rPr>
+          <w:rFonts w:ascii="Univers" w:hAnsi="Univers"/>
+        </w:rPr>
+      </w:pPr>
+      <w:r>
+        <w:rPr>
+          <w:rFonts w:ascii="Univers" w:hAnsi="Univers"/>
+        </w:rPr>
+        <w:t>P.S.</w:t>
+      </w:r>
+    </w:p>
+    <w:p>
+      <w:pPr>
+        <w:jc w:val="both"/>
+        <w:rPr>
+          <w:rFonts w:ascii="Univers" w:hAnsi="Univers"/>
+        </w:rPr>
+      </w:pPr>
+      <w:r>
+        <w:rPr>
+          <w:rFonts w:ascii="Univers" w:hAnsi="Univers"/>
+        </w:rPr>
+        <w:t xml:space="preserve">Stipulare = Inserire un qualcosa di nuovo </w:t>
+      </w:r>
+    </w:p>
+    <w:p>
+      <w:pPr>
+        <w:rPr>
+          <w:lang w:eastAsia="it-IT"/>
+        </w:rPr>
+        <w:sectPr>
+          <w:pgSz w:w="11906" w:h="16838"/>
+          <w:pgMar w:top="720" w:right="720" w:bottom="720" w:left="720" w:header="708" w:footer="708" w:gutter="0"/>
+          <w:cols w:space="708"/>
+          <w:docGrid w:linePitch="360"/>
+        </w:sectPr>
+      </w:pPr>
+    </w:p>
+    <w:p>
+      <w:pPr>
+        <w:pStyle w:val="Titolo1"/>
+        <w:rPr>
+          <w:rFonts w:ascii="Century" w:hAnsi="Century"/>
+          <w:lang w:eastAsia="it-IT"/>
+        </w:rPr>
+      </w:pPr>
+      <w:bookmarkStart w:id="23" w:name="_Toc119433501"/>
+      <w:r>
+        <w:rPr>
+          <w:rFonts w:ascii="Century" w:hAnsi="Century"/>
+          <w:lang w:eastAsia="it-IT"/>
+        </w:rPr>
+        <w:lastRenderedPageBreak/>
+        <w:t>PROGETTAZIONE CONCETTUALE</w:t>
+      </w:r>
+      <w:bookmarkEnd w:id="23"/>
+      <w:r>
+        <w:t xml:space="preserve"> </w:t>
+      </w:r>
+    </w:p>
+    <w:p>
+      <w:pPr>
+        <w:pStyle w:val="Titolo2"/>
+        <w:jc w:val="center"/>
+        <w:rPr>
+          <w:rFonts w:ascii="Century" w:hAnsi="Century"/>
+          <w:sz w:val="28"/>
+          <w:szCs w:val="28"/>
+          <w:lang w:eastAsia="it-IT"/>
+        </w:rPr>
+      </w:pPr>
+      <w:bookmarkStart w:id="24" w:name="_Toc119433502"/>
+      <w:r>
+        <w:rPr>
+          <w:rFonts w:ascii="Century" w:hAnsi="Century"/>
+          <w:sz w:val="28"/>
+          <w:szCs w:val="28"/>
+          <w:lang w:eastAsia="it-IT"/>
+        </w:rPr>
+        <w:t>SPIEGAZIONE DELLA MODALITÀ CON CUI SI INTENDE PROCEDERE</w:t>
+      </w:r>
+      <w:bookmarkEnd w:id="24"/>
+    </w:p>
+    <w:p>
+      <w:pPr>
+        <w:rPr>
+          <w:lang w:eastAsia="it-IT"/>
+        </w:rPr>
+      </w:pPr>
+    </w:p>
+    <w:p>
+      <w:pPr>
+        <w:pStyle w:val="Titolo2"/>
+        <w:jc w:val="center"/>
+        <w:rPr>
+          <w:highlight w:val="red"/>
+        </w:rPr>
+      </w:pPr>
+      <w:bookmarkStart w:id="25" w:name="_Toc119433503"/>
+      <w:r>
+        <w:rPr>
+          <w:rFonts w:ascii="Century" w:hAnsi="Century"/>
+          <w:sz w:val="28"/>
+          <w:szCs w:val="28"/>
+          <w:highlight w:val="red"/>
+          <w:lang w:eastAsia="it-IT"/>
+        </w:rPr>
+        <w:t>IDENTIFICAZIONE DELLE ENTITA’ E RELAZIONI FONDAMENTALI</w:t>
+      </w:r>
+      <w:bookmarkEnd w:id="25"/>
+    </w:p>
+    <w:p>
+      <w:pPr>
+        <w:autoSpaceDE w:val="0"/>
+        <w:autoSpaceDN w:val="0"/>
+        <w:adjustRightInd w:val="0"/>
+        <w:spacing w:after="0" w:line="240" w:lineRule="auto"/>
+        <w:jc w:val="both"/>
+        <w:rPr>
+          <w:rFonts w:ascii="Univers" w:hAnsi="Univers"/>
+        </w:rPr>
+      </w:pPr>
+      <w:r>
+        <w:rPr>
+          <w:rFonts w:ascii="Univers" w:hAnsi="Univers"/>
+        </w:rPr>
+        <w:t>Grazie all’analisi dei requisiti e al flusso dei processi interni è stato possibile risalire ad una visione d’insieme che ci ha</w:t>
+      </w:r>
+      <w:r>
+        <w:rPr>
+          <w:rFonts w:ascii="Univers" w:hAnsi="Univers"/>
+        </w:rPr>
+        <w:t xml:space="preserve"> </w:t>
+      </w:r>
+      <w:r>
+        <w:rPr>
+          <w:rFonts w:ascii="Univers" w:hAnsi="Univers"/>
+        </w:rPr>
+        <w:t xml:space="preserve">permesso di identificare </w:t>
+      </w:r>
+      <w:r>
+        <w:rPr>
+          <w:rFonts w:ascii="Univers" w:hAnsi="Univers"/>
+        </w:rPr>
+        <w:t>tre</w:t>
+      </w:r>
+      <w:r>
+        <w:rPr>
+          <w:rFonts w:ascii="Univers" w:hAnsi="Univers"/>
+        </w:rPr>
+        <w:t xml:space="preserve"> </w:t>
+      </w:r>
+      <w:r>
+        <w:rPr>
+          <w:rFonts w:ascii="Univers" w:hAnsi="Univers"/>
+        </w:rPr>
+        <w:t>macro-blocchi</w:t>
+      </w:r>
+      <w:r>
+        <w:rPr>
+          <w:rFonts w:ascii="Univers" w:hAnsi="Univers"/>
+        </w:rPr>
+        <w:t xml:space="preserve"> principali: CONTRATTO, </w:t>
+      </w:r>
+      <w:r>
+        <w:rPr>
+          <w:rFonts w:ascii="Univers" w:hAnsi="Univers"/>
+        </w:rPr>
+        <w:t>PERSONA</w:t>
+      </w:r>
+      <w:r>
+        <w:rPr>
+          <w:rFonts w:ascii="Univers" w:hAnsi="Univers"/>
+        </w:rPr>
+        <w:t xml:space="preserve">, </w:t>
+      </w:r>
+      <w:r>
+        <w:rPr>
+          <w:rFonts w:ascii="Univers" w:hAnsi="Univers"/>
+        </w:rPr>
+        <w:t>MAGAZZINO</w:t>
+      </w:r>
+    </w:p>
+    <w:p>
+      <w:pPr>
+        <w:autoSpaceDE w:val="0"/>
+        <w:autoSpaceDN w:val="0"/>
+        <w:adjustRightInd w:val="0"/>
+        <w:spacing w:after="0" w:line="240" w:lineRule="auto"/>
+        <w:jc w:val="center"/>
+        <w:rPr>
+          <w:rFonts w:ascii="InaiMathi" w:hAnsi="InaiMathi" w:cs="InaiMathi"/>
+          <w:sz w:val="20"/>
+          <w:szCs w:val="20"/>
+        </w:rPr>
+      </w:pPr>
+      <w:r>
+        <w:rPr>
+          <w:rFonts w:ascii="InaiMathi" w:hAnsi="InaiMathi" w:cs="InaiMathi"/>
+          <w:sz w:val="20"/>
+          <w:szCs w:val="20"/>
+        </w:rPr>
+        <w:t xml:space="preserve"> </w:t>
+      </w:r>
+    </w:p>
+    <w:p>
+      <w:pPr>
+        <w:autoSpaceDE w:val="0"/>
+        <w:autoSpaceDN w:val="0"/>
+        <w:adjustRightInd w:val="0"/>
+        <w:spacing w:after="0" w:line="240" w:lineRule="auto"/>
+        <w:jc w:val="center"/>
+        <w:rPr>
+          <w:rFonts w:ascii="InaiMathi" w:hAnsi="InaiMathi" w:cs="InaiMathi"/>
+          <w:sz w:val="20"/>
+          <w:szCs w:val="20"/>
+        </w:rPr>
+      </w:pPr>
+      <w:r>
+        <w:rPr>
+          <w:noProof/>
+        </w:rPr>
+        <w:drawing>
+          <wp:inline distT="0" distB="0" distL="0" distR="0" wp14:anchorId="68825CB6" wp14:editId="61E3909D">
+            <wp:extent cx="3400425" cy="1876425"/>
+            <wp:effectExtent l="0" t="0" r="9525" b="9525"/>
+            <wp:docPr id="5" name="Immagine 5"/>
+            <wp:cNvGraphicFramePr>
+              <a:graphicFrameLocks xmlns:a="http://schemas.openxmlformats.org/drawingml/2006/main" noChangeAspect="1"/>
+            </wp:cNvGraphicFramePr>
+            <a:graphic xmlns:a="http://schemas.openxmlformats.org/drawingml/2006/main">
+              <a:graphicData uri="http://schemas.openxmlformats.org/drawingml/2006/picture">
+                <pic:pic xmlns:pic="http://schemas.openxmlformats.org/drawingml/2006/picture">
+                  <pic:nvPicPr>
+                    <pic:cNvPr id="0" name="Picture 4"/>
+                    <pic:cNvPicPr>
+                      <a:picLocks noChangeAspect="1" noChangeArrowheads="1"/>
+                    </pic:cNvPicPr>
+                  </pic:nvPicPr>
+                  <pic:blipFill>
+                    <a:blip r:embed="rId9">
+                      <a:extLst>
+                        <a:ext uri="{28A0092B-C50C-407E-A947-70E740481C1C}">
+                          <a14:useLocalDpi xmlns:a14="http://schemas.microsoft.com/office/drawing/2010/main" val="0"/>
+                        </a:ext>
+                      </a:extLst>
+                    </a:blip>
+                    <a:srcRect/>
+                    <a:stretch>
+                      <a:fillRect/>
+                    </a:stretch>
+                  </pic:blipFill>
+                  <pic:spPr bwMode="auto">
+                    <a:xfrm>
+                      <a:off x="0" y="0"/>
+                      <a:ext cx="3400425" cy="1876425"/>
+                    </a:xfrm>
+                    <a:prstGeom prst="rect">
+                      <a:avLst/>
+                    </a:prstGeom>
+                    <a:noFill/>
+                    <a:ln>
+                      <a:noFill/>
+                    </a:ln>
+                  </pic:spPr>
+                </pic:pic>
+              </a:graphicData>
+            </a:graphic>
+          </wp:inline>
+        </w:drawing>
+      </w:r>
+    </w:p>
+    <w:p>
+      <w:pPr>
+        <w:autoSpaceDE w:val="0"/>
+        <w:autoSpaceDN w:val="0"/>
+        <w:adjustRightInd w:val="0"/>
+        <w:spacing w:after="0" w:line="240" w:lineRule="auto"/>
+        <w:rPr>
+          <w:rFonts w:ascii="InaiMathi" w:hAnsi="InaiMathi" w:cs="InaiMathi"/>
+          <w:sz w:val="20"/>
+          <w:szCs w:val="20"/>
+        </w:rPr>
+      </w:pPr>
+    </w:p>
+    <w:p>
+      <w:pPr>
+        <w:pStyle w:val="Paragrafoelenco"/>
+        <w:numPr>
+          <w:ilvl w:val="0"/>
+          <w:numId w:val="31"/>
+        </w:numPr>
+        <w:autoSpaceDE w:val="0"/>
+        <w:autoSpaceDN w:val="0"/>
+        <w:adjustRightInd w:val="0"/>
+        <w:spacing w:after="0" w:line="240" w:lineRule="auto"/>
+        <w:jc w:val="both"/>
+        <w:rPr>
+          <w:rFonts w:ascii="Univers" w:hAnsi="Univers"/>
+        </w:rPr>
+      </w:pPr>
+      <w:r>
+        <w:rPr>
+          <w:rFonts w:ascii="Univers" w:hAnsi="Univers"/>
+        </w:rPr>
+        <w:t xml:space="preserve">CONTRATTO indichiamo il </w:t>
+      </w:r>
+      <w:r>
+        <w:rPr>
+          <w:rFonts w:ascii="Univers" w:hAnsi="Univers"/>
+        </w:rPr>
+        <w:t>macro-blocco</w:t>
+      </w:r>
+      <w:r>
+        <w:rPr>
+          <w:rFonts w:ascii="Univers" w:hAnsi="Univers"/>
+        </w:rPr>
+        <w:t xml:space="preserve"> contenente tutti i vari tipi di contratto stipulabili dall’azienda, sia di acquisto</w:t>
+      </w:r>
+      <w:r>
+        <w:rPr>
+          <w:rFonts w:ascii="Univers" w:hAnsi="Univers"/>
+        </w:rPr>
+        <w:t xml:space="preserve"> </w:t>
+      </w:r>
+      <w:r>
+        <w:rPr>
+          <w:rFonts w:ascii="Univers" w:hAnsi="Univers"/>
+        </w:rPr>
+        <w:t>che di vendita.</w:t>
+      </w:r>
+    </w:p>
+    <w:p>
+      <w:pPr>
+        <w:pStyle w:val="Paragrafoelenco"/>
+        <w:numPr>
+          <w:ilvl w:val="0"/>
+          <w:numId w:val="31"/>
+        </w:numPr>
+        <w:autoSpaceDE w:val="0"/>
+        <w:autoSpaceDN w:val="0"/>
+        <w:adjustRightInd w:val="0"/>
+        <w:spacing w:after="0" w:line="240" w:lineRule="auto"/>
+        <w:jc w:val="both"/>
+        <w:rPr>
+          <w:rFonts w:ascii="Univers" w:hAnsi="Univers"/>
+        </w:rPr>
+      </w:pPr>
+      <w:r>
+        <w:rPr>
+          <w:rFonts w:ascii="Univers" w:hAnsi="Univers"/>
+        </w:rPr>
+        <w:t>MAGAZZINO</w:t>
+      </w:r>
+      <w:r>
+        <w:rPr>
+          <w:rFonts w:ascii="Univers" w:hAnsi="Univers"/>
+        </w:rPr>
+        <w:t xml:space="preserve"> </w:t>
+      </w:r>
+    </w:p>
+    <w:p>
+      <w:pPr>
+        <w:pStyle w:val="Paragrafoelenco"/>
+        <w:numPr>
+          <w:ilvl w:val="0"/>
+          <w:numId w:val="31"/>
+        </w:numPr>
+        <w:autoSpaceDE w:val="0"/>
+        <w:autoSpaceDN w:val="0"/>
+        <w:adjustRightInd w:val="0"/>
+        <w:spacing w:after="0" w:line="240" w:lineRule="auto"/>
+        <w:jc w:val="both"/>
+        <w:rPr>
+          <w:rFonts w:ascii="Univers" w:hAnsi="Univers"/>
+        </w:rPr>
+      </w:pPr>
+      <w:proofErr w:type="gramStart"/>
+      <w:r>
+        <w:rPr>
+          <w:rFonts w:ascii="Univers" w:hAnsi="Univers"/>
+        </w:rPr>
+        <w:t>PERSONA  racchiude</w:t>
+      </w:r>
+      <w:proofErr w:type="gramEnd"/>
+      <w:r>
+        <w:rPr>
+          <w:rFonts w:ascii="Univers" w:hAnsi="Univers"/>
+        </w:rPr>
+        <w:t xml:space="preserve"> tutte le persone giuridiche coinvolte nella stipula di contratti con la nostra azienda.</w:t>
+      </w:r>
+    </w:p>
+    <w:p>
+      <w:pPr>
+        <w:pStyle w:val="Titolo2"/>
+        <w:rPr>
+          <w:rFonts w:ascii="Century" w:hAnsi="Century"/>
+          <w:sz w:val="28"/>
+          <w:szCs w:val="28"/>
+          <w:highlight w:val="red"/>
+          <w:lang w:eastAsia="it-IT"/>
+        </w:rPr>
+      </w:pPr>
+      <w:bookmarkStart w:id="26" w:name="_Toc119433504"/>
+      <w:r>
+        <w:rPr>
+          <w:rFonts w:ascii="Century" w:hAnsi="Century"/>
+          <w:sz w:val="28"/>
+          <w:szCs w:val="28"/>
+          <w:highlight w:val="red"/>
+          <w:lang w:eastAsia="it-IT"/>
+        </w:rPr>
+        <w:t>SCHELETRO DELLO SCHEMA</w:t>
+      </w:r>
+      <w:bookmarkEnd w:id="26"/>
     </w:p>
     <w:sectPr>
       <w:pgSz w:w="11906" w:h="16838"/>
@@ -7708,12 +9201,125 @@
         <v:path o:extrusionok="f" gradientshapeok="t" o:connecttype="rect"/>
         <o:lock v:ext="edit" aspectratio="t"/>
       </v:shapetype>
-      <v:shape id="_x0000_i1031" type="#_x0000_t75" style="width:11.7pt;height:11.7pt" o:bullet="t">
+      <v:shape id="_x0000_i1060" type="#_x0000_t75" style="width:11.25pt;height:11.25pt" o:bullet="t">
         <v:imagedata r:id="rId1" o:title="mso264"/>
       </v:shape>
     </w:pict>
   </w:numPicBullet>
   <w:abstractNum w:abstractNumId="0" w15:restartNumberingAfterBreak="0">
+    <w:nsid w:val="087471CC"/>
+    <w:multiLevelType w:val="hybridMultilevel"/>
+    <w:tmpl w:val="9252CA9C"/>
+    <w:lvl w:ilvl="0" w:tplc="04100009">
+      <w:start w:val="1"/>
+      <w:numFmt w:val="bullet"/>
+      <w:lvlText w:val=""/>
+      <w:lvlJc w:val="left"/>
+      <w:pPr>
+        <w:ind w:left="720" w:hanging="360"/>
+      </w:pPr>
+      <w:rPr>
+        <w:rFonts w:ascii="Wingdings" w:hAnsi="Wingdings" w:hint="default"/>
+      </w:rPr>
+    </w:lvl>
+    <w:lvl w:ilvl="1" w:tplc="04100003" w:tentative="1">
+      <w:start w:val="1"/>
+      <w:numFmt w:val="bullet"/>
+      <w:lvlText w:val="o"/>
+      <w:lvlJc w:val="left"/>
+      <w:pPr>
+        <w:ind w:left="1440" w:hanging="360"/>
+      </w:pPr>
+      <w:rPr>
+        <w:rFonts w:ascii="Courier New" w:hAnsi="Courier New" w:cs="Courier New" w:hint="default"/>
+      </w:rPr>
+    </w:lvl>
+    <w:lvl w:ilvl="2" w:tplc="04100005" w:tentative="1">
+      <w:start w:val="1"/>
+      <w:numFmt w:val="bullet"/>
+      <w:lvlText w:val=""/>
+      <w:lvlJc w:val="left"/>
+      <w:pPr>
+        <w:ind w:left="2160" w:hanging="360"/>
+      </w:pPr>
+      <w:rPr>
+        <w:rFonts w:ascii="Wingdings" w:hAnsi="Wingdings" w:hint="default"/>
+      </w:rPr>
+    </w:lvl>
+    <w:lvl w:ilvl="3" w:tplc="04100001" w:tentative="1">
+      <w:start w:val="1"/>
+      <w:numFmt w:val="bullet"/>
+      <w:lvlText w:val=""/>
+      <w:lvlJc w:val="left"/>
+      <w:pPr>
+        <w:ind w:left="2880" w:hanging="360"/>
+      </w:pPr>
+      <w:rPr>
+        <w:rFonts w:ascii="Symbol" w:hAnsi="Symbol" w:hint="default"/>
+      </w:rPr>
+    </w:lvl>
+    <w:lvl w:ilvl="4" w:tplc="04100003" w:tentative="1">
+      <w:start w:val="1"/>
+      <w:numFmt w:val="bullet"/>
+      <w:lvlText w:val="o"/>
+      <w:lvlJc w:val="left"/>
+      <w:pPr>
+        <w:ind w:left="3600" w:hanging="360"/>
+      </w:pPr>
+      <w:rPr>
+        <w:rFonts w:ascii="Courier New" w:hAnsi="Courier New" w:cs="Courier New" w:hint="default"/>
+      </w:rPr>
+    </w:lvl>
+    <w:lvl w:ilvl="5" w:tplc="04100005" w:tentative="1">
+      <w:start w:val="1"/>
+      <w:numFmt w:val="bullet"/>
+      <w:lvlText w:val=""/>
+      <w:lvlJc w:val="left"/>
+      <w:pPr>
+        <w:ind w:left="4320" w:hanging="360"/>
+      </w:pPr>
+      <w:rPr>
+        <w:rFonts w:ascii="Wingdings" w:hAnsi="Wingdings" w:hint="default"/>
+      </w:rPr>
+    </w:lvl>
+    <w:lvl w:ilvl="6" w:tplc="04100001" w:tentative="1">
+      <w:start w:val="1"/>
+      <w:numFmt w:val="bullet"/>
+      <w:lvlText w:val=""/>
+      <w:lvlJc w:val="left"/>
+      <w:pPr>
+        <w:ind w:left="5040" w:hanging="360"/>
+      </w:pPr>
+      <w:rPr>
+        <w:rFonts w:ascii="Symbol" w:hAnsi="Symbol" w:hint="default"/>
+      </w:rPr>
+    </w:lvl>
+    <w:lvl w:ilvl="7" w:tplc="04100003" w:tentative="1">
+      <w:start w:val="1"/>
+      <w:numFmt w:val="bullet"/>
+      <w:lvlText w:val="o"/>
+      <w:lvlJc w:val="left"/>
+      <w:pPr>
+        <w:ind w:left="5760" w:hanging="360"/>
+      </w:pPr>
+      <w:rPr>
+        <w:rFonts w:ascii="Courier New" w:hAnsi="Courier New" w:cs="Courier New" w:hint="default"/>
+      </w:rPr>
+    </w:lvl>
+    <w:lvl w:ilvl="8" w:tplc="04100005" w:tentative="1">
+      <w:start w:val="1"/>
+      <w:numFmt w:val="bullet"/>
+      <w:lvlText w:val=""/>
+      <w:lvlJc w:val="left"/>
+      <w:pPr>
+        <w:ind w:left="6480" w:hanging="360"/>
+      </w:pPr>
+      <w:rPr>
+        <w:rFonts w:ascii="Wingdings" w:hAnsi="Wingdings" w:hint="default"/>
+      </w:rPr>
+    </w:lvl>
+  </w:abstractNum>
+  <w:abstractNum w:abstractNumId="1" w15:restartNumberingAfterBreak="0">
     <w:nsid w:val="3261697C"/>
     <w:multiLevelType w:val="multilevel"/>
     <w:tmpl w:val="03F06C8E"/>
@@ -7799,7 +9405,7 @@
       </w:pPr>
     </w:lvl>
   </w:abstractNum>
-  <w:abstractNum w:abstractNumId="1" w15:restartNumberingAfterBreak="0">
+  <w:abstractNum w:abstractNumId="2" w15:restartNumberingAfterBreak="0">
     <w:nsid w:val="3D2576DA"/>
     <w:multiLevelType w:val="hybridMultilevel"/>
     <w:tmpl w:val="AD20475A"/>
@@ -7885,7 +9491,7 @@
       </w:pPr>
     </w:lvl>
   </w:abstractNum>
-  <w:abstractNum w:abstractNumId="2" w15:restartNumberingAfterBreak="0">
+  <w:abstractNum w:abstractNumId="3" w15:restartNumberingAfterBreak="0">
     <w:nsid w:val="3F596D1F"/>
     <w:multiLevelType w:val="hybridMultilevel"/>
     <w:tmpl w:val="14A41B74"/>
@@ -7998,7 +9604,7 @@
       </w:rPr>
     </w:lvl>
   </w:abstractNum>
-  <w:abstractNum w:abstractNumId="3" w15:restartNumberingAfterBreak="0">
+  <w:abstractNum w:abstractNumId="4" w15:restartNumberingAfterBreak="0">
     <w:nsid w:val="40D5659F"/>
     <w:multiLevelType w:val="hybridMultilevel"/>
     <w:tmpl w:val="88048716"/>
@@ -8112,7 +9718,7 @@
       </w:rPr>
     </w:lvl>
   </w:abstractNum>
-  <w:abstractNum w:abstractNumId="4" w15:restartNumberingAfterBreak="0">
+  <w:abstractNum w:abstractNumId="5" w15:restartNumberingAfterBreak="0">
     <w:nsid w:val="46E04035"/>
     <w:multiLevelType w:val="hybridMultilevel"/>
     <w:tmpl w:val="E334EA58"/>
@@ -8204,7 +9810,7 @@
       </w:pPr>
     </w:lvl>
   </w:abstractNum>
-  <w:abstractNum w:abstractNumId="5" w15:restartNumberingAfterBreak="0">
+  <w:abstractNum w:abstractNumId="6" w15:restartNumberingAfterBreak="0">
     <w:nsid w:val="4EB9670B"/>
     <w:multiLevelType w:val="hybridMultilevel"/>
     <w:tmpl w:val="7764CD04"/>
@@ -8317,7 +9923,7 @@
       </w:rPr>
     </w:lvl>
   </w:abstractNum>
-  <w:abstractNum w:abstractNumId="6" w15:restartNumberingAfterBreak="0">
+  <w:abstractNum w:abstractNumId="7" w15:restartNumberingAfterBreak="0">
     <w:nsid w:val="53DD00A9"/>
     <w:multiLevelType w:val="multilevel"/>
     <w:tmpl w:val="04100025"/>
@@ -8412,7 +10018,7 @@
       </w:pPr>
     </w:lvl>
   </w:abstractNum>
-  <w:abstractNum w:abstractNumId="7" w15:restartNumberingAfterBreak="0">
+  <w:abstractNum w:abstractNumId="8" w15:restartNumberingAfterBreak="0">
     <w:nsid w:val="5F285C69"/>
     <w:multiLevelType w:val="multilevel"/>
     <w:tmpl w:val="DB2EFBA8"/>
@@ -8525,7 +10131,7 @@
       </w:rPr>
     </w:lvl>
   </w:abstractNum>
-  <w:abstractNum w:abstractNumId="8" w15:restartNumberingAfterBreak="0">
+  <w:abstractNum w:abstractNumId="9" w15:restartNumberingAfterBreak="0">
     <w:nsid w:val="615B3980"/>
     <w:multiLevelType w:val="hybridMultilevel"/>
     <w:tmpl w:val="D4787ECA"/>
@@ -8611,7 +10217,7 @@
       </w:pPr>
     </w:lvl>
   </w:abstractNum>
-  <w:abstractNum w:abstractNumId="9" w15:restartNumberingAfterBreak="0">
+  <w:abstractNum w:abstractNumId="10" w15:restartNumberingAfterBreak="0">
     <w:nsid w:val="6FF02191"/>
     <w:multiLevelType w:val="hybridMultilevel"/>
     <w:tmpl w:val="0D528816"/>
@@ -8697,7 +10303,7 @@
       </w:pPr>
     </w:lvl>
   </w:abstractNum>
-  <w:abstractNum w:abstractNumId="10" w15:restartNumberingAfterBreak="0">
+  <w:abstractNum w:abstractNumId="11" w15:restartNumberingAfterBreak="0">
     <w:nsid w:val="73461B27"/>
     <w:multiLevelType w:val="hybridMultilevel"/>
     <w:tmpl w:val="9812931E"/>
@@ -8788,7 +10394,7 @@
       </w:pPr>
     </w:lvl>
   </w:abstractNum>
-  <w:abstractNum w:abstractNumId="11" w15:restartNumberingAfterBreak="0">
+  <w:abstractNum w:abstractNumId="12" w15:restartNumberingAfterBreak="0">
     <w:nsid w:val="74A351EC"/>
     <w:multiLevelType w:val="hybridMultilevel"/>
     <w:tmpl w:val="E7703484"/>
@@ -8902,7 +10508,7 @@
       </w:rPr>
     </w:lvl>
   </w:abstractNum>
-  <w:abstractNum w:abstractNumId="12" w15:restartNumberingAfterBreak="0">
+  <w:abstractNum w:abstractNumId="13" w15:restartNumberingAfterBreak="0">
     <w:nsid w:val="76F27B84"/>
     <w:multiLevelType w:val="hybridMultilevel"/>
     <w:tmpl w:val="59A0B4B6"/>
@@ -9015,7 +10621,7 @@
       </w:rPr>
     </w:lvl>
   </w:abstractNum>
-  <w:abstractNum w:abstractNumId="13" w15:restartNumberingAfterBreak="0">
+  <w:abstractNum w:abstractNumId="14" w15:restartNumberingAfterBreak="0">
     <w:nsid w:val="7DFC0A72"/>
     <w:multiLevelType w:val="hybridMultilevel"/>
     <w:tmpl w:val="A126C58C"/>
@@ -9129,88 +10735,97 @@
     </w:lvl>
   </w:abstractNum>
   <w:num w:numId="1" w16cid:durableId="1234314331">
-    <w:abstractNumId w:val="0"/>
+    <w:abstractNumId w:val="1"/>
   </w:num>
   <w:num w:numId="2" w16cid:durableId="1874734786">
+    <w:abstractNumId w:val="7"/>
+  </w:num>
+  <w:num w:numId="3" w16cid:durableId="1467121005">
+    <w:abstractNumId w:val="5"/>
+  </w:num>
+  <w:num w:numId="4" w16cid:durableId="465203536">
     <w:abstractNumId w:val="6"/>
   </w:num>
-  <w:num w:numId="3" w16cid:durableId="1467121005">
+  <w:num w:numId="5" w16cid:durableId="1195802564">
     <w:abstractNumId w:val="4"/>
   </w:num>
-  <w:num w:numId="4" w16cid:durableId="465203536">
-    <w:abstractNumId w:val="5"/>
+  <w:num w:numId="6" w16cid:durableId="1514302310">
+    <w:abstractNumId w:val="12"/>
   </w:num>
-  <w:num w:numId="5" w16cid:durableId="1195802564">
+  <w:num w:numId="7" w16cid:durableId="1897813066">
     <w:abstractNumId w:val="3"/>
   </w:num>
-  <w:num w:numId="6" w16cid:durableId="1514302310">
+  <w:num w:numId="8" w16cid:durableId="1355112868">
+    <w:abstractNumId w:val="13"/>
+  </w:num>
+  <w:num w:numId="9" w16cid:durableId="185561048">
+    <w:abstractNumId w:val="14"/>
+  </w:num>
+  <w:num w:numId="10" w16cid:durableId="1308390440">
+    <w:abstractNumId w:val="9"/>
+  </w:num>
+  <w:num w:numId="11" w16cid:durableId="1321616227">
     <w:abstractNumId w:val="11"/>
   </w:num>
-  <w:num w:numId="7" w16cid:durableId="1897813066">
+  <w:num w:numId="12" w16cid:durableId="1423455253">
     <w:abstractNumId w:val="2"/>
   </w:num>
-  <w:num w:numId="8" w16cid:durableId="1355112868">
-    <w:abstractNumId w:val="12"/>
+  <w:num w:numId="13" w16cid:durableId="337998986">
+    <w:abstractNumId w:val="7"/>
   </w:num>
-  <w:num w:numId="9" w16cid:durableId="185561048">
-    <w:abstractNumId w:val="13"/>
+  <w:num w:numId="14" w16cid:durableId="1124278079">
+    <w:abstractNumId w:val="10"/>
   </w:num>
-  <w:num w:numId="10" w16cid:durableId="1308390440">
+  <w:num w:numId="15" w16cid:durableId="1212765767">
+    <w:abstractNumId w:val="7"/>
+  </w:num>
+  <w:num w:numId="16" w16cid:durableId="2139639970">
+    <w:abstractNumId w:val="7"/>
+  </w:num>
+  <w:num w:numId="17" w16cid:durableId="138429147">
+    <w:abstractNumId w:val="7"/>
+  </w:num>
+  <w:num w:numId="18" w16cid:durableId="1304626099">
     <w:abstractNumId w:val="8"/>
   </w:num>
-  <w:num w:numId="11" w16cid:durableId="1321616227">
-    <w:abstractNumId w:val="10"/>
-  </w:num>
-  <w:num w:numId="12" w16cid:durableId="1423455253">
-    <w:abstractNumId w:val="1"/>
-  </w:num>
-  <w:num w:numId="13" w16cid:durableId="337998986">
-    <w:abstractNumId w:val="6"/>
-  </w:num>
-  <w:num w:numId="14" w16cid:durableId="1124278079">
-    <w:abstractNumId w:val="9"/>
-  </w:num>
-  <w:num w:numId="15" w16cid:durableId="1212765767">
-    <w:abstractNumId w:val="6"/>
-  </w:num>
-  <w:num w:numId="16" w16cid:durableId="2139639970">
-    <w:abstractNumId w:val="6"/>
-  </w:num>
-  <w:num w:numId="17" w16cid:durableId="138429147">
-    <w:abstractNumId w:val="6"/>
-  </w:num>
-  <w:num w:numId="18" w16cid:durableId="1304626099">
+  <w:num w:numId="19" w16cid:durableId="1897083044">
     <w:abstractNumId w:val="7"/>
   </w:num>
-  <w:num w:numId="19" w16cid:durableId="1897083044">
-    <w:abstractNumId w:val="6"/>
-  </w:num>
   <w:num w:numId="20" w16cid:durableId="1439566702">
-    <w:abstractNumId w:val="6"/>
+    <w:abstractNumId w:val="7"/>
   </w:num>
   <w:num w:numId="21" w16cid:durableId="104621190">
-    <w:abstractNumId w:val="6"/>
+    <w:abstractNumId w:val="7"/>
   </w:num>
   <w:num w:numId="22" w16cid:durableId="1162812048">
-    <w:abstractNumId w:val="6"/>
+    <w:abstractNumId w:val="7"/>
   </w:num>
   <w:num w:numId="23" w16cid:durableId="1660688623">
-    <w:abstractNumId w:val="6"/>
+    <w:abstractNumId w:val="7"/>
   </w:num>
   <w:num w:numId="24" w16cid:durableId="718355569">
-    <w:abstractNumId w:val="6"/>
+    <w:abstractNumId w:val="7"/>
   </w:num>
   <w:num w:numId="25" w16cid:durableId="1794515771">
-    <w:abstractNumId w:val="6"/>
+    <w:abstractNumId w:val="7"/>
   </w:num>
   <w:num w:numId="26" w16cid:durableId="1470435791">
-    <w:abstractNumId w:val="6"/>
+    <w:abstractNumId w:val="7"/>
   </w:num>
   <w:num w:numId="27" w16cid:durableId="636256189">
-    <w:abstractNumId w:val="6"/>
+    <w:abstractNumId w:val="7"/>
   </w:num>
   <w:num w:numId="28" w16cid:durableId="514224646">
-    <w:abstractNumId w:val="6"/>
+    <w:abstractNumId w:val="7"/>
+  </w:num>
+  <w:num w:numId="29" w16cid:durableId="2044549730">
+    <w:abstractNumId w:val="7"/>
+  </w:num>
+  <w:num w:numId="30" w16cid:durableId="919364653">
+    <w:abstractNumId w:val="7"/>
+  </w:num>
+  <w:num w:numId="31" w16cid:durableId="1212577082">
+    <w:abstractNumId w:val="0"/>
   </w:num>
 </w:numbering>
 </file>

</xml_diff>

<commit_message>
Fatto lo schema Er di persona
</commit_message>
<xml_diff>
--- a/Tesina base di Dati.docx
+++ b/Tesina base di Dati.docx
@@ -8877,6 +8877,52 @@
       <w:r>
         <w:rPr>
           <w:rFonts w:ascii="Univers" w:hAnsi="Univers"/>
+          <w:noProof/>
+        </w:rPr>
+        <mc:AlternateContent>
+          <mc:Choice Requires="wpi">
+            <w:drawing>
+              <wp:anchor distT="0" distB="0" distL="114300" distR="114300" simplePos="0" relativeHeight="251661312" behindDoc="0" locked="0" layoutInCell="1" allowOverlap="1" wp14:anchorId="6345CEA8" wp14:editId="24138CE1">
+                <wp:simplePos x="0" y="0"/>
+                <wp:positionH relativeFrom="column">
+                  <wp:posOffset>5832930</wp:posOffset>
+                </wp:positionH>
+                <wp:positionV relativeFrom="paragraph">
+                  <wp:posOffset>46645</wp:posOffset>
+                </wp:positionV>
+                <wp:extent cx="226800" cy="106560"/>
+                <wp:effectExtent l="38100" t="38100" r="40005" b="46355"/>
+                <wp:wrapNone/>
+                <wp:docPr id="4" name="Input penna 4"/>
+                <wp:cNvGraphicFramePr/>
+                <a:graphic xmlns:a="http://schemas.openxmlformats.org/drawingml/2006/main">
+                  <a:graphicData uri="http://schemas.microsoft.com/office/word/2010/wordprocessingInk">
+                    <w14:contentPart bwMode="auto" r:id="rId9">
+                      <w14:nvContentPartPr>
+                        <w14:cNvContentPartPr/>
+                      </w14:nvContentPartPr>
+                      <w14:xfrm>
+                        <a:off x="0" y="0"/>
+                        <a:ext cx="226800" cy="106560"/>
+                      </w14:xfrm>
+                    </w14:contentPart>
+                  </a:graphicData>
+                </a:graphic>
+              </wp:anchor>
+            </w:drawing>
+          </mc:Choice>
+          <mc:Fallback>
+            <w:pict>
+              <v:shape w14:anchorId="4ADE1010" id="Input penna 4" o:spid="_x0000_s1026" type="#_x0000_t75" style="position:absolute;margin-left:458.6pt;margin-top:2.95pt;width:19.25pt;height:9.85pt;z-index:251661312;visibility:visible;mso-wrap-style:square;mso-wrap-distance-left:9pt;mso-wrap-distance-top:0;mso-wrap-distance-right:9pt;mso-wrap-distance-bottom:0;mso-position-horizontal:absolute;mso-position-horizontal-relative:text;mso-position-vertical:absolute;mso-position-vertical-relative:text" o:gfxdata="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">
+                <v:imagedata r:id="rId10" o:title=""/>
+              </v:shape>
+            </w:pict>
+          </mc:Fallback>
+        </mc:AlternateContent>
+      </w:r>
+      <w:r>
+        <w:rPr>
+          <w:rFonts w:ascii="Univers" w:hAnsi="Univers"/>
         </w:rPr>
         <w:t>Grazie all’analisi dei requisiti e al flusso dei processi interni è stato possibile risalire ad una visione d’insieme che ci ha</w:t>
       </w:r>
@@ -8890,19 +8936,7 @@
         <w:rPr>
           <w:rFonts w:ascii="Univers" w:hAnsi="Univers"/>
         </w:rPr>
-        <w:t xml:space="preserve">permesso di identificare </w:t>
-      </w:r>
-      <w:r>
-        <w:rPr>
-          <w:rFonts w:ascii="Univers" w:hAnsi="Univers"/>
-        </w:rPr>
-        <w:t>tre</w:t>
-      </w:r>
-      <w:r>
-        <w:rPr>
-          <w:rFonts w:ascii="Univers" w:hAnsi="Univers"/>
-        </w:rPr>
-        <w:t xml:space="preserve"> </w:t>
+        <w:t xml:space="preserve">permesso di identificare tre </w:t>
       </w:r>
       <w:r>
         <w:rPr>
@@ -8914,25 +8948,7 @@
         <w:rPr>
           <w:rFonts w:ascii="Univers" w:hAnsi="Univers"/>
         </w:rPr>
-        <w:t xml:space="preserve"> principali: CONTRATTO, </w:t>
-      </w:r>
-      <w:r>
-        <w:rPr>
-          <w:rFonts w:ascii="Univers" w:hAnsi="Univers"/>
-        </w:rPr>
-        <w:t>PERSONA</w:t>
-      </w:r>
-      <w:r>
-        <w:rPr>
-          <w:rFonts w:ascii="Univers" w:hAnsi="Univers"/>
-        </w:rPr>
-        <w:t xml:space="preserve">, </w:t>
-      </w:r>
-      <w:r>
-        <w:rPr>
-          <w:rFonts w:ascii="Univers" w:hAnsi="Univers"/>
-        </w:rPr>
-        <w:t>MAGAZZINO</w:t>
+        <w:t xml:space="preserve"> principali: CONTRATTO, PERSONA, MAGAZZINO</w:t>
       </w:r>
     </w:p>
     <w:p>
@@ -8992,7 +9008,7 @@
                     </pic:cNvPicPr>
                   </pic:nvPicPr>
                   <pic:blipFill>
-                    <a:blip r:embed="rId9">
+                    <a:blip r:embed="rId11">
                       <a:extLst>
                         <a:ext uri="{28A0092B-C50C-407E-A947-70E740481C1C}">
                           <a14:useLocalDpi xmlns:a14="http://schemas.microsoft.com/office/drawing/2010/main" val="0"/>
@@ -9057,31 +9073,19 @@
         <w:rPr>
           <w:rFonts w:ascii="Univers" w:hAnsi="Univers"/>
         </w:rPr>
-        <w:t xml:space="preserve">CONTRATTO indichiamo il </w:t>
-      </w:r>
-      <w:r>
-        <w:rPr>
-          <w:rFonts w:ascii="Univers" w:hAnsi="Univers"/>
-        </w:rPr>
-        <w:t>macro-blocco</w:t>
-      </w:r>
-      <w:r>
-        <w:rPr>
-          <w:rFonts w:ascii="Univers" w:hAnsi="Univers"/>
-        </w:rPr>
-        <w:t xml:space="preserve"> contenente tutti i vari tipi di contratto stipulabili dall’azienda, sia di acquisto</w:t>
-      </w:r>
-      <w:r>
-        <w:rPr>
-          <w:rFonts w:ascii="Univers" w:hAnsi="Univers"/>
-        </w:rPr>
-        <w:t xml:space="preserve"> </w:t>
-      </w:r>
-      <w:r>
-        <w:rPr>
-          <w:rFonts w:ascii="Univers" w:hAnsi="Univers"/>
-        </w:rPr>
-        <w:t>che di vendita.</w:t>
+        <w:t xml:space="preserve">CONTRATTO </w:t>
+      </w:r>
+      <w:r>
+        <w:rPr>
+          <w:rFonts w:ascii="Univers" w:hAnsi="Univers"/>
+        </w:rPr>
+        <w:t>descrive</w:t>
+      </w:r>
+      <w:r>
+        <w:rPr>
+          <w:rFonts w:ascii="Univers" w:hAnsi="Univers"/>
+        </w:rPr>
+        <w:t xml:space="preserve"> il macro-blocco contenente tutti i vari tipi di contratto stipulabili dall’azienda, sia di acquisto che di vendita.</w:t>
       </w:r>
     </w:p>
     <w:p>
@@ -9104,13 +9108,13 @@
         <w:rPr>
           <w:rFonts w:ascii="Univers" w:hAnsi="Univers"/>
         </w:rPr>
-        <w:t>MAGAZZINO</w:t>
-      </w:r>
-      <w:r>
-        <w:rPr>
-          <w:rFonts w:ascii="Univers" w:hAnsi="Univers"/>
-        </w:rPr>
-        <w:t xml:space="preserve"> </w:t>
+        <w:t xml:space="preserve">MAGAZZINO </w:t>
+      </w:r>
+      <w:r>
+        <w:rPr>
+          <w:rFonts w:ascii="Univers" w:hAnsi="Univers"/>
+        </w:rPr>
+        <w:t>descrive la disponibilità di materiali e prodotti presenti all’interno dell’azienda</w:t>
       </w:r>
     </w:p>
     <w:p>
@@ -9129,20 +9133,31 @@
           <w:rFonts w:ascii="Univers" w:hAnsi="Univers"/>
         </w:rPr>
       </w:pPr>
-      <w:proofErr w:type="gramStart"/>
-      <w:r>
-        <w:rPr>
-          <w:rFonts w:ascii="Univers" w:hAnsi="Univers"/>
-        </w:rPr>
-        <w:t>PERSONA  racchiude</w:t>
-      </w:r>
-      <w:proofErr w:type="gramEnd"/>
-      <w:r>
-        <w:rPr>
-          <w:rFonts w:ascii="Univers" w:hAnsi="Univers"/>
-        </w:rPr>
-        <w:t xml:space="preserve"> tutte le persone giuridiche coinvolte nella stipula di contratti con la nostra azienda.</w:t>
-      </w:r>
+      <w:r>
+        <w:rPr>
+          <w:rFonts w:ascii="Univers" w:hAnsi="Univers"/>
+        </w:rPr>
+        <w:t>PERSONA descrive</w:t>
+      </w:r>
+      <w:r>
+        <w:rPr>
+          <w:rFonts w:ascii="Univers" w:hAnsi="Univers"/>
+        </w:rPr>
+        <w:t xml:space="preserve"> tutte le persone fisiche e giuridiche che si relazionano con la nostra azienda </w:t>
+      </w:r>
+    </w:p>
+    <w:p>
+      <w:pPr>
+        <w:pStyle w:val="Paragrafoelenco"/>
+        <w:autoSpaceDE w:val="0"/>
+        <w:autoSpaceDN w:val="0"/>
+        <w:adjustRightInd w:val="0"/>
+        <w:spacing w:after="0" w:line="240" w:lineRule="auto"/>
+        <w:jc w:val="both"/>
+        <w:rPr>
+          <w:rFonts w:ascii="Univers" w:hAnsi="Univers"/>
+        </w:rPr>
+      </w:pPr>
     </w:p>
     <w:p>
       <w:pPr>
@@ -9151,7 +9166,6 @@
           <w:rFonts w:ascii="Century" w:hAnsi="Century"/>
           <w:sz w:val="28"/>
           <w:szCs w:val="28"/>
-          <w:highlight w:val="red"/>
           <w:lang w:eastAsia="it-IT"/>
         </w:rPr>
       </w:pPr>
@@ -9161,12 +9175,297 @@
           <w:rFonts w:ascii="Century" w:hAnsi="Century"/>
           <w:sz w:val="28"/>
           <w:szCs w:val="28"/>
+          <w:lang w:eastAsia="it-IT"/>
+        </w:rPr>
+        <w:t>SCHELETRO DELLO SCHEMA</w:t>
+      </w:r>
+      <w:bookmarkEnd w:id="26"/>
+    </w:p>
+    <w:p>
+      <w:pPr>
+        <w:rPr>
+          <w:rFonts w:ascii="Univers" w:hAnsi="Univers"/>
+        </w:rPr>
+      </w:pPr>
+      <w:r>
+        <w:rPr>
+          <w:rFonts w:ascii="Univers" w:hAnsi="Univers"/>
+        </w:rPr>
+        <w:t xml:space="preserve">Lo schema che qui andiamo a mostrare </w:t>
+      </w:r>
+      <w:r>
+        <w:rPr>
+          <w:rFonts w:ascii="Univers" w:hAnsi="Univers"/>
+        </w:rPr>
+        <w:t>verrà implementato e completato in seguito con tutti i suoi componenti.</w:t>
+      </w:r>
+    </w:p>
+    <w:p>
+      <w:pPr>
+        <w:rPr>
+          <w:rFonts w:ascii="Univers" w:hAnsi="Univers"/>
+        </w:rPr>
+      </w:pPr>
+      <w:r>
+        <w:rPr>
+          <w:rFonts w:ascii="Univers" w:hAnsi="Univers"/>
+        </w:rPr>
+        <w:t>L’immagine rappresenta le principali macro-entità e le relazioni tra esse, su cui si fonderà l’intero database. Esso mette in relazione PERSONE attraverso la stipulazione di CONTRATTI che regolano il flusso dei materiali e prodotti all’interno di MAGAZZINO.</w:t>
+      </w:r>
+    </w:p>
+    <w:p>
+      <w:pPr>
+        <w:jc w:val="center"/>
+        <w:rPr>
           <w:highlight w:val="red"/>
           <w:lang w:eastAsia="it-IT"/>
         </w:rPr>
-        <w:t>SCHELETRO DELLO SCHEMA</w:t>
-      </w:r>
-      <w:bookmarkEnd w:id="26"/>
+      </w:pPr>
+      <w:r>
+        <w:rPr>
+          <w:noProof/>
+          <w:highlight w:val="red"/>
+          <w:u w:val="single"/>
+          <w:lang w:eastAsia="it-IT"/>
+        </w:rPr>
+        <w:drawing>
+          <wp:inline distT="0" distB="0" distL="0" distR="0" wp14:anchorId="2E2532CA" wp14:editId="1C54DD5C">
+            <wp:extent cx="6638290" cy="938151"/>
+            <wp:effectExtent l="0" t="0" r="0" b="0"/>
+            <wp:docPr id="7" name="Immagine 7"/>
+            <wp:cNvGraphicFramePr>
+              <a:graphicFrameLocks xmlns:a="http://schemas.openxmlformats.org/drawingml/2006/main" noChangeAspect="1"/>
+            </wp:cNvGraphicFramePr>
+            <a:graphic xmlns:a="http://schemas.openxmlformats.org/drawingml/2006/main">
+              <a:graphicData uri="http://schemas.openxmlformats.org/drawingml/2006/picture">
+                <pic:pic xmlns:pic="http://schemas.openxmlformats.org/drawingml/2006/picture">
+                  <pic:nvPicPr>
+                    <pic:cNvPr id="0" name="Picture 2"/>
+                    <pic:cNvPicPr>
+                      <a:picLocks noChangeAspect="1" noChangeArrowheads="1"/>
+                    </pic:cNvPicPr>
+                  </pic:nvPicPr>
+                  <pic:blipFill>
+                    <a:blip r:embed="rId12">
+                      <a:extLst>
+                        <a:ext uri="{28A0092B-C50C-407E-A947-70E740481C1C}">
+                          <a14:useLocalDpi xmlns:a14="http://schemas.microsoft.com/office/drawing/2010/main" val="0"/>
+                        </a:ext>
+                      </a:extLst>
+                    </a:blip>
+                    <a:srcRect/>
+                    <a:stretch>
+                      <a:fillRect/>
+                    </a:stretch>
+                  </pic:blipFill>
+                  <pic:spPr bwMode="auto">
+                    <a:xfrm>
+                      <a:off x="0" y="0"/>
+                      <a:ext cx="6716791" cy="949245"/>
+                    </a:xfrm>
+                    <a:prstGeom prst="rect">
+                      <a:avLst/>
+                    </a:prstGeom>
+                    <a:noFill/>
+                    <a:ln>
+                      <a:noFill/>
+                    </a:ln>
+                  </pic:spPr>
+                </pic:pic>
+              </a:graphicData>
+            </a:graphic>
+          </wp:inline>
+        </w:drawing>
+      </w:r>
+    </w:p>
+    <w:p>
+      <w:pPr>
+        <w:pStyle w:val="Titolo2"/>
+        <w:rPr>
+          <w:rFonts w:ascii="Century" w:hAnsi="Century"/>
+          <w:sz w:val="28"/>
+          <w:szCs w:val="28"/>
+          <w:lang w:eastAsia="it-IT"/>
+        </w:rPr>
+      </w:pPr>
+      <w:r>
+        <w:rPr>
+          <w:rFonts w:ascii="Century" w:hAnsi="Century"/>
+          <w:sz w:val="28"/>
+          <w:szCs w:val="28"/>
+          <w:lang w:eastAsia="it-IT"/>
+        </w:rPr>
+        <w:t>SVILUPPO DELLE COMPONENTI DELLO SCHELETRO</w:t>
+      </w:r>
+    </w:p>
+    <w:p>
+      <w:pPr>
+        <w:autoSpaceDE w:val="0"/>
+        <w:autoSpaceDN w:val="0"/>
+        <w:adjustRightInd w:val="0"/>
+        <w:spacing w:after="0" w:line="240" w:lineRule="auto"/>
+        <w:rPr>
+          <w:rFonts w:ascii="Univers" w:hAnsi="Univers"/>
+        </w:rPr>
+      </w:pPr>
+      <w:r>
+        <w:rPr>
+          <w:rFonts w:ascii="Univers" w:hAnsi="Univers"/>
+        </w:rPr>
+        <w:t>Qui comincia lo sviluppo TOP-DOWN, che ci ha permesso di scindere le macro-entità e le macro-relazioni in concetti più</w:t>
+      </w:r>
+      <w:r>
+        <w:rPr>
+          <w:rFonts w:ascii="Univers" w:hAnsi="Univers"/>
+        </w:rPr>
+        <w:t xml:space="preserve"> </w:t>
+      </w:r>
+      <w:r>
+        <w:rPr>
+          <w:rFonts w:ascii="Univers" w:hAnsi="Univers"/>
+        </w:rPr>
+        <w:t>specifici ed appropriati. Tratteremo, dunque ogni macro-entità singolarmente, sviluppandone le caratteristiche e le</w:t>
+      </w:r>
+    </w:p>
+    <w:p>
+      <w:pPr>
+        <w:rPr>
+          <w:rFonts w:ascii="Univers" w:hAnsi="Univers"/>
+        </w:rPr>
+      </w:pPr>
+      <w:r>
+        <w:rPr>
+          <w:rFonts w:ascii="Univers" w:hAnsi="Univers"/>
+        </w:rPr>
+        <w:t>componenti.</w:t>
+      </w:r>
+    </w:p>
+    <w:p>
+      <w:pPr>
+        <w:pStyle w:val="Titolo3"/>
+        <w:rPr>
+          <w:rFonts w:ascii="Century" w:hAnsi="Century"/>
+          <w:color w:val="2F5496" w:themeColor="accent1" w:themeShade="BF"/>
+          <w:sz w:val="28"/>
+          <w:szCs w:val="28"/>
+          <w:lang w:eastAsia="it-IT"/>
+        </w:rPr>
+      </w:pPr>
+      <w:r>
+        <w:rPr>
+          <w:rFonts w:ascii="Century" w:hAnsi="Century"/>
+          <w:color w:val="2F5496" w:themeColor="accent1" w:themeShade="BF"/>
+          <w:sz w:val="28"/>
+          <w:szCs w:val="28"/>
+          <w:lang w:eastAsia="it-IT"/>
+        </w:rPr>
+        <w:lastRenderedPageBreak/>
+        <w:t>PERSONA</w:t>
+      </w:r>
+    </w:p>
+    <w:p>
+      <w:pPr>
+        <w:pStyle w:val="Titolo3"/>
+        <w:numPr>
+          <w:ilvl w:val="0"/>
+          <w:numId w:val="0"/>
+        </w:numPr>
+        <w:jc w:val="center"/>
+        <w:rPr>
+          <w:rFonts w:ascii="Century" w:hAnsi="Century"/>
+          <w:color w:val="2F5496" w:themeColor="accent1" w:themeShade="BF"/>
+          <w:sz w:val="28"/>
+          <w:szCs w:val="28"/>
+          <w:lang w:eastAsia="it-IT"/>
+        </w:rPr>
+      </w:pPr>
+      <w:r>
+        <w:rPr>
+          <w:rFonts w:ascii="Century" w:hAnsi="Century"/>
+          <w:noProof/>
+          <w:color w:val="2F5496" w:themeColor="accent1" w:themeShade="BF"/>
+          <w:sz w:val="28"/>
+          <w:szCs w:val="28"/>
+          <w:lang w:eastAsia="it-IT"/>
+        </w:rPr>
+        <w:drawing>
+          <wp:inline distT="0" distB="0" distL="0" distR="0" wp14:anchorId="2923D14A" wp14:editId="37136796">
+            <wp:extent cx="4738370" cy="2968625"/>
+            <wp:effectExtent l="0" t="0" r="5080" b="3175"/>
+            <wp:docPr id="8" name="Immagine 8"/>
+            <wp:cNvGraphicFramePr>
+              <a:graphicFrameLocks xmlns:a="http://schemas.openxmlformats.org/drawingml/2006/main" noChangeAspect="1"/>
+            </wp:cNvGraphicFramePr>
+            <a:graphic xmlns:a="http://schemas.openxmlformats.org/drawingml/2006/main">
+              <a:graphicData uri="http://schemas.openxmlformats.org/drawingml/2006/picture">
+                <pic:pic xmlns:pic="http://schemas.openxmlformats.org/drawingml/2006/picture">
+                  <pic:nvPicPr>
+                    <pic:cNvPr id="0" name="Picture 3"/>
+                    <pic:cNvPicPr>
+                      <a:picLocks noChangeAspect="1" noChangeArrowheads="1"/>
+                    </pic:cNvPicPr>
+                  </pic:nvPicPr>
+                  <pic:blipFill>
+                    <a:blip r:embed="rId13">
+                      <a:extLst>
+                        <a:ext uri="{28A0092B-C50C-407E-A947-70E740481C1C}">
+                          <a14:useLocalDpi xmlns:a14="http://schemas.microsoft.com/office/drawing/2010/main" val="0"/>
+                        </a:ext>
+                      </a:extLst>
+                    </a:blip>
+                    <a:srcRect/>
+                    <a:stretch>
+                      <a:fillRect/>
+                    </a:stretch>
+                  </pic:blipFill>
+                  <pic:spPr bwMode="auto">
+                    <a:xfrm>
+                      <a:off x="0" y="0"/>
+                      <a:ext cx="4738370" cy="2968625"/>
+                    </a:xfrm>
+                    <a:prstGeom prst="rect">
+                      <a:avLst/>
+                    </a:prstGeom>
+                    <a:noFill/>
+                    <a:ln>
+                      <a:noFill/>
+                    </a:ln>
+                  </pic:spPr>
+                </pic:pic>
+              </a:graphicData>
+            </a:graphic>
+          </wp:inline>
+        </w:drawing>
+      </w:r>
+    </w:p>
+    <w:p>
+      <w:pPr>
+        <w:pStyle w:val="Titolo3"/>
+        <w:rPr>
+          <w:rFonts w:ascii="Century" w:hAnsi="Century"/>
+          <w:color w:val="2F5496" w:themeColor="accent1" w:themeShade="BF"/>
+          <w:sz w:val="28"/>
+          <w:szCs w:val="28"/>
+          <w:lang w:eastAsia="it-IT"/>
+        </w:rPr>
+      </w:pPr>
+      <w:r>
+        <w:rPr>
+          <w:rFonts w:ascii="Century" w:hAnsi="Century"/>
+          <w:color w:val="2F5496" w:themeColor="accent1" w:themeShade="BF"/>
+          <w:sz w:val="28"/>
+          <w:szCs w:val="28"/>
+          <w:lang w:eastAsia="it-IT"/>
+        </w:rPr>
+        <w:t>CONTRATTO</w:t>
+      </w:r>
+    </w:p>
+    <w:p>
+      <w:pPr>
+        <w:rPr>
+          <w:lang w:eastAsia="it-IT"/>
+        </w:rPr>
+      </w:pPr>
     </w:p>
     <w:sectPr>
       <w:pgSz w:w="11906" w:h="16838"/>
@@ -9201,7 +9500,7 @@
         <v:path o:extrusionok="f" gradientshapeok="t" o:connecttype="rect"/>
         <o:lock v:ext="edit" aspectratio="t"/>
       </v:shapetype>
-      <v:shape id="_x0000_i1060" type="#_x0000_t75" style="width:11.25pt;height:11.25pt" o:bullet="t">
+      <v:shape id="_x0000_i1052" type="#_x0000_t75" style="width:11.2pt;height:11.2pt" o:bullet="t">
         <v:imagedata r:id="rId1" o:title="mso264"/>
       </v:shape>
     </w:pict>
@@ -10826,6 +11125,9 @@
   </w:num>
   <w:num w:numId="31" w16cid:durableId="1212577082">
     <w:abstractNumId w:val="0"/>
+  </w:num>
+  <w:num w:numId="32" w16cid:durableId="288324295">
+    <w:abstractNumId w:val="7"/>
   </w:num>
 </w:numbering>
 </file>
@@ -11888,6 +12190,33 @@
 </w:styles>
 </file>
 
+<file path=word/ink/ink1.xml><?xml version="1.0" encoding="utf-8"?>
+<inkml:ink xmlns:inkml="http://www.w3.org/2003/InkML">
+  <inkml:definitions>
+    <inkml:context xml:id="ctx0">
+      <inkml:inkSource xml:id="inkSrc0">
+        <inkml:traceFormat>
+          <inkml:channel name="X" type="integer" min="-2.14748E9" max="2.14748E9" units="cm"/>
+          <inkml:channel name="Y" type="integer" min="-2.14748E9" max="2.14748E9" units="cm"/>
+          <inkml:channel name="F" type="integer" max="32767" units="dev"/>
+        </inkml:traceFormat>
+        <inkml:channelProperties>
+          <inkml:channelProperty channel="X" name="resolution" value="1000" units="1/cm"/>
+          <inkml:channelProperty channel="Y" name="resolution" value="1000" units="1/cm"/>
+          <inkml:channelProperty channel="F" name="resolution" value="0" units="1/dev"/>
+        </inkml:channelProperties>
+      </inkml:inkSource>
+      <inkml:timestamp xml:id="ts0" timeString="2022-11-19T15:34:34.761"/>
+    </inkml:context>
+    <inkml:brush xml:id="br0">
+      <inkml:brushProperty name="width" value="0.05" units="cm"/>
+      <inkml:brushProperty name="height" value="0.05" units="cm"/>
+    </inkml:brush>
+  </inkml:definitions>
+  <inkml:trace contextRef="#ctx0" brushRef="#br0">630 0 5234,'-149'75'5555,"29"-21"-5555,12 1-928,-13-1 255,-10 3-5169</inkml:trace>
+</inkml:ink>
+</file>
+
 <file path=word/theme/theme1.xml><?xml version="1.0" encoding="utf-8"?>
 <a:theme xmlns:a="http://schemas.openxmlformats.org/drawingml/2006/main" name="Tema di Office">
   <a:themeElements>

</xml_diff>

<commit_message>
Ultimata la prima fase TOP-DOWN
Cambiato anche il nome della macro entità "Magazzino" che ora si chiama "materiale"
</commit_message>
<xml_diff>
--- a/Tesina base di Dati.docx
+++ b/Tesina base di Dati.docx
@@ -4,7 +4,7 @@
   <w:body>
     <w:p>
       <w:pPr>
-        <w:jc w:val="center"/>
+        <w:jc w:val="both"/>
         <w:rPr>
           <w:rFonts w:ascii="Times New Roman" w:hAnsi="Times New Roman" w:cs="Times New Roman"/>
           <w:sz w:val="58"/>
@@ -745,7 +745,7 @@
             </w:rPr>
             <w:fldChar w:fldCharType="separate"/>
           </w:r>
-          <w:hyperlink w:anchor="_Toc119433479" w:history="1">
+          <w:hyperlink w:anchor="_Toc119862556" w:history="1">
             <w:r>
               <w:rPr>
                 <w:rStyle w:val="Collegamentoipertestuale"/>
@@ -796,7 +796,7 @@
                 <w:noProof/>
                 <w:webHidden/>
               </w:rPr>
-              <w:instrText xml:space="preserve"> PAGEREF _Toc119433479 \h </w:instrText>
+              <w:instrText xml:space="preserve"> PAGEREF _Toc119862556 \h </w:instrText>
             </w:r>
             <w:r>
               <w:rPr>
@@ -816,7 +816,7 @@
                 <w:noProof/>
                 <w:webHidden/>
               </w:rPr>
-              <w:t>3</w:t>
+              <w:t>5</w:t>
             </w:r>
             <w:r>
               <w:rPr>
@@ -843,7 +843,7 @@
               <w:lang w:eastAsia="it-IT"/>
             </w:rPr>
           </w:pPr>
-          <w:hyperlink w:anchor="_Toc119433480" w:history="1">
+          <w:hyperlink w:anchor="_Toc119862557" w:history="1">
             <w:r>
               <w:rPr>
                 <w:rStyle w:val="Collegamentoipertestuale"/>
@@ -892,7 +892,7 @@
                 <w:noProof/>
                 <w:webHidden/>
               </w:rPr>
-              <w:instrText xml:space="preserve"> PAGEREF _Toc119433480 \h </w:instrText>
+              <w:instrText xml:space="preserve"> PAGEREF _Toc119862557 \h </w:instrText>
             </w:r>
             <w:r>
               <w:rPr>
@@ -912,7 +912,7 @@
                 <w:noProof/>
                 <w:webHidden/>
               </w:rPr>
-              <w:t>3</w:t>
+              <w:t>5</w:t>
             </w:r>
             <w:r>
               <w:rPr>
@@ -939,7 +939,7 @@
               <w:lang w:eastAsia="it-IT"/>
             </w:rPr>
           </w:pPr>
-          <w:hyperlink w:anchor="_Toc119433481" w:history="1">
+          <w:hyperlink w:anchor="_Toc119862558" w:history="1">
             <w:r>
               <w:rPr>
                 <w:rStyle w:val="Collegamentoipertestuale"/>
@@ -988,7 +988,7 @@
                 <w:noProof/>
                 <w:webHidden/>
               </w:rPr>
-              <w:instrText xml:space="preserve"> PAGEREF _Toc119433481 \h </w:instrText>
+              <w:instrText xml:space="preserve"> PAGEREF _Toc119862558 \h </w:instrText>
             </w:r>
             <w:r>
               <w:rPr>
@@ -1008,7 +1008,7 @@
                 <w:noProof/>
                 <w:webHidden/>
               </w:rPr>
-              <w:t>7</w:t>
+              <w:t>9</w:t>
             </w:r>
             <w:r>
               <w:rPr>
@@ -1036,7 +1036,7 @@
               <w:lang w:eastAsia="it-IT"/>
             </w:rPr>
           </w:pPr>
-          <w:hyperlink w:anchor="_Toc119433482" w:history="1">
+          <w:hyperlink w:anchor="_Toc119862559" w:history="1">
             <w:r>
               <w:rPr>
                 <w:rStyle w:val="Collegamentoipertestuale"/>
@@ -1086,7 +1086,7 @@
                 <w:noProof/>
                 <w:webHidden/>
               </w:rPr>
-              <w:instrText xml:space="preserve"> PAGEREF _Toc119433482 \h </w:instrText>
+              <w:instrText xml:space="preserve"> PAGEREF _Toc119862559 \h </w:instrText>
             </w:r>
             <w:r>
               <w:rPr>
@@ -1106,7 +1106,7 @@
                 <w:noProof/>
                 <w:webHidden/>
               </w:rPr>
-              <w:t>7</w:t>
+              <w:t>9</w:t>
             </w:r>
             <w:r>
               <w:rPr>
@@ -1133,7 +1133,7 @@
               <w:lang w:eastAsia="it-IT"/>
             </w:rPr>
           </w:pPr>
-          <w:hyperlink w:anchor="_Toc119433483" w:history="1">
+          <w:hyperlink w:anchor="_Toc119862560" w:history="1">
             <w:r>
               <w:rPr>
                 <w:rStyle w:val="Collegamentoipertestuale"/>
@@ -1182,7 +1182,7 @@
                 <w:noProof/>
                 <w:webHidden/>
               </w:rPr>
-              <w:instrText xml:space="preserve"> PAGEREF _Toc119433483 \h </w:instrText>
+              <w:instrText xml:space="preserve"> PAGEREF _Toc119862560 \h </w:instrText>
             </w:r>
             <w:r>
               <w:rPr>
@@ -1202,7 +1202,7 @@
                 <w:noProof/>
                 <w:webHidden/>
               </w:rPr>
-              <w:t>8</w:t>
+              <w:t>10</w:t>
             </w:r>
             <w:r>
               <w:rPr>
@@ -1230,7 +1230,7 @@
               <w:lang w:eastAsia="it-IT"/>
             </w:rPr>
           </w:pPr>
-          <w:hyperlink w:anchor="_Toc119433484" w:history="1">
+          <w:hyperlink w:anchor="_Toc119862561" w:history="1">
             <w:r>
               <w:rPr>
                 <w:rStyle w:val="Collegamentoipertestuale"/>
@@ -1280,7 +1280,7 @@
                 <w:noProof/>
                 <w:webHidden/>
               </w:rPr>
-              <w:instrText xml:space="preserve"> PAGEREF _Toc119433484 \h </w:instrText>
+              <w:instrText xml:space="preserve"> PAGEREF _Toc119862561 \h </w:instrText>
             </w:r>
             <w:r>
               <w:rPr>
@@ -1300,7 +1300,7 @@
                 <w:noProof/>
                 <w:webHidden/>
               </w:rPr>
-              <w:t>8</w:t>
+              <w:t>10</w:t>
             </w:r>
             <w:r>
               <w:rPr>
@@ -1327,7 +1327,7 @@
               <w:lang w:eastAsia="it-IT"/>
             </w:rPr>
           </w:pPr>
-          <w:hyperlink w:anchor="_Toc119433485" w:history="1">
+          <w:hyperlink w:anchor="_Toc119862562" w:history="1">
             <w:r>
               <w:rPr>
                 <w:rStyle w:val="Collegamentoipertestuale"/>
@@ -1376,7 +1376,7 @@
                 <w:noProof/>
                 <w:webHidden/>
               </w:rPr>
-              <w:instrText xml:space="preserve"> PAGEREF _Toc119433485 \h </w:instrText>
+              <w:instrText xml:space="preserve"> PAGEREF _Toc119862562 \h </w:instrText>
             </w:r>
             <w:r>
               <w:rPr>
@@ -1396,7 +1396,7 @@
                 <w:noProof/>
                 <w:webHidden/>
               </w:rPr>
-              <w:t>9</w:t>
+              <w:t>11</w:t>
             </w:r>
             <w:r>
               <w:rPr>
@@ -1423,7 +1423,7 @@
               <w:lang w:eastAsia="it-IT"/>
             </w:rPr>
           </w:pPr>
-          <w:hyperlink w:anchor="_Toc119433486" w:history="1">
+          <w:hyperlink w:anchor="_Toc119862563" w:history="1">
             <w:r>
               <w:rPr>
                 <w:rStyle w:val="Collegamentoipertestuale"/>
@@ -1472,7 +1472,7 @@
                 <w:noProof/>
                 <w:webHidden/>
               </w:rPr>
-              <w:instrText xml:space="preserve"> PAGEREF _Toc119433486 \h </w:instrText>
+              <w:instrText xml:space="preserve"> PAGEREF _Toc119862563 \h </w:instrText>
             </w:r>
             <w:r>
               <w:rPr>
@@ -1492,7 +1492,7 @@
                 <w:noProof/>
                 <w:webHidden/>
               </w:rPr>
-              <w:t>10</w:t>
+              <w:t>12</w:t>
             </w:r>
             <w:r>
               <w:rPr>
@@ -1519,7 +1519,7 @@
               <w:lang w:eastAsia="it-IT"/>
             </w:rPr>
           </w:pPr>
-          <w:hyperlink w:anchor="_Toc119433487" w:history="1">
+          <w:hyperlink w:anchor="_Toc119862564" w:history="1">
             <w:r>
               <w:rPr>
                 <w:rStyle w:val="Collegamentoipertestuale"/>
@@ -1568,7 +1568,7 @@
                 <w:noProof/>
                 <w:webHidden/>
               </w:rPr>
-              <w:instrText xml:space="preserve"> PAGEREF _Toc119433487 \h </w:instrText>
+              <w:instrText xml:space="preserve"> PAGEREF _Toc119862564 \h </w:instrText>
             </w:r>
             <w:r>
               <w:rPr>
@@ -1588,7 +1588,7 @@
                 <w:noProof/>
                 <w:webHidden/>
               </w:rPr>
-              <w:t>11</w:t>
+              <w:t>13</w:t>
             </w:r>
             <w:r>
               <w:rPr>
@@ -1615,7 +1615,7 @@
               <w:lang w:eastAsia="it-IT"/>
             </w:rPr>
           </w:pPr>
-          <w:hyperlink w:anchor="_Toc119433488" w:history="1">
+          <w:hyperlink w:anchor="_Toc119862565" w:history="1">
             <w:r>
               <w:rPr>
                 <w:rStyle w:val="Collegamentoipertestuale"/>
@@ -1664,7 +1664,7 @@
                 <w:noProof/>
                 <w:webHidden/>
               </w:rPr>
-              <w:instrText xml:space="preserve"> PAGEREF _Toc119433488 \h </w:instrText>
+              <w:instrText xml:space="preserve"> PAGEREF _Toc119862565 \h </w:instrText>
             </w:r>
             <w:r>
               <w:rPr>
@@ -1684,7 +1684,7 @@
                 <w:noProof/>
                 <w:webHidden/>
               </w:rPr>
-              <w:t>11</w:t>
+              <w:t>13</w:t>
             </w:r>
             <w:r>
               <w:rPr>
@@ -1712,7 +1712,7 @@
               <w:lang w:eastAsia="it-IT"/>
             </w:rPr>
           </w:pPr>
-          <w:hyperlink w:anchor="_Toc119433489" w:history="1">
+          <w:hyperlink w:anchor="_Toc119862566" w:history="1">
             <w:r>
               <w:rPr>
                 <w:rStyle w:val="Collegamentoipertestuale"/>
@@ -1762,7 +1762,7 @@
                 <w:noProof/>
                 <w:webHidden/>
               </w:rPr>
-              <w:instrText xml:space="preserve"> PAGEREF _Toc119433489 \h </w:instrText>
+              <w:instrText xml:space="preserve"> PAGEREF _Toc119862566 \h </w:instrText>
             </w:r>
             <w:r>
               <w:rPr>
@@ -1782,7 +1782,7 @@
                 <w:noProof/>
                 <w:webHidden/>
               </w:rPr>
-              <w:t>11</w:t>
+              <w:t>13</w:t>
             </w:r>
             <w:r>
               <w:rPr>
@@ -1810,7 +1810,7 @@
               <w:lang w:eastAsia="it-IT"/>
             </w:rPr>
           </w:pPr>
-          <w:hyperlink w:anchor="_Toc119433490" w:history="1">
+          <w:hyperlink w:anchor="_Toc119862567" w:history="1">
             <w:r>
               <w:rPr>
                 <w:rStyle w:val="Collegamentoipertestuale"/>
@@ -1860,7 +1860,7 @@
                 <w:noProof/>
                 <w:webHidden/>
               </w:rPr>
-              <w:instrText xml:space="preserve"> PAGEREF _Toc119433490 \h </w:instrText>
+              <w:instrText xml:space="preserve"> PAGEREF _Toc119862567 \h </w:instrText>
             </w:r>
             <w:r>
               <w:rPr>
@@ -1880,7 +1880,7 @@
                 <w:noProof/>
                 <w:webHidden/>
               </w:rPr>
-              <w:t>11</w:t>
+              <w:t>13</w:t>
             </w:r>
             <w:r>
               <w:rPr>
@@ -1908,7 +1908,7 @@
               <w:lang w:eastAsia="it-IT"/>
             </w:rPr>
           </w:pPr>
-          <w:hyperlink w:anchor="_Toc119433491" w:history="1">
+          <w:hyperlink w:anchor="_Toc119862568" w:history="1">
             <w:r>
               <w:rPr>
                 <w:rStyle w:val="Collegamentoipertestuale"/>
@@ -1958,7 +1958,7 @@
                 <w:noProof/>
                 <w:webHidden/>
               </w:rPr>
-              <w:instrText xml:space="preserve"> PAGEREF _Toc119433491 \h </w:instrText>
+              <w:instrText xml:space="preserve"> PAGEREF _Toc119862568 \h </w:instrText>
             </w:r>
             <w:r>
               <w:rPr>
@@ -1978,7 +1978,7 @@
                 <w:noProof/>
                 <w:webHidden/>
               </w:rPr>
-              <w:t>11</w:t>
+              <w:t>13</w:t>
             </w:r>
             <w:r>
               <w:rPr>
@@ -2006,7 +2006,7 @@
               <w:lang w:eastAsia="it-IT"/>
             </w:rPr>
           </w:pPr>
-          <w:hyperlink w:anchor="_Toc119433492" w:history="1">
+          <w:hyperlink w:anchor="_Toc119862569" w:history="1">
             <w:r>
               <w:rPr>
                 <w:rStyle w:val="Collegamentoipertestuale"/>
@@ -2056,7 +2056,7 @@
                 <w:noProof/>
                 <w:webHidden/>
               </w:rPr>
-              <w:instrText xml:space="preserve"> PAGEREF _Toc119433492 \h </w:instrText>
+              <w:instrText xml:space="preserve"> PAGEREF _Toc119862569 \h </w:instrText>
             </w:r>
             <w:r>
               <w:rPr>
@@ -2076,7 +2076,7 @@
                 <w:noProof/>
                 <w:webHidden/>
               </w:rPr>
-              <w:t>11</w:t>
+              <w:t>13</w:t>
             </w:r>
             <w:r>
               <w:rPr>
@@ -2104,7 +2104,7 @@
               <w:lang w:eastAsia="it-IT"/>
             </w:rPr>
           </w:pPr>
-          <w:hyperlink w:anchor="_Toc119433493" w:history="1">
+          <w:hyperlink w:anchor="_Toc119862570" w:history="1">
             <w:r>
               <w:rPr>
                 <w:rStyle w:val="Collegamentoipertestuale"/>
@@ -2154,7 +2154,7 @@
                 <w:noProof/>
                 <w:webHidden/>
               </w:rPr>
-              <w:instrText xml:space="preserve"> PAGEREF _Toc119433493 \h </w:instrText>
+              <w:instrText xml:space="preserve"> PAGEREF _Toc119862570 \h </w:instrText>
             </w:r>
             <w:r>
               <w:rPr>
@@ -2174,7 +2174,7 @@
                 <w:noProof/>
                 <w:webHidden/>
               </w:rPr>
-              <w:t>11</w:t>
+              <w:t>13</w:t>
             </w:r>
             <w:r>
               <w:rPr>
@@ -2202,7 +2202,7 @@
               <w:lang w:eastAsia="it-IT"/>
             </w:rPr>
           </w:pPr>
-          <w:hyperlink w:anchor="_Toc119433494" w:history="1">
+          <w:hyperlink w:anchor="_Toc119862571" w:history="1">
             <w:r>
               <w:rPr>
                 <w:rStyle w:val="Collegamentoipertestuale"/>
@@ -2252,7 +2252,7 @@
                 <w:noProof/>
                 <w:webHidden/>
               </w:rPr>
-              <w:instrText xml:space="preserve"> PAGEREF _Toc119433494 \h </w:instrText>
+              <w:instrText xml:space="preserve"> PAGEREF _Toc119862571 \h </w:instrText>
             </w:r>
             <w:r>
               <w:rPr>
@@ -2272,7 +2272,7 @@
                 <w:noProof/>
                 <w:webHidden/>
               </w:rPr>
-              <w:t>11</w:t>
+              <w:t>13</w:t>
             </w:r>
             <w:r>
               <w:rPr>
@@ -2300,7 +2300,7 @@
               <w:lang w:eastAsia="it-IT"/>
             </w:rPr>
           </w:pPr>
-          <w:hyperlink w:anchor="_Toc119433495" w:history="1">
+          <w:hyperlink w:anchor="_Toc119862572" w:history="1">
             <w:r>
               <w:rPr>
                 <w:rStyle w:val="Collegamentoipertestuale"/>
@@ -2350,7 +2350,7 @@
                 <w:noProof/>
                 <w:webHidden/>
               </w:rPr>
-              <w:instrText xml:space="preserve"> PAGEREF _Toc119433495 \h </w:instrText>
+              <w:instrText xml:space="preserve"> PAGEREF _Toc119862572 \h </w:instrText>
             </w:r>
             <w:r>
               <w:rPr>
@@ -2370,7 +2370,7 @@
                 <w:noProof/>
                 <w:webHidden/>
               </w:rPr>
-              <w:t>11</w:t>
+              <w:t>13</w:t>
             </w:r>
             <w:r>
               <w:rPr>
@@ -2398,7 +2398,7 @@
               <w:lang w:eastAsia="it-IT"/>
             </w:rPr>
           </w:pPr>
-          <w:hyperlink w:anchor="_Toc119433496" w:history="1">
+          <w:hyperlink w:anchor="_Toc119862573" w:history="1">
             <w:r>
               <w:rPr>
                 <w:rStyle w:val="Collegamentoipertestuale"/>
@@ -2448,7 +2448,7 @@
                 <w:noProof/>
                 <w:webHidden/>
               </w:rPr>
-              <w:instrText xml:space="preserve"> PAGEREF _Toc119433496 \h </w:instrText>
+              <w:instrText xml:space="preserve"> PAGEREF _Toc119862573 \h </w:instrText>
             </w:r>
             <w:r>
               <w:rPr>
@@ -2468,7 +2468,7 @@
                 <w:noProof/>
                 <w:webHidden/>
               </w:rPr>
-              <w:t>11</w:t>
+              <w:t>13</w:t>
             </w:r>
             <w:r>
               <w:rPr>
@@ -2496,7 +2496,7 @@
               <w:lang w:eastAsia="it-IT"/>
             </w:rPr>
           </w:pPr>
-          <w:hyperlink w:anchor="_Toc119433497" w:history="1">
+          <w:hyperlink w:anchor="_Toc119862574" w:history="1">
             <w:r>
               <w:rPr>
                 <w:rStyle w:val="Collegamentoipertestuale"/>
@@ -2546,7 +2546,7 @@
                 <w:noProof/>
                 <w:webHidden/>
               </w:rPr>
-              <w:instrText xml:space="preserve"> PAGEREF _Toc119433497 \h </w:instrText>
+              <w:instrText xml:space="preserve"> PAGEREF _Toc119862574 \h </w:instrText>
             </w:r>
             <w:r>
               <w:rPr>
@@ -2566,7 +2566,7 @@
                 <w:noProof/>
                 <w:webHidden/>
               </w:rPr>
-              <w:t>12</w:t>
+              <w:t>14</w:t>
             </w:r>
             <w:r>
               <w:rPr>
@@ -2594,7 +2594,7 @@
               <w:lang w:eastAsia="it-IT"/>
             </w:rPr>
           </w:pPr>
-          <w:hyperlink w:anchor="_Toc119433498" w:history="1">
+          <w:hyperlink w:anchor="_Toc119862575" w:history="1">
             <w:r>
               <w:rPr>
                 <w:rStyle w:val="Collegamentoipertestuale"/>
@@ -2643,7 +2643,7 @@
                 <w:noProof/>
                 <w:webHidden/>
               </w:rPr>
-              <w:instrText xml:space="preserve"> PAGEREF _Toc119433498 \h </w:instrText>
+              <w:instrText xml:space="preserve"> PAGEREF _Toc119862575 \h </w:instrText>
             </w:r>
             <w:r>
               <w:rPr>
@@ -2663,7 +2663,7 @@
                 <w:noProof/>
                 <w:webHidden/>
               </w:rPr>
-              <w:t>12</w:t>
+              <w:t>14</w:t>
             </w:r>
             <w:r>
               <w:rPr>
@@ -2691,7 +2691,7 @@
               <w:lang w:eastAsia="it-IT"/>
             </w:rPr>
           </w:pPr>
-          <w:hyperlink w:anchor="_Toc119433499" w:history="1">
+          <w:hyperlink w:anchor="_Toc119862576" w:history="1">
             <w:r>
               <w:rPr>
                 <w:rStyle w:val="Collegamentoipertestuale"/>
@@ -2741,7 +2741,7 @@
                 <w:noProof/>
                 <w:webHidden/>
               </w:rPr>
-              <w:instrText xml:space="preserve"> PAGEREF _Toc119433499 \h </w:instrText>
+              <w:instrText xml:space="preserve"> PAGEREF _Toc119862576 \h </w:instrText>
             </w:r>
             <w:r>
               <w:rPr>
@@ -2761,7 +2761,7 @@
                 <w:noProof/>
                 <w:webHidden/>
               </w:rPr>
-              <w:t>12</w:t>
+              <w:t>14</w:t>
             </w:r>
             <w:r>
               <w:rPr>
@@ -2788,7 +2788,7 @@
               <w:lang w:eastAsia="it-IT"/>
             </w:rPr>
           </w:pPr>
-          <w:hyperlink w:anchor="_Toc119433500" w:history="1">
+          <w:hyperlink w:anchor="_Toc119862577" w:history="1">
             <w:r>
               <w:rPr>
                 <w:rStyle w:val="Collegamentoipertestuale"/>
@@ -2837,7 +2837,7 @@
                 <w:noProof/>
                 <w:webHidden/>
               </w:rPr>
-              <w:instrText xml:space="preserve"> PAGEREF _Toc119433500 \h </w:instrText>
+              <w:instrText xml:space="preserve"> PAGEREF _Toc119862577 \h </w:instrText>
             </w:r>
             <w:r>
               <w:rPr>
@@ -2857,7 +2857,7 @@
                 <w:noProof/>
                 <w:webHidden/>
               </w:rPr>
-              <w:t>13</w:t>
+              <w:t>15</w:t>
             </w:r>
             <w:r>
               <w:rPr>
@@ -2886,7 +2886,7 @@
               <w:lang w:eastAsia="it-IT"/>
             </w:rPr>
           </w:pPr>
-          <w:hyperlink w:anchor="_Toc119433501" w:history="1">
+          <w:hyperlink w:anchor="_Toc119862578" w:history="1">
             <w:r>
               <w:rPr>
                 <w:rStyle w:val="Collegamentoipertestuale"/>
@@ -2937,7 +2937,7 @@
                 <w:noProof/>
                 <w:webHidden/>
               </w:rPr>
-              <w:instrText xml:space="preserve"> PAGEREF _Toc119433501 \h </w:instrText>
+              <w:instrText xml:space="preserve"> PAGEREF _Toc119862578 \h </w:instrText>
             </w:r>
             <w:r>
               <w:rPr>
@@ -2957,7 +2957,7 @@
                 <w:noProof/>
                 <w:webHidden/>
               </w:rPr>
-              <w:t>14</w:t>
+              <w:t>16</w:t>
             </w:r>
             <w:r>
               <w:rPr>
@@ -2984,7 +2984,7 @@
               <w:lang w:eastAsia="it-IT"/>
             </w:rPr>
           </w:pPr>
-          <w:hyperlink w:anchor="_Toc119433502" w:history="1">
+          <w:hyperlink w:anchor="_Toc119862579" w:history="1">
             <w:r>
               <w:rPr>
                 <w:rStyle w:val="Collegamentoipertestuale"/>
@@ -3033,7 +3033,7 @@
                 <w:noProof/>
                 <w:webHidden/>
               </w:rPr>
-              <w:instrText xml:space="preserve"> PAGEREF _Toc119433502 \h </w:instrText>
+              <w:instrText xml:space="preserve"> PAGEREF _Toc119862579 \h </w:instrText>
             </w:r>
             <w:r>
               <w:rPr>
@@ -3053,7 +3053,7 @@
                 <w:noProof/>
                 <w:webHidden/>
               </w:rPr>
-              <w:t>14</w:t>
+              <w:t>16</w:t>
             </w:r>
             <w:r>
               <w:rPr>
@@ -3080,7 +3080,7 @@
               <w:lang w:eastAsia="it-IT"/>
             </w:rPr>
           </w:pPr>
-          <w:hyperlink w:anchor="_Toc119433503" w:history="1">
+          <w:hyperlink w:anchor="_Toc119862580" w:history="1">
             <w:r>
               <w:rPr>
                 <w:rStyle w:val="Collegamentoipertestuale"/>
@@ -3129,7 +3129,7 @@
                 <w:noProof/>
                 <w:webHidden/>
               </w:rPr>
-              <w:instrText xml:space="preserve"> PAGEREF _Toc119433503 \h </w:instrText>
+              <w:instrText xml:space="preserve"> PAGEREF _Toc119862580 \h </w:instrText>
             </w:r>
             <w:r>
               <w:rPr>
@@ -3149,7 +3149,7 @@
                 <w:noProof/>
                 <w:webHidden/>
               </w:rPr>
-              <w:t>14</w:t>
+              <w:t>16</w:t>
             </w:r>
             <w:r>
               <w:rPr>
@@ -3176,13 +3176,12 @@
               <w:lang w:eastAsia="it-IT"/>
             </w:rPr>
           </w:pPr>
-          <w:hyperlink w:anchor="_Toc119433504" w:history="1">
+          <w:hyperlink w:anchor="_Toc119862581" w:history="1">
             <w:r>
               <w:rPr>
                 <w:rStyle w:val="Collegamentoipertestuale"/>
                 <w:rFonts w:ascii="Century" w:hAnsi="Century"/>
                 <w:noProof/>
-                <w:highlight w:val="red"/>
                 <w:lang w:eastAsia="it-IT"/>
               </w:rPr>
               <w:t>2.3</w:t>
@@ -3203,7 +3202,6 @@
                 <w:rStyle w:val="Collegamentoipertestuale"/>
                 <w:rFonts w:ascii="Century" w:hAnsi="Century"/>
                 <w:noProof/>
-                <w:highlight w:val="red"/>
                 <w:lang w:eastAsia="it-IT"/>
               </w:rPr>
               <w:t>SCHELETRO DELLO SCHEMA</w:t>
@@ -3227,7 +3225,7 @@
                 <w:noProof/>
                 <w:webHidden/>
               </w:rPr>
-              <w:instrText xml:space="preserve"> PAGEREF _Toc119433504 \h </w:instrText>
+              <w:instrText xml:space="preserve"> PAGEREF _Toc119862581 \h </w:instrText>
             </w:r>
             <w:r>
               <w:rPr>
@@ -3247,7 +3245,397 @@
                 <w:noProof/>
                 <w:webHidden/>
               </w:rPr>
-              <w:t>14</w:t>
+              <w:t>16</w:t>
+            </w:r>
+            <w:r>
+              <w:rPr>
+                <w:noProof/>
+                <w:webHidden/>
+              </w:rPr>
+              <w:fldChar w:fldCharType="end"/>
+            </w:r>
+          </w:hyperlink>
+        </w:p>
+        <w:p>
+          <w:pPr>
+            <w:pStyle w:val="Sommario2"/>
+            <w:tabs>
+              <w:tab w:val="left" w:pos="880"/>
+              <w:tab w:val="right" w:leader="dot" w:pos="9628"/>
+            </w:tabs>
+            <w:rPr>
+              <w:rFonts w:eastAsiaTheme="minorEastAsia" w:cstheme="minorBidi"/>
+              <w:smallCaps w:val="0"/>
+              <w:noProof/>
+              <w:sz w:val="22"/>
+              <w:szCs w:val="22"/>
+              <w:lang w:eastAsia="it-IT"/>
+            </w:rPr>
+          </w:pPr>
+          <w:hyperlink w:anchor="_Toc119862582" w:history="1">
+            <w:r>
+              <w:rPr>
+                <w:rStyle w:val="Collegamentoipertestuale"/>
+                <w:rFonts w:ascii="Century" w:hAnsi="Century"/>
+                <w:noProof/>
+                <w:lang w:eastAsia="it-IT"/>
+              </w:rPr>
+              <w:t>2.4</w:t>
+            </w:r>
+            <w:r>
+              <w:rPr>
+                <w:rFonts w:eastAsiaTheme="minorEastAsia" w:cstheme="minorBidi"/>
+                <w:smallCaps w:val="0"/>
+                <w:noProof/>
+                <w:sz w:val="22"/>
+                <w:szCs w:val="22"/>
+                <w:lang w:eastAsia="it-IT"/>
+              </w:rPr>
+              <w:tab/>
+            </w:r>
+            <w:r>
+              <w:rPr>
+                <w:rStyle w:val="Collegamentoipertestuale"/>
+                <w:rFonts w:ascii="Century" w:hAnsi="Century"/>
+                <w:noProof/>
+                <w:lang w:eastAsia="it-IT"/>
+              </w:rPr>
+              <w:t>SVILUPPO DELLE COMPONENTI DELLO SCHELETRO</w:t>
+            </w:r>
+            <w:r>
+              <w:rPr>
+                <w:noProof/>
+                <w:webHidden/>
+              </w:rPr>
+              <w:tab/>
+            </w:r>
+            <w:r>
+              <w:rPr>
+                <w:noProof/>
+                <w:webHidden/>
+              </w:rPr>
+              <w:fldChar w:fldCharType="begin"/>
+            </w:r>
+            <w:r>
+              <w:rPr>
+                <w:noProof/>
+                <w:webHidden/>
+              </w:rPr>
+              <w:instrText xml:space="preserve"> PAGEREF _Toc119862582 \h </w:instrText>
+            </w:r>
+            <w:r>
+              <w:rPr>
+                <w:noProof/>
+                <w:webHidden/>
+              </w:rPr>
+            </w:r>
+            <w:r>
+              <w:rPr>
+                <w:noProof/>
+                <w:webHidden/>
+              </w:rPr>
+              <w:fldChar w:fldCharType="separate"/>
+            </w:r>
+            <w:r>
+              <w:rPr>
+                <w:noProof/>
+                <w:webHidden/>
+              </w:rPr>
+              <w:t>16</w:t>
+            </w:r>
+            <w:r>
+              <w:rPr>
+                <w:noProof/>
+                <w:webHidden/>
+              </w:rPr>
+              <w:fldChar w:fldCharType="end"/>
+            </w:r>
+          </w:hyperlink>
+        </w:p>
+        <w:p>
+          <w:pPr>
+            <w:pStyle w:val="Sommario3"/>
+            <w:tabs>
+              <w:tab w:val="left" w:pos="1320"/>
+              <w:tab w:val="right" w:leader="dot" w:pos="9628"/>
+            </w:tabs>
+            <w:rPr>
+              <w:rFonts w:eastAsiaTheme="minorEastAsia" w:cstheme="minorBidi"/>
+              <w:i w:val="0"/>
+              <w:iCs w:val="0"/>
+              <w:noProof/>
+              <w:sz w:val="22"/>
+              <w:szCs w:val="22"/>
+              <w:lang w:eastAsia="it-IT"/>
+            </w:rPr>
+          </w:pPr>
+          <w:hyperlink w:anchor="_Toc119862583" w:history="1">
+            <w:r>
+              <w:rPr>
+                <w:rStyle w:val="Collegamentoipertestuale"/>
+                <w:rFonts w:ascii="Century" w:hAnsi="Century"/>
+                <w:noProof/>
+                <w:lang w:eastAsia="it-IT"/>
+              </w:rPr>
+              <w:t>2.4.1</w:t>
+            </w:r>
+            <w:r>
+              <w:rPr>
+                <w:rFonts w:eastAsiaTheme="minorEastAsia" w:cstheme="minorBidi"/>
+                <w:i w:val="0"/>
+                <w:iCs w:val="0"/>
+                <w:noProof/>
+                <w:sz w:val="22"/>
+                <w:szCs w:val="22"/>
+                <w:lang w:eastAsia="it-IT"/>
+              </w:rPr>
+              <w:tab/>
+            </w:r>
+            <w:r>
+              <w:rPr>
+                <w:rStyle w:val="Collegamentoipertestuale"/>
+                <w:rFonts w:ascii="Century" w:hAnsi="Century"/>
+                <w:noProof/>
+                <w:lang w:eastAsia="it-IT"/>
+              </w:rPr>
+              <w:t>PERSONA</w:t>
+            </w:r>
+            <w:r>
+              <w:rPr>
+                <w:noProof/>
+                <w:webHidden/>
+              </w:rPr>
+              <w:tab/>
+            </w:r>
+            <w:r>
+              <w:rPr>
+                <w:noProof/>
+                <w:webHidden/>
+              </w:rPr>
+              <w:fldChar w:fldCharType="begin"/>
+            </w:r>
+            <w:r>
+              <w:rPr>
+                <w:noProof/>
+                <w:webHidden/>
+              </w:rPr>
+              <w:instrText xml:space="preserve"> PAGEREF _Toc119862583 \h </w:instrText>
+            </w:r>
+            <w:r>
+              <w:rPr>
+                <w:noProof/>
+                <w:webHidden/>
+              </w:rPr>
+            </w:r>
+            <w:r>
+              <w:rPr>
+                <w:noProof/>
+                <w:webHidden/>
+              </w:rPr>
+              <w:fldChar w:fldCharType="separate"/>
+            </w:r>
+            <w:r>
+              <w:rPr>
+                <w:noProof/>
+                <w:webHidden/>
+              </w:rPr>
+              <w:t>17</w:t>
+            </w:r>
+            <w:r>
+              <w:rPr>
+                <w:noProof/>
+                <w:webHidden/>
+              </w:rPr>
+              <w:fldChar w:fldCharType="end"/>
+            </w:r>
+          </w:hyperlink>
+        </w:p>
+        <w:p>
+          <w:pPr>
+            <w:pStyle w:val="Sommario3"/>
+            <w:tabs>
+              <w:tab w:val="left" w:pos="1320"/>
+              <w:tab w:val="right" w:leader="dot" w:pos="9628"/>
+            </w:tabs>
+            <w:rPr>
+              <w:rFonts w:eastAsiaTheme="minorEastAsia" w:cstheme="minorBidi"/>
+              <w:i w:val="0"/>
+              <w:iCs w:val="0"/>
+              <w:noProof/>
+              <w:sz w:val="22"/>
+              <w:szCs w:val="22"/>
+              <w:lang w:eastAsia="it-IT"/>
+            </w:rPr>
+          </w:pPr>
+          <w:hyperlink w:anchor="_Toc119862585" w:history="1">
+            <w:r>
+              <w:rPr>
+                <w:rStyle w:val="Collegamentoipertestuale"/>
+                <w:rFonts w:ascii="Century" w:hAnsi="Century"/>
+                <w:noProof/>
+                <w:lang w:eastAsia="it-IT"/>
+              </w:rPr>
+              <w:t>2.4.2</w:t>
+            </w:r>
+            <w:r>
+              <w:rPr>
+                <w:rFonts w:eastAsiaTheme="minorEastAsia" w:cstheme="minorBidi"/>
+                <w:i w:val="0"/>
+                <w:iCs w:val="0"/>
+                <w:noProof/>
+                <w:sz w:val="22"/>
+                <w:szCs w:val="22"/>
+                <w:lang w:eastAsia="it-IT"/>
+              </w:rPr>
+              <w:tab/>
+            </w:r>
+            <w:r>
+              <w:rPr>
+                <w:rStyle w:val="Collegamentoipertestuale"/>
+                <w:rFonts w:ascii="Century" w:hAnsi="Century"/>
+                <w:noProof/>
+                <w:lang w:eastAsia="it-IT"/>
+              </w:rPr>
+              <w:t>MATERIALE</w:t>
+            </w:r>
+            <w:r>
+              <w:rPr>
+                <w:noProof/>
+                <w:webHidden/>
+              </w:rPr>
+              <w:tab/>
+            </w:r>
+            <w:r>
+              <w:rPr>
+                <w:noProof/>
+                <w:webHidden/>
+              </w:rPr>
+              <w:fldChar w:fldCharType="begin"/>
+            </w:r>
+            <w:r>
+              <w:rPr>
+                <w:noProof/>
+                <w:webHidden/>
+              </w:rPr>
+              <w:instrText xml:space="preserve"> PAGEREF _Toc119862585 \h </w:instrText>
+            </w:r>
+            <w:r>
+              <w:rPr>
+                <w:noProof/>
+                <w:webHidden/>
+              </w:rPr>
+            </w:r>
+            <w:r>
+              <w:rPr>
+                <w:noProof/>
+                <w:webHidden/>
+              </w:rPr>
+              <w:fldChar w:fldCharType="separate"/>
+            </w:r>
+            <w:r>
+              <w:rPr>
+                <w:noProof/>
+                <w:webHidden/>
+              </w:rPr>
+              <w:t>17</w:t>
+            </w:r>
+            <w:r>
+              <w:rPr>
+                <w:noProof/>
+                <w:webHidden/>
+              </w:rPr>
+              <w:fldChar w:fldCharType="end"/>
+            </w:r>
+          </w:hyperlink>
+        </w:p>
+        <w:p>
+          <w:pPr>
+            <w:pStyle w:val="Sommario3"/>
+            <w:tabs>
+              <w:tab w:val="left" w:pos="1320"/>
+              <w:tab w:val="right" w:leader="dot" w:pos="9628"/>
+            </w:tabs>
+            <w:rPr>
+              <w:rFonts w:eastAsiaTheme="minorEastAsia" w:cstheme="minorBidi"/>
+              <w:i w:val="0"/>
+              <w:iCs w:val="0"/>
+              <w:noProof/>
+              <w:sz w:val="22"/>
+              <w:szCs w:val="22"/>
+              <w:lang w:eastAsia="it-IT"/>
+            </w:rPr>
+          </w:pPr>
+          <w:hyperlink w:anchor="_Toc119862586" w:history="1">
+            <w:r>
+              <w:rPr>
+                <w:rStyle w:val="Collegamentoipertestuale"/>
+                <w:rFonts w:ascii="Century" w:hAnsi="Century"/>
+                <w:noProof/>
+                <w:lang w:eastAsia="it-IT"/>
+              </w:rPr>
+              <w:t>2.4.3</w:t>
+            </w:r>
+            <w:r>
+              <w:rPr>
+                <w:rFonts w:eastAsiaTheme="minorEastAsia" w:cstheme="minorBidi"/>
+                <w:i w:val="0"/>
+                <w:iCs w:val="0"/>
+                <w:noProof/>
+                <w:sz w:val="22"/>
+                <w:szCs w:val="22"/>
+                <w:lang w:eastAsia="it-IT"/>
+              </w:rPr>
+              <w:tab/>
+            </w:r>
+            <w:r>
+              <w:rPr>
+                <w:rStyle w:val="Collegamentoipertestuale"/>
+                <w:rFonts w:ascii="Century" w:hAnsi="Century"/>
+                <w:noProof/>
+                <w:lang w:eastAsia="it-IT"/>
+              </w:rPr>
+              <w:t>CONTRATTO</w:t>
+            </w:r>
+            <w:r>
+              <w:rPr>
+                <w:noProof/>
+                <w:webHidden/>
+              </w:rPr>
+              <w:tab/>
+            </w:r>
+            <w:r>
+              <w:rPr>
+                <w:noProof/>
+                <w:webHidden/>
+              </w:rPr>
+              <w:fldChar w:fldCharType="begin"/>
+            </w:r>
+            <w:r>
+              <w:rPr>
+                <w:noProof/>
+                <w:webHidden/>
+              </w:rPr>
+              <w:instrText xml:space="preserve"> PAGEREF _Toc119862586 \h </w:instrText>
+            </w:r>
+            <w:r>
+              <w:rPr>
+                <w:noProof/>
+                <w:webHidden/>
+              </w:rPr>
+            </w:r>
+            <w:r>
+              <w:rPr>
+                <w:noProof/>
+                <w:webHidden/>
+              </w:rPr>
+              <w:fldChar w:fldCharType="separate"/>
+            </w:r>
+            <w:r>
+              <w:rPr>
+                <w:noProof/>
+                <w:webHidden/>
+              </w:rPr>
+              <w:t>18</w:t>
             </w:r>
             <w:r>
               <w:rPr>
@@ -3298,7 +3686,7 @@
           <w:lang w:eastAsia="it-IT"/>
         </w:rPr>
       </w:pPr>
-      <w:bookmarkStart w:id="1" w:name="_Toc119433479"/>
+      <w:bookmarkStart w:id="1" w:name="_Toc119862556"/>
       <w:r>
         <w:rPr>
           <w:rFonts w:ascii="Century" w:hAnsi="Century"/>
@@ -3319,7 +3707,7 @@
           <w:lang w:eastAsia="it-IT"/>
         </w:rPr>
       </w:pPr>
-      <w:bookmarkStart w:id="2" w:name="_Toc119433480"/>
+      <w:bookmarkStart w:id="2" w:name="_Toc119862557"/>
       <w:r>
         <w:rPr>
           <w:rFonts w:ascii="Century" w:hAnsi="Century"/>
@@ -4763,7 +5151,7 @@
           <w:lang w:eastAsia="it-IT"/>
         </w:rPr>
       </w:pPr>
-      <w:bookmarkStart w:id="3" w:name="_Toc119433481"/>
+      <w:bookmarkStart w:id="3" w:name="_Toc119862558"/>
       <w:r>
         <w:rPr>
           <w:rFonts w:ascii="Century" w:hAnsi="Century"/>
@@ -4796,7 +5184,7 @@
           <w:lang w:eastAsia="it-IT"/>
         </w:rPr>
       </w:pPr>
-      <w:bookmarkStart w:id="4" w:name="_Toc119433482"/>
+      <w:bookmarkStart w:id="4" w:name="_Toc119862559"/>
       <w:r>
         <w:rPr>
           <w:rFonts w:ascii="Century" w:hAnsi="Century"/>
@@ -4886,7 +5274,7 @@
           <w:lang w:eastAsia="it-IT"/>
         </w:rPr>
       </w:pPr>
-      <w:bookmarkStart w:id="5" w:name="_Toc119433483"/>
+      <w:bookmarkStart w:id="5" w:name="_Toc119862560"/>
       <w:r>
         <w:rPr>
           <w:rFonts w:ascii="Century" w:hAnsi="Century"/>
@@ -4919,7 +5307,7 @@
           <w:lang w:eastAsia="it-IT"/>
         </w:rPr>
       </w:pPr>
-      <w:bookmarkStart w:id="6" w:name="_Toc119433484"/>
+      <w:bookmarkStart w:id="6" w:name="_Toc119862561"/>
       <w:r>
         <w:rPr>
           <w:rFonts w:ascii="Century" w:hAnsi="Century"/>
@@ -5035,7 +5423,7 @@
           <w:lang w:eastAsia="it-IT"/>
         </w:rPr>
       </w:pPr>
-      <w:bookmarkStart w:id="7" w:name="_Toc119433485"/>
+      <w:bookmarkStart w:id="7" w:name="_Toc119862562"/>
       <w:r>
         <w:rPr>
           <w:rFonts w:ascii="Century" w:hAnsi="Century"/>
@@ -5477,7 +5865,7 @@
           <w:lang w:eastAsia="it-IT"/>
         </w:rPr>
       </w:pPr>
-      <w:bookmarkStart w:id="8" w:name="_Toc119433486"/>
+      <w:bookmarkStart w:id="8" w:name="_Toc119862563"/>
       <w:r>
         <w:rPr>
           <w:rFonts w:ascii="Century" w:hAnsi="Century"/>
@@ -7383,7 +7771,7 @@
           <w:lang w:eastAsia="it-IT"/>
         </w:rPr>
       </w:pPr>
-      <w:bookmarkStart w:id="9" w:name="_Toc119433487"/>
+      <w:bookmarkStart w:id="9" w:name="_Toc119862564"/>
       <w:r>
         <w:rPr>
           <w:rFonts w:ascii="Century" w:hAnsi="Century"/>
@@ -7420,7 +7808,7 @@
           <w:lang w:eastAsia="it-IT"/>
         </w:rPr>
       </w:pPr>
-      <w:bookmarkStart w:id="10" w:name="_Toc119433488"/>
+      <w:bookmarkStart w:id="10" w:name="_Toc119862565"/>
       <w:r>
         <w:rPr>
           <w:rFonts w:ascii="Century" w:hAnsi="Century"/>
@@ -7441,7 +7829,7 @@
           <w:lang w:eastAsia="it-IT"/>
         </w:rPr>
       </w:pPr>
-      <w:bookmarkStart w:id="11" w:name="_Toc119433489"/>
+      <w:bookmarkStart w:id="11" w:name="_Toc119862566"/>
       <w:r>
         <w:rPr>
           <w:rFonts w:ascii="Century" w:hAnsi="Century"/>
@@ -7543,7 +7931,7 @@
           <w:lang w:eastAsia="it-IT"/>
         </w:rPr>
       </w:pPr>
-      <w:bookmarkStart w:id="12" w:name="_Toc119433490"/>
+      <w:bookmarkStart w:id="12" w:name="_Toc119862567"/>
       <w:r>
         <w:rPr>
           <w:rFonts w:ascii="Century" w:hAnsi="Century"/>
@@ -7579,7 +7967,7 @@
           <w:lang w:eastAsia="it-IT"/>
         </w:rPr>
       </w:pPr>
-      <w:bookmarkStart w:id="13" w:name="_Toc119433491"/>
+      <w:bookmarkStart w:id="13" w:name="_Toc119862568"/>
       <w:r>
         <w:rPr>
           <w:rFonts w:ascii="Century" w:hAnsi="Century"/>
@@ -7632,7 +8020,7 @@
           <w:lang w:eastAsia="it-IT"/>
         </w:rPr>
       </w:pPr>
-      <w:bookmarkStart w:id="14" w:name="_Toc119433492"/>
+      <w:bookmarkStart w:id="14" w:name="_Toc119862569"/>
       <w:r>
         <w:rPr>
           <w:rFonts w:ascii="Century" w:hAnsi="Century"/>
@@ -7694,7 +8082,7 @@
           <w:lang w:eastAsia="it-IT"/>
         </w:rPr>
       </w:pPr>
-      <w:bookmarkStart w:id="15" w:name="_Toc119433493"/>
+      <w:bookmarkStart w:id="15" w:name="_Toc119862570"/>
       <w:r>
         <w:rPr>
           <w:rFonts w:ascii="Century" w:hAnsi="Century"/>
@@ -7740,7 +8128,7 @@
           <w:lang w:eastAsia="it-IT"/>
         </w:rPr>
       </w:pPr>
-      <w:bookmarkStart w:id="16" w:name="_Toc119433494"/>
+      <w:bookmarkStart w:id="16" w:name="_Toc119862571"/>
       <w:r>
         <w:rPr>
           <w:rFonts w:ascii="Century" w:hAnsi="Century"/>
@@ -7786,7 +8174,7 @@
           <w:lang w:eastAsia="it-IT"/>
         </w:rPr>
       </w:pPr>
-      <w:bookmarkStart w:id="17" w:name="_Toc119433495"/>
+      <w:bookmarkStart w:id="17" w:name="_Toc119862572"/>
       <w:r>
         <w:rPr>
           <w:rFonts w:ascii="Century" w:hAnsi="Century"/>
@@ -7832,7 +8220,7 @@
           <w:lang w:eastAsia="it-IT"/>
         </w:rPr>
       </w:pPr>
-      <w:bookmarkStart w:id="18" w:name="_Toc119433496"/>
+      <w:bookmarkStart w:id="18" w:name="_Toc119862573"/>
       <w:r>
         <w:rPr>
           <w:rFonts w:ascii="Century" w:hAnsi="Century"/>
@@ -7886,7 +8274,7 @@
           <w:lang w:eastAsia="it-IT"/>
         </w:rPr>
       </w:pPr>
-      <w:bookmarkStart w:id="19" w:name="_Toc119433497"/>
+      <w:bookmarkStart w:id="19" w:name="_Toc119862574"/>
       <w:r>
         <w:rPr>
           <w:rFonts w:ascii="Century" w:hAnsi="Century"/>
@@ -7939,7 +8327,7 @@
           <w:rFonts w:ascii="Univers" w:hAnsi="Univers"/>
         </w:rPr>
       </w:pPr>
-      <w:bookmarkStart w:id="20" w:name="_Toc119433498"/>
+      <w:bookmarkStart w:id="20" w:name="_Toc119862575"/>
       <w:r>
         <w:rPr>
           <w:rFonts w:ascii="Century" w:hAnsi="Century"/>
@@ -7985,7 +8373,7 @@
           <w:lang w:eastAsia="it-IT"/>
         </w:rPr>
       </w:pPr>
-      <w:bookmarkStart w:id="21" w:name="_Toc119433499"/>
+      <w:bookmarkStart w:id="21" w:name="_Toc119862576"/>
       <w:r>
         <w:rPr>
           <w:rFonts w:ascii="Century" w:hAnsi="Century"/>
@@ -8053,7 +8441,7 @@
           <w:lang w:eastAsia="it-IT"/>
         </w:rPr>
       </w:pPr>
-      <w:bookmarkStart w:id="22" w:name="_Toc119433500"/>
+      <w:bookmarkStart w:id="22" w:name="_Toc119862577"/>
       <w:r>
         <w:rPr>
           <w:rFonts w:ascii="Century" w:hAnsi="Century"/>
@@ -8798,7 +9186,7 @@
           <w:lang w:eastAsia="it-IT"/>
         </w:rPr>
       </w:pPr>
-      <w:bookmarkStart w:id="23" w:name="_Toc119433501"/>
+      <w:bookmarkStart w:id="23" w:name="_Toc119862578"/>
       <w:r>
         <w:rPr>
           <w:rFonts w:ascii="Century" w:hAnsi="Century"/>
@@ -8823,7 +9211,7 @@
           <w:lang w:eastAsia="it-IT"/>
         </w:rPr>
       </w:pPr>
-      <w:bookmarkStart w:id="24" w:name="_Toc119433502"/>
+      <w:bookmarkStart w:id="24" w:name="_Toc119862579"/>
       <w:r>
         <w:rPr>
           <w:rFonts w:ascii="Century" w:hAnsi="Century"/>
@@ -8850,7 +9238,7 @@
           <w:highlight w:val="red"/>
         </w:rPr>
       </w:pPr>
-      <w:bookmarkStart w:id="25" w:name="_Toc119433503"/>
+      <w:bookmarkStart w:id="25" w:name="_Toc119862580"/>
       <w:r>
         <w:rPr>
           <w:rFonts w:ascii="Century" w:hAnsi="Century"/>
@@ -8948,7 +9336,13 @@
         <w:rPr>
           <w:rFonts w:ascii="Univers" w:hAnsi="Univers"/>
         </w:rPr>
-        <w:t xml:space="preserve"> principali: CONTRATTO, PERSONA, MAGAZZINO</w:t>
+        <w:t xml:space="preserve"> principali: CONTRATTO, PERSONA, </w:t>
+      </w:r>
+      <w:r>
+        <w:rPr>
+          <w:rFonts w:ascii="Univers" w:hAnsi="Univers"/>
+        </w:rPr>
+        <w:t>MATERIALE</w:t>
       </w:r>
     </w:p>
     <w:p>
@@ -8991,10 +9385,10 @@
           <w:noProof/>
         </w:rPr>
         <w:drawing>
-          <wp:inline distT="0" distB="0" distL="0" distR="0" wp14:anchorId="68825CB6" wp14:editId="61E3909D">
-            <wp:extent cx="3400425" cy="1876425"/>
-            <wp:effectExtent l="0" t="0" r="9525" b="9525"/>
-            <wp:docPr id="5" name="Immagine 5"/>
+          <wp:inline distT="0" distB="0" distL="0" distR="0" wp14:anchorId="5FB8E72C" wp14:editId="22CE11F9">
+            <wp:extent cx="3586480" cy="2066290"/>
+            <wp:effectExtent l="0" t="0" r="0" b="0"/>
+            <wp:docPr id="11" name="Immagine 11"/>
             <wp:cNvGraphicFramePr>
               <a:graphicFrameLocks xmlns:a="http://schemas.openxmlformats.org/drawingml/2006/main" noChangeAspect="1"/>
             </wp:cNvGraphicFramePr>
@@ -9002,7 +9396,7 @@
               <a:graphicData uri="http://schemas.openxmlformats.org/drawingml/2006/picture">
                 <pic:pic xmlns:pic="http://schemas.openxmlformats.org/drawingml/2006/picture">
                   <pic:nvPicPr>
-                    <pic:cNvPr id="0" name="Picture 4"/>
+                    <pic:cNvPr id="0" name="Picture 3"/>
                     <pic:cNvPicPr>
                       <a:picLocks noChangeAspect="1" noChangeArrowheads="1"/>
                     </pic:cNvPicPr>
@@ -9023,7 +9417,7 @@
                   <pic:spPr bwMode="auto">
                     <a:xfrm>
                       <a:off x="0" y="0"/>
-                      <a:ext cx="3400425" cy="1876425"/>
+                      <a:ext cx="3586480" cy="2066290"/>
                     </a:xfrm>
                     <a:prstGeom prst="rect">
                       <a:avLst/>
@@ -9108,7 +9502,13 @@
         <w:rPr>
           <w:rFonts w:ascii="Univers" w:hAnsi="Univers"/>
         </w:rPr>
-        <w:t xml:space="preserve">MAGAZZINO </w:t>
+        <w:t>MATERIALE</w:t>
+      </w:r>
+      <w:r>
+        <w:rPr>
+          <w:rFonts w:ascii="Univers" w:hAnsi="Univers"/>
+        </w:rPr>
+        <w:t xml:space="preserve"> </w:t>
       </w:r>
       <w:r>
         <w:rPr>
@@ -9169,7 +9569,7 @@
           <w:lang w:eastAsia="it-IT"/>
         </w:rPr>
       </w:pPr>
-      <w:bookmarkStart w:id="26" w:name="_Toc119433504"/>
+      <w:bookmarkStart w:id="26" w:name="_Toc119862581"/>
       <w:r>
         <w:rPr>
           <w:rFonts w:ascii="Century" w:hAnsi="Century"/>
@@ -9225,14 +9625,13 @@
         <w:rPr>
           <w:noProof/>
           <w:highlight w:val="red"/>
-          <w:u w:val="single"/>
           <w:lang w:eastAsia="it-IT"/>
         </w:rPr>
         <w:drawing>
-          <wp:inline distT="0" distB="0" distL="0" distR="0" wp14:anchorId="2E2532CA" wp14:editId="1C54DD5C">
-            <wp:extent cx="6638290" cy="938151"/>
-            <wp:effectExtent l="0" t="0" r="0" b="0"/>
-            <wp:docPr id="7" name="Immagine 7"/>
+          <wp:inline distT="0" distB="0" distL="0" distR="0" wp14:anchorId="44EA1CD7" wp14:editId="18FD2A6F">
+            <wp:extent cx="6638290" cy="890905"/>
+            <wp:effectExtent l="0" t="0" r="0" b="4445"/>
+            <wp:docPr id="14" name="Immagine 14"/>
             <wp:cNvGraphicFramePr>
               <a:graphicFrameLocks xmlns:a="http://schemas.openxmlformats.org/drawingml/2006/main" noChangeAspect="1"/>
             </wp:cNvGraphicFramePr>
@@ -9240,7 +9639,7 @@
               <a:graphicData uri="http://schemas.openxmlformats.org/drawingml/2006/picture">
                 <pic:pic xmlns:pic="http://schemas.openxmlformats.org/drawingml/2006/picture">
                   <pic:nvPicPr>
-                    <pic:cNvPr id="0" name="Picture 2"/>
+                    <pic:cNvPr id="0" name="Picture 6"/>
                     <pic:cNvPicPr>
                       <a:picLocks noChangeAspect="1" noChangeArrowheads="1"/>
                     </pic:cNvPicPr>
@@ -9261,7 +9660,7 @@
                   <pic:spPr bwMode="auto">
                     <a:xfrm>
                       <a:off x="0" y="0"/>
-                      <a:ext cx="6716791" cy="949245"/>
+                      <a:ext cx="6638290" cy="890905"/>
                     </a:xfrm>
                     <a:prstGeom prst="rect">
                       <a:avLst/>
@@ -9288,6 +9687,7 @@
           <w:lang w:eastAsia="it-IT"/>
         </w:rPr>
       </w:pPr>
+      <w:bookmarkStart w:id="27" w:name="_Toc119862582"/>
       <w:r>
         <w:rPr>
           <w:rFonts w:ascii="Century" w:hAnsi="Century"/>
@@ -9297,6 +9697,7 @@
         </w:rPr>
         <w:t>SVILUPPO DELLE COMPONENTI DELLO SCHELETRO</w:t>
       </w:r>
+      <w:bookmarkEnd w:id="27"/>
     </w:p>
     <w:p>
       <w:pPr>
@@ -9351,6 +9752,7 @@
           <w:lang w:eastAsia="it-IT"/>
         </w:rPr>
       </w:pPr>
+      <w:bookmarkStart w:id="28" w:name="_Toc119862583"/>
       <w:r>
         <w:rPr>
           <w:rFonts w:ascii="Century" w:hAnsi="Century"/>
@@ -9362,6 +9764,7 @@
         <w:lastRenderedPageBreak/>
         <w:t>PERSONA</w:t>
       </w:r>
+      <w:bookmarkEnd w:id="28"/>
     </w:p>
     <w:p>
       <w:pPr>
@@ -9379,6 +9782,7 @@
           <w:lang w:eastAsia="it-IT"/>
         </w:rPr>
       </w:pPr>
+      <w:bookmarkStart w:id="29" w:name="_Toc119862584"/>
       <w:r>
         <w:rPr>
           <w:rFonts w:ascii="Century" w:hAnsi="Century"/>
@@ -9389,10 +9793,10 @@
           <w:lang w:eastAsia="it-IT"/>
         </w:rPr>
         <w:drawing>
-          <wp:inline distT="0" distB="0" distL="0" distR="0" wp14:anchorId="2923D14A" wp14:editId="37136796">
-            <wp:extent cx="4738370" cy="2968625"/>
-            <wp:effectExtent l="0" t="0" r="5080" b="3175"/>
-            <wp:docPr id="8" name="Immagine 8"/>
+          <wp:inline distT="0" distB="0" distL="0" distR="0" wp14:anchorId="669B688F" wp14:editId="45B725CE">
+            <wp:extent cx="5797578" cy="3657600"/>
+            <wp:effectExtent l="0" t="0" r="0" b="0"/>
+            <wp:docPr id="12" name="Immagine 12"/>
             <wp:cNvGraphicFramePr>
               <a:graphicFrameLocks xmlns:a="http://schemas.openxmlformats.org/drawingml/2006/main" noChangeAspect="1"/>
             </wp:cNvGraphicFramePr>
@@ -9400,7 +9804,7 @@
               <a:graphicData uri="http://schemas.openxmlformats.org/drawingml/2006/picture">
                 <pic:pic xmlns:pic="http://schemas.openxmlformats.org/drawingml/2006/picture">
                   <pic:nvPicPr>
-                    <pic:cNvPr id="0" name="Picture 3"/>
+                    <pic:cNvPr id="0" name="Picture 4"/>
                     <pic:cNvPicPr>
                       <a:picLocks noChangeAspect="1" noChangeArrowheads="1"/>
                     </pic:cNvPicPr>
@@ -9421,7 +9825,7 @@
                   <pic:spPr bwMode="auto">
                     <a:xfrm>
                       <a:off x="0" y="0"/>
-                      <a:ext cx="4738370" cy="2968625"/>
+                      <a:ext cx="5816882" cy="3669779"/>
                     </a:xfrm>
                     <a:prstGeom prst="rect">
                       <a:avLst/>
@@ -9437,10 +9841,22 @@
           </wp:inline>
         </w:drawing>
       </w:r>
+      <w:bookmarkEnd w:id="29"/>
     </w:p>
     <w:p>
       <w:pPr>
         <w:pStyle w:val="Titolo3"/>
+        <w:rPr>
+          <w:rFonts w:ascii="Century" w:hAnsi="Century"/>
+          <w:noProof/>
+          <w:color w:val="2F5496" w:themeColor="accent1" w:themeShade="BF"/>
+          <w:sz w:val="28"/>
+          <w:szCs w:val="28"/>
+          <w:lang w:eastAsia="it-IT"/>
+        </w:rPr>
+      </w:pPr>
+      <w:bookmarkStart w:id="30" w:name="_Toc119862585"/>
+      <w:r>
         <w:rPr>
           <w:rFonts w:ascii="Century" w:hAnsi="Century"/>
           <w:color w:val="2F5496" w:themeColor="accent1" w:themeShade="BF"/>
@@ -9448,7 +9864,19 @@
           <w:szCs w:val="28"/>
           <w:lang w:eastAsia="it-IT"/>
         </w:rPr>
-      </w:pPr>
+        <w:t>MAT</w:t>
+      </w:r>
+      <w:r>
+        <w:rPr>
+          <w:rFonts w:ascii="Century" w:hAnsi="Century"/>
+          <w:noProof/>
+          <w:color w:val="2F5496" w:themeColor="accent1" w:themeShade="BF"/>
+          <w:sz w:val="28"/>
+          <w:szCs w:val="28"/>
+          <w:lang w:eastAsia="it-IT"/>
+        </w:rPr>
+        <w:t>ERIAL</w:t>
+      </w:r>
       <w:r>
         <w:rPr>
           <w:rFonts w:ascii="Century" w:hAnsi="Century"/>
@@ -9457,15 +9885,151 @@
           <w:szCs w:val="28"/>
           <w:lang w:eastAsia="it-IT"/>
         </w:rPr>
+        <w:t>E</w:t>
+      </w:r>
+      <w:r>
+        <w:rPr>
+          <w:rFonts w:ascii="Century" w:hAnsi="Century"/>
+          <w:noProof/>
+          <w:color w:val="2F5496" w:themeColor="accent1" w:themeShade="BF"/>
+          <w:sz w:val="28"/>
+          <w:szCs w:val="28"/>
+          <w:lang w:eastAsia="it-IT"/>
+        </w:rPr>
+        <w:drawing>
+          <wp:inline distT="0" distB="0" distL="0" distR="0" wp14:anchorId="536CEBE2" wp14:editId="38E5EF5D">
+            <wp:extent cx="5752983" cy="2624447"/>
+            <wp:effectExtent l="0" t="0" r="635" b="5080"/>
+            <wp:docPr id="16" name="Immagine 16"/>
+            <wp:cNvGraphicFramePr>
+              <a:graphicFrameLocks xmlns:a="http://schemas.openxmlformats.org/drawingml/2006/main" noChangeAspect="1"/>
+            </wp:cNvGraphicFramePr>
+            <a:graphic xmlns:a="http://schemas.openxmlformats.org/drawingml/2006/main">
+              <a:graphicData uri="http://schemas.openxmlformats.org/drawingml/2006/picture">
+                <pic:pic xmlns:pic="http://schemas.openxmlformats.org/drawingml/2006/picture">
+                  <pic:nvPicPr>
+                    <pic:cNvPr id="0" name="Picture 8"/>
+                    <pic:cNvPicPr>
+                      <a:picLocks noChangeAspect="1" noChangeArrowheads="1"/>
+                    </pic:cNvPicPr>
+                  </pic:nvPicPr>
+                  <pic:blipFill>
+                    <a:blip r:embed="rId14">
+                      <a:extLst>
+                        <a:ext uri="{28A0092B-C50C-407E-A947-70E740481C1C}">
+                          <a14:useLocalDpi xmlns:a14="http://schemas.microsoft.com/office/drawing/2010/main" val="0"/>
+                        </a:ext>
+                      </a:extLst>
+                    </a:blip>
+                    <a:srcRect/>
+                    <a:stretch>
+                      <a:fillRect/>
+                    </a:stretch>
+                  </pic:blipFill>
+                  <pic:spPr bwMode="auto">
+                    <a:xfrm>
+                      <a:off x="0" y="0"/>
+                      <a:ext cx="5780496" cy="2636998"/>
+                    </a:xfrm>
+                    <a:prstGeom prst="rect">
+                      <a:avLst/>
+                    </a:prstGeom>
+                    <a:noFill/>
+                    <a:ln>
+                      <a:noFill/>
+                    </a:ln>
+                  </pic:spPr>
+                </pic:pic>
+              </a:graphicData>
+            </a:graphic>
+          </wp:inline>
+        </w:drawing>
+      </w:r>
+      <w:bookmarkEnd w:id="30"/>
+    </w:p>
+    <w:p>
+      <w:pPr>
+        <w:pStyle w:val="Titolo3"/>
+        <w:rPr>
+          <w:rFonts w:ascii="Century" w:hAnsi="Century"/>
+          <w:color w:val="2F5496" w:themeColor="accent1" w:themeShade="BF"/>
+          <w:sz w:val="28"/>
+          <w:szCs w:val="28"/>
+          <w:lang w:eastAsia="it-IT"/>
+        </w:rPr>
+      </w:pPr>
+      <w:bookmarkStart w:id="31" w:name="_Toc119862586"/>
+      <w:r>
+        <w:rPr>
+          <w:rFonts w:ascii="Century" w:hAnsi="Century"/>
+          <w:noProof/>
+          <w:color w:val="2F5496" w:themeColor="accent1" w:themeShade="BF"/>
+          <w:sz w:val="28"/>
+          <w:szCs w:val="28"/>
+          <w:lang w:eastAsia="it-IT"/>
+        </w:rPr>
+        <w:lastRenderedPageBreak/>
         <w:t>CONTRATTO</w:t>
       </w:r>
-    </w:p>
-    <w:p>
-      <w:pPr>
-        <w:rPr>
+      <w:r>
+        <w:rPr>
+          <w:rFonts w:ascii="Century" w:hAnsi="Century"/>
+          <w:noProof/>
+          <w:color w:val="2F5496" w:themeColor="accent1" w:themeShade="BF"/>
+          <w:sz w:val="28"/>
+          <w:szCs w:val="28"/>
           <w:lang w:eastAsia="it-IT"/>
         </w:rPr>
-      </w:pPr>
+        <w:drawing>
+          <wp:inline distT="0" distB="0" distL="0" distR="0" wp14:anchorId="6D7CE703" wp14:editId="7ED13A21">
+            <wp:extent cx="5735782" cy="2989783"/>
+            <wp:effectExtent l="0" t="0" r="0" b="1270"/>
+            <wp:docPr id="17" name="Immagine 17"/>
+            <wp:cNvGraphicFramePr>
+              <a:graphicFrameLocks xmlns:a="http://schemas.openxmlformats.org/drawingml/2006/main" noChangeAspect="1"/>
+            </wp:cNvGraphicFramePr>
+            <a:graphic xmlns:a="http://schemas.openxmlformats.org/drawingml/2006/main">
+              <a:graphicData uri="http://schemas.openxmlformats.org/drawingml/2006/picture">
+                <pic:pic xmlns:pic="http://schemas.openxmlformats.org/drawingml/2006/picture">
+                  <pic:nvPicPr>
+                    <pic:cNvPr id="0" name="Picture 9"/>
+                    <pic:cNvPicPr>
+                      <a:picLocks noChangeAspect="1" noChangeArrowheads="1"/>
+                    </pic:cNvPicPr>
+                  </pic:nvPicPr>
+                  <pic:blipFill>
+                    <a:blip r:embed="rId15">
+                      <a:extLst>
+                        <a:ext uri="{28A0092B-C50C-407E-A947-70E740481C1C}">
+                          <a14:useLocalDpi xmlns:a14="http://schemas.microsoft.com/office/drawing/2010/main" val="0"/>
+                        </a:ext>
+                      </a:extLst>
+                    </a:blip>
+                    <a:srcRect/>
+                    <a:stretch>
+                      <a:fillRect/>
+                    </a:stretch>
+                  </pic:blipFill>
+                  <pic:spPr bwMode="auto">
+                    <a:xfrm>
+                      <a:off x="0" y="0"/>
+                      <a:ext cx="5740764" cy="2992380"/>
+                    </a:xfrm>
+                    <a:prstGeom prst="rect">
+                      <a:avLst/>
+                    </a:prstGeom>
+                    <a:noFill/>
+                    <a:ln>
+                      <a:noFill/>
+                    </a:ln>
+                  </pic:spPr>
+                </pic:pic>
+              </a:graphicData>
+            </a:graphic>
+          </wp:inline>
+        </w:drawing>
+      </w:r>
+      <w:bookmarkEnd w:id="31"/>
     </w:p>
     <w:sectPr>
       <w:pgSz w:w="11906" w:h="16838"/>
@@ -9500,7 +10064,7 @@
         <v:path o:extrusionok="f" gradientshapeok="t" o:connecttype="rect"/>
         <o:lock v:ext="edit" aspectratio="t"/>
       </v:shapetype>
-      <v:shape id="_x0000_i1052" type="#_x0000_t75" style="width:11.2pt;height:11.2pt" o:bullet="t">
+      <v:shape id="_x0000_i1048" type="#_x0000_t75" style="width:11.2pt;height:11.2pt" o:bullet="t">
         <v:imagedata r:id="rId1" o:title="mso264"/>
       </v:shape>
     </w:pict>

</xml_diff>

<commit_message>
Aggiunto il dizionario dei dati
</commit_message>
<xml_diff>
--- a/Tesina base di Dati.docx
+++ b/Tesina base di Dati.docx
@@ -745,7 +745,7 @@
             </w:rPr>
             <w:fldChar w:fldCharType="separate"/>
           </w:r>
-          <w:hyperlink w:anchor="_Toc120117019" w:history="1">
+          <w:hyperlink w:anchor="_Toc120380318" w:history="1">
             <w:r>
               <w:rPr>
                 <w:rStyle w:val="Collegamentoipertestuale"/>
@@ -796,7 +796,7 @@
                 <w:noProof/>
                 <w:webHidden/>
               </w:rPr>
-              <w:instrText xml:space="preserve"> PAGEREF _Toc120117019 \h </w:instrText>
+              <w:instrText xml:space="preserve"> PAGEREF _Toc120380318 \h </w:instrText>
             </w:r>
             <w:r>
               <w:rPr>
@@ -843,7 +843,7 @@
               <w:lang w:eastAsia="it-IT"/>
             </w:rPr>
           </w:pPr>
-          <w:hyperlink w:anchor="_Toc120117020" w:history="1">
+          <w:hyperlink w:anchor="_Toc120380319" w:history="1">
             <w:r>
               <w:rPr>
                 <w:rStyle w:val="Collegamentoipertestuale"/>
@@ -892,7 +892,7 @@
                 <w:noProof/>
                 <w:webHidden/>
               </w:rPr>
-              <w:instrText xml:space="preserve"> PAGEREF _Toc120117020 \h </w:instrText>
+              <w:instrText xml:space="preserve"> PAGEREF _Toc120380319 \h </w:instrText>
             </w:r>
             <w:r>
               <w:rPr>
@@ -939,7 +939,7 @@
               <w:lang w:eastAsia="it-IT"/>
             </w:rPr>
           </w:pPr>
-          <w:hyperlink w:anchor="_Toc120117021" w:history="1">
+          <w:hyperlink w:anchor="_Toc120380320" w:history="1">
             <w:r>
               <w:rPr>
                 <w:rStyle w:val="Collegamentoipertestuale"/>
@@ -988,7 +988,7 @@
                 <w:noProof/>
                 <w:webHidden/>
               </w:rPr>
-              <w:instrText xml:space="preserve"> PAGEREF _Toc120117021 \h </w:instrText>
+              <w:instrText xml:space="preserve"> PAGEREF _Toc120380320 \h </w:instrText>
             </w:r>
             <w:r>
               <w:rPr>
@@ -1036,7 +1036,7 @@
               <w:lang w:eastAsia="it-IT"/>
             </w:rPr>
           </w:pPr>
-          <w:hyperlink w:anchor="_Toc120117022" w:history="1">
+          <w:hyperlink w:anchor="_Toc120380321" w:history="1">
             <w:r>
               <w:rPr>
                 <w:rStyle w:val="Collegamentoipertestuale"/>
@@ -1086,7 +1086,7 @@
                 <w:noProof/>
                 <w:webHidden/>
               </w:rPr>
-              <w:instrText xml:space="preserve"> PAGEREF _Toc120117022 \h </w:instrText>
+              <w:instrText xml:space="preserve"> PAGEREF _Toc120380321 \h </w:instrText>
             </w:r>
             <w:r>
               <w:rPr>
@@ -1133,7 +1133,7 @@
               <w:lang w:eastAsia="it-IT"/>
             </w:rPr>
           </w:pPr>
-          <w:hyperlink w:anchor="_Toc120117023" w:history="1">
+          <w:hyperlink w:anchor="_Toc120380322" w:history="1">
             <w:r>
               <w:rPr>
                 <w:rStyle w:val="Collegamentoipertestuale"/>
@@ -1182,7 +1182,7 @@
                 <w:noProof/>
                 <w:webHidden/>
               </w:rPr>
-              <w:instrText xml:space="preserve"> PAGEREF _Toc120117023 \h </w:instrText>
+              <w:instrText xml:space="preserve"> PAGEREF _Toc120380322 \h </w:instrText>
             </w:r>
             <w:r>
               <w:rPr>
@@ -1230,7 +1230,7 @@
               <w:lang w:eastAsia="it-IT"/>
             </w:rPr>
           </w:pPr>
-          <w:hyperlink w:anchor="_Toc120117024" w:history="1">
+          <w:hyperlink w:anchor="_Toc120380323" w:history="1">
             <w:r>
               <w:rPr>
                 <w:rStyle w:val="Collegamentoipertestuale"/>
@@ -1280,7 +1280,7 @@
                 <w:noProof/>
                 <w:webHidden/>
               </w:rPr>
-              <w:instrText xml:space="preserve"> PAGEREF _Toc120117024 \h </w:instrText>
+              <w:instrText xml:space="preserve"> PAGEREF _Toc120380323 \h </w:instrText>
             </w:r>
             <w:r>
               <w:rPr>
@@ -1327,7 +1327,7 @@
               <w:lang w:eastAsia="it-IT"/>
             </w:rPr>
           </w:pPr>
-          <w:hyperlink w:anchor="_Toc120117025" w:history="1">
+          <w:hyperlink w:anchor="_Toc120380324" w:history="1">
             <w:r>
               <w:rPr>
                 <w:rStyle w:val="Collegamentoipertestuale"/>
@@ -1376,7 +1376,7 @@
                 <w:noProof/>
                 <w:webHidden/>
               </w:rPr>
-              <w:instrText xml:space="preserve"> PAGEREF _Toc120117025 \h </w:instrText>
+              <w:instrText xml:space="preserve"> PAGEREF _Toc120380324 \h </w:instrText>
             </w:r>
             <w:r>
               <w:rPr>
@@ -1423,7 +1423,7 @@
               <w:lang w:eastAsia="it-IT"/>
             </w:rPr>
           </w:pPr>
-          <w:hyperlink w:anchor="_Toc120117026" w:history="1">
+          <w:hyperlink w:anchor="_Toc120380325" w:history="1">
             <w:r>
               <w:rPr>
                 <w:rStyle w:val="Collegamentoipertestuale"/>
@@ -1472,7 +1472,7 @@
                 <w:noProof/>
                 <w:webHidden/>
               </w:rPr>
-              <w:instrText xml:space="preserve"> PAGEREF _Toc120117026 \h </w:instrText>
+              <w:instrText xml:space="preserve"> PAGEREF _Toc120380325 \h </w:instrText>
             </w:r>
             <w:r>
               <w:rPr>
@@ -1519,7 +1519,7 @@
               <w:lang w:eastAsia="it-IT"/>
             </w:rPr>
           </w:pPr>
-          <w:hyperlink w:anchor="_Toc120117027" w:history="1">
+          <w:hyperlink w:anchor="_Toc120380326" w:history="1">
             <w:r>
               <w:rPr>
                 <w:rStyle w:val="Collegamentoipertestuale"/>
@@ -1568,7 +1568,7 @@
                 <w:noProof/>
                 <w:webHidden/>
               </w:rPr>
-              <w:instrText xml:space="preserve"> PAGEREF _Toc120117027 \h </w:instrText>
+              <w:instrText xml:space="preserve"> PAGEREF _Toc120380326 \h </w:instrText>
             </w:r>
             <w:r>
               <w:rPr>
@@ -1615,7 +1615,7 @@
               <w:lang w:eastAsia="it-IT"/>
             </w:rPr>
           </w:pPr>
-          <w:hyperlink w:anchor="_Toc120117028" w:history="1">
+          <w:hyperlink w:anchor="_Toc120380327" w:history="1">
             <w:r>
               <w:rPr>
                 <w:rStyle w:val="Collegamentoipertestuale"/>
@@ -1664,7 +1664,7 @@
                 <w:noProof/>
                 <w:webHidden/>
               </w:rPr>
-              <w:instrText xml:space="preserve"> PAGEREF _Toc120117028 \h </w:instrText>
+              <w:instrText xml:space="preserve"> PAGEREF _Toc120380327 \h </w:instrText>
             </w:r>
             <w:r>
               <w:rPr>
@@ -1712,7 +1712,7 @@
               <w:lang w:eastAsia="it-IT"/>
             </w:rPr>
           </w:pPr>
-          <w:hyperlink w:anchor="_Toc120117029" w:history="1">
+          <w:hyperlink w:anchor="_Toc120380328" w:history="1">
             <w:r>
               <w:rPr>
                 <w:rStyle w:val="Collegamentoipertestuale"/>
@@ -1762,7 +1762,7 @@
                 <w:noProof/>
                 <w:webHidden/>
               </w:rPr>
-              <w:instrText xml:space="preserve"> PAGEREF _Toc120117029 \h </w:instrText>
+              <w:instrText xml:space="preserve"> PAGEREF _Toc120380328 \h </w:instrText>
             </w:r>
             <w:r>
               <w:rPr>
@@ -1810,7 +1810,7 @@
               <w:lang w:eastAsia="it-IT"/>
             </w:rPr>
           </w:pPr>
-          <w:hyperlink w:anchor="_Toc120117030" w:history="1">
+          <w:hyperlink w:anchor="_Toc120380329" w:history="1">
             <w:r>
               <w:rPr>
                 <w:rStyle w:val="Collegamentoipertestuale"/>
@@ -1860,7 +1860,7 @@
                 <w:noProof/>
                 <w:webHidden/>
               </w:rPr>
-              <w:instrText xml:space="preserve"> PAGEREF _Toc120117030 \h </w:instrText>
+              <w:instrText xml:space="preserve"> PAGEREF _Toc120380329 \h </w:instrText>
             </w:r>
             <w:r>
               <w:rPr>
@@ -1908,7 +1908,7 @@
               <w:lang w:eastAsia="it-IT"/>
             </w:rPr>
           </w:pPr>
-          <w:hyperlink w:anchor="_Toc120117031" w:history="1">
+          <w:hyperlink w:anchor="_Toc120380330" w:history="1">
             <w:r>
               <w:rPr>
                 <w:rStyle w:val="Collegamentoipertestuale"/>
@@ -1958,7 +1958,7 @@
                 <w:noProof/>
                 <w:webHidden/>
               </w:rPr>
-              <w:instrText xml:space="preserve"> PAGEREF _Toc120117031 \h </w:instrText>
+              <w:instrText xml:space="preserve"> PAGEREF _Toc120380330 \h </w:instrText>
             </w:r>
             <w:r>
               <w:rPr>
@@ -2006,7 +2006,7 @@
               <w:lang w:eastAsia="it-IT"/>
             </w:rPr>
           </w:pPr>
-          <w:hyperlink w:anchor="_Toc120117032" w:history="1">
+          <w:hyperlink w:anchor="_Toc120380331" w:history="1">
             <w:r>
               <w:rPr>
                 <w:rStyle w:val="Collegamentoipertestuale"/>
@@ -2056,7 +2056,7 @@
                 <w:noProof/>
                 <w:webHidden/>
               </w:rPr>
-              <w:instrText xml:space="preserve"> PAGEREF _Toc120117032 \h </w:instrText>
+              <w:instrText xml:space="preserve"> PAGEREF _Toc120380331 \h </w:instrText>
             </w:r>
             <w:r>
               <w:rPr>
@@ -2104,7 +2104,7 @@
               <w:lang w:eastAsia="it-IT"/>
             </w:rPr>
           </w:pPr>
-          <w:hyperlink w:anchor="_Toc120117033" w:history="1">
+          <w:hyperlink w:anchor="_Toc120380332" w:history="1">
             <w:r>
               <w:rPr>
                 <w:rStyle w:val="Collegamentoipertestuale"/>
@@ -2154,7 +2154,7 @@
                 <w:noProof/>
                 <w:webHidden/>
               </w:rPr>
-              <w:instrText xml:space="preserve"> PAGEREF _Toc120117033 \h </w:instrText>
+              <w:instrText xml:space="preserve"> PAGEREF _Toc120380332 \h </w:instrText>
             </w:r>
             <w:r>
               <w:rPr>
@@ -2202,7 +2202,7 @@
               <w:lang w:eastAsia="it-IT"/>
             </w:rPr>
           </w:pPr>
-          <w:hyperlink w:anchor="_Toc120117034" w:history="1">
+          <w:hyperlink w:anchor="_Toc120380333" w:history="1">
             <w:r>
               <w:rPr>
                 <w:rStyle w:val="Collegamentoipertestuale"/>
@@ -2252,7 +2252,7 @@
                 <w:noProof/>
                 <w:webHidden/>
               </w:rPr>
-              <w:instrText xml:space="preserve"> PAGEREF _Toc120117034 \h </w:instrText>
+              <w:instrText xml:space="preserve"> PAGEREF _Toc120380333 \h </w:instrText>
             </w:r>
             <w:r>
               <w:rPr>
@@ -2300,7 +2300,7 @@
               <w:lang w:eastAsia="it-IT"/>
             </w:rPr>
           </w:pPr>
-          <w:hyperlink w:anchor="_Toc120117035" w:history="1">
+          <w:hyperlink w:anchor="_Toc120380334" w:history="1">
             <w:r>
               <w:rPr>
                 <w:rStyle w:val="Collegamentoipertestuale"/>
@@ -2350,7 +2350,7 @@
                 <w:noProof/>
                 <w:webHidden/>
               </w:rPr>
-              <w:instrText xml:space="preserve"> PAGEREF _Toc120117035 \h </w:instrText>
+              <w:instrText xml:space="preserve"> PAGEREF _Toc120380334 \h </w:instrText>
             </w:r>
             <w:r>
               <w:rPr>
@@ -2398,7 +2398,7 @@
               <w:lang w:eastAsia="it-IT"/>
             </w:rPr>
           </w:pPr>
-          <w:hyperlink w:anchor="_Toc120117036" w:history="1">
+          <w:hyperlink w:anchor="_Toc120380335" w:history="1">
             <w:r>
               <w:rPr>
                 <w:rStyle w:val="Collegamentoipertestuale"/>
@@ -2448,7 +2448,7 @@
                 <w:noProof/>
                 <w:webHidden/>
               </w:rPr>
-              <w:instrText xml:space="preserve"> PAGEREF _Toc120117036 \h </w:instrText>
+              <w:instrText xml:space="preserve"> PAGEREF _Toc120380335 \h </w:instrText>
             </w:r>
             <w:r>
               <w:rPr>
@@ -2496,7 +2496,7 @@
               <w:lang w:eastAsia="it-IT"/>
             </w:rPr>
           </w:pPr>
-          <w:hyperlink w:anchor="_Toc120117037" w:history="1">
+          <w:hyperlink w:anchor="_Toc120380336" w:history="1">
             <w:r>
               <w:rPr>
                 <w:rStyle w:val="Collegamentoipertestuale"/>
@@ -2546,7 +2546,7 @@
                 <w:noProof/>
                 <w:webHidden/>
               </w:rPr>
-              <w:instrText xml:space="preserve"> PAGEREF _Toc120117037 \h </w:instrText>
+              <w:instrText xml:space="preserve"> PAGEREF _Toc120380336 \h </w:instrText>
             </w:r>
             <w:r>
               <w:rPr>
@@ -2594,7 +2594,7 @@
               <w:lang w:eastAsia="it-IT"/>
             </w:rPr>
           </w:pPr>
-          <w:hyperlink w:anchor="_Toc120117038" w:history="1">
+          <w:hyperlink w:anchor="_Toc120380337" w:history="1">
             <w:r>
               <w:rPr>
                 <w:rStyle w:val="Collegamentoipertestuale"/>
@@ -2643,7 +2643,7 @@
                 <w:noProof/>
                 <w:webHidden/>
               </w:rPr>
-              <w:instrText xml:space="preserve"> PAGEREF _Toc120117038 \h </w:instrText>
+              <w:instrText xml:space="preserve"> PAGEREF _Toc120380337 \h </w:instrText>
             </w:r>
             <w:r>
               <w:rPr>
@@ -2691,7 +2691,7 @@
               <w:lang w:eastAsia="it-IT"/>
             </w:rPr>
           </w:pPr>
-          <w:hyperlink w:anchor="_Toc120117039" w:history="1">
+          <w:hyperlink w:anchor="_Toc120380338" w:history="1">
             <w:r>
               <w:rPr>
                 <w:rStyle w:val="Collegamentoipertestuale"/>
@@ -2741,7 +2741,7 @@
                 <w:noProof/>
                 <w:webHidden/>
               </w:rPr>
-              <w:instrText xml:space="preserve"> PAGEREF _Toc120117039 \h </w:instrText>
+              <w:instrText xml:space="preserve"> PAGEREF _Toc120380338 \h </w:instrText>
             </w:r>
             <w:r>
               <w:rPr>
@@ -2788,7 +2788,7 @@
               <w:lang w:eastAsia="it-IT"/>
             </w:rPr>
           </w:pPr>
-          <w:hyperlink w:anchor="_Toc120117040" w:history="1">
+          <w:hyperlink w:anchor="_Toc120380339" w:history="1">
             <w:r>
               <w:rPr>
                 <w:rStyle w:val="Collegamentoipertestuale"/>
@@ -2837,7 +2837,7 @@
                 <w:noProof/>
                 <w:webHidden/>
               </w:rPr>
-              <w:instrText xml:space="preserve"> PAGEREF _Toc120117040 \h </w:instrText>
+              <w:instrText xml:space="preserve"> PAGEREF _Toc120380339 \h </w:instrText>
             </w:r>
             <w:r>
               <w:rPr>
@@ -2886,7 +2886,7 @@
               <w:lang w:eastAsia="it-IT"/>
             </w:rPr>
           </w:pPr>
-          <w:hyperlink w:anchor="_Toc120117041" w:history="1">
+          <w:hyperlink w:anchor="_Toc120380340" w:history="1">
             <w:r>
               <w:rPr>
                 <w:rStyle w:val="Collegamentoipertestuale"/>
@@ -2937,7 +2937,7 @@
                 <w:noProof/>
                 <w:webHidden/>
               </w:rPr>
-              <w:instrText xml:space="preserve"> PAGEREF _Toc120117041 \h </w:instrText>
+              <w:instrText xml:space="preserve"> PAGEREF _Toc120380340 \h </w:instrText>
             </w:r>
             <w:r>
               <w:rPr>
@@ -2984,7 +2984,7 @@
               <w:lang w:eastAsia="it-IT"/>
             </w:rPr>
           </w:pPr>
-          <w:hyperlink w:anchor="_Toc120117042" w:history="1">
+          <w:hyperlink w:anchor="_Toc120380341" w:history="1">
             <w:r>
               <w:rPr>
                 <w:rStyle w:val="Collegamentoipertestuale"/>
@@ -3033,7 +3033,7 @@
                 <w:noProof/>
                 <w:webHidden/>
               </w:rPr>
-              <w:instrText xml:space="preserve"> PAGEREF _Toc120117042 \h </w:instrText>
+              <w:instrText xml:space="preserve"> PAGEREF _Toc120380341 \h </w:instrText>
             </w:r>
             <w:r>
               <w:rPr>
@@ -3080,7 +3080,7 @@
               <w:lang w:eastAsia="it-IT"/>
             </w:rPr>
           </w:pPr>
-          <w:hyperlink w:anchor="_Toc120117043" w:history="1">
+          <w:hyperlink w:anchor="_Toc120380342" w:history="1">
             <w:r>
               <w:rPr>
                 <w:rStyle w:val="Collegamentoipertestuale"/>
@@ -3129,7 +3129,7 @@
                 <w:noProof/>
                 <w:webHidden/>
               </w:rPr>
-              <w:instrText xml:space="preserve"> PAGEREF _Toc120117043 \h </w:instrText>
+              <w:instrText xml:space="preserve"> PAGEREF _Toc120380342 \h </w:instrText>
             </w:r>
             <w:r>
               <w:rPr>
@@ -3176,7 +3176,7 @@
               <w:lang w:eastAsia="it-IT"/>
             </w:rPr>
           </w:pPr>
-          <w:hyperlink w:anchor="_Toc120117044" w:history="1">
+          <w:hyperlink w:anchor="_Toc120380343" w:history="1">
             <w:r>
               <w:rPr>
                 <w:rStyle w:val="Collegamentoipertestuale"/>
@@ -3225,7 +3225,7 @@
                 <w:noProof/>
                 <w:webHidden/>
               </w:rPr>
-              <w:instrText xml:space="preserve"> PAGEREF _Toc120117044 \h </w:instrText>
+              <w:instrText xml:space="preserve"> PAGEREF _Toc120380343 \h </w:instrText>
             </w:r>
             <w:r>
               <w:rPr>
@@ -3272,7 +3272,7 @@
               <w:lang w:eastAsia="it-IT"/>
             </w:rPr>
           </w:pPr>
-          <w:hyperlink w:anchor="_Toc120117045" w:history="1">
+          <w:hyperlink w:anchor="_Toc120380344" w:history="1">
             <w:r>
               <w:rPr>
                 <w:rStyle w:val="Collegamentoipertestuale"/>
@@ -3321,7 +3321,7 @@
                 <w:noProof/>
                 <w:webHidden/>
               </w:rPr>
-              <w:instrText xml:space="preserve"> PAGEREF _Toc120117045 \h </w:instrText>
+              <w:instrText xml:space="preserve"> PAGEREF _Toc120380344 \h </w:instrText>
             </w:r>
             <w:r>
               <w:rPr>
@@ -3369,7 +3369,7 @@
               <w:lang w:eastAsia="it-IT"/>
             </w:rPr>
           </w:pPr>
-          <w:hyperlink w:anchor="_Toc120117046" w:history="1">
+          <w:hyperlink w:anchor="_Toc120380345" w:history="1">
             <w:r>
               <w:rPr>
                 <w:rStyle w:val="Collegamentoipertestuale"/>
@@ -3419,74 +3419,7 @@
                 <w:noProof/>
                 <w:webHidden/>
               </w:rPr>
-              <w:instrText xml:space="preserve"> PAGEREF _Toc120117046 \h </w:instrText>
-            </w:r>
-            <w:r>
-              <w:rPr>
-                <w:noProof/>
-                <w:webHidden/>
-              </w:rPr>
-            </w:r>
-            <w:r>
-              <w:rPr>
-                <w:noProof/>
-                <w:webHidden/>
-              </w:rPr>
-              <w:fldChar w:fldCharType="separate"/>
-            </w:r>
-            <w:r>
-              <w:rPr>
-                <w:noProof/>
-                <w:webHidden/>
-              </w:rPr>
-              <w:t>18</w:t>
-            </w:r>
-            <w:r>
-              <w:rPr>
-                <w:noProof/>
-                <w:webHidden/>
-              </w:rPr>
-              <w:fldChar w:fldCharType="end"/>
-            </w:r>
-          </w:hyperlink>
-        </w:p>
-        <w:p>
-          <w:pPr>
-            <w:pStyle w:val="Sommario3"/>
-            <w:tabs>
-              <w:tab w:val="right" w:leader="dot" w:pos="9628"/>
-            </w:tabs>
-            <w:rPr>
-              <w:rFonts w:eastAsiaTheme="minorEastAsia" w:cstheme="minorBidi"/>
-              <w:i w:val="0"/>
-              <w:iCs w:val="0"/>
-              <w:noProof/>
-              <w:sz w:val="22"/>
-              <w:szCs w:val="22"/>
-              <w:lang w:eastAsia="it-IT"/>
-            </w:rPr>
-          </w:pPr>
-          <w:hyperlink w:anchor="_Toc120117047" w:history="1">
-            <w:r>
-              <w:rPr>
-                <w:noProof/>
-                <w:webHidden/>
-              </w:rPr>
-              <w:tab/>
-            </w:r>
-            <w:r>
-              <w:rPr>
-                <w:noProof/>
-                <w:webHidden/>
-              </w:rPr>
-              <w:fldChar w:fldCharType="begin"/>
-            </w:r>
-            <w:r>
-              <w:rPr>
-                <w:noProof/>
-                <w:webHidden/>
-              </w:rPr>
-              <w:instrText xml:space="preserve"> PAGEREF _Toc120117047 \h </w:instrText>
+              <w:instrText xml:space="preserve"> PAGEREF _Toc120380345 \h </w:instrText>
             </w:r>
             <w:r>
               <w:rPr>
@@ -3534,7 +3467,7 @@
               <w:lang w:eastAsia="it-IT"/>
             </w:rPr>
           </w:pPr>
-          <w:hyperlink w:anchor="_Toc120117048" w:history="1">
+          <w:hyperlink w:anchor="_Toc120380347" w:history="1">
             <w:r>
               <w:rPr>
                 <w:rStyle w:val="Collegamentoipertestuale"/>
@@ -3584,7 +3517,7 @@
                 <w:noProof/>
                 <w:webHidden/>
               </w:rPr>
-              <w:instrText xml:space="preserve"> PAGEREF _Toc120117048 \h </w:instrText>
+              <w:instrText xml:space="preserve"> PAGEREF _Toc120380347 \h </w:instrText>
             </w:r>
             <w:r>
               <w:rPr>
@@ -3632,7 +3565,7 @@
               <w:lang w:eastAsia="it-IT"/>
             </w:rPr>
           </w:pPr>
-          <w:hyperlink w:anchor="_Toc120117049" w:history="1">
+          <w:hyperlink w:anchor="_Toc120380348" w:history="1">
             <w:r>
               <w:rPr>
                 <w:rStyle w:val="Collegamentoipertestuale"/>
@@ -3682,7 +3615,7 @@
                 <w:noProof/>
                 <w:webHidden/>
               </w:rPr>
-              <w:instrText xml:space="preserve"> PAGEREF _Toc120117049 \h </w:instrText>
+              <w:instrText xml:space="preserve"> PAGEREF _Toc120380348 \h </w:instrText>
             </w:r>
             <w:r>
               <w:rPr>
@@ -3730,7 +3663,7 @@
               <w:lang w:eastAsia="it-IT"/>
             </w:rPr>
           </w:pPr>
-          <w:hyperlink w:anchor="_Toc120117050" w:history="1">
+          <w:hyperlink w:anchor="_Toc120380349" w:history="1">
             <w:r>
               <w:rPr>
                 <w:rStyle w:val="Collegamentoipertestuale"/>
@@ -3780,7 +3713,7 @@
                 <w:noProof/>
                 <w:webHidden/>
               </w:rPr>
-              <w:instrText xml:space="preserve"> PAGEREF _Toc120117050 \h </w:instrText>
+              <w:instrText xml:space="preserve"> PAGEREF _Toc120380349 \h </w:instrText>
             </w:r>
             <w:r>
               <w:rPr>
@@ -3827,7 +3760,7 @@
               <w:lang w:eastAsia="it-IT"/>
             </w:rPr>
           </w:pPr>
-          <w:hyperlink w:anchor="_Toc120117052" w:history="1">
+          <w:hyperlink w:anchor="_Toc120380351" w:history="1">
             <w:r>
               <w:rPr>
                 <w:rStyle w:val="Collegamentoipertestuale"/>
@@ -3876,7 +3809,7 @@
                 <w:noProof/>
                 <w:webHidden/>
               </w:rPr>
-              <w:instrText xml:space="preserve"> PAGEREF _Toc120117052 \h </w:instrText>
+              <w:instrText xml:space="preserve"> PAGEREF _Toc120380351 \h </w:instrText>
             </w:r>
             <w:r>
               <w:rPr>
@@ -3897,6 +3830,202 @@
                 <w:webHidden/>
               </w:rPr>
               <w:t>21</w:t>
+            </w:r>
+            <w:r>
+              <w:rPr>
+                <w:noProof/>
+                <w:webHidden/>
+              </w:rPr>
+              <w:fldChar w:fldCharType="end"/>
+            </w:r>
+          </w:hyperlink>
+        </w:p>
+        <w:p>
+          <w:pPr>
+            <w:pStyle w:val="Sommario3"/>
+            <w:tabs>
+              <w:tab w:val="left" w:pos="1320"/>
+              <w:tab w:val="right" w:leader="dot" w:pos="9628"/>
+            </w:tabs>
+            <w:rPr>
+              <w:rFonts w:eastAsiaTheme="minorEastAsia" w:cstheme="minorBidi"/>
+              <w:i w:val="0"/>
+              <w:iCs w:val="0"/>
+              <w:noProof/>
+              <w:sz w:val="22"/>
+              <w:szCs w:val="22"/>
+              <w:lang w:eastAsia="it-IT"/>
+            </w:rPr>
+          </w:pPr>
+          <w:hyperlink w:anchor="_Toc120380352" w:history="1">
+            <w:r>
+              <w:rPr>
+                <w:rStyle w:val="Collegamentoipertestuale"/>
+                <w:rFonts w:ascii="Century" w:hAnsi="Century"/>
+                <w:noProof/>
+                <w:lang w:eastAsia="it-IT"/>
+              </w:rPr>
+              <w:t>2.5.1</w:t>
+            </w:r>
+            <w:r>
+              <w:rPr>
+                <w:rFonts w:eastAsiaTheme="minorEastAsia" w:cstheme="minorBidi"/>
+                <w:i w:val="0"/>
+                <w:iCs w:val="0"/>
+                <w:noProof/>
+                <w:sz w:val="22"/>
+                <w:szCs w:val="22"/>
+                <w:lang w:eastAsia="it-IT"/>
+              </w:rPr>
+              <w:tab/>
+            </w:r>
+            <w:r>
+              <w:rPr>
+                <w:rStyle w:val="Collegamentoipertestuale"/>
+                <w:rFonts w:ascii="Century" w:hAnsi="Century"/>
+                <w:noProof/>
+                <w:lang w:eastAsia="it-IT"/>
+              </w:rPr>
+              <w:t>ENTITA’</w:t>
+            </w:r>
+            <w:r>
+              <w:rPr>
+                <w:noProof/>
+                <w:webHidden/>
+              </w:rPr>
+              <w:tab/>
+            </w:r>
+            <w:r>
+              <w:rPr>
+                <w:noProof/>
+                <w:webHidden/>
+              </w:rPr>
+              <w:fldChar w:fldCharType="begin"/>
+            </w:r>
+            <w:r>
+              <w:rPr>
+                <w:noProof/>
+                <w:webHidden/>
+              </w:rPr>
+              <w:instrText xml:space="preserve"> PAGEREF _Toc120380352 \h </w:instrText>
+            </w:r>
+            <w:r>
+              <w:rPr>
+                <w:noProof/>
+                <w:webHidden/>
+              </w:rPr>
+            </w:r>
+            <w:r>
+              <w:rPr>
+                <w:noProof/>
+                <w:webHidden/>
+              </w:rPr>
+              <w:fldChar w:fldCharType="separate"/>
+            </w:r>
+            <w:r>
+              <w:rPr>
+                <w:noProof/>
+                <w:webHidden/>
+              </w:rPr>
+              <w:t>21</w:t>
+            </w:r>
+            <w:r>
+              <w:rPr>
+                <w:noProof/>
+                <w:webHidden/>
+              </w:rPr>
+              <w:fldChar w:fldCharType="end"/>
+            </w:r>
+          </w:hyperlink>
+        </w:p>
+        <w:p>
+          <w:pPr>
+            <w:pStyle w:val="Sommario3"/>
+            <w:tabs>
+              <w:tab w:val="left" w:pos="1320"/>
+              <w:tab w:val="right" w:leader="dot" w:pos="9628"/>
+            </w:tabs>
+            <w:rPr>
+              <w:rFonts w:eastAsiaTheme="minorEastAsia" w:cstheme="minorBidi"/>
+              <w:i w:val="0"/>
+              <w:iCs w:val="0"/>
+              <w:noProof/>
+              <w:sz w:val="22"/>
+              <w:szCs w:val="22"/>
+              <w:lang w:eastAsia="it-IT"/>
+            </w:rPr>
+          </w:pPr>
+          <w:hyperlink w:anchor="_Toc120380353" w:history="1">
+            <w:r>
+              <w:rPr>
+                <w:rStyle w:val="Collegamentoipertestuale"/>
+                <w:rFonts w:ascii="Century" w:hAnsi="Century"/>
+                <w:noProof/>
+                <w:lang w:eastAsia="it-IT"/>
+              </w:rPr>
+              <w:t>2.5.2</w:t>
+            </w:r>
+            <w:r>
+              <w:rPr>
+                <w:rFonts w:eastAsiaTheme="minorEastAsia" w:cstheme="minorBidi"/>
+                <w:i w:val="0"/>
+                <w:iCs w:val="0"/>
+                <w:noProof/>
+                <w:sz w:val="22"/>
+                <w:szCs w:val="22"/>
+                <w:lang w:eastAsia="it-IT"/>
+              </w:rPr>
+              <w:tab/>
+            </w:r>
+            <w:r>
+              <w:rPr>
+                <w:rStyle w:val="Collegamentoipertestuale"/>
+                <w:rFonts w:ascii="Century" w:hAnsi="Century"/>
+                <w:noProof/>
+                <w:lang w:eastAsia="it-IT"/>
+              </w:rPr>
+              <w:t>RELAZIONI</w:t>
+            </w:r>
+            <w:r>
+              <w:rPr>
+                <w:noProof/>
+                <w:webHidden/>
+              </w:rPr>
+              <w:tab/>
+            </w:r>
+            <w:r>
+              <w:rPr>
+                <w:noProof/>
+                <w:webHidden/>
+              </w:rPr>
+              <w:fldChar w:fldCharType="begin"/>
+            </w:r>
+            <w:r>
+              <w:rPr>
+                <w:noProof/>
+                <w:webHidden/>
+              </w:rPr>
+              <w:instrText xml:space="preserve"> PAGEREF _Toc120380353 \h </w:instrText>
+            </w:r>
+            <w:r>
+              <w:rPr>
+                <w:noProof/>
+                <w:webHidden/>
+              </w:rPr>
+            </w:r>
+            <w:r>
+              <w:rPr>
+                <w:noProof/>
+                <w:webHidden/>
+              </w:rPr>
+              <w:fldChar w:fldCharType="separate"/>
+            </w:r>
+            <w:r>
+              <w:rPr>
+                <w:noProof/>
+                <w:webHidden/>
+              </w:rPr>
+              <w:t>23</w:t>
             </w:r>
             <w:r>
               <w:rPr>
@@ -3947,7 +4076,7 @@
           <w:lang w:eastAsia="it-IT"/>
         </w:rPr>
       </w:pPr>
-      <w:bookmarkStart w:id="1" w:name="_Toc120117019"/>
+      <w:bookmarkStart w:id="1" w:name="_Toc120380318"/>
       <w:r>
         <w:rPr>
           <w:rFonts w:ascii="Century" w:hAnsi="Century"/>
@@ -3968,7 +4097,7 @@
           <w:lang w:eastAsia="it-IT"/>
         </w:rPr>
       </w:pPr>
-      <w:bookmarkStart w:id="2" w:name="_Toc120117020"/>
+      <w:bookmarkStart w:id="2" w:name="_Toc120380319"/>
       <w:r>
         <w:rPr>
           <w:rFonts w:ascii="Century" w:hAnsi="Century"/>
@@ -4389,21 +4518,7 @@
         <w:rPr>
           <w:rFonts w:ascii="Univers" w:hAnsi="Univers"/>
         </w:rPr>
-        <w:t xml:space="preserve">Infine, abbiamo un altro magazzino interno dove sono presenti tutti i componenti che si possono caricare sulle suole come le varie fascette, inserti e guardoli, tutti per la decorazione della </w:t>
-      </w:r>
-      <w:proofErr w:type="spellStart"/>
-      <w:r>
-        <w:rPr>
-          <w:rFonts w:ascii="Univers" w:hAnsi="Univers"/>
-        </w:rPr>
-        <w:t>suola</w:t>
-      </w:r>
-      <w:proofErr w:type="spellEnd"/>
-      <w:r>
-        <w:rPr>
-          <w:rFonts w:ascii="Univers" w:hAnsi="Univers"/>
-        </w:rPr>
-        <w:t>.</w:t>
+        <w:t>Infine, abbiamo un altro magazzino interno dove sono presenti tutti i componenti che si possono caricare sulle suole come le varie fascette, inserti e guardoli, tutti per la decorazione della suola.</w:t>
       </w:r>
     </w:p>
     <w:p>
@@ -5412,7 +5527,7 @@
           <w:lang w:eastAsia="it-IT"/>
         </w:rPr>
       </w:pPr>
-      <w:bookmarkStart w:id="3" w:name="_Toc120117021"/>
+      <w:bookmarkStart w:id="3" w:name="_Toc120380320"/>
       <w:r>
         <w:rPr>
           <w:rFonts w:ascii="Century" w:hAnsi="Century"/>
@@ -5445,7 +5560,7 @@
           <w:lang w:eastAsia="it-IT"/>
         </w:rPr>
       </w:pPr>
-      <w:bookmarkStart w:id="4" w:name="_Toc120117022"/>
+      <w:bookmarkStart w:id="4" w:name="_Toc120380321"/>
       <w:r>
         <w:rPr>
           <w:rFonts w:ascii="Century" w:hAnsi="Century"/>
@@ -5535,7 +5650,7 @@
           <w:lang w:eastAsia="it-IT"/>
         </w:rPr>
       </w:pPr>
-      <w:bookmarkStart w:id="5" w:name="_Toc120117023"/>
+      <w:bookmarkStart w:id="5" w:name="_Toc120380322"/>
       <w:r>
         <w:rPr>
           <w:rFonts w:ascii="Century" w:hAnsi="Century"/>
@@ -5568,7 +5683,7 @@
           <w:lang w:eastAsia="it-IT"/>
         </w:rPr>
       </w:pPr>
-      <w:bookmarkStart w:id="6" w:name="_Toc120117024"/>
+      <w:bookmarkStart w:id="6" w:name="_Toc120380323"/>
       <w:r>
         <w:rPr>
           <w:rFonts w:ascii="Century" w:hAnsi="Century"/>
@@ -5684,7 +5799,7 @@
           <w:lang w:eastAsia="it-IT"/>
         </w:rPr>
       </w:pPr>
-      <w:bookmarkStart w:id="7" w:name="_Toc120117025"/>
+      <w:bookmarkStart w:id="7" w:name="_Toc120380324"/>
       <w:r>
         <w:rPr>
           <w:rFonts w:ascii="Century" w:hAnsi="Century"/>
@@ -6126,7 +6241,7 @@
           <w:lang w:eastAsia="it-IT"/>
         </w:rPr>
       </w:pPr>
-      <w:bookmarkStart w:id="8" w:name="_Toc120117026"/>
+      <w:bookmarkStart w:id="8" w:name="_Toc120380325"/>
       <w:r>
         <w:rPr>
           <w:rFonts w:ascii="Century" w:hAnsi="Century"/>
@@ -8032,7 +8147,7 @@
           <w:lang w:eastAsia="it-IT"/>
         </w:rPr>
       </w:pPr>
-      <w:bookmarkStart w:id="9" w:name="_Toc120117027"/>
+      <w:bookmarkStart w:id="9" w:name="_Toc120380326"/>
       <w:r>
         <w:rPr>
           <w:rFonts w:ascii="Century" w:hAnsi="Century"/>
@@ -8069,7 +8184,7 @@
           <w:lang w:eastAsia="it-IT"/>
         </w:rPr>
       </w:pPr>
-      <w:bookmarkStart w:id="10" w:name="_Toc120117028"/>
+      <w:bookmarkStart w:id="10" w:name="_Toc120380327"/>
       <w:r>
         <w:rPr>
           <w:rFonts w:ascii="Century" w:hAnsi="Century"/>
@@ -8090,7 +8205,7 @@
           <w:lang w:eastAsia="it-IT"/>
         </w:rPr>
       </w:pPr>
-      <w:bookmarkStart w:id="11" w:name="_Toc120117029"/>
+      <w:bookmarkStart w:id="11" w:name="_Toc120380328"/>
       <w:r>
         <w:rPr>
           <w:rFonts w:ascii="Century" w:hAnsi="Century"/>
@@ -8192,7 +8307,7 @@
           <w:lang w:eastAsia="it-IT"/>
         </w:rPr>
       </w:pPr>
-      <w:bookmarkStart w:id="12" w:name="_Toc120117030"/>
+      <w:bookmarkStart w:id="12" w:name="_Toc120380329"/>
       <w:r>
         <w:rPr>
           <w:rFonts w:ascii="Century" w:hAnsi="Century"/>
@@ -8228,7 +8343,7 @@
           <w:lang w:eastAsia="it-IT"/>
         </w:rPr>
       </w:pPr>
-      <w:bookmarkStart w:id="13" w:name="_Toc120117031"/>
+      <w:bookmarkStart w:id="13" w:name="_Toc120380330"/>
       <w:r>
         <w:rPr>
           <w:rFonts w:ascii="Century" w:hAnsi="Century"/>
@@ -8281,7 +8396,7 @@
           <w:lang w:eastAsia="it-IT"/>
         </w:rPr>
       </w:pPr>
-      <w:bookmarkStart w:id="14" w:name="_Toc120117032"/>
+      <w:bookmarkStart w:id="14" w:name="_Toc120380331"/>
       <w:r>
         <w:rPr>
           <w:rFonts w:ascii="Century" w:hAnsi="Century"/>
@@ -8343,7 +8458,7 @@
           <w:lang w:eastAsia="it-IT"/>
         </w:rPr>
       </w:pPr>
-      <w:bookmarkStart w:id="15" w:name="_Toc120117033"/>
+      <w:bookmarkStart w:id="15" w:name="_Toc120380332"/>
       <w:r>
         <w:rPr>
           <w:rFonts w:ascii="Century" w:hAnsi="Century"/>
@@ -8389,7 +8504,7 @@
           <w:lang w:eastAsia="it-IT"/>
         </w:rPr>
       </w:pPr>
-      <w:bookmarkStart w:id="16" w:name="_Toc120117034"/>
+      <w:bookmarkStart w:id="16" w:name="_Toc120380333"/>
       <w:r>
         <w:rPr>
           <w:rFonts w:ascii="Century" w:hAnsi="Century"/>
@@ -8435,7 +8550,7 @@
           <w:lang w:eastAsia="it-IT"/>
         </w:rPr>
       </w:pPr>
-      <w:bookmarkStart w:id="17" w:name="_Toc120117035"/>
+      <w:bookmarkStart w:id="17" w:name="_Toc120380334"/>
       <w:r>
         <w:rPr>
           <w:rFonts w:ascii="Century" w:hAnsi="Century"/>
@@ -8481,7 +8596,7 @@
           <w:lang w:eastAsia="it-IT"/>
         </w:rPr>
       </w:pPr>
-      <w:bookmarkStart w:id="18" w:name="_Toc120117036"/>
+      <w:bookmarkStart w:id="18" w:name="_Toc120380335"/>
       <w:r>
         <w:rPr>
           <w:rFonts w:ascii="Century" w:hAnsi="Century"/>
@@ -8535,7 +8650,7 @@
           <w:lang w:eastAsia="it-IT"/>
         </w:rPr>
       </w:pPr>
-      <w:bookmarkStart w:id="19" w:name="_Toc120117037"/>
+      <w:bookmarkStart w:id="19" w:name="_Toc120380336"/>
       <w:r>
         <w:rPr>
           <w:rFonts w:ascii="Century" w:hAnsi="Century"/>
@@ -8588,7 +8703,7 @@
           <w:rFonts w:ascii="Univers" w:hAnsi="Univers"/>
         </w:rPr>
       </w:pPr>
-      <w:bookmarkStart w:id="20" w:name="_Toc120117038"/>
+      <w:bookmarkStart w:id="20" w:name="_Toc120380337"/>
       <w:r>
         <w:rPr>
           <w:rFonts w:ascii="Century" w:hAnsi="Century"/>
@@ -8634,7 +8749,7 @@
           <w:lang w:eastAsia="it-IT"/>
         </w:rPr>
       </w:pPr>
-      <w:bookmarkStart w:id="21" w:name="_Toc120117039"/>
+      <w:bookmarkStart w:id="21" w:name="_Toc120380338"/>
       <w:r>
         <w:rPr>
           <w:rFonts w:ascii="Century" w:hAnsi="Century"/>
@@ -8702,7 +8817,7 @@
           <w:lang w:eastAsia="it-IT"/>
         </w:rPr>
       </w:pPr>
-      <w:bookmarkStart w:id="22" w:name="_Toc120117040"/>
+      <w:bookmarkStart w:id="22" w:name="_Toc120380339"/>
       <w:r>
         <w:rPr>
           <w:rFonts w:ascii="Century" w:hAnsi="Century"/>
@@ -9447,7 +9562,7 @@
           <w:lang w:eastAsia="it-IT"/>
         </w:rPr>
       </w:pPr>
-      <w:bookmarkStart w:id="23" w:name="_Toc120117041"/>
+      <w:bookmarkStart w:id="23" w:name="_Toc120380340"/>
       <w:r>
         <w:rPr>
           <w:rFonts w:ascii="Century" w:hAnsi="Century"/>
@@ -9472,7 +9587,7 @@
           <w:lang w:eastAsia="it-IT"/>
         </w:rPr>
       </w:pPr>
-      <w:bookmarkStart w:id="24" w:name="_Toc120117042"/>
+      <w:bookmarkStart w:id="24" w:name="_Toc120380341"/>
       <w:r>
         <w:rPr>
           <w:rFonts w:ascii="Century" w:hAnsi="Century"/>
@@ -9499,7 +9614,7 @@
           <w:highlight w:val="red"/>
         </w:rPr>
       </w:pPr>
-      <w:bookmarkStart w:id="25" w:name="_Toc120117043"/>
+      <w:bookmarkStart w:id="25" w:name="_Toc120380342"/>
       <w:r>
         <w:rPr>
           <w:rFonts w:ascii="Century" w:hAnsi="Century"/>
@@ -9830,7 +9945,7 @@
           <w:lang w:eastAsia="it-IT"/>
         </w:rPr>
       </w:pPr>
-      <w:bookmarkStart w:id="26" w:name="_Toc120117044"/>
+      <w:bookmarkStart w:id="26" w:name="_Toc120380343"/>
       <w:r>
         <w:rPr>
           <w:rFonts w:ascii="Century" w:hAnsi="Century"/>
@@ -9948,7 +10063,7 @@
           <w:lang w:eastAsia="it-IT"/>
         </w:rPr>
       </w:pPr>
-      <w:bookmarkStart w:id="27" w:name="_Toc120117045"/>
+      <w:bookmarkStart w:id="27" w:name="_Toc120380344"/>
       <w:r>
         <w:rPr>
           <w:rFonts w:ascii="Century" w:hAnsi="Century"/>
@@ -10013,7 +10128,7 @@
           <w:lang w:eastAsia="it-IT"/>
         </w:rPr>
       </w:pPr>
-      <w:bookmarkStart w:id="28" w:name="_Toc120117046"/>
+      <w:bookmarkStart w:id="28" w:name="_Toc120380345"/>
       <w:r>
         <w:rPr>
           <w:rFonts w:ascii="Century" w:hAnsi="Century"/>
@@ -10044,7 +10159,7 @@
         </w:rPr>
       </w:pPr>
       <w:bookmarkStart w:id="29" w:name="_Toc119862584"/>
-      <w:bookmarkStart w:id="30" w:name="_Toc120117047"/>
+      <w:bookmarkStart w:id="30" w:name="_Toc120380346"/>
       <w:r>
         <w:rPr>
           <w:rFonts w:ascii="Century" w:hAnsi="Century"/>
@@ -10118,7 +10233,7 @@
           <w:lang w:eastAsia="it-IT"/>
         </w:rPr>
       </w:pPr>
-      <w:bookmarkStart w:id="31" w:name="_Toc120117048"/>
+      <w:bookmarkStart w:id="31" w:name="_Toc120380347"/>
       <w:r>
         <w:rPr>
           <w:rFonts w:ascii="Century" w:hAnsi="Century"/>
@@ -10228,7 +10343,7 @@
           <w:docGrid w:linePitch="360"/>
         </w:sectPr>
       </w:pPr>
-      <w:bookmarkStart w:id="32" w:name="_Toc120117049"/>
+      <w:bookmarkStart w:id="32" w:name="_Toc120380348"/>
       <w:r>
         <w:rPr>
           <w:rFonts w:ascii="Century" w:hAnsi="Century"/>
@@ -10313,7 +10428,7 @@
           <w:lang w:eastAsia="it-IT"/>
         </w:rPr>
       </w:pPr>
-      <w:bookmarkStart w:id="33" w:name="_Toc120117050"/>
+      <w:bookmarkStart w:id="33" w:name="_Toc120380349"/>
       <w:r>
         <w:rPr>
           <w:rFonts w:ascii="Century" w:hAnsi="Century"/>
@@ -10347,17 +10462,17 @@
           <w:docGrid w:linePitch="360"/>
         </w:sectPr>
       </w:pPr>
-      <w:bookmarkStart w:id="34" w:name="_Toc120117051"/>
+      <w:bookmarkStart w:id="34" w:name="_Toc120380350"/>
       <w:r>
         <w:rPr>
           <w:noProof/>
           <w:lang w:eastAsia="it-IT"/>
         </w:rPr>
         <w:drawing>
-          <wp:inline distT="0" distB="0" distL="0" distR="0" wp14:anchorId="2C147E38" wp14:editId="70C517BC">
-            <wp:extent cx="6739740" cy="6085490"/>
-            <wp:effectExtent l="0" t="0" r="4445" b="0"/>
-            <wp:docPr id="7" name="Immagine 7"/>
+          <wp:inline distT="0" distB="0" distL="0" distR="0" wp14:anchorId="09E279C3" wp14:editId="1A9E0CB9">
+            <wp:extent cx="6760244" cy="5905500"/>
+            <wp:effectExtent l="0" t="0" r="2540" b="0"/>
+            <wp:docPr id="5" name="Immagine 5"/>
             <wp:cNvGraphicFramePr>
               <a:graphicFrameLocks xmlns:a="http://schemas.openxmlformats.org/drawingml/2006/main" noChangeAspect="1"/>
             </wp:cNvGraphicFramePr>
@@ -10365,7 +10480,7 @@
               <a:graphicData uri="http://schemas.openxmlformats.org/drawingml/2006/picture">
                 <pic:pic xmlns:pic="http://schemas.openxmlformats.org/drawingml/2006/picture">
                   <pic:nvPicPr>
-                    <pic:cNvPr id="0" name="Picture 3"/>
+                    <pic:cNvPr id="0" name="Picture 2"/>
                     <pic:cNvPicPr>
                       <a:picLocks noChangeAspect="1" noChangeArrowheads="1"/>
                     </pic:cNvPicPr>
@@ -10386,7 +10501,7 @@
                   <pic:spPr bwMode="auto">
                     <a:xfrm>
                       <a:off x="0" y="0"/>
-                      <a:ext cx="6739740" cy="6085490"/>
+                      <a:ext cx="6772348" cy="5916074"/>
                     </a:xfrm>
                     <a:prstGeom prst="rect">
                       <a:avLst/>
@@ -10415,7 +10530,7 @@
           <w:lang w:eastAsia="it-IT"/>
         </w:rPr>
       </w:pPr>
-      <w:bookmarkStart w:id="35" w:name="_Toc120117052"/>
+      <w:bookmarkStart w:id="35" w:name="_Toc120380351"/>
       <w:r>
         <w:rPr>
           <w:rFonts w:ascii="Century" w:hAnsi="Century"/>
@@ -10429,6 +10544,2715 @@
       </w:r>
       <w:bookmarkEnd w:id="35"/>
     </w:p>
+    <w:p>
+      <w:pPr>
+        <w:pStyle w:val="Titolo3"/>
+        <w:rPr>
+          <w:rFonts w:ascii="Century" w:hAnsi="Century"/>
+          <w:noProof/>
+          <w:color w:val="2F5496" w:themeColor="accent1" w:themeShade="BF"/>
+          <w:sz w:val="28"/>
+          <w:szCs w:val="28"/>
+          <w:lang w:eastAsia="it-IT"/>
+        </w:rPr>
+      </w:pPr>
+      <w:bookmarkStart w:id="36" w:name="_Toc120380352"/>
+      <w:r>
+        <w:rPr>
+          <w:rFonts w:ascii="Century" w:hAnsi="Century"/>
+          <w:noProof/>
+          <w:color w:val="2F5496" w:themeColor="accent1" w:themeShade="BF"/>
+          <w:sz w:val="28"/>
+          <w:szCs w:val="28"/>
+          <w:lang w:eastAsia="it-IT"/>
+        </w:rPr>
+        <w:t>E</w:t>
+      </w:r>
+      <w:r>
+        <w:rPr>
+          <w:rFonts w:ascii="Century" w:hAnsi="Century"/>
+          <w:noProof/>
+          <w:color w:val="2F5496" w:themeColor="accent1" w:themeShade="BF"/>
+          <w:sz w:val="28"/>
+          <w:szCs w:val="28"/>
+          <w:lang w:eastAsia="it-IT"/>
+        </w:rPr>
+        <w:t>NTITA’</w:t>
+      </w:r>
+      <w:bookmarkEnd w:id="36"/>
+      <w:r>
+        <w:rPr>
+          <w:rFonts w:ascii="Century" w:hAnsi="Century"/>
+          <w:noProof/>
+          <w:color w:val="2F5496" w:themeColor="accent1" w:themeShade="BF"/>
+          <w:sz w:val="28"/>
+          <w:szCs w:val="28"/>
+          <w:lang w:eastAsia="it-IT"/>
+        </w:rPr>
+        <w:t xml:space="preserve"> </w:t>
+      </w:r>
+    </w:p>
+    <w:tbl>
+      <w:tblPr>
+        <w:tblStyle w:val="Tabellagriglia4-colore1"/>
+        <w:tblW w:w="0" w:type="auto"/>
+        <w:tblInd w:w="279" w:type="dxa"/>
+        <w:tblLook w:val="04A0" w:firstRow="1" w:lastRow="0" w:firstColumn="1" w:lastColumn="0" w:noHBand="0" w:noVBand="1"/>
+      </w:tblPr>
+      <w:tblGrid>
+        <w:gridCol w:w="2062"/>
+        <w:gridCol w:w="2127"/>
+        <w:gridCol w:w="3182"/>
+        <w:gridCol w:w="2551"/>
+      </w:tblGrid>
+      <w:tr>
+        <w:trPr>
+          <w:cnfStyle w:val="100000000000" w:firstRow="1" w:lastRow="0" w:firstColumn="0" w:lastColumn="0" w:oddVBand="0" w:evenVBand="0" w:oddHBand="0" w:evenHBand="0" w:firstRowFirstColumn="0" w:firstRowLastColumn="0" w:lastRowFirstColumn="0" w:lastRowLastColumn="0"/>
+        </w:trPr>
+        <w:tc>
+          <w:tcPr>
+            <w:cnfStyle w:val="001000000000" w:firstRow="0" w:lastRow="0" w:firstColumn="1" w:lastColumn="0" w:oddVBand="0" w:evenVBand="0" w:oddHBand="0" w:evenHBand="0" w:firstRowFirstColumn="0" w:firstRowLastColumn="0" w:lastRowFirstColumn="0" w:lastRowLastColumn="0"/>
+            <w:tcW w:w="2062" w:type="dxa"/>
+            <w:tcBorders>
+              <w:bottom w:val="double" w:sz="4" w:space="0" w:color="4472C4" w:themeColor="accent1"/>
+              <w:right w:val="double" w:sz="4" w:space="0" w:color="4472C4" w:themeColor="accent1"/>
+            </w:tcBorders>
+          </w:tcPr>
+          <w:p>
+            <w:pPr>
+              <w:rPr>
+                <w:rFonts w:ascii="Times New Roman" w:hAnsi="Times New Roman" w:cs="Times New Roman"/>
+                <w:b w:val="0"/>
+                <w:bCs w:val="0"/>
+                <w:sz w:val="40"/>
+                <w:szCs w:val="40"/>
+              </w:rPr>
+            </w:pPr>
+            <w:r>
+              <w:rPr>
+                <w:rFonts w:ascii="Times New Roman" w:hAnsi="Times New Roman" w:cs="Times New Roman"/>
+                <w:b w:val="0"/>
+                <w:bCs w:val="0"/>
+                <w:sz w:val="40"/>
+                <w:szCs w:val="40"/>
+              </w:rPr>
+              <w:t>Nome entità</w:t>
+            </w:r>
+          </w:p>
+        </w:tc>
+        <w:tc>
+          <w:tcPr>
+            <w:tcW w:w="2127" w:type="dxa"/>
+            <w:tcBorders>
+              <w:left w:val="double" w:sz="4" w:space="0" w:color="4472C4" w:themeColor="accent1"/>
+              <w:bottom w:val="double" w:sz="4" w:space="0" w:color="4472C4" w:themeColor="accent1"/>
+              <w:right w:val="double" w:sz="4" w:space="0" w:color="4472C4" w:themeColor="accent1"/>
+            </w:tcBorders>
+          </w:tcPr>
+          <w:p>
+            <w:pPr>
+              <w:cnfStyle w:val="100000000000" w:firstRow="1" w:lastRow="0" w:firstColumn="0" w:lastColumn="0" w:oddVBand="0" w:evenVBand="0" w:oddHBand="0" w:evenHBand="0" w:firstRowFirstColumn="0" w:firstRowLastColumn="0" w:lastRowFirstColumn="0" w:lastRowLastColumn="0"/>
+              <w:rPr>
+                <w:rFonts w:ascii="Times New Roman" w:hAnsi="Times New Roman" w:cs="Times New Roman"/>
+                <w:b w:val="0"/>
+                <w:bCs w:val="0"/>
+                <w:sz w:val="40"/>
+                <w:szCs w:val="40"/>
+              </w:rPr>
+            </w:pPr>
+            <w:r>
+              <w:rPr>
+                <w:rFonts w:ascii="Times New Roman" w:hAnsi="Times New Roman" w:cs="Times New Roman"/>
+                <w:b w:val="0"/>
+                <w:bCs w:val="0"/>
+                <w:sz w:val="40"/>
+                <w:szCs w:val="40"/>
+              </w:rPr>
+              <w:t>Descrizione</w:t>
+            </w:r>
+          </w:p>
+        </w:tc>
+        <w:tc>
+          <w:tcPr>
+            <w:tcW w:w="3182" w:type="dxa"/>
+            <w:tcBorders>
+              <w:left w:val="double" w:sz="4" w:space="0" w:color="4472C4" w:themeColor="accent1"/>
+              <w:bottom w:val="double" w:sz="4" w:space="0" w:color="4472C4" w:themeColor="accent1"/>
+            </w:tcBorders>
+          </w:tcPr>
+          <w:p>
+            <w:pPr>
+              <w:cnfStyle w:val="100000000000" w:firstRow="1" w:lastRow="0" w:firstColumn="0" w:lastColumn="0" w:oddVBand="0" w:evenVBand="0" w:oddHBand="0" w:evenHBand="0" w:firstRowFirstColumn="0" w:firstRowLastColumn="0" w:lastRowFirstColumn="0" w:lastRowLastColumn="0"/>
+              <w:rPr>
+                <w:rFonts w:ascii="Times New Roman" w:hAnsi="Times New Roman" w:cs="Times New Roman"/>
+                <w:b w:val="0"/>
+                <w:bCs w:val="0"/>
+                <w:sz w:val="40"/>
+                <w:szCs w:val="40"/>
+              </w:rPr>
+            </w:pPr>
+            <w:r>
+              <w:rPr>
+                <w:rFonts w:ascii="Times New Roman" w:hAnsi="Times New Roman" w:cs="Times New Roman"/>
+                <w:b w:val="0"/>
+                <w:bCs w:val="0"/>
+                <w:sz w:val="40"/>
+                <w:szCs w:val="40"/>
+              </w:rPr>
+              <w:t>Attributi</w:t>
+            </w:r>
+          </w:p>
+        </w:tc>
+        <w:tc>
+          <w:tcPr>
+            <w:tcW w:w="2551" w:type="dxa"/>
+            <w:tcBorders>
+              <w:left w:val="double" w:sz="4" w:space="0" w:color="4472C4" w:themeColor="accent1"/>
+              <w:bottom w:val="double" w:sz="4" w:space="0" w:color="4472C4" w:themeColor="accent1"/>
+            </w:tcBorders>
+          </w:tcPr>
+          <w:p>
+            <w:pPr>
+              <w:cnfStyle w:val="100000000000" w:firstRow="1" w:lastRow="0" w:firstColumn="0" w:lastColumn="0" w:oddVBand="0" w:evenVBand="0" w:oddHBand="0" w:evenHBand="0" w:firstRowFirstColumn="0" w:firstRowLastColumn="0" w:lastRowFirstColumn="0" w:lastRowLastColumn="0"/>
+              <w:rPr>
+                <w:rFonts w:ascii="Times New Roman" w:hAnsi="Times New Roman" w:cs="Times New Roman"/>
+                <w:b w:val="0"/>
+                <w:bCs w:val="0"/>
+                <w:sz w:val="40"/>
+                <w:szCs w:val="40"/>
+              </w:rPr>
+            </w:pPr>
+            <w:r>
+              <w:rPr>
+                <w:rFonts w:ascii="Times New Roman" w:hAnsi="Times New Roman" w:cs="Times New Roman"/>
+                <w:b w:val="0"/>
+                <w:bCs w:val="0"/>
+                <w:sz w:val="40"/>
+                <w:szCs w:val="40"/>
+              </w:rPr>
+              <w:t>Identificatore</w:t>
+            </w:r>
+          </w:p>
+        </w:tc>
+      </w:tr>
+      <w:tr>
+        <w:trPr>
+          <w:cnfStyle w:val="000000100000" w:firstRow="0" w:lastRow="0" w:firstColumn="0" w:lastColumn="0" w:oddVBand="0" w:evenVBand="0" w:oddHBand="1" w:evenHBand="0" w:firstRowFirstColumn="0" w:firstRowLastColumn="0" w:lastRowFirstColumn="0" w:lastRowLastColumn="0"/>
+        </w:trPr>
+        <w:tc>
+          <w:tcPr>
+            <w:cnfStyle w:val="001000000000" w:firstRow="0" w:lastRow="0" w:firstColumn="1" w:lastColumn="0" w:oddVBand="0" w:evenVBand="0" w:oddHBand="0" w:evenHBand="0" w:firstRowFirstColumn="0" w:firstRowLastColumn="0" w:lastRowFirstColumn="0" w:lastRowLastColumn="0"/>
+            <w:tcW w:w="2062" w:type="dxa"/>
+            <w:tcBorders>
+              <w:top w:val="double" w:sz="4" w:space="0" w:color="4472C4" w:themeColor="accent1"/>
+              <w:right w:val="double" w:sz="4" w:space="0" w:color="4472C4" w:themeColor="accent1"/>
+            </w:tcBorders>
+          </w:tcPr>
+          <w:p>
+            <w:pPr>
+              <w:rPr>
+                <w:rFonts w:ascii="Univers" w:hAnsi="Univers"/>
+              </w:rPr>
+            </w:pPr>
+            <w:r>
+              <w:rPr>
+                <w:rFonts w:ascii="Univers" w:hAnsi="Univers"/>
+              </w:rPr>
+              <w:t xml:space="preserve">Materiale </w:t>
+            </w:r>
+          </w:p>
+        </w:tc>
+        <w:tc>
+          <w:tcPr>
+            <w:tcW w:w="2127" w:type="dxa"/>
+            <w:tcBorders>
+              <w:left w:val="double" w:sz="4" w:space="0" w:color="4472C4" w:themeColor="accent1"/>
+            </w:tcBorders>
+          </w:tcPr>
+          <w:p>
+            <w:pPr>
+              <w:cnfStyle w:val="000000100000" w:firstRow="0" w:lastRow="0" w:firstColumn="0" w:lastColumn="0" w:oddVBand="0" w:evenVBand="0" w:oddHBand="1" w:evenHBand="0" w:firstRowFirstColumn="0" w:firstRowLastColumn="0" w:lastRowFirstColumn="0" w:lastRowLastColumn="0"/>
+              <w:rPr>
+                <w:rFonts w:ascii="Univers" w:hAnsi="Univers"/>
+              </w:rPr>
+            </w:pPr>
+            <w:r>
+              <w:rPr>
+                <w:rFonts w:ascii="Univers" w:hAnsi="Univers"/>
+              </w:rPr>
+              <w:t>Tutto ciò che è oggetto di</w:t>
+            </w:r>
+          </w:p>
+          <w:p>
+            <w:pPr>
+              <w:cnfStyle w:val="000000100000" w:firstRow="0" w:lastRow="0" w:firstColumn="0" w:lastColumn="0" w:oddVBand="0" w:evenVBand="0" w:oddHBand="1" w:evenHBand="0" w:firstRowFirstColumn="0" w:firstRowLastColumn="0" w:lastRowFirstColumn="0" w:lastRowLastColumn="0"/>
+              <w:rPr>
+                <w:rFonts w:ascii="Univers" w:hAnsi="Univers"/>
+              </w:rPr>
+            </w:pPr>
+            <w:r>
+              <w:rPr>
+                <w:rFonts w:ascii="Univers" w:hAnsi="Univers"/>
+              </w:rPr>
+              <w:t>acquisto o vendita</w:t>
+            </w:r>
+          </w:p>
+          <w:p>
+            <w:pPr>
+              <w:cnfStyle w:val="000000100000" w:firstRow="0" w:lastRow="0" w:firstColumn="0" w:lastColumn="0" w:oddVBand="0" w:evenVBand="0" w:oddHBand="1" w:evenHBand="0" w:firstRowFirstColumn="0" w:firstRowLastColumn="0" w:lastRowFirstColumn="0" w:lastRowLastColumn="0"/>
+              <w:rPr>
+                <w:rFonts w:ascii="Univers" w:hAnsi="Univers" w:cs="ArialNarrow"/>
+              </w:rPr>
+            </w:pPr>
+            <w:r>
+              <w:rPr>
+                <w:rFonts w:ascii="Univers" w:hAnsi="Univers"/>
+              </w:rPr>
+              <w:t>internamente all’azienda.</w:t>
+            </w:r>
+          </w:p>
+        </w:tc>
+        <w:tc>
+          <w:tcPr>
+            <w:tcW w:w="3182" w:type="dxa"/>
+            <w:tcBorders>
+              <w:left w:val="double" w:sz="4" w:space="0" w:color="4472C4" w:themeColor="accent1"/>
+            </w:tcBorders>
+          </w:tcPr>
+          <w:p>
+            <w:pPr>
+              <w:cnfStyle w:val="000000100000" w:firstRow="0" w:lastRow="0" w:firstColumn="0" w:lastColumn="0" w:oddVBand="0" w:evenVBand="0" w:oddHBand="1" w:evenHBand="0" w:firstRowFirstColumn="0" w:firstRowLastColumn="0" w:lastRowFirstColumn="0" w:lastRowLastColumn="0"/>
+              <w:rPr>
+                <w:rFonts w:ascii="Univers" w:hAnsi="Univers"/>
+              </w:rPr>
+            </w:pPr>
+            <w:r>
+              <w:rPr>
+                <w:rFonts w:ascii="Univers" w:hAnsi="Univers"/>
+              </w:rPr>
+              <w:t>Codice (</w:t>
+            </w:r>
+            <w:r>
+              <w:rPr>
+                <w:rFonts w:ascii="Univers" w:hAnsi="Univers"/>
+              </w:rPr>
+              <w:t>stringa</w:t>
+            </w:r>
+            <w:r>
+              <w:rPr>
+                <w:rFonts w:ascii="Univers" w:hAnsi="Univers"/>
+              </w:rPr>
+              <w:t>)</w:t>
+            </w:r>
+            <w:r>
+              <w:rPr>
+                <w:rFonts w:ascii="Univers" w:hAnsi="Univers"/>
+              </w:rPr>
+              <w:t>, Tipologia (stringa), Colore (stringa), Prezzo (numerico), Quantità (numerico), Settore (stringa), Ripiano (stringa), Scaffale (stringa), Altre specifiche (stringa)</w:t>
+            </w:r>
+          </w:p>
+        </w:tc>
+        <w:tc>
+          <w:tcPr>
+            <w:tcW w:w="2551" w:type="dxa"/>
+            <w:tcBorders>
+              <w:left w:val="double" w:sz="4" w:space="0" w:color="4472C4" w:themeColor="accent1"/>
+            </w:tcBorders>
+          </w:tcPr>
+          <w:p>
+            <w:pPr>
+              <w:cnfStyle w:val="000000100000" w:firstRow="0" w:lastRow="0" w:firstColumn="0" w:lastColumn="0" w:oddVBand="0" w:evenVBand="0" w:oddHBand="1" w:evenHBand="0" w:firstRowFirstColumn="0" w:firstRowLastColumn="0" w:lastRowFirstColumn="0" w:lastRowLastColumn="0"/>
+              <w:rPr>
+                <w:rFonts w:ascii="Univers" w:hAnsi="Univers"/>
+              </w:rPr>
+            </w:pPr>
+            <w:r>
+              <w:rPr>
+                <w:rFonts w:ascii="Univers" w:hAnsi="Univers"/>
+              </w:rPr>
+              <w:t>Codice (stringa)</w:t>
+            </w:r>
+          </w:p>
+        </w:tc>
+      </w:tr>
+      <w:tr>
+        <w:tc>
+          <w:tcPr>
+            <w:cnfStyle w:val="001000000000" w:firstRow="0" w:lastRow="0" w:firstColumn="1" w:lastColumn="0" w:oddVBand="0" w:evenVBand="0" w:oddHBand="0" w:evenHBand="0" w:firstRowFirstColumn="0" w:firstRowLastColumn="0" w:lastRowFirstColumn="0" w:lastRowLastColumn="0"/>
+            <w:tcW w:w="2062" w:type="dxa"/>
+            <w:tcBorders>
+              <w:top w:val="double" w:sz="4" w:space="0" w:color="4472C4" w:themeColor="accent1"/>
+              <w:right w:val="double" w:sz="4" w:space="0" w:color="4472C4" w:themeColor="accent1"/>
+            </w:tcBorders>
+          </w:tcPr>
+          <w:p>
+            <w:pPr>
+              <w:rPr>
+                <w:rFonts w:ascii="Univers" w:hAnsi="Univers"/>
+              </w:rPr>
+            </w:pPr>
+            <w:r>
+              <w:rPr>
+                <w:rFonts w:ascii="Univers" w:hAnsi="Univers"/>
+              </w:rPr>
+              <w:t>Prodotto finito</w:t>
+            </w:r>
+          </w:p>
+        </w:tc>
+        <w:tc>
+          <w:tcPr>
+            <w:tcW w:w="2127" w:type="dxa"/>
+            <w:tcBorders>
+              <w:left w:val="double" w:sz="4" w:space="0" w:color="4472C4" w:themeColor="accent1"/>
+            </w:tcBorders>
+          </w:tcPr>
+          <w:p>
+            <w:pPr>
+              <w:autoSpaceDE w:val="0"/>
+              <w:autoSpaceDN w:val="0"/>
+              <w:adjustRightInd w:val="0"/>
+              <w:cnfStyle w:val="000000000000" w:firstRow="0" w:lastRow="0" w:firstColumn="0" w:lastColumn="0" w:oddVBand="0" w:evenVBand="0" w:oddHBand="0" w:evenHBand="0" w:firstRowFirstColumn="0" w:firstRowLastColumn="0" w:lastRowFirstColumn="0" w:lastRowLastColumn="0"/>
+              <w:rPr>
+                <w:rFonts w:ascii="Univers" w:hAnsi="Univers" w:cs="ArialNarrow"/>
+              </w:rPr>
+            </w:pPr>
+            <w:r>
+              <w:rPr>
+                <w:rFonts w:ascii="Univers" w:hAnsi="Univers" w:cs="ArialNarrow"/>
+              </w:rPr>
+              <w:t>È un materiale elaborato dall’azienda, destinato alla vendita.</w:t>
+            </w:r>
+          </w:p>
+        </w:tc>
+        <w:tc>
+          <w:tcPr>
+            <w:tcW w:w="3182" w:type="dxa"/>
+            <w:tcBorders>
+              <w:left w:val="double" w:sz="4" w:space="0" w:color="4472C4" w:themeColor="accent1"/>
+            </w:tcBorders>
+          </w:tcPr>
+          <w:p>
+            <w:pPr>
+              <w:cnfStyle w:val="000000000000" w:firstRow="0" w:lastRow="0" w:firstColumn="0" w:lastColumn="0" w:oddVBand="0" w:evenVBand="0" w:oddHBand="0" w:evenHBand="0" w:firstRowFirstColumn="0" w:firstRowLastColumn="0" w:lastRowFirstColumn="0" w:lastRowLastColumn="0"/>
+              <w:rPr>
+                <w:rFonts w:ascii="Univers" w:hAnsi="Univers"/>
+              </w:rPr>
+            </w:pPr>
+            <w:r>
+              <w:rPr>
+                <w:rFonts w:ascii="Univers" w:hAnsi="Univers"/>
+              </w:rPr>
+              <w:t>Codice (</w:t>
+            </w:r>
+            <w:r>
+              <w:rPr>
+                <w:rFonts w:ascii="Univers" w:hAnsi="Univers"/>
+              </w:rPr>
+              <w:t>stringa</w:t>
+            </w:r>
+            <w:r>
+              <w:rPr>
+                <w:rFonts w:ascii="Univers" w:hAnsi="Univers"/>
+              </w:rPr>
+              <w:t>)</w:t>
+            </w:r>
+            <w:r>
+              <w:rPr>
+                <w:rFonts w:ascii="Univers" w:hAnsi="Univers"/>
+              </w:rPr>
+              <w:t>, Tipologia (stringa), Colore (stringa), Prezzo (numerico), Quantità (numerico), Settore (stringa), Ripiano (stringa), Scaffale (stringa), Altre specifiche (stringa)</w:t>
+            </w:r>
+          </w:p>
+          <w:p>
+            <w:pPr>
+              <w:cnfStyle w:val="000000000000" w:firstRow="0" w:lastRow="0" w:firstColumn="0" w:lastColumn="0" w:oddVBand="0" w:evenVBand="0" w:oddHBand="0" w:evenHBand="0" w:firstRowFirstColumn="0" w:firstRowLastColumn="0" w:lastRowFirstColumn="0" w:lastRowLastColumn="0"/>
+              <w:rPr>
+                <w:rFonts w:ascii="Univers" w:hAnsi="Univers"/>
+              </w:rPr>
+            </w:pPr>
+            <w:r>
+              <w:rPr>
+                <w:rFonts w:ascii="Univers" w:hAnsi="Univers"/>
+              </w:rPr>
+              <w:t>Imballaggio (stringa)</w:t>
+            </w:r>
+          </w:p>
+        </w:tc>
+        <w:tc>
+          <w:tcPr>
+            <w:tcW w:w="2551" w:type="dxa"/>
+            <w:tcBorders>
+              <w:left w:val="double" w:sz="4" w:space="0" w:color="4472C4" w:themeColor="accent1"/>
+            </w:tcBorders>
+          </w:tcPr>
+          <w:p>
+            <w:pPr>
+              <w:cnfStyle w:val="000000000000" w:firstRow="0" w:lastRow="0" w:firstColumn="0" w:lastColumn="0" w:oddVBand="0" w:evenVBand="0" w:oddHBand="0" w:evenHBand="0" w:firstRowFirstColumn="0" w:firstRowLastColumn="0" w:lastRowFirstColumn="0" w:lastRowLastColumn="0"/>
+              <w:rPr>
+                <w:rFonts w:ascii="Univers" w:hAnsi="Univers"/>
+              </w:rPr>
+            </w:pPr>
+            <w:r>
+              <w:rPr>
+                <w:rFonts w:ascii="Univers" w:hAnsi="Univers"/>
+              </w:rPr>
+              <w:t>Codice (stringa)</w:t>
+            </w:r>
+          </w:p>
+        </w:tc>
+      </w:tr>
+      <w:tr>
+        <w:trPr>
+          <w:cnfStyle w:val="000000100000" w:firstRow="0" w:lastRow="0" w:firstColumn="0" w:lastColumn="0" w:oddVBand="0" w:evenVBand="0" w:oddHBand="1" w:evenHBand="0" w:firstRowFirstColumn="0" w:firstRowLastColumn="0" w:lastRowFirstColumn="0" w:lastRowLastColumn="0"/>
+        </w:trPr>
+        <w:tc>
+          <w:tcPr>
+            <w:cnfStyle w:val="001000000000" w:firstRow="0" w:lastRow="0" w:firstColumn="1" w:lastColumn="0" w:oddVBand="0" w:evenVBand="0" w:oddHBand="0" w:evenHBand="0" w:firstRowFirstColumn="0" w:firstRowLastColumn="0" w:lastRowFirstColumn="0" w:lastRowLastColumn="0"/>
+            <w:tcW w:w="2062" w:type="dxa"/>
+            <w:tcBorders>
+              <w:right w:val="double" w:sz="4" w:space="0" w:color="4472C4" w:themeColor="accent1"/>
+            </w:tcBorders>
+          </w:tcPr>
+          <w:p>
+            <w:pPr>
+              <w:rPr>
+                <w:rFonts w:ascii="Univers" w:hAnsi="Univers"/>
+              </w:rPr>
+            </w:pPr>
+            <w:r>
+              <w:rPr>
+                <w:rFonts w:ascii="Univers" w:hAnsi="Univers"/>
+              </w:rPr>
+              <w:t>Semilavorato</w:t>
+            </w:r>
+          </w:p>
+        </w:tc>
+        <w:tc>
+          <w:tcPr>
+            <w:tcW w:w="2127" w:type="dxa"/>
+            <w:tcBorders>
+              <w:left w:val="double" w:sz="4" w:space="0" w:color="4472C4" w:themeColor="accent1"/>
+            </w:tcBorders>
+          </w:tcPr>
+          <w:p>
+            <w:pPr>
+              <w:cnfStyle w:val="000000100000" w:firstRow="0" w:lastRow="0" w:firstColumn="0" w:lastColumn="0" w:oddVBand="0" w:evenVBand="0" w:oddHBand="1" w:evenHBand="0" w:firstRowFirstColumn="0" w:firstRowLastColumn="0" w:lastRowFirstColumn="0" w:lastRowLastColumn="0"/>
+              <w:rPr>
+                <w:rFonts w:ascii="Univers" w:hAnsi="Univers"/>
+              </w:rPr>
+            </w:pPr>
+            <w:r>
+              <w:rPr>
+                <w:rFonts w:ascii="Univers" w:hAnsi="Univers"/>
+              </w:rPr>
+              <w:t>È un materiale</w:t>
+            </w:r>
+            <w:r>
+              <w:rPr>
+                <w:rFonts w:ascii="Univers" w:hAnsi="Univers"/>
+              </w:rPr>
+              <w:t xml:space="preserve"> rifornito esternamente all’azienda, destinato alla rifinitura del prodotto in fase di lavorazione.</w:t>
+            </w:r>
+          </w:p>
+        </w:tc>
+        <w:tc>
+          <w:tcPr>
+            <w:tcW w:w="3182" w:type="dxa"/>
+            <w:tcBorders>
+              <w:left w:val="double" w:sz="4" w:space="0" w:color="4472C4" w:themeColor="accent1"/>
+            </w:tcBorders>
+          </w:tcPr>
+          <w:p>
+            <w:pPr>
+              <w:cnfStyle w:val="000000100000" w:firstRow="0" w:lastRow="0" w:firstColumn="0" w:lastColumn="0" w:oddVBand="0" w:evenVBand="0" w:oddHBand="1" w:evenHBand="0" w:firstRowFirstColumn="0" w:firstRowLastColumn="0" w:lastRowFirstColumn="0" w:lastRowLastColumn="0"/>
+              <w:rPr>
+                <w:rFonts w:ascii="Univers" w:hAnsi="Univers"/>
+              </w:rPr>
+            </w:pPr>
+            <w:r>
+              <w:rPr>
+                <w:rFonts w:ascii="Univers" w:hAnsi="Univers"/>
+              </w:rPr>
+              <w:t>Codice (</w:t>
+            </w:r>
+            <w:r>
+              <w:rPr>
+                <w:rFonts w:ascii="Univers" w:hAnsi="Univers"/>
+              </w:rPr>
+              <w:t>stringa</w:t>
+            </w:r>
+            <w:r>
+              <w:rPr>
+                <w:rFonts w:ascii="Univers" w:hAnsi="Univers"/>
+              </w:rPr>
+              <w:t>)</w:t>
+            </w:r>
+            <w:r>
+              <w:rPr>
+                <w:rFonts w:ascii="Univers" w:hAnsi="Univers"/>
+              </w:rPr>
+              <w:t>, Tipologia (stringa), Colore (stringa), Prezzo (numerico), Quantità (numerico), Settore (stringa), Ripiano (stringa), Scaffale (stringa), Altre specifiche (stringa)</w:t>
+            </w:r>
+          </w:p>
+          <w:p>
+            <w:pPr>
+              <w:cnfStyle w:val="000000100000" w:firstRow="0" w:lastRow="0" w:firstColumn="0" w:lastColumn="0" w:oddVBand="0" w:evenVBand="0" w:oddHBand="1" w:evenHBand="0" w:firstRowFirstColumn="0" w:firstRowLastColumn="0" w:lastRowFirstColumn="0" w:lastRowLastColumn="0"/>
+              <w:rPr>
+                <w:rFonts w:ascii="Univers" w:hAnsi="Univers"/>
+              </w:rPr>
+            </w:pPr>
+            <w:r>
+              <w:rPr>
+                <w:rFonts w:ascii="Univers" w:hAnsi="Univers"/>
+              </w:rPr>
+              <w:t>Imballaggio (stringa)</w:t>
+            </w:r>
+          </w:p>
+        </w:tc>
+        <w:tc>
+          <w:tcPr>
+            <w:tcW w:w="2551" w:type="dxa"/>
+            <w:tcBorders>
+              <w:left w:val="double" w:sz="4" w:space="0" w:color="4472C4" w:themeColor="accent1"/>
+            </w:tcBorders>
+          </w:tcPr>
+          <w:p>
+            <w:pPr>
+              <w:cnfStyle w:val="000000100000" w:firstRow="0" w:lastRow="0" w:firstColumn="0" w:lastColumn="0" w:oddVBand="0" w:evenVBand="0" w:oddHBand="1" w:evenHBand="0" w:firstRowFirstColumn="0" w:firstRowLastColumn="0" w:lastRowFirstColumn="0" w:lastRowLastColumn="0"/>
+              <w:rPr>
+                <w:rFonts w:ascii="Univers" w:hAnsi="Univers"/>
+              </w:rPr>
+            </w:pPr>
+            <w:r>
+              <w:rPr>
+                <w:rFonts w:ascii="Univers" w:hAnsi="Univers"/>
+              </w:rPr>
+              <w:t>Codice (stringa)</w:t>
+            </w:r>
+          </w:p>
+        </w:tc>
+      </w:tr>
+      <w:tr>
+        <w:tc>
+          <w:tcPr>
+            <w:cnfStyle w:val="001000000000" w:firstRow="0" w:lastRow="0" w:firstColumn="1" w:lastColumn="0" w:oddVBand="0" w:evenVBand="0" w:oddHBand="0" w:evenHBand="0" w:firstRowFirstColumn="0" w:firstRowLastColumn="0" w:lastRowFirstColumn="0" w:lastRowLastColumn="0"/>
+            <w:tcW w:w="2062" w:type="dxa"/>
+            <w:tcBorders>
+              <w:right w:val="double" w:sz="4" w:space="0" w:color="4472C4" w:themeColor="accent1"/>
+            </w:tcBorders>
+          </w:tcPr>
+          <w:p>
+            <w:pPr>
+              <w:rPr>
+                <w:rFonts w:ascii="Univers" w:hAnsi="Univers"/>
+              </w:rPr>
+            </w:pPr>
+            <w:r>
+              <w:rPr>
+                <w:rFonts w:ascii="Univers" w:hAnsi="Univers"/>
+              </w:rPr>
+              <w:t>Materia prima</w:t>
+            </w:r>
+          </w:p>
+        </w:tc>
+        <w:tc>
+          <w:tcPr>
+            <w:tcW w:w="2127" w:type="dxa"/>
+            <w:tcBorders>
+              <w:left w:val="double" w:sz="4" w:space="0" w:color="4472C4" w:themeColor="accent1"/>
+            </w:tcBorders>
+          </w:tcPr>
+          <w:p>
+            <w:pPr>
+              <w:cnfStyle w:val="000000000000" w:firstRow="0" w:lastRow="0" w:firstColumn="0" w:lastColumn="0" w:oddVBand="0" w:evenVBand="0" w:oddHBand="0" w:evenHBand="0" w:firstRowFirstColumn="0" w:firstRowLastColumn="0" w:lastRowFirstColumn="0" w:lastRowLastColumn="0"/>
+              <w:rPr>
+                <w:rFonts w:ascii="Univers" w:hAnsi="Univers"/>
+                <w:b/>
+                <w:bCs/>
+              </w:rPr>
+            </w:pPr>
+            <w:r>
+              <w:rPr>
+                <w:rFonts w:ascii="Univers" w:hAnsi="Univers"/>
+              </w:rPr>
+              <w:t>È un materiale</w:t>
+            </w:r>
+            <w:r>
+              <w:rPr>
+                <w:rFonts w:ascii="Univers" w:hAnsi="Univers"/>
+              </w:rPr>
+              <w:t xml:space="preserve"> rifornito esternamente all’azienda, destinato alla creazione del prodotto finito.</w:t>
+            </w:r>
+          </w:p>
+        </w:tc>
+        <w:tc>
+          <w:tcPr>
+            <w:tcW w:w="3182" w:type="dxa"/>
+            <w:tcBorders>
+              <w:left w:val="double" w:sz="4" w:space="0" w:color="4472C4" w:themeColor="accent1"/>
+            </w:tcBorders>
+          </w:tcPr>
+          <w:p>
+            <w:pPr>
+              <w:cnfStyle w:val="000000000000" w:firstRow="0" w:lastRow="0" w:firstColumn="0" w:lastColumn="0" w:oddVBand="0" w:evenVBand="0" w:oddHBand="0" w:evenHBand="0" w:firstRowFirstColumn="0" w:firstRowLastColumn="0" w:lastRowFirstColumn="0" w:lastRowLastColumn="0"/>
+              <w:rPr>
+                <w:rFonts w:ascii="Univers" w:hAnsi="Univers"/>
+              </w:rPr>
+            </w:pPr>
+            <w:r>
+              <w:rPr>
+                <w:rFonts w:ascii="Univers" w:hAnsi="Univers"/>
+              </w:rPr>
+              <w:t>Codice (</w:t>
+            </w:r>
+            <w:r>
+              <w:rPr>
+                <w:rFonts w:ascii="Univers" w:hAnsi="Univers"/>
+              </w:rPr>
+              <w:t>stringa</w:t>
+            </w:r>
+            <w:r>
+              <w:rPr>
+                <w:rFonts w:ascii="Univers" w:hAnsi="Univers"/>
+              </w:rPr>
+              <w:t>)</w:t>
+            </w:r>
+            <w:r>
+              <w:rPr>
+                <w:rFonts w:ascii="Univers" w:hAnsi="Univers"/>
+              </w:rPr>
+              <w:t>, Tipologia (stringa), Colore (stringa), Prezzo (numerico), Quantità (numerico), Settore (stringa), Ripiano (stringa), Scaffale (stringa), Altre specifiche (stringa)</w:t>
+            </w:r>
+          </w:p>
+          <w:p>
+            <w:pPr>
+              <w:cnfStyle w:val="000000000000" w:firstRow="0" w:lastRow="0" w:firstColumn="0" w:lastColumn="0" w:oddVBand="0" w:evenVBand="0" w:oddHBand="0" w:evenHBand="0" w:firstRowFirstColumn="0" w:firstRowLastColumn="0" w:lastRowFirstColumn="0" w:lastRowLastColumn="0"/>
+              <w:rPr>
+                <w:rFonts w:ascii="Univers" w:hAnsi="Univers"/>
+              </w:rPr>
+            </w:pPr>
+            <w:r>
+              <w:rPr>
+                <w:rFonts w:ascii="Univers" w:hAnsi="Univers"/>
+              </w:rPr>
+              <w:t>Imballaggio (stringa)</w:t>
+            </w:r>
+          </w:p>
+          <w:p>
+            <w:pPr>
+              <w:cnfStyle w:val="000000000000" w:firstRow="0" w:lastRow="0" w:firstColumn="0" w:lastColumn="0" w:oddVBand="0" w:evenVBand="0" w:oddHBand="0" w:evenHBand="0" w:firstRowFirstColumn="0" w:firstRowLastColumn="0" w:lastRowFirstColumn="0" w:lastRowLastColumn="0"/>
+              <w:rPr>
+                <w:rFonts w:ascii="Univers" w:hAnsi="Univers"/>
+              </w:rPr>
+            </w:pPr>
+            <w:r>
+              <w:rPr>
+                <w:rFonts w:ascii="Univers" w:hAnsi="Univers"/>
+              </w:rPr>
+              <w:t>Durezza (numerico), Elasticità (numerico),</w:t>
+            </w:r>
+          </w:p>
+          <w:p>
+            <w:pPr>
+              <w:cnfStyle w:val="000000000000" w:firstRow="0" w:lastRow="0" w:firstColumn="0" w:lastColumn="0" w:oddVBand="0" w:evenVBand="0" w:oddHBand="0" w:evenHBand="0" w:firstRowFirstColumn="0" w:firstRowLastColumn="0" w:lastRowFirstColumn="0" w:lastRowLastColumn="0"/>
+              <w:rPr>
+                <w:rFonts w:ascii="Univers" w:hAnsi="Univers"/>
+              </w:rPr>
+            </w:pPr>
+            <w:r>
+              <w:rPr>
+                <w:rFonts w:ascii="Univers" w:hAnsi="Univers"/>
+              </w:rPr>
+              <w:t>Categoria (stringa)</w:t>
+            </w:r>
+          </w:p>
+        </w:tc>
+        <w:tc>
+          <w:tcPr>
+            <w:tcW w:w="2551" w:type="dxa"/>
+            <w:tcBorders>
+              <w:left w:val="double" w:sz="4" w:space="0" w:color="4472C4" w:themeColor="accent1"/>
+            </w:tcBorders>
+          </w:tcPr>
+          <w:p>
+            <w:pPr>
+              <w:cnfStyle w:val="000000000000" w:firstRow="0" w:lastRow="0" w:firstColumn="0" w:lastColumn="0" w:oddVBand="0" w:evenVBand="0" w:oddHBand="0" w:evenHBand="0" w:firstRowFirstColumn="0" w:firstRowLastColumn="0" w:lastRowFirstColumn="0" w:lastRowLastColumn="0"/>
+              <w:rPr>
+                <w:rFonts w:ascii="Univers" w:hAnsi="Univers"/>
+              </w:rPr>
+            </w:pPr>
+            <w:r>
+              <w:rPr>
+                <w:rFonts w:ascii="Univers" w:hAnsi="Univers"/>
+              </w:rPr>
+              <w:t>Codice (stringa)</w:t>
+            </w:r>
+          </w:p>
+        </w:tc>
+      </w:tr>
+    </w:tbl>
+    <w:p>
+      <w:pPr>
+        <w:cnfStyle w:val="001000100000" w:firstRow="0" w:lastRow="0" w:firstColumn="1" w:lastColumn="0" w:oddVBand="0" w:evenVBand="0" w:oddHBand="1" w:evenHBand="0" w:firstRowFirstColumn="0" w:firstRowLastColumn="0" w:lastRowFirstColumn="0" w:lastRowLastColumn="0"/>
+        <w:rPr>
+          <w:rFonts w:ascii="Univers" w:hAnsi="Univers"/>
+          <w:b/>
+          <w:bCs/>
+        </w:rPr>
+        <w:sectPr>
+          <w:pgSz w:w="11906" w:h="16838"/>
+          <w:pgMar w:top="720" w:right="720" w:bottom="720" w:left="720" w:header="708" w:footer="708" w:gutter="0"/>
+          <w:cols w:space="708"/>
+          <w:docGrid w:linePitch="360"/>
+        </w:sectPr>
+      </w:pPr>
+    </w:p>
+    <w:tbl>
+      <w:tblPr>
+        <w:tblStyle w:val="Tabellagriglia4-colore1"/>
+        <w:tblW w:w="0" w:type="auto"/>
+        <w:tblInd w:w="279" w:type="dxa"/>
+        <w:tblLook w:val="04A0" w:firstRow="1" w:lastRow="0" w:firstColumn="1" w:lastColumn="0" w:noHBand="0" w:noVBand="1"/>
+      </w:tblPr>
+      <w:tblGrid>
+        <w:gridCol w:w="2086"/>
+        <w:gridCol w:w="2127"/>
+        <w:gridCol w:w="3300"/>
+        <w:gridCol w:w="2409"/>
+      </w:tblGrid>
+      <w:tr>
+        <w:trPr>
+          <w:cnfStyle w:val="100000000000" w:firstRow="1" w:lastRow="0" w:firstColumn="0" w:lastColumn="0" w:oddVBand="0" w:evenVBand="0" w:oddHBand="0" w:evenHBand="0" w:firstRowFirstColumn="0" w:firstRowLastColumn="0" w:lastRowFirstColumn="0" w:lastRowLastColumn="0"/>
+        </w:trPr>
+        <w:tc>
+          <w:tcPr>
+            <w:cnfStyle w:val="001000000000" w:firstRow="0" w:lastRow="0" w:firstColumn="1" w:lastColumn="0" w:oddVBand="0" w:evenVBand="0" w:oddHBand="0" w:evenHBand="0" w:firstRowFirstColumn="0" w:firstRowLastColumn="0" w:lastRowFirstColumn="0" w:lastRowLastColumn="0"/>
+            <w:tcW w:w="2086" w:type="dxa"/>
+            <w:tcBorders>
+              <w:right w:val="double" w:sz="4" w:space="0" w:color="4472C4" w:themeColor="accent1"/>
+            </w:tcBorders>
+            <w:shd w:val="clear" w:color="auto" w:fill="auto"/>
+          </w:tcPr>
+          <w:p>
+            <w:pPr>
+              <w:rPr>
+                <w:rFonts w:ascii="Univers" w:hAnsi="Univers"/>
+                <w:color w:val="auto"/>
+              </w:rPr>
+            </w:pPr>
+            <w:r>
+              <w:rPr>
+                <w:rFonts w:ascii="Univers" w:hAnsi="Univers"/>
+                <w:color w:val="auto"/>
+              </w:rPr>
+              <w:lastRenderedPageBreak/>
+              <w:t>Contratto</w:t>
+            </w:r>
+          </w:p>
+        </w:tc>
+        <w:tc>
+          <w:tcPr>
+            <w:tcW w:w="2127" w:type="dxa"/>
+            <w:tcBorders>
+              <w:left w:val="double" w:sz="4" w:space="0" w:color="4472C4" w:themeColor="accent1"/>
+            </w:tcBorders>
+            <w:shd w:val="clear" w:color="auto" w:fill="auto"/>
+          </w:tcPr>
+          <w:p>
+            <w:pPr>
+              <w:autoSpaceDE w:val="0"/>
+              <w:autoSpaceDN w:val="0"/>
+              <w:adjustRightInd w:val="0"/>
+              <w:cnfStyle w:val="100000000000" w:firstRow="1" w:lastRow="0" w:firstColumn="0" w:lastColumn="0" w:oddVBand="0" w:evenVBand="0" w:oddHBand="0" w:evenHBand="0" w:firstRowFirstColumn="0" w:firstRowLastColumn="0" w:lastRowFirstColumn="0" w:lastRowLastColumn="0"/>
+              <w:rPr>
+                <w:rFonts w:ascii="Univers" w:hAnsi="Univers"/>
+                <w:color w:val="auto"/>
+              </w:rPr>
+            </w:pPr>
+            <w:r>
+              <w:rPr>
+                <w:rFonts w:ascii="Univers" w:hAnsi="Univers"/>
+                <w:color w:val="auto"/>
+              </w:rPr>
+              <w:t>Atto che sancisce la stipulazione di un accordo.</w:t>
+            </w:r>
+          </w:p>
+          <w:p>
+            <w:pPr>
+              <w:autoSpaceDE w:val="0"/>
+              <w:autoSpaceDN w:val="0"/>
+              <w:adjustRightInd w:val="0"/>
+              <w:cnfStyle w:val="100000000000" w:firstRow="1" w:lastRow="0" w:firstColumn="0" w:lastColumn="0" w:oddVBand="0" w:evenVBand="0" w:oddHBand="0" w:evenHBand="0" w:firstRowFirstColumn="0" w:firstRowLastColumn="0" w:lastRowFirstColumn="0" w:lastRowLastColumn="0"/>
+              <w:rPr>
+                <w:rFonts w:ascii="Univers" w:hAnsi="Univers"/>
+                <w:color w:val="auto"/>
+              </w:rPr>
+            </w:pPr>
+            <w:r>
+              <w:rPr>
+                <w:rFonts w:ascii="Univers" w:hAnsi="Univers"/>
+                <w:color w:val="auto"/>
+              </w:rPr>
+              <w:t>A seconda delle parti che lo sanciscono viene chiamato</w:t>
+            </w:r>
+          </w:p>
+          <w:p>
+            <w:pPr>
+              <w:autoSpaceDE w:val="0"/>
+              <w:autoSpaceDN w:val="0"/>
+              <w:adjustRightInd w:val="0"/>
+              <w:cnfStyle w:val="100000000000" w:firstRow="1" w:lastRow="0" w:firstColumn="0" w:lastColumn="0" w:oddVBand="0" w:evenVBand="0" w:oddHBand="0" w:evenHBand="0" w:firstRowFirstColumn="0" w:firstRowLastColumn="0" w:lastRowFirstColumn="0" w:lastRowLastColumn="0"/>
+              <w:rPr>
+                <w:rFonts w:ascii="Univers" w:hAnsi="Univers"/>
+                <w:b w:val="0"/>
+                <w:bCs w:val="0"/>
+                <w:color w:val="auto"/>
+              </w:rPr>
+            </w:pPr>
+            <w:r>
+              <w:rPr>
+                <w:rFonts w:ascii="Univers" w:hAnsi="Univers"/>
+                <w:color w:val="auto"/>
+              </w:rPr>
+              <w:t>“di vendita”, “d’acquisto”, o “di lavoro”.</w:t>
+            </w:r>
+          </w:p>
+        </w:tc>
+        <w:tc>
+          <w:tcPr>
+            <w:tcW w:w="3300" w:type="dxa"/>
+            <w:tcBorders>
+              <w:left w:val="double" w:sz="4" w:space="0" w:color="4472C4" w:themeColor="accent1"/>
+            </w:tcBorders>
+            <w:shd w:val="clear" w:color="auto" w:fill="auto"/>
+          </w:tcPr>
+          <w:p>
+            <w:pPr>
+              <w:cnfStyle w:val="100000000000" w:firstRow="1" w:lastRow="0" w:firstColumn="0" w:lastColumn="0" w:oddVBand="0" w:evenVBand="0" w:oddHBand="0" w:evenHBand="0" w:firstRowFirstColumn="0" w:firstRowLastColumn="0" w:lastRowFirstColumn="0" w:lastRowLastColumn="0"/>
+              <w:rPr>
+                <w:rFonts w:ascii="Univers" w:hAnsi="Univers"/>
+              </w:rPr>
+            </w:pPr>
+            <w:r>
+              <w:rPr>
+                <w:rFonts w:ascii="Univers" w:hAnsi="Univers"/>
+                <w:color w:val="auto"/>
+              </w:rPr>
+              <w:t>Codice (numerico), Data (data)</w:t>
+            </w:r>
+          </w:p>
+        </w:tc>
+        <w:tc>
+          <w:tcPr>
+            <w:tcW w:w="2409" w:type="dxa"/>
+            <w:tcBorders>
+              <w:left w:val="double" w:sz="4" w:space="0" w:color="4472C4" w:themeColor="accent1"/>
+            </w:tcBorders>
+            <w:shd w:val="clear" w:color="auto" w:fill="auto"/>
+          </w:tcPr>
+          <w:p>
+            <w:pPr>
+              <w:cnfStyle w:val="100000000000" w:firstRow="1" w:lastRow="0" w:firstColumn="0" w:lastColumn="0" w:oddVBand="0" w:evenVBand="0" w:oddHBand="0" w:evenHBand="0" w:firstRowFirstColumn="0" w:firstRowLastColumn="0" w:lastRowFirstColumn="0" w:lastRowLastColumn="0"/>
+              <w:rPr>
+                <w:rFonts w:ascii="Univers" w:hAnsi="Univers"/>
+              </w:rPr>
+            </w:pPr>
+            <w:r>
+              <w:rPr>
+                <w:rFonts w:ascii="Univers" w:hAnsi="Univers"/>
+                <w:color w:val="auto"/>
+              </w:rPr>
+              <w:t>Codice (numerico</w:t>
+            </w:r>
+            <w:r>
+              <w:rPr>
+                <w:rFonts w:ascii="Univers" w:hAnsi="Univers"/>
+              </w:rPr>
+              <w:t>)</w:t>
+            </w:r>
+          </w:p>
+        </w:tc>
+      </w:tr>
+      <w:tr>
+        <w:trPr>
+          <w:cnfStyle w:val="000000100000" w:firstRow="0" w:lastRow="0" w:firstColumn="0" w:lastColumn="0" w:oddVBand="0" w:evenVBand="0" w:oddHBand="1" w:evenHBand="0" w:firstRowFirstColumn="0" w:firstRowLastColumn="0" w:lastRowFirstColumn="0" w:lastRowLastColumn="0"/>
+        </w:trPr>
+        <w:tc>
+          <w:tcPr>
+            <w:cnfStyle w:val="001000000000" w:firstRow="0" w:lastRow="0" w:firstColumn="1" w:lastColumn="0" w:oddVBand="0" w:evenVBand="0" w:oddHBand="0" w:evenHBand="0" w:firstRowFirstColumn="0" w:firstRowLastColumn="0" w:lastRowFirstColumn="0" w:lastRowLastColumn="0"/>
+            <w:tcW w:w="2086" w:type="dxa"/>
+            <w:tcBorders>
+              <w:right w:val="double" w:sz="4" w:space="0" w:color="4472C4" w:themeColor="accent1"/>
+            </w:tcBorders>
+          </w:tcPr>
+          <w:p>
+            <w:pPr>
+              <w:rPr>
+                <w:rFonts w:ascii="Univers" w:hAnsi="Univers"/>
+              </w:rPr>
+            </w:pPr>
+            <w:r>
+              <w:rPr>
+                <w:rFonts w:ascii="Univers" w:hAnsi="Univers"/>
+              </w:rPr>
+              <w:t>Contratto acquisto</w:t>
+            </w:r>
+          </w:p>
+        </w:tc>
+        <w:tc>
+          <w:tcPr>
+            <w:tcW w:w="2127" w:type="dxa"/>
+            <w:tcBorders>
+              <w:left w:val="double" w:sz="4" w:space="0" w:color="4472C4" w:themeColor="accent1"/>
+            </w:tcBorders>
+          </w:tcPr>
+          <w:p>
+            <w:pPr>
+              <w:autoSpaceDE w:val="0"/>
+              <w:autoSpaceDN w:val="0"/>
+              <w:adjustRightInd w:val="0"/>
+              <w:cnfStyle w:val="000000100000" w:firstRow="0" w:lastRow="0" w:firstColumn="0" w:lastColumn="0" w:oddVBand="0" w:evenVBand="0" w:oddHBand="1" w:evenHBand="0" w:firstRowFirstColumn="0" w:firstRowLastColumn="0" w:lastRowFirstColumn="0" w:lastRowLastColumn="0"/>
+              <w:rPr>
+                <w:rFonts w:ascii="Univers" w:hAnsi="Univers"/>
+              </w:rPr>
+            </w:pPr>
+            <w:r>
+              <w:rPr>
+                <w:rFonts w:ascii="Univers" w:hAnsi="Univers"/>
+              </w:rPr>
+              <w:t>Contratto stipulato fra</w:t>
+            </w:r>
+          </w:p>
+          <w:p>
+            <w:pPr>
+              <w:autoSpaceDE w:val="0"/>
+              <w:autoSpaceDN w:val="0"/>
+              <w:adjustRightInd w:val="0"/>
+              <w:cnfStyle w:val="000000100000" w:firstRow="0" w:lastRow="0" w:firstColumn="0" w:lastColumn="0" w:oddVBand="0" w:evenVBand="0" w:oddHBand="1" w:evenHBand="0" w:firstRowFirstColumn="0" w:firstRowLastColumn="0" w:lastRowFirstColumn="0" w:lastRowLastColumn="0"/>
+              <w:rPr>
+                <w:rFonts w:ascii="Univers" w:hAnsi="Univers"/>
+              </w:rPr>
+            </w:pPr>
+            <w:r>
+              <w:rPr>
+                <w:rFonts w:ascii="Univers" w:hAnsi="Univers"/>
+              </w:rPr>
+              <w:t>l’azienda in questione e un qualsiasi cliente</w:t>
+            </w:r>
+          </w:p>
+          <w:p>
+            <w:pPr>
+              <w:cnfStyle w:val="000000100000" w:firstRow="0" w:lastRow="0" w:firstColumn="0" w:lastColumn="0" w:oddVBand="0" w:evenVBand="0" w:oddHBand="1" w:evenHBand="0" w:firstRowFirstColumn="0" w:firstRowLastColumn="0" w:lastRowFirstColumn="0" w:lastRowLastColumn="0"/>
+              <w:rPr>
+                <w:rFonts w:ascii="Univers" w:hAnsi="Univers"/>
+                <w:b/>
+                <w:bCs/>
+              </w:rPr>
+            </w:pPr>
+          </w:p>
+        </w:tc>
+        <w:tc>
+          <w:tcPr>
+            <w:tcW w:w="3300" w:type="dxa"/>
+            <w:tcBorders>
+              <w:left w:val="double" w:sz="4" w:space="0" w:color="4472C4" w:themeColor="accent1"/>
+            </w:tcBorders>
+          </w:tcPr>
+          <w:p>
+            <w:pPr>
+              <w:cnfStyle w:val="000000100000" w:firstRow="0" w:lastRow="0" w:firstColumn="0" w:lastColumn="0" w:oddVBand="0" w:evenVBand="0" w:oddHBand="1" w:evenHBand="0" w:firstRowFirstColumn="0" w:firstRowLastColumn="0" w:lastRowFirstColumn="0" w:lastRowLastColumn="0"/>
+              <w:rPr>
+                <w:rFonts w:ascii="Univers" w:hAnsi="Univers"/>
+              </w:rPr>
+            </w:pPr>
+            <w:r>
+              <w:rPr>
+                <w:rFonts w:ascii="Univers" w:hAnsi="Univers"/>
+              </w:rPr>
+              <w:t>Codice (numerico), Data (data)</w:t>
+            </w:r>
+          </w:p>
+          <w:p>
+            <w:pPr>
+              <w:cnfStyle w:val="000000100000" w:firstRow="0" w:lastRow="0" w:firstColumn="0" w:lastColumn="0" w:oddVBand="0" w:evenVBand="0" w:oddHBand="1" w:evenHBand="0" w:firstRowFirstColumn="0" w:firstRowLastColumn="0" w:lastRowFirstColumn="0" w:lastRowLastColumn="0"/>
+              <w:rPr>
+                <w:rFonts w:ascii="Univers" w:hAnsi="Univers"/>
+              </w:rPr>
+            </w:pPr>
+            <w:r>
+              <w:rPr>
+                <w:rFonts w:ascii="Univers" w:hAnsi="Univers"/>
+              </w:rPr>
+              <w:t>Importo (numerico)</w:t>
+            </w:r>
+          </w:p>
+        </w:tc>
+        <w:tc>
+          <w:tcPr>
+            <w:tcW w:w="2409" w:type="dxa"/>
+            <w:tcBorders>
+              <w:left w:val="double" w:sz="4" w:space="0" w:color="4472C4" w:themeColor="accent1"/>
+            </w:tcBorders>
+          </w:tcPr>
+          <w:p>
+            <w:pPr>
+              <w:cnfStyle w:val="000000100000" w:firstRow="0" w:lastRow="0" w:firstColumn="0" w:lastColumn="0" w:oddVBand="0" w:evenVBand="0" w:oddHBand="1" w:evenHBand="0" w:firstRowFirstColumn="0" w:firstRowLastColumn="0" w:lastRowFirstColumn="0" w:lastRowLastColumn="0"/>
+              <w:rPr>
+                <w:rFonts w:ascii="Univers" w:hAnsi="Univers"/>
+              </w:rPr>
+            </w:pPr>
+            <w:r>
+              <w:rPr>
+                <w:rFonts w:ascii="Univers" w:hAnsi="Univers"/>
+              </w:rPr>
+              <w:t>Codice (numerico)</w:t>
+            </w:r>
+          </w:p>
+        </w:tc>
+      </w:tr>
+      <w:tr>
+        <w:tc>
+          <w:tcPr>
+            <w:cnfStyle w:val="001000000000" w:firstRow="0" w:lastRow="0" w:firstColumn="1" w:lastColumn="0" w:oddVBand="0" w:evenVBand="0" w:oddHBand="0" w:evenHBand="0" w:firstRowFirstColumn="0" w:firstRowLastColumn="0" w:lastRowFirstColumn="0" w:lastRowLastColumn="0"/>
+            <w:tcW w:w="2086" w:type="dxa"/>
+            <w:tcBorders>
+              <w:right w:val="double" w:sz="4" w:space="0" w:color="4472C4" w:themeColor="accent1"/>
+            </w:tcBorders>
+          </w:tcPr>
+          <w:p>
+            <w:pPr>
+              <w:rPr>
+                <w:rFonts w:ascii="Univers" w:hAnsi="Univers"/>
+              </w:rPr>
+            </w:pPr>
+            <w:r>
+              <w:rPr>
+                <w:rFonts w:ascii="Univers" w:hAnsi="Univers"/>
+              </w:rPr>
+              <w:t>Contratto lavoro</w:t>
+            </w:r>
+          </w:p>
+        </w:tc>
+        <w:tc>
+          <w:tcPr>
+            <w:tcW w:w="2127" w:type="dxa"/>
+            <w:tcBorders>
+              <w:left w:val="double" w:sz="4" w:space="0" w:color="4472C4" w:themeColor="accent1"/>
+            </w:tcBorders>
+          </w:tcPr>
+          <w:p>
+            <w:pPr>
+              <w:cnfStyle w:val="000000000000" w:firstRow="0" w:lastRow="0" w:firstColumn="0" w:lastColumn="0" w:oddVBand="0" w:evenVBand="0" w:oddHBand="0" w:evenHBand="0" w:firstRowFirstColumn="0" w:firstRowLastColumn="0" w:lastRowFirstColumn="0" w:lastRowLastColumn="0"/>
+              <w:rPr>
+                <w:rFonts w:ascii="Univers" w:hAnsi="Univers"/>
+              </w:rPr>
+            </w:pPr>
+            <w:r>
+              <w:rPr>
+                <w:rFonts w:ascii="Univers" w:hAnsi="Univers"/>
+              </w:rPr>
+              <w:t xml:space="preserve">Contratto </w:t>
+            </w:r>
+            <w:r>
+              <w:rPr>
+                <w:rFonts w:ascii="Univers" w:hAnsi="Univers"/>
+              </w:rPr>
+              <w:t xml:space="preserve">Stipulato fra l’azienda e i propri dipendenti </w:t>
+            </w:r>
+          </w:p>
+        </w:tc>
+        <w:tc>
+          <w:tcPr>
+            <w:tcW w:w="3300" w:type="dxa"/>
+            <w:tcBorders>
+              <w:left w:val="double" w:sz="4" w:space="0" w:color="4472C4" w:themeColor="accent1"/>
+            </w:tcBorders>
+          </w:tcPr>
+          <w:p>
+            <w:pPr>
+              <w:cnfStyle w:val="000000000000" w:firstRow="0" w:lastRow="0" w:firstColumn="0" w:lastColumn="0" w:oddVBand="0" w:evenVBand="0" w:oddHBand="0" w:evenHBand="0" w:firstRowFirstColumn="0" w:firstRowLastColumn="0" w:lastRowFirstColumn="0" w:lastRowLastColumn="0"/>
+              <w:rPr>
+                <w:rFonts w:ascii="Univers" w:hAnsi="Univers"/>
+              </w:rPr>
+            </w:pPr>
+            <w:r>
+              <w:rPr>
+                <w:rFonts w:ascii="Univers" w:hAnsi="Univers"/>
+              </w:rPr>
+              <w:t>Codice (numerico), Data (data)</w:t>
+            </w:r>
+          </w:p>
+          <w:p>
+            <w:pPr>
+              <w:cnfStyle w:val="000000000000" w:firstRow="0" w:lastRow="0" w:firstColumn="0" w:lastColumn="0" w:oddVBand="0" w:evenVBand="0" w:oddHBand="0" w:evenHBand="0" w:firstRowFirstColumn="0" w:firstRowLastColumn="0" w:lastRowFirstColumn="0" w:lastRowLastColumn="0"/>
+              <w:rPr>
+                <w:rFonts w:ascii="Univers" w:hAnsi="Univers"/>
+              </w:rPr>
+            </w:pPr>
+            <w:r>
+              <w:rPr>
+                <w:rFonts w:ascii="Univers" w:hAnsi="Univers"/>
+              </w:rPr>
+              <w:t>Durata (stringa)</w:t>
+            </w:r>
+          </w:p>
+        </w:tc>
+        <w:tc>
+          <w:tcPr>
+            <w:tcW w:w="2409" w:type="dxa"/>
+            <w:tcBorders>
+              <w:left w:val="double" w:sz="4" w:space="0" w:color="4472C4" w:themeColor="accent1"/>
+            </w:tcBorders>
+          </w:tcPr>
+          <w:p>
+            <w:pPr>
+              <w:cnfStyle w:val="000000000000" w:firstRow="0" w:lastRow="0" w:firstColumn="0" w:lastColumn="0" w:oddVBand="0" w:evenVBand="0" w:oddHBand="0" w:evenHBand="0" w:firstRowFirstColumn="0" w:firstRowLastColumn="0" w:lastRowFirstColumn="0" w:lastRowLastColumn="0"/>
+              <w:rPr>
+                <w:rFonts w:ascii="Univers" w:hAnsi="Univers"/>
+              </w:rPr>
+            </w:pPr>
+            <w:r>
+              <w:rPr>
+                <w:rFonts w:ascii="Univers" w:hAnsi="Univers"/>
+              </w:rPr>
+              <w:t>Codice (numerico)</w:t>
+            </w:r>
+          </w:p>
+        </w:tc>
+      </w:tr>
+      <w:tr>
+        <w:trPr>
+          <w:cnfStyle w:val="000000100000" w:firstRow="0" w:lastRow="0" w:firstColumn="0" w:lastColumn="0" w:oddVBand="0" w:evenVBand="0" w:oddHBand="1" w:evenHBand="0" w:firstRowFirstColumn="0" w:firstRowLastColumn="0" w:lastRowFirstColumn="0" w:lastRowLastColumn="0"/>
+        </w:trPr>
+        <w:tc>
+          <w:tcPr>
+            <w:cnfStyle w:val="001000000000" w:firstRow="0" w:lastRow="0" w:firstColumn="1" w:lastColumn="0" w:oddVBand="0" w:evenVBand="0" w:oddHBand="0" w:evenHBand="0" w:firstRowFirstColumn="0" w:firstRowLastColumn="0" w:lastRowFirstColumn="0" w:lastRowLastColumn="0"/>
+            <w:tcW w:w="2086" w:type="dxa"/>
+            <w:tcBorders>
+              <w:right w:val="double" w:sz="4" w:space="0" w:color="4472C4" w:themeColor="accent1"/>
+            </w:tcBorders>
+          </w:tcPr>
+          <w:p>
+            <w:pPr>
+              <w:rPr>
+                <w:rFonts w:ascii="Univers" w:hAnsi="Univers"/>
+              </w:rPr>
+            </w:pPr>
+            <w:r>
+              <w:rPr>
+                <w:rFonts w:ascii="Univers" w:hAnsi="Univers"/>
+              </w:rPr>
+              <w:t>Contratto vendita</w:t>
+            </w:r>
+          </w:p>
+        </w:tc>
+        <w:tc>
+          <w:tcPr>
+            <w:tcW w:w="2127" w:type="dxa"/>
+            <w:tcBorders>
+              <w:left w:val="double" w:sz="4" w:space="0" w:color="4472C4" w:themeColor="accent1"/>
+            </w:tcBorders>
+          </w:tcPr>
+          <w:p>
+            <w:pPr>
+              <w:cnfStyle w:val="000000100000" w:firstRow="0" w:lastRow="0" w:firstColumn="0" w:lastColumn="0" w:oddVBand="0" w:evenVBand="0" w:oddHBand="1" w:evenHBand="0" w:firstRowFirstColumn="0" w:firstRowLastColumn="0" w:lastRowFirstColumn="0" w:lastRowLastColumn="0"/>
+              <w:rPr>
+                <w:rFonts w:ascii="Univers" w:hAnsi="Univers"/>
+                <w:b/>
+                <w:bCs/>
+              </w:rPr>
+            </w:pPr>
+            <w:r>
+              <w:rPr>
+                <w:rFonts w:ascii="Univers" w:hAnsi="Univers"/>
+                <w:b/>
+                <w:bCs/>
+              </w:rPr>
+              <w:t>Contratto stipulato tra l’azienda e un qualsiasi fornitore</w:t>
+            </w:r>
+          </w:p>
+        </w:tc>
+        <w:tc>
+          <w:tcPr>
+            <w:tcW w:w="3300" w:type="dxa"/>
+            <w:tcBorders>
+              <w:left w:val="double" w:sz="4" w:space="0" w:color="4472C4" w:themeColor="accent1"/>
+            </w:tcBorders>
+          </w:tcPr>
+          <w:p>
+            <w:pPr>
+              <w:cnfStyle w:val="000000100000" w:firstRow="0" w:lastRow="0" w:firstColumn="0" w:lastColumn="0" w:oddVBand="0" w:evenVBand="0" w:oddHBand="1" w:evenHBand="0" w:firstRowFirstColumn="0" w:firstRowLastColumn="0" w:lastRowFirstColumn="0" w:lastRowLastColumn="0"/>
+              <w:rPr>
+                <w:rFonts w:ascii="Univers" w:hAnsi="Univers"/>
+              </w:rPr>
+            </w:pPr>
+            <w:r>
+              <w:rPr>
+                <w:rFonts w:ascii="Univers" w:hAnsi="Univers"/>
+              </w:rPr>
+              <w:t>Codice (numerico), Data (data), Prezzo (numerico)</w:t>
+            </w:r>
+          </w:p>
+        </w:tc>
+        <w:tc>
+          <w:tcPr>
+            <w:tcW w:w="2409" w:type="dxa"/>
+            <w:tcBorders>
+              <w:left w:val="double" w:sz="4" w:space="0" w:color="4472C4" w:themeColor="accent1"/>
+            </w:tcBorders>
+          </w:tcPr>
+          <w:p>
+            <w:pPr>
+              <w:cnfStyle w:val="000000100000" w:firstRow="0" w:lastRow="0" w:firstColumn="0" w:lastColumn="0" w:oddVBand="0" w:evenVBand="0" w:oddHBand="1" w:evenHBand="0" w:firstRowFirstColumn="0" w:firstRowLastColumn="0" w:lastRowFirstColumn="0" w:lastRowLastColumn="0"/>
+              <w:rPr>
+                <w:rFonts w:ascii="Univers" w:hAnsi="Univers"/>
+              </w:rPr>
+            </w:pPr>
+            <w:r>
+              <w:rPr>
+                <w:rFonts w:ascii="Univers" w:hAnsi="Univers"/>
+              </w:rPr>
+              <w:t>Codice (numerico)</w:t>
+            </w:r>
+          </w:p>
+        </w:tc>
+      </w:tr>
+      <w:tr>
+        <w:tc>
+          <w:tcPr>
+            <w:cnfStyle w:val="001000000000" w:firstRow="0" w:lastRow="0" w:firstColumn="1" w:lastColumn="0" w:oddVBand="0" w:evenVBand="0" w:oddHBand="0" w:evenHBand="0" w:firstRowFirstColumn="0" w:firstRowLastColumn="0" w:lastRowFirstColumn="0" w:lastRowLastColumn="0"/>
+            <w:tcW w:w="2086" w:type="dxa"/>
+            <w:tcBorders>
+              <w:right w:val="double" w:sz="4" w:space="0" w:color="4472C4" w:themeColor="accent1"/>
+            </w:tcBorders>
+          </w:tcPr>
+          <w:p>
+            <w:pPr>
+              <w:rPr>
+                <w:rFonts w:ascii="Univers" w:hAnsi="Univers"/>
+              </w:rPr>
+            </w:pPr>
+            <w:r>
+              <w:rPr>
+                <w:rFonts w:ascii="Univers" w:hAnsi="Univers"/>
+              </w:rPr>
+              <w:t>Persona</w:t>
+            </w:r>
+          </w:p>
+        </w:tc>
+        <w:tc>
+          <w:tcPr>
+            <w:tcW w:w="2127" w:type="dxa"/>
+            <w:tcBorders>
+              <w:left w:val="double" w:sz="4" w:space="0" w:color="4472C4" w:themeColor="accent1"/>
+            </w:tcBorders>
+          </w:tcPr>
+          <w:p>
+            <w:pPr>
+              <w:cnfStyle w:val="000000000000" w:firstRow="0" w:lastRow="0" w:firstColumn="0" w:lastColumn="0" w:oddVBand="0" w:evenVBand="0" w:oddHBand="0" w:evenHBand="0" w:firstRowFirstColumn="0" w:firstRowLastColumn="0" w:lastRowFirstColumn="0" w:lastRowLastColumn="0"/>
+              <w:rPr>
+                <w:rFonts w:ascii="Univers" w:hAnsi="Univers"/>
+                <w:b/>
+                <w:bCs/>
+              </w:rPr>
+            </w:pPr>
+            <w:r>
+              <w:rPr>
+                <w:rFonts w:ascii="Univers" w:hAnsi="Univers"/>
+                <w:b/>
+                <w:bCs/>
+              </w:rPr>
+              <w:t xml:space="preserve">Qualsiasi entità fisica o giuridica che abbia avuto un rapporto con l’azienda. </w:t>
+            </w:r>
+          </w:p>
+        </w:tc>
+        <w:tc>
+          <w:tcPr>
+            <w:tcW w:w="3300" w:type="dxa"/>
+            <w:tcBorders>
+              <w:left w:val="double" w:sz="4" w:space="0" w:color="4472C4" w:themeColor="accent1"/>
+            </w:tcBorders>
+          </w:tcPr>
+          <w:p>
+            <w:pPr>
+              <w:cnfStyle w:val="000000000000" w:firstRow="0" w:lastRow="0" w:firstColumn="0" w:lastColumn="0" w:oddVBand="0" w:evenVBand="0" w:oddHBand="0" w:evenHBand="0" w:firstRowFirstColumn="0" w:firstRowLastColumn="0" w:lastRowFirstColumn="0" w:lastRowLastColumn="0"/>
+              <w:rPr>
+                <w:rFonts w:ascii="Univers" w:hAnsi="Univers"/>
+              </w:rPr>
+            </w:pPr>
+            <w:r>
+              <w:rPr>
+                <w:rFonts w:ascii="Univers" w:hAnsi="Univers"/>
+              </w:rPr>
+              <w:t xml:space="preserve">Cod.Fiscale o P.Iva (stringa), </w:t>
+            </w:r>
+            <w:r>
+              <w:rPr>
+                <w:rFonts w:ascii="Univers" w:hAnsi="Univers"/>
+              </w:rPr>
+              <w:t>V</w:t>
+            </w:r>
+            <w:r>
+              <w:rPr>
+                <w:rFonts w:ascii="Univers" w:hAnsi="Univers"/>
+              </w:rPr>
+              <w:t xml:space="preserve">ia (stringa), N.Civico (stringa), </w:t>
+            </w:r>
+            <w:r>
+              <w:rPr>
+                <w:rFonts w:ascii="Univers" w:hAnsi="Univers"/>
+              </w:rPr>
+              <w:t>C</w:t>
+            </w:r>
+            <w:r>
+              <w:rPr>
+                <w:rFonts w:ascii="Univers" w:hAnsi="Univers"/>
+              </w:rPr>
+              <w:t xml:space="preserve">ittà (stringa), CAP (numerico), </w:t>
+            </w:r>
+            <w:r>
+              <w:rPr>
+                <w:rFonts w:ascii="Univers" w:hAnsi="Univers"/>
+              </w:rPr>
+              <w:t>N</w:t>
+            </w:r>
+            <w:r>
+              <w:rPr>
+                <w:rFonts w:ascii="Univers" w:hAnsi="Univers"/>
+              </w:rPr>
+              <w:t xml:space="preserve">ome (stringa), </w:t>
+            </w:r>
+            <w:r>
+              <w:rPr>
+                <w:rFonts w:ascii="Univers" w:hAnsi="Univers"/>
+              </w:rPr>
+              <w:t>T</w:t>
+            </w:r>
+            <w:r>
+              <w:rPr>
+                <w:rFonts w:ascii="Univers" w:hAnsi="Univers"/>
+              </w:rPr>
+              <w:t xml:space="preserve">elefono (stringa), </w:t>
+            </w:r>
+            <w:r>
+              <w:rPr>
+                <w:rFonts w:ascii="Univers" w:hAnsi="Univers"/>
+              </w:rPr>
+              <w:t>E</w:t>
+            </w:r>
+            <w:r>
+              <w:rPr>
+                <w:rFonts w:ascii="Univers" w:hAnsi="Univers"/>
+              </w:rPr>
+              <w:t>mail (stringa)</w:t>
+            </w:r>
+          </w:p>
+        </w:tc>
+        <w:tc>
+          <w:tcPr>
+            <w:tcW w:w="2409" w:type="dxa"/>
+            <w:tcBorders>
+              <w:left w:val="double" w:sz="4" w:space="0" w:color="4472C4" w:themeColor="accent1"/>
+            </w:tcBorders>
+          </w:tcPr>
+          <w:p>
+            <w:pPr>
+              <w:cnfStyle w:val="000000000000" w:firstRow="0" w:lastRow="0" w:firstColumn="0" w:lastColumn="0" w:oddVBand="0" w:evenVBand="0" w:oddHBand="0" w:evenHBand="0" w:firstRowFirstColumn="0" w:firstRowLastColumn="0" w:lastRowFirstColumn="0" w:lastRowLastColumn="0"/>
+              <w:rPr>
+                <w:rFonts w:ascii="Univers" w:hAnsi="Univers"/>
+              </w:rPr>
+            </w:pPr>
+            <w:r>
+              <w:rPr>
+                <w:rFonts w:ascii="Univers" w:hAnsi="Univers"/>
+              </w:rPr>
+              <w:t>Cod.Fiscale o P.Iva (stringa)</w:t>
+            </w:r>
+          </w:p>
+        </w:tc>
+      </w:tr>
+      <w:tr>
+        <w:trPr>
+          <w:cnfStyle w:val="000000100000" w:firstRow="0" w:lastRow="0" w:firstColumn="0" w:lastColumn="0" w:oddVBand="0" w:evenVBand="0" w:oddHBand="1" w:evenHBand="0" w:firstRowFirstColumn="0" w:firstRowLastColumn="0" w:lastRowFirstColumn="0" w:lastRowLastColumn="0"/>
+        </w:trPr>
+        <w:tc>
+          <w:tcPr>
+            <w:cnfStyle w:val="001000000000" w:firstRow="0" w:lastRow="0" w:firstColumn="1" w:lastColumn="0" w:oddVBand="0" w:evenVBand="0" w:oddHBand="0" w:evenHBand="0" w:firstRowFirstColumn="0" w:firstRowLastColumn="0" w:lastRowFirstColumn="0" w:lastRowLastColumn="0"/>
+            <w:tcW w:w="2086" w:type="dxa"/>
+            <w:tcBorders>
+              <w:right w:val="double" w:sz="4" w:space="0" w:color="4472C4" w:themeColor="accent1"/>
+            </w:tcBorders>
+          </w:tcPr>
+          <w:p>
+            <w:pPr>
+              <w:rPr>
+                <w:rFonts w:ascii="Univers" w:hAnsi="Univers"/>
+              </w:rPr>
+            </w:pPr>
+            <w:r>
+              <w:rPr>
+                <w:rFonts w:ascii="Univers" w:hAnsi="Univers"/>
+              </w:rPr>
+              <w:t>Cliente</w:t>
+            </w:r>
+          </w:p>
+        </w:tc>
+        <w:tc>
+          <w:tcPr>
+            <w:tcW w:w="2127" w:type="dxa"/>
+            <w:tcBorders>
+              <w:left w:val="double" w:sz="4" w:space="0" w:color="4472C4" w:themeColor="accent1"/>
+            </w:tcBorders>
+          </w:tcPr>
+          <w:p>
+            <w:pPr>
+              <w:cnfStyle w:val="000000100000" w:firstRow="0" w:lastRow="0" w:firstColumn="0" w:lastColumn="0" w:oddVBand="0" w:evenVBand="0" w:oddHBand="1" w:evenHBand="0" w:firstRowFirstColumn="0" w:firstRowLastColumn="0" w:lastRowFirstColumn="0" w:lastRowLastColumn="0"/>
+              <w:rPr>
+                <w:rFonts w:ascii="Univers" w:hAnsi="Univers"/>
+                <w:b/>
+                <w:bCs/>
+              </w:rPr>
+            </w:pPr>
+            <w:r>
+              <w:rPr>
+                <w:rFonts w:ascii="Univers" w:hAnsi="Univers"/>
+                <w:b/>
+                <w:bCs/>
+              </w:rPr>
+              <w:t>Qualsiasi entità giuridica che ha acquistato un qualsiasi prodotto</w:t>
+            </w:r>
+          </w:p>
+        </w:tc>
+        <w:tc>
+          <w:tcPr>
+            <w:tcW w:w="3300" w:type="dxa"/>
+            <w:tcBorders>
+              <w:left w:val="double" w:sz="4" w:space="0" w:color="4472C4" w:themeColor="accent1"/>
+            </w:tcBorders>
+          </w:tcPr>
+          <w:p>
+            <w:pPr>
+              <w:cnfStyle w:val="000000100000" w:firstRow="0" w:lastRow="0" w:firstColumn="0" w:lastColumn="0" w:oddVBand="0" w:evenVBand="0" w:oddHBand="1" w:evenHBand="0" w:firstRowFirstColumn="0" w:firstRowLastColumn="0" w:lastRowFirstColumn="0" w:lastRowLastColumn="0"/>
+              <w:rPr>
+                <w:rFonts w:ascii="Univers" w:hAnsi="Univers"/>
+              </w:rPr>
+            </w:pPr>
+            <w:r>
+              <w:rPr>
+                <w:rFonts w:ascii="Univers" w:hAnsi="Univers"/>
+              </w:rPr>
+              <w:t xml:space="preserve">P.Iva (stringa), </w:t>
+            </w:r>
+            <w:r>
+              <w:rPr>
+                <w:rFonts w:ascii="Univers" w:hAnsi="Univers"/>
+              </w:rPr>
+              <w:t>V</w:t>
+            </w:r>
+            <w:r>
+              <w:rPr>
+                <w:rFonts w:ascii="Univers" w:hAnsi="Univers"/>
+              </w:rPr>
+              <w:t xml:space="preserve">ia (stringa), N.Civico (stringa), </w:t>
+            </w:r>
+            <w:r>
+              <w:rPr>
+                <w:rFonts w:ascii="Univers" w:hAnsi="Univers"/>
+              </w:rPr>
+              <w:t>C</w:t>
+            </w:r>
+            <w:r>
+              <w:rPr>
+                <w:rFonts w:ascii="Univers" w:hAnsi="Univers"/>
+              </w:rPr>
+              <w:t xml:space="preserve">ittà (stringa), CAP (numerico), </w:t>
+            </w:r>
+            <w:r>
+              <w:rPr>
+                <w:rFonts w:ascii="Univers" w:hAnsi="Univers"/>
+              </w:rPr>
+              <w:t>N</w:t>
+            </w:r>
+            <w:r>
+              <w:rPr>
+                <w:rFonts w:ascii="Univers" w:hAnsi="Univers"/>
+              </w:rPr>
+              <w:t xml:space="preserve">ome (stringa), </w:t>
+            </w:r>
+            <w:r>
+              <w:rPr>
+                <w:rFonts w:ascii="Univers" w:hAnsi="Univers"/>
+              </w:rPr>
+              <w:t>T</w:t>
+            </w:r>
+            <w:r>
+              <w:rPr>
+                <w:rFonts w:ascii="Univers" w:hAnsi="Univers"/>
+              </w:rPr>
+              <w:t xml:space="preserve">elefono (stringa), </w:t>
+            </w:r>
+            <w:r>
+              <w:rPr>
+                <w:rFonts w:ascii="Univers" w:hAnsi="Univers"/>
+              </w:rPr>
+              <w:t>E</w:t>
+            </w:r>
+            <w:r>
+              <w:rPr>
+                <w:rFonts w:ascii="Univers" w:hAnsi="Univers"/>
+              </w:rPr>
+              <w:t>mail (stringa)</w:t>
+            </w:r>
+          </w:p>
+        </w:tc>
+        <w:tc>
+          <w:tcPr>
+            <w:tcW w:w="2409" w:type="dxa"/>
+            <w:tcBorders>
+              <w:left w:val="double" w:sz="4" w:space="0" w:color="4472C4" w:themeColor="accent1"/>
+            </w:tcBorders>
+          </w:tcPr>
+          <w:p>
+            <w:pPr>
+              <w:cnfStyle w:val="000000100000" w:firstRow="0" w:lastRow="0" w:firstColumn="0" w:lastColumn="0" w:oddVBand="0" w:evenVBand="0" w:oddHBand="1" w:evenHBand="0" w:firstRowFirstColumn="0" w:firstRowLastColumn="0" w:lastRowFirstColumn="0" w:lastRowLastColumn="0"/>
+              <w:rPr>
+                <w:rFonts w:ascii="Univers" w:hAnsi="Univers"/>
+              </w:rPr>
+            </w:pPr>
+            <w:r>
+              <w:rPr>
+                <w:rFonts w:ascii="Univers" w:hAnsi="Univers"/>
+              </w:rPr>
+              <w:t>P.Iva (stringa)</w:t>
+            </w:r>
+          </w:p>
+        </w:tc>
+      </w:tr>
+      <w:tr>
+        <w:tc>
+          <w:tcPr>
+            <w:cnfStyle w:val="001000000000" w:firstRow="0" w:lastRow="0" w:firstColumn="1" w:lastColumn="0" w:oddVBand="0" w:evenVBand="0" w:oddHBand="0" w:evenHBand="0" w:firstRowFirstColumn="0" w:firstRowLastColumn="0" w:lastRowFirstColumn="0" w:lastRowLastColumn="0"/>
+            <w:tcW w:w="2086" w:type="dxa"/>
+            <w:tcBorders>
+              <w:right w:val="double" w:sz="4" w:space="0" w:color="4472C4" w:themeColor="accent1"/>
+            </w:tcBorders>
+          </w:tcPr>
+          <w:p>
+            <w:pPr>
+              <w:rPr>
+                <w:rFonts w:ascii="Univers" w:hAnsi="Univers"/>
+              </w:rPr>
+            </w:pPr>
+            <w:r>
+              <w:rPr>
+                <w:rFonts w:ascii="Univers" w:hAnsi="Univers"/>
+              </w:rPr>
+              <w:t xml:space="preserve">Dipendente </w:t>
+            </w:r>
+          </w:p>
+        </w:tc>
+        <w:tc>
+          <w:tcPr>
+            <w:tcW w:w="2127" w:type="dxa"/>
+            <w:tcBorders>
+              <w:left w:val="double" w:sz="4" w:space="0" w:color="4472C4" w:themeColor="accent1"/>
+            </w:tcBorders>
+          </w:tcPr>
+          <w:p>
+            <w:pPr>
+              <w:cnfStyle w:val="000000000000" w:firstRow="0" w:lastRow="0" w:firstColumn="0" w:lastColumn="0" w:oddVBand="0" w:evenVBand="0" w:oddHBand="0" w:evenHBand="0" w:firstRowFirstColumn="0" w:firstRowLastColumn="0" w:lastRowFirstColumn="0" w:lastRowLastColumn="0"/>
+              <w:rPr>
+                <w:rFonts w:ascii="Univers" w:hAnsi="Univers"/>
+                <w:b/>
+                <w:bCs/>
+              </w:rPr>
+            </w:pPr>
+            <w:r>
+              <w:rPr>
+                <w:rFonts w:ascii="Univers" w:hAnsi="Univers"/>
+                <w:b/>
+                <w:bCs/>
+              </w:rPr>
+              <w:t>Qualsiasi entità fisica che lavora all’interno dell’azienda e viene pagata dalla stessa</w:t>
+            </w:r>
+          </w:p>
+        </w:tc>
+        <w:tc>
+          <w:tcPr>
+            <w:tcW w:w="3300" w:type="dxa"/>
+            <w:tcBorders>
+              <w:left w:val="double" w:sz="4" w:space="0" w:color="4472C4" w:themeColor="accent1"/>
+            </w:tcBorders>
+          </w:tcPr>
+          <w:p>
+            <w:pPr>
+              <w:cnfStyle w:val="000000000000" w:firstRow="0" w:lastRow="0" w:firstColumn="0" w:lastColumn="0" w:oddVBand="0" w:evenVBand="0" w:oddHBand="0" w:evenHBand="0" w:firstRowFirstColumn="0" w:firstRowLastColumn="0" w:lastRowFirstColumn="0" w:lastRowLastColumn="0"/>
+              <w:rPr>
+                <w:rFonts w:ascii="Univers" w:hAnsi="Univers"/>
+              </w:rPr>
+            </w:pPr>
+            <w:r>
+              <w:rPr>
+                <w:rFonts w:ascii="Univers" w:hAnsi="Univers"/>
+              </w:rPr>
+              <w:t xml:space="preserve">Cod.Fiscale o P.Iva (stringa), </w:t>
+            </w:r>
+            <w:r>
+              <w:rPr>
+                <w:rFonts w:ascii="Univers" w:hAnsi="Univers"/>
+              </w:rPr>
+              <w:t>V</w:t>
+            </w:r>
+            <w:r>
+              <w:rPr>
+                <w:rFonts w:ascii="Univers" w:hAnsi="Univers"/>
+              </w:rPr>
+              <w:t xml:space="preserve">ia (stringa), N.Civico (stringa), </w:t>
+            </w:r>
+            <w:r>
+              <w:rPr>
+                <w:rFonts w:ascii="Univers" w:hAnsi="Univers"/>
+              </w:rPr>
+              <w:t>C</w:t>
+            </w:r>
+            <w:r>
+              <w:rPr>
+                <w:rFonts w:ascii="Univers" w:hAnsi="Univers"/>
+              </w:rPr>
+              <w:t xml:space="preserve">ittà (stringa), CAP (numerico), </w:t>
+            </w:r>
+            <w:r>
+              <w:rPr>
+                <w:rFonts w:ascii="Univers" w:hAnsi="Univers"/>
+              </w:rPr>
+              <w:t>N</w:t>
+            </w:r>
+            <w:r>
+              <w:rPr>
+                <w:rFonts w:ascii="Univers" w:hAnsi="Univers"/>
+              </w:rPr>
+              <w:t xml:space="preserve">ome (stringa), </w:t>
+            </w:r>
+            <w:r>
+              <w:rPr>
+                <w:rFonts w:ascii="Univers" w:hAnsi="Univers"/>
+              </w:rPr>
+              <w:t>T</w:t>
+            </w:r>
+            <w:r>
+              <w:rPr>
+                <w:rFonts w:ascii="Univers" w:hAnsi="Univers"/>
+              </w:rPr>
+              <w:t xml:space="preserve">elefono (stringa), </w:t>
+            </w:r>
+            <w:r>
+              <w:rPr>
+                <w:rFonts w:ascii="Univers" w:hAnsi="Univers"/>
+              </w:rPr>
+              <w:t>E</w:t>
+            </w:r>
+            <w:r>
+              <w:rPr>
+                <w:rFonts w:ascii="Univers" w:hAnsi="Univers"/>
+              </w:rPr>
+              <w:t xml:space="preserve">mail (stringa), </w:t>
+            </w:r>
+            <w:r>
+              <w:rPr>
+                <w:rFonts w:ascii="Univers" w:hAnsi="Univers"/>
+              </w:rPr>
+              <w:t>C</w:t>
+            </w:r>
+            <w:r>
+              <w:rPr>
+                <w:rFonts w:ascii="Univers" w:hAnsi="Univers"/>
+              </w:rPr>
+              <w:t xml:space="preserve">ognome (stringa), </w:t>
+            </w:r>
+            <w:r>
+              <w:rPr>
+                <w:rFonts w:ascii="Univers" w:hAnsi="Univers"/>
+              </w:rPr>
+              <w:t>R</w:t>
+            </w:r>
+            <w:r>
+              <w:rPr>
+                <w:rFonts w:ascii="Univers" w:hAnsi="Univers"/>
+              </w:rPr>
+              <w:t xml:space="preserve">uolo (stringa), </w:t>
+            </w:r>
+            <w:r>
+              <w:rPr>
+                <w:rFonts w:ascii="Univers" w:hAnsi="Univers"/>
+              </w:rPr>
+              <w:t>S</w:t>
+            </w:r>
+            <w:r>
+              <w:rPr>
+                <w:rFonts w:ascii="Univers" w:hAnsi="Univers"/>
+              </w:rPr>
+              <w:t>tipendio (numerico)</w:t>
+            </w:r>
+          </w:p>
+        </w:tc>
+        <w:tc>
+          <w:tcPr>
+            <w:tcW w:w="2409" w:type="dxa"/>
+            <w:tcBorders>
+              <w:left w:val="double" w:sz="4" w:space="0" w:color="4472C4" w:themeColor="accent1"/>
+            </w:tcBorders>
+          </w:tcPr>
+          <w:p>
+            <w:pPr>
+              <w:cnfStyle w:val="000000000000" w:firstRow="0" w:lastRow="0" w:firstColumn="0" w:lastColumn="0" w:oddVBand="0" w:evenVBand="0" w:oddHBand="0" w:evenHBand="0" w:firstRowFirstColumn="0" w:firstRowLastColumn="0" w:lastRowFirstColumn="0" w:lastRowLastColumn="0"/>
+              <w:rPr>
+                <w:rFonts w:ascii="Univers" w:hAnsi="Univers"/>
+              </w:rPr>
+            </w:pPr>
+            <w:r>
+              <w:rPr>
+                <w:rFonts w:ascii="Univers" w:hAnsi="Univers"/>
+              </w:rPr>
+              <w:t>Cod.Fiscale (stringa)</w:t>
+            </w:r>
+          </w:p>
+        </w:tc>
+      </w:tr>
+      <w:tr>
+        <w:trPr>
+          <w:cnfStyle w:val="000000100000" w:firstRow="0" w:lastRow="0" w:firstColumn="0" w:lastColumn="0" w:oddVBand="0" w:evenVBand="0" w:oddHBand="1" w:evenHBand="0" w:firstRowFirstColumn="0" w:firstRowLastColumn="0" w:lastRowFirstColumn="0" w:lastRowLastColumn="0"/>
+        </w:trPr>
+        <w:tc>
+          <w:tcPr>
+            <w:cnfStyle w:val="001000000000" w:firstRow="0" w:lastRow="0" w:firstColumn="1" w:lastColumn="0" w:oddVBand="0" w:evenVBand="0" w:oddHBand="0" w:evenHBand="0" w:firstRowFirstColumn="0" w:firstRowLastColumn="0" w:lastRowFirstColumn="0" w:lastRowLastColumn="0"/>
+            <w:tcW w:w="2086" w:type="dxa"/>
+            <w:tcBorders>
+              <w:right w:val="double" w:sz="4" w:space="0" w:color="4472C4" w:themeColor="accent1"/>
+            </w:tcBorders>
+          </w:tcPr>
+          <w:p>
+            <w:pPr>
+              <w:rPr>
+                <w:rFonts w:ascii="Univers" w:hAnsi="Univers"/>
+              </w:rPr>
+            </w:pPr>
+            <w:r>
+              <w:rPr>
+                <w:rFonts w:ascii="Univers" w:hAnsi="Univers"/>
+              </w:rPr>
+              <w:t xml:space="preserve">Fornitore </w:t>
+            </w:r>
+          </w:p>
+        </w:tc>
+        <w:tc>
+          <w:tcPr>
+            <w:tcW w:w="2127" w:type="dxa"/>
+            <w:tcBorders>
+              <w:left w:val="double" w:sz="4" w:space="0" w:color="4472C4" w:themeColor="accent1"/>
+            </w:tcBorders>
+          </w:tcPr>
+          <w:p>
+            <w:pPr>
+              <w:cnfStyle w:val="000000100000" w:firstRow="0" w:lastRow="0" w:firstColumn="0" w:lastColumn="0" w:oddVBand="0" w:evenVBand="0" w:oddHBand="1" w:evenHBand="0" w:firstRowFirstColumn="0" w:firstRowLastColumn="0" w:lastRowFirstColumn="0" w:lastRowLastColumn="0"/>
+              <w:rPr>
+                <w:rFonts w:ascii="Univers" w:hAnsi="Univers"/>
+                <w:b/>
+                <w:bCs/>
+              </w:rPr>
+            </w:pPr>
+            <w:r>
+              <w:rPr>
+                <w:rFonts w:ascii="Univers" w:hAnsi="Univers"/>
+                <w:b/>
+                <w:bCs/>
+              </w:rPr>
+              <w:t xml:space="preserve">Qualsiasi entità giuridica che ha venduto un materiale all’azienda </w:t>
+            </w:r>
+          </w:p>
+        </w:tc>
+        <w:tc>
+          <w:tcPr>
+            <w:tcW w:w="3300" w:type="dxa"/>
+            <w:tcBorders>
+              <w:left w:val="double" w:sz="4" w:space="0" w:color="4472C4" w:themeColor="accent1"/>
+            </w:tcBorders>
+          </w:tcPr>
+          <w:p>
+            <w:pPr>
+              <w:cnfStyle w:val="000000100000" w:firstRow="0" w:lastRow="0" w:firstColumn="0" w:lastColumn="0" w:oddVBand="0" w:evenVBand="0" w:oddHBand="1" w:evenHBand="0" w:firstRowFirstColumn="0" w:firstRowLastColumn="0" w:lastRowFirstColumn="0" w:lastRowLastColumn="0"/>
+              <w:rPr>
+                <w:rFonts w:ascii="Univers" w:hAnsi="Univers"/>
+              </w:rPr>
+            </w:pPr>
+            <w:r>
+              <w:rPr>
+                <w:rFonts w:ascii="Univers" w:hAnsi="Univers"/>
+              </w:rPr>
+              <w:t xml:space="preserve">Cod.Fiscale o P.Iva (stringa), </w:t>
+            </w:r>
+            <w:r>
+              <w:rPr>
+                <w:rFonts w:ascii="Univers" w:hAnsi="Univers"/>
+              </w:rPr>
+              <w:t>V</w:t>
+            </w:r>
+            <w:r>
+              <w:rPr>
+                <w:rFonts w:ascii="Univers" w:hAnsi="Univers"/>
+              </w:rPr>
+              <w:t xml:space="preserve">ia (stringa), N.Civico (stringa), </w:t>
+            </w:r>
+            <w:r>
+              <w:rPr>
+                <w:rFonts w:ascii="Univers" w:hAnsi="Univers"/>
+              </w:rPr>
+              <w:t>C</w:t>
+            </w:r>
+            <w:r>
+              <w:rPr>
+                <w:rFonts w:ascii="Univers" w:hAnsi="Univers"/>
+              </w:rPr>
+              <w:t xml:space="preserve">ittà (stringa), CAP (numerico), </w:t>
+            </w:r>
+            <w:r>
+              <w:rPr>
+                <w:rFonts w:ascii="Univers" w:hAnsi="Univers"/>
+              </w:rPr>
+              <w:t>N</w:t>
+            </w:r>
+            <w:r>
+              <w:rPr>
+                <w:rFonts w:ascii="Univers" w:hAnsi="Univers"/>
+              </w:rPr>
+              <w:t xml:space="preserve">ome (stringa), </w:t>
+            </w:r>
+            <w:r>
+              <w:rPr>
+                <w:rFonts w:ascii="Univers" w:hAnsi="Univers"/>
+              </w:rPr>
+              <w:t>T</w:t>
+            </w:r>
+            <w:r>
+              <w:rPr>
+                <w:rFonts w:ascii="Univers" w:hAnsi="Univers"/>
+              </w:rPr>
+              <w:t xml:space="preserve">elefono (stringa), </w:t>
+            </w:r>
+            <w:r>
+              <w:rPr>
+                <w:rFonts w:ascii="Univers" w:hAnsi="Univers"/>
+              </w:rPr>
+              <w:t>E</w:t>
+            </w:r>
+            <w:r>
+              <w:rPr>
+                <w:rFonts w:ascii="Univers" w:hAnsi="Univers"/>
+              </w:rPr>
+              <w:t xml:space="preserve">mail (stringa), </w:t>
+            </w:r>
+            <w:r>
+              <w:rPr>
+                <w:rFonts w:ascii="Univers" w:hAnsi="Univers"/>
+              </w:rPr>
+              <w:t>T</w:t>
+            </w:r>
+            <w:r>
+              <w:rPr>
+                <w:rFonts w:ascii="Univers" w:hAnsi="Univers"/>
+              </w:rPr>
+              <w:t>ipologia (stringa)</w:t>
+            </w:r>
+          </w:p>
+        </w:tc>
+        <w:tc>
+          <w:tcPr>
+            <w:tcW w:w="2409" w:type="dxa"/>
+            <w:tcBorders>
+              <w:left w:val="double" w:sz="4" w:space="0" w:color="4472C4" w:themeColor="accent1"/>
+            </w:tcBorders>
+          </w:tcPr>
+          <w:p>
+            <w:pPr>
+              <w:cnfStyle w:val="000000100000" w:firstRow="0" w:lastRow="0" w:firstColumn="0" w:lastColumn="0" w:oddVBand="0" w:evenVBand="0" w:oddHBand="1" w:evenHBand="0" w:firstRowFirstColumn="0" w:firstRowLastColumn="0" w:lastRowFirstColumn="0" w:lastRowLastColumn="0"/>
+              <w:rPr>
+                <w:rFonts w:ascii="Univers" w:hAnsi="Univers"/>
+              </w:rPr>
+            </w:pPr>
+            <w:r>
+              <w:rPr>
+                <w:rFonts w:ascii="Univers" w:hAnsi="Univers"/>
+              </w:rPr>
+              <w:t>P.Iva (stringa)</w:t>
+            </w:r>
+          </w:p>
+        </w:tc>
+      </w:tr>
+    </w:tbl>
+    <w:p>
+      <w:pPr>
+        <w:sectPr>
+          <w:pgSz w:w="11906" w:h="16838"/>
+          <w:pgMar w:top="720" w:right="720" w:bottom="720" w:left="720" w:header="708" w:footer="708" w:gutter="0"/>
+          <w:cols w:space="708"/>
+          <w:docGrid w:linePitch="360"/>
+        </w:sectPr>
+      </w:pPr>
+    </w:p>
+    <w:p/>
+    <w:p>
+      <w:pPr>
+        <w:pStyle w:val="Titolo3"/>
+        <w:rPr>
+          <w:rFonts w:ascii="Century" w:hAnsi="Century"/>
+          <w:noProof/>
+          <w:color w:val="2F5496" w:themeColor="accent1" w:themeShade="BF"/>
+          <w:sz w:val="28"/>
+          <w:szCs w:val="28"/>
+          <w:lang w:eastAsia="it-IT"/>
+        </w:rPr>
+      </w:pPr>
+      <w:bookmarkStart w:id="37" w:name="_Toc120380353"/>
+      <w:r>
+        <w:rPr>
+          <w:rFonts w:ascii="Century" w:hAnsi="Century"/>
+          <w:noProof/>
+          <w:color w:val="2F5496" w:themeColor="accent1" w:themeShade="BF"/>
+          <w:sz w:val="28"/>
+          <w:szCs w:val="28"/>
+          <w:lang w:eastAsia="it-IT"/>
+        </w:rPr>
+        <w:t>R</w:t>
+      </w:r>
+      <w:r>
+        <w:rPr>
+          <w:rFonts w:ascii="Century" w:hAnsi="Century"/>
+          <w:noProof/>
+          <w:color w:val="2F5496" w:themeColor="accent1" w:themeShade="BF"/>
+          <w:sz w:val="28"/>
+          <w:szCs w:val="28"/>
+          <w:lang w:eastAsia="it-IT"/>
+        </w:rPr>
+        <w:t>ELAZIONI</w:t>
+      </w:r>
+      <w:bookmarkEnd w:id="37"/>
+    </w:p>
+    <w:tbl>
+      <w:tblPr>
+        <w:tblStyle w:val="Tabellagriglia4-colore1"/>
+        <w:tblW w:w="0" w:type="auto"/>
+        <w:tblInd w:w="279" w:type="dxa"/>
+        <w:tblLook w:val="04A0" w:firstRow="1" w:lastRow="0" w:firstColumn="1" w:lastColumn="0" w:noHBand="0" w:noVBand="1"/>
+      </w:tblPr>
+      <w:tblGrid>
+        <w:gridCol w:w="2272"/>
+        <w:gridCol w:w="2689"/>
+        <w:gridCol w:w="2794"/>
+        <w:gridCol w:w="1594"/>
+      </w:tblGrid>
+      <w:tr>
+        <w:trPr>
+          <w:cnfStyle w:val="100000000000" w:firstRow="1" w:lastRow="0" w:firstColumn="0" w:lastColumn="0" w:oddVBand="0" w:evenVBand="0" w:oddHBand="0" w:evenHBand="0" w:firstRowFirstColumn="0" w:firstRowLastColumn="0" w:lastRowFirstColumn="0" w:lastRowLastColumn="0"/>
+        </w:trPr>
+        <w:tc>
+          <w:tcPr>
+            <w:cnfStyle w:val="001000000000" w:firstRow="0" w:lastRow="0" w:firstColumn="1" w:lastColumn="0" w:oddVBand="0" w:evenVBand="0" w:oddHBand="0" w:evenHBand="0" w:firstRowFirstColumn="0" w:firstRowLastColumn="0" w:lastRowFirstColumn="0" w:lastRowLastColumn="0"/>
+            <w:tcW w:w="2272" w:type="dxa"/>
+            <w:tcBorders>
+              <w:bottom w:val="double" w:sz="4" w:space="0" w:color="4472C4" w:themeColor="accent1"/>
+              <w:right w:val="double" w:sz="4" w:space="0" w:color="4472C4" w:themeColor="accent1"/>
+            </w:tcBorders>
+          </w:tcPr>
+          <w:p>
+            <w:pPr>
+              <w:rPr>
+                <w:rFonts w:ascii="Times New Roman" w:hAnsi="Times New Roman" w:cs="Times New Roman"/>
+                <w:b w:val="0"/>
+                <w:bCs w:val="0"/>
+                <w:sz w:val="40"/>
+                <w:szCs w:val="40"/>
+              </w:rPr>
+            </w:pPr>
+            <w:r>
+              <w:rPr>
+                <w:rFonts w:ascii="Times New Roman" w:hAnsi="Times New Roman" w:cs="Times New Roman"/>
+                <w:b w:val="0"/>
+                <w:bCs w:val="0"/>
+                <w:sz w:val="40"/>
+                <w:szCs w:val="40"/>
+              </w:rPr>
+              <w:t>Nome relazione</w:t>
+            </w:r>
+          </w:p>
+        </w:tc>
+        <w:tc>
+          <w:tcPr>
+            <w:tcW w:w="2689" w:type="dxa"/>
+            <w:tcBorders>
+              <w:left w:val="double" w:sz="4" w:space="0" w:color="4472C4" w:themeColor="accent1"/>
+              <w:bottom w:val="double" w:sz="4" w:space="0" w:color="4472C4" w:themeColor="accent1"/>
+              <w:right w:val="double" w:sz="4" w:space="0" w:color="4472C4" w:themeColor="accent1"/>
+            </w:tcBorders>
+          </w:tcPr>
+          <w:p>
+            <w:pPr>
+              <w:cnfStyle w:val="100000000000" w:firstRow="1" w:lastRow="0" w:firstColumn="0" w:lastColumn="0" w:oddVBand="0" w:evenVBand="0" w:oddHBand="0" w:evenHBand="0" w:firstRowFirstColumn="0" w:firstRowLastColumn="0" w:lastRowFirstColumn="0" w:lastRowLastColumn="0"/>
+              <w:rPr>
+                <w:rFonts w:ascii="Times New Roman" w:hAnsi="Times New Roman" w:cs="Times New Roman"/>
+                <w:b w:val="0"/>
+                <w:bCs w:val="0"/>
+                <w:sz w:val="40"/>
+                <w:szCs w:val="40"/>
+              </w:rPr>
+            </w:pPr>
+            <w:r>
+              <w:rPr>
+                <w:rFonts w:ascii="Times New Roman" w:hAnsi="Times New Roman" w:cs="Times New Roman"/>
+                <w:b w:val="0"/>
+                <w:bCs w:val="0"/>
+                <w:sz w:val="40"/>
+                <w:szCs w:val="40"/>
+              </w:rPr>
+              <w:t>Descrizione</w:t>
+            </w:r>
+          </w:p>
+        </w:tc>
+        <w:tc>
+          <w:tcPr>
+            <w:tcW w:w="2794" w:type="dxa"/>
+            <w:tcBorders>
+              <w:left w:val="double" w:sz="4" w:space="0" w:color="4472C4" w:themeColor="accent1"/>
+              <w:bottom w:val="double" w:sz="4" w:space="0" w:color="4472C4" w:themeColor="accent1"/>
+            </w:tcBorders>
+          </w:tcPr>
+          <w:p>
+            <w:pPr>
+              <w:cnfStyle w:val="100000000000" w:firstRow="1" w:lastRow="0" w:firstColumn="0" w:lastColumn="0" w:oddVBand="0" w:evenVBand="0" w:oddHBand="0" w:evenHBand="0" w:firstRowFirstColumn="0" w:firstRowLastColumn="0" w:lastRowFirstColumn="0" w:lastRowLastColumn="0"/>
+              <w:rPr>
+                <w:rFonts w:ascii="Times New Roman" w:hAnsi="Times New Roman" w:cs="Times New Roman"/>
+                <w:b w:val="0"/>
+                <w:bCs w:val="0"/>
+                <w:sz w:val="40"/>
+                <w:szCs w:val="40"/>
+              </w:rPr>
+            </w:pPr>
+            <w:r>
+              <w:rPr>
+                <w:rFonts w:ascii="Times New Roman" w:hAnsi="Times New Roman" w:cs="Times New Roman"/>
+                <w:b w:val="0"/>
+                <w:bCs w:val="0"/>
+                <w:sz w:val="40"/>
+                <w:szCs w:val="40"/>
+              </w:rPr>
+              <w:t>Entità coinvolte</w:t>
+            </w:r>
+          </w:p>
+        </w:tc>
+        <w:tc>
+          <w:tcPr>
+            <w:tcW w:w="1594" w:type="dxa"/>
+            <w:tcBorders>
+              <w:left w:val="double" w:sz="4" w:space="0" w:color="4472C4" w:themeColor="accent1"/>
+              <w:bottom w:val="double" w:sz="4" w:space="0" w:color="4472C4" w:themeColor="accent1"/>
+            </w:tcBorders>
+          </w:tcPr>
+          <w:p>
+            <w:pPr>
+              <w:cnfStyle w:val="100000000000" w:firstRow="1" w:lastRow="0" w:firstColumn="0" w:lastColumn="0" w:oddVBand="0" w:evenVBand="0" w:oddHBand="0" w:evenHBand="0" w:firstRowFirstColumn="0" w:firstRowLastColumn="0" w:lastRowFirstColumn="0" w:lastRowLastColumn="0"/>
+              <w:rPr>
+                <w:rFonts w:ascii="Times New Roman" w:hAnsi="Times New Roman" w:cs="Times New Roman"/>
+                <w:b w:val="0"/>
+                <w:bCs w:val="0"/>
+                <w:sz w:val="40"/>
+                <w:szCs w:val="40"/>
+              </w:rPr>
+            </w:pPr>
+            <w:r>
+              <w:rPr>
+                <w:rFonts w:ascii="Times New Roman" w:hAnsi="Times New Roman" w:cs="Times New Roman"/>
+                <w:b w:val="0"/>
+                <w:bCs w:val="0"/>
+                <w:sz w:val="40"/>
+                <w:szCs w:val="40"/>
+              </w:rPr>
+              <w:t>Attributi</w:t>
+            </w:r>
+          </w:p>
+        </w:tc>
+      </w:tr>
+      <w:tr>
+        <w:trPr>
+          <w:cnfStyle w:val="000000100000" w:firstRow="0" w:lastRow="0" w:firstColumn="0" w:lastColumn="0" w:oddVBand="0" w:evenVBand="0" w:oddHBand="1" w:evenHBand="0" w:firstRowFirstColumn="0" w:firstRowLastColumn="0" w:lastRowFirstColumn="0" w:lastRowLastColumn="0"/>
+        </w:trPr>
+        <w:tc>
+          <w:tcPr>
+            <w:cnfStyle w:val="001000000000" w:firstRow="0" w:lastRow="0" w:firstColumn="1" w:lastColumn="0" w:oddVBand="0" w:evenVBand="0" w:oddHBand="0" w:evenHBand="0" w:firstRowFirstColumn="0" w:firstRowLastColumn="0" w:lastRowFirstColumn="0" w:lastRowLastColumn="0"/>
+            <w:tcW w:w="2272" w:type="dxa"/>
+            <w:tcBorders>
+              <w:top w:val="double" w:sz="4" w:space="0" w:color="4472C4" w:themeColor="accent1"/>
+              <w:right w:val="double" w:sz="4" w:space="0" w:color="4472C4" w:themeColor="accent1"/>
+            </w:tcBorders>
+          </w:tcPr>
+          <w:p>
+            <w:pPr>
+              <w:rPr>
+                <w:rFonts w:ascii="Univers" w:hAnsi="Univers"/>
+              </w:rPr>
+            </w:pPr>
+            <w:r>
+              <w:rPr>
+                <w:rFonts w:ascii="Univers" w:hAnsi="Univers"/>
+              </w:rPr>
+              <w:t xml:space="preserve">Catalogazione acquisto </w:t>
+            </w:r>
+          </w:p>
+        </w:tc>
+        <w:tc>
+          <w:tcPr>
+            <w:tcW w:w="2689" w:type="dxa"/>
+            <w:tcBorders>
+              <w:left w:val="double" w:sz="4" w:space="0" w:color="4472C4" w:themeColor="accent1"/>
+            </w:tcBorders>
+          </w:tcPr>
+          <w:p>
+            <w:pPr>
+              <w:autoSpaceDE w:val="0"/>
+              <w:autoSpaceDN w:val="0"/>
+              <w:adjustRightInd w:val="0"/>
+              <w:cnfStyle w:val="000000100000" w:firstRow="0" w:lastRow="0" w:firstColumn="0" w:lastColumn="0" w:oddVBand="0" w:evenVBand="0" w:oddHBand="1" w:evenHBand="0" w:firstRowFirstColumn="0" w:firstRowLastColumn="0" w:lastRowFirstColumn="0" w:lastRowLastColumn="0"/>
+              <w:rPr>
+                <w:rFonts w:ascii="Univers" w:hAnsi="Univers" w:cs="ArialNarrow"/>
+              </w:rPr>
+            </w:pPr>
+            <w:r>
+              <w:rPr>
+                <w:rFonts w:ascii="Univers" w:hAnsi="Univers" w:cs="ArialNarrow"/>
+              </w:rPr>
+              <w:t>Associa ad un contratto di acquisto un prodotto finito.</w:t>
+            </w:r>
+          </w:p>
+        </w:tc>
+        <w:tc>
+          <w:tcPr>
+            <w:tcW w:w="2794" w:type="dxa"/>
+            <w:tcBorders>
+              <w:left w:val="double" w:sz="4" w:space="0" w:color="4472C4" w:themeColor="accent1"/>
+            </w:tcBorders>
+          </w:tcPr>
+          <w:p>
+            <w:pPr>
+              <w:cnfStyle w:val="000000100000" w:firstRow="0" w:lastRow="0" w:firstColumn="0" w:lastColumn="0" w:oddVBand="0" w:evenVBand="0" w:oddHBand="1" w:evenHBand="0" w:firstRowFirstColumn="0" w:firstRowLastColumn="0" w:lastRowFirstColumn="0" w:lastRowLastColumn="0"/>
+              <w:rPr>
+                <w:rFonts w:ascii="Univers" w:hAnsi="Univers"/>
+              </w:rPr>
+            </w:pPr>
+            <w:r>
+              <w:rPr>
+                <w:rFonts w:ascii="Univers" w:hAnsi="Univers"/>
+              </w:rPr>
+              <w:t>Prodotto finito (1,N), Contratto acquisto (1,1)</w:t>
+            </w:r>
+          </w:p>
+        </w:tc>
+        <w:tc>
+          <w:tcPr>
+            <w:tcW w:w="1594" w:type="dxa"/>
+            <w:tcBorders>
+              <w:left w:val="double" w:sz="4" w:space="0" w:color="4472C4" w:themeColor="accent1"/>
+            </w:tcBorders>
+          </w:tcPr>
+          <w:p>
+            <w:pPr>
+              <w:cnfStyle w:val="000000100000" w:firstRow="0" w:lastRow="0" w:firstColumn="0" w:lastColumn="0" w:oddVBand="0" w:evenVBand="0" w:oddHBand="1" w:evenHBand="0" w:firstRowFirstColumn="0" w:firstRowLastColumn="0" w:lastRowFirstColumn="0" w:lastRowLastColumn="0"/>
+              <w:rPr>
+                <w:rFonts w:ascii="Univers" w:hAnsi="Univers"/>
+              </w:rPr>
+            </w:pPr>
+          </w:p>
+        </w:tc>
+      </w:tr>
+      <w:tr>
+        <w:tc>
+          <w:tcPr>
+            <w:cnfStyle w:val="001000000000" w:firstRow="0" w:lastRow="0" w:firstColumn="1" w:lastColumn="0" w:oddVBand="0" w:evenVBand="0" w:oddHBand="0" w:evenHBand="0" w:firstRowFirstColumn="0" w:firstRowLastColumn="0" w:lastRowFirstColumn="0" w:lastRowLastColumn="0"/>
+            <w:tcW w:w="2272" w:type="dxa"/>
+            <w:tcBorders>
+              <w:top w:val="double" w:sz="4" w:space="0" w:color="4472C4" w:themeColor="accent1"/>
+              <w:right w:val="double" w:sz="4" w:space="0" w:color="4472C4" w:themeColor="accent1"/>
+            </w:tcBorders>
+          </w:tcPr>
+          <w:p>
+            <w:pPr>
+              <w:rPr>
+                <w:rFonts w:ascii="Univers" w:hAnsi="Univers"/>
+              </w:rPr>
+            </w:pPr>
+            <w:r>
+              <w:rPr>
+                <w:rFonts w:ascii="Univers" w:hAnsi="Univers"/>
+              </w:rPr>
+              <w:t xml:space="preserve">Catalogazione semilavorato </w:t>
+            </w:r>
+          </w:p>
+        </w:tc>
+        <w:tc>
+          <w:tcPr>
+            <w:tcW w:w="2689" w:type="dxa"/>
+            <w:tcBorders>
+              <w:left w:val="double" w:sz="4" w:space="0" w:color="4472C4" w:themeColor="accent1"/>
+            </w:tcBorders>
+          </w:tcPr>
+          <w:p>
+            <w:pPr>
+              <w:autoSpaceDE w:val="0"/>
+              <w:autoSpaceDN w:val="0"/>
+              <w:adjustRightInd w:val="0"/>
+              <w:cnfStyle w:val="000000000000" w:firstRow="0" w:lastRow="0" w:firstColumn="0" w:lastColumn="0" w:oddVBand="0" w:evenVBand="0" w:oddHBand="0" w:evenHBand="0" w:firstRowFirstColumn="0" w:firstRowLastColumn="0" w:lastRowFirstColumn="0" w:lastRowLastColumn="0"/>
+              <w:rPr>
+                <w:rFonts w:ascii="Univers" w:hAnsi="Univers" w:cs="ArialNarrow"/>
+              </w:rPr>
+            </w:pPr>
+            <w:r>
+              <w:rPr>
+                <w:rFonts w:ascii="Univers" w:hAnsi="Univers" w:cs="ArialNarrow"/>
+              </w:rPr>
+              <w:t>Associa ad un contratto di vendita un semilavorato.</w:t>
+            </w:r>
+          </w:p>
+        </w:tc>
+        <w:tc>
+          <w:tcPr>
+            <w:tcW w:w="2794" w:type="dxa"/>
+            <w:tcBorders>
+              <w:left w:val="double" w:sz="4" w:space="0" w:color="4472C4" w:themeColor="accent1"/>
+            </w:tcBorders>
+          </w:tcPr>
+          <w:p>
+            <w:pPr>
+              <w:cnfStyle w:val="000000000000" w:firstRow="0" w:lastRow="0" w:firstColumn="0" w:lastColumn="0" w:oddVBand="0" w:evenVBand="0" w:oddHBand="0" w:evenHBand="0" w:firstRowFirstColumn="0" w:firstRowLastColumn="0" w:lastRowFirstColumn="0" w:lastRowLastColumn="0"/>
+              <w:rPr>
+                <w:rFonts w:ascii="Univers" w:hAnsi="Univers"/>
+              </w:rPr>
+            </w:pPr>
+            <w:r>
+              <w:rPr>
+                <w:rFonts w:ascii="Univers" w:hAnsi="Univers"/>
+              </w:rPr>
+              <w:t xml:space="preserve">Semilavorato (1,N), </w:t>
+            </w:r>
+          </w:p>
+          <w:p>
+            <w:pPr>
+              <w:cnfStyle w:val="000000000000" w:firstRow="0" w:lastRow="0" w:firstColumn="0" w:lastColumn="0" w:oddVBand="0" w:evenVBand="0" w:oddHBand="0" w:evenHBand="0" w:firstRowFirstColumn="0" w:firstRowLastColumn="0" w:lastRowFirstColumn="0" w:lastRowLastColumn="0"/>
+              <w:rPr>
+                <w:rFonts w:ascii="Univers" w:hAnsi="Univers"/>
+              </w:rPr>
+            </w:pPr>
+            <w:r>
+              <w:rPr>
+                <w:rFonts w:ascii="Univers" w:hAnsi="Univers"/>
+              </w:rPr>
+              <w:t>Contratto vendita (1,1)</w:t>
+            </w:r>
+          </w:p>
+        </w:tc>
+        <w:tc>
+          <w:tcPr>
+            <w:tcW w:w="1594" w:type="dxa"/>
+            <w:tcBorders>
+              <w:left w:val="double" w:sz="4" w:space="0" w:color="4472C4" w:themeColor="accent1"/>
+            </w:tcBorders>
+          </w:tcPr>
+          <w:p>
+            <w:pPr>
+              <w:cnfStyle w:val="000000000000" w:firstRow="0" w:lastRow="0" w:firstColumn="0" w:lastColumn="0" w:oddVBand="0" w:evenVBand="0" w:oddHBand="0" w:evenHBand="0" w:firstRowFirstColumn="0" w:firstRowLastColumn="0" w:lastRowFirstColumn="0" w:lastRowLastColumn="0"/>
+              <w:rPr>
+                <w:rFonts w:ascii="Univers" w:hAnsi="Univers"/>
+              </w:rPr>
+            </w:pPr>
+          </w:p>
+        </w:tc>
+      </w:tr>
+      <w:tr>
+        <w:trPr>
+          <w:cnfStyle w:val="000000100000" w:firstRow="0" w:lastRow="0" w:firstColumn="0" w:lastColumn="0" w:oddVBand="0" w:evenVBand="0" w:oddHBand="1" w:evenHBand="0" w:firstRowFirstColumn="0" w:firstRowLastColumn="0" w:lastRowFirstColumn="0" w:lastRowLastColumn="0"/>
+        </w:trPr>
+        <w:tc>
+          <w:tcPr>
+            <w:cnfStyle w:val="001000000000" w:firstRow="0" w:lastRow="0" w:firstColumn="1" w:lastColumn="0" w:oddVBand="0" w:evenVBand="0" w:oddHBand="0" w:evenHBand="0" w:firstRowFirstColumn="0" w:firstRowLastColumn="0" w:lastRowFirstColumn="0" w:lastRowLastColumn="0"/>
+            <w:tcW w:w="2272" w:type="dxa"/>
+            <w:tcBorders>
+              <w:right w:val="double" w:sz="4" w:space="0" w:color="4472C4" w:themeColor="accent1"/>
+            </w:tcBorders>
+          </w:tcPr>
+          <w:p>
+            <w:pPr>
+              <w:rPr>
+                <w:rFonts w:ascii="Univers" w:hAnsi="Univers"/>
+              </w:rPr>
+            </w:pPr>
+            <w:r>
+              <w:rPr>
+                <w:rFonts w:ascii="Univers" w:hAnsi="Univers"/>
+              </w:rPr>
+              <w:t>Catalogazione materia prima</w:t>
+            </w:r>
+          </w:p>
+        </w:tc>
+        <w:tc>
+          <w:tcPr>
+            <w:tcW w:w="2689" w:type="dxa"/>
+            <w:tcBorders>
+              <w:left w:val="double" w:sz="4" w:space="0" w:color="4472C4" w:themeColor="accent1"/>
+            </w:tcBorders>
+          </w:tcPr>
+          <w:p>
+            <w:pPr>
+              <w:cnfStyle w:val="000000100000" w:firstRow="0" w:lastRow="0" w:firstColumn="0" w:lastColumn="0" w:oddVBand="0" w:evenVBand="0" w:oddHBand="1" w:evenHBand="0" w:firstRowFirstColumn="0" w:firstRowLastColumn="0" w:lastRowFirstColumn="0" w:lastRowLastColumn="0"/>
+              <w:rPr>
+                <w:rFonts w:ascii="Univers" w:hAnsi="Univers"/>
+              </w:rPr>
+            </w:pPr>
+            <w:r>
+              <w:rPr>
+                <w:rFonts w:ascii="Univers" w:hAnsi="Univers"/>
+              </w:rPr>
+              <w:t>Associa ad un contratto di vendita una materia prima</w:t>
+            </w:r>
+            <w:r>
+              <w:rPr>
+                <w:rFonts w:ascii="Univers" w:hAnsi="Univers"/>
+              </w:rPr>
+              <w:t>.</w:t>
+            </w:r>
+          </w:p>
+        </w:tc>
+        <w:tc>
+          <w:tcPr>
+            <w:tcW w:w="2794" w:type="dxa"/>
+            <w:tcBorders>
+              <w:left w:val="double" w:sz="4" w:space="0" w:color="4472C4" w:themeColor="accent1"/>
+            </w:tcBorders>
+          </w:tcPr>
+          <w:p>
+            <w:pPr>
+              <w:cnfStyle w:val="000000100000" w:firstRow="0" w:lastRow="0" w:firstColumn="0" w:lastColumn="0" w:oddVBand="0" w:evenVBand="0" w:oddHBand="1" w:evenHBand="0" w:firstRowFirstColumn="0" w:firstRowLastColumn="0" w:lastRowFirstColumn="0" w:lastRowLastColumn="0"/>
+              <w:rPr>
+                <w:rFonts w:ascii="Univers" w:hAnsi="Univers"/>
+              </w:rPr>
+            </w:pPr>
+            <w:r>
+              <w:rPr>
+                <w:rFonts w:ascii="Univers" w:hAnsi="Univers"/>
+              </w:rPr>
+              <w:t xml:space="preserve">Materia prima (1,N), </w:t>
+            </w:r>
+          </w:p>
+          <w:p>
+            <w:pPr>
+              <w:cnfStyle w:val="000000100000" w:firstRow="0" w:lastRow="0" w:firstColumn="0" w:lastColumn="0" w:oddVBand="0" w:evenVBand="0" w:oddHBand="1" w:evenHBand="0" w:firstRowFirstColumn="0" w:firstRowLastColumn="0" w:lastRowFirstColumn="0" w:lastRowLastColumn="0"/>
+              <w:rPr>
+                <w:rFonts w:ascii="Univers" w:hAnsi="Univers"/>
+              </w:rPr>
+            </w:pPr>
+            <w:r>
+              <w:rPr>
+                <w:rFonts w:ascii="Univers" w:hAnsi="Univers"/>
+              </w:rPr>
+              <w:t>Contratto vendita (1,1)</w:t>
+            </w:r>
+          </w:p>
+        </w:tc>
+        <w:tc>
+          <w:tcPr>
+            <w:tcW w:w="1594" w:type="dxa"/>
+            <w:tcBorders>
+              <w:left w:val="double" w:sz="4" w:space="0" w:color="4472C4" w:themeColor="accent1"/>
+            </w:tcBorders>
+          </w:tcPr>
+          <w:p>
+            <w:pPr>
+              <w:cnfStyle w:val="000000100000" w:firstRow="0" w:lastRow="0" w:firstColumn="0" w:lastColumn="0" w:oddVBand="0" w:evenVBand="0" w:oddHBand="1" w:evenHBand="0" w:firstRowFirstColumn="0" w:firstRowLastColumn="0" w:lastRowFirstColumn="0" w:lastRowLastColumn="0"/>
+              <w:rPr>
+                <w:rFonts w:ascii="Univers" w:hAnsi="Univers"/>
+              </w:rPr>
+            </w:pPr>
+          </w:p>
+        </w:tc>
+      </w:tr>
+      <w:tr>
+        <w:tc>
+          <w:tcPr>
+            <w:cnfStyle w:val="001000000000" w:firstRow="0" w:lastRow="0" w:firstColumn="1" w:lastColumn="0" w:oddVBand="0" w:evenVBand="0" w:oddHBand="0" w:evenHBand="0" w:firstRowFirstColumn="0" w:firstRowLastColumn="0" w:lastRowFirstColumn="0" w:lastRowLastColumn="0"/>
+            <w:tcW w:w="2272" w:type="dxa"/>
+            <w:tcBorders>
+              <w:right w:val="double" w:sz="4" w:space="0" w:color="4472C4" w:themeColor="accent1"/>
+            </w:tcBorders>
+          </w:tcPr>
+          <w:p>
+            <w:pPr>
+              <w:rPr>
+                <w:rFonts w:ascii="Univers" w:hAnsi="Univers"/>
+              </w:rPr>
+            </w:pPr>
+            <w:r>
+              <w:rPr>
+                <w:rFonts w:ascii="Univers" w:hAnsi="Univers"/>
+              </w:rPr>
+              <w:t>Stipulazione acquisto</w:t>
+            </w:r>
+          </w:p>
+        </w:tc>
+        <w:tc>
+          <w:tcPr>
+            <w:tcW w:w="2689" w:type="dxa"/>
+            <w:tcBorders>
+              <w:left w:val="double" w:sz="4" w:space="0" w:color="4472C4" w:themeColor="accent1"/>
+            </w:tcBorders>
+          </w:tcPr>
+          <w:p>
+            <w:pPr>
+              <w:cnfStyle w:val="000000000000" w:firstRow="0" w:lastRow="0" w:firstColumn="0" w:lastColumn="0" w:oddVBand="0" w:evenVBand="0" w:oddHBand="0" w:evenHBand="0" w:firstRowFirstColumn="0" w:firstRowLastColumn="0" w:lastRowFirstColumn="0" w:lastRowLastColumn="0"/>
+              <w:rPr>
+                <w:rFonts w:ascii="Univers" w:hAnsi="Univers"/>
+              </w:rPr>
+            </w:pPr>
+            <w:r>
+              <w:rPr>
+                <w:rFonts w:ascii="Univers" w:hAnsi="Univers"/>
+              </w:rPr>
+              <w:t>Associa ad un fornitore un contratto di acquisto</w:t>
+            </w:r>
+            <w:r>
+              <w:rPr>
+                <w:rFonts w:ascii="Univers" w:hAnsi="Univers"/>
+              </w:rPr>
+              <w:t>.</w:t>
+            </w:r>
+          </w:p>
+        </w:tc>
+        <w:tc>
+          <w:tcPr>
+            <w:tcW w:w="2794" w:type="dxa"/>
+            <w:tcBorders>
+              <w:left w:val="double" w:sz="4" w:space="0" w:color="4472C4" w:themeColor="accent1"/>
+            </w:tcBorders>
+          </w:tcPr>
+          <w:p>
+            <w:pPr>
+              <w:cnfStyle w:val="000000000000" w:firstRow="0" w:lastRow="0" w:firstColumn="0" w:lastColumn="0" w:oddVBand="0" w:evenVBand="0" w:oddHBand="0" w:evenHBand="0" w:firstRowFirstColumn="0" w:firstRowLastColumn="0" w:lastRowFirstColumn="0" w:lastRowLastColumn="0"/>
+              <w:rPr>
+                <w:rFonts w:ascii="Univers" w:hAnsi="Univers"/>
+              </w:rPr>
+            </w:pPr>
+            <w:r>
+              <w:rPr>
+                <w:rFonts w:ascii="Univers" w:hAnsi="Univers"/>
+              </w:rPr>
+              <w:t>Contratto acquisto (1,N), Fornitore (1,1)</w:t>
+            </w:r>
+          </w:p>
+        </w:tc>
+        <w:tc>
+          <w:tcPr>
+            <w:tcW w:w="1594" w:type="dxa"/>
+            <w:tcBorders>
+              <w:left w:val="double" w:sz="4" w:space="0" w:color="4472C4" w:themeColor="accent1"/>
+            </w:tcBorders>
+          </w:tcPr>
+          <w:p>
+            <w:pPr>
+              <w:cnfStyle w:val="000000000000" w:firstRow="0" w:lastRow="0" w:firstColumn="0" w:lastColumn="0" w:oddVBand="0" w:evenVBand="0" w:oddHBand="0" w:evenHBand="0" w:firstRowFirstColumn="0" w:firstRowLastColumn="0" w:lastRowFirstColumn="0" w:lastRowLastColumn="0"/>
+              <w:rPr>
+                <w:rFonts w:ascii="Univers" w:hAnsi="Univers"/>
+              </w:rPr>
+            </w:pPr>
+          </w:p>
+        </w:tc>
+      </w:tr>
+      <w:tr>
+        <w:trPr>
+          <w:cnfStyle w:val="000000100000" w:firstRow="0" w:lastRow="0" w:firstColumn="0" w:lastColumn="0" w:oddVBand="0" w:evenVBand="0" w:oddHBand="1" w:evenHBand="0" w:firstRowFirstColumn="0" w:firstRowLastColumn="0" w:lastRowFirstColumn="0" w:lastRowLastColumn="0"/>
+        </w:trPr>
+        <w:tc>
+          <w:tcPr>
+            <w:cnfStyle w:val="001000000000" w:firstRow="0" w:lastRow="0" w:firstColumn="1" w:lastColumn="0" w:oddVBand="0" w:evenVBand="0" w:oddHBand="0" w:evenHBand="0" w:firstRowFirstColumn="0" w:firstRowLastColumn="0" w:lastRowFirstColumn="0" w:lastRowLastColumn="0"/>
+            <w:tcW w:w="2272" w:type="dxa"/>
+            <w:tcBorders>
+              <w:right w:val="double" w:sz="4" w:space="0" w:color="4472C4" w:themeColor="accent1"/>
+            </w:tcBorders>
+          </w:tcPr>
+          <w:p>
+            <w:pPr>
+              <w:rPr>
+                <w:rFonts w:ascii="Univers" w:hAnsi="Univers"/>
+              </w:rPr>
+            </w:pPr>
+            <w:r>
+              <w:rPr>
+                <w:rFonts w:ascii="Univers" w:hAnsi="Univers"/>
+              </w:rPr>
+              <w:t>Stipulazione lavoro</w:t>
+            </w:r>
+          </w:p>
+        </w:tc>
+        <w:tc>
+          <w:tcPr>
+            <w:tcW w:w="2689" w:type="dxa"/>
+            <w:tcBorders>
+              <w:left w:val="double" w:sz="4" w:space="0" w:color="4472C4" w:themeColor="accent1"/>
+            </w:tcBorders>
+          </w:tcPr>
+          <w:p>
+            <w:pPr>
+              <w:cnfStyle w:val="000000100000" w:firstRow="0" w:lastRow="0" w:firstColumn="0" w:lastColumn="0" w:oddVBand="0" w:evenVBand="0" w:oddHBand="1" w:evenHBand="0" w:firstRowFirstColumn="0" w:firstRowLastColumn="0" w:lastRowFirstColumn="0" w:lastRowLastColumn="0"/>
+              <w:rPr>
+                <w:rFonts w:ascii="Univers" w:hAnsi="Univers"/>
+              </w:rPr>
+            </w:pPr>
+            <w:r>
+              <w:rPr>
+                <w:rFonts w:ascii="Univers" w:hAnsi="Univers"/>
+              </w:rPr>
+              <w:t>Associa ad un dipendente un contratto di lavoro</w:t>
+            </w:r>
+            <w:r>
+              <w:rPr>
+                <w:rFonts w:ascii="Univers" w:hAnsi="Univers"/>
+              </w:rPr>
+              <w:t>.</w:t>
+            </w:r>
+          </w:p>
+        </w:tc>
+        <w:tc>
+          <w:tcPr>
+            <w:tcW w:w="2794" w:type="dxa"/>
+            <w:tcBorders>
+              <w:left w:val="double" w:sz="4" w:space="0" w:color="4472C4" w:themeColor="accent1"/>
+            </w:tcBorders>
+          </w:tcPr>
+          <w:p>
+            <w:pPr>
+              <w:cnfStyle w:val="000000100000" w:firstRow="0" w:lastRow="0" w:firstColumn="0" w:lastColumn="0" w:oddVBand="0" w:evenVBand="0" w:oddHBand="1" w:evenHBand="0" w:firstRowFirstColumn="0" w:firstRowLastColumn="0" w:lastRowFirstColumn="0" w:lastRowLastColumn="0"/>
+              <w:rPr>
+                <w:rFonts w:ascii="Univers" w:hAnsi="Univers"/>
+              </w:rPr>
+            </w:pPr>
+            <w:r>
+              <w:rPr>
+                <w:rFonts w:ascii="Univers" w:hAnsi="Univers"/>
+              </w:rPr>
+              <w:t>Contratto lavoro (1,1), Dipendente (1,1)</w:t>
+            </w:r>
+          </w:p>
+        </w:tc>
+        <w:tc>
+          <w:tcPr>
+            <w:tcW w:w="1594" w:type="dxa"/>
+            <w:tcBorders>
+              <w:left w:val="double" w:sz="4" w:space="0" w:color="4472C4" w:themeColor="accent1"/>
+            </w:tcBorders>
+          </w:tcPr>
+          <w:p>
+            <w:pPr>
+              <w:cnfStyle w:val="000000100000" w:firstRow="0" w:lastRow="0" w:firstColumn="0" w:lastColumn="0" w:oddVBand="0" w:evenVBand="0" w:oddHBand="1" w:evenHBand="0" w:firstRowFirstColumn="0" w:firstRowLastColumn="0" w:lastRowFirstColumn="0" w:lastRowLastColumn="0"/>
+              <w:rPr>
+                <w:rFonts w:ascii="Univers" w:hAnsi="Univers"/>
+              </w:rPr>
+            </w:pPr>
+          </w:p>
+        </w:tc>
+      </w:tr>
+      <w:tr>
+        <w:tc>
+          <w:tcPr>
+            <w:cnfStyle w:val="001000000000" w:firstRow="0" w:lastRow="0" w:firstColumn="1" w:lastColumn="0" w:oddVBand="0" w:evenVBand="0" w:oddHBand="0" w:evenHBand="0" w:firstRowFirstColumn="0" w:firstRowLastColumn="0" w:lastRowFirstColumn="0" w:lastRowLastColumn="0"/>
+            <w:tcW w:w="2272" w:type="dxa"/>
+            <w:tcBorders>
+              <w:right w:val="double" w:sz="4" w:space="0" w:color="4472C4" w:themeColor="accent1"/>
+            </w:tcBorders>
+          </w:tcPr>
+          <w:p>
+            <w:pPr>
+              <w:rPr>
+                <w:rFonts w:ascii="Univers" w:hAnsi="Univers"/>
+              </w:rPr>
+            </w:pPr>
+            <w:r>
+              <w:rPr>
+                <w:rFonts w:ascii="Univers" w:hAnsi="Univers"/>
+              </w:rPr>
+              <w:t>Stipulazione vendita</w:t>
+            </w:r>
+          </w:p>
+        </w:tc>
+        <w:tc>
+          <w:tcPr>
+            <w:tcW w:w="2689" w:type="dxa"/>
+            <w:tcBorders>
+              <w:left w:val="double" w:sz="4" w:space="0" w:color="4472C4" w:themeColor="accent1"/>
+            </w:tcBorders>
+          </w:tcPr>
+          <w:p>
+            <w:pPr>
+              <w:cnfStyle w:val="000000000000" w:firstRow="0" w:lastRow="0" w:firstColumn="0" w:lastColumn="0" w:oddVBand="0" w:evenVBand="0" w:oddHBand="0" w:evenHBand="0" w:firstRowFirstColumn="0" w:firstRowLastColumn="0" w:lastRowFirstColumn="0" w:lastRowLastColumn="0"/>
+              <w:rPr>
+                <w:rFonts w:ascii="Univers" w:hAnsi="Univers"/>
+              </w:rPr>
+            </w:pPr>
+            <w:r>
+              <w:rPr>
+                <w:rFonts w:ascii="Univers" w:hAnsi="Univers"/>
+              </w:rPr>
+              <w:t>Associa ad un cliente un contratto di vendita</w:t>
+            </w:r>
+            <w:r>
+              <w:rPr>
+                <w:rFonts w:ascii="Univers" w:hAnsi="Univers"/>
+              </w:rPr>
+              <w:t>.</w:t>
+            </w:r>
+          </w:p>
+        </w:tc>
+        <w:tc>
+          <w:tcPr>
+            <w:tcW w:w="2794" w:type="dxa"/>
+            <w:tcBorders>
+              <w:left w:val="double" w:sz="4" w:space="0" w:color="4472C4" w:themeColor="accent1"/>
+            </w:tcBorders>
+          </w:tcPr>
+          <w:p>
+            <w:pPr>
+              <w:cnfStyle w:val="000000000000" w:firstRow="0" w:lastRow="0" w:firstColumn="0" w:lastColumn="0" w:oddVBand="0" w:evenVBand="0" w:oddHBand="0" w:evenHBand="0" w:firstRowFirstColumn="0" w:firstRowLastColumn="0" w:lastRowFirstColumn="0" w:lastRowLastColumn="0"/>
+              <w:rPr>
+                <w:rFonts w:ascii="Univers" w:hAnsi="Univers"/>
+              </w:rPr>
+            </w:pPr>
+            <w:r>
+              <w:rPr>
+                <w:rFonts w:ascii="Univers" w:hAnsi="Univers"/>
+              </w:rPr>
+              <w:t>Contratto vendita (1,N), Cliente (1,1)</w:t>
+            </w:r>
+          </w:p>
+        </w:tc>
+        <w:tc>
+          <w:tcPr>
+            <w:tcW w:w="1594" w:type="dxa"/>
+            <w:tcBorders>
+              <w:left w:val="double" w:sz="4" w:space="0" w:color="4472C4" w:themeColor="accent1"/>
+            </w:tcBorders>
+          </w:tcPr>
+          <w:p>
+            <w:pPr>
+              <w:cnfStyle w:val="000000000000" w:firstRow="0" w:lastRow="0" w:firstColumn="0" w:lastColumn="0" w:oddVBand="0" w:evenVBand="0" w:oddHBand="0" w:evenHBand="0" w:firstRowFirstColumn="0" w:firstRowLastColumn="0" w:lastRowFirstColumn="0" w:lastRowLastColumn="0"/>
+              <w:rPr>
+                <w:rFonts w:ascii="Univers" w:hAnsi="Univers"/>
+              </w:rPr>
+            </w:pPr>
+          </w:p>
+        </w:tc>
+      </w:tr>
+    </w:tbl>
     <w:p>
       <w:pPr>
         <w:pStyle w:val="Titolo1"/>
@@ -10476,7 +13300,7 @@
         <v:path o:extrusionok="f" gradientshapeok="t" o:connecttype="rect"/>
         <o:lock v:ext="edit" aspectratio="t"/>
       </v:shapetype>
-      <v:shape id="_x0000_i1042" type="#_x0000_t75" style="width:10.75pt;height:10.75pt" o:bullet="t">
+      <v:shape id="_x0000_i1070" type="#_x0000_t75" style="width:11.2pt;height:11.2pt" o:bullet="t">
         <v:imagedata r:id="rId1" o:title="mso264"/>
       </v:shape>
     </w:pict>
@@ -12103,6 +14927,12 @@
     <w:abstractNumId w:val="0"/>
   </w:num>
   <w:num w:numId="32" w16cid:durableId="288324295">
+    <w:abstractNumId w:val="7"/>
+  </w:num>
+  <w:num w:numId="33" w16cid:durableId="1701928607">
+    <w:abstractNumId w:val="7"/>
+  </w:num>
+  <w:num w:numId="34" w16cid:durableId="164051774">
     <w:abstractNumId w:val="7"/>
   </w:num>
 </w:numbering>

</xml_diff>

<commit_message>
Aggiustamenti della 2° revisione
</commit_message>
<xml_diff>
--- a/Tesina base di Dati.docx
+++ b/Tesina base di Dati.docx
@@ -4163,7 +4163,21 @@
         <w:rPr>
           <w:rFonts w:ascii="Univers" w:hAnsi="Univers"/>
         </w:rPr>
-        <w:t>L’impresa si occupa dello stampaggio di suole per calzature, i nostri clienti sono i calzaturifici che producono scarpe. Il nome deriva dal fondatore Malaspina. All’inizio si facevano produzione di suole prefesato, con il quale si indicavano i componenti tutti slegati che poi si assemblavano. Successivamente ci fu l’innovazione delle materie plastiche con investimento nei primi anni’80 di nuovi macchinari, dove era presente uno stampo che permetteva l’iniezione di materiale plastico con risultato finale le suole per le calzature. L’azienda è stata fondata nel 1970, come piccola azienda marchigiana, per poi espandersi al livello nazionale fino ad arrivare negli anni ’80, dove tramite fiere internazionali si aprì anche la porta del mercato, il quale oggi corrisponde al 60% di tutto il fatturato.</w:t>
+        <w:t xml:space="preserve">L’impresa si occupa dello stampaggio di suole per calzature, i nostri clienti sono i calzaturifici che producono scarpe. Il nome deriva dal fondatore Malaspina. All’inizio si facevano produzione di suole </w:t>
+      </w:r>
+      <w:proofErr w:type="spellStart"/>
+      <w:r>
+        <w:rPr>
+          <w:rFonts w:ascii="Univers" w:hAnsi="Univers"/>
+        </w:rPr>
+        <w:t>prefesato</w:t>
+      </w:r>
+      <w:proofErr w:type="spellEnd"/>
+      <w:r>
+        <w:rPr>
+          <w:rFonts w:ascii="Univers" w:hAnsi="Univers"/>
+        </w:rPr>
+        <w:t>, con il quale si indicavano i componenti tutti slegati che poi si assemblavano. Successivamente ci fu l’innovazione delle materie plastiche con investimento nei primi anni’80 di nuovi macchinari, dove era presente uno stampo che permetteva l’iniezione di materiale plastico con risultato finale le suole per le calzature. L’azienda è stata fondata nel 1970, come piccola azienda marchigiana, per poi espandersi al livello nazionale fino ad arrivare negli anni ’80, dove tramite fiere internazionali si aprì anche la porta del mercato, il quale oggi corrisponde al 60% di tutto il fatturato.</w:t>
       </w:r>
     </w:p>
     <w:p>
@@ -4518,7 +4532,21 @@
         <w:rPr>
           <w:rFonts w:ascii="Univers" w:hAnsi="Univers"/>
         </w:rPr>
-        <w:t>Infine, abbiamo un altro magazzino interno dove sono presenti tutti i componenti che si possono caricare sulle suole come le varie fascette, inserti e guardoli, tutti per la decorazione della suola.</w:t>
+        <w:t xml:space="preserve">Infine, abbiamo un altro magazzino interno dove sono presenti tutti i componenti che si possono caricare sulle suole come le varie fascette, inserti e guardoli, tutti per la decorazione della </w:t>
+      </w:r>
+      <w:proofErr w:type="spellStart"/>
+      <w:r>
+        <w:rPr>
+          <w:rFonts w:ascii="Univers" w:hAnsi="Univers"/>
+        </w:rPr>
+        <w:t>suola</w:t>
+      </w:r>
+      <w:proofErr w:type="spellEnd"/>
+      <w:r>
+        <w:rPr>
+          <w:rFonts w:ascii="Univers" w:hAnsi="Univers"/>
+        </w:rPr>
+        <w:t>.</w:t>
       </w:r>
     </w:p>
     <w:p>
@@ -8814,6 +8842,7 @@
           <w:rFonts w:ascii="Century" w:hAnsi="Century"/>
           <w:sz w:val="28"/>
           <w:szCs w:val="28"/>
+          <w:highlight w:val="red"/>
           <w:lang w:eastAsia="it-IT"/>
         </w:rPr>
       </w:pPr>
@@ -8823,6 +8852,7 @@
           <w:rFonts w:ascii="Century" w:hAnsi="Century"/>
           <w:sz w:val="28"/>
           <w:szCs w:val="28"/>
+          <w:highlight w:val="red"/>
           <w:lang w:eastAsia="it-IT"/>
         </w:rPr>
         <w:t>RACCOLTA INFORMAZIONI</w:t>
@@ -9638,52 +9668,6 @@
           <w:rFonts w:ascii="Univers" w:hAnsi="Univers"/>
         </w:rPr>
       </w:pPr>
-      <w:r>
-        <w:rPr>
-          <w:rFonts w:ascii="Univers" w:hAnsi="Univers"/>
-          <w:noProof/>
-        </w:rPr>
-        <mc:AlternateContent>
-          <mc:Choice Requires="wpi">
-            <w:drawing>
-              <wp:anchor distT="0" distB="0" distL="114300" distR="114300" simplePos="0" relativeHeight="251661312" behindDoc="0" locked="0" layoutInCell="1" allowOverlap="1" wp14:anchorId="6345CEA8" wp14:editId="24138CE1">
-                <wp:simplePos x="0" y="0"/>
-                <wp:positionH relativeFrom="column">
-                  <wp:posOffset>5832930</wp:posOffset>
-                </wp:positionH>
-                <wp:positionV relativeFrom="paragraph">
-                  <wp:posOffset>46645</wp:posOffset>
-                </wp:positionV>
-                <wp:extent cx="226800" cy="106560"/>
-                <wp:effectExtent l="38100" t="38100" r="40005" b="46355"/>
-                <wp:wrapNone/>
-                <wp:docPr id="4" name="Input penna 4"/>
-                <wp:cNvGraphicFramePr/>
-                <a:graphic xmlns:a="http://schemas.openxmlformats.org/drawingml/2006/main">
-                  <a:graphicData uri="http://schemas.microsoft.com/office/word/2010/wordprocessingInk">
-                    <w14:contentPart bwMode="auto" r:id="rId9">
-                      <w14:nvContentPartPr>
-                        <w14:cNvContentPartPr/>
-                      </w14:nvContentPartPr>
-                      <w14:xfrm>
-                        <a:off x="0" y="0"/>
-                        <a:ext cx="226800" cy="106560"/>
-                      </w14:xfrm>
-                    </w14:contentPart>
-                  </a:graphicData>
-                </a:graphic>
-              </wp:anchor>
-            </w:drawing>
-          </mc:Choice>
-          <mc:Fallback>
-            <w:pict>
-              <v:shape w14:anchorId="4ADE1010" id="Input penna 4" o:spid="_x0000_s1026" type="#_x0000_t75" style="position:absolute;margin-left:458.6pt;margin-top:2.95pt;width:19.25pt;height:9.85pt;z-index:251661312;visibility:visible;mso-wrap-style:square;mso-wrap-distance-left:9pt;mso-wrap-distance-top:0;mso-wrap-distance-right:9pt;mso-wrap-distance-bottom:0;mso-position-horizontal:absolute;mso-position-horizontal-relative:text;mso-position-vertical:absolute;mso-position-vertical-relative:text" o:gfxdata="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">
-                <v:imagedata r:id="rId10" o:title=""/>
-              </v:shape>
-            </w:pict>
-          </mc:Fallback>
-        </mc:AlternateContent>
-      </w:r>
       <w:r>
         <w:rPr>
           <w:rFonts w:ascii="Univers" w:hAnsi="Univers"/>
@@ -9778,7 +9762,7 @@
                     </pic:cNvPicPr>
                   </pic:nvPicPr>
                   <pic:blipFill>
-                    <a:blip r:embed="rId11">
+                    <a:blip r:embed="rId9">
                       <a:extLst>
                         <a:ext uri="{28A0092B-C50C-407E-A947-70E740481C1C}">
                           <a14:useLocalDpi xmlns:a14="http://schemas.microsoft.com/office/drawing/2010/main" val="0"/>
@@ -10021,7 +10005,7 @@
                     </pic:cNvPicPr>
                   </pic:nvPicPr>
                   <pic:blipFill>
-                    <a:blip r:embed="rId12">
+                    <a:blip r:embed="rId10">
                       <a:extLst>
                         <a:ext uri="{28A0092B-C50C-407E-A947-70E740481C1C}">
                           <a14:useLocalDpi xmlns:a14="http://schemas.microsoft.com/office/drawing/2010/main" val="0"/>
@@ -10170,9 +10154,9 @@
           <w:lang w:eastAsia="it-IT"/>
         </w:rPr>
         <w:drawing>
-          <wp:inline distT="0" distB="0" distL="0" distR="0" wp14:anchorId="669B688F" wp14:editId="45B725CE">
-            <wp:extent cx="5797578" cy="3657600"/>
-            <wp:effectExtent l="0" t="0" r="0" b="0"/>
+          <wp:inline distT="0" distB="0" distL="0" distR="0" wp14:anchorId="669B688F" wp14:editId="0E7BFC82">
+            <wp:extent cx="6297964" cy="3973286"/>
+            <wp:effectExtent l="0" t="0" r="7620" b="8255"/>
             <wp:docPr id="12" name="Immagine 12"/>
             <wp:cNvGraphicFramePr>
               <a:graphicFrameLocks xmlns:a="http://schemas.openxmlformats.org/drawingml/2006/main" noChangeAspect="1"/>
@@ -10182,6 +10166,245 @@
                 <pic:pic xmlns:pic="http://schemas.openxmlformats.org/drawingml/2006/picture">
                   <pic:nvPicPr>
                     <pic:cNvPr id="0" name="Picture 4"/>
+                    <pic:cNvPicPr>
+                      <a:picLocks noChangeAspect="1" noChangeArrowheads="1"/>
+                    </pic:cNvPicPr>
+                  </pic:nvPicPr>
+                  <pic:blipFill>
+                    <a:blip r:embed="rId11">
+                      <a:extLst>
+                        <a:ext uri="{28A0092B-C50C-407E-A947-70E740481C1C}">
+                          <a14:useLocalDpi xmlns:a14="http://schemas.microsoft.com/office/drawing/2010/main" val="0"/>
+                        </a:ext>
+                      </a:extLst>
+                    </a:blip>
+                    <a:srcRect/>
+                    <a:stretch>
+                      <a:fillRect/>
+                    </a:stretch>
+                  </pic:blipFill>
+                  <pic:spPr bwMode="auto">
+                    <a:xfrm>
+                      <a:off x="0" y="0"/>
+                      <a:ext cx="6326157" cy="3991072"/>
+                    </a:xfrm>
+                    <a:prstGeom prst="rect">
+                      <a:avLst/>
+                    </a:prstGeom>
+                    <a:noFill/>
+                    <a:ln>
+                      <a:noFill/>
+                    </a:ln>
+                  </pic:spPr>
+                </pic:pic>
+              </a:graphicData>
+            </a:graphic>
+          </wp:inline>
+        </w:drawing>
+      </w:r>
+      <w:bookmarkEnd w:id="29"/>
+      <w:bookmarkEnd w:id="30"/>
+    </w:p>
+    <w:p>
+      <w:pPr>
+        <w:pStyle w:val="Titolo3"/>
+        <w:rPr>
+          <w:rFonts w:ascii="Century" w:hAnsi="Century"/>
+          <w:noProof/>
+          <w:color w:val="2F5496" w:themeColor="accent1" w:themeShade="BF"/>
+          <w:sz w:val="28"/>
+          <w:szCs w:val="28"/>
+          <w:lang w:eastAsia="it-IT"/>
+        </w:rPr>
+      </w:pPr>
+      <w:bookmarkStart w:id="31" w:name="_Toc120380347"/>
+      <w:r>
+        <w:rPr>
+          <w:rFonts w:ascii="Century" w:hAnsi="Century"/>
+          <w:color w:val="2F5496" w:themeColor="accent1" w:themeShade="BF"/>
+          <w:sz w:val="28"/>
+          <w:szCs w:val="28"/>
+          <w:lang w:eastAsia="it-IT"/>
+        </w:rPr>
+        <w:t>MAT</w:t>
+      </w:r>
+      <w:r>
+        <w:rPr>
+          <w:rFonts w:ascii="Century" w:hAnsi="Century"/>
+          <w:noProof/>
+          <w:color w:val="2F5496" w:themeColor="accent1" w:themeShade="BF"/>
+          <w:sz w:val="28"/>
+          <w:szCs w:val="28"/>
+          <w:lang w:eastAsia="it-IT"/>
+        </w:rPr>
+        <w:t>ERIAL</w:t>
+      </w:r>
+      <w:r>
+        <w:rPr>
+          <w:rFonts w:ascii="Century" w:hAnsi="Century"/>
+          <w:color w:val="2F5496" w:themeColor="accent1" w:themeShade="BF"/>
+          <w:sz w:val="28"/>
+          <w:szCs w:val="28"/>
+          <w:lang w:eastAsia="it-IT"/>
+        </w:rPr>
+        <w:t>E</w:t>
+      </w:r>
+      <w:bookmarkEnd w:id="31"/>
+    </w:p>
+    <w:p>
+      <w:pPr>
+        <w:pStyle w:val="Titolo3"/>
+        <w:numPr>
+          <w:ilvl w:val="0"/>
+          <w:numId w:val="0"/>
+        </w:numPr>
+        <w:jc w:val="center"/>
+        <w:rPr>
+          <w:rFonts w:ascii="Century" w:hAnsi="Century"/>
+          <w:noProof/>
+          <w:color w:val="2F5496" w:themeColor="accent1" w:themeShade="BF"/>
+          <w:sz w:val="28"/>
+          <w:szCs w:val="28"/>
+          <w:lang w:eastAsia="it-IT"/>
+        </w:rPr>
+      </w:pPr>
+      <w:r>
+        <w:rPr>
+          <w:rFonts w:ascii="Century" w:hAnsi="Century"/>
+          <w:noProof/>
+          <w:color w:val="2F5496" w:themeColor="accent1" w:themeShade="BF"/>
+          <w:sz w:val="28"/>
+          <w:szCs w:val="28"/>
+          <w:lang w:eastAsia="it-IT"/>
+        </w:rPr>
+        <w:drawing>
+          <wp:inline distT="0" distB="0" distL="0" distR="0" wp14:anchorId="3CF3AE59" wp14:editId="004363D8">
+            <wp:extent cx="6294852" cy="2873828"/>
+            <wp:effectExtent l="0" t="0" r="0" b="3175"/>
+            <wp:docPr id="8" name="Immagine 8"/>
+            <wp:cNvGraphicFramePr>
+              <a:graphicFrameLocks xmlns:a="http://schemas.openxmlformats.org/drawingml/2006/main" noChangeAspect="1"/>
+            </wp:cNvGraphicFramePr>
+            <a:graphic xmlns:a="http://schemas.openxmlformats.org/drawingml/2006/main">
+              <a:graphicData uri="http://schemas.openxmlformats.org/drawingml/2006/picture">
+                <pic:pic xmlns:pic="http://schemas.openxmlformats.org/drawingml/2006/picture">
+                  <pic:nvPicPr>
+                    <pic:cNvPr id="0" name="Picture 3"/>
+                    <pic:cNvPicPr>
+                      <a:picLocks noChangeAspect="1" noChangeArrowheads="1"/>
+                    </pic:cNvPicPr>
+                  </pic:nvPicPr>
+                  <pic:blipFill>
+                    <a:blip r:embed="rId12">
+                      <a:extLst>
+                        <a:ext uri="{28A0092B-C50C-407E-A947-70E740481C1C}">
+                          <a14:useLocalDpi xmlns:a14="http://schemas.microsoft.com/office/drawing/2010/main" val="0"/>
+                        </a:ext>
+                      </a:extLst>
+                    </a:blip>
+                    <a:srcRect/>
+                    <a:stretch>
+                      <a:fillRect/>
+                    </a:stretch>
+                  </pic:blipFill>
+                  <pic:spPr bwMode="auto">
+                    <a:xfrm>
+                      <a:off x="0" y="0"/>
+                      <a:ext cx="6331492" cy="2890556"/>
+                    </a:xfrm>
+                    <a:prstGeom prst="rect">
+                      <a:avLst/>
+                    </a:prstGeom>
+                    <a:noFill/>
+                    <a:ln>
+                      <a:noFill/>
+                    </a:ln>
+                  </pic:spPr>
+                </pic:pic>
+              </a:graphicData>
+            </a:graphic>
+          </wp:inline>
+        </w:drawing>
+      </w:r>
+    </w:p>
+    <w:p>
+      <w:pPr>
+        <w:rPr>
+          <w:lang w:eastAsia="it-IT"/>
+        </w:rPr>
+      </w:pPr>
+    </w:p>
+    <w:p>
+      <w:pPr>
+        <w:pStyle w:val="Titolo3"/>
+        <w:rPr>
+          <w:rFonts w:ascii="Century" w:hAnsi="Century"/>
+          <w:noProof/>
+          <w:color w:val="2F5496" w:themeColor="accent1" w:themeShade="BF"/>
+          <w:sz w:val="28"/>
+          <w:szCs w:val="28"/>
+          <w:lang w:eastAsia="it-IT"/>
+        </w:rPr>
+      </w:pPr>
+      <w:bookmarkStart w:id="32" w:name="_Toc120380348"/>
+      <w:r>
+        <w:rPr>
+          <w:rFonts w:ascii="Century" w:hAnsi="Century"/>
+          <w:noProof/>
+          <w:color w:val="2F5496" w:themeColor="accent1" w:themeShade="BF"/>
+          <w:sz w:val="28"/>
+          <w:szCs w:val="28"/>
+          <w:lang w:eastAsia="it-IT"/>
+        </w:rPr>
+        <w:lastRenderedPageBreak/>
+        <w:t>CONTRATTO</w:t>
+      </w:r>
+    </w:p>
+    <w:p>
+      <w:pPr>
+        <w:pStyle w:val="Titolo3"/>
+        <w:numPr>
+          <w:ilvl w:val="0"/>
+          <w:numId w:val="0"/>
+        </w:numPr>
+        <w:jc w:val="center"/>
+        <w:rPr>
+          <w:rFonts w:ascii="Century" w:hAnsi="Century"/>
+          <w:noProof/>
+          <w:color w:val="2F5496" w:themeColor="accent1" w:themeShade="BF"/>
+          <w:sz w:val="28"/>
+          <w:szCs w:val="28"/>
+          <w:lang w:eastAsia="it-IT"/>
+        </w:rPr>
+        <w:sectPr>
+          <w:pgSz w:w="11906" w:h="16838"/>
+          <w:pgMar w:top="720" w:right="720" w:bottom="720" w:left="720" w:header="708" w:footer="708" w:gutter="0"/>
+          <w:cols w:space="708"/>
+          <w:docGrid w:linePitch="360"/>
+        </w:sectPr>
+      </w:pPr>
+      <w:r>
+        <w:rPr>
+          <w:rFonts w:ascii="Century" w:hAnsi="Century"/>
+          <w:noProof/>
+          <w:color w:val="2F5496" w:themeColor="accent1" w:themeShade="BF"/>
+          <w:sz w:val="28"/>
+          <w:szCs w:val="28"/>
+          <w:lang w:eastAsia="it-IT"/>
+        </w:rPr>
+        <w:drawing>
+          <wp:inline distT="0" distB="0" distL="0" distR="0" wp14:anchorId="6D7CE703" wp14:editId="6C6D1B56">
+            <wp:extent cx="6557518" cy="3418114"/>
+            <wp:effectExtent l="0" t="0" r="0" b="0"/>
+            <wp:docPr id="17" name="Immagine 17"/>
+            <wp:cNvGraphicFramePr>
+              <a:graphicFrameLocks xmlns:a="http://schemas.openxmlformats.org/drawingml/2006/main" noChangeAspect="1"/>
+            </wp:cNvGraphicFramePr>
+            <a:graphic xmlns:a="http://schemas.openxmlformats.org/drawingml/2006/main">
+              <a:graphicData uri="http://schemas.openxmlformats.org/drawingml/2006/picture">
+                <pic:pic xmlns:pic="http://schemas.openxmlformats.org/drawingml/2006/picture">
+                  <pic:nvPicPr>
+                    <pic:cNvPr id="0" name="Picture 9"/>
                     <pic:cNvPicPr>
                       <a:picLocks noChangeAspect="1" noChangeArrowheads="1"/>
                     </pic:cNvPicPr>
@@ -10202,7 +10425,7 @@
                   <pic:spPr bwMode="auto">
                     <a:xfrm>
                       <a:off x="0" y="0"/>
-                      <a:ext cx="5816882" cy="3669779"/>
+                      <a:ext cx="6588775" cy="3434407"/>
                     </a:xfrm>
                     <a:prstGeom prst="rect">
                       <a:avLst/>
@@ -10218,8 +10441,7 @@
           </wp:inline>
         </w:drawing>
       </w:r>
-      <w:bookmarkEnd w:id="29"/>
-      <w:bookmarkEnd w:id="30"/>
+      <w:bookmarkEnd w:id="32"/>
     </w:p>
     <w:p>
       <w:pPr>
@@ -10233,17 +10455,7 @@
           <w:lang w:eastAsia="it-IT"/>
         </w:rPr>
       </w:pPr>
-      <w:bookmarkStart w:id="31" w:name="_Toc120380347"/>
-      <w:r>
-        <w:rPr>
-          <w:rFonts w:ascii="Century" w:hAnsi="Century"/>
-          <w:color w:val="2F5496" w:themeColor="accent1" w:themeShade="BF"/>
-          <w:sz w:val="28"/>
-          <w:szCs w:val="28"/>
-          <w:lang w:eastAsia="it-IT"/>
-        </w:rPr>
-        <w:t>MAT</w:t>
-      </w:r>
+      <w:bookmarkStart w:id="33" w:name="_Toc120380349"/>
       <w:r>
         <w:rPr>
           <w:rFonts w:ascii="Century" w:hAnsi="Century"/>
@@ -10253,32 +10465,40 @@
           <w:szCs w:val="28"/>
           <w:lang w:eastAsia="it-IT"/>
         </w:rPr>
-        <w:t>ERIAL</w:t>
-      </w:r>
-      <w:r>
-        <w:rPr>
-          <w:rFonts w:ascii="Century" w:hAnsi="Century"/>
-          <w:color w:val="2F5496" w:themeColor="accent1" w:themeShade="BF"/>
-          <w:sz w:val="28"/>
-          <w:szCs w:val="28"/>
+        <w:lastRenderedPageBreak/>
+        <w:t>MODELLO ER COMPLETO</w:t>
+      </w:r>
+      <w:bookmarkEnd w:id="33"/>
+    </w:p>
+    <w:p>
+      <w:pPr>
+        <w:pStyle w:val="Titolo1"/>
+        <w:numPr>
+          <w:ilvl w:val="0"/>
+          <w:numId w:val="0"/>
+        </w:numPr>
+        <w:ind w:left="432" w:hanging="432"/>
+        <w:rPr>
+          <w:noProof/>
           <w:lang w:eastAsia="it-IT"/>
         </w:rPr>
-        <w:t>E</w:t>
-      </w:r>
-      <w:r>
-        <w:rPr>
-          <w:rFonts w:ascii="Century" w:hAnsi="Century"/>
+        <w:sectPr>
+          <w:pgSz w:w="11906" w:h="16838"/>
+          <w:pgMar w:top="720" w:right="720" w:bottom="720" w:left="720" w:header="708" w:footer="708" w:gutter="0"/>
+          <w:cols w:space="708"/>
+          <w:docGrid w:linePitch="360"/>
+        </w:sectPr>
+      </w:pPr>
+      <w:r>
+        <w:rPr>
           <w:noProof/>
-          <w:color w:val="2F5496" w:themeColor="accent1" w:themeShade="BF"/>
-          <w:sz w:val="28"/>
-          <w:szCs w:val="28"/>
           <w:lang w:eastAsia="it-IT"/>
         </w:rPr>
         <w:drawing>
-          <wp:inline distT="0" distB="0" distL="0" distR="0" wp14:anchorId="536CEBE2" wp14:editId="38E5EF5D">
-            <wp:extent cx="5752983" cy="2624447"/>
-            <wp:effectExtent l="0" t="0" r="635" b="5080"/>
-            <wp:docPr id="16" name="Immagine 16"/>
+          <wp:inline distT="0" distB="0" distL="0" distR="0" wp14:anchorId="6EBDD7A2" wp14:editId="5B3AFF45">
+            <wp:extent cx="6803104" cy="5943600"/>
+            <wp:effectExtent l="0" t="0" r="0" b="0"/>
+            <wp:docPr id="7" name="Immagine 7"/>
             <wp:cNvGraphicFramePr>
               <a:graphicFrameLocks xmlns:a="http://schemas.openxmlformats.org/drawingml/2006/main" noChangeAspect="1"/>
             </wp:cNvGraphicFramePr>
@@ -10286,7 +10506,7 @@
               <a:graphicData uri="http://schemas.openxmlformats.org/drawingml/2006/picture">
                 <pic:pic xmlns:pic="http://schemas.openxmlformats.org/drawingml/2006/picture">
                   <pic:nvPicPr>
-                    <pic:cNvPr id="0" name="Picture 8"/>
+                    <pic:cNvPr id="0" name="Picture 2"/>
                     <pic:cNvPicPr>
                       <a:picLocks noChangeAspect="1" noChangeArrowheads="1"/>
                     </pic:cNvPicPr>
@@ -10307,7 +10527,7 @@
                   <pic:spPr bwMode="auto">
                     <a:xfrm>
                       <a:off x="0" y="0"/>
-                      <a:ext cx="5780496" cy="2636998"/>
+                      <a:ext cx="6807297" cy="5947263"/>
                     </a:xfrm>
                     <a:prstGeom prst="rect">
                       <a:avLst/>
@@ -10323,7 +10543,31 @@
           </wp:inline>
         </w:drawing>
       </w:r>
-      <w:bookmarkEnd w:id="31"/>
+    </w:p>
+    <w:p>
+      <w:pPr>
+        <w:pStyle w:val="Titolo2"/>
+        <w:rPr>
+          <w:rFonts w:ascii="Century" w:hAnsi="Century"/>
+          <w:noProof/>
+          <w:sz w:val="28"/>
+          <w:szCs w:val="28"/>
+          <w:lang w:eastAsia="it-IT"/>
+        </w:rPr>
+      </w:pPr>
+      <w:bookmarkStart w:id="34" w:name="_Toc120380351"/>
+      <w:r>
+        <w:rPr>
+          <w:rFonts w:ascii="Century" w:hAnsi="Century"/>
+          <w:noProof/>
+          <w:sz w:val="28"/>
+          <w:szCs w:val="28"/>
+          <w:lang w:eastAsia="it-IT"/>
+        </w:rPr>
+        <w:lastRenderedPageBreak/>
+        <w:t>DIZIONARIO DEI DATI</w:t>
+      </w:r>
+      <w:bookmarkEnd w:id="34"/>
     </w:p>
     <w:p>
       <w:pPr>
@@ -10336,14 +10580,8 @@
           <w:szCs w:val="28"/>
           <w:lang w:eastAsia="it-IT"/>
         </w:rPr>
-        <w:sectPr>
-          <w:pgSz w:w="11906" w:h="16838"/>
-          <w:pgMar w:top="720" w:right="720" w:bottom="720" w:left="720" w:header="708" w:footer="708" w:gutter="0"/>
-          <w:cols w:space="708"/>
-          <w:docGrid w:linePitch="360"/>
-        </w:sectPr>
-      </w:pPr>
-      <w:bookmarkStart w:id="32" w:name="_Toc120380348"/>
+      </w:pPr>
+      <w:bookmarkStart w:id="35" w:name="_Toc120380352"/>
       <w:r>
         <w:rPr>
           <w:rFonts w:ascii="Century" w:hAnsi="Century"/>
@@ -10353,8 +10591,7 @@
           <w:szCs w:val="28"/>
           <w:lang w:eastAsia="it-IT"/>
         </w:rPr>
-        <w:lastRenderedPageBreak/>
-        <w:t>CONTRATTO</w:t>
+        <w:t>E</w:t>
       </w:r>
       <w:r>
         <w:rPr>
@@ -10365,221 +10602,9 @@
           <w:szCs w:val="28"/>
           <w:lang w:eastAsia="it-IT"/>
         </w:rPr>
-        <w:drawing>
-          <wp:inline distT="0" distB="0" distL="0" distR="0" wp14:anchorId="6D7CE703" wp14:editId="7ED13A21">
-            <wp:extent cx="5735782" cy="2989783"/>
-            <wp:effectExtent l="0" t="0" r="0" b="1270"/>
-            <wp:docPr id="17" name="Immagine 17"/>
-            <wp:cNvGraphicFramePr>
-              <a:graphicFrameLocks xmlns:a="http://schemas.openxmlformats.org/drawingml/2006/main" noChangeAspect="1"/>
-            </wp:cNvGraphicFramePr>
-            <a:graphic xmlns:a="http://schemas.openxmlformats.org/drawingml/2006/main">
-              <a:graphicData uri="http://schemas.openxmlformats.org/drawingml/2006/picture">
-                <pic:pic xmlns:pic="http://schemas.openxmlformats.org/drawingml/2006/picture">
-                  <pic:nvPicPr>
-                    <pic:cNvPr id="0" name="Picture 9"/>
-                    <pic:cNvPicPr>
-                      <a:picLocks noChangeAspect="1" noChangeArrowheads="1"/>
-                    </pic:cNvPicPr>
-                  </pic:nvPicPr>
-                  <pic:blipFill>
-                    <a:blip r:embed="rId15">
-                      <a:extLst>
-                        <a:ext uri="{28A0092B-C50C-407E-A947-70E740481C1C}">
-                          <a14:useLocalDpi xmlns:a14="http://schemas.microsoft.com/office/drawing/2010/main" val="0"/>
-                        </a:ext>
-                      </a:extLst>
-                    </a:blip>
-                    <a:srcRect/>
-                    <a:stretch>
-                      <a:fillRect/>
-                    </a:stretch>
-                  </pic:blipFill>
-                  <pic:spPr bwMode="auto">
-                    <a:xfrm>
-                      <a:off x="0" y="0"/>
-                      <a:ext cx="5740764" cy="2992380"/>
-                    </a:xfrm>
-                    <a:prstGeom prst="rect">
-                      <a:avLst/>
-                    </a:prstGeom>
-                    <a:noFill/>
-                    <a:ln>
-                      <a:noFill/>
-                    </a:ln>
-                  </pic:spPr>
-                </pic:pic>
-              </a:graphicData>
-            </a:graphic>
-          </wp:inline>
-        </w:drawing>
-      </w:r>
-      <w:bookmarkEnd w:id="32"/>
-    </w:p>
-    <w:p>
-      <w:pPr>
-        <w:pStyle w:val="Titolo3"/>
-        <w:rPr>
-          <w:rFonts w:ascii="Century" w:hAnsi="Century"/>
-          <w:noProof/>
-          <w:color w:val="2F5496" w:themeColor="accent1" w:themeShade="BF"/>
-          <w:sz w:val="28"/>
-          <w:szCs w:val="28"/>
-          <w:lang w:eastAsia="it-IT"/>
-        </w:rPr>
-      </w:pPr>
-      <w:bookmarkStart w:id="33" w:name="_Toc120380349"/>
-      <w:r>
-        <w:rPr>
-          <w:rFonts w:ascii="Century" w:hAnsi="Century"/>
-          <w:noProof/>
-          <w:color w:val="2F5496" w:themeColor="accent1" w:themeShade="BF"/>
-          <w:sz w:val="28"/>
-          <w:szCs w:val="28"/>
-          <w:lang w:eastAsia="it-IT"/>
-        </w:rPr>
-        <w:lastRenderedPageBreak/>
-        <w:t>MODELLO ER COMPLETO</w:t>
-      </w:r>
-      <w:bookmarkEnd w:id="33"/>
-    </w:p>
-    <w:p>
-      <w:pPr>
-        <w:pStyle w:val="Titolo1"/>
-        <w:numPr>
-          <w:ilvl w:val="0"/>
-          <w:numId w:val="0"/>
-        </w:numPr>
-        <w:ind w:left="432" w:hanging="432"/>
-        <w:rPr>
-          <w:noProof/>
-          <w:lang w:eastAsia="it-IT"/>
-        </w:rPr>
-        <w:sectPr>
-          <w:pgSz w:w="11906" w:h="16838"/>
-          <w:pgMar w:top="720" w:right="720" w:bottom="720" w:left="720" w:header="708" w:footer="708" w:gutter="0"/>
-          <w:cols w:space="708"/>
-          <w:docGrid w:linePitch="360"/>
-        </w:sectPr>
-      </w:pPr>
-      <w:bookmarkStart w:id="34" w:name="_Toc120380350"/>
-      <w:r>
-        <w:rPr>
-          <w:noProof/>
-          <w:lang w:eastAsia="it-IT"/>
-        </w:rPr>
-        <w:drawing>
-          <wp:inline distT="0" distB="0" distL="0" distR="0" wp14:anchorId="09E279C3" wp14:editId="1A9E0CB9">
-            <wp:extent cx="6760244" cy="5905500"/>
-            <wp:effectExtent l="0" t="0" r="2540" b="0"/>
-            <wp:docPr id="5" name="Immagine 5"/>
-            <wp:cNvGraphicFramePr>
-              <a:graphicFrameLocks xmlns:a="http://schemas.openxmlformats.org/drawingml/2006/main" noChangeAspect="1"/>
-            </wp:cNvGraphicFramePr>
-            <a:graphic xmlns:a="http://schemas.openxmlformats.org/drawingml/2006/main">
-              <a:graphicData uri="http://schemas.openxmlformats.org/drawingml/2006/picture">
-                <pic:pic xmlns:pic="http://schemas.openxmlformats.org/drawingml/2006/picture">
-                  <pic:nvPicPr>
-                    <pic:cNvPr id="0" name="Picture 2"/>
-                    <pic:cNvPicPr>
-                      <a:picLocks noChangeAspect="1" noChangeArrowheads="1"/>
-                    </pic:cNvPicPr>
-                  </pic:nvPicPr>
-                  <pic:blipFill>
-                    <a:blip r:embed="rId16">
-                      <a:extLst>
-                        <a:ext uri="{28A0092B-C50C-407E-A947-70E740481C1C}">
-                          <a14:useLocalDpi xmlns:a14="http://schemas.microsoft.com/office/drawing/2010/main" val="0"/>
-                        </a:ext>
-                      </a:extLst>
-                    </a:blip>
-                    <a:srcRect/>
-                    <a:stretch>
-                      <a:fillRect/>
-                    </a:stretch>
-                  </pic:blipFill>
-                  <pic:spPr bwMode="auto">
-                    <a:xfrm>
-                      <a:off x="0" y="0"/>
-                      <a:ext cx="6772348" cy="5916074"/>
-                    </a:xfrm>
-                    <a:prstGeom prst="rect">
-                      <a:avLst/>
-                    </a:prstGeom>
-                    <a:noFill/>
-                    <a:ln>
-                      <a:noFill/>
-                    </a:ln>
-                  </pic:spPr>
-                </pic:pic>
-              </a:graphicData>
-            </a:graphic>
-          </wp:inline>
-        </w:drawing>
-      </w:r>
-      <w:bookmarkEnd w:id="34"/>
-    </w:p>
-    <w:p>
-      <w:pPr>
-        <w:pStyle w:val="Titolo2"/>
-        <w:rPr>
-          <w:rFonts w:ascii="Century" w:hAnsi="Century"/>
-          <w:noProof/>
-          <w:sz w:val="28"/>
-          <w:szCs w:val="28"/>
-          <w:lang w:eastAsia="it-IT"/>
-        </w:rPr>
-      </w:pPr>
-      <w:bookmarkStart w:id="35" w:name="_Toc120380351"/>
-      <w:r>
-        <w:rPr>
-          <w:rFonts w:ascii="Century" w:hAnsi="Century"/>
-          <w:noProof/>
-          <w:sz w:val="28"/>
-          <w:szCs w:val="28"/>
-          <w:lang w:eastAsia="it-IT"/>
-        </w:rPr>
-        <w:lastRenderedPageBreak/>
-        <w:t>DIZIONARIO DEI DATI</w:t>
+        <w:t>NTITA’</w:t>
       </w:r>
       <w:bookmarkEnd w:id="35"/>
-    </w:p>
-    <w:p>
-      <w:pPr>
-        <w:pStyle w:val="Titolo3"/>
-        <w:rPr>
-          <w:rFonts w:ascii="Century" w:hAnsi="Century"/>
-          <w:noProof/>
-          <w:color w:val="2F5496" w:themeColor="accent1" w:themeShade="BF"/>
-          <w:sz w:val="28"/>
-          <w:szCs w:val="28"/>
-          <w:lang w:eastAsia="it-IT"/>
-        </w:rPr>
-      </w:pPr>
-      <w:bookmarkStart w:id="36" w:name="_Toc120380352"/>
-      <w:r>
-        <w:rPr>
-          <w:rFonts w:ascii="Century" w:hAnsi="Century"/>
-          <w:noProof/>
-          <w:color w:val="2F5496" w:themeColor="accent1" w:themeShade="BF"/>
-          <w:sz w:val="28"/>
-          <w:szCs w:val="28"/>
-          <w:lang w:eastAsia="it-IT"/>
-        </w:rPr>
-        <w:t>E</w:t>
-      </w:r>
-      <w:r>
-        <w:rPr>
-          <w:rFonts w:ascii="Century" w:hAnsi="Century"/>
-          <w:noProof/>
-          <w:color w:val="2F5496" w:themeColor="accent1" w:themeShade="BF"/>
-          <w:sz w:val="28"/>
-          <w:szCs w:val="28"/>
-          <w:lang w:eastAsia="it-IT"/>
-        </w:rPr>
-        <w:t>NTITA’</w:t>
-      </w:r>
-      <w:bookmarkEnd w:id="36"/>
       <w:r>
         <w:rPr>
           <w:rFonts w:ascii="Century" w:hAnsi="Century"/>
@@ -11293,7 +11318,6 @@
     </w:tbl>
     <w:p>
       <w:pPr>
-        <w:cnfStyle w:val="001000100000" w:firstRow="0" w:lastRow="0" w:firstColumn="1" w:lastColumn="0" w:oddVBand="0" w:evenVBand="0" w:oddHBand="1" w:evenHBand="0" w:firstRowFirstColumn="0" w:firstRowLastColumn="0" w:lastRowFirstColumn="0" w:lastRowLastColumn="0"/>
         <w:rPr>
           <w:rFonts w:ascii="Univers" w:hAnsi="Univers"/>
           <w:b/>
@@ -11880,11 +11904,33 @@
                 <w:rFonts w:ascii="Univers" w:hAnsi="Univers"/>
               </w:rPr>
             </w:pPr>
-            <w:r>
-              <w:rPr>
-                <w:rFonts w:ascii="Univers" w:hAnsi="Univers"/>
-              </w:rPr>
-              <w:t xml:space="preserve">Cod.Fiscale o P.Iva (stringa), </w:t>
+            <w:proofErr w:type="spellStart"/>
+            <w:r>
+              <w:rPr>
+                <w:rFonts w:ascii="Univers" w:hAnsi="Univers"/>
+              </w:rPr>
+              <w:t>Cod.Fiscale</w:t>
+            </w:r>
+            <w:proofErr w:type="spellEnd"/>
+            <w:r>
+              <w:rPr>
+                <w:rFonts w:ascii="Univers" w:hAnsi="Univers"/>
+              </w:rPr>
+              <w:t xml:space="preserve"> o </w:t>
+            </w:r>
+            <w:proofErr w:type="spellStart"/>
+            <w:r>
+              <w:rPr>
+                <w:rFonts w:ascii="Univers" w:hAnsi="Univers"/>
+              </w:rPr>
+              <w:t>P.Iva</w:t>
+            </w:r>
+            <w:proofErr w:type="spellEnd"/>
+            <w:r>
+              <w:rPr>
+                <w:rFonts w:ascii="Univers" w:hAnsi="Univers"/>
+              </w:rPr>
+              <w:t xml:space="preserve"> (stringa), </w:t>
             </w:r>
             <w:r>
               <w:rPr>
@@ -11896,7 +11942,23 @@
               <w:rPr>
                 <w:rFonts w:ascii="Univers" w:hAnsi="Univers"/>
               </w:rPr>
-              <w:t xml:space="preserve">ia (stringa), N.Civico (stringa), </w:t>
+              <w:t xml:space="preserve">ia (stringa), </w:t>
+            </w:r>
+            <w:proofErr w:type="spellStart"/>
+            <w:proofErr w:type="gramStart"/>
+            <w:r>
+              <w:rPr>
+                <w:rFonts w:ascii="Univers" w:hAnsi="Univers"/>
+              </w:rPr>
+              <w:t>N.Civico</w:t>
+            </w:r>
+            <w:proofErr w:type="spellEnd"/>
+            <w:proofErr w:type="gramEnd"/>
+            <w:r>
+              <w:rPr>
+                <w:rFonts w:ascii="Univers" w:hAnsi="Univers"/>
+              </w:rPr>
+              <w:t xml:space="preserve"> (stringa), </w:t>
             </w:r>
             <w:r>
               <w:rPr>
@@ -11962,11 +12024,33 @@
                 <w:rFonts w:ascii="Univers" w:hAnsi="Univers"/>
               </w:rPr>
             </w:pPr>
-            <w:r>
-              <w:rPr>
-                <w:rFonts w:ascii="Univers" w:hAnsi="Univers"/>
-              </w:rPr>
-              <w:t>Cod.Fiscale o P.Iva (stringa)</w:t>
+            <w:proofErr w:type="spellStart"/>
+            <w:r>
+              <w:rPr>
+                <w:rFonts w:ascii="Univers" w:hAnsi="Univers"/>
+              </w:rPr>
+              <w:t>Cod.Fiscale</w:t>
+            </w:r>
+            <w:proofErr w:type="spellEnd"/>
+            <w:r>
+              <w:rPr>
+                <w:rFonts w:ascii="Univers" w:hAnsi="Univers"/>
+              </w:rPr>
+              <w:t xml:space="preserve"> o </w:t>
+            </w:r>
+            <w:proofErr w:type="spellStart"/>
+            <w:r>
+              <w:rPr>
+                <w:rFonts w:ascii="Univers" w:hAnsi="Univers"/>
+              </w:rPr>
+              <w:t>P.Iva</w:t>
+            </w:r>
+            <w:proofErr w:type="spellEnd"/>
+            <w:r>
+              <w:rPr>
+                <w:rFonts w:ascii="Univers" w:hAnsi="Univers"/>
+              </w:rPr>
+              <w:t xml:space="preserve"> (stringa)</w:t>
             </w:r>
           </w:p>
         </w:tc>
@@ -12037,11 +12121,19 @@
                 <w:rFonts w:ascii="Univers" w:hAnsi="Univers"/>
               </w:rPr>
             </w:pPr>
-            <w:r>
-              <w:rPr>
-                <w:rFonts w:ascii="Univers" w:hAnsi="Univers"/>
-              </w:rPr>
-              <w:t xml:space="preserve">P.Iva (stringa), </w:t>
+            <w:proofErr w:type="spellStart"/>
+            <w:r>
+              <w:rPr>
+                <w:rFonts w:ascii="Univers" w:hAnsi="Univers"/>
+              </w:rPr>
+              <w:t>P.Iva</w:t>
+            </w:r>
+            <w:proofErr w:type="spellEnd"/>
+            <w:r>
+              <w:rPr>
+                <w:rFonts w:ascii="Univers" w:hAnsi="Univers"/>
+              </w:rPr>
+              <w:t xml:space="preserve"> (stringa), </w:t>
             </w:r>
             <w:r>
               <w:rPr>
@@ -12053,7 +12145,23 @@
               <w:rPr>
                 <w:rFonts w:ascii="Univers" w:hAnsi="Univers"/>
               </w:rPr>
-              <w:t xml:space="preserve">ia (stringa), N.Civico (stringa), </w:t>
+              <w:t xml:space="preserve">ia (stringa), </w:t>
+            </w:r>
+            <w:proofErr w:type="spellStart"/>
+            <w:proofErr w:type="gramStart"/>
+            <w:r>
+              <w:rPr>
+                <w:rFonts w:ascii="Univers" w:hAnsi="Univers"/>
+              </w:rPr>
+              <w:t>N.Civico</w:t>
+            </w:r>
+            <w:proofErr w:type="spellEnd"/>
+            <w:proofErr w:type="gramEnd"/>
+            <w:r>
+              <w:rPr>
+                <w:rFonts w:ascii="Univers" w:hAnsi="Univers"/>
+              </w:rPr>
+              <w:t xml:space="preserve"> (stringa), </w:t>
             </w:r>
             <w:r>
               <w:rPr>
@@ -12119,11 +12227,19 @@
                 <w:rFonts w:ascii="Univers" w:hAnsi="Univers"/>
               </w:rPr>
             </w:pPr>
-            <w:r>
-              <w:rPr>
-                <w:rFonts w:ascii="Univers" w:hAnsi="Univers"/>
-              </w:rPr>
-              <w:t>P.Iva (stringa)</w:t>
+            <w:proofErr w:type="spellStart"/>
+            <w:r>
+              <w:rPr>
+                <w:rFonts w:ascii="Univers" w:hAnsi="Univers"/>
+              </w:rPr>
+              <w:t>P.Iva</w:t>
+            </w:r>
+            <w:proofErr w:type="spellEnd"/>
+            <w:r>
+              <w:rPr>
+                <w:rFonts w:ascii="Univers" w:hAnsi="Univers"/>
+              </w:rPr>
+              <w:t xml:space="preserve"> (stringa)</w:t>
             </w:r>
           </w:p>
         </w:tc>
@@ -12191,11 +12307,33 @@
                 <w:rFonts w:ascii="Univers" w:hAnsi="Univers"/>
               </w:rPr>
             </w:pPr>
-            <w:r>
-              <w:rPr>
-                <w:rFonts w:ascii="Univers" w:hAnsi="Univers"/>
-              </w:rPr>
-              <w:t xml:space="preserve">Cod.Fiscale o P.Iva (stringa), </w:t>
+            <w:proofErr w:type="spellStart"/>
+            <w:r>
+              <w:rPr>
+                <w:rFonts w:ascii="Univers" w:hAnsi="Univers"/>
+              </w:rPr>
+              <w:t>Cod.Fiscale</w:t>
+            </w:r>
+            <w:proofErr w:type="spellEnd"/>
+            <w:r>
+              <w:rPr>
+                <w:rFonts w:ascii="Univers" w:hAnsi="Univers"/>
+              </w:rPr>
+              <w:t xml:space="preserve"> o </w:t>
+            </w:r>
+            <w:proofErr w:type="spellStart"/>
+            <w:r>
+              <w:rPr>
+                <w:rFonts w:ascii="Univers" w:hAnsi="Univers"/>
+              </w:rPr>
+              <w:t>P.Iva</w:t>
+            </w:r>
+            <w:proofErr w:type="spellEnd"/>
+            <w:r>
+              <w:rPr>
+                <w:rFonts w:ascii="Univers" w:hAnsi="Univers"/>
+              </w:rPr>
+              <w:t xml:space="preserve"> (stringa), </w:t>
             </w:r>
             <w:r>
               <w:rPr>
@@ -12207,7 +12345,23 @@
               <w:rPr>
                 <w:rFonts w:ascii="Univers" w:hAnsi="Univers"/>
               </w:rPr>
-              <w:t xml:space="preserve">ia (stringa), N.Civico (stringa), </w:t>
+              <w:t xml:space="preserve">ia (stringa), </w:t>
+            </w:r>
+            <w:proofErr w:type="spellStart"/>
+            <w:proofErr w:type="gramStart"/>
+            <w:r>
+              <w:rPr>
+                <w:rFonts w:ascii="Univers" w:hAnsi="Univers"/>
+              </w:rPr>
+              <w:t>N.Civico</w:t>
+            </w:r>
+            <w:proofErr w:type="spellEnd"/>
+            <w:proofErr w:type="gramEnd"/>
+            <w:r>
+              <w:rPr>
+                <w:rFonts w:ascii="Univers" w:hAnsi="Univers"/>
+              </w:rPr>
+              <w:t xml:space="preserve"> (stringa), </w:t>
             </w:r>
             <w:r>
               <w:rPr>
@@ -12309,11 +12463,19 @@
                 <w:rFonts w:ascii="Univers" w:hAnsi="Univers"/>
               </w:rPr>
             </w:pPr>
-            <w:r>
-              <w:rPr>
-                <w:rFonts w:ascii="Univers" w:hAnsi="Univers"/>
-              </w:rPr>
-              <w:t>Cod.Fiscale (stringa)</w:t>
+            <w:proofErr w:type="spellStart"/>
+            <w:r>
+              <w:rPr>
+                <w:rFonts w:ascii="Univers" w:hAnsi="Univers"/>
+              </w:rPr>
+              <w:t>Cod.Fiscale</w:t>
+            </w:r>
+            <w:proofErr w:type="spellEnd"/>
+            <w:r>
+              <w:rPr>
+                <w:rFonts w:ascii="Univers" w:hAnsi="Univers"/>
+              </w:rPr>
+              <w:t xml:space="preserve"> (stringa)</w:t>
             </w:r>
           </w:p>
         </w:tc>
@@ -12384,11 +12546,33 @@
                 <w:rFonts w:ascii="Univers" w:hAnsi="Univers"/>
               </w:rPr>
             </w:pPr>
-            <w:r>
-              <w:rPr>
-                <w:rFonts w:ascii="Univers" w:hAnsi="Univers"/>
-              </w:rPr>
-              <w:t xml:space="preserve">Cod.Fiscale o P.Iva (stringa), </w:t>
+            <w:proofErr w:type="spellStart"/>
+            <w:r>
+              <w:rPr>
+                <w:rFonts w:ascii="Univers" w:hAnsi="Univers"/>
+              </w:rPr>
+              <w:t>Cod.Fiscale</w:t>
+            </w:r>
+            <w:proofErr w:type="spellEnd"/>
+            <w:r>
+              <w:rPr>
+                <w:rFonts w:ascii="Univers" w:hAnsi="Univers"/>
+              </w:rPr>
+              <w:t xml:space="preserve"> o </w:t>
+            </w:r>
+            <w:proofErr w:type="spellStart"/>
+            <w:r>
+              <w:rPr>
+                <w:rFonts w:ascii="Univers" w:hAnsi="Univers"/>
+              </w:rPr>
+              <w:t>P.Iva</w:t>
+            </w:r>
+            <w:proofErr w:type="spellEnd"/>
+            <w:r>
+              <w:rPr>
+                <w:rFonts w:ascii="Univers" w:hAnsi="Univers"/>
+              </w:rPr>
+              <w:t xml:space="preserve"> (stringa), </w:t>
             </w:r>
             <w:r>
               <w:rPr>
@@ -12400,7 +12584,23 @@
               <w:rPr>
                 <w:rFonts w:ascii="Univers" w:hAnsi="Univers"/>
               </w:rPr>
-              <w:t xml:space="preserve">ia (stringa), N.Civico (stringa), </w:t>
+              <w:t xml:space="preserve">ia (stringa), </w:t>
+            </w:r>
+            <w:proofErr w:type="spellStart"/>
+            <w:proofErr w:type="gramStart"/>
+            <w:r>
+              <w:rPr>
+                <w:rFonts w:ascii="Univers" w:hAnsi="Univers"/>
+              </w:rPr>
+              <w:t>N.Civico</w:t>
+            </w:r>
+            <w:proofErr w:type="spellEnd"/>
+            <w:proofErr w:type="gramEnd"/>
+            <w:r>
+              <w:rPr>
+                <w:rFonts w:ascii="Univers" w:hAnsi="Univers"/>
+              </w:rPr>
+              <w:t xml:space="preserve"> (stringa), </w:t>
             </w:r>
             <w:r>
               <w:rPr>
@@ -12478,11 +12678,19 @@
                 <w:rFonts w:ascii="Univers" w:hAnsi="Univers"/>
               </w:rPr>
             </w:pPr>
-            <w:r>
-              <w:rPr>
-                <w:rFonts w:ascii="Univers" w:hAnsi="Univers"/>
-              </w:rPr>
-              <w:t>P.Iva (stringa)</w:t>
+            <w:proofErr w:type="spellStart"/>
+            <w:r>
+              <w:rPr>
+                <w:rFonts w:ascii="Univers" w:hAnsi="Univers"/>
+              </w:rPr>
+              <w:t>P.Iva</w:t>
+            </w:r>
+            <w:proofErr w:type="spellEnd"/>
+            <w:r>
+              <w:rPr>
+                <w:rFonts w:ascii="Univers" w:hAnsi="Univers"/>
+              </w:rPr>
+              <w:t xml:space="preserve"> (stringa)</w:t>
             </w:r>
           </w:p>
         </w:tc>
@@ -12511,7 +12719,7 @@
           <w:lang w:eastAsia="it-IT"/>
         </w:rPr>
       </w:pPr>
-      <w:bookmarkStart w:id="37" w:name="_Toc120380353"/>
+      <w:bookmarkStart w:id="36" w:name="_Toc120380353"/>
       <w:r>
         <w:rPr>
           <w:rFonts w:ascii="Century" w:hAnsi="Century"/>
@@ -12534,7 +12742,7 @@
         </w:rPr>
         <w:t>ELAZIONI</w:t>
       </w:r>
-      <w:bookmarkEnd w:id="37"/>
+      <w:bookmarkEnd w:id="36"/>
     </w:p>
     <w:tbl>
       <w:tblPr>
@@ -12749,7 +12957,21 @@
               <w:rPr>
                 <w:rFonts w:ascii="Univers" w:hAnsi="Univers"/>
               </w:rPr>
-              <w:t>Prodotto finito (1,N), Contratto acquisto (1,1)</w:t>
+              <w:t>Prodotto finito (</w:t>
+            </w:r>
+            <w:proofErr w:type="gramStart"/>
+            <w:r>
+              <w:rPr>
+                <w:rFonts w:ascii="Univers" w:hAnsi="Univers"/>
+              </w:rPr>
+              <w:t>1,N</w:t>
+            </w:r>
+            <w:proofErr w:type="gramEnd"/>
+            <w:r>
+              <w:rPr>
+                <w:rFonts w:ascii="Univers" w:hAnsi="Univers"/>
+              </w:rPr>
+              <w:t>), Contratto acquisto (1,1)</w:t>
             </w:r>
           </w:p>
         </w:tc>
@@ -12837,7 +13059,21 @@
               <w:rPr>
                 <w:rFonts w:ascii="Univers" w:hAnsi="Univers"/>
               </w:rPr>
-              <w:t xml:space="preserve">Semilavorato (1,N), </w:t>
+              <w:t>Semilavorato (</w:t>
+            </w:r>
+            <w:proofErr w:type="gramStart"/>
+            <w:r>
+              <w:rPr>
+                <w:rFonts w:ascii="Univers" w:hAnsi="Univers"/>
+              </w:rPr>
+              <w:t>1,N</w:t>
+            </w:r>
+            <w:proofErr w:type="gramEnd"/>
+            <w:r>
+              <w:rPr>
+                <w:rFonts w:ascii="Univers" w:hAnsi="Univers"/>
+              </w:rPr>
+              <w:t xml:space="preserve">), </w:t>
             </w:r>
           </w:p>
           <w:p>
@@ -12944,7 +13180,21 @@
               <w:rPr>
                 <w:rFonts w:ascii="Univers" w:hAnsi="Univers"/>
               </w:rPr>
-              <w:t xml:space="preserve">Materia prima (1,N), </w:t>
+              <w:t>Materia prima (</w:t>
+            </w:r>
+            <w:proofErr w:type="gramStart"/>
+            <w:r>
+              <w:rPr>
+                <w:rFonts w:ascii="Univers" w:hAnsi="Univers"/>
+              </w:rPr>
+              <w:t>1,N</w:t>
+            </w:r>
+            <w:proofErr w:type="gramEnd"/>
+            <w:r>
+              <w:rPr>
+                <w:rFonts w:ascii="Univers" w:hAnsi="Univers"/>
+              </w:rPr>
+              <w:t xml:space="preserve">), </w:t>
             </w:r>
           </w:p>
           <w:p>
@@ -13048,7 +13298,21 @@
               <w:rPr>
                 <w:rFonts w:ascii="Univers" w:hAnsi="Univers"/>
               </w:rPr>
-              <w:t>Contratto acquisto (1,N), Fornitore (1,1)</w:t>
+              <w:t>Contratto acquisto (</w:t>
+            </w:r>
+            <w:proofErr w:type="gramStart"/>
+            <w:r>
+              <w:rPr>
+                <w:rFonts w:ascii="Univers" w:hAnsi="Univers"/>
+              </w:rPr>
+              <w:t>1,N</w:t>
+            </w:r>
+            <w:proofErr w:type="gramEnd"/>
+            <w:r>
+              <w:rPr>
+                <w:rFonts w:ascii="Univers" w:hAnsi="Univers"/>
+              </w:rPr>
+              <w:t>), Fornitore (1,1)</w:t>
             </w:r>
           </w:p>
         </w:tc>
@@ -13231,7 +13495,21 @@
               <w:rPr>
                 <w:rFonts w:ascii="Univers" w:hAnsi="Univers"/>
               </w:rPr>
-              <w:t>Contratto vendita (1,N), Cliente (1,1)</w:t>
+              <w:t>Contratto vendita (</w:t>
+            </w:r>
+            <w:proofErr w:type="gramStart"/>
+            <w:r>
+              <w:rPr>
+                <w:rFonts w:ascii="Univers" w:hAnsi="Univers"/>
+              </w:rPr>
+              <w:t>1,N</w:t>
+            </w:r>
+            <w:proofErr w:type="gramEnd"/>
+            <w:r>
+              <w:rPr>
+                <w:rFonts w:ascii="Univers" w:hAnsi="Univers"/>
+              </w:rPr>
+              <w:t>), Cliente (1,1)</w:t>
             </w:r>
           </w:p>
         </w:tc>
@@ -13300,7 +13578,7 @@
         <v:path o:extrusionok="f" gradientshapeok="t" o:connecttype="rect"/>
         <o:lock v:ext="edit" aspectratio="t"/>
       </v:shapetype>
-      <v:shape id="_x0000_i1070" type="#_x0000_t75" style="width:11.2pt;height:11.2pt" o:bullet="t">
+      <v:shape id="_x0000_i1047" type="#_x0000_t75" style="width:11.15pt;height:11.15pt" o:bullet="t">
         <v:imagedata r:id="rId1" o:title="mso264"/>
       </v:shape>
     </w:pict>
@@ -15996,33 +16274,6 @@
 </w:styles>
 </file>
 
-<file path=word/ink/ink1.xml><?xml version="1.0" encoding="utf-8"?>
-<inkml:ink xmlns:inkml="http://www.w3.org/2003/InkML">
-  <inkml:definitions>
-    <inkml:context xml:id="ctx0">
-      <inkml:inkSource xml:id="inkSrc0">
-        <inkml:traceFormat>
-          <inkml:channel name="X" type="integer" min="-2.14748E9" max="2.14748E9" units="cm"/>
-          <inkml:channel name="Y" type="integer" min="-2.14748E9" max="2.14748E9" units="cm"/>
-          <inkml:channel name="F" type="integer" max="32767" units="dev"/>
-        </inkml:traceFormat>
-        <inkml:channelProperties>
-          <inkml:channelProperty channel="X" name="resolution" value="1000" units="1/cm"/>
-          <inkml:channelProperty channel="Y" name="resolution" value="1000" units="1/cm"/>
-          <inkml:channelProperty channel="F" name="resolution" value="0" units="1/dev"/>
-        </inkml:channelProperties>
-      </inkml:inkSource>
-      <inkml:timestamp xml:id="ts0" timeString="2022-11-19T15:34:34.761"/>
-    </inkml:context>
-    <inkml:brush xml:id="br0">
-      <inkml:brushProperty name="width" value="0.05" units="cm"/>
-      <inkml:brushProperty name="height" value="0.05" units="cm"/>
-    </inkml:brush>
-  </inkml:definitions>
-  <inkml:trace contextRef="#ctx0" brushRef="#br0">630 0 5234,'-149'75'5555,"29"-21"-5555,12 1-928,-13-1 255,-10 3-5169</inkml:trace>
-</inkml:ink>
-</file>
-
 <file path=word/theme/theme1.xml><?xml version="1.0" encoding="utf-8"?>
 <a:theme xmlns:a="http://schemas.openxmlformats.org/drawingml/2006/main" name="Tema di Office">
   <a:themeElements>

</xml_diff>

<commit_message>
Correzione nella fase di progettazione
</commit_message>
<xml_diff>
--- a/Tesina base di Dati.docx
+++ b/Tesina base di Dati.docx
@@ -816,7 +816,7 @@
                 <w:noProof/>
                 <w:webHidden/>
               </w:rPr>
-              <w:t>6</w:t>
+              <w:t>3</w:t>
             </w:r>
             <w:r>
               <w:rPr>
@@ -912,7 +912,7 @@
                 <w:noProof/>
                 <w:webHidden/>
               </w:rPr>
-              <w:t>6</w:t>
+              <w:t>3</w:t>
             </w:r>
             <w:r>
               <w:rPr>
@@ -1008,7 +1008,7 @@
                 <w:noProof/>
                 <w:webHidden/>
               </w:rPr>
-              <w:t>10</w:t>
+              <w:t>7</w:t>
             </w:r>
             <w:r>
               <w:rPr>
@@ -1106,7 +1106,7 @@
                 <w:noProof/>
                 <w:webHidden/>
               </w:rPr>
-              <w:t>10</w:t>
+              <w:t>7</w:t>
             </w:r>
             <w:r>
               <w:rPr>
@@ -1202,7 +1202,7 @@
                 <w:noProof/>
                 <w:webHidden/>
               </w:rPr>
-              <w:t>11</w:t>
+              <w:t>8</w:t>
             </w:r>
             <w:r>
               <w:rPr>
@@ -1300,7 +1300,7 @@
                 <w:noProof/>
                 <w:webHidden/>
               </w:rPr>
-              <w:t>11</w:t>
+              <w:t>8</w:t>
             </w:r>
             <w:r>
               <w:rPr>
@@ -1396,7 +1396,7 @@
                 <w:noProof/>
                 <w:webHidden/>
               </w:rPr>
-              <w:t>12</w:t>
+              <w:t>9</w:t>
             </w:r>
             <w:r>
               <w:rPr>
@@ -1492,7 +1492,7 @@
                 <w:noProof/>
                 <w:webHidden/>
               </w:rPr>
-              <w:t>13</w:t>
+              <w:t>10</w:t>
             </w:r>
             <w:r>
               <w:rPr>
@@ -1588,7 +1588,7 @@
                 <w:noProof/>
                 <w:webHidden/>
               </w:rPr>
-              <w:t>14</w:t>
+              <w:t>11</w:t>
             </w:r>
             <w:r>
               <w:rPr>
@@ -1684,7 +1684,7 @@
                 <w:noProof/>
                 <w:webHidden/>
               </w:rPr>
-              <w:t>14</w:t>
+              <w:t>11</w:t>
             </w:r>
             <w:r>
               <w:rPr>
@@ -1782,7 +1782,7 @@
                 <w:noProof/>
                 <w:webHidden/>
               </w:rPr>
-              <w:t>14</w:t>
+              <w:t>11</w:t>
             </w:r>
             <w:r>
               <w:rPr>
@@ -1880,7 +1880,7 @@
                 <w:noProof/>
                 <w:webHidden/>
               </w:rPr>
-              <w:t>14</w:t>
+              <w:t>11</w:t>
             </w:r>
             <w:r>
               <w:rPr>
@@ -1978,7 +1978,7 @@
                 <w:noProof/>
                 <w:webHidden/>
               </w:rPr>
-              <w:t>14</w:t>
+              <w:t>11</w:t>
             </w:r>
             <w:r>
               <w:rPr>
@@ -2076,7 +2076,7 @@
                 <w:noProof/>
                 <w:webHidden/>
               </w:rPr>
-              <w:t>14</w:t>
+              <w:t>11</w:t>
             </w:r>
             <w:r>
               <w:rPr>
@@ -2174,7 +2174,7 @@
                 <w:noProof/>
                 <w:webHidden/>
               </w:rPr>
-              <w:t>14</w:t>
+              <w:t>11</w:t>
             </w:r>
             <w:r>
               <w:rPr>
@@ -2272,7 +2272,7 @@
                 <w:noProof/>
                 <w:webHidden/>
               </w:rPr>
-              <w:t>14</w:t>
+              <w:t>11</w:t>
             </w:r>
             <w:r>
               <w:rPr>
@@ -2370,7 +2370,7 @@
                 <w:noProof/>
                 <w:webHidden/>
               </w:rPr>
-              <w:t>14</w:t>
+              <w:t>11</w:t>
             </w:r>
             <w:r>
               <w:rPr>
@@ -2468,7 +2468,7 @@
                 <w:noProof/>
                 <w:webHidden/>
               </w:rPr>
-              <w:t>14</w:t>
+              <w:t>11</w:t>
             </w:r>
             <w:r>
               <w:rPr>
@@ -2566,7 +2566,7 @@
                 <w:noProof/>
                 <w:webHidden/>
               </w:rPr>
-              <w:t>15</w:t>
+              <w:t>12</w:t>
             </w:r>
             <w:r>
               <w:rPr>
@@ -2663,7 +2663,7 @@
                 <w:noProof/>
                 <w:webHidden/>
               </w:rPr>
-              <w:t>15</w:t>
+              <w:t>12</w:t>
             </w:r>
             <w:r>
               <w:rPr>
@@ -2761,7 +2761,7 @@
                 <w:noProof/>
                 <w:webHidden/>
               </w:rPr>
-              <w:t>15</w:t>
+              <w:t>12</w:t>
             </w:r>
             <w:r>
               <w:rPr>
@@ -2857,7 +2857,7 @@
                 <w:noProof/>
                 <w:webHidden/>
               </w:rPr>
-              <w:t>16</w:t>
+              <w:t>13</w:t>
             </w:r>
             <w:r>
               <w:rPr>
@@ -2957,7 +2957,7 @@
                 <w:noProof/>
                 <w:webHidden/>
               </w:rPr>
-              <w:t>17</w:t>
+              <w:t>14</w:t>
             </w:r>
             <w:r>
               <w:rPr>
@@ -3053,7 +3053,7 @@
                 <w:noProof/>
                 <w:webHidden/>
               </w:rPr>
-              <w:t>17</w:t>
+              <w:t>14</w:t>
             </w:r>
             <w:r>
               <w:rPr>
@@ -3149,7 +3149,7 @@
                 <w:noProof/>
                 <w:webHidden/>
               </w:rPr>
-              <w:t>17</w:t>
+              <w:t>14</w:t>
             </w:r>
             <w:r>
               <w:rPr>
@@ -3245,7 +3245,7 @@
                 <w:noProof/>
                 <w:webHidden/>
               </w:rPr>
-              <w:t>17</w:t>
+              <w:t>14</w:t>
             </w:r>
             <w:r>
               <w:rPr>
@@ -3341,7 +3341,7 @@
                 <w:noProof/>
                 <w:webHidden/>
               </w:rPr>
-              <w:t>17</w:t>
+              <w:t>14</w:t>
             </w:r>
             <w:r>
               <w:rPr>
@@ -3439,7 +3439,7 @@
                 <w:noProof/>
                 <w:webHidden/>
               </w:rPr>
-              <w:t>18</w:t>
+              <w:t>15</w:t>
             </w:r>
             <w:r>
               <w:rPr>
@@ -3537,7 +3537,7 @@
                 <w:noProof/>
                 <w:webHidden/>
               </w:rPr>
-              <w:t>18</w:t>
+              <w:t>15</w:t>
             </w:r>
             <w:r>
               <w:rPr>
@@ -3635,7 +3635,7 @@
                 <w:noProof/>
                 <w:webHidden/>
               </w:rPr>
-              <w:t>19</w:t>
+              <w:t>16</w:t>
             </w:r>
             <w:r>
               <w:rPr>
@@ -3733,7 +3733,7 @@
                 <w:noProof/>
                 <w:webHidden/>
               </w:rPr>
-              <w:t>20</w:t>
+              <w:t>17</w:t>
             </w:r>
             <w:r>
               <w:rPr>
@@ -3829,7 +3829,7 @@
                 <w:noProof/>
                 <w:webHidden/>
               </w:rPr>
-              <w:t>21</w:t>
+              <w:t>18</w:t>
             </w:r>
             <w:r>
               <w:rPr>
@@ -3927,7 +3927,7 @@
                 <w:noProof/>
                 <w:webHidden/>
               </w:rPr>
-              <w:t>21</w:t>
+              <w:t>18</w:t>
             </w:r>
             <w:r>
               <w:rPr>
@@ -4025,7 +4025,7 @@
                 <w:noProof/>
                 <w:webHidden/>
               </w:rPr>
-              <w:t>23</w:t>
+              <w:t>20</w:t>
             </w:r>
             <w:r>
               <w:rPr>
@@ -4163,21 +4163,7 @@
         <w:rPr>
           <w:rFonts w:ascii="Univers" w:hAnsi="Univers"/>
         </w:rPr>
-        <w:t xml:space="preserve">L’impresa si occupa dello stampaggio di suole per calzature, i nostri clienti sono i calzaturifici che producono scarpe. Il nome deriva dal fondatore Malaspina. All’inizio si facevano produzione di suole </w:t>
-      </w:r>
-      <w:proofErr w:type="spellStart"/>
-      <w:r>
-        <w:rPr>
-          <w:rFonts w:ascii="Univers" w:hAnsi="Univers"/>
-        </w:rPr>
-        <w:t>prefesato</w:t>
-      </w:r>
-      <w:proofErr w:type="spellEnd"/>
-      <w:r>
-        <w:rPr>
-          <w:rFonts w:ascii="Univers" w:hAnsi="Univers"/>
-        </w:rPr>
-        <w:t>, con il quale si indicavano i componenti tutti slegati che poi si assemblavano. Successivamente ci fu l’innovazione delle materie plastiche con investimento nei primi anni’80 di nuovi macchinari, dove era presente uno stampo che permetteva l’iniezione di materiale plastico con risultato finale le suole per le calzature. L’azienda è stata fondata nel 1970, come piccola azienda marchigiana, per poi espandersi al livello nazionale fino ad arrivare negli anni ’80, dove tramite fiere internazionali si aprì anche la porta del mercato, il quale oggi corrisponde al 60% di tutto il fatturato.</w:t>
+        <w:t>L’impresa si occupa dello stampaggio di suole per calzature, i nostri clienti sono i calzaturifici che producono scarpe. Il nome deriva dal fondatore Malaspina. All’inizio si facevano produzione di suole prefesato, con il quale si indicavano i componenti tutti slegati che poi si assemblavano. Successivamente ci fu l’innovazione delle materie plastiche con investimento nei primi anni’80 di nuovi macchinari, dove era presente uno stampo che permetteva l’iniezione di materiale plastico con risultato finale le suole per le calzature. L’azienda è stata fondata nel 1970, come piccola azienda marchigiana, per poi espandersi al livello nazionale fino ad arrivare negli anni ’80, dove tramite fiere internazionali si aprì anche la porta del mercato, il quale oggi corrisponde al 60% di tutto il fatturato.</w:t>
       </w:r>
     </w:p>
     <w:p>
@@ -4532,21 +4518,7 @@
         <w:rPr>
           <w:rFonts w:ascii="Univers" w:hAnsi="Univers"/>
         </w:rPr>
-        <w:t xml:space="preserve">Infine, abbiamo un altro magazzino interno dove sono presenti tutti i componenti che si possono caricare sulle suole come le varie fascette, inserti e guardoli, tutti per la decorazione della </w:t>
-      </w:r>
-      <w:proofErr w:type="spellStart"/>
-      <w:r>
-        <w:rPr>
-          <w:rFonts w:ascii="Univers" w:hAnsi="Univers"/>
-        </w:rPr>
-        <w:t>suola</w:t>
-      </w:r>
-      <w:proofErr w:type="spellEnd"/>
-      <w:r>
-        <w:rPr>
-          <w:rFonts w:ascii="Univers" w:hAnsi="Univers"/>
-        </w:rPr>
-        <w:t>.</w:t>
+        <w:t>Infine, abbiamo un altro magazzino interno dove sono presenti tutti i componenti che si possono caricare sulle suole come le varie fascette, inserti e guardoli, tutti per la decorazione della suola.</w:t>
       </w:r>
     </w:p>
     <w:p>
@@ -7571,14 +7543,6 @@
                 <w:szCs w:val="20"/>
               </w:rPr>
             </w:pPr>
-            <w:r>
-              <w:rPr>
-                <w:rFonts w:ascii="Univers" w:hAnsi="Univers"/>
-                <w:sz w:val="20"/>
-                <w:szCs w:val="20"/>
-              </w:rPr>
-              <w:t>Prodotti</w:t>
-            </w:r>
           </w:p>
         </w:tc>
         <w:tc>
@@ -8855,7 +8819,7 @@
           <w:highlight w:val="red"/>
           <w:lang w:eastAsia="it-IT"/>
         </w:rPr>
-        <w:t>RACCOLTA INFORMAZIONI</w:t>
+        <w:t xml:space="preserve">SPECIFICA DELLE OPERAZIONI </w:t>
       </w:r>
       <w:bookmarkEnd w:id="22"/>
     </w:p>
@@ -8874,7 +8838,16 @@
         <w:rPr>
           <w:rFonts w:ascii="Univers" w:hAnsi="Univers"/>
         </w:rPr>
-        <w:t>Inserimento nuovo fornitore ()</w:t>
+        <w:t>Inserimento nuovo fornitore (</w:t>
+      </w:r>
+      <w:r>
+        <w:t>due volte all’anno</w:t>
+      </w:r>
+      <w:r>
+        <w:rPr>
+          <w:rFonts w:ascii="Univers" w:hAnsi="Univers"/>
+        </w:rPr>
+        <w:t>)</w:t>
       </w:r>
     </w:p>
     <w:p>
@@ -8892,7 +8865,19 @@
         <w:rPr>
           <w:rFonts w:ascii="Univers" w:hAnsi="Univers"/>
         </w:rPr>
-        <w:t>Inserimento nuovo trasportatore ()</w:t>
+        <w:t>Inserimento nuovo cliente (</w:t>
+      </w:r>
+      <w:r>
+        <w:rPr>
+          <w:rFonts w:ascii="Univers" w:hAnsi="Univers"/>
+        </w:rPr>
+        <w:t>in media due a settimana</w:t>
+      </w:r>
+      <w:r>
+        <w:rPr>
+          <w:rFonts w:ascii="Univers" w:hAnsi="Univers"/>
+        </w:rPr>
+        <w:t>)</w:t>
       </w:r>
     </w:p>
     <w:p>
@@ -8910,7 +8895,33 @@
         <w:rPr>
           <w:rFonts w:ascii="Univers" w:hAnsi="Univers"/>
         </w:rPr>
-        <w:t>Inserimento nuovo cliente ()</w:t>
+        <w:t>Inserimento nuovo dipendente (</w:t>
+      </w:r>
+      <w:r>
+        <w:rPr>
+          <w:rFonts w:ascii="Univers" w:hAnsi="Univers"/>
+        </w:rPr>
+        <w:t>una</w:t>
+      </w:r>
+      <w:r>
+        <w:rPr>
+          <w:rFonts w:ascii="InaiMathi" w:hAnsi="InaiMathi" w:cs="InaiMathi"/>
+          <w:sz w:val="20"/>
+          <w:szCs w:val="20"/>
+        </w:rPr>
+        <w:t xml:space="preserve"> </w:t>
+      </w:r>
+      <w:r>
+        <w:rPr>
+          <w:rFonts w:ascii="Univers" w:hAnsi="Univers"/>
+        </w:rPr>
+        <w:t>volta all’anno</w:t>
+      </w:r>
+      <w:r>
+        <w:rPr>
+          <w:rFonts w:ascii="Univers" w:hAnsi="Univers"/>
+        </w:rPr>
+        <w:t>)</w:t>
       </w:r>
     </w:p>
     <w:p>
@@ -8928,7 +8939,49 @@
         <w:rPr>
           <w:rFonts w:ascii="Univers" w:hAnsi="Univers"/>
         </w:rPr>
-        <w:t>Inserimento nuovo dipendente ()</w:t>
+        <w:t>Inserimento di un</w:t>
+      </w:r>
+      <w:r>
+        <w:rPr>
+          <w:rFonts w:ascii="Univers" w:hAnsi="Univers"/>
+        </w:rPr>
+        <w:t>a</w:t>
+      </w:r>
+      <w:r>
+        <w:rPr>
+          <w:rFonts w:ascii="Univers" w:hAnsi="Univers"/>
+        </w:rPr>
+        <w:t xml:space="preserve"> nuov</w:t>
+      </w:r>
+      <w:r>
+        <w:rPr>
+          <w:rFonts w:ascii="Univers" w:hAnsi="Univers"/>
+        </w:rPr>
+        <w:t>a materia prima</w:t>
+      </w:r>
+      <w:r>
+        <w:rPr>
+          <w:rFonts w:ascii="Univers" w:hAnsi="Univers"/>
+        </w:rPr>
+        <w:t xml:space="preserve"> (</w:t>
+      </w:r>
+      <w:r>
+        <w:rPr>
+          <w:rFonts w:ascii="Univers" w:hAnsi="Univers"/>
+        </w:rPr>
+        <w:t>una volta al mese</w:t>
+      </w:r>
+      <w:r>
+        <w:rPr>
+          <w:rFonts w:ascii="Univers" w:hAnsi="Univers"/>
+        </w:rPr>
+        <w:t>)</w:t>
+      </w:r>
+      <w:r>
+        <w:rPr>
+          <w:rFonts w:ascii="Univers" w:hAnsi="Univers"/>
+        </w:rPr>
+        <w:t xml:space="preserve"> </w:t>
       </w:r>
     </w:p>
     <w:p>
@@ -8946,7 +8999,37 @@
         <w:rPr>
           <w:rFonts w:ascii="Univers" w:hAnsi="Univers"/>
         </w:rPr>
-        <w:t>Inserimento di un nuovo costo fisso ()</w:t>
+        <w:t>Inserimento di un nuovo</w:t>
+      </w:r>
+      <w:r>
+        <w:rPr>
+          <w:rFonts w:ascii="Univers" w:hAnsi="Univers"/>
+        </w:rPr>
+        <w:t xml:space="preserve"> semilavorato</w:t>
+      </w:r>
+      <w:r>
+        <w:rPr>
+          <w:rFonts w:ascii="Univers" w:hAnsi="Univers"/>
+        </w:rPr>
+        <w:t xml:space="preserve"> (</w:t>
+      </w:r>
+      <w:r>
+        <w:rPr>
+          <w:rFonts w:ascii="Univers" w:hAnsi="Univers"/>
+        </w:rPr>
+        <w:t xml:space="preserve">in media una </w:t>
+      </w:r>
+      <w:r>
+        <w:rPr>
+          <w:rFonts w:ascii="Univers" w:hAnsi="Univers"/>
+        </w:rPr>
+        <w:t>volta ogni due settimane</w:t>
+      </w:r>
+      <w:r>
+        <w:rPr>
+          <w:rFonts w:ascii="Univers" w:hAnsi="Univers"/>
+        </w:rPr>
+        <w:t>)</w:t>
       </w:r>
     </w:p>
     <w:p>
@@ -8964,7 +9047,31 @@
         <w:rPr>
           <w:rFonts w:ascii="Univers" w:hAnsi="Univers"/>
         </w:rPr>
-        <w:t>Inserimento di una nuova transazione costo fisso ()</w:t>
+        <w:t>Inserimento di un nuovo</w:t>
+      </w:r>
+      <w:r>
+        <w:rPr>
+          <w:rFonts w:ascii="Univers" w:hAnsi="Univers"/>
+        </w:rPr>
+        <w:t xml:space="preserve"> prodotto finito</w:t>
+      </w:r>
+      <w:r>
+        <w:rPr>
+          <w:rFonts w:ascii="Univers" w:hAnsi="Univers"/>
+        </w:rPr>
+        <w:t xml:space="preserve"> (</w:t>
+      </w:r>
+      <w:r>
+        <w:rPr>
+          <w:rFonts w:ascii="Univers" w:hAnsi="Univers"/>
+        </w:rPr>
+        <w:t>in media tre volte a settimana</w:t>
+      </w:r>
+      <w:r>
+        <w:rPr>
+          <w:rFonts w:ascii="Univers" w:hAnsi="Univers"/>
+        </w:rPr>
+        <w:t>)</w:t>
       </w:r>
     </w:p>
     <w:p>
@@ -8982,7 +9089,7 @@
         <w:rPr>
           <w:rFonts w:ascii="Univers" w:hAnsi="Univers"/>
         </w:rPr>
-        <w:t>Inserimento di una nuova transazione contrattuale ()</w:t>
+        <w:t>Stipulazione contratto di vendita ()</w:t>
       </w:r>
     </w:p>
     <w:p>
@@ -9000,7 +9107,7 @@
         <w:rPr>
           <w:rFonts w:ascii="Univers" w:hAnsi="Univers"/>
         </w:rPr>
-        <w:t>Inserimento di una nuova transazione busta paga ()</w:t>
+        <w:t>Stipulazione contratto di acquisto ()</w:t>
       </w:r>
     </w:p>
     <w:p>
@@ -9018,7 +9125,19 @@
         <w:rPr>
           <w:rFonts w:ascii="Univers" w:hAnsi="Univers"/>
         </w:rPr>
-        <w:t>Inserimento di una busta paga (50 volte al mese)</w:t>
+        <w:t xml:space="preserve">Stipulazione contratto di </w:t>
+      </w:r>
+      <w:r>
+        <w:rPr>
+          <w:rFonts w:ascii="Univers" w:hAnsi="Univers"/>
+        </w:rPr>
+        <w:t>lavoro</w:t>
+      </w:r>
+      <w:r>
+        <w:rPr>
+          <w:rFonts w:ascii="Univers" w:hAnsi="Univers"/>
+        </w:rPr>
+        <w:t xml:space="preserve"> ()</w:t>
       </w:r>
     </w:p>
     <w:p>
@@ -9036,7 +9155,7 @@
         <w:rPr>
           <w:rFonts w:ascii="Univers" w:hAnsi="Univers"/>
         </w:rPr>
-        <w:t>Inserimento di un nuovo componente ()</w:t>
+        <w:t>Modifica dati fornitore ()</w:t>
       </w:r>
     </w:p>
     <w:p>
@@ -9054,7 +9173,7 @@
         <w:rPr>
           <w:rFonts w:ascii="Univers" w:hAnsi="Univers"/>
         </w:rPr>
-        <w:t>Stipulazione contratto di vendita ()</w:t>
+        <w:t>Modifica dati cliente ()</w:t>
       </w:r>
     </w:p>
     <w:p>
@@ -9072,7 +9191,13 @@
         <w:rPr>
           <w:rFonts w:ascii="Univers" w:hAnsi="Univers"/>
         </w:rPr>
-        <w:t>Stipulazione contratto di acquisto ()</w:t>
+        <w:t>Modifica dati dipendente (</w:t>
+      </w:r>
+      <w:r>
+        <w:rPr>
+          <w:rFonts w:ascii="Univers" w:hAnsi="Univers"/>
+        </w:rPr>
+        <w:t>)</w:t>
       </w:r>
     </w:p>
     <w:p>
@@ -9090,7 +9215,7 @@
         <w:rPr>
           <w:rFonts w:ascii="Univers" w:hAnsi="Univers"/>
         </w:rPr>
-        <w:t>Stipulazione contratto di trasporto ()</w:t>
+        <w:t>Cancellazione fornitore ()</w:t>
       </w:r>
     </w:p>
     <w:p>
@@ -9108,7 +9233,7 @@
         <w:rPr>
           <w:rFonts w:ascii="Univers" w:hAnsi="Univers"/>
         </w:rPr>
-        <w:t>Modifica dati fornitore ()</w:t>
+        <w:t>Cancellazione dipendente ()</w:t>
       </w:r>
     </w:p>
     <w:p>
@@ -9126,7 +9251,7 @@
         <w:rPr>
           <w:rFonts w:ascii="Univers" w:hAnsi="Univers"/>
         </w:rPr>
-        <w:t>Modifica dati trasportatore (</w:t>
+        <w:t>Cancellazione di un prodotto ()</w:t>
       </w:r>
     </w:p>
     <w:p>
@@ -9144,7 +9269,7 @@
         <w:rPr>
           <w:rFonts w:ascii="Univers" w:hAnsi="Univers"/>
         </w:rPr>
-        <w:t>Modifica dati cliente ()</w:t>
+        <w:t>Consultazione contratti di acquisto in un determinato periodo ()</w:t>
       </w:r>
     </w:p>
     <w:p>
@@ -9162,7 +9287,7 @@
         <w:rPr>
           <w:rFonts w:ascii="Univers" w:hAnsi="Univers"/>
         </w:rPr>
-        <w:t>Modifica dati dipendente (</w:t>
+        <w:t>Consultazione contratti di vendita in un determinato periodo ()</w:t>
       </w:r>
     </w:p>
     <w:p>
@@ -9180,7 +9305,19 @@
         <w:rPr>
           <w:rFonts w:ascii="Univers" w:hAnsi="Univers"/>
         </w:rPr>
-        <w:t>Modifica fascia di pagamento ()</w:t>
+        <w:t xml:space="preserve">Consultazione stipendi dei </w:t>
+      </w:r>
+      <w:r>
+        <w:rPr>
+          <w:rFonts w:ascii="Univers" w:hAnsi="Univers"/>
+        </w:rPr>
+        <w:t>dipendenti (</w:t>
+      </w:r>
+      <w:r>
+        <w:rPr>
+          <w:rFonts w:ascii="Univers" w:hAnsi="Univers"/>
+        </w:rPr>
+        <w:t>)</w:t>
       </w:r>
     </w:p>
     <w:p>
@@ -9198,7 +9335,19 @@
         <w:rPr>
           <w:rFonts w:ascii="Univers" w:hAnsi="Univers"/>
         </w:rPr>
-        <w:t>Modifica prezzo di listino di un componente ()</w:t>
+        <w:t xml:space="preserve">Consultazione disponibilità di </w:t>
+      </w:r>
+      <w:r>
+        <w:rPr>
+          <w:rFonts w:ascii="Univers" w:hAnsi="Univers"/>
+        </w:rPr>
+        <w:t>una materia prima</w:t>
+      </w:r>
+      <w:r>
+        <w:rPr>
+          <w:rFonts w:ascii="Univers" w:hAnsi="Univers"/>
+        </w:rPr>
+        <w:t xml:space="preserve"> ()</w:t>
       </w:r>
     </w:p>
     <w:p>
@@ -9216,7 +9365,25 @@
         <w:rPr>
           <w:rFonts w:ascii="Univers" w:hAnsi="Univers"/>
         </w:rPr>
-        <w:t>Cancellazione fornitore ()</w:t>
+        <w:t xml:space="preserve">Consultazione disponibilità di </w:t>
+      </w:r>
+      <w:r>
+        <w:rPr>
+          <w:rFonts w:ascii="Univers" w:hAnsi="Univers"/>
+        </w:rPr>
+        <w:t>un semilavorato</w:t>
+      </w:r>
+      <w:r>
+        <w:rPr>
+          <w:rFonts w:ascii="Univers" w:hAnsi="Univers"/>
+        </w:rPr>
+        <w:t xml:space="preserve"> (</w:t>
+      </w:r>
+      <w:r>
+        <w:rPr>
+          <w:rFonts w:ascii="Univers" w:hAnsi="Univers"/>
+        </w:rPr>
+        <w:t>)</w:t>
       </w:r>
     </w:p>
     <w:p>
@@ -9234,7 +9401,25 @@
         <w:rPr>
           <w:rFonts w:ascii="Univers" w:hAnsi="Univers"/>
         </w:rPr>
-        <w:t>Cancellazione trasportatore (</w:t>
+        <w:t xml:space="preserve">Consultazione disponibilità di </w:t>
+      </w:r>
+      <w:r>
+        <w:rPr>
+          <w:rFonts w:ascii="Univers" w:hAnsi="Univers"/>
+        </w:rPr>
+        <w:t xml:space="preserve">un </w:t>
+      </w:r>
+      <w:r>
+        <w:rPr>
+          <w:rFonts w:ascii="Univers" w:hAnsi="Univers"/>
+        </w:rPr>
+        <w:t>prodotto finito</w:t>
+      </w:r>
+      <w:r>
+        <w:rPr>
+          <w:rFonts w:ascii="Univers" w:hAnsi="Univers"/>
+        </w:rPr>
+        <w:t xml:space="preserve"> ()</w:t>
       </w:r>
     </w:p>
     <w:p>
@@ -9252,7 +9437,7 @@
         <w:rPr>
           <w:rFonts w:ascii="Univers" w:hAnsi="Univers"/>
         </w:rPr>
-        <w:t>Cancellazione dipendente ()</w:t>
+        <w:t>Consultazione dati dei clienti ()</w:t>
       </w:r>
     </w:p>
     <w:p>
@@ -9270,7 +9455,7 @@
         <w:rPr>
           <w:rFonts w:ascii="Univers" w:hAnsi="Univers"/>
         </w:rPr>
-        <w:t>Cancellazione di un prodotto ()</w:t>
+        <w:t>Consultazione dati dei fornitori ()</w:t>
       </w:r>
     </w:p>
     <w:p>
@@ -9288,7 +9473,7 @@
         <w:rPr>
           <w:rFonts w:ascii="Univers" w:hAnsi="Univers"/>
         </w:rPr>
-        <w:t>Consultazione contratti di acquisto in un determinato periodo ()</w:t>
+        <w:t>Calcolo di tutti gli stipendi ()</w:t>
       </w:r>
     </w:p>
     <w:p>
@@ -9306,7 +9491,19 @@
         <w:rPr>
           <w:rFonts w:ascii="Univers" w:hAnsi="Univers"/>
         </w:rPr>
-        <w:t>Consultazione contratti di vendita in un determinato periodo ()</w:t>
+        <w:t>Calcolo stipendio medio d</w:t>
+      </w:r>
+      <w:r>
+        <w:rPr>
+          <w:rFonts w:ascii="Univers" w:hAnsi="Univers"/>
+        </w:rPr>
+        <w:t>ei dipendenti</w:t>
+      </w:r>
+      <w:r>
+        <w:rPr>
+          <w:rFonts w:ascii="Univers" w:hAnsi="Univers"/>
+        </w:rPr>
+        <w:t xml:space="preserve"> ()</w:t>
       </w:r>
     </w:p>
     <w:p>
@@ -9324,7 +9521,7 @@
         <w:rPr>
           <w:rFonts w:ascii="Univers" w:hAnsi="Univers"/>
         </w:rPr>
-        <w:t>Consultazione contratti di trasporto in un determinato periodo ()</w:t>
+        <w:t>Calcolo disponibilità spazio rimanente nel magazzino ()</w:t>
       </w:r>
     </w:p>
     <w:p>
@@ -9342,7 +9539,7 @@
         <w:rPr>
           <w:rFonts w:ascii="Univers" w:hAnsi="Univers"/>
         </w:rPr>
-        <w:t>Consultazione stipendi dei dipendenti e relativo totale ()</w:t>
+        <w:t>Calcolo del bilancio netto ad una certa data ()</w:t>
       </w:r>
     </w:p>
     <w:p>
@@ -9360,7 +9557,19 @@
         <w:rPr>
           <w:rFonts w:ascii="Univers" w:hAnsi="Univers"/>
         </w:rPr>
-        <w:t>Consultazione disponibilità di un componente ()</w:t>
+        <w:t xml:space="preserve">Statistica delle suole più vendute </w:t>
+      </w:r>
+      <w:r>
+        <w:rPr>
+          <w:rFonts w:ascii="Univers" w:hAnsi="Univers"/>
+        </w:rPr>
+        <w:t xml:space="preserve">in un determinato periodo </w:t>
+      </w:r>
+      <w:r>
+        <w:rPr>
+          <w:rFonts w:ascii="Univers" w:hAnsi="Univers"/>
+        </w:rPr>
+        <w:t>()</w:t>
       </w:r>
     </w:p>
     <w:p>
@@ -9378,7 +9587,63 @@
         <w:rPr>
           <w:rFonts w:ascii="Univers" w:hAnsi="Univers"/>
         </w:rPr>
-        <w:t>Consultazione disponibilità di tutti i componenti ()</w:t>
+        <w:t>Consultazione caratteristiche dei contratti relativi ad un cliente ordinati per data di stipula ()</w:t>
+      </w:r>
+    </w:p>
+    <w:p>
+      <w:pPr>
+        <w:jc w:val="both"/>
+        <w:rPr>
+          <w:rFonts w:ascii="Univers" w:hAnsi="Univers"/>
+        </w:rPr>
+      </w:pPr>
+      <w:r>
+        <w:rPr>
+          <w:rFonts w:ascii="Univers" w:hAnsi="Univers"/>
+        </w:rPr>
+        <w:t>Verifica dell’effettuato pagamento di un contratto da parte del cliente (circa una volta a settimana)</w:t>
+      </w:r>
+    </w:p>
+    <w:p>
+      <w:pPr>
+        <w:jc w:val="both"/>
+        <w:rPr>
+          <w:rFonts w:ascii="Univers" w:hAnsi="Univers"/>
+        </w:rPr>
+      </w:pPr>
+      <w:r>
+        <w:rPr>
+          <w:rFonts w:ascii="Univers" w:hAnsi="Univers"/>
+        </w:rPr>
+        <w:t>P.S.</w:t>
+      </w:r>
+    </w:p>
+    <w:p>
+      <w:pPr>
+        <w:jc w:val="both"/>
+        <w:rPr>
+          <w:rFonts w:ascii="Univers" w:hAnsi="Univers"/>
+        </w:rPr>
+      </w:pPr>
+      <w:r>
+        <w:rPr>
+          <w:rFonts w:ascii="Univers" w:hAnsi="Univers"/>
+        </w:rPr>
+        <w:t>Stipulare = Inserire un qualcosa di nuovo</w:t>
+      </w:r>
+    </w:p>
+    <w:p>
+      <w:pPr>
+        <w:jc w:val="both"/>
+        <w:rPr>
+          <w:rFonts w:ascii="Univers" w:hAnsi="Univers"/>
+        </w:rPr>
+      </w:pPr>
+      <w:r>
+        <w:rPr>
+          <w:rFonts w:ascii="Univers" w:hAnsi="Univers"/>
+        </w:rPr>
+        <w:t xml:space="preserve">Consultazione = lettura dei dati </w:t>
       </w:r>
     </w:p>
     <w:p>
@@ -9387,6 +9652,39 @@
         <w:autoSpaceDN w:val="0"/>
         <w:adjustRightInd w:val="0"/>
         <w:spacing w:after="0" w:line="240" w:lineRule="auto"/>
+        <w:rPr>
+          <w:rFonts w:ascii="InaiMathi" w:hAnsi="InaiMathi" w:cs="InaiMathi"/>
+          <w:sz w:val="20"/>
+          <w:szCs w:val="20"/>
+        </w:rPr>
+      </w:pPr>
+      <w:r>
+        <w:rPr>
+          <w:rFonts w:ascii="InaiMathi" w:hAnsi="InaiMathi" w:cs="InaiMathi"/>
+          <w:sz w:val="20"/>
+          <w:szCs w:val="20"/>
+        </w:rPr>
+        <w:t>Non abbiamo previsto, per semplicit</w:t>
+      </w:r>
+      <w:r>
+        <w:rPr>
+          <w:rFonts w:ascii="LucidaGrande" w:hAnsi="LucidaGrande" w:cs="LucidaGrande"/>
+          <w:sz w:val="20"/>
+          <w:szCs w:val="20"/>
+        </w:rPr>
+        <w:t>à</w:t>
+      </w:r>
+      <w:r>
+        <w:rPr>
+          <w:rFonts w:ascii="InaiMathi" w:hAnsi="InaiMathi" w:cs="InaiMathi"/>
+          <w:sz w:val="20"/>
+          <w:szCs w:val="20"/>
+        </w:rPr>
+        <w:t>, le operazioni di cancellazione destinate esclusivamente alla correzione di</w:t>
+      </w:r>
+    </w:p>
+    <w:p>
+      <w:pPr>
         <w:jc w:val="both"/>
         <w:rPr>
           <w:rFonts w:ascii="Univers" w:hAnsi="Univers"/>
@@ -9394,9 +9692,17 @@
       </w:pPr>
       <w:r>
         <w:rPr>
-          <w:rFonts w:ascii="Univers" w:hAnsi="Univers"/>
-        </w:rPr>
-        <w:t>Consultazione dati dei clienti ()</w:t>
+          <w:rFonts w:ascii="InaiMathi" w:hAnsi="InaiMathi" w:cs="InaiMathi"/>
+          <w:sz w:val="20"/>
+          <w:szCs w:val="20"/>
+        </w:rPr>
+        <w:t>eventuali errori di inserimento.</w:t>
+      </w:r>
+      <w:r>
+        <w:rPr>
+          <w:rFonts w:ascii="Univers" w:hAnsi="Univers"/>
+        </w:rPr>
+        <w:t xml:space="preserve"> </w:t>
       </w:r>
     </w:p>
     <w:p>
@@ -9405,16 +9711,19 @@
         <w:autoSpaceDN w:val="0"/>
         <w:adjustRightInd w:val="0"/>
         <w:spacing w:after="0" w:line="240" w:lineRule="auto"/>
-        <w:jc w:val="both"/>
-        <w:rPr>
-          <w:rFonts w:ascii="Univers" w:hAnsi="Univers"/>
-        </w:rPr>
-      </w:pPr>
-      <w:r>
-        <w:rPr>
-          <w:rFonts w:ascii="Univers" w:hAnsi="Univers"/>
-        </w:rPr>
-        <w:t>Consultazione dati dei fornitori ()</w:t>
+        <w:rPr>
+          <w:rFonts w:ascii="InaiMathi" w:hAnsi="InaiMathi" w:cs="InaiMathi"/>
+          <w:sz w:val="20"/>
+          <w:szCs w:val="20"/>
+        </w:rPr>
+      </w:pPr>
+      <w:r>
+        <w:rPr>
+          <w:rFonts w:ascii="InaiMathi" w:hAnsi="InaiMathi" w:cs="InaiMathi"/>
+          <w:sz w:val="20"/>
+          <w:szCs w:val="20"/>
+        </w:rPr>
+        <w:t>In effetti vere e proprie cancellazioni riguardanti la stipula dei contratti, i costi fissi ed in generale tutte le transazioni,</w:t>
       </w:r>
     </w:p>
     <w:p>
@@ -9423,158 +9732,74 @@
         <w:autoSpaceDN w:val="0"/>
         <w:adjustRightInd w:val="0"/>
         <w:spacing w:after="0" w:line="240" w:lineRule="auto"/>
+        <w:rPr>
+          <w:rFonts w:ascii="InaiMathi" w:hAnsi="InaiMathi" w:cs="InaiMathi"/>
+          <w:sz w:val="20"/>
+          <w:szCs w:val="20"/>
+        </w:rPr>
+      </w:pPr>
+      <w:r>
+        <w:rPr>
+          <w:rFonts w:ascii="InaiMathi" w:hAnsi="InaiMathi" w:cs="InaiMathi"/>
+          <w:sz w:val="20"/>
+          <w:szCs w:val="20"/>
+        </w:rPr>
+        <w:t>cos</w:t>
+      </w:r>
+      <w:r>
+        <w:rPr>
+          <w:rFonts w:ascii="LucidaGrande" w:hAnsi="LucidaGrande" w:cs="LucidaGrande"/>
+          <w:sz w:val="20"/>
+          <w:szCs w:val="20"/>
+        </w:rPr>
+        <w:t xml:space="preserve">ì </w:t>
+      </w:r>
+      <w:r>
+        <w:rPr>
+          <w:rFonts w:ascii="InaiMathi" w:hAnsi="InaiMathi" w:cs="InaiMathi"/>
+          <w:sz w:val="20"/>
+          <w:szCs w:val="20"/>
+        </w:rPr>
+        <w:t xml:space="preserve">come i dati sui clienti, non hanno motivo di essere effettuate: questi dati creano un vero e proprio </w:t>
+      </w:r>
+      <w:r>
+        <w:rPr>
+          <w:rFonts w:ascii="LucidaGrande" w:hAnsi="LucidaGrande" w:cs="LucidaGrande"/>
+          <w:sz w:val="20"/>
+          <w:szCs w:val="20"/>
+        </w:rPr>
+        <w:t>“</w:t>
+      </w:r>
+      <w:r>
+        <w:rPr>
+          <w:rFonts w:ascii="InaiMathi" w:hAnsi="InaiMathi" w:cs="InaiMathi"/>
+          <w:sz w:val="20"/>
+          <w:szCs w:val="20"/>
+        </w:rPr>
+        <w:t>storico</w:t>
+      </w:r>
+      <w:r>
+        <w:rPr>
+          <w:rFonts w:ascii="LucidaGrande" w:hAnsi="LucidaGrande" w:cs="LucidaGrande"/>
+          <w:sz w:val="20"/>
+          <w:szCs w:val="20"/>
+        </w:rPr>
+        <w:t>”</w:t>
+      </w:r>
+      <w:r>
+        <w:rPr>
+          <w:rFonts w:ascii="InaiMathi" w:hAnsi="InaiMathi" w:cs="InaiMathi"/>
+          <w:sz w:val="20"/>
+          <w:szCs w:val="20"/>
+        </w:rPr>
+        <w:t>, un</w:t>
+      </w:r>
+    </w:p>
+    <w:p>
+      <w:pPr>
         <w:jc w:val="both"/>
         <w:rPr>
           <w:rFonts w:ascii="Univers" w:hAnsi="Univers"/>
-        </w:rPr>
-      </w:pPr>
-      <w:r>
-        <w:rPr>
-          <w:rFonts w:ascii="Univers" w:hAnsi="Univers"/>
-        </w:rPr>
-        <w:t>Consultazione dati dei trasportatori ()</w:t>
-      </w:r>
-    </w:p>
-    <w:p>
-      <w:pPr>
-        <w:autoSpaceDE w:val="0"/>
-        <w:autoSpaceDN w:val="0"/>
-        <w:adjustRightInd w:val="0"/>
-        <w:spacing w:after="0" w:line="240" w:lineRule="auto"/>
-        <w:jc w:val="both"/>
-        <w:rPr>
-          <w:rFonts w:ascii="Univers" w:hAnsi="Univers"/>
-        </w:rPr>
-      </w:pPr>
-      <w:r>
-        <w:rPr>
-          <w:rFonts w:ascii="Univers" w:hAnsi="Univers"/>
-        </w:rPr>
-        <w:t>Calcolo di tutti gli stipendi ()</w:t>
-      </w:r>
-    </w:p>
-    <w:p>
-      <w:pPr>
-        <w:autoSpaceDE w:val="0"/>
-        <w:autoSpaceDN w:val="0"/>
-        <w:adjustRightInd w:val="0"/>
-        <w:spacing w:after="0" w:line="240" w:lineRule="auto"/>
-        <w:jc w:val="both"/>
-        <w:rPr>
-          <w:rFonts w:ascii="Univers" w:hAnsi="Univers"/>
-        </w:rPr>
-      </w:pPr>
-      <w:r>
-        <w:rPr>
-          <w:rFonts w:ascii="Univers" w:hAnsi="Univers"/>
-        </w:rPr>
-        <w:t>visualizzazione orario di lavoro prestato da un dipendente in un periodo d’interesse ()</w:t>
-      </w:r>
-    </w:p>
-    <w:p>
-      <w:pPr>
-        <w:autoSpaceDE w:val="0"/>
-        <w:autoSpaceDN w:val="0"/>
-        <w:adjustRightInd w:val="0"/>
-        <w:spacing w:after="0" w:line="240" w:lineRule="auto"/>
-        <w:jc w:val="both"/>
-        <w:rPr>
-          <w:rFonts w:ascii="Univers" w:hAnsi="Univers"/>
-        </w:rPr>
-      </w:pPr>
-      <w:r>
-        <w:rPr>
-          <w:rFonts w:ascii="Univers" w:hAnsi="Univers"/>
-        </w:rPr>
-        <w:t>Calcolo del bilancio netto ad una certa data ()</w:t>
-      </w:r>
-    </w:p>
-    <w:p>
-      <w:pPr>
-        <w:autoSpaceDE w:val="0"/>
-        <w:autoSpaceDN w:val="0"/>
-        <w:adjustRightInd w:val="0"/>
-        <w:spacing w:after="0" w:line="240" w:lineRule="auto"/>
-        <w:jc w:val="both"/>
-        <w:rPr>
-          <w:rFonts w:ascii="Univers" w:hAnsi="Univers"/>
-        </w:rPr>
-      </w:pPr>
-      <w:r>
-        <w:rPr>
-          <w:rFonts w:ascii="Univers" w:hAnsi="Univers"/>
-        </w:rPr>
-        <w:t>Statistica delle suole più vendute ()</w:t>
-      </w:r>
-    </w:p>
-    <w:p>
-      <w:pPr>
-        <w:autoSpaceDE w:val="0"/>
-        <w:autoSpaceDN w:val="0"/>
-        <w:adjustRightInd w:val="0"/>
-        <w:spacing w:after="0" w:line="240" w:lineRule="auto"/>
-        <w:jc w:val="both"/>
-        <w:rPr>
-          <w:rFonts w:ascii="Univers" w:hAnsi="Univers"/>
-        </w:rPr>
-      </w:pPr>
-      <w:r>
-        <w:rPr>
-          <w:rFonts w:ascii="Univers" w:hAnsi="Univers"/>
-        </w:rPr>
-        <w:t>Consultazione caratteristiche dei contratti relativi ad un cliente ordinati per data di stipula ()</w:t>
-      </w:r>
-    </w:p>
-    <w:p>
-      <w:pPr>
-        <w:autoSpaceDE w:val="0"/>
-        <w:autoSpaceDN w:val="0"/>
-        <w:adjustRightInd w:val="0"/>
-        <w:spacing w:after="0" w:line="240" w:lineRule="auto"/>
-        <w:jc w:val="both"/>
-        <w:rPr>
-          <w:rFonts w:ascii="Univers" w:hAnsi="Univers"/>
-        </w:rPr>
-      </w:pPr>
-      <w:r>
-        <w:rPr>
-          <w:rFonts w:ascii="Univers" w:hAnsi="Univers"/>
-        </w:rPr>
-        <w:t>Verifica dell’effettuato pagamento di un contratto da parte del cliente ()</w:t>
-      </w:r>
-    </w:p>
-    <w:p>
-      <w:pPr>
-        <w:jc w:val="both"/>
-        <w:rPr>
-          <w:rFonts w:ascii="Univers" w:hAnsi="Univers"/>
-        </w:rPr>
-      </w:pPr>
-      <w:r>
-        <w:rPr>
-          <w:rFonts w:ascii="Univers" w:hAnsi="Univers"/>
-        </w:rPr>
-        <w:t>P.S.</w:t>
-      </w:r>
-    </w:p>
-    <w:p>
-      <w:pPr>
-        <w:jc w:val="both"/>
-        <w:rPr>
-          <w:rFonts w:ascii="Univers" w:hAnsi="Univers"/>
-        </w:rPr>
-      </w:pPr>
-      <w:r>
-        <w:rPr>
-          <w:rFonts w:ascii="Univers" w:hAnsi="Univers"/>
-        </w:rPr>
-        <w:t xml:space="preserve">Stipulare = Inserire un qualcosa di nuovo </w:t>
-      </w:r>
-    </w:p>
-    <w:p>
-      <w:pPr>
-        <w:rPr>
-          <w:lang w:eastAsia="it-IT"/>
         </w:rPr>
         <w:sectPr>
           <w:pgSz w:w="11906" w:h="16838"/>
@@ -9583,6 +9808,62 @@
           <w:docGrid w:linePitch="360"/>
         </w:sectPr>
       </w:pPr>
+      <w:r>
+        <w:rPr>
+          <w:rFonts w:ascii="InaiMathi" w:hAnsi="InaiMathi" w:cs="InaiMathi"/>
+          <w:sz w:val="20"/>
+          <w:szCs w:val="20"/>
+        </w:rPr>
+        <w:t>patrimonio dell</w:t>
+      </w:r>
+      <w:r>
+        <w:rPr>
+          <w:rFonts w:ascii="LucidaGrande" w:hAnsi="LucidaGrande" w:cs="LucidaGrande"/>
+          <w:sz w:val="20"/>
+          <w:szCs w:val="20"/>
+        </w:rPr>
+        <w:t>’</w:t>
+      </w:r>
+      <w:r>
+        <w:rPr>
+          <w:rFonts w:ascii="InaiMathi" w:hAnsi="InaiMathi" w:cs="InaiMathi"/>
+          <w:sz w:val="20"/>
+          <w:szCs w:val="20"/>
+        </w:rPr>
+        <w:t>azienda consultabile secondo le necessit</w:t>
+      </w:r>
+      <w:r>
+        <w:rPr>
+          <w:rFonts w:ascii="LucidaGrande" w:hAnsi="LucidaGrande" w:cs="LucidaGrande"/>
+          <w:sz w:val="20"/>
+          <w:szCs w:val="20"/>
+        </w:rPr>
+        <w:t xml:space="preserve">à </w:t>
+      </w:r>
+      <w:r>
+        <w:rPr>
+          <w:rFonts w:ascii="InaiMathi" w:hAnsi="InaiMathi" w:cs="InaiMathi"/>
+          <w:sz w:val="20"/>
+          <w:szCs w:val="20"/>
+        </w:rPr>
+        <w:t>dei dipendenti o del titolare dell</w:t>
+      </w:r>
+      <w:r>
+        <w:rPr>
+          <w:rFonts w:ascii="LucidaGrande" w:hAnsi="LucidaGrande" w:cs="LucidaGrande"/>
+          <w:sz w:val="20"/>
+          <w:szCs w:val="20"/>
+        </w:rPr>
+        <w:t>’</w:t>
+      </w:r>
+      <w:r>
+        <w:rPr>
+          <w:rFonts w:ascii="InaiMathi" w:hAnsi="InaiMathi" w:cs="InaiMathi"/>
+          <w:sz w:val="20"/>
+          <w:szCs w:val="20"/>
+        </w:rPr>
+        <w:t>azienda.</w:t>
+      </w:r>
     </w:p>
     <w:p>
       <w:pPr>
@@ -10495,10 +10776,10 @@
           <w:lang w:eastAsia="it-IT"/>
         </w:rPr>
         <w:drawing>
-          <wp:inline distT="0" distB="0" distL="0" distR="0" wp14:anchorId="6EBDD7A2" wp14:editId="5B3AFF45">
-            <wp:extent cx="6803104" cy="5943600"/>
+          <wp:inline distT="0" distB="0" distL="0" distR="0" wp14:anchorId="2FEE2EB2" wp14:editId="32179D3E">
+            <wp:extent cx="6672580" cy="5886450"/>
             <wp:effectExtent l="0" t="0" r="0" b="0"/>
-            <wp:docPr id="7" name="Immagine 7"/>
+            <wp:docPr id="5" name="Immagine 5"/>
             <wp:cNvGraphicFramePr>
               <a:graphicFrameLocks xmlns:a="http://schemas.openxmlformats.org/drawingml/2006/main" noChangeAspect="1"/>
             </wp:cNvGraphicFramePr>
@@ -10506,7 +10787,7 @@
               <a:graphicData uri="http://schemas.openxmlformats.org/drawingml/2006/picture">
                 <pic:pic xmlns:pic="http://schemas.openxmlformats.org/drawingml/2006/picture">
                   <pic:nvPicPr>
-                    <pic:cNvPr id="0" name="Picture 2"/>
+                    <pic:cNvPr id="0" name="Picture 5"/>
                     <pic:cNvPicPr>
                       <a:picLocks noChangeAspect="1" noChangeArrowheads="1"/>
                     </pic:cNvPicPr>
@@ -10527,7 +10808,7 @@
                   <pic:spPr bwMode="auto">
                     <a:xfrm>
                       <a:off x="0" y="0"/>
-                      <a:ext cx="6807297" cy="5947263"/>
+                      <a:ext cx="6676585" cy="5889983"/>
                     </a:xfrm>
                     <a:prstGeom prst="rect">
                       <a:avLst/>
@@ -11904,33 +12185,11 @@
                 <w:rFonts w:ascii="Univers" w:hAnsi="Univers"/>
               </w:rPr>
             </w:pPr>
-            <w:proofErr w:type="spellStart"/>
-            <w:r>
-              <w:rPr>
-                <w:rFonts w:ascii="Univers" w:hAnsi="Univers"/>
-              </w:rPr>
-              <w:t>Cod.Fiscale</w:t>
-            </w:r>
-            <w:proofErr w:type="spellEnd"/>
-            <w:r>
-              <w:rPr>
-                <w:rFonts w:ascii="Univers" w:hAnsi="Univers"/>
-              </w:rPr>
-              <w:t xml:space="preserve"> o </w:t>
-            </w:r>
-            <w:proofErr w:type="spellStart"/>
-            <w:r>
-              <w:rPr>
-                <w:rFonts w:ascii="Univers" w:hAnsi="Univers"/>
-              </w:rPr>
-              <w:t>P.Iva</w:t>
-            </w:r>
-            <w:proofErr w:type="spellEnd"/>
-            <w:r>
-              <w:rPr>
-                <w:rFonts w:ascii="Univers" w:hAnsi="Univers"/>
-              </w:rPr>
-              <w:t xml:space="preserve"> (stringa), </w:t>
+            <w:r>
+              <w:rPr>
+                <w:rFonts w:ascii="Univers" w:hAnsi="Univers"/>
+              </w:rPr>
+              <w:t xml:space="preserve">Cod.Fiscale o P.Iva (stringa), </w:t>
             </w:r>
             <w:r>
               <w:rPr>
@@ -11942,23 +12201,7 @@
               <w:rPr>
                 <w:rFonts w:ascii="Univers" w:hAnsi="Univers"/>
               </w:rPr>
-              <w:t xml:space="preserve">ia (stringa), </w:t>
-            </w:r>
-            <w:proofErr w:type="spellStart"/>
-            <w:proofErr w:type="gramStart"/>
-            <w:r>
-              <w:rPr>
-                <w:rFonts w:ascii="Univers" w:hAnsi="Univers"/>
-              </w:rPr>
-              <w:t>N.Civico</w:t>
-            </w:r>
-            <w:proofErr w:type="spellEnd"/>
-            <w:proofErr w:type="gramEnd"/>
-            <w:r>
-              <w:rPr>
-                <w:rFonts w:ascii="Univers" w:hAnsi="Univers"/>
-              </w:rPr>
-              <w:t xml:space="preserve"> (stringa), </w:t>
+              <w:t xml:space="preserve">ia (stringa), N.Civico (stringa), </w:t>
             </w:r>
             <w:r>
               <w:rPr>
@@ -12024,33 +12267,11 @@
                 <w:rFonts w:ascii="Univers" w:hAnsi="Univers"/>
               </w:rPr>
             </w:pPr>
-            <w:proofErr w:type="spellStart"/>
-            <w:r>
-              <w:rPr>
-                <w:rFonts w:ascii="Univers" w:hAnsi="Univers"/>
-              </w:rPr>
-              <w:t>Cod.Fiscale</w:t>
-            </w:r>
-            <w:proofErr w:type="spellEnd"/>
-            <w:r>
-              <w:rPr>
-                <w:rFonts w:ascii="Univers" w:hAnsi="Univers"/>
-              </w:rPr>
-              <w:t xml:space="preserve"> o </w:t>
-            </w:r>
-            <w:proofErr w:type="spellStart"/>
-            <w:r>
-              <w:rPr>
-                <w:rFonts w:ascii="Univers" w:hAnsi="Univers"/>
-              </w:rPr>
-              <w:t>P.Iva</w:t>
-            </w:r>
-            <w:proofErr w:type="spellEnd"/>
-            <w:r>
-              <w:rPr>
-                <w:rFonts w:ascii="Univers" w:hAnsi="Univers"/>
-              </w:rPr>
-              <w:t xml:space="preserve"> (stringa)</w:t>
+            <w:r>
+              <w:rPr>
+                <w:rFonts w:ascii="Univers" w:hAnsi="Univers"/>
+              </w:rPr>
+              <w:t>Cod.Fiscale o P.Iva (stringa)</w:t>
             </w:r>
           </w:p>
         </w:tc>
@@ -12121,19 +12342,11 @@
                 <w:rFonts w:ascii="Univers" w:hAnsi="Univers"/>
               </w:rPr>
             </w:pPr>
-            <w:proofErr w:type="spellStart"/>
-            <w:r>
-              <w:rPr>
-                <w:rFonts w:ascii="Univers" w:hAnsi="Univers"/>
-              </w:rPr>
-              <w:t>P.Iva</w:t>
-            </w:r>
-            <w:proofErr w:type="spellEnd"/>
-            <w:r>
-              <w:rPr>
-                <w:rFonts w:ascii="Univers" w:hAnsi="Univers"/>
-              </w:rPr>
-              <w:t xml:space="preserve"> (stringa), </w:t>
+            <w:r>
+              <w:rPr>
+                <w:rFonts w:ascii="Univers" w:hAnsi="Univers"/>
+              </w:rPr>
+              <w:t xml:space="preserve">P.Iva (stringa), </w:t>
             </w:r>
             <w:r>
               <w:rPr>
@@ -12145,23 +12358,7 @@
               <w:rPr>
                 <w:rFonts w:ascii="Univers" w:hAnsi="Univers"/>
               </w:rPr>
-              <w:t xml:space="preserve">ia (stringa), </w:t>
-            </w:r>
-            <w:proofErr w:type="spellStart"/>
-            <w:proofErr w:type="gramStart"/>
-            <w:r>
-              <w:rPr>
-                <w:rFonts w:ascii="Univers" w:hAnsi="Univers"/>
-              </w:rPr>
-              <w:t>N.Civico</w:t>
-            </w:r>
-            <w:proofErr w:type="spellEnd"/>
-            <w:proofErr w:type="gramEnd"/>
-            <w:r>
-              <w:rPr>
-                <w:rFonts w:ascii="Univers" w:hAnsi="Univers"/>
-              </w:rPr>
-              <w:t xml:space="preserve"> (stringa), </w:t>
+              <w:t xml:space="preserve">ia (stringa), N.Civico (stringa), </w:t>
             </w:r>
             <w:r>
               <w:rPr>
@@ -12227,19 +12424,11 @@
                 <w:rFonts w:ascii="Univers" w:hAnsi="Univers"/>
               </w:rPr>
             </w:pPr>
-            <w:proofErr w:type="spellStart"/>
-            <w:r>
-              <w:rPr>
-                <w:rFonts w:ascii="Univers" w:hAnsi="Univers"/>
-              </w:rPr>
-              <w:t>P.Iva</w:t>
-            </w:r>
-            <w:proofErr w:type="spellEnd"/>
-            <w:r>
-              <w:rPr>
-                <w:rFonts w:ascii="Univers" w:hAnsi="Univers"/>
-              </w:rPr>
-              <w:t xml:space="preserve"> (stringa)</w:t>
+            <w:r>
+              <w:rPr>
+                <w:rFonts w:ascii="Univers" w:hAnsi="Univers"/>
+              </w:rPr>
+              <w:t>P.Iva (stringa)</w:t>
             </w:r>
           </w:p>
         </w:tc>
@@ -12307,33 +12496,11 @@
                 <w:rFonts w:ascii="Univers" w:hAnsi="Univers"/>
               </w:rPr>
             </w:pPr>
-            <w:proofErr w:type="spellStart"/>
-            <w:r>
-              <w:rPr>
-                <w:rFonts w:ascii="Univers" w:hAnsi="Univers"/>
-              </w:rPr>
-              <w:t>Cod.Fiscale</w:t>
-            </w:r>
-            <w:proofErr w:type="spellEnd"/>
-            <w:r>
-              <w:rPr>
-                <w:rFonts w:ascii="Univers" w:hAnsi="Univers"/>
-              </w:rPr>
-              <w:t xml:space="preserve"> o </w:t>
-            </w:r>
-            <w:proofErr w:type="spellStart"/>
-            <w:r>
-              <w:rPr>
-                <w:rFonts w:ascii="Univers" w:hAnsi="Univers"/>
-              </w:rPr>
-              <w:t>P.Iva</w:t>
-            </w:r>
-            <w:proofErr w:type="spellEnd"/>
-            <w:r>
-              <w:rPr>
-                <w:rFonts w:ascii="Univers" w:hAnsi="Univers"/>
-              </w:rPr>
-              <w:t xml:space="preserve"> (stringa), </w:t>
+            <w:r>
+              <w:rPr>
+                <w:rFonts w:ascii="Univers" w:hAnsi="Univers"/>
+              </w:rPr>
+              <w:t xml:space="preserve">Cod.Fiscale o P.Iva (stringa), </w:t>
             </w:r>
             <w:r>
               <w:rPr>
@@ -12345,23 +12512,7 @@
               <w:rPr>
                 <w:rFonts w:ascii="Univers" w:hAnsi="Univers"/>
               </w:rPr>
-              <w:t xml:space="preserve">ia (stringa), </w:t>
-            </w:r>
-            <w:proofErr w:type="spellStart"/>
-            <w:proofErr w:type="gramStart"/>
-            <w:r>
-              <w:rPr>
-                <w:rFonts w:ascii="Univers" w:hAnsi="Univers"/>
-              </w:rPr>
-              <w:t>N.Civico</w:t>
-            </w:r>
-            <w:proofErr w:type="spellEnd"/>
-            <w:proofErr w:type="gramEnd"/>
-            <w:r>
-              <w:rPr>
-                <w:rFonts w:ascii="Univers" w:hAnsi="Univers"/>
-              </w:rPr>
-              <w:t xml:space="preserve"> (stringa), </w:t>
+              <w:t xml:space="preserve">ia (stringa), N.Civico (stringa), </w:t>
             </w:r>
             <w:r>
               <w:rPr>
@@ -12463,19 +12614,11 @@
                 <w:rFonts w:ascii="Univers" w:hAnsi="Univers"/>
               </w:rPr>
             </w:pPr>
-            <w:proofErr w:type="spellStart"/>
-            <w:r>
-              <w:rPr>
-                <w:rFonts w:ascii="Univers" w:hAnsi="Univers"/>
-              </w:rPr>
-              <w:t>Cod.Fiscale</w:t>
-            </w:r>
-            <w:proofErr w:type="spellEnd"/>
-            <w:r>
-              <w:rPr>
-                <w:rFonts w:ascii="Univers" w:hAnsi="Univers"/>
-              </w:rPr>
-              <w:t xml:space="preserve"> (stringa)</w:t>
+            <w:r>
+              <w:rPr>
+                <w:rFonts w:ascii="Univers" w:hAnsi="Univers"/>
+              </w:rPr>
+              <w:t>Cod.Fiscale (stringa)</w:t>
             </w:r>
           </w:p>
         </w:tc>
@@ -12546,33 +12689,11 @@
                 <w:rFonts w:ascii="Univers" w:hAnsi="Univers"/>
               </w:rPr>
             </w:pPr>
-            <w:proofErr w:type="spellStart"/>
-            <w:r>
-              <w:rPr>
-                <w:rFonts w:ascii="Univers" w:hAnsi="Univers"/>
-              </w:rPr>
-              <w:t>Cod.Fiscale</w:t>
-            </w:r>
-            <w:proofErr w:type="spellEnd"/>
-            <w:r>
-              <w:rPr>
-                <w:rFonts w:ascii="Univers" w:hAnsi="Univers"/>
-              </w:rPr>
-              <w:t xml:space="preserve"> o </w:t>
-            </w:r>
-            <w:proofErr w:type="spellStart"/>
-            <w:r>
-              <w:rPr>
-                <w:rFonts w:ascii="Univers" w:hAnsi="Univers"/>
-              </w:rPr>
-              <w:t>P.Iva</w:t>
-            </w:r>
-            <w:proofErr w:type="spellEnd"/>
-            <w:r>
-              <w:rPr>
-                <w:rFonts w:ascii="Univers" w:hAnsi="Univers"/>
-              </w:rPr>
-              <w:t xml:space="preserve"> (stringa), </w:t>
+            <w:r>
+              <w:rPr>
+                <w:rFonts w:ascii="Univers" w:hAnsi="Univers"/>
+              </w:rPr>
+              <w:t xml:space="preserve">Cod.Fiscale o P.Iva (stringa), </w:t>
             </w:r>
             <w:r>
               <w:rPr>
@@ -12584,23 +12705,7 @@
               <w:rPr>
                 <w:rFonts w:ascii="Univers" w:hAnsi="Univers"/>
               </w:rPr>
-              <w:t xml:space="preserve">ia (stringa), </w:t>
-            </w:r>
-            <w:proofErr w:type="spellStart"/>
-            <w:proofErr w:type="gramStart"/>
-            <w:r>
-              <w:rPr>
-                <w:rFonts w:ascii="Univers" w:hAnsi="Univers"/>
-              </w:rPr>
-              <w:t>N.Civico</w:t>
-            </w:r>
-            <w:proofErr w:type="spellEnd"/>
-            <w:proofErr w:type="gramEnd"/>
-            <w:r>
-              <w:rPr>
-                <w:rFonts w:ascii="Univers" w:hAnsi="Univers"/>
-              </w:rPr>
-              <w:t xml:space="preserve"> (stringa), </w:t>
+              <w:t xml:space="preserve">ia (stringa), N.Civico (stringa), </w:t>
             </w:r>
             <w:r>
               <w:rPr>
@@ -12678,19 +12783,11 @@
                 <w:rFonts w:ascii="Univers" w:hAnsi="Univers"/>
               </w:rPr>
             </w:pPr>
-            <w:proofErr w:type="spellStart"/>
-            <w:r>
-              <w:rPr>
-                <w:rFonts w:ascii="Univers" w:hAnsi="Univers"/>
-              </w:rPr>
-              <w:t>P.Iva</w:t>
-            </w:r>
-            <w:proofErr w:type="spellEnd"/>
-            <w:r>
-              <w:rPr>
-                <w:rFonts w:ascii="Univers" w:hAnsi="Univers"/>
-              </w:rPr>
-              <w:t xml:space="preserve"> (stringa)</w:t>
+            <w:r>
+              <w:rPr>
+                <w:rFonts w:ascii="Univers" w:hAnsi="Univers"/>
+              </w:rPr>
+              <w:t>P.Iva (stringa)</w:t>
             </w:r>
           </w:p>
         </w:tc>
@@ -12957,21 +13054,31 @@
               <w:rPr>
                 <w:rFonts w:ascii="Univers" w:hAnsi="Univers"/>
               </w:rPr>
-              <w:t>Prodotto finito (</w:t>
-            </w:r>
-            <w:proofErr w:type="gramStart"/>
-            <w:r>
-              <w:rPr>
-                <w:rFonts w:ascii="Univers" w:hAnsi="Univers"/>
-              </w:rPr>
-              <w:t>1,N</w:t>
-            </w:r>
-            <w:proofErr w:type="gramEnd"/>
-            <w:r>
-              <w:rPr>
-                <w:rFonts w:ascii="Univers" w:hAnsi="Univers"/>
-              </w:rPr>
-              <w:t>), Contratto acquisto (1,1)</w:t>
+              <w:t>Prodotto finito (1,</w:t>
+            </w:r>
+            <w:r>
+              <w:rPr>
+                <w:rFonts w:ascii="Univers" w:hAnsi="Univers"/>
+              </w:rPr>
+              <w:t>1</w:t>
+            </w:r>
+            <w:r>
+              <w:rPr>
+                <w:rFonts w:ascii="Univers" w:hAnsi="Univers"/>
+              </w:rPr>
+              <w:t>), Contratto acquisto (1,</w:t>
+            </w:r>
+            <w:r>
+              <w:rPr>
+                <w:rFonts w:ascii="Univers" w:hAnsi="Univers"/>
+              </w:rPr>
+              <w:t>N</w:t>
+            </w:r>
+            <w:r>
+              <w:rPr>
+                <w:rFonts w:ascii="Univers" w:hAnsi="Univers"/>
+              </w:rPr>
+              <w:t>)</w:t>
             </w:r>
           </w:p>
         </w:tc>
@@ -13059,16 +13166,14 @@
               <w:rPr>
                 <w:rFonts w:ascii="Univers" w:hAnsi="Univers"/>
               </w:rPr>
-              <w:t>Semilavorato (</w:t>
-            </w:r>
-            <w:proofErr w:type="gramStart"/>
-            <w:r>
-              <w:rPr>
-                <w:rFonts w:ascii="Univers" w:hAnsi="Univers"/>
-              </w:rPr>
-              <w:t>1,N</w:t>
-            </w:r>
-            <w:proofErr w:type="gramEnd"/>
+              <w:t>Semilavorato (1,</w:t>
+            </w:r>
+            <w:r>
+              <w:rPr>
+                <w:rFonts w:ascii="Univers" w:hAnsi="Univers"/>
+              </w:rPr>
+              <w:t>1</w:t>
+            </w:r>
             <w:r>
               <w:rPr>
                 <w:rFonts w:ascii="Univers" w:hAnsi="Univers"/>
@@ -13087,7 +13192,19 @@
               <w:rPr>
                 <w:rFonts w:ascii="Univers" w:hAnsi="Univers"/>
               </w:rPr>
-              <w:t>Contratto vendita (1,1)</w:t>
+              <w:t>Contratto vendita (1,</w:t>
+            </w:r>
+            <w:r>
+              <w:rPr>
+                <w:rFonts w:ascii="Univers" w:hAnsi="Univers"/>
+              </w:rPr>
+              <w:t>N</w:t>
+            </w:r>
+            <w:r>
+              <w:rPr>
+                <w:rFonts w:ascii="Univers" w:hAnsi="Univers"/>
+              </w:rPr>
+              <w:t>)</w:t>
             </w:r>
           </w:p>
         </w:tc>
@@ -13180,16 +13297,14 @@
               <w:rPr>
                 <w:rFonts w:ascii="Univers" w:hAnsi="Univers"/>
               </w:rPr>
-              <w:t>Materia prima (</w:t>
-            </w:r>
-            <w:proofErr w:type="gramStart"/>
-            <w:r>
-              <w:rPr>
-                <w:rFonts w:ascii="Univers" w:hAnsi="Univers"/>
-              </w:rPr>
-              <w:t>1,N</w:t>
-            </w:r>
-            <w:proofErr w:type="gramEnd"/>
+              <w:t>Materia prima (1,</w:t>
+            </w:r>
+            <w:r>
+              <w:rPr>
+                <w:rFonts w:ascii="Univers" w:hAnsi="Univers"/>
+              </w:rPr>
+              <w:t>1</w:t>
+            </w:r>
             <w:r>
               <w:rPr>
                 <w:rFonts w:ascii="Univers" w:hAnsi="Univers"/>
@@ -13208,7 +13323,19 @@
               <w:rPr>
                 <w:rFonts w:ascii="Univers" w:hAnsi="Univers"/>
               </w:rPr>
-              <w:t>Contratto vendita (1,1)</w:t>
+              <w:t>Contratto vendita (1,</w:t>
+            </w:r>
+            <w:r>
+              <w:rPr>
+                <w:rFonts w:ascii="Univers" w:hAnsi="Univers"/>
+              </w:rPr>
+              <w:t>N</w:t>
+            </w:r>
+            <w:r>
+              <w:rPr>
+                <w:rFonts w:ascii="Univers" w:hAnsi="Univers"/>
+              </w:rPr>
+              <w:t>)</w:t>
             </w:r>
           </w:p>
         </w:tc>
@@ -13298,21 +13425,31 @@
               <w:rPr>
                 <w:rFonts w:ascii="Univers" w:hAnsi="Univers"/>
               </w:rPr>
-              <w:t>Contratto acquisto (</w:t>
-            </w:r>
-            <w:proofErr w:type="gramStart"/>
-            <w:r>
-              <w:rPr>
-                <w:rFonts w:ascii="Univers" w:hAnsi="Univers"/>
-              </w:rPr>
-              <w:t>1,N</w:t>
-            </w:r>
-            <w:proofErr w:type="gramEnd"/>
-            <w:r>
-              <w:rPr>
-                <w:rFonts w:ascii="Univers" w:hAnsi="Univers"/>
-              </w:rPr>
-              <w:t>), Fornitore (1,1)</w:t>
+              <w:t>Contratto acquisto (1,</w:t>
+            </w:r>
+            <w:r>
+              <w:rPr>
+                <w:rFonts w:ascii="Univers" w:hAnsi="Univers"/>
+              </w:rPr>
+              <w:t>1</w:t>
+            </w:r>
+            <w:r>
+              <w:rPr>
+                <w:rFonts w:ascii="Univers" w:hAnsi="Univers"/>
+              </w:rPr>
+              <w:t>), Fornitore (1,</w:t>
+            </w:r>
+            <w:r>
+              <w:rPr>
+                <w:rFonts w:ascii="Univers" w:hAnsi="Univers"/>
+              </w:rPr>
+              <w:t>N</w:t>
+            </w:r>
+            <w:r>
+              <w:rPr>
+                <w:rFonts w:ascii="Univers" w:hAnsi="Univers"/>
+              </w:rPr>
+              <w:t>)</w:t>
             </w:r>
           </w:p>
         </w:tc>
@@ -13495,21 +13632,31 @@
               <w:rPr>
                 <w:rFonts w:ascii="Univers" w:hAnsi="Univers"/>
               </w:rPr>
-              <w:t>Contratto vendita (</w:t>
-            </w:r>
-            <w:proofErr w:type="gramStart"/>
-            <w:r>
-              <w:rPr>
-                <w:rFonts w:ascii="Univers" w:hAnsi="Univers"/>
-              </w:rPr>
-              <w:t>1,N</w:t>
-            </w:r>
-            <w:proofErr w:type="gramEnd"/>
-            <w:r>
-              <w:rPr>
-                <w:rFonts w:ascii="Univers" w:hAnsi="Univers"/>
-              </w:rPr>
-              <w:t>), Cliente (1,1)</w:t>
+              <w:t>Contratto vendita (1,</w:t>
+            </w:r>
+            <w:r>
+              <w:rPr>
+                <w:rFonts w:ascii="Univers" w:hAnsi="Univers"/>
+              </w:rPr>
+              <w:t>1</w:t>
+            </w:r>
+            <w:r>
+              <w:rPr>
+                <w:rFonts w:ascii="Univers" w:hAnsi="Univers"/>
+              </w:rPr>
+              <w:t>), Cliente (1,</w:t>
+            </w:r>
+            <w:r>
+              <w:rPr>
+                <w:rFonts w:ascii="Univers" w:hAnsi="Univers"/>
+              </w:rPr>
+              <w:t>N</w:t>
+            </w:r>
+            <w:r>
+              <w:rPr>
+                <w:rFonts w:ascii="Univers" w:hAnsi="Univers"/>
+              </w:rPr>
+              <w:t>)</w:t>
             </w:r>
           </w:p>
         </w:tc>
@@ -13531,6 +13678,131 @@
         </w:tc>
       </w:tr>
     </w:tbl>
+    <w:p/>
+    <w:p>
+      <w:pPr>
+        <w:pStyle w:val="Titolo2"/>
+        <w:rPr>
+          <w:rFonts w:ascii="Century" w:hAnsi="Century"/>
+          <w:noProof/>
+          <w:sz w:val="28"/>
+          <w:szCs w:val="28"/>
+          <w:lang w:eastAsia="it-IT"/>
+        </w:rPr>
+      </w:pPr>
+      <w:r>
+        <w:rPr>
+          <w:rFonts w:ascii="Century" w:hAnsi="Century"/>
+          <w:noProof/>
+          <w:sz w:val="28"/>
+          <w:szCs w:val="28"/>
+          <w:lang w:eastAsia="it-IT"/>
+        </w:rPr>
+        <w:t>R</w:t>
+      </w:r>
+      <w:r>
+        <w:rPr>
+          <w:rFonts w:ascii="Century" w:hAnsi="Century"/>
+          <w:noProof/>
+          <w:sz w:val="28"/>
+          <w:szCs w:val="28"/>
+          <w:lang w:eastAsia="it-IT"/>
+        </w:rPr>
+        <w:t xml:space="preserve">EGOLE AZIENDALI </w:t>
+      </w:r>
+    </w:p>
+    <w:p/>
+    <w:p>
+      <w:pPr>
+        <w:pStyle w:val="Titolo3"/>
+        <w:rPr>
+          <w:rFonts w:ascii="Century" w:hAnsi="Century"/>
+          <w:noProof/>
+          <w:color w:val="2F5496" w:themeColor="accent1" w:themeShade="BF"/>
+          <w:sz w:val="28"/>
+          <w:szCs w:val="28"/>
+          <w:lang w:eastAsia="it-IT"/>
+        </w:rPr>
+      </w:pPr>
+      <w:r>
+        <w:rPr>
+          <w:rFonts w:ascii="Century" w:hAnsi="Century"/>
+          <w:noProof/>
+          <w:color w:val="2F5496" w:themeColor="accent1" w:themeShade="BF"/>
+          <w:sz w:val="28"/>
+          <w:szCs w:val="28"/>
+          <w:lang w:eastAsia="it-IT"/>
+        </w:rPr>
+        <w:t xml:space="preserve">REGOLE DI VINCOLO </w:t>
+      </w:r>
+    </w:p>
+    <w:p>
+      <w:pPr>
+        <w:rPr>
+          <w:lang w:eastAsia="it-IT"/>
+        </w:rPr>
+      </w:pPr>
+    </w:p>
+    <w:p>
+      <w:pPr>
+        <w:pStyle w:val="Titolo1"/>
+        <w:numPr>
+          <w:ilvl w:val="0"/>
+          <w:numId w:val="0"/>
+        </w:numPr>
+        <w:ind w:left="432" w:hanging="432"/>
+        <w:rPr>
+          <w:noProof/>
+          <w:lang w:eastAsia="it-IT"/>
+        </w:rPr>
+        <w:sectPr>
+          <w:pgSz w:w="11906" w:h="16838"/>
+          <w:pgMar w:top="720" w:right="720" w:bottom="720" w:left="720" w:header="708" w:footer="708" w:gutter="0"/>
+          <w:cols w:space="708"/>
+          <w:docGrid w:linePitch="360"/>
+        </w:sectPr>
+      </w:pPr>
+    </w:p>
+    <w:p>
+      <w:pPr>
+        <w:pStyle w:val="Titolo1"/>
+        <w:rPr>
+          <w:rFonts w:ascii="Century" w:hAnsi="Century"/>
+          <w:noProof/>
+          <w:sz w:val="28"/>
+          <w:szCs w:val="28"/>
+          <w:lang w:eastAsia="it-IT"/>
+        </w:rPr>
+      </w:pPr>
+      <w:r>
+        <w:rPr>
+          <w:rFonts w:ascii="Century" w:hAnsi="Century"/>
+          <w:noProof/>
+          <w:sz w:val="28"/>
+          <w:szCs w:val="28"/>
+          <w:lang w:eastAsia="it-IT"/>
+        </w:rPr>
+        <w:lastRenderedPageBreak/>
+        <w:t xml:space="preserve">PROGETTAZIONE LOGICA </w:t>
+      </w:r>
+      <w:r>
+        <w:rPr>
+          <w:rFonts w:ascii="Century" w:hAnsi="Century"/>
+          <w:noProof/>
+          <w:sz w:val="28"/>
+          <w:szCs w:val="28"/>
+          <w:lang w:eastAsia="it-IT"/>
+        </w:rPr>
+        <w:t xml:space="preserve"> </w:t>
+      </w:r>
+    </w:p>
+    <w:p>
+      <w:pPr>
+        <w:rPr>
+          <w:lang w:eastAsia="it-IT"/>
+        </w:rPr>
+      </w:pPr>
+    </w:p>
     <w:p>
       <w:pPr>
         <w:pStyle w:val="Titolo1"/>
@@ -13578,7 +13850,7 @@
         <v:path o:extrusionok="f" gradientshapeok="t" o:connecttype="rect"/>
         <o:lock v:ext="edit" aspectratio="t"/>
       </v:shapetype>
-      <v:shape id="_x0000_i1047" type="#_x0000_t75" style="width:11.15pt;height:11.15pt" o:bullet="t">
+      <v:shape id="_x0000_i1072" type="#_x0000_t75" style="width:11.25pt;height:11.25pt" o:bullet="t">
         <v:imagedata r:id="rId1" o:title="mso264"/>
       </v:shape>
     </w:pict>
@@ -15614,7 +15886,7 @@
   <w:style w:type="paragraph" w:default="1" w:styleId="Normale">
     <w:name w:val="Normal"/>
     <w:qFormat/>
-    <w:rsid w:val="0093370D"/>
+    <w:rsid w:val="00D02500"/>
   </w:style>
   <w:style w:type="paragraph" w:styleId="Titolo1">
     <w:name w:val="heading 1"/>

</xml_diff>

<commit_message>
Modifica degli schemi ER sulla tesina
</commit_message>
<xml_diff>
--- a/Tesina base di Dati.docx
+++ b/Tesina base di Dati.docx
@@ -7694,7 +7694,6 @@
     </w:p>
     <w:p>
       <w:pPr>
-        <w:jc w:val="both"/>
         <w:rPr>
           <w:rFonts w:ascii="Univers" w:hAnsi="Univers"/>
         </w:rPr>
@@ -12561,9 +12560,6 @@
           <w:lang w:eastAsia="it-IT"/>
         </w:rPr>
       </w:pPr>
-      <w:bookmarkStart w:id="29" w:name="_Toc119862584"/>
-      <w:bookmarkStart w:id="30" w:name="_Toc120380346"/>
-      <w:bookmarkStart w:id="31" w:name="_Toc121412725"/>
       <w:r>
         <w:rPr>
           <w:rFonts w:ascii="Century" w:hAnsi="Century"/>
@@ -12574,10 +12570,10 @@
           <w:lang w:eastAsia="it-IT"/>
         </w:rPr>
         <w:drawing>
-          <wp:inline distT="0" distB="0" distL="0" distR="0" wp14:anchorId="669B688F" wp14:editId="0E7BFC82">
-            <wp:extent cx="6297964" cy="3973286"/>
-            <wp:effectExtent l="0" t="0" r="7620" b="8255"/>
-            <wp:docPr id="12" name="Immagine 12"/>
+          <wp:inline distT="0" distB="0" distL="0" distR="0" wp14:anchorId="6F308C2B" wp14:editId="0A419967">
+            <wp:extent cx="6252313" cy="4758524"/>
+            <wp:effectExtent l="0" t="0" r="0" b="4445"/>
+            <wp:docPr id="4" name="Immagine 4"/>
             <wp:cNvGraphicFramePr>
               <a:graphicFrameLocks xmlns:a="http://schemas.openxmlformats.org/drawingml/2006/main" noChangeAspect="1"/>
             </wp:cNvGraphicFramePr>
@@ -12585,7 +12581,7 @@
               <a:graphicData uri="http://schemas.openxmlformats.org/drawingml/2006/picture">
                 <pic:pic xmlns:pic="http://schemas.openxmlformats.org/drawingml/2006/picture">
                   <pic:nvPicPr>
-                    <pic:cNvPr id="0" name="Picture 4"/>
+                    <pic:cNvPr id="0" name="Picture 2"/>
                     <pic:cNvPicPr>
                       <a:picLocks noChangeAspect="1" noChangeArrowheads="1"/>
                     </pic:cNvPicPr>
@@ -12606,7 +12602,7 @@
                   <pic:spPr bwMode="auto">
                     <a:xfrm>
                       <a:off x="0" y="0"/>
-                      <a:ext cx="6326157" cy="3991072"/>
+                      <a:ext cx="6261195" cy="4765284"/>
                     </a:xfrm>
                     <a:prstGeom prst="rect">
                       <a:avLst/>
@@ -12622,9 +12618,6 @@
           </wp:inline>
         </w:drawing>
       </w:r>
-      <w:bookmarkEnd w:id="29"/>
-      <w:bookmarkEnd w:id="30"/>
-      <w:bookmarkEnd w:id="31"/>
     </w:p>
     <w:p>
       <w:pPr>
@@ -12638,7 +12631,7 @@
           <w:lang w:eastAsia="it-IT"/>
         </w:rPr>
       </w:pPr>
-      <w:bookmarkStart w:id="32" w:name="_Toc121412726"/>
+      <w:bookmarkStart w:id="29" w:name="_Toc121412726"/>
       <w:r>
         <w:rPr>
           <w:rFonts w:ascii="Century" w:hAnsi="Century"/>
@@ -12670,7 +12663,7 @@
         </w:rPr>
         <w:t>E</w:t>
       </w:r>
-      <w:bookmarkEnd w:id="32"/>
+      <w:bookmarkEnd w:id="29"/>
     </w:p>
     <w:p>
       <w:pPr>
@@ -12689,7 +12682,6 @@
           <w:lang w:eastAsia="it-IT"/>
         </w:rPr>
       </w:pPr>
-      <w:bookmarkStart w:id="33" w:name="_Toc121412727"/>
       <w:r>
         <w:rPr>
           <w:rFonts w:ascii="Century" w:hAnsi="Century"/>
@@ -12700,10 +12692,10 @@
           <w:lang w:eastAsia="it-IT"/>
         </w:rPr>
         <w:drawing>
-          <wp:inline distT="0" distB="0" distL="0" distR="0" wp14:anchorId="3CF3AE59" wp14:editId="004363D8">
-            <wp:extent cx="6294852" cy="2873828"/>
-            <wp:effectExtent l="0" t="0" r="0" b="3175"/>
-            <wp:docPr id="8" name="Immagine 8"/>
+          <wp:inline distT="0" distB="0" distL="0" distR="0" wp14:anchorId="35E05293" wp14:editId="7D223B1B">
+            <wp:extent cx="6288155" cy="3161528"/>
+            <wp:effectExtent l="0" t="0" r="0" b="1270"/>
+            <wp:docPr id="7" name="Immagine 7"/>
             <wp:cNvGraphicFramePr>
               <a:graphicFrameLocks xmlns:a="http://schemas.openxmlformats.org/drawingml/2006/main" noChangeAspect="1"/>
             </wp:cNvGraphicFramePr>
@@ -12732,7 +12724,7 @@
                   <pic:spPr bwMode="auto">
                     <a:xfrm>
                       <a:off x="0" y="0"/>
-                      <a:ext cx="6331492" cy="2890556"/>
+                      <a:ext cx="6315295" cy="3175173"/>
                     </a:xfrm>
                     <a:prstGeom prst="rect">
                       <a:avLst/>
@@ -12748,7 +12740,6 @@
           </wp:inline>
         </w:drawing>
       </w:r>
-      <w:bookmarkEnd w:id="33"/>
     </w:p>
     <w:p>
       <w:pPr>
@@ -12769,7 +12760,7 @@
           <w:lang w:eastAsia="it-IT"/>
         </w:rPr>
       </w:pPr>
-      <w:bookmarkStart w:id="34" w:name="_Toc121412728"/>
+      <w:bookmarkStart w:id="30" w:name="_Toc121412728"/>
       <w:r>
         <w:rPr>
           <w:rFonts w:ascii="Century" w:hAnsi="Century"/>
@@ -12782,7 +12773,7 @@
         <w:lastRenderedPageBreak/>
         <w:t>CONTRATTO</w:t>
       </w:r>
-      <w:bookmarkEnd w:id="34"/>
+      <w:bookmarkEnd w:id="30"/>
     </w:p>
     <w:p>
       <w:pPr>
@@ -12807,7 +12798,6 @@
           <w:docGrid w:linePitch="360"/>
         </w:sectPr>
       </w:pPr>
-      <w:bookmarkStart w:id="35" w:name="_Toc121412729"/>
       <w:r>
         <w:rPr>
           <w:rFonts w:ascii="Century" w:hAnsi="Century"/>
@@ -12815,13 +12805,14 @@
           <w:color w:val="2F5496" w:themeColor="accent1" w:themeShade="BF"/>
           <w:sz w:val="28"/>
           <w:szCs w:val="28"/>
+          <w:u w:val="single"/>
           <w:lang w:eastAsia="it-IT"/>
         </w:rPr>
         <w:drawing>
-          <wp:inline distT="0" distB="0" distL="0" distR="0" wp14:anchorId="6D7CE703" wp14:editId="6C6D1B56">
-            <wp:extent cx="6557518" cy="3418114"/>
-            <wp:effectExtent l="0" t="0" r="0" b="0"/>
-            <wp:docPr id="17" name="Immagine 17"/>
+          <wp:inline distT="0" distB="0" distL="0" distR="0" wp14:anchorId="317B26A2" wp14:editId="49FDC482">
+            <wp:extent cx="6564086" cy="2981050"/>
+            <wp:effectExtent l="0" t="0" r="8255" b="0"/>
+            <wp:docPr id="13" name="Immagine 13"/>
             <wp:cNvGraphicFramePr>
               <a:graphicFrameLocks xmlns:a="http://schemas.openxmlformats.org/drawingml/2006/main" noChangeAspect="1"/>
             </wp:cNvGraphicFramePr>
@@ -12829,7 +12820,7 @@
               <a:graphicData uri="http://schemas.openxmlformats.org/drawingml/2006/picture">
                 <pic:pic xmlns:pic="http://schemas.openxmlformats.org/drawingml/2006/picture">
                   <pic:nvPicPr>
-                    <pic:cNvPr id="0" name="Picture 9"/>
+                    <pic:cNvPr id="0" name="Picture 5"/>
                     <pic:cNvPicPr>
                       <a:picLocks noChangeAspect="1" noChangeArrowheads="1"/>
                     </pic:cNvPicPr>
@@ -12850,7 +12841,7 @@
                   <pic:spPr bwMode="auto">
                     <a:xfrm>
                       <a:off x="0" y="0"/>
-                      <a:ext cx="6588775" cy="3434407"/>
+                      <a:ext cx="6564086" cy="2981050"/>
                     </a:xfrm>
                     <a:prstGeom prst="rect">
                       <a:avLst/>
@@ -12866,7 +12857,6 @@
           </wp:inline>
         </w:drawing>
       </w:r>
-      <w:bookmarkEnd w:id="35"/>
     </w:p>
     <w:p>
       <w:pPr>
@@ -12880,7 +12870,7 @@
           <w:lang w:eastAsia="it-IT"/>
         </w:rPr>
       </w:pPr>
-      <w:bookmarkStart w:id="36" w:name="_Toc121412730"/>
+      <w:bookmarkStart w:id="31" w:name="_Toc121412730"/>
       <w:r>
         <w:rPr>
           <w:rFonts w:ascii="Century" w:hAnsi="Century"/>
@@ -12893,32 +12883,28 @@
         <w:lastRenderedPageBreak/>
         <w:t>MODELLO ER COMPLETO</w:t>
       </w:r>
-      <w:bookmarkEnd w:id="36"/>
-    </w:p>
-    <w:p>
-      <w:pPr>
-        <w:pStyle w:val="Titolo1"/>
-        <w:numPr>
-          <w:ilvl w:val="0"/>
-          <w:numId w:val="0"/>
-        </w:numPr>
-        <w:ind w:left="432" w:hanging="432"/>
-        <w:rPr>
+      <w:bookmarkEnd w:id="31"/>
+    </w:p>
+    <w:p>
+      <w:pPr>
+        <w:rPr>
+          <w:lang w:eastAsia="it-IT"/>
+        </w:rPr>
+      </w:pPr>
+      <w:r>
+        <w:rPr>
+          <w:rFonts w:ascii="Century" w:hAnsi="Century"/>
           <w:noProof/>
+          <w:color w:val="2F5496" w:themeColor="accent1" w:themeShade="BF"/>
+          <w:sz w:val="28"/>
+          <w:szCs w:val="28"/>
           <w:lang w:eastAsia="it-IT"/>
         </w:rPr>
-      </w:pPr>
-      <w:bookmarkStart w:id="37" w:name="_Toc121412731"/>
-      <w:r>
-        <w:rPr>
-          <w:noProof/>
-          <w:lang w:eastAsia="it-IT"/>
-        </w:rPr>
         <w:drawing>
-          <wp:inline distT="0" distB="0" distL="0" distR="0" wp14:anchorId="2FEE2EB2" wp14:editId="32179D3E">
-            <wp:extent cx="6672580" cy="5886450"/>
-            <wp:effectExtent l="0" t="0" r="0" b="0"/>
-            <wp:docPr id="5" name="Immagine 5"/>
+          <wp:inline distT="0" distB="0" distL="0" distR="0" wp14:anchorId="082C66F1" wp14:editId="0F9A0445">
+            <wp:extent cx="6830510" cy="5418671"/>
+            <wp:effectExtent l="0" t="0" r="8890" b="0"/>
+            <wp:docPr id="16" name="Immagine 16"/>
             <wp:cNvGraphicFramePr>
               <a:graphicFrameLocks xmlns:a="http://schemas.openxmlformats.org/drawingml/2006/main" noChangeAspect="1"/>
             </wp:cNvGraphicFramePr>
@@ -12926,13 +12912,13 @@
               <a:graphicData uri="http://schemas.openxmlformats.org/drawingml/2006/picture">
                 <pic:pic xmlns:pic="http://schemas.openxmlformats.org/drawingml/2006/picture">
                   <pic:nvPicPr>
-                    <pic:cNvPr id="0" name="Picture 5"/>
+                    <pic:cNvPr id="0" name="Picture 7"/>
                     <pic:cNvPicPr>
                       <a:picLocks noChangeAspect="1" noChangeArrowheads="1"/>
                     </pic:cNvPicPr>
                   </pic:nvPicPr>
                   <pic:blipFill>
-                    <a:blip r:embed="rId14">
+                    <a:blip r:embed="rId14" cstate="print">
                       <a:extLst>
                         <a:ext uri="{28A0092B-C50C-407E-A947-70E740481C1C}">
                           <a14:useLocalDpi xmlns:a14="http://schemas.microsoft.com/office/drawing/2010/main" val="0"/>
@@ -12947,7 +12933,7 @@
                   <pic:spPr bwMode="auto">
                     <a:xfrm>
                       <a:off x="0" y="0"/>
-                      <a:ext cx="6676585" cy="5889983"/>
+                      <a:ext cx="6872035" cy="5451613"/>
                     </a:xfrm>
                     <a:prstGeom prst="rect">
                       <a:avLst/>
@@ -12963,14 +12949,6 @@
           </wp:inline>
         </w:drawing>
       </w:r>
-      <w:bookmarkEnd w:id="37"/>
-    </w:p>
-    <w:p>
-      <w:pPr>
-        <w:rPr>
-          <w:lang w:eastAsia="it-IT"/>
-        </w:rPr>
-      </w:pPr>
     </w:p>
     <w:p>
       <w:pPr>
@@ -12997,7 +12975,7 @@
           <w:docGrid w:linePitch="360"/>
         </w:sectPr>
       </w:pPr>
-      <w:bookmarkStart w:id="38" w:name="_Toc121412732"/>
+      <w:bookmarkStart w:id="32" w:name="_Toc121412732"/>
       <w:r>
         <w:rPr>
           <w:rFonts w:ascii="Century" w:hAnsi="Century"/>
@@ -13007,9 +12985,9 @@
           <w:szCs w:val="28"/>
           <w:lang w:eastAsia="it-IT"/>
         </w:rPr>
-        <w:t>MSPIEGAZIONE E  ANALISI DEL MODELLO E-R</w:t>
-      </w:r>
-      <w:bookmarkEnd w:id="38"/>
+        <w:t>SPIEGAZIONE E  ANALISI DEL MODELLO E-R</w:t>
+      </w:r>
+      <w:bookmarkEnd w:id="32"/>
     </w:p>
     <w:p>
       <w:pPr>
@@ -13022,7 +13000,7 @@
           <w:lang w:eastAsia="it-IT"/>
         </w:rPr>
       </w:pPr>
-      <w:bookmarkStart w:id="39" w:name="_Toc121412733"/>
+      <w:bookmarkStart w:id="33" w:name="_Toc121412733"/>
       <w:r>
         <w:rPr>
           <w:rFonts w:ascii="Century" w:hAnsi="Century"/>
@@ -13034,7 +13012,7 @@
         <w:lastRenderedPageBreak/>
         <w:t>DIZIONARIO DEI DATI</w:t>
       </w:r>
-      <w:bookmarkEnd w:id="39"/>
+      <w:bookmarkEnd w:id="33"/>
     </w:p>
     <w:p>
       <w:pPr>
@@ -13048,7 +13026,7 @@
           <w:lang w:eastAsia="it-IT"/>
         </w:rPr>
       </w:pPr>
-      <w:bookmarkStart w:id="40" w:name="_Toc121412734"/>
+      <w:bookmarkStart w:id="34" w:name="_Toc121412734"/>
       <w:r>
         <w:rPr>
           <w:rFonts w:ascii="Century" w:hAnsi="Century"/>
@@ -13071,7 +13049,7 @@
         </w:rPr>
         <w:t>NTITA’</w:t>
       </w:r>
-      <w:bookmarkEnd w:id="40"/>
+      <w:bookmarkEnd w:id="34"/>
       <w:r>
         <w:rPr>
           <w:rFonts w:ascii="Century" w:hAnsi="Century"/>
@@ -15210,7 +15188,7 @@
           <w:lang w:eastAsia="it-IT"/>
         </w:rPr>
       </w:pPr>
-      <w:bookmarkStart w:id="41" w:name="_Toc121412735"/>
+      <w:bookmarkStart w:id="35" w:name="_Toc121412735"/>
       <w:r>
         <w:rPr>
           <w:rFonts w:ascii="Century" w:hAnsi="Century"/>
@@ -15233,7 +15211,7 @@
         </w:rPr>
         <w:t>ELAZIONI</w:t>
       </w:r>
-      <w:bookmarkEnd w:id="41"/>
+      <w:bookmarkEnd w:id="35"/>
     </w:p>
     <w:tbl>
       <w:tblPr>
@@ -15271,7 +15249,7 @@
                 <w:szCs w:val="40"/>
               </w:rPr>
             </w:pPr>
-            <w:bookmarkStart w:id="42" w:name="_Hlk121586847"/>
+            <w:bookmarkStart w:id="36" w:name="_Hlk121586847"/>
             <w:r>
               <w:rPr>
                 <w:rFonts w:ascii="Times New Roman" w:hAnsi="Times New Roman" w:cs="Times New Roman"/>
@@ -15502,7 +15480,7 @@
           </w:p>
         </w:tc>
       </w:tr>
-      <w:bookmarkEnd w:id="42"/>
+      <w:bookmarkEnd w:id="36"/>
       <w:tr>
         <w:tc>
           <w:tcPr>
@@ -16126,7 +16104,7 @@
           <w:lang w:eastAsia="it-IT"/>
         </w:rPr>
       </w:pPr>
-      <w:bookmarkStart w:id="43" w:name="_Toc121412736"/>
+      <w:bookmarkStart w:id="37" w:name="_Toc121412736"/>
       <w:r>
         <w:rPr>
           <w:rFonts w:ascii="Century" w:hAnsi="Century"/>
@@ -16147,7 +16125,7 @@
         </w:rPr>
         <w:t>EGOLE AZIENDALI</w:t>
       </w:r>
-      <w:bookmarkEnd w:id="43"/>
+      <w:bookmarkEnd w:id="37"/>
       <w:r>
         <w:rPr>
           <w:rFonts w:ascii="Century" w:hAnsi="Century"/>
@@ -16172,7 +16150,7 @@
           <w:lang w:eastAsia="it-IT"/>
         </w:rPr>
       </w:pPr>
-      <w:bookmarkStart w:id="44" w:name="_Toc121412737"/>
+      <w:bookmarkStart w:id="38" w:name="_Toc121412737"/>
       <w:r>
         <w:rPr>
           <w:rFonts w:ascii="Century" w:hAnsi="Century"/>
@@ -16184,7 +16162,7 @@
         </w:rPr>
         <w:t>REGOLE DI VINCOLO</w:t>
       </w:r>
-      <w:bookmarkEnd w:id="44"/>
+      <w:bookmarkEnd w:id="38"/>
       <w:r>
         <w:rPr>
           <w:rFonts w:ascii="Century" w:hAnsi="Century"/>
@@ -16222,7 +16200,7 @@
           <w:docGrid w:linePitch="360"/>
         </w:sectPr>
       </w:pPr>
-      <w:bookmarkStart w:id="45" w:name="_Toc121412738"/>
+      <w:bookmarkStart w:id="39" w:name="_Toc121412738"/>
       <w:r>
         <w:rPr>
           <w:rFonts w:ascii="Century" w:hAnsi="Century"/>
@@ -16234,7 +16212,7 @@
         </w:rPr>
         <w:t>REGOLE DI DERIVAZIONE</w:t>
       </w:r>
-      <w:bookmarkEnd w:id="45"/>
+      <w:bookmarkEnd w:id="39"/>
     </w:p>
     <w:p>
       <w:pPr>
@@ -16247,7 +16225,7 @@
           <w:lang w:eastAsia="it-IT"/>
         </w:rPr>
       </w:pPr>
-      <w:bookmarkStart w:id="46" w:name="_Toc121412739"/>
+      <w:bookmarkStart w:id="40" w:name="_Toc121412739"/>
       <w:r>
         <w:rPr>
           <w:rFonts w:ascii="Century" w:hAnsi="Century"/>
@@ -16259,7 +16237,7 @@
         <w:lastRenderedPageBreak/>
         <w:t>PROGETTAZIONE LOGICA</w:t>
       </w:r>
-      <w:bookmarkEnd w:id="46"/>
+      <w:bookmarkEnd w:id="40"/>
       <w:r>
         <w:rPr>
           <w:rFonts w:ascii="Century" w:hAnsi="Century"/>
@@ -16299,7 +16277,7 @@
           <w:lang w:eastAsia="it-IT"/>
         </w:rPr>
       </w:pPr>
-      <w:bookmarkStart w:id="47" w:name="_Toc121412740"/>
+      <w:bookmarkStart w:id="41" w:name="_Toc121412740"/>
       <w:r>
         <w:rPr>
           <w:rFonts w:ascii="Century" w:hAnsi="Century"/>
@@ -16350,7 +16328,7 @@
         </w:rPr>
         <w:t>OPERAZIONI</w:t>
       </w:r>
-      <w:bookmarkEnd w:id="47"/>
+      <w:bookmarkEnd w:id="41"/>
     </w:p>
     <w:p>
       <w:pPr>
@@ -16371,7 +16349,7 @@
           <w:lang w:eastAsia="it-IT"/>
         </w:rPr>
       </w:pPr>
-      <w:bookmarkStart w:id="48" w:name="_Toc121412741"/>
+      <w:bookmarkStart w:id="42" w:name="_Toc121412741"/>
       <w:r>
         <w:rPr>
           <w:rFonts w:ascii="Century" w:hAnsi="Century"/>
@@ -16383,7 +16361,7 @@
         </w:rPr>
         <w:t>TAVOLA DEI VOLUMI</w:t>
       </w:r>
-      <w:bookmarkEnd w:id="48"/>
+      <w:bookmarkEnd w:id="42"/>
     </w:p>
     <w:tbl>
       <w:tblPr>
@@ -16422,7 +16400,7 @@
                 <w:szCs w:val="40"/>
               </w:rPr>
             </w:pPr>
-            <w:bookmarkStart w:id="49" w:name="_Hlk121417689"/>
+            <w:bookmarkStart w:id="43" w:name="_Hlk121417689"/>
             <w:r>
               <w:rPr>
                 <w:rFonts w:ascii="Times New Roman" w:hAnsi="Times New Roman" w:cs="Times New Roman"/>
@@ -16640,7 +16618,7 @@
           </w:p>
         </w:tc>
       </w:tr>
-      <w:bookmarkEnd w:id="49"/>
+      <w:bookmarkEnd w:id="43"/>
       <w:tr>
         <w:trPr>
           <w:cnfStyle w:val="000000100000" w:firstRow="0" w:lastRow="0" w:firstColumn="0" w:lastColumn="0" w:oddVBand="0" w:evenVBand="0" w:oddHBand="1" w:evenHBand="0" w:firstRowFirstColumn="0" w:firstRowLastColumn="0" w:lastRowFirstColumn="0" w:lastRowLastColumn="0"/>
@@ -17686,7 +17664,7 @@
           <w:lang w:eastAsia="it-IT"/>
         </w:rPr>
       </w:pPr>
-      <w:bookmarkStart w:id="50" w:name="_Toc121412742"/>
+      <w:bookmarkStart w:id="44" w:name="_Toc121412742"/>
       <w:r>
         <w:rPr>
           <w:rFonts w:ascii="Century" w:hAnsi="Century"/>
@@ -17698,7 +17676,7 @@
         </w:rPr>
         <w:t>TAVOLA DEGLI ACCESSI</w:t>
       </w:r>
-      <w:bookmarkEnd w:id="50"/>
+      <w:bookmarkEnd w:id="44"/>
     </w:p>
     <w:p>
       <w:pPr>
@@ -17725,7 +17703,7 @@
           <w:docGrid w:linePitch="360"/>
         </w:sectPr>
       </w:pPr>
-      <w:bookmarkStart w:id="51" w:name="_Toc121412743"/>
+      <w:bookmarkStart w:id="45" w:name="_Toc121412743"/>
     </w:p>
     <w:p>
       <w:pPr>
@@ -17751,7 +17729,7 @@
         <w:lastRenderedPageBreak/>
         <w:t>TAVOLA DELLE OPERAZIONI</w:t>
       </w:r>
-      <w:bookmarkEnd w:id="51"/>
+      <w:bookmarkEnd w:id="45"/>
     </w:p>
     <w:tbl>
       <w:tblPr>
@@ -19391,7 +19369,7 @@
           <w:lang w:eastAsia="it-IT"/>
         </w:rPr>
       </w:pPr>
-      <w:bookmarkStart w:id="52" w:name="_Toc121412744"/>
+      <w:bookmarkStart w:id="46" w:name="_Toc121412744"/>
       <w:r>
         <w:rPr>
           <w:rFonts w:ascii="Century" w:hAnsi="Century"/>
@@ -19402,7 +19380,7 @@
         </w:rPr>
         <w:t>RISTRUTTURAZIONE DELLO SCHEMA CONCETTUALE</w:t>
       </w:r>
-      <w:bookmarkEnd w:id="52"/>
+      <w:bookmarkEnd w:id="46"/>
       <w:r>
         <w:rPr>
           <w:rFonts w:ascii="Century" w:hAnsi="Century"/>
@@ -19426,7 +19404,7 @@
           <w:lang w:eastAsia="it-IT"/>
         </w:rPr>
       </w:pPr>
-      <w:bookmarkStart w:id="53" w:name="_Toc121412745"/>
+      <w:bookmarkStart w:id="47" w:name="_Toc121412745"/>
       <w:r>
         <w:rPr>
           <w:rFonts w:ascii="Century" w:hAnsi="Century"/>
@@ -19438,7 +19416,7 @@
         </w:rPr>
         <w:t>ANALISI DERIVAZIONI E RIDONDANZE</w:t>
       </w:r>
-      <w:bookmarkEnd w:id="53"/>
+      <w:bookmarkEnd w:id="47"/>
       <w:r>
         <w:rPr>
           <w:rFonts w:ascii="Century" w:hAnsi="Century"/>
@@ -19470,7 +19448,7 @@
           <w:lang w:eastAsia="it-IT"/>
         </w:rPr>
       </w:pPr>
-      <w:bookmarkStart w:id="54" w:name="_Toc121412746"/>
+      <w:bookmarkStart w:id="48" w:name="_Toc121412746"/>
       <w:r>
         <w:rPr>
           <w:rFonts w:ascii="Century" w:hAnsi="Century"/>
@@ -19482,7 +19460,7 @@
         </w:rPr>
         <w:t>ELIMINAZIONI DELLE GERANCHIE</w:t>
       </w:r>
-      <w:bookmarkEnd w:id="54"/>
+      <w:bookmarkEnd w:id="48"/>
       <w:r>
         <w:rPr>
           <w:rFonts w:ascii="Century" w:hAnsi="Century"/>
@@ -19513,7 +19491,7 @@
           <w:lang w:eastAsia="it-IT"/>
         </w:rPr>
       </w:pPr>
-      <w:bookmarkStart w:id="55" w:name="_Toc121412747"/>
+      <w:bookmarkStart w:id="49" w:name="_Toc121412747"/>
       <w:r>
         <w:rPr>
           <w:rFonts w:ascii="Century" w:hAnsi="Century"/>
@@ -19524,7 +19502,7 @@
         </w:rPr>
         <w:t>PARTIZIONAMENTO/ACCORPAMENTO DI CONCETTI</w:t>
       </w:r>
-      <w:bookmarkEnd w:id="55"/>
+      <w:bookmarkEnd w:id="49"/>
       <w:r>
         <w:rPr>
           <w:rFonts w:ascii="Century" w:hAnsi="Century"/>
@@ -19555,7 +19533,7 @@
           <w:lang w:eastAsia="it-IT"/>
         </w:rPr>
       </w:pPr>
-      <w:bookmarkStart w:id="56" w:name="_Toc121412748"/>
+      <w:bookmarkStart w:id="50" w:name="_Toc121412748"/>
       <w:r>
         <w:rPr>
           <w:rFonts w:ascii="Century" w:hAnsi="Century"/>
@@ -19567,7 +19545,7 @@
         </w:rPr>
         <w:t>ELIMINAZIONI DEGLI ATTRIBUTI MULTIVALORE</w:t>
       </w:r>
-      <w:bookmarkEnd w:id="56"/>
+      <w:bookmarkEnd w:id="50"/>
       <w:r>
         <w:rPr>
           <w:rFonts w:ascii="Century" w:hAnsi="Century"/>
@@ -19608,7 +19586,7 @@
           <w:lang w:eastAsia="it-IT"/>
         </w:rPr>
       </w:pPr>
-      <w:bookmarkStart w:id="57" w:name="_Toc121412749"/>
+      <w:bookmarkStart w:id="51" w:name="_Toc121412749"/>
       <w:r>
         <w:rPr>
           <w:rFonts w:ascii="Century" w:hAnsi="Century"/>
@@ -19619,7 +19597,7 @@
         </w:rPr>
         <w:t>ELENCO DEGLI INDENTIFICATORI PRICIPALI</w:t>
       </w:r>
-      <w:bookmarkEnd w:id="57"/>
+      <w:bookmarkEnd w:id="51"/>
       <w:r>
         <w:rPr>
           <w:rFonts w:ascii="Century" w:hAnsi="Century"/>
@@ -19649,7 +19627,7 @@
           <w:lang w:eastAsia="it-IT"/>
         </w:rPr>
       </w:pPr>
-      <w:bookmarkStart w:id="58" w:name="_Toc121412750"/>
+      <w:bookmarkStart w:id="52" w:name="_Toc121412750"/>
       <w:r>
         <w:rPr>
           <w:rFonts w:ascii="Century" w:hAnsi="Century"/>
@@ -19660,7 +19638,7 @@
         </w:rPr>
         <w:t>NORMALIZZAZIONE</w:t>
       </w:r>
-      <w:bookmarkEnd w:id="58"/>
+      <w:bookmarkEnd w:id="52"/>
     </w:p>
     <w:p>
       <w:pPr>
@@ -19680,7 +19658,7 @@
           <w:lang w:eastAsia="it-IT"/>
         </w:rPr>
       </w:pPr>
-      <w:bookmarkStart w:id="59" w:name="_Toc121412751"/>
+      <w:bookmarkStart w:id="53" w:name="_Toc121412751"/>
       <w:r>
         <w:rPr>
           <w:rFonts w:ascii="Century" w:hAnsi="Century"/>
@@ -19692,7 +19670,7 @@
         <w:lastRenderedPageBreak/>
         <w:t>TRADUZIONE VERSO IL MODELLO RELAZIONALE</w:t>
       </w:r>
-      <w:bookmarkEnd w:id="59"/>
+      <w:bookmarkEnd w:id="53"/>
       <w:r>
         <w:rPr>
           <w:rFonts w:ascii="Century" w:hAnsi="Century"/>
@@ -19722,7 +19700,7 @@
           <w:lang w:eastAsia="it-IT"/>
         </w:rPr>
       </w:pPr>
-      <w:bookmarkStart w:id="60" w:name="_Toc121412752"/>
+      <w:bookmarkStart w:id="54" w:name="_Toc121412752"/>
       <w:r>
         <w:rPr>
           <w:rFonts w:ascii="Century" w:hAnsi="Century"/>
@@ -19743,7 +19721,7 @@
         </w:rPr>
         <w:t>SQL E TESTING</w:t>
       </w:r>
-      <w:bookmarkEnd w:id="60"/>
+      <w:bookmarkEnd w:id="54"/>
     </w:p>
     <w:p>
       <w:pPr>
@@ -19785,7 +19763,7 @@
         <v:path o:extrusionok="f" gradientshapeok="t" o:connecttype="rect"/>
         <o:lock v:ext="edit" aspectratio="t"/>
       </v:shapetype>
-      <v:shape id="_x0000_i1032" type="#_x0000_t75" style="width:11.6pt;height:11.6pt" o:bullet="t">
+      <v:shape id="_x0000_i1032" type="#_x0000_t75" style="width:11.25pt;height:11.25pt" o:bullet="t">
         <v:imagedata r:id="rId1" o:title="mso264"/>
       </v:shape>
     </w:pict>

</xml_diff>

<commit_message>
Aggiunto le regole di vincolo al file Tesina
</commit_message>
<xml_diff>
--- a/Tesina base di Dati.docx
+++ b/Tesina base di Dati.docx
@@ -5919,21 +5919,7 @@
         <w:rPr>
           <w:rFonts w:ascii="Univers" w:hAnsi="Univers"/>
         </w:rPr>
-        <w:t xml:space="preserve">L’impresa si occupa dello stampaggio di suole per calzature, i nostri clienti sono i calzaturifici che producono scarpe. Il nome deriva dal fondatore Malaspina. All’inizio si facevano produzione di suole </w:t>
-      </w:r>
-      <w:proofErr w:type="spellStart"/>
-      <w:r>
-        <w:rPr>
-          <w:rFonts w:ascii="Univers" w:hAnsi="Univers"/>
-        </w:rPr>
-        <w:t>prefesato</w:t>
-      </w:r>
-      <w:proofErr w:type="spellEnd"/>
-      <w:r>
-        <w:rPr>
-          <w:rFonts w:ascii="Univers" w:hAnsi="Univers"/>
-        </w:rPr>
-        <w:t>, con il quale si indicavano i componenti tutti slegati che poi si assemblavano. Successivamente ci fu l’innovazione delle materie plastiche con investimento nei primi anni’80 di nuovi macchinari, dove era presente uno stampo che permetteva l’iniezione di materiale plastico con risultato finale le suole per le calzature. L’azienda è stata fondata nel 1970, come piccola azienda marchigiana, per poi espandersi al livello nazionale fino ad arrivare negli anni ’80, dove tramite fiere internazionali si aprì anche la porta del mercato, il quale oggi corrisponde al 60% di tutto il fatturato.</w:t>
+        <w:t>L’impresa si occupa dello stampaggio di suole per calzature, i nostri clienti sono i calzaturifici che producono scarpe. Il nome deriva dal fondatore Malaspina. All’inizio si facevano produzione di suole prefesato, con il quale si indicavano i componenti tutti slegati che poi si assemblavano. Successivamente ci fu l’innovazione delle materie plastiche con investimento nei primi anni’80 di nuovi macchinari, dove era presente uno stampo che permetteva l’iniezione di materiale plastico con risultato finale le suole per le calzature. L’azienda è stata fondata nel 1970, come piccola azienda marchigiana, per poi espandersi al livello nazionale fino ad arrivare negli anni ’80, dove tramite fiere internazionali si aprì anche la porta del mercato, il quale oggi corrisponde al 60% di tutto il fatturato.</w:t>
       </w:r>
     </w:p>
     <w:p>
@@ -6288,21 +6274,7 @@
         <w:rPr>
           <w:rFonts w:ascii="Univers" w:hAnsi="Univers"/>
         </w:rPr>
-        <w:t xml:space="preserve">Infine, abbiamo un altro magazzino interno dove sono presenti tutti i componenti che si possono caricare sulle suole come le varie fascette, inserti e guardoli, tutti per la decorazione della </w:t>
-      </w:r>
-      <w:proofErr w:type="spellStart"/>
-      <w:r>
-        <w:rPr>
-          <w:rFonts w:ascii="Univers" w:hAnsi="Univers"/>
-        </w:rPr>
-        <w:t>suola</w:t>
-      </w:r>
-      <w:proofErr w:type="spellEnd"/>
-      <w:r>
-        <w:rPr>
-          <w:rFonts w:ascii="Univers" w:hAnsi="Univers"/>
-        </w:rPr>
-        <w:t>.</w:t>
+        <w:t>Infine, abbiamo un altro magazzino interno dove sono presenti tutti i componenti che si possono caricare sulle suole come le varie fascette, inserti e guardoli, tutti per la decorazione della suola.</w:t>
       </w:r>
     </w:p>
     <w:p>
@@ -14395,33 +14367,11 @@
                 <w:rFonts w:ascii="Univers" w:hAnsi="Univers"/>
               </w:rPr>
             </w:pPr>
-            <w:proofErr w:type="spellStart"/>
-            <w:r>
-              <w:rPr>
-                <w:rFonts w:ascii="Univers" w:hAnsi="Univers"/>
-              </w:rPr>
-              <w:t>Cod.Fiscale</w:t>
-            </w:r>
-            <w:proofErr w:type="spellEnd"/>
-            <w:r>
-              <w:rPr>
-                <w:rFonts w:ascii="Univers" w:hAnsi="Univers"/>
-              </w:rPr>
-              <w:t xml:space="preserve"> o </w:t>
-            </w:r>
-            <w:proofErr w:type="spellStart"/>
-            <w:r>
-              <w:rPr>
-                <w:rFonts w:ascii="Univers" w:hAnsi="Univers"/>
-              </w:rPr>
-              <w:t>P.Iva</w:t>
-            </w:r>
-            <w:proofErr w:type="spellEnd"/>
-            <w:r>
-              <w:rPr>
-                <w:rFonts w:ascii="Univers" w:hAnsi="Univers"/>
-              </w:rPr>
-              <w:t xml:space="preserve"> (stringa), </w:t>
+            <w:r>
+              <w:rPr>
+                <w:rFonts w:ascii="Univers" w:hAnsi="Univers"/>
+              </w:rPr>
+              <w:t xml:space="preserve">Cod.Fiscale o P.Iva (stringa), </w:t>
             </w:r>
             <w:r>
               <w:rPr>
@@ -14433,23 +14383,7 @@
               <w:rPr>
                 <w:rFonts w:ascii="Univers" w:hAnsi="Univers"/>
               </w:rPr>
-              <w:t xml:space="preserve">ia (stringa), </w:t>
-            </w:r>
-            <w:proofErr w:type="spellStart"/>
-            <w:proofErr w:type="gramStart"/>
-            <w:r>
-              <w:rPr>
-                <w:rFonts w:ascii="Univers" w:hAnsi="Univers"/>
-              </w:rPr>
-              <w:t>N.Civico</w:t>
-            </w:r>
-            <w:proofErr w:type="spellEnd"/>
-            <w:proofErr w:type="gramEnd"/>
-            <w:r>
-              <w:rPr>
-                <w:rFonts w:ascii="Univers" w:hAnsi="Univers"/>
-              </w:rPr>
-              <w:t xml:space="preserve"> (stringa), </w:t>
+              <w:t xml:space="preserve">ia (stringa), N.Civico (stringa), </w:t>
             </w:r>
             <w:r>
               <w:rPr>
@@ -14515,33 +14449,11 @@
                 <w:rFonts w:ascii="Univers" w:hAnsi="Univers"/>
               </w:rPr>
             </w:pPr>
-            <w:proofErr w:type="spellStart"/>
-            <w:r>
-              <w:rPr>
-                <w:rFonts w:ascii="Univers" w:hAnsi="Univers"/>
-              </w:rPr>
-              <w:t>Cod.Fiscale</w:t>
-            </w:r>
-            <w:proofErr w:type="spellEnd"/>
-            <w:r>
-              <w:rPr>
-                <w:rFonts w:ascii="Univers" w:hAnsi="Univers"/>
-              </w:rPr>
-              <w:t xml:space="preserve"> o </w:t>
-            </w:r>
-            <w:proofErr w:type="spellStart"/>
-            <w:r>
-              <w:rPr>
-                <w:rFonts w:ascii="Univers" w:hAnsi="Univers"/>
-              </w:rPr>
-              <w:t>P.Iva</w:t>
-            </w:r>
-            <w:proofErr w:type="spellEnd"/>
-            <w:r>
-              <w:rPr>
-                <w:rFonts w:ascii="Univers" w:hAnsi="Univers"/>
-              </w:rPr>
-              <w:t xml:space="preserve"> (stringa)</w:t>
+            <w:r>
+              <w:rPr>
+                <w:rFonts w:ascii="Univers" w:hAnsi="Univers"/>
+              </w:rPr>
+              <w:t>Cod.Fiscale o P.Iva (stringa)</w:t>
             </w:r>
           </w:p>
         </w:tc>
@@ -14612,19 +14524,11 @@
                 <w:rFonts w:ascii="Univers" w:hAnsi="Univers"/>
               </w:rPr>
             </w:pPr>
-            <w:proofErr w:type="spellStart"/>
-            <w:r>
-              <w:rPr>
-                <w:rFonts w:ascii="Univers" w:hAnsi="Univers"/>
-              </w:rPr>
-              <w:t>P.Iva</w:t>
-            </w:r>
-            <w:proofErr w:type="spellEnd"/>
-            <w:r>
-              <w:rPr>
-                <w:rFonts w:ascii="Univers" w:hAnsi="Univers"/>
-              </w:rPr>
-              <w:t xml:space="preserve"> (stringa), </w:t>
+            <w:r>
+              <w:rPr>
+                <w:rFonts w:ascii="Univers" w:hAnsi="Univers"/>
+              </w:rPr>
+              <w:t xml:space="preserve">P.Iva (stringa), </w:t>
             </w:r>
             <w:r>
               <w:rPr>
@@ -14636,23 +14540,7 @@
               <w:rPr>
                 <w:rFonts w:ascii="Univers" w:hAnsi="Univers"/>
               </w:rPr>
-              <w:t xml:space="preserve">ia (stringa), </w:t>
-            </w:r>
-            <w:proofErr w:type="spellStart"/>
-            <w:proofErr w:type="gramStart"/>
-            <w:r>
-              <w:rPr>
-                <w:rFonts w:ascii="Univers" w:hAnsi="Univers"/>
-              </w:rPr>
-              <w:t>N.Civico</w:t>
-            </w:r>
-            <w:proofErr w:type="spellEnd"/>
-            <w:proofErr w:type="gramEnd"/>
-            <w:r>
-              <w:rPr>
-                <w:rFonts w:ascii="Univers" w:hAnsi="Univers"/>
-              </w:rPr>
-              <w:t xml:space="preserve"> (stringa), </w:t>
+              <w:t xml:space="preserve">ia (stringa), N.Civico (stringa), </w:t>
             </w:r>
             <w:r>
               <w:rPr>
@@ -14718,19 +14606,11 @@
                 <w:rFonts w:ascii="Univers" w:hAnsi="Univers"/>
               </w:rPr>
             </w:pPr>
-            <w:proofErr w:type="spellStart"/>
-            <w:r>
-              <w:rPr>
-                <w:rFonts w:ascii="Univers" w:hAnsi="Univers"/>
-              </w:rPr>
-              <w:t>P.Iva</w:t>
-            </w:r>
-            <w:proofErr w:type="spellEnd"/>
-            <w:r>
-              <w:rPr>
-                <w:rFonts w:ascii="Univers" w:hAnsi="Univers"/>
-              </w:rPr>
-              <w:t xml:space="preserve"> (stringa)</w:t>
+            <w:r>
+              <w:rPr>
+                <w:rFonts w:ascii="Univers" w:hAnsi="Univers"/>
+              </w:rPr>
+              <w:t>P.Iva (stringa)</w:t>
             </w:r>
           </w:p>
         </w:tc>
@@ -14798,33 +14678,11 @@
                 <w:rFonts w:ascii="Univers" w:hAnsi="Univers"/>
               </w:rPr>
             </w:pPr>
-            <w:proofErr w:type="spellStart"/>
-            <w:r>
-              <w:rPr>
-                <w:rFonts w:ascii="Univers" w:hAnsi="Univers"/>
-              </w:rPr>
-              <w:t>Cod.Fiscale</w:t>
-            </w:r>
-            <w:proofErr w:type="spellEnd"/>
-            <w:r>
-              <w:rPr>
-                <w:rFonts w:ascii="Univers" w:hAnsi="Univers"/>
-              </w:rPr>
-              <w:t xml:space="preserve"> o </w:t>
-            </w:r>
-            <w:proofErr w:type="spellStart"/>
-            <w:r>
-              <w:rPr>
-                <w:rFonts w:ascii="Univers" w:hAnsi="Univers"/>
-              </w:rPr>
-              <w:t>P.Iva</w:t>
-            </w:r>
-            <w:proofErr w:type="spellEnd"/>
-            <w:r>
-              <w:rPr>
-                <w:rFonts w:ascii="Univers" w:hAnsi="Univers"/>
-              </w:rPr>
-              <w:t xml:space="preserve"> (stringa), </w:t>
+            <w:r>
+              <w:rPr>
+                <w:rFonts w:ascii="Univers" w:hAnsi="Univers"/>
+              </w:rPr>
+              <w:t xml:space="preserve">Cod.Fiscale o P.Iva (stringa), </w:t>
             </w:r>
             <w:r>
               <w:rPr>
@@ -14836,23 +14694,7 @@
               <w:rPr>
                 <w:rFonts w:ascii="Univers" w:hAnsi="Univers"/>
               </w:rPr>
-              <w:t xml:space="preserve">ia (stringa), </w:t>
-            </w:r>
-            <w:proofErr w:type="spellStart"/>
-            <w:proofErr w:type="gramStart"/>
-            <w:r>
-              <w:rPr>
-                <w:rFonts w:ascii="Univers" w:hAnsi="Univers"/>
-              </w:rPr>
-              <w:t>N.Civico</w:t>
-            </w:r>
-            <w:proofErr w:type="spellEnd"/>
-            <w:proofErr w:type="gramEnd"/>
-            <w:r>
-              <w:rPr>
-                <w:rFonts w:ascii="Univers" w:hAnsi="Univers"/>
-              </w:rPr>
-              <w:t xml:space="preserve"> (stringa), </w:t>
+              <w:t xml:space="preserve">ia (stringa), N.Civico (stringa), </w:t>
             </w:r>
             <w:r>
               <w:rPr>
@@ -14954,19 +14796,11 @@
                 <w:rFonts w:ascii="Univers" w:hAnsi="Univers"/>
               </w:rPr>
             </w:pPr>
-            <w:proofErr w:type="spellStart"/>
-            <w:r>
-              <w:rPr>
-                <w:rFonts w:ascii="Univers" w:hAnsi="Univers"/>
-              </w:rPr>
-              <w:t>Cod.Fiscale</w:t>
-            </w:r>
-            <w:proofErr w:type="spellEnd"/>
-            <w:r>
-              <w:rPr>
-                <w:rFonts w:ascii="Univers" w:hAnsi="Univers"/>
-              </w:rPr>
-              <w:t xml:space="preserve"> (stringa)</w:t>
+            <w:r>
+              <w:rPr>
+                <w:rFonts w:ascii="Univers" w:hAnsi="Univers"/>
+              </w:rPr>
+              <w:t>Cod.Fiscale (stringa)</w:t>
             </w:r>
           </w:p>
         </w:tc>
@@ -15037,33 +14871,11 @@
                 <w:rFonts w:ascii="Univers" w:hAnsi="Univers"/>
               </w:rPr>
             </w:pPr>
-            <w:proofErr w:type="spellStart"/>
-            <w:r>
-              <w:rPr>
-                <w:rFonts w:ascii="Univers" w:hAnsi="Univers"/>
-              </w:rPr>
-              <w:t>Cod.Fiscale</w:t>
-            </w:r>
-            <w:proofErr w:type="spellEnd"/>
-            <w:r>
-              <w:rPr>
-                <w:rFonts w:ascii="Univers" w:hAnsi="Univers"/>
-              </w:rPr>
-              <w:t xml:space="preserve"> o </w:t>
-            </w:r>
-            <w:proofErr w:type="spellStart"/>
-            <w:r>
-              <w:rPr>
-                <w:rFonts w:ascii="Univers" w:hAnsi="Univers"/>
-              </w:rPr>
-              <w:t>P.Iva</w:t>
-            </w:r>
-            <w:proofErr w:type="spellEnd"/>
-            <w:r>
-              <w:rPr>
-                <w:rFonts w:ascii="Univers" w:hAnsi="Univers"/>
-              </w:rPr>
-              <w:t xml:space="preserve"> (stringa), </w:t>
+            <w:r>
+              <w:rPr>
+                <w:rFonts w:ascii="Univers" w:hAnsi="Univers"/>
+              </w:rPr>
+              <w:t xml:space="preserve">Cod.Fiscale o P.Iva (stringa), </w:t>
             </w:r>
             <w:r>
               <w:rPr>
@@ -15075,23 +14887,7 @@
               <w:rPr>
                 <w:rFonts w:ascii="Univers" w:hAnsi="Univers"/>
               </w:rPr>
-              <w:t xml:space="preserve">ia (stringa), </w:t>
-            </w:r>
-            <w:proofErr w:type="spellStart"/>
-            <w:proofErr w:type="gramStart"/>
-            <w:r>
-              <w:rPr>
-                <w:rFonts w:ascii="Univers" w:hAnsi="Univers"/>
-              </w:rPr>
-              <w:t>N.Civico</w:t>
-            </w:r>
-            <w:proofErr w:type="spellEnd"/>
-            <w:proofErr w:type="gramEnd"/>
-            <w:r>
-              <w:rPr>
-                <w:rFonts w:ascii="Univers" w:hAnsi="Univers"/>
-              </w:rPr>
-              <w:t xml:space="preserve"> (stringa), </w:t>
+              <w:t xml:space="preserve">ia (stringa), N.Civico (stringa), </w:t>
             </w:r>
             <w:r>
               <w:rPr>
@@ -15169,19 +14965,11 @@
                 <w:rFonts w:ascii="Univers" w:hAnsi="Univers"/>
               </w:rPr>
             </w:pPr>
-            <w:proofErr w:type="spellStart"/>
-            <w:r>
-              <w:rPr>
-                <w:rFonts w:ascii="Univers" w:hAnsi="Univers"/>
-              </w:rPr>
-              <w:t>P.Iva</w:t>
-            </w:r>
-            <w:proofErr w:type="spellEnd"/>
-            <w:r>
-              <w:rPr>
-                <w:rFonts w:ascii="Univers" w:hAnsi="Univers"/>
-              </w:rPr>
-              <w:t xml:space="preserve"> (stringa)</w:t>
+            <w:r>
+              <w:rPr>
+                <w:rFonts w:ascii="Univers" w:hAnsi="Univers"/>
+              </w:rPr>
+              <w:t>P.Iva (stringa)</w:t>
             </w:r>
           </w:p>
         </w:tc>
@@ -15461,14 +15249,7 @@
               <w:rPr>
                 <w:rFonts w:ascii="Univers" w:hAnsi="Univers"/>
               </w:rPr>
-              <w:t>), Contratto acquisto (</w:t>
-            </w:r>
-            <w:proofErr w:type="gramStart"/>
-            <w:r>
-              <w:rPr>
-                <w:rFonts w:ascii="Univers" w:hAnsi="Univers"/>
-              </w:rPr>
-              <w:t>1,</w:t>
+              <w:t>), Contratto acquisto (1,</w:t>
             </w:r>
             <w:r>
               <w:rPr>
@@ -15476,7 +15257,6 @@
               </w:rPr>
               <w:t>N</w:t>
             </w:r>
-            <w:proofErr w:type="gramEnd"/>
             <w:r>
               <w:rPr>
                 <w:rFonts w:ascii="Univers" w:hAnsi="Univers"/>
@@ -15596,14 +15376,7 @@
               <w:rPr>
                 <w:rFonts w:ascii="Univers" w:hAnsi="Univers"/>
               </w:rPr>
-              <w:t>Contratto vendita (</w:t>
-            </w:r>
-            <w:proofErr w:type="gramStart"/>
-            <w:r>
-              <w:rPr>
-                <w:rFonts w:ascii="Univers" w:hAnsi="Univers"/>
-              </w:rPr>
-              <w:t>1,</w:t>
+              <w:t>Contratto vendita (1,</w:t>
             </w:r>
             <w:r>
               <w:rPr>
@@ -15611,7 +15384,6 @@
               </w:rPr>
               <w:t>N</w:t>
             </w:r>
-            <w:proofErr w:type="gramEnd"/>
             <w:r>
               <w:rPr>
                 <w:rFonts w:ascii="Univers" w:hAnsi="Univers"/>
@@ -15735,14 +15507,7 @@
               <w:rPr>
                 <w:rFonts w:ascii="Univers" w:hAnsi="Univers"/>
               </w:rPr>
-              <w:t>Contratto vendita (</w:t>
-            </w:r>
-            <w:proofErr w:type="gramStart"/>
-            <w:r>
-              <w:rPr>
-                <w:rFonts w:ascii="Univers" w:hAnsi="Univers"/>
-              </w:rPr>
-              <w:t>1,</w:t>
+              <w:t>Contratto vendita (1,</w:t>
             </w:r>
             <w:r>
               <w:rPr>
@@ -15750,7 +15515,6 @@
               </w:rPr>
               <w:t>N</w:t>
             </w:r>
-            <w:proofErr w:type="gramEnd"/>
             <w:r>
               <w:rPr>
                 <w:rFonts w:ascii="Univers" w:hAnsi="Univers"/>
@@ -15857,14 +15621,7 @@
               <w:rPr>
                 <w:rFonts w:ascii="Univers" w:hAnsi="Univers"/>
               </w:rPr>
-              <w:t>), Fornitore (</w:t>
-            </w:r>
-            <w:proofErr w:type="gramStart"/>
-            <w:r>
-              <w:rPr>
-                <w:rFonts w:ascii="Univers" w:hAnsi="Univers"/>
-              </w:rPr>
-              <w:t>1,</w:t>
+              <w:t>), Fornitore (1,</w:t>
             </w:r>
             <w:r>
               <w:rPr>
@@ -15872,7 +15629,6 @@
               </w:rPr>
               <w:t>N</w:t>
             </w:r>
-            <w:proofErr w:type="gramEnd"/>
             <w:r>
               <w:rPr>
                 <w:rFonts w:ascii="Univers" w:hAnsi="Univers"/>
@@ -16072,14 +15828,7 @@
               <w:rPr>
                 <w:rFonts w:ascii="Univers" w:hAnsi="Univers"/>
               </w:rPr>
-              <w:t>), Cliente (</w:t>
-            </w:r>
-            <w:proofErr w:type="gramStart"/>
-            <w:r>
-              <w:rPr>
-                <w:rFonts w:ascii="Univers" w:hAnsi="Univers"/>
-              </w:rPr>
-              <w:t>1,</w:t>
+              <w:t>), Cliente (1,</w:t>
             </w:r>
             <w:r>
               <w:rPr>
@@ -16087,7 +15836,6 @@
               </w:rPr>
               <w:t>N</w:t>
             </w:r>
-            <w:proofErr w:type="gramEnd"/>
             <w:r>
               <w:rPr>
                 <w:rFonts w:ascii="Univers" w:hAnsi="Univers"/>
@@ -16203,6 +15951,1430 @@
           <w:lang w:eastAsia="it-IT"/>
         </w:rPr>
       </w:pPr>
+    </w:p>
+    <w:p>
+      <w:pPr>
+        <w:ind w:left="708"/>
+        <w:rPr>
+          <w:rFonts w:ascii="Univers" w:hAnsi="Univers"/>
+          <w:lang w:eastAsia="it-IT"/>
+        </w:rPr>
+      </w:pPr>
+      <w:r>
+        <w:rPr>
+          <w:rFonts w:ascii="Univers" w:hAnsi="Univers"/>
+          <w:b/>
+          <w:bCs/>
+          <w:lang w:eastAsia="it-IT"/>
+        </w:rPr>
+        <w:t>RV1</w:t>
+      </w:r>
+      <w:r>
+        <w:rPr>
+          <w:rFonts w:ascii="Univers" w:hAnsi="Univers"/>
+          <w:b/>
+          <w:bCs/>
+          <w:lang w:eastAsia="it-IT"/>
+        </w:rPr>
+        <w:tab/>
+      </w:r>
+      <w:r>
+        <w:rPr>
+          <w:rFonts w:ascii="Univers" w:hAnsi="Univers"/>
+          <w:lang w:eastAsia="it-IT"/>
+        </w:rPr>
+        <w:t xml:space="preserve">“Importo” relativo all’entità </w:t>
+      </w:r>
+      <w:r>
+        <w:rPr>
+          <w:rFonts w:ascii="Univers" w:hAnsi="Univers"/>
+          <w:lang w:eastAsia="it-IT"/>
+        </w:rPr>
+        <w:t>“</w:t>
+      </w:r>
+      <w:r>
+        <w:rPr>
+          <w:rFonts w:ascii="Univers" w:hAnsi="Univers"/>
+          <w:lang w:eastAsia="it-IT"/>
+        </w:rPr>
+        <w:t>Contratto acquisto</w:t>
+      </w:r>
+      <w:r>
+        <w:rPr>
+          <w:rFonts w:ascii="Univers" w:hAnsi="Univers"/>
+          <w:lang w:eastAsia="it-IT"/>
+        </w:rPr>
+        <w:t xml:space="preserve">” deve </w:t>
+      </w:r>
+      <w:r>
+        <w:rPr>
+          <w:rFonts w:ascii="Univers" w:hAnsi="Univers"/>
+          <w:lang w:eastAsia="it-IT"/>
+        </w:rPr>
+        <w:t>essere maggiore di zero;</w:t>
+      </w:r>
+    </w:p>
+    <w:p>
+      <w:pPr>
+        <w:ind w:left="708"/>
+        <w:rPr>
+          <w:rFonts w:ascii="Univers" w:hAnsi="Univers"/>
+          <w:lang w:eastAsia="it-IT"/>
+        </w:rPr>
+      </w:pPr>
+      <w:r>
+        <w:rPr>
+          <w:rFonts w:ascii="Univers" w:hAnsi="Univers"/>
+          <w:b/>
+          <w:bCs/>
+          <w:lang w:eastAsia="it-IT"/>
+        </w:rPr>
+        <w:t>RV</w:t>
+      </w:r>
+      <w:r>
+        <w:rPr>
+          <w:rFonts w:ascii="Univers" w:hAnsi="Univers"/>
+          <w:b/>
+          <w:bCs/>
+          <w:lang w:eastAsia="it-IT"/>
+        </w:rPr>
+        <w:t>2</w:t>
+      </w:r>
+      <w:r>
+        <w:rPr>
+          <w:rFonts w:ascii="Univers" w:hAnsi="Univers"/>
+          <w:b/>
+          <w:bCs/>
+          <w:lang w:eastAsia="it-IT"/>
+        </w:rPr>
+        <w:tab/>
+      </w:r>
+      <w:r>
+        <w:rPr>
+          <w:rFonts w:ascii="Univers" w:hAnsi="Univers"/>
+          <w:lang w:eastAsia="it-IT"/>
+        </w:rPr>
+        <w:t>“</w:t>
+      </w:r>
+      <w:r>
+        <w:rPr>
+          <w:rFonts w:ascii="Univers" w:hAnsi="Univers"/>
+          <w:lang w:eastAsia="it-IT"/>
+        </w:rPr>
+        <w:t>Prezzo</w:t>
+      </w:r>
+      <w:r>
+        <w:rPr>
+          <w:rFonts w:ascii="Univers" w:hAnsi="Univers"/>
+          <w:lang w:eastAsia="it-IT"/>
+        </w:rPr>
+        <w:t xml:space="preserve">” relativo all’entità </w:t>
+      </w:r>
+      <w:r>
+        <w:rPr>
+          <w:rFonts w:ascii="Univers" w:hAnsi="Univers"/>
+          <w:lang w:eastAsia="it-IT"/>
+        </w:rPr>
+        <w:t>“</w:t>
+      </w:r>
+      <w:r>
+        <w:rPr>
+          <w:rFonts w:ascii="Univers" w:hAnsi="Univers"/>
+          <w:lang w:eastAsia="it-IT"/>
+        </w:rPr>
+        <w:t>Contratto vendita</w:t>
+      </w:r>
+      <w:r>
+        <w:rPr>
+          <w:rFonts w:ascii="Univers" w:hAnsi="Univers"/>
+          <w:lang w:eastAsia="it-IT"/>
+        </w:rPr>
+        <w:t xml:space="preserve">” deve </w:t>
+      </w:r>
+      <w:r>
+        <w:rPr>
+          <w:rFonts w:ascii="Univers" w:hAnsi="Univers"/>
+          <w:lang w:eastAsia="it-IT"/>
+        </w:rPr>
+        <w:t>essere</w:t>
+      </w:r>
+      <w:r>
+        <w:rPr>
+          <w:rFonts w:ascii="Univers" w:hAnsi="Univers"/>
+          <w:lang w:eastAsia="it-IT"/>
+        </w:rPr>
+        <w:t xml:space="preserve"> maggiore di zero;</w:t>
+      </w:r>
+    </w:p>
+    <w:p>
+      <w:pPr>
+        <w:ind w:left="708"/>
+        <w:rPr>
+          <w:rFonts w:ascii="Univers" w:hAnsi="Univers"/>
+          <w:lang w:eastAsia="it-IT"/>
+        </w:rPr>
+      </w:pPr>
+      <w:r>
+        <w:rPr>
+          <w:rFonts w:ascii="Univers" w:hAnsi="Univers"/>
+          <w:b/>
+          <w:bCs/>
+          <w:lang w:eastAsia="it-IT"/>
+        </w:rPr>
+        <w:t>RV</w:t>
+      </w:r>
+      <w:r>
+        <w:rPr>
+          <w:rFonts w:ascii="Univers" w:hAnsi="Univers"/>
+          <w:b/>
+          <w:bCs/>
+          <w:lang w:eastAsia="it-IT"/>
+        </w:rPr>
+        <w:t>3</w:t>
+      </w:r>
+      <w:r>
+        <w:rPr>
+          <w:rFonts w:ascii="Univers" w:hAnsi="Univers"/>
+          <w:b/>
+          <w:bCs/>
+          <w:lang w:eastAsia="it-IT"/>
+        </w:rPr>
+        <w:tab/>
+      </w:r>
+      <w:r>
+        <w:rPr>
+          <w:rFonts w:ascii="Univers" w:hAnsi="Univers"/>
+          <w:lang w:eastAsia="it-IT"/>
+        </w:rPr>
+        <w:t>“</w:t>
+      </w:r>
+      <w:r>
+        <w:rPr>
+          <w:rFonts w:ascii="Univers" w:hAnsi="Univers"/>
+          <w:lang w:eastAsia="it-IT"/>
+        </w:rPr>
+        <w:t>Stipendio</w:t>
+      </w:r>
+      <w:r>
+        <w:rPr>
+          <w:rFonts w:ascii="Univers" w:hAnsi="Univers"/>
+          <w:lang w:eastAsia="it-IT"/>
+        </w:rPr>
+        <w:t xml:space="preserve">” relativo all’entità </w:t>
+      </w:r>
+      <w:r>
+        <w:rPr>
+          <w:rFonts w:ascii="Univers" w:hAnsi="Univers"/>
+          <w:lang w:eastAsia="it-IT"/>
+        </w:rPr>
+        <w:t>“</w:t>
+      </w:r>
+      <w:r>
+        <w:rPr>
+          <w:rFonts w:ascii="Univers" w:hAnsi="Univers"/>
+          <w:lang w:eastAsia="it-IT"/>
+        </w:rPr>
+        <w:t>Contratto lavoro</w:t>
+      </w:r>
+      <w:r>
+        <w:rPr>
+          <w:rFonts w:ascii="Univers" w:hAnsi="Univers"/>
+          <w:lang w:eastAsia="it-IT"/>
+        </w:rPr>
+        <w:t xml:space="preserve">” deve </w:t>
+      </w:r>
+      <w:r>
+        <w:rPr>
+          <w:rFonts w:ascii="Univers" w:hAnsi="Univers"/>
+          <w:lang w:eastAsia="it-IT"/>
+        </w:rPr>
+        <w:t>essere</w:t>
+      </w:r>
+      <w:r>
+        <w:rPr>
+          <w:rFonts w:ascii="Univers" w:hAnsi="Univers"/>
+          <w:lang w:eastAsia="it-IT"/>
+        </w:rPr>
+        <w:t xml:space="preserve"> maggiore di zero;</w:t>
+      </w:r>
+    </w:p>
+    <w:p>
+      <w:pPr>
+        <w:ind w:left="708"/>
+        <w:rPr>
+          <w:rFonts w:ascii="Univers" w:hAnsi="Univers"/>
+          <w:lang w:eastAsia="it-IT"/>
+        </w:rPr>
+      </w:pPr>
+      <w:r>
+        <w:rPr>
+          <w:rFonts w:ascii="Univers" w:hAnsi="Univers"/>
+          <w:b/>
+          <w:bCs/>
+          <w:lang w:eastAsia="it-IT"/>
+        </w:rPr>
+        <w:t>RV</w:t>
+      </w:r>
+      <w:r>
+        <w:rPr>
+          <w:rFonts w:ascii="Univers" w:hAnsi="Univers"/>
+          <w:b/>
+          <w:bCs/>
+          <w:lang w:eastAsia="it-IT"/>
+        </w:rPr>
+        <w:t>4</w:t>
+      </w:r>
+      <w:r>
+        <w:rPr>
+          <w:rFonts w:ascii="Univers" w:hAnsi="Univers"/>
+          <w:b/>
+          <w:bCs/>
+          <w:lang w:eastAsia="it-IT"/>
+        </w:rPr>
+        <w:tab/>
+      </w:r>
+      <w:r>
+        <w:rPr>
+          <w:rFonts w:ascii="Univers" w:hAnsi="Univers"/>
+          <w:lang w:eastAsia="it-IT"/>
+        </w:rPr>
+        <w:t>“</w:t>
+      </w:r>
+      <w:r>
+        <w:rPr>
+          <w:rFonts w:ascii="Univers" w:hAnsi="Univers"/>
+          <w:lang w:eastAsia="it-IT"/>
+        </w:rPr>
+        <w:t>Durata</w:t>
+      </w:r>
+      <w:r>
+        <w:rPr>
+          <w:rFonts w:ascii="Univers" w:hAnsi="Univers"/>
+          <w:lang w:eastAsia="it-IT"/>
+        </w:rPr>
+        <w:t xml:space="preserve">” relativo all’entità </w:t>
+      </w:r>
+      <w:r>
+        <w:rPr>
+          <w:rFonts w:ascii="Univers" w:hAnsi="Univers"/>
+          <w:lang w:eastAsia="it-IT"/>
+        </w:rPr>
+        <w:t>“</w:t>
+      </w:r>
+      <w:r>
+        <w:rPr>
+          <w:rFonts w:ascii="Univers" w:hAnsi="Univers"/>
+          <w:lang w:eastAsia="it-IT"/>
+        </w:rPr>
+        <w:t>Contratto lavoro</w:t>
+      </w:r>
+      <w:r>
+        <w:rPr>
+          <w:rFonts w:ascii="Univers" w:hAnsi="Univers"/>
+          <w:lang w:eastAsia="it-IT"/>
+        </w:rPr>
+        <w:t xml:space="preserve">” deve </w:t>
+      </w:r>
+      <w:r>
+        <w:rPr>
+          <w:rFonts w:ascii="Univers" w:hAnsi="Univers"/>
+          <w:lang w:eastAsia="it-IT"/>
+        </w:rPr>
+        <w:t>essere</w:t>
+      </w:r>
+      <w:r>
+        <w:rPr>
+          <w:rFonts w:ascii="Univers" w:hAnsi="Univers"/>
+          <w:lang w:eastAsia="it-IT"/>
+        </w:rPr>
+        <w:t xml:space="preserve"> “indeterminato” o “3mesi” </w:t>
+      </w:r>
+      <w:r>
+        <w:rPr>
+          <w:rFonts w:ascii="Univers" w:hAnsi="Univers"/>
+          <w:lang w:eastAsia="it-IT"/>
+        </w:rPr>
+        <w:tab/>
+        <w:t>o “6mesi” o “12mesi” o “24mesi”;</w:t>
+      </w:r>
+    </w:p>
+    <w:p>
+      <w:pPr>
+        <w:ind w:left="1413" w:hanging="705"/>
+        <w:rPr>
+          <w:rFonts w:ascii="Univers" w:hAnsi="Univers"/>
+          <w:lang w:eastAsia="it-IT"/>
+        </w:rPr>
+      </w:pPr>
+      <w:r>
+        <w:rPr>
+          <w:rFonts w:ascii="Univers" w:hAnsi="Univers"/>
+          <w:b/>
+          <w:bCs/>
+          <w:lang w:eastAsia="it-IT"/>
+        </w:rPr>
+        <w:t>RV</w:t>
+      </w:r>
+      <w:r>
+        <w:rPr>
+          <w:rFonts w:ascii="Univers" w:hAnsi="Univers"/>
+          <w:b/>
+          <w:bCs/>
+          <w:lang w:eastAsia="it-IT"/>
+        </w:rPr>
+        <w:t>5</w:t>
+      </w:r>
+      <w:r>
+        <w:rPr>
+          <w:rFonts w:ascii="Univers" w:hAnsi="Univers"/>
+          <w:b/>
+          <w:bCs/>
+          <w:lang w:eastAsia="it-IT"/>
+        </w:rPr>
+        <w:tab/>
+      </w:r>
+      <w:r>
+        <w:rPr>
+          <w:rFonts w:ascii="Univers" w:hAnsi="Univers"/>
+          <w:lang w:eastAsia="it-IT"/>
+        </w:rPr>
+        <w:t>“</w:t>
+      </w:r>
+      <w:r>
+        <w:rPr>
+          <w:rFonts w:ascii="Univers" w:hAnsi="Univers"/>
+          <w:lang w:eastAsia="it-IT"/>
+        </w:rPr>
+        <w:t>Tipologia</w:t>
+      </w:r>
+      <w:r>
+        <w:rPr>
+          <w:rFonts w:ascii="Univers" w:hAnsi="Univers"/>
+          <w:lang w:eastAsia="it-IT"/>
+        </w:rPr>
+        <w:t xml:space="preserve">” relativo all’entità </w:t>
+      </w:r>
+      <w:r>
+        <w:rPr>
+          <w:rFonts w:ascii="Univers" w:hAnsi="Univers"/>
+          <w:lang w:eastAsia="it-IT"/>
+        </w:rPr>
+        <w:t>“</w:t>
+      </w:r>
+      <w:r>
+        <w:rPr>
+          <w:rFonts w:ascii="Univers" w:hAnsi="Univers"/>
+          <w:lang w:eastAsia="it-IT"/>
+        </w:rPr>
+        <w:t>Materiale</w:t>
+      </w:r>
+      <w:r>
+        <w:rPr>
+          <w:rFonts w:ascii="Univers" w:hAnsi="Univers"/>
+          <w:lang w:eastAsia="it-IT"/>
+        </w:rPr>
+        <w:t xml:space="preserve">” deve </w:t>
+      </w:r>
+      <w:r>
+        <w:rPr>
+          <w:rFonts w:ascii="Univers" w:hAnsi="Univers"/>
+          <w:lang w:eastAsia="it-IT"/>
+        </w:rPr>
+        <w:t>essere</w:t>
+      </w:r>
+      <w:r>
+        <w:rPr>
+          <w:rFonts w:ascii="Univers" w:hAnsi="Univers"/>
+          <w:lang w:eastAsia="it-IT"/>
+        </w:rPr>
+        <w:t xml:space="preserve"> “materiaprima” o “prodottofinito” o “semilavorato”;</w:t>
+      </w:r>
+    </w:p>
+    <w:p>
+      <w:pPr>
+        <w:ind w:left="708"/>
+        <w:rPr>
+          <w:rFonts w:ascii="Univers" w:hAnsi="Univers"/>
+          <w:lang w:eastAsia="it-IT"/>
+        </w:rPr>
+      </w:pPr>
+      <w:r>
+        <w:rPr>
+          <w:rFonts w:ascii="Univers" w:hAnsi="Univers"/>
+          <w:b/>
+          <w:bCs/>
+          <w:lang w:eastAsia="it-IT"/>
+        </w:rPr>
+        <w:t>RV</w:t>
+      </w:r>
+      <w:r>
+        <w:rPr>
+          <w:rFonts w:ascii="Univers" w:hAnsi="Univers"/>
+          <w:b/>
+          <w:bCs/>
+          <w:lang w:eastAsia="it-IT"/>
+        </w:rPr>
+        <w:t>6</w:t>
+      </w:r>
+      <w:r>
+        <w:rPr>
+          <w:rFonts w:ascii="Univers" w:hAnsi="Univers"/>
+          <w:b/>
+          <w:bCs/>
+          <w:lang w:eastAsia="it-IT"/>
+        </w:rPr>
+        <w:tab/>
+      </w:r>
+      <w:r>
+        <w:rPr>
+          <w:rFonts w:ascii="Univers" w:hAnsi="Univers"/>
+          <w:lang w:eastAsia="it-IT"/>
+        </w:rPr>
+        <w:t>“</w:t>
+      </w:r>
+      <w:r>
+        <w:rPr>
+          <w:rFonts w:ascii="Univers" w:hAnsi="Univers"/>
+          <w:lang w:eastAsia="it-IT"/>
+        </w:rPr>
+        <w:t>Categoria</w:t>
+      </w:r>
+      <w:r>
+        <w:rPr>
+          <w:rFonts w:ascii="Univers" w:hAnsi="Univers"/>
+          <w:lang w:eastAsia="it-IT"/>
+        </w:rPr>
+        <w:t xml:space="preserve">” relativo all’entità </w:t>
+      </w:r>
+      <w:r>
+        <w:rPr>
+          <w:rFonts w:ascii="Univers" w:hAnsi="Univers"/>
+          <w:lang w:eastAsia="it-IT"/>
+        </w:rPr>
+        <w:t>“</w:t>
+      </w:r>
+      <w:r>
+        <w:rPr>
+          <w:rFonts w:ascii="Univers" w:hAnsi="Univers"/>
+          <w:lang w:eastAsia="it-IT"/>
+        </w:rPr>
+        <w:t>Materia prima</w:t>
+      </w:r>
+      <w:r>
+        <w:rPr>
+          <w:rFonts w:ascii="Univers" w:hAnsi="Univers"/>
+          <w:lang w:eastAsia="it-IT"/>
+        </w:rPr>
+        <w:t xml:space="preserve">” deve </w:t>
+      </w:r>
+      <w:r>
+        <w:rPr>
+          <w:rFonts w:ascii="Univers" w:hAnsi="Univers"/>
+          <w:lang w:eastAsia="it-IT"/>
+        </w:rPr>
+        <w:t>essere</w:t>
+      </w:r>
+      <w:r>
+        <w:rPr>
+          <w:rFonts w:ascii="Univers" w:hAnsi="Univers"/>
+          <w:lang w:eastAsia="it-IT"/>
+        </w:rPr>
+        <w:t xml:space="preserve"> “polimero” o “vernice”</w:t>
+      </w:r>
+    </w:p>
+    <w:p>
+      <w:pPr>
+        <w:ind w:left="1413" w:hanging="705"/>
+        <w:rPr>
+          <w:rFonts w:ascii="Univers" w:hAnsi="Univers"/>
+          <w:lang w:eastAsia="it-IT"/>
+        </w:rPr>
+      </w:pPr>
+      <w:r>
+        <w:rPr>
+          <w:rFonts w:ascii="Univers" w:hAnsi="Univers"/>
+          <w:b/>
+          <w:bCs/>
+          <w:lang w:eastAsia="it-IT"/>
+        </w:rPr>
+        <w:t>RV</w:t>
+      </w:r>
+      <w:r>
+        <w:rPr>
+          <w:rFonts w:ascii="Univers" w:hAnsi="Univers"/>
+          <w:b/>
+          <w:bCs/>
+          <w:lang w:eastAsia="it-IT"/>
+        </w:rPr>
+        <w:t>6</w:t>
+      </w:r>
+      <w:r>
+        <w:rPr>
+          <w:rFonts w:ascii="Univers" w:hAnsi="Univers"/>
+          <w:b/>
+          <w:bCs/>
+          <w:lang w:eastAsia="it-IT"/>
+        </w:rPr>
+        <w:tab/>
+      </w:r>
+      <w:r>
+        <w:rPr>
+          <w:rFonts w:ascii="Univers" w:hAnsi="Univers"/>
+          <w:lang w:eastAsia="it-IT"/>
+        </w:rPr>
+        <w:t>“</w:t>
+      </w:r>
+      <w:r>
+        <w:rPr>
+          <w:rFonts w:ascii="Univers" w:hAnsi="Univers"/>
+          <w:lang w:eastAsia="it-IT"/>
+        </w:rPr>
+        <w:t>Durezza</w:t>
+      </w:r>
+      <w:r>
+        <w:rPr>
+          <w:rFonts w:ascii="Univers" w:hAnsi="Univers"/>
+          <w:lang w:eastAsia="it-IT"/>
+        </w:rPr>
+        <w:t xml:space="preserve">” relativo all’entità </w:t>
+      </w:r>
+      <w:r>
+        <w:rPr>
+          <w:rFonts w:ascii="Univers" w:hAnsi="Univers"/>
+          <w:lang w:eastAsia="it-IT"/>
+        </w:rPr>
+        <w:t>“</w:t>
+      </w:r>
+      <w:r>
+        <w:rPr>
+          <w:rFonts w:ascii="Univers" w:hAnsi="Univers"/>
+          <w:lang w:eastAsia="it-IT"/>
+        </w:rPr>
+        <w:t>Materia prima</w:t>
+      </w:r>
+      <w:r>
+        <w:rPr>
+          <w:rFonts w:ascii="Univers" w:hAnsi="Univers"/>
+          <w:lang w:eastAsia="it-IT"/>
+        </w:rPr>
+        <w:t xml:space="preserve">” deve </w:t>
+      </w:r>
+      <w:r>
+        <w:rPr>
+          <w:rFonts w:ascii="Univers" w:hAnsi="Univers"/>
+          <w:lang w:eastAsia="it-IT"/>
+        </w:rPr>
+        <w:t>essere</w:t>
+      </w:r>
+      <w:r>
+        <w:rPr>
+          <w:rFonts w:ascii="Univers" w:hAnsi="Univers"/>
+          <w:lang w:eastAsia="it-IT"/>
+        </w:rPr>
+        <w:t xml:space="preserve"> maggiore di zero e minore di cento;</w:t>
+      </w:r>
+    </w:p>
+    <w:p>
+      <w:pPr>
+        <w:ind w:left="1413" w:hanging="705"/>
+        <w:rPr>
+          <w:rFonts w:ascii="Univers" w:hAnsi="Univers"/>
+          <w:lang w:eastAsia="it-IT"/>
+        </w:rPr>
+      </w:pPr>
+      <w:r>
+        <w:rPr>
+          <w:rFonts w:ascii="Univers" w:hAnsi="Univers"/>
+          <w:b/>
+          <w:bCs/>
+          <w:lang w:eastAsia="it-IT"/>
+        </w:rPr>
+        <w:t>RV</w:t>
+      </w:r>
+      <w:r>
+        <w:rPr>
+          <w:rFonts w:ascii="Univers" w:hAnsi="Univers"/>
+          <w:b/>
+          <w:bCs/>
+          <w:lang w:eastAsia="it-IT"/>
+        </w:rPr>
+        <w:t>7</w:t>
+      </w:r>
+      <w:r>
+        <w:rPr>
+          <w:rFonts w:ascii="Univers" w:hAnsi="Univers"/>
+          <w:b/>
+          <w:bCs/>
+          <w:lang w:eastAsia="it-IT"/>
+        </w:rPr>
+        <w:tab/>
+      </w:r>
+      <w:r>
+        <w:rPr>
+          <w:rFonts w:ascii="Univers" w:hAnsi="Univers"/>
+          <w:lang w:eastAsia="it-IT"/>
+        </w:rPr>
+        <w:t>“</w:t>
+      </w:r>
+      <w:r>
+        <w:rPr>
+          <w:rFonts w:ascii="Univers" w:hAnsi="Univers"/>
+          <w:lang w:eastAsia="it-IT"/>
+        </w:rPr>
+        <w:t>Elasticità</w:t>
+      </w:r>
+      <w:r>
+        <w:rPr>
+          <w:rFonts w:ascii="Univers" w:hAnsi="Univers"/>
+          <w:lang w:eastAsia="it-IT"/>
+        </w:rPr>
+        <w:t xml:space="preserve">” relativo all’entità </w:t>
+      </w:r>
+      <w:r>
+        <w:rPr>
+          <w:rFonts w:ascii="Univers" w:hAnsi="Univers"/>
+          <w:lang w:eastAsia="it-IT"/>
+        </w:rPr>
+        <w:t>“</w:t>
+      </w:r>
+      <w:r>
+        <w:rPr>
+          <w:rFonts w:ascii="Univers" w:hAnsi="Univers"/>
+          <w:lang w:eastAsia="it-IT"/>
+        </w:rPr>
+        <w:t>Materia prima</w:t>
+      </w:r>
+      <w:r>
+        <w:rPr>
+          <w:rFonts w:ascii="Univers" w:hAnsi="Univers"/>
+          <w:lang w:eastAsia="it-IT"/>
+        </w:rPr>
+        <w:t xml:space="preserve">” deve </w:t>
+      </w:r>
+      <w:r>
+        <w:rPr>
+          <w:rFonts w:ascii="Univers" w:hAnsi="Univers"/>
+          <w:lang w:eastAsia="it-IT"/>
+        </w:rPr>
+        <w:t>essere</w:t>
+      </w:r>
+      <w:r>
+        <w:rPr>
+          <w:rFonts w:ascii="Univers" w:hAnsi="Univers"/>
+          <w:lang w:eastAsia="it-IT"/>
+        </w:rPr>
+        <w:t xml:space="preserve"> maggiore di zero e minore di cento;</w:t>
+      </w:r>
+    </w:p>
+    <w:p>
+      <w:pPr>
+        <w:ind w:left="708"/>
+        <w:rPr>
+          <w:rFonts w:ascii="Univers" w:hAnsi="Univers"/>
+          <w:lang w:eastAsia="it-IT"/>
+        </w:rPr>
+      </w:pPr>
+      <w:r>
+        <w:rPr>
+          <w:rFonts w:ascii="Univers" w:hAnsi="Univers"/>
+          <w:b/>
+          <w:bCs/>
+          <w:lang w:eastAsia="it-IT"/>
+        </w:rPr>
+        <w:t>RV</w:t>
+      </w:r>
+      <w:r>
+        <w:rPr>
+          <w:rFonts w:ascii="Univers" w:hAnsi="Univers"/>
+          <w:b/>
+          <w:bCs/>
+          <w:lang w:eastAsia="it-IT"/>
+        </w:rPr>
+        <w:t>8</w:t>
+      </w:r>
+      <w:r>
+        <w:rPr>
+          <w:rFonts w:ascii="Univers" w:hAnsi="Univers"/>
+          <w:b/>
+          <w:bCs/>
+          <w:lang w:eastAsia="it-IT"/>
+        </w:rPr>
+        <w:tab/>
+      </w:r>
+      <w:r>
+        <w:rPr>
+          <w:rFonts w:ascii="Univers" w:hAnsi="Univers"/>
+          <w:lang w:eastAsia="it-IT"/>
+        </w:rPr>
+        <w:t>“</w:t>
+      </w:r>
+      <w:r>
+        <w:rPr>
+          <w:rFonts w:ascii="Univers" w:hAnsi="Univers"/>
+          <w:lang w:eastAsia="it-IT"/>
+        </w:rPr>
+        <w:t>Prezzo</w:t>
+      </w:r>
+      <w:r>
+        <w:rPr>
+          <w:rFonts w:ascii="Univers" w:hAnsi="Univers"/>
+          <w:lang w:eastAsia="it-IT"/>
+        </w:rPr>
+        <w:t xml:space="preserve">” relativo all’entità </w:t>
+      </w:r>
+      <w:r>
+        <w:rPr>
+          <w:rFonts w:ascii="Univers" w:hAnsi="Univers"/>
+          <w:lang w:eastAsia="it-IT"/>
+        </w:rPr>
+        <w:t>“</w:t>
+      </w:r>
+      <w:r>
+        <w:rPr>
+          <w:rFonts w:ascii="Univers" w:hAnsi="Univers"/>
+          <w:lang w:eastAsia="it-IT"/>
+        </w:rPr>
+        <w:t>Materiale</w:t>
+      </w:r>
+      <w:r>
+        <w:rPr>
+          <w:rFonts w:ascii="Univers" w:hAnsi="Univers"/>
+          <w:lang w:eastAsia="it-IT"/>
+        </w:rPr>
+        <w:t xml:space="preserve">” deve </w:t>
+      </w:r>
+      <w:r>
+        <w:rPr>
+          <w:rFonts w:ascii="Univers" w:hAnsi="Univers"/>
+          <w:lang w:eastAsia="it-IT"/>
+        </w:rPr>
+        <w:t>essere</w:t>
+      </w:r>
+      <w:r>
+        <w:rPr>
+          <w:rFonts w:ascii="Univers" w:hAnsi="Univers"/>
+          <w:lang w:eastAsia="it-IT"/>
+        </w:rPr>
+        <w:t xml:space="preserve"> maggiore di zero;</w:t>
+      </w:r>
+    </w:p>
+    <w:p>
+      <w:pPr>
+        <w:ind w:left="708"/>
+        <w:rPr>
+          <w:rFonts w:ascii="Univers" w:hAnsi="Univers"/>
+          <w:lang w:eastAsia="it-IT"/>
+        </w:rPr>
+      </w:pPr>
+      <w:r>
+        <w:rPr>
+          <w:rFonts w:ascii="Univers" w:hAnsi="Univers"/>
+          <w:b/>
+          <w:bCs/>
+          <w:lang w:eastAsia="it-IT"/>
+        </w:rPr>
+        <w:t>RV</w:t>
+      </w:r>
+      <w:r>
+        <w:rPr>
+          <w:rFonts w:ascii="Univers" w:hAnsi="Univers"/>
+          <w:b/>
+          <w:bCs/>
+          <w:lang w:eastAsia="it-IT"/>
+        </w:rPr>
+        <w:t>9</w:t>
+      </w:r>
+      <w:r>
+        <w:rPr>
+          <w:rFonts w:ascii="Univers" w:hAnsi="Univers"/>
+          <w:b/>
+          <w:bCs/>
+          <w:lang w:eastAsia="it-IT"/>
+        </w:rPr>
+        <w:tab/>
+      </w:r>
+      <w:r>
+        <w:rPr>
+          <w:rFonts w:ascii="Univers" w:hAnsi="Univers"/>
+          <w:lang w:eastAsia="it-IT"/>
+        </w:rPr>
+        <w:t>“</w:t>
+      </w:r>
+      <w:r>
+        <w:rPr>
+          <w:rFonts w:ascii="Univers" w:hAnsi="Univers"/>
+          <w:lang w:eastAsia="it-IT"/>
+        </w:rPr>
+        <w:t>Imballaggio</w:t>
+      </w:r>
+      <w:r>
+        <w:rPr>
+          <w:rFonts w:ascii="Univers" w:hAnsi="Univers"/>
+          <w:lang w:eastAsia="it-IT"/>
+        </w:rPr>
+        <w:t xml:space="preserve">” relativo all’entità </w:t>
+      </w:r>
+      <w:r>
+        <w:rPr>
+          <w:rFonts w:ascii="Univers" w:hAnsi="Univers"/>
+          <w:lang w:eastAsia="it-IT"/>
+        </w:rPr>
+        <w:t>“</w:t>
+      </w:r>
+      <w:r>
+        <w:rPr>
+          <w:rFonts w:ascii="Univers" w:hAnsi="Univers"/>
+          <w:lang w:eastAsia="it-IT"/>
+        </w:rPr>
+        <w:t>Prodotto finito</w:t>
+      </w:r>
+      <w:r>
+        <w:rPr>
+          <w:rFonts w:ascii="Univers" w:hAnsi="Univers"/>
+          <w:lang w:eastAsia="it-IT"/>
+        </w:rPr>
+        <w:t xml:space="preserve">” deve </w:t>
+      </w:r>
+      <w:r>
+        <w:rPr>
+          <w:rFonts w:ascii="Univers" w:hAnsi="Univers"/>
+          <w:lang w:eastAsia="it-IT"/>
+        </w:rPr>
+        <w:t>essere</w:t>
+      </w:r>
+      <w:r>
+        <w:rPr>
+          <w:rFonts w:ascii="Univers" w:hAnsi="Univers"/>
+          <w:lang w:eastAsia="it-IT"/>
+        </w:rPr>
+        <w:t xml:space="preserve"> “primario” o  “terziario”;</w:t>
+      </w:r>
+    </w:p>
+    <w:p>
+      <w:pPr>
+        <w:ind w:left="708"/>
+        <w:rPr>
+          <w:rFonts w:ascii="Univers" w:hAnsi="Univers"/>
+          <w:lang w:eastAsia="it-IT"/>
+        </w:rPr>
+      </w:pPr>
+      <w:r>
+        <w:rPr>
+          <w:rFonts w:ascii="Univers" w:hAnsi="Univers"/>
+          <w:highlight w:val="yellow"/>
+          <w:lang w:eastAsia="it-IT"/>
+        </w:rPr>
+        <w:t>P.S. IL SECONDARIO NON E’ PREVISTO ALL’INTERNO DELL’AZIENDA</w:t>
+      </w:r>
+    </w:p>
+    <w:p>
+      <w:pPr>
+        <w:ind w:left="708"/>
+        <w:rPr>
+          <w:rFonts w:ascii="Univers" w:hAnsi="Univers"/>
+          <w:lang w:eastAsia="it-IT"/>
+        </w:rPr>
+      </w:pPr>
+      <w:r>
+        <w:rPr>
+          <w:rFonts w:ascii="Univers" w:hAnsi="Univers"/>
+          <w:b/>
+          <w:bCs/>
+          <w:lang w:eastAsia="it-IT"/>
+        </w:rPr>
+        <w:t>RV1</w:t>
+      </w:r>
+      <w:r>
+        <w:rPr>
+          <w:rFonts w:ascii="Univers" w:hAnsi="Univers"/>
+          <w:b/>
+          <w:bCs/>
+          <w:lang w:eastAsia="it-IT"/>
+        </w:rPr>
+        <w:t>0</w:t>
+      </w:r>
+      <w:r>
+        <w:rPr>
+          <w:rFonts w:ascii="Univers" w:hAnsi="Univers"/>
+          <w:b/>
+          <w:bCs/>
+          <w:lang w:eastAsia="it-IT"/>
+        </w:rPr>
+        <w:tab/>
+      </w:r>
+      <w:r>
+        <w:rPr>
+          <w:rFonts w:ascii="Univers" w:hAnsi="Univers"/>
+          <w:lang w:eastAsia="it-IT"/>
+        </w:rPr>
+        <w:t>“</w:t>
+      </w:r>
+      <w:r>
+        <w:rPr>
+          <w:rFonts w:ascii="Univers" w:hAnsi="Univers"/>
+          <w:lang w:eastAsia="it-IT"/>
+        </w:rPr>
+        <w:t>Quantità</w:t>
+      </w:r>
+      <w:r>
+        <w:rPr>
+          <w:rFonts w:ascii="Univers" w:hAnsi="Univers"/>
+          <w:lang w:eastAsia="it-IT"/>
+        </w:rPr>
+        <w:t xml:space="preserve">” relativo all’entità </w:t>
+      </w:r>
+      <w:r>
+        <w:rPr>
+          <w:rFonts w:ascii="Univers" w:hAnsi="Univers"/>
+          <w:lang w:eastAsia="it-IT"/>
+        </w:rPr>
+        <w:t>“</w:t>
+      </w:r>
+      <w:r>
+        <w:rPr>
+          <w:rFonts w:ascii="Univers" w:hAnsi="Univers"/>
+          <w:lang w:eastAsia="it-IT"/>
+        </w:rPr>
+        <w:t>Materiale</w:t>
+      </w:r>
+      <w:r>
+        <w:rPr>
+          <w:rFonts w:ascii="Univers" w:hAnsi="Univers"/>
+          <w:lang w:eastAsia="it-IT"/>
+        </w:rPr>
+        <w:t xml:space="preserve">” deve </w:t>
+      </w:r>
+      <w:r>
+        <w:rPr>
+          <w:rFonts w:ascii="Univers" w:hAnsi="Univers"/>
+          <w:lang w:eastAsia="it-IT"/>
+        </w:rPr>
+        <w:t>essere</w:t>
+      </w:r>
+      <w:r>
+        <w:rPr>
+          <w:rFonts w:ascii="Univers" w:hAnsi="Univers"/>
+          <w:lang w:eastAsia="it-IT"/>
+        </w:rPr>
+        <w:t xml:space="preserve"> deve essere maggiore di zero;</w:t>
+      </w:r>
+    </w:p>
+    <w:p>
+      <w:pPr>
+        <w:ind w:left="708"/>
+        <w:rPr>
+          <w:rFonts w:ascii="Univers" w:hAnsi="Univers"/>
+          <w:lang w:eastAsia="it-IT"/>
+        </w:rPr>
+      </w:pPr>
+      <w:r>
+        <w:rPr>
+          <w:rFonts w:ascii="Univers" w:hAnsi="Univers"/>
+          <w:b/>
+          <w:bCs/>
+          <w:lang w:eastAsia="it-IT"/>
+        </w:rPr>
+        <w:lastRenderedPageBreak/>
+        <w:t>RV1</w:t>
+      </w:r>
+      <w:r>
+        <w:rPr>
+          <w:rFonts w:ascii="Univers" w:hAnsi="Univers"/>
+          <w:b/>
+          <w:bCs/>
+          <w:lang w:eastAsia="it-IT"/>
+        </w:rPr>
+        <w:t>1</w:t>
+      </w:r>
+      <w:r>
+        <w:rPr>
+          <w:rFonts w:ascii="Univers" w:hAnsi="Univers"/>
+          <w:b/>
+          <w:bCs/>
+          <w:lang w:eastAsia="it-IT"/>
+        </w:rPr>
+        <w:tab/>
+      </w:r>
+      <w:r>
+        <w:rPr>
+          <w:rFonts w:ascii="Univers" w:hAnsi="Univers"/>
+          <w:lang w:eastAsia="it-IT"/>
+        </w:rPr>
+        <w:t>“</w:t>
+      </w:r>
+      <w:r>
+        <w:rPr>
+          <w:rFonts w:ascii="Univers" w:hAnsi="Univers"/>
+          <w:lang w:eastAsia="it-IT"/>
+        </w:rPr>
+        <w:t>Settore</w:t>
+      </w:r>
+      <w:r>
+        <w:rPr>
+          <w:rFonts w:ascii="Univers" w:hAnsi="Univers"/>
+          <w:lang w:eastAsia="it-IT"/>
+        </w:rPr>
+        <w:t xml:space="preserve">” relativo all’entità </w:t>
+      </w:r>
+      <w:r>
+        <w:rPr>
+          <w:rFonts w:ascii="Univers" w:hAnsi="Univers"/>
+          <w:lang w:eastAsia="it-IT"/>
+        </w:rPr>
+        <w:t>“</w:t>
+      </w:r>
+      <w:r>
+        <w:rPr>
+          <w:rFonts w:ascii="Univers" w:hAnsi="Univers"/>
+          <w:lang w:eastAsia="it-IT"/>
+        </w:rPr>
+        <w:t>Materiale</w:t>
+      </w:r>
+      <w:r>
+        <w:rPr>
+          <w:rFonts w:ascii="Univers" w:hAnsi="Univers"/>
+          <w:lang w:eastAsia="it-IT"/>
+        </w:rPr>
+        <w:t xml:space="preserve">” deve </w:t>
+      </w:r>
+      <w:r>
+        <w:rPr>
+          <w:rFonts w:ascii="Univers" w:hAnsi="Univers"/>
+          <w:lang w:eastAsia="it-IT"/>
+        </w:rPr>
+        <w:t>essere</w:t>
+      </w:r>
+      <w:r>
+        <w:rPr>
+          <w:rFonts w:ascii="Univers" w:hAnsi="Univers"/>
+          <w:lang w:eastAsia="it-IT"/>
+        </w:rPr>
+        <w:t xml:space="preserve"> un numero da 1 a 3, </w:t>
+      </w:r>
+      <w:r>
+        <w:rPr>
+          <w:rFonts w:ascii="Univers" w:hAnsi="Univers"/>
+          <w:lang w:eastAsia="it-IT"/>
+        </w:rPr>
+        <w:t>“</w:t>
+      </w:r>
+      <w:r>
+        <w:rPr>
+          <w:rFonts w:ascii="Univers" w:hAnsi="Univers"/>
+          <w:lang w:eastAsia="it-IT"/>
+        </w:rPr>
+        <w:t>Scaffale</w:t>
+      </w:r>
+      <w:r>
+        <w:rPr>
+          <w:rFonts w:ascii="Univers" w:hAnsi="Univers"/>
+          <w:lang w:eastAsia="it-IT"/>
+        </w:rPr>
+        <w:t xml:space="preserve">” relativo all’entità </w:t>
+      </w:r>
+      <w:r>
+        <w:rPr>
+          <w:rFonts w:ascii="Univers" w:hAnsi="Univers"/>
+          <w:lang w:eastAsia="it-IT"/>
+        </w:rPr>
+        <w:t>“</w:t>
+      </w:r>
+      <w:r>
+        <w:rPr>
+          <w:rFonts w:ascii="Univers" w:hAnsi="Univers"/>
+          <w:lang w:eastAsia="it-IT"/>
+        </w:rPr>
+        <w:t>Materiale</w:t>
+      </w:r>
+      <w:r>
+        <w:rPr>
+          <w:rFonts w:ascii="Univers" w:hAnsi="Univers"/>
+          <w:lang w:eastAsia="it-IT"/>
+        </w:rPr>
+        <w:t xml:space="preserve">” deve </w:t>
+      </w:r>
+      <w:r>
+        <w:rPr>
+          <w:rFonts w:ascii="Univers" w:hAnsi="Univers"/>
+          <w:lang w:eastAsia="it-IT"/>
+        </w:rPr>
+        <w:t>essere un</w:t>
+      </w:r>
+      <w:r>
+        <w:rPr>
+          <w:rFonts w:ascii="Univers" w:hAnsi="Univers"/>
+          <w:lang w:eastAsia="it-IT"/>
+        </w:rPr>
+        <w:t xml:space="preserve"> carattere alfabetico</w:t>
+      </w:r>
+      <w:r>
+        <w:rPr>
+          <w:rFonts w:ascii="Univers" w:hAnsi="Univers"/>
+          <w:lang w:eastAsia="it-IT"/>
+        </w:rPr>
+        <w:t>,</w:t>
+      </w:r>
+      <w:r>
+        <w:rPr>
+          <w:rFonts w:ascii="Univers" w:hAnsi="Univers"/>
+          <w:lang w:eastAsia="it-IT"/>
+        </w:rPr>
+        <w:t xml:space="preserve"> </w:t>
+      </w:r>
+      <w:r>
+        <w:rPr>
+          <w:rFonts w:ascii="Univers" w:hAnsi="Univers"/>
+          <w:lang w:eastAsia="it-IT"/>
+        </w:rPr>
+        <w:t>“</w:t>
+      </w:r>
+      <w:r>
+        <w:rPr>
+          <w:rFonts w:ascii="Univers" w:hAnsi="Univers"/>
+          <w:lang w:eastAsia="it-IT"/>
+        </w:rPr>
+        <w:t>Ripiano</w:t>
+      </w:r>
+      <w:r>
+        <w:rPr>
+          <w:rFonts w:ascii="Univers" w:hAnsi="Univers"/>
+          <w:lang w:eastAsia="it-IT"/>
+        </w:rPr>
+        <w:t xml:space="preserve">” relativo all’entità </w:t>
+      </w:r>
+      <w:r>
+        <w:rPr>
+          <w:rFonts w:ascii="Univers" w:hAnsi="Univers"/>
+          <w:lang w:eastAsia="it-IT"/>
+        </w:rPr>
+        <w:t>“</w:t>
+      </w:r>
+      <w:r>
+        <w:rPr>
+          <w:rFonts w:ascii="Univers" w:hAnsi="Univers"/>
+          <w:lang w:eastAsia="it-IT"/>
+        </w:rPr>
+        <w:t>Materiale</w:t>
+      </w:r>
+      <w:r>
+        <w:rPr>
+          <w:rFonts w:ascii="Univers" w:hAnsi="Univers"/>
+          <w:lang w:eastAsia="it-IT"/>
+        </w:rPr>
+        <w:t xml:space="preserve">” deve </w:t>
+      </w:r>
+      <w:r>
+        <w:rPr>
+          <w:rFonts w:ascii="Univers" w:hAnsi="Univers"/>
+          <w:lang w:eastAsia="it-IT"/>
+        </w:rPr>
+        <w:t xml:space="preserve">essere un numero da 1 a </w:t>
+      </w:r>
+      <w:r>
+        <w:rPr>
+          <w:rFonts w:ascii="Univers" w:hAnsi="Univers"/>
+          <w:lang w:eastAsia="it-IT"/>
+        </w:rPr>
+        <w:t>20;</w:t>
+      </w:r>
+    </w:p>
+    <w:p>
+      <w:pPr>
+        <w:ind w:left="708"/>
+        <w:rPr>
+          <w:rFonts w:ascii="Univers" w:hAnsi="Univers"/>
+          <w:lang w:eastAsia="it-IT"/>
+        </w:rPr>
+      </w:pPr>
+      <w:r>
+        <w:rPr>
+          <w:rFonts w:ascii="Univers" w:hAnsi="Univers"/>
+          <w:b/>
+          <w:bCs/>
+          <w:lang w:eastAsia="it-IT"/>
+        </w:rPr>
+        <w:t>RV1</w:t>
+      </w:r>
+      <w:r>
+        <w:rPr>
+          <w:rFonts w:ascii="Univers" w:hAnsi="Univers"/>
+          <w:b/>
+          <w:bCs/>
+          <w:lang w:eastAsia="it-IT"/>
+        </w:rPr>
+        <w:t>2</w:t>
+      </w:r>
+      <w:r>
+        <w:rPr>
+          <w:rFonts w:ascii="Univers" w:hAnsi="Univers"/>
+          <w:b/>
+          <w:bCs/>
+          <w:lang w:eastAsia="it-IT"/>
+        </w:rPr>
+        <w:tab/>
+      </w:r>
+      <w:r>
+        <w:rPr>
+          <w:rFonts w:ascii="Univers" w:hAnsi="Univers"/>
+          <w:lang w:eastAsia="it-IT"/>
+        </w:rPr>
+        <w:t>“</w:t>
+      </w:r>
+      <w:r>
+        <w:rPr>
+          <w:rFonts w:ascii="Univers" w:hAnsi="Univers"/>
+          <w:lang w:eastAsia="it-IT"/>
+        </w:rPr>
+        <w:t>Tipologia</w:t>
+      </w:r>
+      <w:r>
+        <w:rPr>
+          <w:rFonts w:ascii="Univers" w:hAnsi="Univers"/>
+          <w:lang w:eastAsia="it-IT"/>
+        </w:rPr>
+        <w:t xml:space="preserve">” relativo all’entità </w:t>
+      </w:r>
+      <w:r>
+        <w:rPr>
+          <w:rFonts w:ascii="Univers" w:hAnsi="Univers"/>
+          <w:lang w:eastAsia="it-IT"/>
+        </w:rPr>
+        <w:t>“</w:t>
+      </w:r>
+      <w:r>
+        <w:rPr>
+          <w:rFonts w:ascii="Univers" w:hAnsi="Univers"/>
+          <w:lang w:eastAsia="it-IT"/>
+        </w:rPr>
+        <w:t>Fornitore</w:t>
+      </w:r>
+      <w:r>
+        <w:rPr>
+          <w:rFonts w:ascii="Univers" w:hAnsi="Univers"/>
+          <w:lang w:eastAsia="it-IT"/>
+        </w:rPr>
+        <w:t xml:space="preserve">” deve </w:t>
+      </w:r>
+      <w:r>
+        <w:rPr>
+          <w:rFonts w:ascii="Univers" w:hAnsi="Univers"/>
+          <w:lang w:eastAsia="it-IT"/>
+        </w:rPr>
+        <w:t>essere</w:t>
+      </w:r>
+      <w:r>
+        <w:rPr>
+          <w:rFonts w:ascii="Univers" w:hAnsi="Univers"/>
+          <w:lang w:eastAsia="it-IT"/>
+        </w:rPr>
+        <w:t xml:space="preserve"> “m” o “s” o “ms” o “t” dove “m” indica materia prima, “s” indica semilavorato,  “ms” indica materia prima semilavorato e “t” indica trasportatore;</w:t>
+      </w:r>
+    </w:p>
+    <w:p>
+      <w:pPr>
+        <w:ind w:left="708"/>
+        <w:rPr>
+          <w:rFonts w:ascii="Univers" w:hAnsi="Univers"/>
+          <w:lang w:eastAsia="it-IT"/>
+        </w:rPr>
+      </w:pPr>
+      <w:r>
+        <w:rPr>
+          <w:rFonts w:ascii="Univers" w:hAnsi="Univers"/>
+          <w:b/>
+          <w:bCs/>
+          <w:lang w:eastAsia="it-IT"/>
+        </w:rPr>
+        <w:t>RV1</w:t>
+      </w:r>
+      <w:r>
+        <w:rPr>
+          <w:rFonts w:ascii="Univers" w:hAnsi="Univers"/>
+          <w:b/>
+          <w:bCs/>
+          <w:lang w:eastAsia="it-IT"/>
+        </w:rPr>
+        <w:t>3</w:t>
+      </w:r>
+      <w:r>
+        <w:rPr>
+          <w:rFonts w:ascii="Univers" w:hAnsi="Univers"/>
+          <w:b/>
+          <w:bCs/>
+          <w:lang w:eastAsia="it-IT"/>
+        </w:rPr>
+        <w:tab/>
+      </w:r>
+      <w:r>
+        <w:rPr>
+          <w:rFonts w:ascii="Univers" w:hAnsi="Univers"/>
+          <w:lang w:eastAsia="it-IT"/>
+        </w:rPr>
+        <w:t>“</w:t>
+      </w:r>
+      <w:r>
+        <w:rPr>
+          <w:rFonts w:ascii="Univers" w:hAnsi="Univers"/>
+          <w:lang w:eastAsia="it-IT"/>
+        </w:rPr>
+        <w:t>Ruolo</w:t>
+      </w:r>
+      <w:r>
+        <w:rPr>
+          <w:rFonts w:ascii="Univers" w:hAnsi="Univers"/>
+          <w:lang w:eastAsia="it-IT"/>
+        </w:rPr>
+        <w:t xml:space="preserve">” relativo all’entità </w:t>
+      </w:r>
+      <w:r>
+        <w:rPr>
+          <w:rFonts w:ascii="Univers" w:hAnsi="Univers"/>
+          <w:lang w:eastAsia="it-IT"/>
+        </w:rPr>
+        <w:t>“</w:t>
+      </w:r>
+      <w:r>
+        <w:rPr>
+          <w:rFonts w:ascii="Univers" w:hAnsi="Univers"/>
+          <w:lang w:eastAsia="it-IT"/>
+        </w:rPr>
+        <w:t>Dipendente</w:t>
+      </w:r>
+      <w:r>
+        <w:rPr>
+          <w:rFonts w:ascii="Univers" w:hAnsi="Univers"/>
+          <w:lang w:eastAsia="it-IT"/>
+        </w:rPr>
+        <w:t xml:space="preserve">” deve </w:t>
+      </w:r>
+      <w:r>
+        <w:rPr>
+          <w:rFonts w:ascii="Univers" w:hAnsi="Univers"/>
+          <w:lang w:eastAsia="it-IT"/>
+        </w:rPr>
+        <w:t>essere</w:t>
+      </w:r>
+      <w:r>
+        <w:rPr>
+          <w:rFonts w:ascii="Univers" w:hAnsi="Univers"/>
+          <w:lang w:eastAsia="it-IT"/>
+        </w:rPr>
+        <w:t xml:space="preserve"> “ia” o “ip” o “ocq” o “os” o “oc” o “a” dove “ia” indica impiegato amministrazione, “ip” indica impiegato produzione, “ocq” indica operaio controllo qualità</w:t>
+      </w:r>
+      <w:r>
+        <w:rPr>
+          <w:rFonts w:ascii="Univers" w:hAnsi="Univers"/>
+          <w:lang w:eastAsia="it-IT"/>
+        </w:rPr>
+        <w:t>,</w:t>
+      </w:r>
+      <w:r>
+        <w:rPr>
+          <w:rFonts w:ascii="Univers" w:hAnsi="Univers"/>
+          <w:lang w:eastAsia="it-IT"/>
+        </w:rPr>
+        <w:t xml:space="preserve"> “os” indica operaio stampaggio,  “oc” indica operaio capogruppo, “a” indica autista;</w:t>
+      </w:r>
     </w:p>
     <w:p>
       <w:pPr>
@@ -19785,7 +20957,7 @@
         <v:path o:extrusionok="f" gradientshapeok="t" o:connecttype="rect"/>
         <o:lock v:ext="edit" aspectratio="t"/>
       </v:shapetype>
-      <v:shape id="_x0000_i1032" type="#_x0000_t75" style="width:11.6pt;height:11.6pt" o:bullet="t">
+      <v:shape id="_x0000_i1037" type="#_x0000_t75" style="width:11.55pt;height:11.55pt" o:bullet="t">
         <v:imagedata r:id="rId1" o:title="mso264"/>
       </v:shape>
     </w:pict>

</xml_diff>

<commit_message>
Tavola dei volumi aggiornata
</commit_message>
<xml_diff>
--- a/Tesina base di Dati.docx
+++ b/Tesina base di Dati.docx
@@ -14426,7 +14426,6 @@
               <w:t xml:space="preserve">ia (stringa), </w:t>
             </w:r>
             <w:proofErr w:type="spellStart"/>
-            <w:proofErr w:type="gramStart"/>
             <w:r>
               <w:rPr>
                 <w:rFonts w:ascii="Univers" w:hAnsi="Univers"/>
@@ -14434,7 +14433,6 @@
               <w:t>N.Civico</w:t>
             </w:r>
             <w:proofErr w:type="spellEnd"/>
-            <w:proofErr w:type="gramEnd"/>
             <w:r>
               <w:rPr>
                 <w:rFonts w:ascii="Univers" w:hAnsi="Univers"/>
@@ -14629,7 +14627,6 @@
               <w:t xml:space="preserve">ia (stringa), </w:t>
             </w:r>
             <w:proofErr w:type="spellStart"/>
-            <w:proofErr w:type="gramStart"/>
             <w:r>
               <w:rPr>
                 <w:rFonts w:ascii="Univers" w:hAnsi="Univers"/>
@@ -14637,7 +14634,6 @@
               <w:t>N.Civico</w:t>
             </w:r>
             <w:proofErr w:type="spellEnd"/>
-            <w:proofErr w:type="gramEnd"/>
             <w:r>
               <w:rPr>
                 <w:rFonts w:ascii="Univers" w:hAnsi="Univers"/>
@@ -14829,7 +14825,6 @@
               <w:t xml:space="preserve">ia (stringa), </w:t>
             </w:r>
             <w:proofErr w:type="spellStart"/>
-            <w:proofErr w:type="gramStart"/>
             <w:r>
               <w:rPr>
                 <w:rFonts w:ascii="Univers" w:hAnsi="Univers"/>
@@ -14837,7 +14832,6 @@
               <w:t>N.Civico</w:t>
             </w:r>
             <w:proofErr w:type="spellEnd"/>
-            <w:proofErr w:type="gramEnd"/>
             <w:r>
               <w:rPr>
                 <w:rFonts w:ascii="Univers" w:hAnsi="Univers"/>
@@ -15068,7 +15062,6 @@
               <w:t xml:space="preserve">ia (stringa), </w:t>
             </w:r>
             <w:proofErr w:type="spellStart"/>
-            <w:proofErr w:type="gramStart"/>
             <w:r>
               <w:rPr>
                 <w:rFonts w:ascii="Univers" w:hAnsi="Univers"/>
@@ -15076,7 +15069,6 @@
               <w:t>N.Civico</w:t>
             </w:r>
             <w:proofErr w:type="spellEnd"/>
-            <w:proofErr w:type="gramEnd"/>
             <w:r>
               <w:rPr>
                 <w:rFonts w:ascii="Univers" w:hAnsi="Univers"/>
@@ -15451,14 +15443,7 @@
               <w:rPr>
                 <w:rFonts w:ascii="Univers" w:hAnsi="Univers"/>
               </w:rPr>
-              <w:t>), Contratto acquisto (</w:t>
-            </w:r>
-            <w:proofErr w:type="gramStart"/>
-            <w:r>
-              <w:rPr>
-                <w:rFonts w:ascii="Univers" w:hAnsi="Univers"/>
-              </w:rPr>
-              <w:t>1,</w:t>
+              <w:t>), Contratto acquisto (1,</w:t>
             </w:r>
             <w:r>
               <w:rPr>
@@ -15466,7 +15451,6 @@
               </w:rPr>
               <w:t>N</w:t>
             </w:r>
-            <w:proofErr w:type="gramEnd"/>
             <w:r>
               <w:rPr>
                 <w:rFonts w:ascii="Univers" w:hAnsi="Univers"/>
@@ -15586,14 +15570,7 @@
               <w:rPr>
                 <w:rFonts w:ascii="Univers" w:hAnsi="Univers"/>
               </w:rPr>
-              <w:t>Contratto vendita (</w:t>
-            </w:r>
-            <w:proofErr w:type="gramStart"/>
-            <w:r>
-              <w:rPr>
-                <w:rFonts w:ascii="Univers" w:hAnsi="Univers"/>
-              </w:rPr>
-              <w:t>1,</w:t>
+              <w:t>Contratto vendita (1,</w:t>
             </w:r>
             <w:r>
               <w:rPr>
@@ -15601,7 +15578,6 @@
               </w:rPr>
               <w:t>N</w:t>
             </w:r>
-            <w:proofErr w:type="gramEnd"/>
             <w:r>
               <w:rPr>
                 <w:rFonts w:ascii="Univers" w:hAnsi="Univers"/>
@@ -15725,14 +15701,7 @@
               <w:rPr>
                 <w:rFonts w:ascii="Univers" w:hAnsi="Univers"/>
               </w:rPr>
-              <w:t>Contratto vendita (</w:t>
-            </w:r>
-            <w:proofErr w:type="gramStart"/>
-            <w:r>
-              <w:rPr>
-                <w:rFonts w:ascii="Univers" w:hAnsi="Univers"/>
-              </w:rPr>
-              <w:t>1,</w:t>
+              <w:t>Contratto vendita (1,</w:t>
             </w:r>
             <w:r>
               <w:rPr>
@@ -15740,7 +15709,6 @@
               </w:rPr>
               <w:t>N</w:t>
             </w:r>
-            <w:proofErr w:type="gramEnd"/>
             <w:r>
               <w:rPr>
                 <w:rFonts w:ascii="Univers" w:hAnsi="Univers"/>
@@ -15847,14 +15815,7 @@
               <w:rPr>
                 <w:rFonts w:ascii="Univers" w:hAnsi="Univers"/>
               </w:rPr>
-              <w:t>), Fornitore (</w:t>
-            </w:r>
-            <w:proofErr w:type="gramStart"/>
-            <w:r>
-              <w:rPr>
-                <w:rFonts w:ascii="Univers" w:hAnsi="Univers"/>
-              </w:rPr>
-              <w:t>1,</w:t>
+              <w:t>), Fornitore (1,</w:t>
             </w:r>
             <w:r>
               <w:rPr>
@@ -15862,7 +15823,6 @@
               </w:rPr>
               <w:t>N</w:t>
             </w:r>
-            <w:proofErr w:type="gramEnd"/>
             <w:r>
               <w:rPr>
                 <w:rFonts w:ascii="Univers" w:hAnsi="Univers"/>
@@ -16062,14 +16022,7 @@
               <w:rPr>
                 <w:rFonts w:ascii="Univers" w:hAnsi="Univers"/>
               </w:rPr>
-              <w:t>), Cliente (</w:t>
-            </w:r>
-            <w:proofErr w:type="gramStart"/>
-            <w:r>
-              <w:rPr>
-                <w:rFonts w:ascii="Univers" w:hAnsi="Univers"/>
-              </w:rPr>
-              <w:t>1,</w:t>
+              <w:t>), Cliente (1,</w:t>
             </w:r>
             <w:r>
               <w:rPr>
@@ -16077,7 +16030,6 @@
               </w:rPr>
               <w:t>N</w:t>
             </w:r>
-            <w:proofErr w:type="gramEnd"/>
             <w:r>
               <w:rPr>
                 <w:rFonts w:ascii="Univers" w:hAnsi="Univers"/>
@@ -17776,7 +17728,7 @@
               <w:rPr>
                 <w:rFonts w:ascii="Univers" w:hAnsi="Univers" w:cs="Times New Roman"/>
               </w:rPr>
-              <w:t>756</w:t>
+              <w:t>712 (158+79+475)</w:t>
             </w:r>
           </w:p>
         </w:tc>
@@ -17851,7 +17803,7 @@
               <w:rPr>
                 <w:rFonts w:ascii="Univers" w:hAnsi="Univers" w:cs="Times New Roman"/>
               </w:rPr>
-              <w:t>432</w:t>
+              <w:t>475 ((3*4*36)+10%)</w:t>
             </w:r>
           </w:p>
         </w:tc>
@@ -17928,7 +17880,13 @@
               <w:rPr>
                 <w:rFonts w:ascii="Univers" w:hAnsi="Univers" w:cs="Times New Roman"/>
               </w:rPr>
-              <w:t>36</w:t>
+              <w:t xml:space="preserve">158 </w:t>
+            </w:r>
+            <w:r>
+              <w:rPr>
+                <w:rFonts w:ascii="Univers" w:hAnsi="Univers" w:cs="Times New Roman"/>
+              </w:rPr>
+              <w:t>((4*36)+10%)</w:t>
             </w:r>
           </w:p>
         </w:tc>
@@ -18003,7 +17961,25 @@
               <w:rPr>
                 <w:rFonts w:ascii="Univers" w:hAnsi="Univers" w:cs="Times New Roman"/>
               </w:rPr>
-              <w:t>288</w:t>
+              <w:t xml:space="preserve">79 </w:t>
+            </w:r>
+            <w:r>
+              <w:rPr>
+                <w:rFonts w:ascii="Univers" w:hAnsi="Univers" w:cs="Times New Roman"/>
+              </w:rPr>
+              <w:t>((</w:t>
+            </w:r>
+            <w:r>
+              <w:rPr>
+                <w:rFonts w:ascii="Univers" w:hAnsi="Univers" w:cs="Times New Roman"/>
+              </w:rPr>
+              <w:t>2</w:t>
+            </w:r>
+            <w:r>
+              <w:rPr>
+                <w:rFonts w:ascii="Univers" w:hAnsi="Univers" w:cs="Times New Roman"/>
+              </w:rPr>
+              <w:t>*36)+10%)</w:t>
             </w:r>
           </w:p>
         </w:tc>
@@ -18079,7 +18055,7 @@
               <w:rPr>
                 <w:rFonts w:ascii="Univers" w:hAnsi="Univers" w:cs="Times New Roman"/>
               </w:rPr>
-              <w:t>11097</w:t>
+              <w:t>12208 (10950+144+3)</w:t>
             </w:r>
           </w:p>
         </w:tc>
@@ -18154,7 +18130,25 @@
               <w:rPr>
                 <w:rFonts w:ascii="Univers" w:hAnsi="Univers" w:cs="Times New Roman"/>
               </w:rPr>
-              <w:t>144</w:t>
+              <w:t xml:space="preserve">158 </w:t>
+            </w:r>
+            <w:r>
+              <w:rPr>
+                <w:rFonts w:ascii="Univers" w:hAnsi="Univers" w:cs="Times New Roman"/>
+              </w:rPr>
+              <w:t>((</w:t>
+            </w:r>
+            <w:r>
+              <w:rPr>
+                <w:rFonts w:ascii="Univers" w:hAnsi="Univers" w:cs="Times New Roman"/>
+              </w:rPr>
+              <w:t>1</w:t>
+            </w:r>
+            <w:r>
+              <w:rPr>
+                <w:rFonts w:ascii="Univers" w:hAnsi="Univers" w:cs="Times New Roman"/>
+              </w:rPr>
+              <w:t>*4*36)+10%)</w:t>
             </w:r>
           </w:p>
         </w:tc>
@@ -18230,7 +18224,37 @@
               <w:rPr>
                 <w:rFonts w:ascii="Univers" w:hAnsi="Univers" w:cs="Times New Roman"/>
               </w:rPr>
-              <w:t>3</w:t>
+              <w:t xml:space="preserve">5 </w:t>
+            </w:r>
+            <w:r>
+              <w:rPr>
+                <w:rFonts w:ascii="Univers" w:hAnsi="Univers" w:cs="Times New Roman"/>
+              </w:rPr>
+              <w:t>((</w:t>
+            </w:r>
+            <w:r>
+              <w:rPr>
+                <w:rFonts w:ascii="Univers" w:hAnsi="Univers" w:cs="Times New Roman"/>
+              </w:rPr>
+              <w:t>1*3</w:t>
+            </w:r>
+            <w:r>
+              <w:rPr>
+                <w:rFonts w:ascii="Univers" w:hAnsi="Univers" w:cs="Times New Roman"/>
+              </w:rPr>
+              <w:t>)+</w:t>
+            </w:r>
+            <w:r>
+              <w:rPr>
+                <w:rFonts w:ascii="Univers" w:hAnsi="Univers" w:cs="Times New Roman"/>
+              </w:rPr>
+              <w:t>66</w:t>
+            </w:r>
+            <w:r>
+              <w:rPr>
+                <w:rFonts w:ascii="Univers" w:hAnsi="Univers" w:cs="Times New Roman"/>
+              </w:rPr>
+              <w:t>%)</w:t>
             </w:r>
           </w:p>
         </w:tc>
@@ -18305,7 +18329,37 @@
               <w:rPr>
                 <w:rFonts w:ascii="Univers" w:hAnsi="Univers" w:cs="Times New Roman"/>
               </w:rPr>
-              <w:t>10950</w:t>
+              <w:t xml:space="preserve">12045 </w:t>
+            </w:r>
+            <w:r>
+              <w:rPr>
+                <w:rFonts w:ascii="Univers" w:hAnsi="Univers" w:cs="Times New Roman"/>
+              </w:rPr>
+              <w:t>((3*</w:t>
+            </w:r>
+            <w:r>
+              <w:rPr>
+                <w:rFonts w:ascii="Univers" w:hAnsi="Univers" w:cs="Times New Roman"/>
+              </w:rPr>
+              <w:t>10</w:t>
+            </w:r>
+            <w:r>
+              <w:rPr>
+                <w:rFonts w:ascii="Univers" w:hAnsi="Univers" w:cs="Times New Roman"/>
+              </w:rPr>
+              <w:t>*36</w:t>
+            </w:r>
+            <w:r>
+              <w:rPr>
+                <w:rFonts w:ascii="Univers" w:hAnsi="Univers" w:cs="Times New Roman"/>
+              </w:rPr>
+              <w:t>5</w:t>
+            </w:r>
+            <w:r>
+              <w:rPr>
+                <w:rFonts w:ascii="Univers" w:hAnsi="Univers" w:cs="Times New Roman"/>
+              </w:rPr>
+              <w:t>)+10%)</w:t>
             </w:r>
           </w:p>
         </w:tc>
@@ -18381,7 +18435,13 @@
               <w:rPr>
                 <w:rFonts w:ascii="Univers" w:hAnsi="Univers" w:cs="Times New Roman"/>
               </w:rPr>
-              <w:t>297</w:t>
+              <w:t>331</w:t>
+            </w:r>
+            <w:r>
+              <w:rPr>
+                <w:rFonts w:ascii="Univers" w:hAnsi="Univers" w:cs="Times New Roman"/>
+              </w:rPr>
+              <w:t xml:space="preserve"> (316+5+10)</w:t>
             </w:r>
           </w:p>
         </w:tc>
@@ -18456,7 +18516,31 @@
               <w:rPr>
                 <w:rFonts w:ascii="Univers" w:hAnsi="Univers" w:cs="Times New Roman"/>
               </w:rPr>
-              <w:t>288</w:t>
+              <w:t>316</w:t>
+            </w:r>
+            <w:r>
+              <w:rPr>
+                <w:rFonts w:ascii="Univers" w:hAnsi="Univers" w:cs="Times New Roman"/>
+              </w:rPr>
+              <w:t xml:space="preserve"> </w:t>
+            </w:r>
+            <w:r>
+              <w:rPr>
+                <w:rFonts w:ascii="Univers" w:hAnsi="Univers" w:cs="Times New Roman"/>
+              </w:rPr>
+              <w:t>((</w:t>
+            </w:r>
+            <w:r>
+              <w:rPr>
+                <w:rFonts w:ascii="Univers" w:hAnsi="Univers" w:cs="Times New Roman"/>
+              </w:rPr>
+              <w:t>2</w:t>
+            </w:r>
+            <w:r>
+              <w:rPr>
+                <w:rFonts w:ascii="Univers" w:hAnsi="Univers" w:cs="Times New Roman"/>
+              </w:rPr>
+              <w:t>*4*36)+10%)</w:t>
             </w:r>
           </w:p>
         </w:tc>
@@ -18529,7 +18613,37 @@
               <w:rPr>
                 <w:rFonts w:ascii="Univers" w:hAnsi="Univers" w:cs="Times New Roman"/>
               </w:rPr>
-              <w:t>3</w:t>
+              <w:t xml:space="preserve">5 </w:t>
+            </w:r>
+            <w:r>
+              <w:rPr>
+                <w:rFonts w:ascii="Univers" w:hAnsi="Univers" w:cs="Times New Roman"/>
+              </w:rPr>
+              <w:t>((</w:t>
+            </w:r>
+            <w:r>
+              <w:rPr>
+                <w:rFonts w:ascii="Univers" w:hAnsi="Univers" w:cs="Times New Roman"/>
+              </w:rPr>
+              <w:t>1*3</w:t>
+            </w:r>
+            <w:r>
+              <w:rPr>
+                <w:rFonts w:ascii="Univers" w:hAnsi="Univers" w:cs="Times New Roman"/>
+              </w:rPr>
+              <w:t>)+</w:t>
+            </w:r>
+            <w:r>
+              <w:rPr>
+                <w:rFonts w:ascii="Univers" w:hAnsi="Univers" w:cs="Times New Roman"/>
+              </w:rPr>
+              <w:t>66</w:t>
+            </w:r>
+            <w:r>
+              <w:rPr>
+                <w:rFonts w:ascii="Univers" w:hAnsi="Univers" w:cs="Times New Roman"/>
+              </w:rPr>
+              <w:t>%)</w:t>
             </w:r>
           </w:p>
         </w:tc>
@@ -18601,7 +18715,19 @@
               <w:rPr>
                 <w:rFonts w:ascii="Univers" w:hAnsi="Univers" w:cs="Times New Roman"/>
               </w:rPr>
-              <w:t>6</w:t>
+              <w:t>10</w:t>
+            </w:r>
+            <w:r>
+              <w:rPr>
+                <w:rFonts w:ascii="Univers" w:hAnsi="Univers" w:cs="Times New Roman"/>
+              </w:rPr>
+              <w:t xml:space="preserve"> </w:t>
+            </w:r>
+            <w:r>
+              <w:rPr>
+                <w:rFonts w:ascii="Univers" w:hAnsi="Univers" w:cs="Times New Roman"/>
+              </w:rPr>
+              <w:t>((1*3)+66%)</w:t>
             </w:r>
           </w:p>
         </w:tc>
@@ -18674,7 +18800,7 @@
               <w:rPr>
                 <w:rFonts w:ascii="Univers" w:hAnsi="Univers" w:cs="Times New Roman"/>
               </w:rPr>
-              <w:t>62208</w:t>
+              <w:t>158</w:t>
             </w:r>
           </w:p>
         </w:tc>
@@ -18746,7 +18872,7 @@
               <w:rPr>
                 <w:rFonts w:ascii="Univers" w:hAnsi="Univers" w:cs="Times New Roman"/>
               </w:rPr>
-              <w:t>3153600</w:t>
+              <w:t>12045</w:t>
             </w:r>
           </w:p>
         </w:tc>
@@ -18819,7 +18945,7 @@
               <w:rPr>
                 <w:rFonts w:ascii="Univers" w:hAnsi="Univers" w:cs="Times New Roman"/>
               </w:rPr>
-              <w:t>394200</w:t>
+              <w:t>12045</w:t>
             </w:r>
           </w:p>
         </w:tc>
@@ -18891,7 +19017,7 @@
               <w:rPr>
                 <w:rFonts w:ascii="Univers" w:hAnsi="Univers" w:cs="Times New Roman"/>
               </w:rPr>
-              <w:t>144</w:t>
+              <w:t>158</w:t>
             </w:r>
           </w:p>
         </w:tc>
@@ -18967,7 +19093,7 @@
               <w:rPr>
                 <w:rFonts w:ascii="Univers" w:hAnsi="Univers" w:cs="Times New Roman"/>
               </w:rPr>
-              <w:t>3</w:t>
+              <w:t>5</w:t>
             </w:r>
           </w:p>
         </w:tc>
@@ -19042,7 +19168,7 @@
               <w:rPr>
                 <w:rFonts w:ascii="Univers" w:hAnsi="Univers" w:cs="Times New Roman"/>
               </w:rPr>
-              <w:t>10950</w:t>
+              <w:t>12045</w:t>
             </w:r>
           </w:p>
         </w:tc>
@@ -21866,7 +21992,6 @@
     <w:p>
       <w:pPr>
         <w:spacing w:after="0"/>
-        <w:cnfStyle w:val="000000100000" w:firstRow="0" w:lastRow="0" w:firstColumn="0" w:lastColumn="0" w:oddVBand="0" w:evenVBand="0" w:oddHBand="1" w:evenHBand="0" w:firstRowFirstColumn="0" w:firstRowLastColumn="0" w:lastRowFirstColumn="0" w:lastRowLastColumn="0"/>
         <w:rPr>
           <w:sz w:val="28"/>
           <w:szCs w:val="28"/>
@@ -21887,7 +22012,6 @@
     </w:p>
     <w:p>
       <w:pPr>
-        <w:cnfStyle w:val="000000100000" w:firstRow="0" w:lastRow="0" w:firstColumn="0" w:lastColumn="0" w:oddVBand="0" w:evenVBand="0" w:oddHBand="1" w:evenHBand="0" w:firstRowFirstColumn="0" w:firstRowLastColumn="0" w:lastRowFirstColumn="0" w:lastRowLastColumn="0"/>
         <w:rPr>
           <w:rFonts w:ascii="Univers" w:hAnsi="Univers" w:cs="Times New Roman"/>
         </w:rPr>
@@ -22715,7 +22839,6 @@
     <w:p>
       <w:pPr>
         <w:spacing w:after="0"/>
-        <w:cnfStyle w:val="000000100000" w:firstRow="0" w:lastRow="0" w:firstColumn="0" w:lastColumn="0" w:oddVBand="0" w:evenVBand="0" w:oddHBand="1" w:evenHBand="0" w:firstRowFirstColumn="0" w:firstRowLastColumn="0" w:lastRowFirstColumn="0" w:lastRowLastColumn="0"/>
         <w:rPr>
           <w:lang w:eastAsia="it-IT"/>
         </w:rPr>
@@ -22724,7 +22847,6 @@
     <w:p>
       <w:pPr>
         <w:spacing w:after="0" w:line="240" w:lineRule="auto"/>
-        <w:cnfStyle w:val="000000100000" w:firstRow="0" w:lastRow="0" w:firstColumn="0" w:lastColumn="0" w:oddVBand="0" w:evenVBand="0" w:oddHBand="1" w:evenHBand="0" w:firstRowFirstColumn="0" w:firstRowLastColumn="0" w:lastRowFirstColumn="0" w:lastRowLastColumn="0"/>
         <w:rPr>
           <w:rFonts w:ascii="Univers" w:hAnsi="Univers" w:cs="Times New Roman"/>
         </w:rPr>
@@ -22938,21 +23060,7 @@
               <w:rPr>
                 <w:rFonts w:ascii="Univers" w:hAnsi="Univers" w:cs="Times New Roman"/>
               </w:rPr>
-              <w:t xml:space="preserve">, </w:t>
-            </w:r>
-            <w:proofErr w:type="gramStart"/>
-            <w:r>
-              <w:rPr>
-                <w:rFonts w:ascii="Univers" w:hAnsi="Univers" w:cs="Times New Roman"/>
-              </w:rPr>
-              <w:t>Citta</w:t>
-            </w:r>
-            <w:proofErr w:type="gramEnd"/>
-            <w:r>
-              <w:rPr>
-                <w:rFonts w:ascii="Univers" w:hAnsi="Univers" w:cs="Times New Roman"/>
-              </w:rPr>
-              <w:t>, CAP, Nome, Telefono)</w:t>
+              <w:t>, Citta, CAP, Nome, Telefono)</w:t>
             </w:r>
           </w:p>
         </w:tc>
@@ -23934,7 +24042,7 @@
         <v:path o:extrusionok="f" gradientshapeok="t" o:connecttype="rect"/>
         <o:lock v:ext="edit" aspectratio="t"/>
       </v:shapetype>
-      <v:shape id="_x0000_i1064" type="#_x0000_t75" style="width:11.3pt;height:11.3pt" o:bullet="t">
+      <v:shape id="_x0000_i1042" type="#_x0000_t75" style="width:11.25pt;height:11.25pt" o:bullet="t">
         <v:imagedata r:id="rId1" o:title="mso264"/>
       </v:shape>
     </w:pict>

</xml_diff>

<commit_message>
Aggiornamento Sommario e correzione eliminazione delle gerarchie
</commit_message>
<xml_diff>
--- a/Tesina base di Dati.docx
+++ b/Tesina base di Dati.docx
@@ -745,7 +745,7 @@
             </w:rPr>
             <w:fldChar w:fldCharType="separate"/>
           </w:r>
-          <w:hyperlink w:anchor="_Toc121412697" w:history="1">
+          <w:hyperlink w:anchor="_Toc122432093" w:history="1">
             <w:r>
               <w:rPr>
                 <w:rStyle w:val="Collegamentoipertestuale"/>
@@ -796,7 +796,7 @@
                 <w:noProof/>
                 <w:webHidden/>
               </w:rPr>
-              <w:instrText xml:space="preserve"> PAGEREF _Toc121412697 \h </w:instrText>
+              <w:instrText xml:space="preserve"> PAGEREF _Toc122432093 \h </w:instrText>
             </w:r>
             <w:r>
               <w:rPr>
@@ -816,7 +816,7 @@
                 <w:noProof/>
                 <w:webHidden/>
               </w:rPr>
-              <w:t>7</w:t>
+              <w:t>5</w:t>
             </w:r>
             <w:r>
               <w:rPr>
@@ -843,7 +843,7 @@
               <w:lang w:eastAsia="it-IT"/>
             </w:rPr>
           </w:pPr>
-          <w:hyperlink w:anchor="_Toc121412698" w:history="1">
+          <w:hyperlink w:anchor="_Toc122432094" w:history="1">
             <w:r>
               <w:rPr>
                 <w:rStyle w:val="Collegamentoipertestuale"/>
@@ -892,7 +892,7 @@
                 <w:noProof/>
                 <w:webHidden/>
               </w:rPr>
-              <w:instrText xml:space="preserve"> PAGEREF _Toc121412698 \h </w:instrText>
+              <w:instrText xml:space="preserve"> PAGEREF _Toc122432094 \h </w:instrText>
             </w:r>
             <w:r>
               <w:rPr>
@@ -912,7 +912,7 @@
                 <w:noProof/>
                 <w:webHidden/>
               </w:rPr>
-              <w:t>7</w:t>
+              <w:t>5</w:t>
             </w:r>
             <w:r>
               <w:rPr>
@@ -939,7 +939,7 @@
               <w:lang w:eastAsia="it-IT"/>
             </w:rPr>
           </w:pPr>
-          <w:hyperlink w:anchor="_Toc121412699" w:history="1">
+          <w:hyperlink w:anchor="_Toc122432095" w:history="1">
             <w:r>
               <w:rPr>
                 <w:rStyle w:val="Collegamentoipertestuale"/>
@@ -988,7 +988,7 @@
                 <w:noProof/>
                 <w:webHidden/>
               </w:rPr>
-              <w:instrText xml:space="preserve"> PAGEREF _Toc121412699 \h </w:instrText>
+              <w:instrText xml:space="preserve"> PAGEREF _Toc122432095 \h </w:instrText>
             </w:r>
             <w:r>
               <w:rPr>
@@ -1008,7 +1008,7 @@
                 <w:noProof/>
                 <w:webHidden/>
               </w:rPr>
-              <w:t>11</w:t>
+              <w:t>9</w:t>
             </w:r>
             <w:r>
               <w:rPr>
@@ -1036,7 +1036,7 @@
               <w:lang w:eastAsia="it-IT"/>
             </w:rPr>
           </w:pPr>
-          <w:hyperlink w:anchor="_Toc121412700" w:history="1">
+          <w:hyperlink w:anchor="_Toc122432096" w:history="1">
             <w:r>
               <w:rPr>
                 <w:rStyle w:val="Collegamentoipertestuale"/>
@@ -1086,7 +1086,7 @@
                 <w:noProof/>
                 <w:webHidden/>
               </w:rPr>
-              <w:instrText xml:space="preserve"> PAGEREF _Toc121412700 \h </w:instrText>
+              <w:instrText xml:space="preserve"> PAGEREF _Toc122432096 \h </w:instrText>
             </w:r>
             <w:r>
               <w:rPr>
@@ -1106,7 +1106,7 @@
                 <w:noProof/>
                 <w:webHidden/>
               </w:rPr>
-              <w:t>11</w:t>
+              <w:t>9</w:t>
             </w:r>
             <w:r>
               <w:rPr>
@@ -1133,7 +1133,7 @@
               <w:lang w:eastAsia="it-IT"/>
             </w:rPr>
           </w:pPr>
-          <w:hyperlink w:anchor="_Toc121412701" w:history="1">
+          <w:hyperlink w:anchor="_Toc122432097" w:history="1">
             <w:r>
               <w:rPr>
                 <w:rStyle w:val="Collegamentoipertestuale"/>
@@ -1182,7 +1182,7 @@
                 <w:noProof/>
                 <w:webHidden/>
               </w:rPr>
-              <w:instrText xml:space="preserve"> PAGEREF _Toc121412701 \h </w:instrText>
+              <w:instrText xml:space="preserve"> PAGEREF _Toc122432097 \h </w:instrText>
             </w:r>
             <w:r>
               <w:rPr>
@@ -1202,7 +1202,7 @@
                 <w:noProof/>
                 <w:webHidden/>
               </w:rPr>
-              <w:t>12</w:t>
+              <w:t>10</w:t>
             </w:r>
             <w:r>
               <w:rPr>
@@ -1230,7 +1230,7 @@
               <w:lang w:eastAsia="it-IT"/>
             </w:rPr>
           </w:pPr>
-          <w:hyperlink w:anchor="_Toc121412702" w:history="1">
+          <w:hyperlink w:anchor="_Toc122432098" w:history="1">
             <w:r>
               <w:rPr>
                 <w:rStyle w:val="Collegamentoipertestuale"/>
@@ -1280,7 +1280,7 @@
                 <w:noProof/>
                 <w:webHidden/>
               </w:rPr>
-              <w:instrText xml:space="preserve"> PAGEREF _Toc121412702 \h </w:instrText>
+              <w:instrText xml:space="preserve"> PAGEREF _Toc122432098 \h </w:instrText>
             </w:r>
             <w:r>
               <w:rPr>
@@ -1300,7 +1300,7 @@
                 <w:noProof/>
                 <w:webHidden/>
               </w:rPr>
-              <w:t>12</w:t>
+              <w:t>10</w:t>
             </w:r>
             <w:r>
               <w:rPr>
@@ -1327,7 +1327,7 @@
               <w:lang w:eastAsia="it-IT"/>
             </w:rPr>
           </w:pPr>
-          <w:hyperlink w:anchor="_Toc121412703" w:history="1">
+          <w:hyperlink w:anchor="_Toc122432099" w:history="1">
             <w:r>
               <w:rPr>
                 <w:rStyle w:val="Collegamentoipertestuale"/>
@@ -1376,7 +1376,7 @@
                 <w:noProof/>
                 <w:webHidden/>
               </w:rPr>
-              <w:instrText xml:space="preserve"> PAGEREF _Toc121412703 \h </w:instrText>
+              <w:instrText xml:space="preserve"> PAGEREF _Toc122432099 \h </w:instrText>
             </w:r>
             <w:r>
               <w:rPr>
@@ -1396,7 +1396,7 @@
                 <w:noProof/>
                 <w:webHidden/>
               </w:rPr>
-              <w:t>13</w:t>
+              <w:t>11</w:t>
             </w:r>
             <w:r>
               <w:rPr>
@@ -1423,7 +1423,7 @@
               <w:lang w:eastAsia="it-IT"/>
             </w:rPr>
           </w:pPr>
-          <w:hyperlink w:anchor="_Toc121412704" w:history="1">
+          <w:hyperlink w:anchor="_Toc122432100" w:history="1">
             <w:r>
               <w:rPr>
                 <w:rStyle w:val="Collegamentoipertestuale"/>
@@ -1472,7 +1472,7 @@
                 <w:noProof/>
                 <w:webHidden/>
               </w:rPr>
-              <w:instrText xml:space="preserve"> PAGEREF _Toc121412704 \h </w:instrText>
+              <w:instrText xml:space="preserve"> PAGEREF _Toc122432100 \h </w:instrText>
             </w:r>
             <w:r>
               <w:rPr>
@@ -1492,7 +1492,7 @@
                 <w:noProof/>
                 <w:webHidden/>
               </w:rPr>
-              <w:t>14</w:t>
+              <w:t>12</w:t>
             </w:r>
             <w:r>
               <w:rPr>
@@ -1519,7 +1519,7 @@
               <w:lang w:eastAsia="it-IT"/>
             </w:rPr>
           </w:pPr>
-          <w:hyperlink w:anchor="_Toc121412705" w:history="1">
+          <w:hyperlink w:anchor="_Toc122432101" w:history="1">
             <w:r>
               <w:rPr>
                 <w:rStyle w:val="Collegamentoipertestuale"/>
@@ -1568,7 +1568,7 @@
                 <w:noProof/>
                 <w:webHidden/>
               </w:rPr>
-              <w:instrText xml:space="preserve"> PAGEREF _Toc121412705 \h </w:instrText>
+              <w:instrText xml:space="preserve"> PAGEREF _Toc122432101 \h </w:instrText>
             </w:r>
             <w:r>
               <w:rPr>
@@ -1588,7 +1588,7 @@
                 <w:noProof/>
                 <w:webHidden/>
               </w:rPr>
-              <w:t>15</w:t>
+              <w:t>13</w:t>
             </w:r>
             <w:r>
               <w:rPr>
@@ -1615,7 +1615,7 @@
               <w:lang w:eastAsia="it-IT"/>
             </w:rPr>
           </w:pPr>
-          <w:hyperlink w:anchor="_Toc121412706" w:history="1">
+          <w:hyperlink w:anchor="_Toc122432102" w:history="1">
             <w:r>
               <w:rPr>
                 <w:rStyle w:val="Collegamentoipertestuale"/>
@@ -1664,7 +1664,7 @@
                 <w:noProof/>
                 <w:webHidden/>
               </w:rPr>
-              <w:instrText xml:space="preserve"> PAGEREF _Toc121412706 \h </w:instrText>
+              <w:instrText xml:space="preserve"> PAGEREF _Toc122432102 \h </w:instrText>
             </w:r>
             <w:r>
               <w:rPr>
@@ -1684,7 +1684,7 @@
                 <w:noProof/>
                 <w:webHidden/>
               </w:rPr>
-              <w:t>15</w:t>
+              <w:t>13</w:t>
             </w:r>
             <w:r>
               <w:rPr>
@@ -1712,7 +1712,7 @@
               <w:lang w:eastAsia="it-IT"/>
             </w:rPr>
           </w:pPr>
-          <w:hyperlink w:anchor="_Toc121412707" w:history="1">
+          <w:hyperlink w:anchor="_Toc122432103" w:history="1">
             <w:r>
               <w:rPr>
                 <w:rStyle w:val="Collegamentoipertestuale"/>
@@ -1762,7 +1762,7 @@
                 <w:noProof/>
                 <w:webHidden/>
               </w:rPr>
-              <w:instrText xml:space="preserve"> PAGEREF _Toc121412707 \h </w:instrText>
+              <w:instrText xml:space="preserve"> PAGEREF _Toc122432103 \h </w:instrText>
             </w:r>
             <w:r>
               <w:rPr>
@@ -1782,7 +1782,7 @@
                 <w:noProof/>
                 <w:webHidden/>
               </w:rPr>
-              <w:t>15</w:t>
+              <w:t>13</w:t>
             </w:r>
             <w:r>
               <w:rPr>
@@ -1810,7 +1810,7 @@
               <w:lang w:eastAsia="it-IT"/>
             </w:rPr>
           </w:pPr>
-          <w:hyperlink w:anchor="_Toc121412708" w:history="1">
+          <w:hyperlink w:anchor="_Toc122432104" w:history="1">
             <w:r>
               <w:rPr>
                 <w:rStyle w:val="Collegamentoipertestuale"/>
@@ -1860,7 +1860,7 @@
                 <w:noProof/>
                 <w:webHidden/>
               </w:rPr>
-              <w:instrText xml:space="preserve"> PAGEREF _Toc121412708 \h </w:instrText>
+              <w:instrText xml:space="preserve"> PAGEREF _Toc122432104 \h </w:instrText>
             </w:r>
             <w:r>
               <w:rPr>
@@ -1880,7 +1880,7 @@
                 <w:noProof/>
                 <w:webHidden/>
               </w:rPr>
-              <w:t>15</w:t>
+              <w:t>13</w:t>
             </w:r>
             <w:r>
               <w:rPr>
@@ -1908,7 +1908,7 @@
               <w:lang w:eastAsia="it-IT"/>
             </w:rPr>
           </w:pPr>
-          <w:hyperlink w:anchor="_Toc121412709" w:history="1">
+          <w:hyperlink w:anchor="_Toc122432105" w:history="1">
             <w:r>
               <w:rPr>
                 <w:rStyle w:val="Collegamentoipertestuale"/>
@@ -1958,7 +1958,7 @@
                 <w:noProof/>
                 <w:webHidden/>
               </w:rPr>
-              <w:instrText xml:space="preserve"> PAGEREF _Toc121412709 \h </w:instrText>
+              <w:instrText xml:space="preserve"> PAGEREF _Toc122432105 \h </w:instrText>
             </w:r>
             <w:r>
               <w:rPr>
@@ -1978,7 +1978,7 @@
                 <w:noProof/>
                 <w:webHidden/>
               </w:rPr>
-              <w:t>15</w:t>
+              <w:t>13</w:t>
             </w:r>
             <w:r>
               <w:rPr>
@@ -2006,7 +2006,7 @@
               <w:lang w:eastAsia="it-IT"/>
             </w:rPr>
           </w:pPr>
-          <w:hyperlink w:anchor="_Toc121412710" w:history="1">
+          <w:hyperlink w:anchor="_Toc122432106" w:history="1">
             <w:r>
               <w:rPr>
                 <w:rStyle w:val="Collegamentoipertestuale"/>
@@ -2056,7 +2056,7 @@
                 <w:noProof/>
                 <w:webHidden/>
               </w:rPr>
-              <w:instrText xml:space="preserve"> PAGEREF _Toc121412710 \h </w:instrText>
+              <w:instrText xml:space="preserve"> PAGEREF _Toc122432106 \h </w:instrText>
             </w:r>
             <w:r>
               <w:rPr>
@@ -2076,7 +2076,7 @@
                 <w:noProof/>
                 <w:webHidden/>
               </w:rPr>
-              <w:t>15</w:t>
+              <w:t>13</w:t>
             </w:r>
             <w:r>
               <w:rPr>
@@ -2104,7 +2104,7 @@
               <w:lang w:eastAsia="it-IT"/>
             </w:rPr>
           </w:pPr>
-          <w:hyperlink w:anchor="_Toc121412711" w:history="1">
+          <w:hyperlink w:anchor="_Toc122432107" w:history="1">
             <w:r>
               <w:rPr>
                 <w:rStyle w:val="Collegamentoipertestuale"/>
@@ -2154,7 +2154,7 @@
                 <w:noProof/>
                 <w:webHidden/>
               </w:rPr>
-              <w:instrText xml:space="preserve"> PAGEREF _Toc121412711 \h </w:instrText>
+              <w:instrText xml:space="preserve"> PAGEREF _Toc122432107 \h </w:instrText>
             </w:r>
             <w:r>
               <w:rPr>
@@ -2174,7 +2174,7 @@
                 <w:noProof/>
                 <w:webHidden/>
               </w:rPr>
-              <w:t>15</w:t>
+              <w:t>13</w:t>
             </w:r>
             <w:r>
               <w:rPr>
@@ -2202,7 +2202,7 @@
               <w:lang w:eastAsia="it-IT"/>
             </w:rPr>
           </w:pPr>
-          <w:hyperlink w:anchor="_Toc121412712" w:history="1">
+          <w:hyperlink w:anchor="_Toc122432108" w:history="1">
             <w:r>
               <w:rPr>
                 <w:rStyle w:val="Collegamentoipertestuale"/>
@@ -2252,7 +2252,7 @@
                 <w:noProof/>
                 <w:webHidden/>
               </w:rPr>
-              <w:instrText xml:space="preserve"> PAGEREF _Toc121412712 \h </w:instrText>
+              <w:instrText xml:space="preserve"> PAGEREF _Toc122432108 \h </w:instrText>
             </w:r>
             <w:r>
               <w:rPr>
@@ -2272,7 +2272,7 @@
                 <w:noProof/>
                 <w:webHidden/>
               </w:rPr>
-              <w:t>15</w:t>
+              <w:t>13</w:t>
             </w:r>
             <w:r>
               <w:rPr>
@@ -2300,7 +2300,7 @@
               <w:lang w:eastAsia="it-IT"/>
             </w:rPr>
           </w:pPr>
-          <w:hyperlink w:anchor="_Toc121412713" w:history="1">
+          <w:hyperlink w:anchor="_Toc122432109" w:history="1">
             <w:r>
               <w:rPr>
                 <w:rStyle w:val="Collegamentoipertestuale"/>
@@ -2350,7 +2350,7 @@
                 <w:noProof/>
                 <w:webHidden/>
               </w:rPr>
-              <w:instrText xml:space="preserve"> PAGEREF _Toc121412713 \h </w:instrText>
+              <w:instrText xml:space="preserve"> PAGEREF _Toc122432109 \h </w:instrText>
             </w:r>
             <w:r>
               <w:rPr>
@@ -2370,7 +2370,7 @@
                 <w:noProof/>
                 <w:webHidden/>
               </w:rPr>
-              <w:t>15</w:t>
+              <w:t>13</w:t>
             </w:r>
             <w:r>
               <w:rPr>
@@ -2398,7 +2398,7 @@
               <w:lang w:eastAsia="it-IT"/>
             </w:rPr>
           </w:pPr>
-          <w:hyperlink w:anchor="_Toc121412714" w:history="1">
+          <w:hyperlink w:anchor="_Toc122432110" w:history="1">
             <w:r>
               <w:rPr>
                 <w:rStyle w:val="Collegamentoipertestuale"/>
@@ -2448,7 +2448,7 @@
                 <w:noProof/>
                 <w:webHidden/>
               </w:rPr>
-              <w:instrText xml:space="preserve"> PAGEREF _Toc121412714 \h </w:instrText>
+              <w:instrText xml:space="preserve"> PAGEREF _Toc122432110 \h </w:instrText>
             </w:r>
             <w:r>
               <w:rPr>
@@ -2468,7 +2468,7 @@
                 <w:noProof/>
                 <w:webHidden/>
               </w:rPr>
-              <w:t>15</w:t>
+              <w:t>13</w:t>
             </w:r>
             <w:r>
               <w:rPr>
@@ -2496,7 +2496,7 @@
               <w:lang w:eastAsia="it-IT"/>
             </w:rPr>
           </w:pPr>
-          <w:hyperlink w:anchor="_Toc121412715" w:history="1">
+          <w:hyperlink w:anchor="_Toc122432111" w:history="1">
             <w:r>
               <w:rPr>
                 <w:rStyle w:val="Collegamentoipertestuale"/>
@@ -2546,7 +2546,7 @@
                 <w:noProof/>
                 <w:webHidden/>
               </w:rPr>
-              <w:instrText xml:space="preserve"> PAGEREF _Toc121412715 \h </w:instrText>
+              <w:instrText xml:space="preserve"> PAGEREF _Toc122432111 \h </w:instrText>
             </w:r>
             <w:r>
               <w:rPr>
@@ -2566,7 +2566,7 @@
                 <w:noProof/>
                 <w:webHidden/>
               </w:rPr>
-              <w:t>16</w:t>
+              <w:t>14</w:t>
             </w:r>
             <w:r>
               <w:rPr>
@@ -2594,7 +2594,7 @@
               <w:lang w:eastAsia="it-IT"/>
             </w:rPr>
           </w:pPr>
-          <w:hyperlink w:anchor="_Toc121412716" w:history="1">
+          <w:hyperlink w:anchor="_Toc122432112" w:history="1">
             <w:r>
               <w:rPr>
                 <w:rStyle w:val="Collegamentoipertestuale"/>
@@ -2643,7 +2643,7 @@
                 <w:noProof/>
                 <w:webHidden/>
               </w:rPr>
-              <w:instrText xml:space="preserve"> PAGEREF _Toc121412716 \h </w:instrText>
+              <w:instrText xml:space="preserve"> PAGEREF _Toc122432112 \h </w:instrText>
             </w:r>
             <w:r>
               <w:rPr>
@@ -2663,7 +2663,7 @@
                 <w:noProof/>
                 <w:webHidden/>
               </w:rPr>
-              <w:t>16</w:t>
+              <w:t>14</w:t>
             </w:r>
             <w:r>
               <w:rPr>
@@ -2691,7 +2691,7 @@
               <w:lang w:eastAsia="it-IT"/>
             </w:rPr>
           </w:pPr>
-          <w:hyperlink w:anchor="_Toc121412717" w:history="1">
+          <w:hyperlink w:anchor="_Toc122432113" w:history="1">
             <w:r>
               <w:rPr>
                 <w:rStyle w:val="Collegamentoipertestuale"/>
@@ -2741,7 +2741,7 @@
                 <w:noProof/>
                 <w:webHidden/>
               </w:rPr>
-              <w:instrText xml:space="preserve"> PAGEREF _Toc121412717 \h </w:instrText>
+              <w:instrText xml:space="preserve"> PAGEREF _Toc122432113 \h </w:instrText>
             </w:r>
             <w:r>
               <w:rPr>
@@ -2761,7 +2761,7 @@
                 <w:noProof/>
                 <w:webHidden/>
               </w:rPr>
-              <w:t>16</w:t>
+              <w:t>14</w:t>
             </w:r>
             <w:r>
               <w:rPr>
@@ -2788,7 +2788,7 @@
               <w:lang w:eastAsia="it-IT"/>
             </w:rPr>
           </w:pPr>
-          <w:hyperlink w:anchor="_Toc121412718" w:history="1">
+          <w:hyperlink w:anchor="_Toc122432114" w:history="1">
             <w:r>
               <w:rPr>
                 <w:rStyle w:val="Collegamentoipertestuale"/>
@@ -2839,7 +2839,7 @@
                 <w:noProof/>
                 <w:webHidden/>
               </w:rPr>
-              <w:instrText xml:space="preserve"> PAGEREF _Toc121412718 \h </w:instrText>
+              <w:instrText xml:space="preserve"> PAGEREF _Toc122432114 \h </w:instrText>
             </w:r>
             <w:r>
               <w:rPr>
@@ -2859,7 +2859,7 @@
                 <w:noProof/>
                 <w:webHidden/>
               </w:rPr>
-              <w:t>17</w:t>
+              <w:t>15</w:t>
             </w:r>
             <w:r>
               <w:rPr>
@@ -2888,7 +2888,7 @@
               <w:lang w:eastAsia="it-IT"/>
             </w:rPr>
           </w:pPr>
-          <w:hyperlink w:anchor="_Toc121412719" w:history="1">
+          <w:hyperlink w:anchor="_Toc122432115" w:history="1">
             <w:r>
               <w:rPr>
                 <w:rStyle w:val="Collegamentoipertestuale"/>
@@ -2939,7 +2939,7 @@
                 <w:noProof/>
                 <w:webHidden/>
               </w:rPr>
-              <w:instrText xml:space="preserve"> PAGEREF _Toc121412719 \h </w:instrText>
+              <w:instrText xml:space="preserve"> PAGEREF _Toc122432115 \h </w:instrText>
             </w:r>
             <w:r>
               <w:rPr>
@@ -2959,7 +2959,7 @@
                 <w:noProof/>
                 <w:webHidden/>
               </w:rPr>
-              <w:t>18</w:t>
+              <w:t>16</w:t>
             </w:r>
             <w:r>
               <w:rPr>
@@ -2986,7 +2986,7 @@
               <w:lang w:eastAsia="it-IT"/>
             </w:rPr>
           </w:pPr>
-          <w:hyperlink w:anchor="_Toc121412720" w:history="1">
+          <w:hyperlink w:anchor="_Toc122432116" w:history="1">
             <w:r>
               <w:rPr>
                 <w:rStyle w:val="Collegamentoipertestuale"/>
@@ -3035,7 +3035,7 @@
                 <w:noProof/>
                 <w:webHidden/>
               </w:rPr>
-              <w:instrText xml:space="preserve"> PAGEREF _Toc121412720 \h </w:instrText>
+              <w:instrText xml:space="preserve"> PAGEREF _Toc122432116 \h </w:instrText>
             </w:r>
             <w:r>
               <w:rPr>
@@ -3055,7 +3055,7 @@
                 <w:noProof/>
                 <w:webHidden/>
               </w:rPr>
-              <w:t>18</w:t>
+              <w:t>16</w:t>
             </w:r>
             <w:r>
               <w:rPr>
@@ -3082,7 +3082,7 @@
               <w:lang w:eastAsia="it-IT"/>
             </w:rPr>
           </w:pPr>
-          <w:hyperlink w:anchor="_Toc121412721" w:history="1">
+          <w:hyperlink w:anchor="_Toc122432117" w:history="1">
             <w:r>
               <w:rPr>
                 <w:rStyle w:val="Collegamentoipertestuale"/>
@@ -3131,7 +3131,7 @@
                 <w:noProof/>
                 <w:webHidden/>
               </w:rPr>
-              <w:instrText xml:space="preserve"> PAGEREF _Toc121412721 \h </w:instrText>
+              <w:instrText xml:space="preserve"> PAGEREF _Toc122432117 \h </w:instrText>
             </w:r>
             <w:r>
               <w:rPr>
@@ -3151,7 +3151,7 @@
                 <w:noProof/>
                 <w:webHidden/>
               </w:rPr>
-              <w:t>18</w:t>
+              <w:t>16</w:t>
             </w:r>
             <w:r>
               <w:rPr>
@@ -3178,7 +3178,7 @@
               <w:lang w:eastAsia="it-IT"/>
             </w:rPr>
           </w:pPr>
-          <w:hyperlink w:anchor="_Toc121412722" w:history="1">
+          <w:hyperlink w:anchor="_Toc122432118" w:history="1">
             <w:r>
               <w:rPr>
                 <w:rStyle w:val="Collegamentoipertestuale"/>
@@ -3227,7 +3227,7 @@
                 <w:noProof/>
                 <w:webHidden/>
               </w:rPr>
-              <w:instrText xml:space="preserve"> PAGEREF _Toc121412722 \h </w:instrText>
+              <w:instrText xml:space="preserve"> PAGEREF _Toc122432118 \h </w:instrText>
             </w:r>
             <w:r>
               <w:rPr>
@@ -3247,7 +3247,7 @@
                 <w:noProof/>
                 <w:webHidden/>
               </w:rPr>
-              <w:t>18</w:t>
+              <w:t>16</w:t>
             </w:r>
             <w:r>
               <w:rPr>
@@ -3274,7 +3274,7 @@
               <w:lang w:eastAsia="it-IT"/>
             </w:rPr>
           </w:pPr>
-          <w:hyperlink w:anchor="_Toc121412723" w:history="1">
+          <w:hyperlink w:anchor="_Toc122432119" w:history="1">
             <w:r>
               <w:rPr>
                 <w:rStyle w:val="Collegamentoipertestuale"/>
@@ -3323,7 +3323,7 @@
                 <w:noProof/>
                 <w:webHidden/>
               </w:rPr>
-              <w:instrText xml:space="preserve"> PAGEREF _Toc121412723 \h </w:instrText>
+              <w:instrText xml:space="preserve"> PAGEREF _Toc122432119 \h </w:instrText>
             </w:r>
             <w:r>
               <w:rPr>
@@ -3343,7 +3343,7 @@
                 <w:noProof/>
                 <w:webHidden/>
               </w:rPr>
-              <w:t>18</w:t>
+              <w:t>16</w:t>
             </w:r>
             <w:r>
               <w:rPr>
@@ -3371,7 +3371,7 @@
               <w:lang w:eastAsia="it-IT"/>
             </w:rPr>
           </w:pPr>
-          <w:hyperlink w:anchor="_Toc121412724" w:history="1">
+          <w:hyperlink w:anchor="_Toc122432120" w:history="1">
             <w:r>
               <w:rPr>
                 <w:rStyle w:val="Collegamentoipertestuale"/>
@@ -3421,7 +3421,7 @@
                 <w:noProof/>
                 <w:webHidden/>
               </w:rPr>
-              <w:instrText xml:space="preserve"> PAGEREF _Toc121412724 \h </w:instrText>
+              <w:instrText xml:space="preserve"> PAGEREF _Toc122432120 \h </w:instrText>
             </w:r>
             <w:r>
               <w:rPr>
@@ -3441,7 +3441,7 @@
                 <w:noProof/>
                 <w:webHidden/>
               </w:rPr>
-              <w:t>19</w:t>
+              <w:t>17</w:t>
             </w:r>
             <w:r>
               <w:rPr>
@@ -3469,7 +3469,7 @@
               <w:lang w:eastAsia="it-IT"/>
             </w:rPr>
           </w:pPr>
-          <w:hyperlink w:anchor="_Toc121412726" w:history="1">
+          <w:hyperlink w:anchor="_Toc122432122" w:history="1">
             <w:r>
               <w:rPr>
                 <w:rStyle w:val="Collegamentoipertestuale"/>
@@ -3519,7 +3519,7 @@
                 <w:noProof/>
                 <w:webHidden/>
               </w:rPr>
-              <w:instrText xml:space="preserve"> PAGEREF _Toc121412726 \h </w:instrText>
+              <w:instrText xml:space="preserve"> PAGEREF _Toc122432122 \h </w:instrText>
             </w:r>
             <w:r>
               <w:rPr>
@@ -3539,7 +3539,7 @@
                 <w:noProof/>
                 <w:webHidden/>
               </w:rPr>
-              <w:t>19</w:t>
+              <w:t>17</w:t>
             </w:r>
             <w:r>
               <w:rPr>
@@ -3567,7 +3567,7 @@
               <w:lang w:eastAsia="it-IT"/>
             </w:rPr>
           </w:pPr>
-          <w:hyperlink w:anchor="_Toc121412728" w:history="1">
+          <w:hyperlink w:anchor="_Toc122432124" w:history="1">
             <w:r>
               <w:rPr>
                 <w:rStyle w:val="Collegamentoipertestuale"/>
@@ -3617,7 +3617,7 @@
                 <w:noProof/>
                 <w:webHidden/>
               </w:rPr>
-              <w:instrText xml:space="preserve"> PAGEREF _Toc121412728 \h </w:instrText>
+              <w:instrText xml:space="preserve"> PAGEREF _Toc122432124 \h </w:instrText>
             </w:r>
             <w:r>
               <w:rPr>
@@ -3637,7 +3637,7 @@
                 <w:noProof/>
                 <w:webHidden/>
               </w:rPr>
-              <w:t>20</w:t>
+              <w:t>18</w:t>
             </w:r>
             <w:r>
               <w:rPr>
@@ -3665,7 +3665,7 @@
               <w:lang w:eastAsia="it-IT"/>
             </w:rPr>
           </w:pPr>
-          <w:hyperlink w:anchor="_Toc121412730" w:history="1">
+          <w:hyperlink w:anchor="_Toc122432126" w:history="1">
             <w:r>
               <w:rPr>
                 <w:rStyle w:val="Collegamentoipertestuale"/>
@@ -3715,7 +3715,7 @@
                 <w:noProof/>
                 <w:webHidden/>
               </w:rPr>
-              <w:instrText xml:space="preserve"> PAGEREF _Toc121412730 \h </w:instrText>
+              <w:instrText xml:space="preserve"> PAGEREF _Toc122432126 \h </w:instrText>
             </w:r>
             <w:r>
               <w:rPr>
@@ -3735,7 +3735,7 @@
                 <w:noProof/>
                 <w:webHidden/>
               </w:rPr>
-              <w:t>21</w:t>
+              <w:t>19</w:t>
             </w:r>
             <w:r>
               <w:rPr>
@@ -3763,7 +3763,7 @@
               <w:lang w:eastAsia="it-IT"/>
             </w:rPr>
           </w:pPr>
-          <w:hyperlink w:anchor="_Toc121412732" w:history="1">
+          <w:hyperlink w:anchor="_Toc122432127" w:history="1">
             <w:r>
               <w:rPr>
                 <w:rStyle w:val="Collegamentoipertestuale"/>
@@ -3792,7 +3792,7 @@
                 <w:noProof/>
                 <w:lang w:eastAsia="it-IT"/>
               </w:rPr>
-              <w:t>MSPIEGAZIONE E  ANALISI DEL MODELLO E-R</w:t>
+              <w:t>SPIEGAZIONE E  ANALISI DEL MODELLO E-R</w:t>
             </w:r>
             <w:r>
               <w:rPr>
@@ -3813,7 +3813,7 @@
                 <w:noProof/>
                 <w:webHidden/>
               </w:rPr>
-              <w:instrText xml:space="preserve"> PAGEREF _Toc121412732 \h </w:instrText>
+              <w:instrText xml:space="preserve"> PAGEREF _Toc122432127 \h </w:instrText>
             </w:r>
             <w:r>
               <w:rPr>
@@ -3833,7 +3833,7 @@
                 <w:noProof/>
                 <w:webHidden/>
               </w:rPr>
-              <w:t>21</w:t>
+              <w:t>19</w:t>
             </w:r>
             <w:r>
               <w:rPr>
@@ -3860,7 +3860,7 @@
               <w:lang w:eastAsia="it-IT"/>
             </w:rPr>
           </w:pPr>
-          <w:hyperlink w:anchor="_Toc121412733" w:history="1">
+          <w:hyperlink w:anchor="_Toc122432128" w:history="1">
             <w:r>
               <w:rPr>
                 <w:rStyle w:val="Collegamentoipertestuale"/>
@@ -3909,7 +3909,7 @@
                 <w:noProof/>
                 <w:webHidden/>
               </w:rPr>
-              <w:instrText xml:space="preserve"> PAGEREF _Toc121412733 \h </w:instrText>
+              <w:instrText xml:space="preserve"> PAGEREF _Toc122432128 \h </w:instrText>
             </w:r>
             <w:r>
               <w:rPr>
@@ -3929,7 +3929,7 @@
                 <w:noProof/>
                 <w:webHidden/>
               </w:rPr>
-              <w:t>22</w:t>
+              <w:t>20</w:t>
             </w:r>
             <w:r>
               <w:rPr>
@@ -3957,7 +3957,7 @@
               <w:lang w:eastAsia="it-IT"/>
             </w:rPr>
           </w:pPr>
-          <w:hyperlink w:anchor="_Toc121412734" w:history="1">
+          <w:hyperlink w:anchor="_Toc122432129" w:history="1">
             <w:r>
               <w:rPr>
                 <w:rStyle w:val="Collegamentoipertestuale"/>
@@ -4007,7 +4007,7 @@
                 <w:noProof/>
                 <w:webHidden/>
               </w:rPr>
-              <w:instrText xml:space="preserve"> PAGEREF _Toc121412734 \h </w:instrText>
+              <w:instrText xml:space="preserve"> PAGEREF _Toc122432129 \h </w:instrText>
             </w:r>
             <w:r>
               <w:rPr>
@@ -4027,7 +4027,7 @@
                 <w:noProof/>
                 <w:webHidden/>
               </w:rPr>
-              <w:t>22</w:t>
+              <w:t>20</w:t>
             </w:r>
             <w:r>
               <w:rPr>
@@ -4055,7 +4055,7 @@
               <w:lang w:eastAsia="it-IT"/>
             </w:rPr>
           </w:pPr>
-          <w:hyperlink w:anchor="_Toc121412735" w:history="1">
+          <w:hyperlink w:anchor="_Toc122432130" w:history="1">
             <w:r>
               <w:rPr>
                 <w:rStyle w:val="Collegamentoipertestuale"/>
@@ -4105,7 +4105,7 @@
                 <w:noProof/>
                 <w:webHidden/>
               </w:rPr>
-              <w:instrText xml:space="preserve"> PAGEREF _Toc121412735 \h </w:instrText>
+              <w:instrText xml:space="preserve"> PAGEREF _Toc122432130 \h </w:instrText>
             </w:r>
             <w:r>
               <w:rPr>
@@ -4125,7 +4125,7 @@
                 <w:noProof/>
                 <w:webHidden/>
               </w:rPr>
-              <w:t>24</w:t>
+              <w:t>22</w:t>
             </w:r>
             <w:r>
               <w:rPr>
@@ -4152,7 +4152,7 @@
               <w:lang w:eastAsia="it-IT"/>
             </w:rPr>
           </w:pPr>
-          <w:hyperlink w:anchor="_Toc121412736" w:history="1">
+          <w:hyperlink w:anchor="_Toc122432131" w:history="1">
             <w:r>
               <w:rPr>
                 <w:rStyle w:val="Collegamentoipertestuale"/>
@@ -4201,7 +4201,7 @@
                 <w:noProof/>
                 <w:webHidden/>
               </w:rPr>
-              <w:instrText xml:space="preserve"> PAGEREF _Toc121412736 \h </w:instrText>
+              <w:instrText xml:space="preserve"> PAGEREF _Toc122432131 \h </w:instrText>
             </w:r>
             <w:r>
               <w:rPr>
@@ -4221,7 +4221,7 @@
                 <w:noProof/>
                 <w:webHidden/>
               </w:rPr>
-              <w:t>24</w:t>
+              <w:t>22</w:t>
             </w:r>
             <w:r>
               <w:rPr>
@@ -4249,7 +4249,7 @@
               <w:lang w:eastAsia="it-IT"/>
             </w:rPr>
           </w:pPr>
-          <w:hyperlink w:anchor="_Toc121412737" w:history="1">
+          <w:hyperlink w:anchor="_Toc122432132" w:history="1">
             <w:r>
               <w:rPr>
                 <w:rStyle w:val="Collegamentoipertestuale"/>
@@ -4299,7 +4299,7 @@
                 <w:noProof/>
                 <w:webHidden/>
               </w:rPr>
-              <w:instrText xml:space="preserve"> PAGEREF _Toc121412737 \h </w:instrText>
+              <w:instrText xml:space="preserve"> PAGEREF _Toc122432132 \h </w:instrText>
             </w:r>
             <w:r>
               <w:rPr>
@@ -4319,7 +4319,7 @@
                 <w:noProof/>
                 <w:webHidden/>
               </w:rPr>
-              <w:t>24</w:t>
+              <w:t>22</w:t>
             </w:r>
             <w:r>
               <w:rPr>
@@ -4347,7 +4347,7 @@
               <w:lang w:eastAsia="it-IT"/>
             </w:rPr>
           </w:pPr>
-          <w:hyperlink w:anchor="_Toc121412738" w:history="1">
+          <w:hyperlink w:anchor="_Toc122432133" w:history="1">
             <w:r>
               <w:rPr>
                 <w:rStyle w:val="Collegamentoipertestuale"/>
@@ -4397,7 +4397,7 @@
                 <w:noProof/>
                 <w:webHidden/>
               </w:rPr>
-              <w:instrText xml:space="preserve"> PAGEREF _Toc121412738 \h </w:instrText>
+              <w:instrText xml:space="preserve"> PAGEREF _Toc122432133 \h </w:instrText>
             </w:r>
             <w:r>
               <w:rPr>
@@ -4417,7 +4417,7 @@
                 <w:noProof/>
                 <w:webHidden/>
               </w:rPr>
-              <w:t>24</w:t>
+              <w:t>23</w:t>
             </w:r>
             <w:r>
               <w:rPr>
@@ -4446,7 +4446,7 @@
               <w:lang w:eastAsia="it-IT"/>
             </w:rPr>
           </w:pPr>
-          <w:hyperlink w:anchor="_Toc121412739" w:history="1">
+          <w:hyperlink w:anchor="_Toc122432134" w:history="1">
             <w:r>
               <w:rPr>
                 <w:rStyle w:val="Collegamentoipertestuale"/>
@@ -4497,7 +4497,7 @@
                 <w:noProof/>
                 <w:webHidden/>
               </w:rPr>
-              <w:instrText xml:space="preserve"> PAGEREF _Toc121412739 \h </w:instrText>
+              <w:instrText xml:space="preserve"> PAGEREF _Toc122432134 \h </w:instrText>
             </w:r>
             <w:r>
               <w:rPr>
@@ -4517,7 +4517,7 @@
                 <w:noProof/>
                 <w:webHidden/>
               </w:rPr>
-              <w:t>25</w:t>
+              <w:t>24</w:t>
             </w:r>
             <w:r>
               <w:rPr>
@@ -4544,7 +4544,7 @@
               <w:lang w:eastAsia="it-IT"/>
             </w:rPr>
           </w:pPr>
-          <w:hyperlink w:anchor="_Toc121412740" w:history="1">
+          <w:hyperlink w:anchor="_Toc122432135" w:history="1">
             <w:r>
               <w:rPr>
                 <w:rStyle w:val="Collegamentoipertestuale"/>
@@ -4593,7 +4593,7 @@
                 <w:noProof/>
                 <w:webHidden/>
               </w:rPr>
-              <w:instrText xml:space="preserve"> PAGEREF _Toc121412740 \h </w:instrText>
+              <w:instrText xml:space="preserve"> PAGEREF _Toc122432135 \h </w:instrText>
             </w:r>
             <w:r>
               <w:rPr>
@@ -4613,7 +4613,7 @@
                 <w:noProof/>
                 <w:webHidden/>
               </w:rPr>
-              <w:t>25</w:t>
+              <w:t>24</w:t>
             </w:r>
             <w:r>
               <w:rPr>
@@ -4641,12 +4641,13 @@
               <w:lang w:eastAsia="it-IT"/>
             </w:rPr>
           </w:pPr>
-          <w:hyperlink w:anchor="_Toc121412741" w:history="1">
+          <w:hyperlink w:anchor="_Toc122432136" w:history="1">
             <w:r>
               <w:rPr>
                 <w:rStyle w:val="Collegamentoipertestuale"/>
                 <w:rFonts w:ascii="Century" w:hAnsi="Century"/>
                 <w:noProof/>
+                <w:highlight w:val="red"/>
                 <w:lang w:eastAsia="it-IT"/>
               </w:rPr>
               <w:t>3.1.1</w:t>
@@ -4668,6 +4669,7 @@
                 <w:rStyle w:val="Collegamentoipertestuale"/>
                 <w:rFonts w:ascii="Century" w:hAnsi="Century"/>
                 <w:noProof/>
+                <w:highlight w:val="red"/>
                 <w:lang w:eastAsia="it-IT"/>
               </w:rPr>
               <w:t>TAVOLA DEI VOLUMI</w:t>
@@ -4691,7 +4693,7 @@
                 <w:noProof/>
                 <w:webHidden/>
               </w:rPr>
-              <w:instrText xml:space="preserve"> PAGEREF _Toc121412741 \h </w:instrText>
+              <w:instrText xml:space="preserve"> PAGEREF _Toc122432136 \h </w:instrText>
             </w:r>
             <w:r>
               <w:rPr>
@@ -4711,7 +4713,7 @@
                 <w:noProof/>
                 <w:webHidden/>
               </w:rPr>
-              <w:t>25</w:t>
+              <w:t>24</w:t>
             </w:r>
             <w:r>
               <w:rPr>
@@ -4739,7 +4741,7 @@
               <w:lang w:eastAsia="it-IT"/>
             </w:rPr>
           </w:pPr>
-          <w:hyperlink w:anchor="_Toc121412742" w:history="1">
+          <w:hyperlink w:anchor="_Toc122432137" w:history="1">
             <w:r>
               <w:rPr>
                 <w:rStyle w:val="Collegamentoipertestuale"/>
@@ -4768,7 +4770,7 @@
                 <w:noProof/>
                 <w:lang w:eastAsia="it-IT"/>
               </w:rPr>
-              <w:t>TAVOLA DEGLI ACCESSI</w:t>
+              <w:t>TAVOLA DELLE OPERAZIONI</w:t>
             </w:r>
             <w:r>
               <w:rPr>
@@ -4789,7 +4791,103 @@
                 <w:noProof/>
                 <w:webHidden/>
               </w:rPr>
-              <w:instrText xml:space="preserve"> PAGEREF _Toc121412742 \h </w:instrText>
+              <w:instrText xml:space="preserve"> PAGEREF _Toc122432137 \h </w:instrText>
+            </w:r>
+            <w:r>
+              <w:rPr>
+                <w:noProof/>
+                <w:webHidden/>
+              </w:rPr>
+            </w:r>
+            <w:r>
+              <w:rPr>
+                <w:noProof/>
+                <w:webHidden/>
+              </w:rPr>
+              <w:fldChar w:fldCharType="separate"/>
+            </w:r>
+            <w:r>
+              <w:rPr>
+                <w:noProof/>
+                <w:webHidden/>
+              </w:rPr>
+              <w:t>25</w:t>
+            </w:r>
+            <w:r>
+              <w:rPr>
+                <w:noProof/>
+                <w:webHidden/>
+              </w:rPr>
+              <w:fldChar w:fldCharType="end"/>
+            </w:r>
+          </w:hyperlink>
+        </w:p>
+        <w:p>
+          <w:pPr>
+            <w:pStyle w:val="Sommario2"/>
+            <w:tabs>
+              <w:tab w:val="left" w:pos="880"/>
+              <w:tab w:val="right" w:leader="dot" w:pos="9628"/>
+            </w:tabs>
+            <w:rPr>
+              <w:rFonts w:eastAsiaTheme="minorEastAsia" w:cstheme="minorBidi"/>
+              <w:smallCaps w:val="0"/>
+              <w:noProof/>
+              <w:sz w:val="22"/>
+              <w:szCs w:val="22"/>
+              <w:lang w:eastAsia="it-IT"/>
+            </w:rPr>
+          </w:pPr>
+          <w:hyperlink w:anchor="_Toc122432138" w:history="1">
+            <w:r>
+              <w:rPr>
+                <w:rStyle w:val="Collegamentoipertestuale"/>
+                <w:rFonts w:ascii="Century" w:hAnsi="Century"/>
+                <w:noProof/>
+                <w:lang w:eastAsia="it-IT"/>
+              </w:rPr>
+              <w:t>3.2</w:t>
+            </w:r>
+            <w:r>
+              <w:rPr>
+                <w:rFonts w:eastAsiaTheme="minorEastAsia" w:cstheme="minorBidi"/>
+                <w:smallCaps w:val="0"/>
+                <w:noProof/>
+                <w:sz w:val="22"/>
+                <w:szCs w:val="22"/>
+                <w:lang w:eastAsia="it-IT"/>
+              </w:rPr>
+              <w:tab/>
+            </w:r>
+            <w:r>
+              <w:rPr>
+                <w:rStyle w:val="Collegamentoipertestuale"/>
+                <w:rFonts w:ascii="Century" w:hAnsi="Century"/>
+                <w:noProof/>
+                <w:lang w:eastAsia="it-IT"/>
+              </w:rPr>
+              <w:t>RISTRUTTURAZIONE DELLO SCHEMA CONCETTUALE</w:t>
+            </w:r>
+            <w:r>
+              <w:rPr>
+                <w:noProof/>
+                <w:webHidden/>
+              </w:rPr>
+              <w:tab/>
+            </w:r>
+            <w:r>
+              <w:rPr>
+                <w:noProof/>
+                <w:webHidden/>
+              </w:rPr>
+              <w:fldChar w:fldCharType="begin"/>
+            </w:r>
+            <w:r>
+              <w:rPr>
+                <w:noProof/>
+                <w:webHidden/>
+              </w:rPr>
+              <w:instrText xml:space="preserve"> PAGEREF _Toc122432138 \h </w:instrText>
             </w:r>
             <w:r>
               <w:rPr>
@@ -4837,15 +4935,16 @@
               <w:lang w:eastAsia="it-IT"/>
             </w:rPr>
           </w:pPr>
-          <w:hyperlink w:anchor="_Toc121412743" w:history="1">
+          <w:hyperlink w:anchor="_Toc122432139" w:history="1">
             <w:r>
               <w:rPr>
                 <w:rStyle w:val="Collegamentoipertestuale"/>
                 <w:rFonts w:ascii="Century" w:hAnsi="Century"/>
                 <w:noProof/>
+                <w:highlight w:val="red"/>
                 <w:lang w:eastAsia="it-IT"/>
               </w:rPr>
-              <w:t>3.1.3</w:t>
+              <w:t>3.2.1</w:t>
             </w:r>
             <w:r>
               <w:rPr>
@@ -4864,9 +4963,10 @@
                 <w:rStyle w:val="Collegamentoipertestuale"/>
                 <w:rFonts w:ascii="Century" w:hAnsi="Century"/>
                 <w:noProof/>
+                <w:highlight w:val="red"/>
                 <w:lang w:eastAsia="it-IT"/>
               </w:rPr>
-              <w:t>TAVOLA DELLE OPERAZIONI</w:t>
+              <w:t>ANALISI DERIVAZIONI E RIDONDANZE</w:t>
             </w:r>
             <w:r>
               <w:rPr>
@@ -4887,103 +4987,7 @@
                 <w:noProof/>
                 <w:webHidden/>
               </w:rPr>
-              <w:instrText xml:space="preserve"> PAGEREF _Toc121412743 \h </w:instrText>
-            </w:r>
-            <w:r>
-              <w:rPr>
-                <w:noProof/>
-                <w:webHidden/>
-              </w:rPr>
-            </w:r>
-            <w:r>
-              <w:rPr>
-                <w:noProof/>
-                <w:webHidden/>
-              </w:rPr>
-              <w:fldChar w:fldCharType="separate"/>
-            </w:r>
-            <w:r>
-              <w:rPr>
-                <w:noProof/>
-                <w:webHidden/>
-              </w:rPr>
-              <w:t>25</w:t>
-            </w:r>
-            <w:r>
-              <w:rPr>
-                <w:noProof/>
-                <w:webHidden/>
-              </w:rPr>
-              <w:fldChar w:fldCharType="end"/>
-            </w:r>
-          </w:hyperlink>
-        </w:p>
-        <w:p>
-          <w:pPr>
-            <w:pStyle w:val="Sommario2"/>
-            <w:tabs>
-              <w:tab w:val="left" w:pos="880"/>
-              <w:tab w:val="right" w:leader="dot" w:pos="9628"/>
-            </w:tabs>
-            <w:rPr>
-              <w:rFonts w:eastAsiaTheme="minorEastAsia" w:cstheme="minorBidi"/>
-              <w:smallCaps w:val="0"/>
-              <w:noProof/>
-              <w:sz w:val="22"/>
-              <w:szCs w:val="22"/>
-              <w:lang w:eastAsia="it-IT"/>
-            </w:rPr>
-          </w:pPr>
-          <w:hyperlink w:anchor="_Toc121412744" w:history="1">
-            <w:r>
-              <w:rPr>
-                <w:rStyle w:val="Collegamentoipertestuale"/>
-                <w:rFonts w:ascii="Century" w:hAnsi="Century"/>
-                <w:noProof/>
-                <w:lang w:eastAsia="it-IT"/>
-              </w:rPr>
-              <w:t>3.2</w:t>
-            </w:r>
-            <w:r>
-              <w:rPr>
-                <w:rFonts w:eastAsiaTheme="minorEastAsia" w:cstheme="minorBidi"/>
-                <w:smallCaps w:val="0"/>
-                <w:noProof/>
-                <w:sz w:val="22"/>
-                <w:szCs w:val="22"/>
-                <w:lang w:eastAsia="it-IT"/>
-              </w:rPr>
-              <w:tab/>
-            </w:r>
-            <w:r>
-              <w:rPr>
-                <w:rStyle w:val="Collegamentoipertestuale"/>
-                <w:rFonts w:ascii="Century" w:hAnsi="Century"/>
-                <w:noProof/>
-                <w:lang w:eastAsia="it-IT"/>
-              </w:rPr>
-              <w:t>RISTRUTTURAZIONE DELLO SCHEMA CONCETTUALE</w:t>
-            </w:r>
-            <w:r>
-              <w:rPr>
-                <w:noProof/>
-                <w:webHidden/>
-              </w:rPr>
-              <w:tab/>
-            </w:r>
-            <w:r>
-              <w:rPr>
-                <w:noProof/>
-                <w:webHidden/>
-              </w:rPr>
-              <w:fldChar w:fldCharType="begin"/>
-            </w:r>
-            <w:r>
-              <w:rPr>
-                <w:noProof/>
-                <w:webHidden/>
-              </w:rPr>
-              <w:instrText xml:space="preserve"> PAGEREF _Toc121412744 \h </w:instrText>
+              <w:instrText xml:space="preserve"> PAGEREF _Toc122432139 \h </w:instrText>
             </w:r>
             <w:r>
               <w:rPr>
@@ -5031,7 +5035,7 @@
               <w:lang w:eastAsia="it-IT"/>
             </w:rPr>
           </w:pPr>
-          <w:hyperlink w:anchor="_Toc121412745" w:history="1">
+          <w:hyperlink w:anchor="_Toc122432140" w:history="1">
             <w:r>
               <w:rPr>
                 <w:rStyle w:val="Collegamentoipertestuale"/>
@@ -5039,7 +5043,7 @@
                 <w:noProof/>
                 <w:lang w:eastAsia="it-IT"/>
               </w:rPr>
-              <w:t>3.2.1</w:t>
+              <w:t>3.2.2</w:t>
             </w:r>
             <w:r>
               <w:rPr>
@@ -5060,7 +5064,7 @@
                 <w:noProof/>
                 <w:lang w:eastAsia="it-IT"/>
               </w:rPr>
-              <w:t>ANALISI DERIVAZIONI E RIDONDANZE</w:t>
+              <w:t>ELIMINAZIONI DELLE GERANCHIE</w:t>
             </w:r>
             <w:r>
               <w:rPr>
@@ -5081,7 +5085,7 @@
                 <w:noProof/>
                 <w:webHidden/>
               </w:rPr>
-              <w:instrText xml:space="preserve"> PAGEREF _Toc121412745 \h </w:instrText>
+              <w:instrText xml:space="preserve"> PAGEREF _Toc122432140 \h </w:instrText>
             </w:r>
             <w:r>
               <w:rPr>
@@ -5101,7 +5105,7 @@
                 <w:noProof/>
                 <w:webHidden/>
               </w:rPr>
-              <w:t>25</w:t>
+              <w:t>26</w:t>
             </w:r>
             <w:r>
               <w:rPr>
@@ -5129,15 +5133,16 @@
               <w:lang w:eastAsia="it-IT"/>
             </w:rPr>
           </w:pPr>
-          <w:hyperlink w:anchor="_Toc121412746" w:history="1">
+          <w:hyperlink w:anchor="_Toc122432141" w:history="1">
             <w:r>
               <w:rPr>
                 <w:rStyle w:val="Collegamentoipertestuale"/>
                 <w:rFonts w:ascii="Century" w:hAnsi="Century"/>
                 <w:noProof/>
+                <w:highlight w:val="red"/>
                 <w:lang w:eastAsia="it-IT"/>
               </w:rPr>
-              <w:t>3.2.2</w:t>
+              <w:t>3.2.3</w:t>
             </w:r>
             <w:r>
               <w:rPr>
@@ -5156,9 +5161,10 @@
                 <w:rStyle w:val="Collegamentoipertestuale"/>
                 <w:rFonts w:ascii="Century" w:hAnsi="Century"/>
                 <w:noProof/>
+                <w:highlight w:val="red"/>
                 <w:lang w:eastAsia="it-IT"/>
               </w:rPr>
-              <w:t>ELIMINAZIONI DELLE GERANCHIE</w:t>
+              <w:t>ELIMINAZIONI DEGLI ATTRIBUTI MULTIVALORE</w:t>
             </w:r>
             <w:r>
               <w:rPr>
@@ -5179,7 +5185,7 @@
                 <w:noProof/>
                 <w:webHidden/>
               </w:rPr>
-              <w:instrText xml:space="preserve"> PAGEREF _Toc121412746 \h </w:instrText>
+              <w:instrText xml:space="preserve"> PAGEREF _Toc122432141 \h </w:instrText>
             </w:r>
             <w:r>
               <w:rPr>
@@ -5199,7 +5205,7 @@
                 <w:noProof/>
                 <w:webHidden/>
               </w:rPr>
-              <w:t>25</w:t>
+              <w:t>26</w:t>
             </w:r>
             <w:r>
               <w:rPr>
@@ -5226,7 +5232,7 @@
               <w:lang w:eastAsia="it-IT"/>
             </w:rPr>
           </w:pPr>
-          <w:hyperlink w:anchor="_Toc121412747" w:history="1">
+          <w:hyperlink w:anchor="_Toc122432142" w:history="1">
             <w:r>
               <w:rPr>
                 <w:rStyle w:val="Collegamentoipertestuale"/>
@@ -5254,7 +5260,7 @@
                 <w:noProof/>
                 <w:lang w:eastAsia="it-IT"/>
               </w:rPr>
-              <w:t>PARTIZIONAMENTO/ACCORPAMENTO DI CONCETTI</w:t>
+              <w:t>ELENCO DEGLI INDENTIFICATORI PRICIPALI</w:t>
             </w:r>
             <w:r>
               <w:rPr>
@@ -5275,7 +5281,7 @@
                 <w:noProof/>
                 <w:webHidden/>
               </w:rPr>
-              <w:instrText xml:space="preserve"> PAGEREF _Toc121412747 \h </w:instrText>
+              <w:instrText xml:space="preserve"> PAGEREF _Toc122432142 \h </w:instrText>
             </w:r>
             <w:r>
               <w:rPr>
@@ -5295,105 +5301,7 @@
                 <w:noProof/>
                 <w:webHidden/>
               </w:rPr>
-              <w:t>25</w:t>
-            </w:r>
-            <w:r>
-              <w:rPr>
-                <w:noProof/>
-                <w:webHidden/>
-              </w:rPr>
-              <w:fldChar w:fldCharType="end"/>
-            </w:r>
-          </w:hyperlink>
-        </w:p>
-        <w:p>
-          <w:pPr>
-            <w:pStyle w:val="Sommario3"/>
-            <w:tabs>
-              <w:tab w:val="left" w:pos="1320"/>
-              <w:tab w:val="right" w:leader="dot" w:pos="9628"/>
-            </w:tabs>
-            <w:rPr>
-              <w:rFonts w:eastAsiaTheme="minorEastAsia" w:cstheme="minorBidi"/>
-              <w:i w:val="0"/>
-              <w:iCs w:val="0"/>
-              <w:noProof/>
-              <w:sz w:val="22"/>
-              <w:szCs w:val="22"/>
-              <w:lang w:eastAsia="it-IT"/>
-            </w:rPr>
-          </w:pPr>
-          <w:hyperlink w:anchor="_Toc121412748" w:history="1">
-            <w:r>
-              <w:rPr>
-                <w:rStyle w:val="Collegamentoipertestuale"/>
-                <w:rFonts w:ascii="Century" w:hAnsi="Century"/>
-                <w:noProof/>
-                <w:lang w:eastAsia="it-IT"/>
-              </w:rPr>
-              <w:t>3.3.1</w:t>
-            </w:r>
-            <w:r>
-              <w:rPr>
-                <w:rFonts w:eastAsiaTheme="minorEastAsia" w:cstheme="minorBidi"/>
-                <w:i w:val="0"/>
-                <w:iCs w:val="0"/>
-                <w:noProof/>
-                <w:sz w:val="22"/>
-                <w:szCs w:val="22"/>
-                <w:lang w:eastAsia="it-IT"/>
-              </w:rPr>
-              <w:tab/>
-            </w:r>
-            <w:r>
-              <w:rPr>
-                <w:rStyle w:val="Collegamentoipertestuale"/>
-                <w:rFonts w:ascii="Century" w:hAnsi="Century"/>
-                <w:noProof/>
-                <w:lang w:eastAsia="it-IT"/>
-              </w:rPr>
-              <w:t>ELIMINAZIONI DEGLI ATTRIBUTI MULTIVALORE</w:t>
-            </w:r>
-            <w:r>
-              <w:rPr>
-                <w:noProof/>
-                <w:webHidden/>
-              </w:rPr>
-              <w:tab/>
-            </w:r>
-            <w:r>
-              <w:rPr>
-                <w:noProof/>
-                <w:webHidden/>
-              </w:rPr>
-              <w:fldChar w:fldCharType="begin"/>
-            </w:r>
-            <w:r>
-              <w:rPr>
-                <w:noProof/>
-                <w:webHidden/>
-              </w:rPr>
-              <w:instrText xml:space="preserve"> PAGEREF _Toc121412748 \h </w:instrText>
-            </w:r>
-            <w:r>
-              <w:rPr>
-                <w:noProof/>
-                <w:webHidden/>
-              </w:rPr>
-            </w:r>
-            <w:r>
-              <w:rPr>
-                <w:noProof/>
-                <w:webHidden/>
-              </w:rPr>
-              <w:fldChar w:fldCharType="separate"/>
-            </w:r>
-            <w:r>
-              <w:rPr>
-                <w:noProof/>
-                <w:webHidden/>
-              </w:rPr>
-              <w:t>25</w:t>
+              <w:t>26</w:t>
             </w:r>
             <w:r>
               <w:rPr>
@@ -5420,12 +5328,13 @@
               <w:lang w:eastAsia="it-IT"/>
             </w:rPr>
           </w:pPr>
-          <w:hyperlink w:anchor="_Toc121412749" w:history="1">
+          <w:hyperlink w:anchor="_Toc122432143" w:history="1">
             <w:r>
               <w:rPr>
                 <w:rStyle w:val="Collegamentoipertestuale"/>
                 <w:rFonts w:ascii="Century" w:hAnsi="Century"/>
                 <w:noProof/>
+                <w:highlight w:val="red"/>
                 <w:lang w:eastAsia="it-IT"/>
               </w:rPr>
               <w:t>3.4</w:t>
@@ -5446,9 +5355,10 @@
                 <w:rStyle w:val="Collegamentoipertestuale"/>
                 <w:rFonts w:ascii="Century" w:hAnsi="Century"/>
                 <w:noProof/>
+                <w:highlight w:val="red"/>
                 <w:lang w:eastAsia="it-IT"/>
               </w:rPr>
-              <w:t>ELENCO DEGLI INDENTIFICATORI PRICIPALI</w:t>
+              <w:t>NORMALIZZAZIONE</w:t>
             </w:r>
             <w:r>
               <w:rPr>
@@ -5469,7 +5379,7 @@
                 <w:noProof/>
                 <w:webHidden/>
               </w:rPr>
-              <w:instrText xml:space="preserve"> PAGEREF _Toc121412749 \h </w:instrText>
+              <w:instrText xml:space="preserve"> PAGEREF _Toc122432143 \h </w:instrText>
             </w:r>
             <w:r>
               <w:rPr>
@@ -5489,7 +5399,7 @@
                 <w:noProof/>
                 <w:webHidden/>
               </w:rPr>
-              <w:t>25</w:t>
+              <w:t>26</w:t>
             </w:r>
             <w:r>
               <w:rPr>
@@ -5516,12 +5426,13 @@
               <w:lang w:eastAsia="it-IT"/>
             </w:rPr>
           </w:pPr>
-          <w:hyperlink w:anchor="_Toc121412750" w:history="1">
+          <w:hyperlink w:anchor="_Toc122432144" w:history="1">
             <w:r>
               <w:rPr>
                 <w:rStyle w:val="Collegamentoipertestuale"/>
                 <w:rFonts w:ascii="Century" w:hAnsi="Century"/>
                 <w:noProof/>
+                <w:highlight w:val="red"/>
                 <w:lang w:eastAsia="it-IT"/>
               </w:rPr>
               <w:t>3.5</w:t>
@@ -5542,9 +5453,10 @@
                 <w:rStyle w:val="Collegamentoipertestuale"/>
                 <w:rFonts w:ascii="Century" w:hAnsi="Century"/>
                 <w:noProof/>
+                <w:highlight w:val="red"/>
                 <w:lang w:eastAsia="it-IT"/>
               </w:rPr>
-              <w:t>NORMALIZZAZIONE</w:t>
+              <w:t>TRADUZIONE VERSO IL MODELLO RELAZIONALE</w:t>
             </w:r>
             <w:r>
               <w:rPr>
@@ -5565,7 +5477,7 @@
                 <w:noProof/>
                 <w:webHidden/>
               </w:rPr>
-              <w:instrText xml:space="preserve"> PAGEREF _Toc121412750 \h </w:instrText>
+              <w:instrText xml:space="preserve"> PAGEREF _Toc122432144 \h </w:instrText>
             </w:r>
             <w:r>
               <w:rPr>
@@ -5585,103 +5497,7 @@
                 <w:noProof/>
                 <w:webHidden/>
               </w:rPr>
-              <w:t>25</w:t>
-            </w:r>
-            <w:r>
-              <w:rPr>
-                <w:noProof/>
-                <w:webHidden/>
-              </w:rPr>
-              <w:fldChar w:fldCharType="end"/>
-            </w:r>
-          </w:hyperlink>
-        </w:p>
-        <w:p>
-          <w:pPr>
-            <w:pStyle w:val="Sommario2"/>
-            <w:tabs>
-              <w:tab w:val="left" w:pos="880"/>
-              <w:tab w:val="right" w:leader="dot" w:pos="9628"/>
-            </w:tabs>
-            <w:rPr>
-              <w:rFonts w:eastAsiaTheme="minorEastAsia" w:cstheme="minorBidi"/>
-              <w:smallCaps w:val="0"/>
-              <w:noProof/>
-              <w:sz w:val="22"/>
-              <w:szCs w:val="22"/>
-              <w:lang w:eastAsia="it-IT"/>
-            </w:rPr>
-          </w:pPr>
-          <w:hyperlink w:anchor="_Toc121412751" w:history="1">
-            <w:r>
-              <w:rPr>
-                <w:rStyle w:val="Collegamentoipertestuale"/>
-                <w:rFonts w:ascii="Century" w:hAnsi="Century"/>
-                <w:noProof/>
-                <w:lang w:eastAsia="it-IT"/>
-              </w:rPr>
-              <w:t>3.6</w:t>
-            </w:r>
-            <w:r>
-              <w:rPr>
-                <w:rFonts w:eastAsiaTheme="minorEastAsia" w:cstheme="minorBidi"/>
-                <w:smallCaps w:val="0"/>
-                <w:noProof/>
-                <w:sz w:val="22"/>
-                <w:szCs w:val="22"/>
-                <w:lang w:eastAsia="it-IT"/>
-              </w:rPr>
-              <w:tab/>
-            </w:r>
-            <w:r>
-              <w:rPr>
-                <w:rStyle w:val="Collegamentoipertestuale"/>
-                <w:rFonts w:ascii="Century" w:hAnsi="Century"/>
-                <w:noProof/>
-                <w:lang w:eastAsia="it-IT"/>
-              </w:rPr>
-              <w:t>TRADUZIONE VERSO IL MODELLO RELAZIONALE</w:t>
-            </w:r>
-            <w:r>
-              <w:rPr>
-                <w:noProof/>
-                <w:webHidden/>
-              </w:rPr>
-              <w:tab/>
-            </w:r>
-            <w:r>
-              <w:rPr>
-                <w:noProof/>
-                <w:webHidden/>
-              </w:rPr>
-              <w:fldChar w:fldCharType="begin"/>
-            </w:r>
-            <w:r>
-              <w:rPr>
-                <w:noProof/>
-                <w:webHidden/>
-              </w:rPr>
-              <w:instrText xml:space="preserve"> PAGEREF _Toc121412751 \h </w:instrText>
-            </w:r>
-            <w:r>
-              <w:rPr>
-                <w:noProof/>
-                <w:webHidden/>
-              </w:rPr>
-            </w:r>
-            <w:r>
-              <w:rPr>
-                <w:noProof/>
-                <w:webHidden/>
-              </w:rPr>
-              <w:fldChar w:fldCharType="separate"/>
-            </w:r>
-            <w:r>
-              <w:rPr>
-                <w:noProof/>
-                <w:webHidden/>
-              </w:rPr>
-              <w:t>25</w:t>
+              <w:t>27</w:t>
             </w:r>
             <w:r>
               <w:rPr>
@@ -5710,7 +5526,7 @@
               <w:lang w:eastAsia="it-IT"/>
             </w:rPr>
           </w:pPr>
-          <w:hyperlink w:anchor="_Toc121412752" w:history="1">
+          <w:hyperlink w:anchor="_Toc122432145" w:history="1">
             <w:r>
               <w:rPr>
                 <w:rStyle w:val="Collegamentoipertestuale"/>
@@ -5761,7 +5577,7 @@
                 <w:noProof/>
                 <w:webHidden/>
               </w:rPr>
-              <w:instrText xml:space="preserve"> PAGEREF _Toc121412752 \h </w:instrText>
+              <w:instrText xml:space="preserve"> PAGEREF _Toc122432145 \h </w:instrText>
             </w:r>
             <w:r>
               <w:rPr>
@@ -5781,7 +5597,7 @@
                 <w:noProof/>
                 <w:webHidden/>
               </w:rPr>
-              <w:t>25</w:t>
+              <w:t>27</w:t>
             </w:r>
             <w:r>
               <w:rPr>
@@ -5834,7 +5650,7 @@
           <w:lang w:eastAsia="it-IT"/>
         </w:rPr>
       </w:pPr>
-      <w:bookmarkStart w:id="1" w:name="_Toc121412697"/>
+      <w:bookmarkStart w:id="1" w:name="_Toc122432093"/>
       <w:r>
         <w:rPr>
           <w:rFonts w:ascii="Century" w:hAnsi="Century"/>
@@ -5857,7 +5673,7 @@
           <w:lang w:eastAsia="it-IT"/>
         </w:rPr>
       </w:pPr>
-      <w:bookmarkStart w:id="2" w:name="_Toc121412698"/>
+      <w:bookmarkStart w:id="2" w:name="_Toc122432094"/>
       <w:r>
         <w:rPr>
           <w:rFonts w:ascii="Century" w:hAnsi="Century"/>
@@ -5923,21 +5739,7 @@
         <w:rPr>
           <w:rFonts w:ascii="Univers" w:hAnsi="Univers"/>
         </w:rPr>
-        <w:t xml:space="preserve">L’impresa si occupa dello stampaggio di suole per calzature, i nostri clienti sono i calzaturifici che producono scarpe. Il nome deriva dal fondatore Malaspina. All’inizio si facevano produzione di suole </w:t>
-      </w:r>
-      <w:proofErr w:type="spellStart"/>
-      <w:r>
-        <w:rPr>
-          <w:rFonts w:ascii="Univers" w:hAnsi="Univers"/>
-        </w:rPr>
-        <w:t>prefesato</w:t>
-      </w:r>
-      <w:proofErr w:type="spellEnd"/>
-      <w:r>
-        <w:rPr>
-          <w:rFonts w:ascii="Univers" w:hAnsi="Univers"/>
-        </w:rPr>
-        <w:t>, con il quale si indicavano i componenti tutti slegati che poi si assemblavano. Successivamente ci fu l’innovazione delle materie plastiche con investimento nei primi anni’80 di nuovi macchinari, dove era presente uno stampo che permetteva l’iniezione di materiale plastico con risultato finale le suole per le calzature. L’azienda è stata fondata nel 1970, come piccola azienda marchigiana, per poi espandersi al livello nazionale fino ad arrivare negli anni ’80, dove tramite fiere internazionali si aprì anche la porta del mercato, il quale oggi corrisponde al 60% di tutto il fatturato.</w:t>
+        <w:t>L’impresa si occupa dello stampaggio di suole per calzature, i nostri clienti sono i calzaturifici che producono scarpe. Il nome deriva dal fondatore Malaspina. All’inizio si facevano produzione di suole prefesato, con il quale si indicavano i componenti tutti slegati che poi si assemblavano. Successivamente ci fu l’innovazione delle materie plastiche con investimento nei primi anni’80 di nuovi macchinari, dove era presente uno stampo che permetteva l’iniezione di materiale plastico con risultato finale le suole per le calzature. L’azienda è stata fondata nel 1970, come piccola azienda marchigiana, per poi espandersi al livello nazionale fino ad arrivare negli anni ’80, dove tramite fiere internazionali si aprì anche la porta del mercato, il quale oggi corrisponde al 60% di tutto il fatturato.</w:t>
       </w:r>
     </w:p>
     <w:p>
@@ -6292,21 +6094,7 @@
         <w:rPr>
           <w:rFonts w:ascii="Univers" w:hAnsi="Univers"/>
         </w:rPr>
-        <w:t xml:space="preserve">Infine, abbiamo un altro magazzino interno dove sono presenti tutti i componenti che si possono caricare sulle suole come le varie fascette, inserti e guardoli, tutti per la decorazione della </w:t>
-      </w:r>
-      <w:proofErr w:type="spellStart"/>
-      <w:r>
-        <w:rPr>
-          <w:rFonts w:ascii="Univers" w:hAnsi="Univers"/>
-        </w:rPr>
-        <w:t>suola</w:t>
-      </w:r>
-      <w:proofErr w:type="spellEnd"/>
-      <w:r>
-        <w:rPr>
-          <w:rFonts w:ascii="Univers" w:hAnsi="Univers"/>
-        </w:rPr>
-        <w:t>.</w:t>
+        <w:t>Infine, abbiamo un altro magazzino interno dove sono presenti tutti i componenti che si possono caricare sulle suole come le varie fascette, inserti e guardoli, tutti per la decorazione della suola.</w:t>
       </w:r>
     </w:p>
     <w:p>
@@ -7315,7 +7103,7 @@
           <w:lang w:eastAsia="it-IT"/>
         </w:rPr>
       </w:pPr>
-      <w:bookmarkStart w:id="3" w:name="_Toc121412699"/>
+      <w:bookmarkStart w:id="3" w:name="_Toc122432095"/>
       <w:r>
         <w:rPr>
           <w:rFonts w:ascii="Century" w:hAnsi="Century"/>
@@ -7348,7 +7136,7 @@
           <w:lang w:eastAsia="it-IT"/>
         </w:rPr>
       </w:pPr>
-      <w:bookmarkStart w:id="4" w:name="_Toc121412700"/>
+      <w:bookmarkStart w:id="4" w:name="_Toc122432096"/>
       <w:r>
         <w:rPr>
           <w:rFonts w:ascii="Century" w:hAnsi="Century"/>
@@ -7438,7 +7226,7 @@
           <w:lang w:eastAsia="it-IT"/>
         </w:rPr>
       </w:pPr>
-      <w:bookmarkStart w:id="5" w:name="_Toc121412701"/>
+      <w:bookmarkStart w:id="5" w:name="_Toc122432097"/>
       <w:r>
         <w:rPr>
           <w:rFonts w:ascii="Century" w:hAnsi="Century"/>
@@ -7471,7 +7259,7 @@
           <w:lang w:eastAsia="it-IT"/>
         </w:rPr>
       </w:pPr>
-      <w:bookmarkStart w:id="6" w:name="_Toc121412702"/>
+      <w:bookmarkStart w:id="6" w:name="_Toc122432098"/>
       <w:r>
         <w:rPr>
           <w:rFonts w:ascii="Century" w:hAnsi="Century"/>
@@ -7587,7 +7375,7 @@
           <w:lang w:eastAsia="it-IT"/>
         </w:rPr>
       </w:pPr>
-      <w:bookmarkStart w:id="7" w:name="_Toc121412703"/>
+      <w:bookmarkStart w:id="7" w:name="_Toc122432099"/>
       <w:r>
         <w:rPr>
           <w:rFonts w:ascii="Century" w:hAnsi="Century"/>
@@ -8028,7 +7816,7 @@
           <w:lang w:eastAsia="it-IT"/>
         </w:rPr>
       </w:pPr>
-      <w:bookmarkStart w:id="8" w:name="_Toc121412704"/>
+      <w:bookmarkStart w:id="8" w:name="_Toc122432100"/>
       <w:r>
         <w:rPr>
           <w:rFonts w:ascii="Century" w:hAnsi="Century"/>
@@ -9926,7 +9714,7 @@
           <w:lang w:eastAsia="it-IT"/>
         </w:rPr>
       </w:pPr>
-      <w:bookmarkStart w:id="9" w:name="_Toc121412705"/>
+      <w:bookmarkStart w:id="9" w:name="_Toc122432101"/>
       <w:r>
         <w:rPr>
           <w:rFonts w:ascii="Century" w:hAnsi="Century"/>
@@ -9963,7 +9751,7 @@
           <w:lang w:eastAsia="it-IT"/>
         </w:rPr>
       </w:pPr>
-      <w:bookmarkStart w:id="10" w:name="_Toc121412706"/>
+      <w:bookmarkStart w:id="10" w:name="_Toc122432102"/>
       <w:r>
         <w:rPr>
           <w:rFonts w:ascii="Century" w:hAnsi="Century"/>
@@ -9984,7 +9772,7 @@
           <w:lang w:eastAsia="it-IT"/>
         </w:rPr>
       </w:pPr>
-      <w:bookmarkStart w:id="11" w:name="_Toc121412707"/>
+      <w:bookmarkStart w:id="11" w:name="_Toc122432103"/>
       <w:r>
         <w:rPr>
           <w:rFonts w:ascii="Century" w:hAnsi="Century"/>
@@ -10086,7 +9874,7 @@
           <w:lang w:eastAsia="it-IT"/>
         </w:rPr>
       </w:pPr>
-      <w:bookmarkStart w:id="12" w:name="_Toc121412708"/>
+      <w:bookmarkStart w:id="12" w:name="_Toc122432104"/>
       <w:r>
         <w:rPr>
           <w:rFonts w:ascii="Century" w:hAnsi="Century"/>
@@ -10122,7 +9910,7 @@
           <w:lang w:eastAsia="it-IT"/>
         </w:rPr>
       </w:pPr>
-      <w:bookmarkStart w:id="13" w:name="_Toc121412709"/>
+      <w:bookmarkStart w:id="13" w:name="_Toc122432105"/>
       <w:r>
         <w:rPr>
           <w:rFonts w:ascii="Century" w:hAnsi="Century"/>
@@ -10175,7 +9963,7 @@
           <w:lang w:eastAsia="it-IT"/>
         </w:rPr>
       </w:pPr>
-      <w:bookmarkStart w:id="14" w:name="_Toc121412710"/>
+      <w:bookmarkStart w:id="14" w:name="_Toc122432106"/>
       <w:r>
         <w:rPr>
           <w:rFonts w:ascii="Century" w:hAnsi="Century"/>
@@ -10237,7 +10025,7 @@
           <w:lang w:eastAsia="it-IT"/>
         </w:rPr>
       </w:pPr>
-      <w:bookmarkStart w:id="15" w:name="_Toc121412711"/>
+      <w:bookmarkStart w:id="15" w:name="_Toc122432107"/>
       <w:r>
         <w:rPr>
           <w:rFonts w:ascii="Century" w:hAnsi="Century"/>
@@ -10283,7 +10071,7 @@
           <w:lang w:eastAsia="it-IT"/>
         </w:rPr>
       </w:pPr>
-      <w:bookmarkStart w:id="16" w:name="_Toc121412712"/>
+      <w:bookmarkStart w:id="16" w:name="_Toc122432108"/>
       <w:r>
         <w:rPr>
           <w:rFonts w:ascii="Century" w:hAnsi="Century"/>
@@ -10329,7 +10117,7 @@
           <w:lang w:eastAsia="it-IT"/>
         </w:rPr>
       </w:pPr>
-      <w:bookmarkStart w:id="17" w:name="_Toc121412713"/>
+      <w:bookmarkStart w:id="17" w:name="_Toc122432109"/>
       <w:r>
         <w:rPr>
           <w:rFonts w:ascii="Century" w:hAnsi="Century"/>
@@ -10375,7 +10163,7 @@
           <w:lang w:eastAsia="it-IT"/>
         </w:rPr>
       </w:pPr>
-      <w:bookmarkStart w:id="18" w:name="_Toc121412714"/>
+      <w:bookmarkStart w:id="18" w:name="_Toc122432110"/>
       <w:r>
         <w:rPr>
           <w:rFonts w:ascii="Century" w:hAnsi="Century"/>
@@ -10429,7 +10217,7 @@
           <w:lang w:eastAsia="it-IT"/>
         </w:rPr>
       </w:pPr>
-      <w:bookmarkStart w:id="19" w:name="_Toc121412715"/>
+      <w:bookmarkStart w:id="19" w:name="_Toc122432111"/>
       <w:r>
         <w:rPr>
           <w:rFonts w:ascii="Century" w:hAnsi="Century"/>
@@ -10482,7 +10270,7 @@
           <w:rFonts w:ascii="Univers" w:hAnsi="Univers"/>
         </w:rPr>
       </w:pPr>
-      <w:bookmarkStart w:id="20" w:name="_Toc121412716"/>
+      <w:bookmarkStart w:id="20" w:name="_Toc122432112"/>
       <w:r>
         <w:rPr>
           <w:rFonts w:ascii="Century" w:hAnsi="Century"/>
@@ -10528,7 +10316,7 @@
           <w:lang w:eastAsia="it-IT"/>
         </w:rPr>
       </w:pPr>
-      <w:bookmarkStart w:id="21" w:name="_Toc121412717"/>
+      <w:bookmarkStart w:id="21" w:name="_Toc122432113"/>
       <w:r>
         <w:rPr>
           <w:rFonts w:ascii="Century" w:hAnsi="Century"/>
@@ -10597,7 +10385,7 @@
           <w:lang w:eastAsia="it-IT"/>
         </w:rPr>
       </w:pPr>
-      <w:bookmarkStart w:id="22" w:name="_Toc121412718"/>
+      <w:bookmarkStart w:id="22" w:name="_Toc122432114"/>
       <w:r>
         <w:rPr>
           <w:rFonts w:ascii="Century" w:hAnsi="Century"/>
@@ -12016,7 +11804,7 @@
           <w:lang w:eastAsia="it-IT"/>
         </w:rPr>
       </w:pPr>
-      <w:bookmarkStart w:id="23" w:name="_Toc121412719"/>
+      <w:bookmarkStart w:id="23" w:name="_Toc122432115"/>
       <w:r>
         <w:rPr>
           <w:rFonts w:ascii="Century" w:hAnsi="Century"/>
@@ -12047,7 +11835,7 @@
           <w:lang w:eastAsia="it-IT"/>
         </w:rPr>
       </w:pPr>
-      <w:bookmarkStart w:id="24" w:name="_Toc121412720"/>
+      <w:bookmarkStart w:id="24" w:name="_Toc122432116"/>
       <w:r>
         <w:rPr>
           <w:rFonts w:ascii="Century" w:hAnsi="Century"/>
@@ -12074,7 +11862,7 @@
           <w:highlight w:val="red"/>
         </w:rPr>
       </w:pPr>
-      <w:bookmarkStart w:id="25" w:name="_Toc121412721"/>
+      <w:bookmarkStart w:id="25" w:name="_Toc122432117"/>
       <w:r>
         <w:rPr>
           <w:rFonts w:ascii="Century" w:hAnsi="Century"/>
@@ -12359,7 +12147,7 @@
           <w:lang w:eastAsia="it-IT"/>
         </w:rPr>
       </w:pPr>
-      <w:bookmarkStart w:id="26" w:name="_Toc121412722"/>
+      <w:bookmarkStart w:id="26" w:name="_Toc122432118"/>
       <w:r>
         <w:rPr>
           <w:rFonts w:ascii="Century" w:hAnsi="Century"/>
@@ -12477,7 +12265,7 @@
           <w:lang w:eastAsia="it-IT"/>
         </w:rPr>
       </w:pPr>
-      <w:bookmarkStart w:id="27" w:name="_Toc121412723"/>
+      <w:bookmarkStart w:id="27" w:name="_Toc122432119"/>
       <w:r>
         <w:rPr>
           <w:rFonts w:ascii="Century" w:hAnsi="Century"/>
@@ -12542,7 +12330,7 @@
           <w:lang w:eastAsia="it-IT"/>
         </w:rPr>
       </w:pPr>
-      <w:bookmarkStart w:id="28" w:name="_Toc121412724"/>
+      <w:bookmarkStart w:id="28" w:name="_Toc122432120"/>
       <w:r>
         <w:rPr>
           <w:rFonts w:ascii="Century" w:hAnsi="Century"/>
@@ -12572,6 +12360,7 @@
           <w:lang w:eastAsia="it-IT"/>
         </w:rPr>
       </w:pPr>
+      <w:bookmarkStart w:id="29" w:name="_Toc122432121"/>
       <w:r>
         <w:rPr>
           <w:rFonts w:ascii="Century" w:hAnsi="Century"/>
@@ -12630,6 +12419,7 @@
           </wp:inline>
         </w:drawing>
       </w:r>
+      <w:bookmarkEnd w:id="29"/>
     </w:p>
     <w:p>
       <w:pPr>
@@ -12643,7 +12433,7 @@
           <w:lang w:eastAsia="it-IT"/>
         </w:rPr>
       </w:pPr>
-      <w:bookmarkStart w:id="29" w:name="_Toc121412726"/>
+      <w:bookmarkStart w:id="30" w:name="_Toc122432122"/>
       <w:r>
         <w:rPr>
           <w:rFonts w:ascii="Century" w:hAnsi="Century"/>
@@ -12675,7 +12465,7 @@
         </w:rPr>
         <w:t>E</w:t>
       </w:r>
-      <w:bookmarkEnd w:id="29"/>
+      <w:bookmarkEnd w:id="30"/>
     </w:p>
     <w:p>
       <w:pPr>
@@ -12694,6 +12484,7 @@
           <w:lang w:eastAsia="it-IT"/>
         </w:rPr>
       </w:pPr>
+      <w:bookmarkStart w:id="31" w:name="_Toc122432123"/>
       <w:r>
         <w:rPr>
           <w:rFonts w:ascii="Century" w:hAnsi="Century"/>
@@ -12752,6 +12543,7 @@
           </wp:inline>
         </w:drawing>
       </w:r>
+      <w:bookmarkEnd w:id="31"/>
     </w:p>
     <w:p>
       <w:pPr>
@@ -12772,7 +12564,7 @@
           <w:lang w:eastAsia="it-IT"/>
         </w:rPr>
       </w:pPr>
-      <w:bookmarkStart w:id="30" w:name="_Toc121412728"/>
+      <w:bookmarkStart w:id="32" w:name="_Toc122432124"/>
       <w:r>
         <w:rPr>
           <w:rFonts w:ascii="Century" w:hAnsi="Century"/>
@@ -12785,7 +12577,7 @@
         <w:lastRenderedPageBreak/>
         <w:t>CONTRATTO</w:t>
       </w:r>
-      <w:bookmarkEnd w:id="30"/>
+      <w:bookmarkEnd w:id="32"/>
     </w:p>
     <w:p>
       <w:pPr>
@@ -12810,6 +12602,7 @@
           <w:docGrid w:linePitch="360"/>
         </w:sectPr>
       </w:pPr>
+      <w:bookmarkStart w:id="33" w:name="_Toc122432125"/>
       <w:r>
         <w:rPr>
           <w:rFonts w:ascii="Century" w:hAnsi="Century"/>
@@ -12869,6 +12662,7 @@
           </wp:inline>
         </w:drawing>
       </w:r>
+      <w:bookmarkEnd w:id="33"/>
     </w:p>
     <w:p>
       <w:pPr>
@@ -12882,7 +12676,7 @@
           <w:lang w:eastAsia="it-IT"/>
         </w:rPr>
       </w:pPr>
-      <w:bookmarkStart w:id="31" w:name="_Toc121412730"/>
+      <w:bookmarkStart w:id="34" w:name="_Toc122432126"/>
       <w:r>
         <w:rPr>
           <w:rFonts w:ascii="Century" w:hAnsi="Century"/>
@@ -12895,7 +12689,7 @@
         <w:lastRenderedPageBreak/>
         <w:t>MODELLO ER COMPLETO</w:t>
       </w:r>
-      <w:bookmarkEnd w:id="31"/>
+      <w:bookmarkEnd w:id="34"/>
     </w:p>
     <w:p>
       <w:pPr>
@@ -12987,7 +12781,7 @@
           <w:docGrid w:linePitch="360"/>
         </w:sectPr>
       </w:pPr>
-      <w:bookmarkStart w:id="32" w:name="_Toc121412732"/>
+      <w:bookmarkStart w:id="35" w:name="_Toc122432127"/>
       <w:r>
         <w:rPr>
           <w:rFonts w:ascii="Century" w:hAnsi="Century"/>
@@ -12999,7 +12793,7 @@
         </w:rPr>
         <w:t>SPIEGAZIONE E  ANALISI DEL MODELLO E-R</w:t>
       </w:r>
-      <w:bookmarkEnd w:id="32"/>
+      <w:bookmarkEnd w:id="35"/>
     </w:p>
     <w:p>
       <w:pPr>
@@ -13012,7 +12806,7 @@
           <w:lang w:eastAsia="it-IT"/>
         </w:rPr>
       </w:pPr>
-      <w:bookmarkStart w:id="33" w:name="_Toc121412733"/>
+      <w:bookmarkStart w:id="36" w:name="_Toc122432128"/>
       <w:r>
         <w:rPr>
           <w:rFonts w:ascii="Century" w:hAnsi="Century"/>
@@ -13024,7 +12818,7 @@
         <w:lastRenderedPageBreak/>
         <w:t>DIZIONARIO DEI DATI</w:t>
       </w:r>
-      <w:bookmarkEnd w:id="33"/>
+      <w:bookmarkEnd w:id="36"/>
     </w:p>
     <w:p>
       <w:pPr>
@@ -13038,7 +12832,7 @@
           <w:lang w:eastAsia="it-IT"/>
         </w:rPr>
       </w:pPr>
-      <w:bookmarkStart w:id="34" w:name="_Toc121412734"/>
+      <w:bookmarkStart w:id="37" w:name="_Toc122432129"/>
       <w:r>
         <w:rPr>
           <w:rFonts w:ascii="Century" w:hAnsi="Century"/>
@@ -13061,7 +12855,7 @@
         </w:rPr>
         <w:t>NTITA’</w:t>
       </w:r>
-      <w:bookmarkEnd w:id="34"/>
+      <w:bookmarkEnd w:id="37"/>
       <w:r>
         <w:rPr>
           <w:rFonts w:ascii="Century" w:hAnsi="Century"/>
@@ -14385,33 +14179,11 @@
                 <w:rFonts w:ascii="Univers" w:hAnsi="Univers"/>
               </w:rPr>
             </w:pPr>
-            <w:proofErr w:type="spellStart"/>
-            <w:r>
-              <w:rPr>
-                <w:rFonts w:ascii="Univers" w:hAnsi="Univers"/>
-              </w:rPr>
-              <w:t>Cod.Fiscale</w:t>
-            </w:r>
-            <w:proofErr w:type="spellEnd"/>
-            <w:r>
-              <w:rPr>
-                <w:rFonts w:ascii="Univers" w:hAnsi="Univers"/>
-              </w:rPr>
-              <w:t xml:space="preserve"> o </w:t>
-            </w:r>
-            <w:proofErr w:type="spellStart"/>
-            <w:r>
-              <w:rPr>
-                <w:rFonts w:ascii="Univers" w:hAnsi="Univers"/>
-              </w:rPr>
-              <w:t>P.Iva</w:t>
-            </w:r>
-            <w:proofErr w:type="spellEnd"/>
-            <w:r>
-              <w:rPr>
-                <w:rFonts w:ascii="Univers" w:hAnsi="Univers"/>
-              </w:rPr>
-              <w:t xml:space="preserve"> (stringa), </w:t>
+            <w:r>
+              <w:rPr>
+                <w:rFonts w:ascii="Univers" w:hAnsi="Univers"/>
+              </w:rPr>
+              <w:t xml:space="preserve">Cod.Fiscale o P.Iva (stringa), </w:t>
             </w:r>
             <w:r>
               <w:rPr>
@@ -14423,21 +14195,7 @@
               <w:rPr>
                 <w:rFonts w:ascii="Univers" w:hAnsi="Univers"/>
               </w:rPr>
-              <w:t xml:space="preserve">ia (stringa), </w:t>
-            </w:r>
-            <w:proofErr w:type="spellStart"/>
-            <w:r>
-              <w:rPr>
-                <w:rFonts w:ascii="Univers" w:hAnsi="Univers"/>
-              </w:rPr>
-              <w:t>N.Civico</w:t>
-            </w:r>
-            <w:proofErr w:type="spellEnd"/>
-            <w:r>
-              <w:rPr>
-                <w:rFonts w:ascii="Univers" w:hAnsi="Univers"/>
-              </w:rPr>
-              <w:t xml:space="preserve"> (stringa), </w:t>
+              <w:t xml:space="preserve">ia (stringa), N.Civico (stringa), </w:t>
             </w:r>
             <w:r>
               <w:rPr>
@@ -14503,33 +14261,11 @@
                 <w:rFonts w:ascii="Univers" w:hAnsi="Univers"/>
               </w:rPr>
             </w:pPr>
-            <w:proofErr w:type="spellStart"/>
-            <w:r>
-              <w:rPr>
-                <w:rFonts w:ascii="Univers" w:hAnsi="Univers"/>
-              </w:rPr>
-              <w:t>Cod.Fiscale</w:t>
-            </w:r>
-            <w:proofErr w:type="spellEnd"/>
-            <w:r>
-              <w:rPr>
-                <w:rFonts w:ascii="Univers" w:hAnsi="Univers"/>
-              </w:rPr>
-              <w:t xml:space="preserve"> o </w:t>
-            </w:r>
-            <w:proofErr w:type="spellStart"/>
-            <w:r>
-              <w:rPr>
-                <w:rFonts w:ascii="Univers" w:hAnsi="Univers"/>
-              </w:rPr>
-              <w:t>P.Iva</w:t>
-            </w:r>
-            <w:proofErr w:type="spellEnd"/>
-            <w:r>
-              <w:rPr>
-                <w:rFonts w:ascii="Univers" w:hAnsi="Univers"/>
-              </w:rPr>
-              <w:t xml:space="preserve"> (stringa)</w:t>
+            <w:r>
+              <w:rPr>
+                <w:rFonts w:ascii="Univers" w:hAnsi="Univers"/>
+              </w:rPr>
+              <w:t>Cod.Fiscale o P.Iva (stringa)</w:t>
             </w:r>
           </w:p>
         </w:tc>
@@ -14600,19 +14336,11 @@
                 <w:rFonts w:ascii="Univers" w:hAnsi="Univers"/>
               </w:rPr>
             </w:pPr>
-            <w:proofErr w:type="spellStart"/>
-            <w:r>
-              <w:rPr>
-                <w:rFonts w:ascii="Univers" w:hAnsi="Univers"/>
-              </w:rPr>
-              <w:t>P.Iva</w:t>
-            </w:r>
-            <w:proofErr w:type="spellEnd"/>
-            <w:r>
-              <w:rPr>
-                <w:rFonts w:ascii="Univers" w:hAnsi="Univers"/>
-              </w:rPr>
-              <w:t xml:space="preserve"> (stringa), </w:t>
+            <w:r>
+              <w:rPr>
+                <w:rFonts w:ascii="Univers" w:hAnsi="Univers"/>
+              </w:rPr>
+              <w:t xml:space="preserve">P.Iva (stringa), </w:t>
             </w:r>
             <w:r>
               <w:rPr>
@@ -14624,21 +14352,7 @@
               <w:rPr>
                 <w:rFonts w:ascii="Univers" w:hAnsi="Univers"/>
               </w:rPr>
-              <w:t xml:space="preserve">ia (stringa), </w:t>
-            </w:r>
-            <w:proofErr w:type="spellStart"/>
-            <w:r>
-              <w:rPr>
-                <w:rFonts w:ascii="Univers" w:hAnsi="Univers"/>
-              </w:rPr>
-              <w:t>N.Civico</w:t>
-            </w:r>
-            <w:proofErr w:type="spellEnd"/>
-            <w:r>
-              <w:rPr>
-                <w:rFonts w:ascii="Univers" w:hAnsi="Univers"/>
-              </w:rPr>
-              <w:t xml:space="preserve"> (stringa), </w:t>
+              <w:t xml:space="preserve">ia (stringa), N.Civico (stringa), </w:t>
             </w:r>
             <w:r>
               <w:rPr>
@@ -14704,19 +14418,11 @@
                 <w:rFonts w:ascii="Univers" w:hAnsi="Univers"/>
               </w:rPr>
             </w:pPr>
-            <w:proofErr w:type="spellStart"/>
-            <w:r>
-              <w:rPr>
-                <w:rFonts w:ascii="Univers" w:hAnsi="Univers"/>
-              </w:rPr>
-              <w:t>P.Iva</w:t>
-            </w:r>
-            <w:proofErr w:type="spellEnd"/>
-            <w:r>
-              <w:rPr>
-                <w:rFonts w:ascii="Univers" w:hAnsi="Univers"/>
-              </w:rPr>
-              <w:t xml:space="preserve"> (stringa)</w:t>
+            <w:r>
+              <w:rPr>
+                <w:rFonts w:ascii="Univers" w:hAnsi="Univers"/>
+              </w:rPr>
+              <w:t>P.Iva (stringa)</w:t>
             </w:r>
           </w:p>
         </w:tc>
@@ -14784,33 +14490,11 @@
                 <w:rFonts w:ascii="Univers" w:hAnsi="Univers"/>
               </w:rPr>
             </w:pPr>
-            <w:proofErr w:type="spellStart"/>
-            <w:r>
-              <w:rPr>
-                <w:rFonts w:ascii="Univers" w:hAnsi="Univers"/>
-              </w:rPr>
-              <w:t>Cod.Fiscale</w:t>
-            </w:r>
-            <w:proofErr w:type="spellEnd"/>
-            <w:r>
-              <w:rPr>
-                <w:rFonts w:ascii="Univers" w:hAnsi="Univers"/>
-              </w:rPr>
-              <w:t xml:space="preserve"> o </w:t>
-            </w:r>
-            <w:proofErr w:type="spellStart"/>
-            <w:r>
-              <w:rPr>
-                <w:rFonts w:ascii="Univers" w:hAnsi="Univers"/>
-              </w:rPr>
-              <w:t>P.Iva</w:t>
-            </w:r>
-            <w:proofErr w:type="spellEnd"/>
-            <w:r>
-              <w:rPr>
-                <w:rFonts w:ascii="Univers" w:hAnsi="Univers"/>
-              </w:rPr>
-              <w:t xml:space="preserve"> (stringa), </w:t>
+            <w:r>
+              <w:rPr>
+                <w:rFonts w:ascii="Univers" w:hAnsi="Univers"/>
+              </w:rPr>
+              <w:t xml:space="preserve">Cod.Fiscale o P.Iva (stringa), </w:t>
             </w:r>
             <w:r>
               <w:rPr>
@@ -14822,21 +14506,7 @@
               <w:rPr>
                 <w:rFonts w:ascii="Univers" w:hAnsi="Univers"/>
               </w:rPr>
-              <w:t xml:space="preserve">ia (stringa), </w:t>
-            </w:r>
-            <w:proofErr w:type="spellStart"/>
-            <w:r>
-              <w:rPr>
-                <w:rFonts w:ascii="Univers" w:hAnsi="Univers"/>
-              </w:rPr>
-              <w:t>N.Civico</w:t>
-            </w:r>
-            <w:proofErr w:type="spellEnd"/>
-            <w:r>
-              <w:rPr>
-                <w:rFonts w:ascii="Univers" w:hAnsi="Univers"/>
-              </w:rPr>
-              <w:t xml:space="preserve"> (stringa), </w:t>
+              <w:t xml:space="preserve">ia (stringa), N.Civico (stringa), </w:t>
             </w:r>
             <w:r>
               <w:rPr>
@@ -14938,19 +14608,11 @@
                 <w:rFonts w:ascii="Univers" w:hAnsi="Univers"/>
               </w:rPr>
             </w:pPr>
-            <w:proofErr w:type="spellStart"/>
-            <w:r>
-              <w:rPr>
-                <w:rFonts w:ascii="Univers" w:hAnsi="Univers"/>
-              </w:rPr>
-              <w:t>Cod.Fiscale</w:t>
-            </w:r>
-            <w:proofErr w:type="spellEnd"/>
-            <w:r>
-              <w:rPr>
-                <w:rFonts w:ascii="Univers" w:hAnsi="Univers"/>
-              </w:rPr>
-              <w:t xml:space="preserve"> (stringa)</w:t>
+            <w:r>
+              <w:rPr>
+                <w:rFonts w:ascii="Univers" w:hAnsi="Univers"/>
+              </w:rPr>
+              <w:t>Cod.Fiscale (stringa)</w:t>
             </w:r>
           </w:p>
         </w:tc>
@@ -15021,33 +14683,11 @@
                 <w:rFonts w:ascii="Univers" w:hAnsi="Univers"/>
               </w:rPr>
             </w:pPr>
-            <w:proofErr w:type="spellStart"/>
-            <w:r>
-              <w:rPr>
-                <w:rFonts w:ascii="Univers" w:hAnsi="Univers"/>
-              </w:rPr>
-              <w:t>Cod.Fiscale</w:t>
-            </w:r>
-            <w:proofErr w:type="spellEnd"/>
-            <w:r>
-              <w:rPr>
-                <w:rFonts w:ascii="Univers" w:hAnsi="Univers"/>
-              </w:rPr>
-              <w:t xml:space="preserve"> o </w:t>
-            </w:r>
-            <w:proofErr w:type="spellStart"/>
-            <w:r>
-              <w:rPr>
-                <w:rFonts w:ascii="Univers" w:hAnsi="Univers"/>
-              </w:rPr>
-              <w:t>P.Iva</w:t>
-            </w:r>
-            <w:proofErr w:type="spellEnd"/>
-            <w:r>
-              <w:rPr>
-                <w:rFonts w:ascii="Univers" w:hAnsi="Univers"/>
-              </w:rPr>
-              <w:t xml:space="preserve"> (stringa), </w:t>
+            <w:r>
+              <w:rPr>
+                <w:rFonts w:ascii="Univers" w:hAnsi="Univers"/>
+              </w:rPr>
+              <w:t xml:space="preserve">Cod.Fiscale o P.Iva (stringa), </w:t>
             </w:r>
             <w:r>
               <w:rPr>
@@ -15059,21 +14699,7 @@
               <w:rPr>
                 <w:rFonts w:ascii="Univers" w:hAnsi="Univers"/>
               </w:rPr>
-              <w:t xml:space="preserve">ia (stringa), </w:t>
-            </w:r>
-            <w:proofErr w:type="spellStart"/>
-            <w:r>
-              <w:rPr>
-                <w:rFonts w:ascii="Univers" w:hAnsi="Univers"/>
-              </w:rPr>
-              <w:t>N.Civico</w:t>
-            </w:r>
-            <w:proofErr w:type="spellEnd"/>
-            <w:r>
-              <w:rPr>
-                <w:rFonts w:ascii="Univers" w:hAnsi="Univers"/>
-              </w:rPr>
-              <w:t xml:space="preserve"> (stringa), </w:t>
+              <w:t xml:space="preserve">ia (stringa), N.Civico (stringa), </w:t>
             </w:r>
             <w:r>
               <w:rPr>
@@ -15151,19 +14777,11 @@
                 <w:rFonts w:ascii="Univers" w:hAnsi="Univers"/>
               </w:rPr>
             </w:pPr>
-            <w:proofErr w:type="spellStart"/>
-            <w:r>
-              <w:rPr>
-                <w:rFonts w:ascii="Univers" w:hAnsi="Univers"/>
-              </w:rPr>
-              <w:t>P.Iva</w:t>
-            </w:r>
-            <w:proofErr w:type="spellEnd"/>
-            <w:r>
-              <w:rPr>
-                <w:rFonts w:ascii="Univers" w:hAnsi="Univers"/>
-              </w:rPr>
-              <w:t xml:space="preserve"> (stringa)</w:t>
+            <w:r>
+              <w:rPr>
+                <w:rFonts w:ascii="Univers" w:hAnsi="Univers"/>
+              </w:rPr>
+              <w:t>P.Iva (stringa)</w:t>
             </w:r>
           </w:p>
         </w:tc>
@@ -15192,7 +14810,7 @@
           <w:lang w:eastAsia="it-IT"/>
         </w:rPr>
       </w:pPr>
-      <w:bookmarkStart w:id="35" w:name="_Toc121412735"/>
+      <w:bookmarkStart w:id="38" w:name="_Toc122432130"/>
       <w:r>
         <w:rPr>
           <w:rFonts w:ascii="Century" w:hAnsi="Century"/>
@@ -15215,7 +14833,7 @@
         </w:rPr>
         <w:t>ELAZIONI</w:t>
       </w:r>
-      <w:bookmarkEnd w:id="35"/>
+      <w:bookmarkEnd w:id="38"/>
     </w:p>
     <w:tbl>
       <w:tblPr>
@@ -15253,7 +14871,7 @@
                 <w:szCs w:val="40"/>
               </w:rPr>
             </w:pPr>
-            <w:bookmarkStart w:id="36" w:name="_Hlk121586847"/>
+            <w:bookmarkStart w:id="39" w:name="_Hlk121586847"/>
             <w:r>
               <w:rPr>
                 <w:rFonts w:ascii="Times New Roman" w:hAnsi="Times New Roman" w:cs="Times New Roman"/>
@@ -15476,7 +15094,7 @@
           </w:p>
         </w:tc>
       </w:tr>
-      <w:bookmarkEnd w:id="36"/>
+      <w:bookmarkEnd w:id="39"/>
       <w:tr>
         <w:tc>
           <w:tcPr>
@@ -16068,7 +15686,7 @@
           <w:lang w:eastAsia="it-IT"/>
         </w:rPr>
       </w:pPr>
-      <w:bookmarkStart w:id="37" w:name="_Toc121412736"/>
+      <w:bookmarkStart w:id="40" w:name="_Toc122432131"/>
       <w:r>
         <w:rPr>
           <w:rFonts w:ascii="Century" w:hAnsi="Century"/>
@@ -16089,7 +15707,7 @@
         </w:rPr>
         <w:t>EGOLE AZIENDALI</w:t>
       </w:r>
-      <w:bookmarkEnd w:id="37"/>
+      <w:bookmarkEnd w:id="40"/>
       <w:r>
         <w:rPr>
           <w:rFonts w:ascii="Century" w:hAnsi="Century"/>
@@ -16114,7 +15732,7 @@
           <w:lang w:eastAsia="it-IT"/>
         </w:rPr>
       </w:pPr>
-      <w:bookmarkStart w:id="38" w:name="_Toc121412737"/>
+      <w:bookmarkStart w:id="41" w:name="_Toc122432132"/>
       <w:r>
         <w:rPr>
           <w:rFonts w:ascii="Century" w:hAnsi="Century"/>
@@ -16126,7 +15744,7 @@
         </w:rPr>
         <w:t>REGOLE DI VINCOLO</w:t>
       </w:r>
-      <w:bookmarkEnd w:id="38"/>
+      <w:bookmarkEnd w:id="41"/>
       <w:r>
         <w:rPr>
           <w:rFonts w:ascii="Century" w:hAnsi="Century"/>
@@ -16461,39 +16079,7 @@
           <w:rFonts w:ascii="Univers" w:hAnsi="Univers"/>
           <w:lang w:eastAsia="it-IT"/>
         </w:rPr>
-        <w:t>essere “</w:t>
-      </w:r>
-      <w:proofErr w:type="spellStart"/>
-      <w:r>
-        <w:rPr>
-          <w:rFonts w:ascii="Univers" w:hAnsi="Univers"/>
-          <w:lang w:eastAsia="it-IT"/>
-        </w:rPr>
-        <w:t>materiaprima</w:t>
-      </w:r>
-      <w:proofErr w:type="spellEnd"/>
-      <w:r>
-        <w:rPr>
-          <w:rFonts w:ascii="Univers" w:hAnsi="Univers"/>
-          <w:lang w:eastAsia="it-IT"/>
-        </w:rPr>
-        <w:t>” o “</w:t>
-      </w:r>
-      <w:proofErr w:type="spellStart"/>
-      <w:r>
-        <w:rPr>
-          <w:rFonts w:ascii="Univers" w:hAnsi="Univers"/>
-          <w:lang w:eastAsia="it-IT"/>
-        </w:rPr>
-        <w:t>prodottofinito</w:t>
-      </w:r>
-      <w:proofErr w:type="spellEnd"/>
-      <w:r>
-        <w:rPr>
-          <w:rFonts w:ascii="Univers" w:hAnsi="Univers"/>
-          <w:lang w:eastAsia="it-IT"/>
-        </w:rPr>
-        <w:t>” o “semilavorato”;</w:t>
+        <w:t>essere “materiaprima” o “prodottofinito” o “semilavorato”;</w:t>
       </w:r>
     </w:p>
     <w:p>
@@ -17063,39 +16649,7 @@
           <w:rFonts w:ascii="Univers" w:hAnsi="Univers"/>
           <w:lang w:eastAsia="it-IT"/>
         </w:rPr>
-        <w:t>essere “m” o “s” o “</w:t>
-      </w:r>
-      <w:proofErr w:type="spellStart"/>
-      <w:r>
-        <w:rPr>
-          <w:rFonts w:ascii="Univers" w:hAnsi="Univers"/>
-          <w:lang w:eastAsia="it-IT"/>
-        </w:rPr>
-        <w:t>ms</w:t>
-      </w:r>
-      <w:proofErr w:type="spellEnd"/>
-      <w:r>
-        <w:rPr>
-          <w:rFonts w:ascii="Univers" w:hAnsi="Univers"/>
-          <w:lang w:eastAsia="it-IT"/>
-        </w:rPr>
-        <w:t>” o “t” dove “m” indica materia prima, “s” indica semilavorato, “</w:t>
-      </w:r>
-      <w:proofErr w:type="spellStart"/>
-      <w:r>
-        <w:rPr>
-          <w:rFonts w:ascii="Univers" w:hAnsi="Univers"/>
-          <w:lang w:eastAsia="it-IT"/>
-        </w:rPr>
-        <w:t>ms</w:t>
-      </w:r>
-      <w:proofErr w:type="spellEnd"/>
-      <w:r>
-        <w:rPr>
-          <w:rFonts w:ascii="Univers" w:hAnsi="Univers"/>
-          <w:lang w:eastAsia="it-IT"/>
-        </w:rPr>
-        <w:t>” indica materia prima semilavorato e “t” indica trasportatore;</w:t>
+        <w:t>essere “m” o “s” o “ms” o “t” dove “m” indica materia prima, “s” indica semilavorato, “ms” indica materia prima semilavorato e “t” indica trasportatore;</w:t>
       </w:r>
     </w:p>
     <w:p>
@@ -17157,119 +16711,7 @@
           <w:rFonts w:ascii="Univers" w:hAnsi="Univers"/>
           <w:lang w:eastAsia="it-IT"/>
         </w:rPr>
-        <w:t>essere “</w:t>
-      </w:r>
-      <w:proofErr w:type="spellStart"/>
-      <w:r>
-        <w:rPr>
-          <w:rFonts w:ascii="Univers" w:hAnsi="Univers"/>
-          <w:lang w:eastAsia="it-IT"/>
-        </w:rPr>
-        <w:t>ia</w:t>
-      </w:r>
-      <w:proofErr w:type="spellEnd"/>
-      <w:r>
-        <w:rPr>
-          <w:rFonts w:ascii="Univers" w:hAnsi="Univers"/>
-          <w:lang w:eastAsia="it-IT"/>
-        </w:rPr>
-        <w:t>” o “</w:t>
-      </w:r>
-      <w:proofErr w:type="spellStart"/>
-      <w:r>
-        <w:rPr>
-          <w:rFonts w:ascii="Univers" w:hAnsi="Univers"/>
-          <w:lang w:eastAsia="it-IT"/>
-        </w:rPr>
-        <w:t>ip</w:t>
-      </w:r>
-      <w:proofErr w:type="spellEnd"/>
-      <w:r>
-        <w:rPr>
-          <w:rFonts w:ascii="Univers" w:hAnsi="Univers"/>
-          <w:lang w:eastAsia="it-IT"/>
-        </w:rPr>
-        <w:t>” o “</w:t>
-      </w:r>
-      <w:proofErr w:type="spellStart"/>
-      <w:r>
-        <w:rPr>
-          <w:rFonts w:ascii="Univers" w:hAnsi="Univers"/>
-          <w:lang w:eastAsia="it-IT"/>
-        </w:rPr>
-        <w:t>ocq</w:t>
-      </w:r>
-      <w:proofErr w:type="spellEnd"/>
-      <w:r>
-        <w:rPr>
-          <w:rFonts w:ascii="Univers" w:hAnsi="Univers"/>
-          <w:lang w:eastAsia="it-IT"/>
-        </w:rPr>
-        <w:t>” o “</w:t>
-      </w:r>
-      <w:proofErr w:type="spellStart"/>
-      <w:r>
-        <w:rPr>
-          <w:rFonts w:ascii="Univers" w:hAnsi="Univers"/>
-          <w:lang w:eastAsia="it-IT"/>
-        </w:rPr>
-        <w:t>os</w:t>
-      </w:r>
-      <w:proofErr w:type="spellEnd"/>
-      <w:r>
-        <w:rPr>
-          <w:rFonts w:ascii="Univers" w:hAnsi="Univers"/>
-          <w:lang w:eastAsia="it-IT"/>
-        </w:rPr>
-        <w:t>” o “oc” o “a” dove “</w:t>
-      </w:r>
-      <w:proofErr w:type="spellStart"/>
-      <w:r>
-        <w:rPr>
-          <w:rFonts w:ascii="Univers" w:hAnsi="Univers"/>
-          <w:lang w:eastAsia="it-IT"/>
-        </w:rPr>
-        <w:t>ia</w:t>
-      </w:r>
-      <w:proofErr w:type="spellEnd"/>
-      <w:r>
-        <w:rPr>
-          <w:rFonts w:ascii="Univers" w:hAnsi="Univers"/>
-          <w:lang w:eastAsia="it-IT"/>
-        </w:rPr>
-        <w:t>” indica impiegato amministrazione, “</w:t>
-      </w:r>
-      <w:proofErr w:type="spellStart"/>
-      <w:r>
-        <w:rPr>
-          <w:rFonts w:ascii="Univers" w:hAnsi="Univers"/>
-          <w:lang w:eastAsia="it-IT"/>
-        </w:rPr>
-        <w:t>ip</w:t>
-      </w:r>
-      <w:proofErr w:type="spellEnd"/>
-      <w:r>
-        <w:rPr>
-          <w:rFonts w:ascii="Univers" w:hAnsi="Univers"/>
-          <w:lang w:eastAsia="it-IT"/>
-        </w:rPr>
-        <w:t>” indica impiegato produzione, “</w:t>
-      </w:r>
-      <w:proofErr w:type="spellStart"/>
-      <w:r>
-        <w:rPr>
-          <w:rFonts w:ascii="Univers" w:hAnsi="Univers"/>
-          <w:lang w:eastAsia="it-IT"/>
-        </w:rPr>
-        <w:t>ocq</w:t>
-      </w:r>
-      <w:proofErr w:type="spellEnd"/>
-      <w:r>
-        <w:rPr>
-          <w:rFonts w:ascii="Univers" w:hAnsi="Univers"/>
-          <w:lang w:eastAsia="it-IT"/>
-        </w:rPr>
-        <w:t>” indica operaio controllo qualità</w:t>
+        <w:t>essere “ia” o “ip” o “ocq” o “os” o “oc” o “a” dove “ia” indica impiegato amministrazione, “ip” indica impiegato produzione, “ocq” indica operaio controllo qualità</w:t>
       </w:r>
       <w:r>
         <w:rPr>
@@ -17283,23 +16725,7 @@
           <w:rFonts w:ascii="Univers" w:hAnsi="Univers"/>
           <w:lang w:eastAsia="it-IT"/>
         </w:rPr>
-        <w:t xml:space="preserve"> “</w:t>
-      </w:r>
-      <w:proofErr w:type="spellStart"/>
-      <w:r>
-        <w:rPr>
-          <w:rFonts w:ascii="Univers" w:hAnsi="Univers"/>
-          <w:lang w:eastAsia="it-IT"/>
-        </w:rPr>
-        <w:t>os</w:t>
-      </w:r>
-      <w:proofErr w:type="spellEnd"/>
-      <w:r>
-        <w:rPr>
-          <w:rFonts w:ascii="Univers" w:hAnsi="Univers"/>
-          <w:lang w:eastAsia="it-IT"/>
-        </w:rPr>
-        <w:t>” indica operaio stampaggio, “oc” indica operaio capogruppo, “a” indica autista;</w:t>
+        <w:t xml:space="preserve"> “os” indica operaio stampaggio, “oc” indica operaio capogruppo, “a” indica autista;</w:t>
       </w:r>
     </w:p>
     <w:p>
@@ -17321,7 +16747,7 @@
           <w:lang w:eastAsia="it-IT"/>
         </w:rPr>
       </w:pPr>
-      <w:bookmarkStart w:id="39" w:name="_Toc121412738"/>
+      <w:bookmarkStart w:id="42" w:name="_Toc122432133"/>
       <w:r>
         <w:rPr>
           <w:rFonts w:ascii="Century" w:hAnsi="Century"/>
@@ -17333,7 +16759,7 @@
         </w:rPr>
         <w:t>REGOLE DI DERIVAZIONE</w:t>
       </w:r>
-      <w:bookmarkEnd w:id="39"/>
+      <w:bookmarkEnd w:id="42"/>
     </w:p>
     <w:p>
       <w:pPr>
@@ -17408,7 +16834,7 @@
           <w:lang w:eastAsia="it-IT"/>
         </w:rPr>
       </w:pPr>
-      <w:bookmarkStart w:id="40" w:name="_Toc121412739"/>
+      <w:bookmarkStart w:id="43" w:name="_Toc122432134"/>
       <w:r>
         <w:rPr>
           <w:rFonts w:ascii="Century" w:hAnsi="Century"/>
@@ -17420,7 +16846,7 @@
         <w:lastRenderedPageBreak/>
         <w:t>PROGETTAZIONE LOGICA</w:t>
       </w:r>
-      <w:bookmarkEnd w:id="40"/>
+      <w:bookmarkEnd w:id="43"/>
       <w:r>
         <w:rPr>
           <w:rFonts w:ascii="Century" w:hAnsi="Century"/>
@@ -17453,7 +16879,7 @@
           <w:lang w:eastAsia="it-IT"/>
         </w:rPr>
       </w:pPr>
-      <w:bookmarkStart w:id="41" w:name="_Toc121412740"/>
+      <w:bookmarkStart w:id="44" w:name="_Toc122432135"/>
       <w:r>
         <w:rPr>
           <w:rFonts w:ascii="Century" w:hAnsi="Century"/>
@@ -17504,7 +16930,7 @@
         </w:rPr>
         <w:t>OPERAZIONI</w:t>
       </w:r>
-      <w:bookmarkEnd w:id="41"/>
+      <w:bookmarkEnd w:id="44"/>
     </w:p>
     <w:p>
       <w:pPr>
@@ -17526,7 +16952,7 @@
           <w:lang w:eastAsia="it-IT"/>
         </w:rPr>
       </w:pPr>
-      <w:bookmarkStart w:id="42" w:name="_Toc121412741"/>
+      <w:bookmarkStart w:id="45" w:name="_Toc122432136"/>
       <w:r>
         <w:rPr>
           <w:rFonts w:ascii="Century" w:hAnsi="Century"/>
@@ -17539,7 +16965,7 @@
         </w:rPr>
         <w:t>TAVOLA DEI VOLUMI</w:t>
       </w:r>
-      <w:bookmarkEnd w:id="42"/>
+      <w:bookmarkEnd w:id="45"/>
     </w:p>
     <w:tbl>
       <w:tblPr>
@@ -17578,7 +17004,7 @@
                 <w:szCs w:val="40"/>
               </w:rPr>
             </w:pPr>
-            <w:bookmarkStart w:id="43" w:name="_Hlk121417689"/>
+            <w:bookmarkStart w:id="46" w:name="_Hlk121417689"/>
             <w:r>
               <w:rPr>
                 <w:rFonts w:ascii="Times New Roman" w:hAnsi="Times New Roman" w:cs="Times New Roman"/>
@@ -17808,7 +17234,7 @@
           </w:p>
         </w:tc>
       </w:tr>
-      <w:bookmarkEnd w:id="43"/>
+      <w:bookmarkEnd w:id="46"/>
       <w:tr>
         <w:trPr>
           <w:cnfStyle w:val="000000100000" w:firstRow="0" w:lastRow="0" w:firstColumn="0" w:lastColumn="0" w:oddVBand="0" w:evenVBand="0" w:oddHBand="1" w:evenHBand="0" w:firstRowFirstColumn="0" w:firstRowLastColumn="0" w:lastRowFirstColumn="0" w:lastRowLastColumn="0"/>
@@ -17880,13 +17306,7 @@
               <w:rPr>
                 <w:rFonts w:ascii="Univers" w:hAnsi="Univers" w:cs="Times New Roman"/>
               </w:rPr>
-              <w:t xml:space="preserve">158 </w:t>
-            </w:r>
-            <w:r>
-              <w:rPr>
-                <w:rFonts w:ascii="Univers" w:hAnsi="Univers" w:cs="Times New Roman"/>
-              </w:rPr>
-              <w:t>((4*36)+10%)</w:t>
+              <w:t>158 ((4*36)+10%)</w:t>
             </w:r>
           </w:p>
         </w:tc>
@@ -17961,25 +17381,7 @@
               <w:rPr>
                 <w:rFonts w:ascii="Univers" w:hAnsi="Univers" w:cs="Times New Roman"/>
               </w:rPr>
-              <w:t xml:space="preserve">79 </w:t>
-            </w:r>
-            <w:r>
-              <w:rPr>
-                <w:rFonts w:ascii="Univers" w:hAnsi="Univers" w:cs="Times New Roman"/>
-              </w:rPr>
-              <w:t>((</w:t>
-            </w:r>
-            <w:r>
-              <w:rPr>
-                <w:rFonts w:ascii="Univers" w:hAnsi="Univers" w:cs="Times New Roman"/>
-              </w:rPr>
-              <w:t>2</w:t>
-            </w:r>
-            <w:r>
-              <w:rPr>
-                <w:rFonts w:ascii="Univers" w:hAnsi="Univers" w:cs="Times New Roman"/>
-              </w:rPr>
-              <w:t>*36)+10%)</w:t>
+              <w:t>79 ((2*36)+10%)</w:t>
             </w:r>
           </w:p>
         </w:tc>
@@ -18130,25 +17532,7 @@
               <w:rPr>
                 <w:rFonts w:ascii="Univers" w:hAnsi="Univers" w:cs="Times New Roman"/>
               </w:rPr>
-              <w:t xml:space="preserve">158 </w:t>
-            </w:r>
-            <w:r>
-              <w:rPr>
-                <w:rFonts w:ascii="Univers" w:hAnsi="Univers" w:cs="Times New Roman"/>
-              </w:rPr>
-              <w:t>((</w:t>
-            </w:r>
-            <w:r>
-              <w:rPr>
-                <w:rFonts w:ascii="Univers" w:hAnsi="Univers" w:cs="Times New Roman"/>
-              </w:rPr>
-              <w:t>1</w:t>
-            </w:r>
-            <w:r>
-              <w:rPr>
-                <w:rFonts w:ascii="Univers" w:hAnsi="Univers" w:cs="Times New Roman"/>
-              </w:rPr>
-              <w:t>*4*36)+10%)</w:t>
+              <w:t>158 ((1*4*36)+10%)</w:t>
             </w:r>
           </w:p>
         </w:tc>
@@ -18224,37 +17608,7 @@
               <w:rPr>
                 <w:rFonts w:ascii="Univers" w:hAnsi="Univers" w:cs="Times New Roman"/>
               </w:rPr>
-              <w:t xml:space="preserve">5 </w:t>
-            </w:r>
-            <w:r>
-              <w:rPr>
-                <w:rFonts w:ascii="Univers" w:hAnsi="Univers" w:cs="Times New Roman"/>
-              </w:rPr>
-              <w:t>((</w:t>
-            </w:r>
-            <w:r>
-              <w:rPr>
-                <w:rFonts w:ascii="Univers" w:hAnsi="Univers" w:cs="Times New Roman"/>
-              </w:rPr>
-              <w:t>1*3</w:t>
-            </w:r>
-            <w:r>
-              <w:rPr>
-                <w:rFonts w:ascii="Univers" w:hAnsi="Univers" w:cs="Times New Roman"/>
-              </w:rPr>
-              <w:t>)+</w:t>
-            </w:r>
-            <w:r>
-              <w:rPr>
-                <w:rFonts w:ascii="Univers" w:hAnsi="Univers" w:cs="Times New Roman"/>
-              </w:rPr>
-              <w:t>66</w:t>
-            </w:r>
-            <w:r>
-              <w:rPr>
-                <w:rFonts w:ascii="Univers" w:hAnsi="Univers" w:cs="Times New Roman"/>
-              </w:rPr>
-              <w:t>%)</w:t>
+              <w:t>5 ((1*3)+66%)</w:t>
             </w:r>
           </w:p>
         </w:tc>
@@ -18329,37 +17683,7 @@
               <w:rPr>
                 <w:rFonts w:ascii="Univers" w:hAnsi="Univers" w:cs="Times New Roman"/>
               </w:rPr>
-              <w:t xml:space="preserve">12045 </w:t>
-            </w:r>
-            <w:r>
-              <w:rPr>
-                <w:rFonts w:ascii="Univers" w:hAnsi="Univers" w:cs="Times New Roman"/>
-              </w:rPr>
-              <w:t>((3*</w:t>
-            </w:r>
-            <w:r>
-              <w:rPr>
-                <w:rFonts w:ascii="Univers" w:hAnsi="Univers" w:cs="Times New Roman"/>
-              </w:rPr>
-              <w:t>10</w:t>
-            </w:r>
-            <w:r>
-              <w:rPr>
-                <w:rFonts w:ascii="Univers" w:hAnsi="Univers" w:cs="Times New Roman"/>
-              </w:rPr>
-              <w:t>*36</w:t>
-            </w:r>
-            <w:r>
-              <w:rPr>
-                <w:rFonts w:ascii="Univers" w:hAnsi="Univers" w:cs="Times New Roman"/>
-              </w:rPr>
-              <w:t>5</w:t>
-            </w:r>
-            <w:r>
-              <w:rPr>
-                <w:rFonts w:ascii="Univers" w:hAnsi="Univers" w:cs="Times New Roman"/>
-              </w:rPr>
-              <w:t>)+10%)</w:t>
+              <w:t>12045 ((3*10*365)+10%)</w:t>
             </w:r>
           </w:p>
         </w:tc>
@@ -18522,25 +17846,7 @@
               <w:rPr>
                 <w:rFonts w:ascii="Univers" w:hAnsi="Univers" w:cs="Times New Roman"/>
               </w:rPr>
-              <w:t xml:space="preserve"> </w:t>
-            </w:r>
-            <w:r>
-              <w:rPr>
-                <w:rFonts w:ascii="Univers" w:hAnsi="Univers" w:cs="Times New Roman"/>
-              </w:rPr>
-              <w:t>((</w:t>
-            </w:r>
-            <w:r>
-              <w:rPr>
-                <w:rFonts w:ascii="Univers" w:hAnsi="Univers" w:cs="Times New Roman"/>
-              </w:rPr>
-              <w:t>2</w:t>
-            </w:r>
-            <w:r>
-              <w:rPr>
-                <w:rFonts w:ascii="Univers" w:hAnsi="Univers" w:cs="Times New Roman"/>
-              </w:rPr>
-              <w:t>*4*36)+10%)</w:t>
+              <w:t xml:space="preserve"> ((2*4*36)+10%)</w:t>
             </w:r>
           </w:p>
         </w:tc>
@@ -18619,31 +17925,7 @@
               <w:rPr>
                 <w:rFonts w:ascii="Univers" w:hAnsi="Univers" w:cs="Times New Roman"/>
               </w:rPr>
-              <w:t>((</w:t>
-            </w:r>
-            <w:r>
-              <w:rPr>
-                <w:rFonts w:ascii="Univers" w:hAnsi="Univers" w:cs="Times New Roman"/>
-              </w:rPr>
-              <w:t>1*3</w:t>
-            </w:r>
-            <w:r>
-              <w:rPr>
-                <w:rFonts w:ascii="Univers" w:hAnsi="Univers" w:cs="Times New Roman"/>
-              </w:rPr>
-              <w:t>)+</w:t>
-            </w:r>
-            <w:r>
-              <w:rPr>
-                <w:rFonts w:ascii="Univers" w:hAnsi="Univers" w:cs="Times New Roman"/>
-              </w:rPr>
-              <w:t>66</w:t>
-            </w:r>
-            <w:r>
-              <w:rPr>
-                <w:rFonts w:ascii="Univers" w:hAnsi="Univers" w:cs="Times New Roman"/>
-              </w:rPr>
-              <w:t>%)</w:t>
+              <w:t>((1*3)+66%)</w:t>
             </w:r>
           </w:p>
         </w:tc>
@@ -18721,13 +18003,7 @@
               <w:rPr>
                 <w:rFonts w:ascii="Univers" w:hAnsi="Univers" w:cs="Times New Roman"/>
               </w:rPr>
-              <w:t xml:space="preserve"> </w:t>
-            </w:r>
-            <w:r>
-              <w:rPr>
-                <w:rFonts w:ascii="Univers" w:hAnsi="Univers" w:cs="Times New Roman"/>
-              </w:rPr>
-              <w:t>((1*3)+66%)</w:t>
+              <w:t xml:space="preserve"> ((1*3)+66%)</w:t>
             </w:r>
           </w:p>
         </w:tc>
@@ -19199,7 +18475,6 @@
           <w:docGrid w:linePitch="360"/>
         </w:sectPr>
       </w:pPr>
-      <w:bookmarkStart w:id="44" w:name="_Toc121412743"/>
     </w:p>
     <w:p>
       <w:pPr>
@@ -19213,6 +18488,7 @@
           <w:lang w:eastAsia="it-IT"/>
         </w:rPr>
       </w:pPr>
+      <w:bookmarkStart w:id="47" w:name="_Toc122432137"/>
       <w:r>
         <w:rPr>
           <w:rFonts w:ascii="Century" w:hAnsi="Century"/>
@@ -19225,7 +18501,7 @@
         <w:lastRenderedPageBreak/>
         <w:t>TAVOLA DELLE OPERAZIONI</w:t>
       </w:r>
-      <w:bookmarkEnd w:id="44"/>
+      <w:bookmarkEnd w:id="47"/>
     </w:p>
     <w:tbl>
       <w:tblPr>
@@ -20865,7 +20141,7 @@
           <w:lang w:eastAsia="it-IT"/>
         </w:rPr>
       </w:pPr>
-      <w:bookmarkStart w:id="45" w:name="_Toc121412744"/>
+      <w:bookmarkStart w:id="48" w:name="_Toc122432138"/>
       <w:r>
         <w:rPr>
           <w:rFonts w:ascii="Century" w:hAnsi="Century"/>
@@ -20876,7 +20152,7 @@
         </w:rPr>
         <w:t>RISTRUTTURAZIONE DELLO SCHEMA CONCETTUALE</w:t>
       </w:r>
-      <w:bookmarkEnd w:id="45"/>
+      <w:bookmarkEnd w:id="48"/>
       <w:r>
         <w:rPr>
           <w:rFonts w:ascii="Century" w:hAnsi="Century"/>
@@ -20908,7 +20184,7 @@
           <w:lang w:eastAsia="it-IT"/>
         </w:rPr>
       </w:pPr>
-      <w:bookmarkStart w:id="46" w:name="_Toc121412745"/>
+      <w:bookmarkStart w:id="49" w:name="_Toc122432139"/>
       <w:r>
         <w:rPr>
           <w:rFonts w:ascii="Century" w:hAnsi="Century"/>
@@ -20921,7 +20197,7 @@
         </w:rPr>
         <w:t>ANALISI DERIVAZIONI E RIDONDANZE</w:t>
       </w:r>
-      <w:bookmarkEnd w:id="46"/>
+      <w:bookmarkEnd w:id="49"/>
       <w:r>
         <w:rPr>
           <w:rFonts w:ascii="Century" w:hAnsi="Century"/>
@@ -20989,11 +20265,10 @@
           <w:color w:val="2F5496" w:themeColor="accent1" w:themeShade="BF"/>
           <w:sz w:val="28"/>
           <w:szCs w:val="28"/>
-          <w:highlight w:val="red"/>
-          <w:lang w:eastAsia="it-IT"/>
-        </w:rPr>
-      </w:pPr>
-      <w:bookmarkStart w:id="47" w:name="_Toc121412746"/>
+          <w:lang w:eastAsia="it-IT"/>
+        </w:rPr>
+      </w:pPr>
+      <w:bookmarkStart w:id="50" w:name="_Toc122432140"/>
       <w:r>
         <w:rPr>
           <w:rFonts w:ascii="Century" w:hAnsi="Century"/>
@@ -21001,13 +20276,12 @@
           <w:color w:val="2F5496" w:themeColor="accent1" w:themeShade="BF"/>
           <w:sz w:val="28"/>
           <w:szCs w:val="28"/>
-          <w:highlight w:val="red"/>
           <w:lang w:eastAsia="it-IT"/>
         </w:rPr>
         <w:lastRenderedPageBreak/>
         <w:t>ELIMINAZIONI DELLE GERANCHIE</w:t>
       </w:r>
-      <w:bookmarkEnd w:id="47"/>
+      <w:bookmarkEnd w:id="50"/>
       <w:r>
         <w:rPr>
           <w:rFonts w:ascii="Century" w:hAnsi="Century"/>
@@ -21015,7 +20289,6 @@
           <w:color w:val="2F5496" w:themeColor="accent1" w:themeShade="BF"/>
           <w:sz w:val="28"/>
           <w:szCs w:val="28"/>
-          <w:highlight w:val="red"/>
           <w:lang w:eastAsia="it-IT"/>
         </w:rPr>
         <w:t xml:space="preserve"> </w:t>
@@ -21033,10 +20306,10 @@
           <w:lang w:eastAsia="it-IT"/>
         </w:rPr>
         <w:drawing>
-          <wp:inline distT="0" distB="0" distL="0" distR="0" wp14:anchorId="21A952B0" wp14:editId="3AE33D22">
-            <wp:extent cx="6648450" cy="4591050"/>
-            <wp:effectExtent l="0" t="0" r="0" b="0"/>
-            <wp:docPr id="5" name="Immagine 5"/>
+          <wp:inline distT="0" distB="0" distL="0" distR="0" wp14:anchorId="6137C983" wp14:editId="34FBCDA0">
+            <wp:extent cx="6640195" cy="4593590"/>
+            <wp:effectExtent l="0" t="0" r="8255" b="0"/>
+            <wp:docPr id="8" name="Immagine 8"/>
             <wp:cNvGraphicFramePr>
               <a:graphicFrameLocks xmlns:a="http://schemas.openxmlformats.org/drawingml/2006/main" noChangeAspect="1"/>
             </wp:cNvGraphicFramePr>
@@ -21065,7 +20338,7 @@
                   <pic:spPr bwMode="auto">
                     <a:xfrm>
                       <a:off x="0" y="0"/>
-                      <a:ext cx="6648450" cy="4591050"/>
+                      <a:ext cx="6640195" cy="4593590"/>
                     </a:xfrm>
                     <a:prstGeom prst="rect">
                       <a:avLst/>
@@ -21088,19 +20361,6 @@
           <w:lang w:eastAsia="it-IT"/>
         </w:rPr>
       </w:pPr>
-      <w:r>
-        <w:rPr>
-          <w:lang w:eastAsia="it-IT"/>
-        </w:rPr>
-        <w:t>Da vedere la parte di indirizzo che deve essere sistemata</w:t>
-      </w:r>
-    </w:p>
-    <w:p>
-      <w:pPr>
-        <w:rPr>
-          <w:lang w:eastAsia="it-IT"/>
-        </w:rPr>
-      </w:pPr>
     </w:p>
     <w:p>
       <w:pPr>
@@ -21115,7 +20375,7 @@
           <w:lang w:eastAsia="it-IT"/>
         </w:rPr>
       </w:pPr>
-      <w:bookmarkStart w:id="48" w:name="_Toc121412748"/>
+      <w:bookmarkStart w:id="51" w:name="_Toc122432141"/>
       <w:r>
         <w:rPr>
           <w:rFonts w:ascii="Century" w:hAnsi="Century"/>
@@ -21128,7 +20388,7 @@
         </w:rPr>
         <w:t>ELIMINAZIONI DEGLI ATTRIBUTI MULTIVALORE</w:t>
       </w:r>
-      <w:bookmarkEnd w:id="48"/>
+      <w:bookmarkEnd w:id="51"/>
       <w:r>
         <w:rPr>
           <w:rFonts w:ascii="Century" w:hAnsi="Century"/>
@@ -21183,7 +20443,7 @@
           <w:lang w:eastAsia="it-IT"/>
         </w:rPr>
       </w:pPr>
-      <w:bookmarkStart w:id="49" w:name="_Toc121412749"/>
+      <w:bookmarkStart w:id="52" w:name="_Toc122432142"/>
       <w:r>
         <w:rPr>
           <w:rFonts w:ascii="Century" w:hAnsi="Century"/>
@@ -21194,7 +20454,7 @@
         </w:rPr>
         <w:t>ELENCO DEGLI INDENTIFICATORI PRICIPALI</w:t>
       </w:r>
-      <w:bookmarkEnd w:id="49"/>
+      <w:bookmarkEnd w:id="52"/>
       <w:r>
         <w:rPr>
           <w:rFonts w:ascii="Century" w:hAnsi="Century"/>
@@ -21974,7 +21234,7 @@
           <w:lang w:eastAsia="it-IT"/>
         </w:rPr>
       </w:pPr>
-      <w:bookmarkStart w:id="50" w:name="_Toc121412750"/>
+      <w:bookmarkStart w:id="53" w:name="_Toc122432143"/>
       <w:r>
         <w:rPr>
           <w:rFonts w:ascii="Century" w:hAnsi="Century"/>
@@ -21984,10 +21244,9 @@
           <w:highlight w:val="red"/>
           <w:lang w:eastAsia="it-IT"/>
         </w:rPr>
-        <w:lastRenderedPageBreak/>
         <w:t>NORMALIZZAZIONE</w:t>
       </w:r>
-      <w:bookmarkEnd w:id="50"/>
+      <w:bookmarkEnd w:id="53"/>
     </w:p>
     <w:p>
       <w:pPr>
@@ -22020,6 +21279,7 @@
         <w:rPr>
           <w:lang w:eastAsia="it-IT"/>
         </w:rPr>
+        <w:lastRenderedPageBreak/>
         <w:t>A</w:t>
       </w:r>
       <w:r>
@@ -22034,33 +21294,11 @@
         </w:rPr>
         <w:t xml:space="preserve"> </w:t>
       </w:r>
-      <w:proofErr w:type="spellStart"/>
       <w:r>
         <w:rPr>
           <w:rFonts w:ascii="Univers" w:hAnsi="Univers" w:cs="Times New Roman"/>
         </w:rPr>
-        <w:t>Boyce</w:t>
-      </w:r>
-      <w:proofErr w:type="spellEnd"/>
-      <w:r>
-        <w:rPr>
-          <w:rFonts w:ascii="Univers" w:hAnsi="Univers" w:cs="Times New Roman"/>
-        </w:rPr>
-        <w:t xml:space="preserve"> e </w:t>
-      </w:r>
-      <w:proofErr w:type="spellStart"/>
-      <w:r>
-        <w:rPr>
-          <w:rFonts w:ascii="Univers" w:hAnsi="Univers" w:cs="Times New Roman"/>
-        </w:rPr>
-        <w:t>Codd</w:t>
-      </w:r>
-      <w:proofErr w:type="spellEnd"/>
-      <w:r>
-        <w:rPr>
-          <w:rFonts w:ascii="Univers" w:hAnsi="Univers" w:cs="Times New Roman"/>
-        </w:rPr>
-        <w:t xml:space="preserve"> in quanto tutte binarie.</w:t>
+        <w:t>Boyce e Codd in quanto tutte binarie.</w:t>
       </w:r>
     </w:p>
     <w:tbl>
@@ -22864,7 +22102,7 @@
           <w:lang w:eastAsia="it-IT"/>
         </w:rPr>
       </w:pPr>
-      <w:bookmarkStart w:id="51" w:name="_Toc121412751"/>
+      <w:bookmarkStart w:id="54" w:name="_Toc122432144"/>
       <w:r>
         <w:rPr>
           <w:rFonts w:ascii="Century" w:hAnsi="Century"/>
@@ -22876,7 +22114,7 @@
         </w:rPr>
         <w:t>TRADUZIONE VERSO IL MODELLO RELAZIONALE</w:t>
       </w:r>
-      <w:bookmarkEnd w:id="51"/>
+      <w:bookmarkEnd w:id="54"/>
       <w:r>
         <w:rPr>
           <w:rFonts w:ascii="Century" w:hAnsi="Century"/>
@@ -22938,7 +22176,7 @@
                 <w:szCs w:val="40"/>
               </w:rPr>
             </w:pPr>
-            <w:bookmarkStart w:id="52" w:name="_Hlk122016948"/>
+            <w:bookmarkStart w:id="55" w:name="_Hlk122016948"/>
             <w:r>
               <w:rPr>
                 <w:rFonts w:ascii="Times New Roman" w:hAnsi="Times New Roman" w:cs="Times New Roman"/>
@@ -23046,21 +22284,7 @@
               <w:rPr>
                 <w:rFonts w:ascii="Univers" w:hAnsi="Univers" w:cs="Times New Roman"/>
               </w:rPr>
-              <w:t xml:space="preserve">, Via, </w:t>
-            </w:r>
-            <w:proofErr w:type="spellStart"/>
-            <w:r>
-              <w:rPr>
-                <w:rFonts w:ascii="Univers" w:hAnsi="Univers" w:cs="Times New Roman"/>
-              </w:rPr>
-              <w:t>N_Civico</w:t>
-            </w:r>
-            <w:proofErr w:type="spellEnd"/>
-            <w:r>
-              <w:rPr>
-                <w:rFonts w:ascii="Univers" w:hAnsi="Univers" w:cs="Times New Roman"/>
-              </w:rPr>
-              <w:t>, Citta, CAP, Nome, Telefono)</w:t>
+              <w:t>, Via, N_Civico, Citta, CAP, Nome, Telefono)</w:t>
             </w:r>
           </w:p>
         </w:tc>
@@ -23186,21 +22410,7 @@
               <w:rPr>
                 <w:rFonts w:ascii="Univers" w:hAnsi="Univers" w:cs="Times New Roman"/>
               </w:rPr>
-              <w:t>Dipendente (</w:t>
-            </w:r>
-            <w:proofErr w:type="spellStart"/>
-            <w:r>
-              <w:rPr>
-                <w:rFonts w:ascii="Univers" w:hAnsi="Univers" w:cs="Times New Roman"/>
-              </w:rPr>
-              <w:t>Codice_dip</w:t>
-            </w:r>
-            <w:proofErr w:type="spellEnd"/>
-            <w:r>
-              <w:rPr>
-                <w:rFonts w:ascii="Univers" w:hAnsi="Univers" w:cs="Times New Roman"/>
-              </w:rPr>
-              <w:t>, cognome, ruolo)</w:t>
+              <w:t>Dipendente (Codice_dip, cognome, ruolo)</w:t>
             </w:r>
           </w:p>
         </w:tc>
@@ -23324,7 +22534,6 @@
               </w:rPr>
               <w:t>Contratto (</w:t>
             </w:r>
-            <w:proofErr w:type="spellStart"/>
             <w:r>
               <w:rPr>
                 <w:rFonts w:ascii="Univers" w:hAnsi="Univers" w:cs="Times New Roman"/>
@@ -23339,7 +22548,6 @@
               </w:rPr>
               <w:t>_cont</w:t>
             </w:r>
-            <w:proofErr w:type="spellEnd"/>
             <w:r>
               <w:rPr>
                 <w:rFonts w:ascii="Univers" w:hAnsi="Univers" w:cs="Times New Roman"/>
@@ -23396,21 +22604,12 @@
                 <w:rFonts w:ascii="Univers" w:hAnsi="Univers" w:cs="Times New Roman"/>
               </w:rPr>
             </w:pPr>
-            <w:proofErr w:type="spellStart"/>
-            <w:r>
-              <w:rPr>
-                <w:rFonts w:ascii="Univers" w:hAnsi="Univers" w:cs="Times New Roman"/>
-              </w:rPr>
-              <w:t>ContrattoAcquisto</w:t>
-            </w:r>
-            <w:proofErr w:type="spellEnd"/>
-            <w:r>
-              <w:rPr>
-                <w:rFonts w:ascii="Univers" w:hAnsi="Univers" w:cs="Times New Roman"/>
-              </w:rPr>
-              <w:t xml:space="preserve"> (</w:t>
-            </w:r>
-            <w:proofErr w:type="spellStart"/>
+            <w:r>
+              <w:rPr>
+                <w:rFonts w:ascii="Univers" w:hAnsi="Univers" w:cs="Times New Roman"/>
+              </w:rPr>
+              <w:t>ContrattoAcquisto (</w:t>
+            </w:r>
             <w:r>
               <w:rPr>
                 <w:rFonts w:ascii="Univers" w:hAnsi="Univers" w:cs="Times New Roman"/>
@@ -23425,7 +22624,6 @@
               </w:rPr>
               <w:t>_cont</w:t>
             </w:r>
-            <w:proofErr w:type="spellEnd"/>
             <w:r>
               <w:rPr>
                 <w:rFonts w:ascii="Univers" w:hAnsi="Univers" w:cs="Times New Roman"/>
@@ -23483,21 +22681,12 @@
                 <w:rFonts w:ascii="Univers" w:hAnsi="Univers" w:cs="Times New Roman"/>
               </w:rPr>
             </w:pPr>
-            <w:proofErr w:type="spellStart"/>
-            <w:r>
-              <w:rPr>
-                <w:rFonts w:ascii="Univers" w:hAnsi="Univers" w:cs="Times New Roman"/>
-              </w:rPr>
-              <w:t>ContrattoVendita</w:t>
-            </w:r>
-            <w:proofErr w:type="spellEnd"/>
-            <w:r>
-              <w:rPr>
-                <w:rFonts w:ascii="Univers" w:hAnsi="Univers" w:cs="Times New Roman"/>
-              </w:rPr>
-              <w:t xml:space="preserve"> (</w:t>
-            </w:r>
-            <w:proofErr w:type="spellStart"/>
+            <w:r>
+              <w:rPr>
+                <w:rFonts w:ascii="Univers" w:hAnsi="Univers" w:cs="Times New Roman"/>
+              </w:rPr>
+              <w:t>ContrattoVendita (</w:t>
+            </w:r>
             <w:r>
               <w:rPr>
                 <w:rFonts w:ascii="Univers" w:hAnsi="Univers" w:cs="Times New Roman"/>
@@ -23512,7 +22701,6 @@
               </w:rPr>
               <w:t>_cont</w:t>
             </w:r>
-            <w:proofErr w:type="spellEnd"/>
             <w:r>
               <w:rPr>
                 <w:rFonts w:ascii="Univers" w:hAnsi="Univers" w:cs="Times New Roman"/>
@@ -23569,21 +22757,12 @@
                 <w:rFonts w:ascii="Univers" w:hAnsi="Univers" w:cs="Times New Roman"/>
               </w:rPr>
             </w:pPr>
-            <w:proofErr w:type="spellStart"/>
-            <w:r>
-              <w:rPr>
-                <w:rFonts w:ascii="Univers" w:hAnsi="Univers" w:cs="Times New Roman"/>
-              </w:rPr>
-              <w:t>ContrattoLavoro</w:t>
-            </w:r>
-            <w:proofErr w:type="spellEnd"/>
-            <w:r>
-              <w:rPr>
-                <w:rFonts w:ascii="Univers" w:hAnsi="Univers" w:cs="Times New Roman"/>
-              </w:rPr>
-              <w:t xml:space="preserve"> (</w:t>
-            </w:r>
-            <w:proofErr w:type="spellStart"/>
+            <w:r>
+              <w:rPr>
+                <w:rFonts w:ascii="Univers" w:hAnsi="Univers" w:cs="Times New Roman"/>
+              </w:rPr>
+              <w:t>ContrattoLavoro (</w:t>
+            </w:r>
             <w:r>
               <w:rPr>
                 <w:rFonts w:ascii="Univers" w:hAnsi="Univers" w:cs="Times New Roman"/>
@@ -23598,7 +22777,6 @@
               </w:rPr>
               <w:t>_cont</w:t>
             </w:r>
-            <w:proofErr w:type="spellEnd"/>
             <w:r>
               <w:rPr>
                 <w:rFonts w:ascii="Univers" w:hAnsi="Univers" w:cs="Times New Roman"/>
@@ -23669,35 +22847,7 @@
               <w:rPr>
                 <w:rFonts w:ascii="Univers" w:hAnsi="Univers" w:cs="Times New Roman"/>
               </w:rPr>
-              <w:t xml:space="preserve">, settore, ripiano, scaffale, </w:t>
-            </w:r>
-            <w:proofErr w:type="spellStart"/>
-            <w:r>
-              <w:rPr>
-                <w:rFonts w:ascii="Univers" w:hAnsi="Univers" w:cs="Times New Roman"/>
-              </w:rPr>
-              <w:t>altre_spec</w:t>
-            </w:r>
-            <w:proofErr w:type="spellEnd"/>
-            <w:r>
-              <w:rPr>
-                <w:rFonts w:ascii="Univers" w:hAnsi="Univers" w:cs="Times New Roman"/>
-              </w:rPr>
-              <w:t xml:space="preserve">, colore, prezzo, tipologia, </w:t>
-            </w:r>
-            <w:proofErr w:type="spellStart"/>
-            <w:r>
-              <w:rPr>
-                <w:rFonts w:ascii="Univers" w:hAnsi="Univers" w:cs="Times New Roman"/>
-              </w:rPr>
-              <w:t>quantita</w:t>
-            </w:r>
-            <w:proofErr w:type="spellEnd"/>
-            <w:r>
-              <w:rPr>
-                <w:rFonts w:ascii="Univers" w:hAnsi="Univers" w:cs="Times New Roman"/>
-              </w:rPr>
-              <w:t xml:space="preserve">) </w:t>
+              <w:t xml:space="preserve">, settore, ripiano, scaffale, altre_spec, colore, prezzo, tipologia, quantita) </w:t>
             </w:r>
           </w:p>
         </w:tc>
@@ -23749,21 +22899,12 @@
                 <w:rFonts w:ascii="Univers" w:hAnsi="Univers" w:cs="Times New Roman"/>
               </w:rPr>
             </w:pPr>
-            <w:proofErr w:type="spellStart"/>
-            <w:r>
-              <w:rPr>
-                <w:rFonts w:ascii="Univers" w:hAnsi="Univers" w:cs="Times New Roman"/>
-              </w:rPr>
-              <w:t>MateriaPrima</w:t>
-            </w:r>
-            <w:proofErr w:type="spellEnd"/>
-            <w:r>
-              <w:rPr>
-                <w:rFonts w:ascii="Univers" w:hAnsi="Univers" w:cs="Times New Roman"/>
-              </w:rPr>
-              <w:t xml:space="preserve"> (</w:t>
-            </w:r>
-            <w:proofErr w:type="spellStart"/>
+            <w:r>
+              <w:rPr>
+                <w:rFonts w:ascii="Univers" w:hAnsi="Univers" w:cs="Times New Roman"/>
+              </w:rPr>
+              <w:t>MateriaPrima (</w:t>
+            </w:r>
             <w:r>
               <w:rPr>
                 <w:rFonts w:ascii="Univers" w:hAnsi="Univers" w:cs="Times New Roman"/>
@@ -23771,7 +22912,6 @@
               </w:rPr>
               <w:t>Codice_mat</w:t>
             </w:r>
-            <w:proofErr w:type="spellEnd"/>
             <w:r>
               <w:rPr>
                 <w:rFonts w:ascii="Univers" w:hAnsi="Univers" w:cs="Times New Roman"/>
@@ -23783,21 +22923,7 @@
               <w:rPr>
                 <w:rFonts w:ascii="Univers" w:hAnsi="Univers" w:cs="Times New Roman"/>
               </w:rPr>
-              <w:t xml:space="preserve"> categoria, </w:t>
-            </w:r>
-            <w:proofErr w:type="spellStart"/>
-            <w:r>
-              <w:rPr>
-                <w:rFonts w:ascii="Univers" w:hAnsi="Univers" w:cs="Times New Roman"/>
-              </w:rPr>
-              <w:t>elasticita</w:t>
-            </w:r>
-            <w:proofErr w:type="spellEnd"/>
-            <w:r>
-              <w:rPr>
-                <w:rFonts w:ascii="Univers" w:hAnsi="Univers" w:cs="Times New Roman"/>
-              </w:rPr>
-              <w:t>, durezza</w:t>
+              <w:t xml:space="preserve"> categoria, elasticita, durezza</w:t>
             </w:r>
             <w:r>
               <w:rPr>
@@ -23857,21 +22983,12 @@
                 <w:rFonts w:ascii="Univers" w:hAnsi="Univers" w:cs="Times New Roman"/>
               </w:rPr>
             </w:pPr>
-            <w:proofErr w:type="spellStart"/>
-            <w:r>
-              <w:rPr>
-                <w:rFonts w:ascii="Univers" w:hAnsi="Univers" w:cs="Times New Roman"/>
-              </w:rPr>
-              <w:t>ProdottoFinito</w:t>
-            </w:r>
-            <w:proofErr w:type="spellEnd"/>
-            <w:r>
-              <w:rPr>
-                <w:rFonts w:ascii="Univers" w:hAnsi="Univers" w:cs="Times New Roman"/>
-              </w:rPr>
-              <w:t xml:space="preserve"> (</w:t>
-            </w:r>
-            <w:proofErr w:type="spellStart"/>
+            <w:r>
+              <w:rPr>
+                <w:rFonts w:ascii="Univers" w:hAnsi="Univers" w:cs="Times New Roman"/>
+              </w:rPr>
+              <w:t>ProdottoFinito (</w:t>
+            </w:r>
             <w:r>
               <w:rPr>
                 <w:rFonts w:ascii="Univers" w:hAnsi="Univers" w:cs="Times New Roman"/>
@@ -23879,7 +22996,6 @@
               </w:rPr>
               <w:t>Codice_mat</w:t>
             </w:r>
-            <w:proofErr w:type="spellEnd"/>
             <w:r>
               <w:rPr>
                 <w:rFonts w:ascii="Univers" w:hAnsi="Univers" w:cs="Times New Roman"/>
@@ -23959,7 +23075,7 @@
           </w:p>
         </w:tc>
       </w:tr>
-      <w:bookmarkEnd w:id="52"/>
+      <w:bookmarkEnd w:id="55"/>
     </w:tbl>
     <w:p>
       <w:pPr>
@@ -23979,7 +23095,7 @@
           <w:lang w:eastAsia="it-IT"/>
         </w:rPr>
       </w:pPr>
-      <w:bookmarkStart w:id="53" w:name="_Toc121412752"/>
+      <w:bookmarkStart w:id="56" w:name="_Toc122432145"/>
       <w:r>
         <w:rPr>
           <w:rFonts w:ascii="Century" w:hAnsi="Century"/>
@@ -24000,7 +23116,7 @@
         </w:rPr>
         <w:t>SQL E TESTING</w:t>
       </w:r>
-      <w:bookmarkEnd w:id="53"/>
+      <w:bookmarkEnd w:id="56"/>
     </w:p>
     <w:p>
       <w:pPr>
@@ -24042,7 +23158,7 @@
         <v:path o:extrusionok="f" gradientshapeok="t" o:connecttype="rect"/>
         <o:lock v:ext="edit" aspectratio="t"/>
       </v:shapetype>
-      <v:shape id="_x0000_i1042" type="#_x0000_t75" style="width:11.25pt;height:11.25pt" o:bullet="t">
+      <v:shape id="_x0000_i1071" type="#_x0000_t75" style="width:14.4pt;height:14.4pt" o:bullet="t">
         <v:imagedata r:id="rId1" o:title="mso264"/>
       </v:shape>
     </w:pict>

</xml_diff>

<commit_message>
Aggiunto schema della ridondanza
Bisogna illustrare ancora la parte di calcolo
</commit_message>
<xml_diff>
--- a/Tesina base di Dati.docx
+++ b/Tesina base di Dati.docx
@@ -7268,7 +7268,7 @@
           <w:szCs w:val="28"/>
           <w:lang w:eastAsia="it-IT"/>
         </w:rPr>
-        <w:t>Analisi dei processi intern</w:t>
+        <w:t xml:space="preserve"> </w:t>
       </w:r>
       <w:r>
         <w:rPr>
@@ -7278,7 +7278,44 @@
           <w:szCs w:val="28"/>
           <w:lang w:eastAsia="it-IT"/>
         </w:rPr>
+        <w:t>Analisi dei processi intern</w:t>
+      </w:r>
+      <w:r>
+        <w:rPr>
+          <w:rFonts w:ascii="Century" w:hAnsi="Century"/>
+          <w:color w:val="2F5496" w:themeColor="accent1" w:themeShade="BF"/>
+          <w:sz w:val="28"/>
+          <w:szCs w:val="28"/>
+          <w:lang w:eastAsia="it-IT"/>
+        </w:rPr>
         <w:t>i</w:t>
+      </w:r>
+    </w:p>
+    <w:p>
+      <w:pPr>
+        <w:pStyle w:val="Titolo3"/>
+        <w:numPr>
+          <w:ilvl w:val="0"/>
+          <w:numId w:val="0"/>
+        </w:numPr>
+        <w:jc w:val="center"/>
+        <w:rPr>
+          <w:rFonts w:ascii="Century" w:hAnsi="Century"/>
+          <w:color w:val="2F5496" w:themeColor="accent1" w:themeShade="BF"/>
+          <w:sz w:val="32"/>
+          <w:szCs w:val="32"/>
+          <w:lang w:eastAsia="it-IT"/>
+        </w:rPr>
+      </w:pPr>
+      <w:r>
+        <w:rPr>
+          <w:rFonts w:ascii="Century" w:hAnsi="Century"/>
+          <w:color w:val="2F5496" w:themeColor="accent1" w:themeShade="BF"/>
+          <w:sz w:val="28"/>
+          <w:szCs w:val="28"/>
+          <w:lang w:eastAsia="it-IT"/>
+        </w:rPr>
+        <w:br/>
       </w:r>
       <w:r>
         <w:rPr>
@@ -7290,9 +7327,9 @@
           <w:lang w:eastAsia="it-IT"/>
         </w:rPr>
         <w:drawing>
-          <wp:inline distT="0" distB="0" distL="0" distR="0" wp14:anchorId="36CC2537" wp14:editId="3988A9EC">
-            <wp:extent cx="5958262" cy="2673985"/>
-            <wp:effectExtent l="3810" t="0" r="8255" b="8255"/>
+          <wp:inline distT="0" distB="0" distL="0" distR="0" wp14:anchorId="36CC2537" wp14:editId="7C77516B">
+            <wp:extent cx="6281530" cy="2819063"/>
+            <wp:effectExtent l="0" t="0" r="5080" b="635"/>
             <wp:docPr id="9" name="Immagine 9"/>
             <wp:cNvGraphicFramePr>
               <a:graphicFrameLocks xmlns:a="http://schemas.openxmlformats.org/drawingml/2006/main" noChangeAspect="1"/>
@@ -7322,7 +7359,7 @@
                   <pic:spPr bwMode="auto">
                     <a:xfrm>
                       <a:off x="0" y="0"/>
-                      <a:ext cx="5966121" cy="2677512"/>
+                      <a:ext cx="6329320" cy="2840510"/>
                     </a:xfrm>
                     <a:prstGeom prst="rect">
                       <a:avLst/>
@@ -12905,6 +12942,7 @@
                 <w:szCs w:val="40"/>
               </w:rPr>
             </w:pPr>
+            <w:bookmarkStart w:id="38" w:name="_Hlk122622584"/>
             <w:r>
               <w:rPr>
                 <w:rFonts w:ascii="Times New Roman" w:hAnsi="Times New Roman" w:cs="Times New Roman"/>
@@ -13175,6 +13213,7 @@
           </w:p>
         </w:tc>
       </w:tr>
+      <w:bookmarkEnd w:id="38"/>
       <w:tr>
         <w:tc>
           <w:tcPr>
@@ -14810,7 +14849,7 @@
           <w:lang w:eastAsia="it-IT"/>
         </w:rPr>
       </w:pPr>
-      <w:bookmarkStart w:id="38" w:name="_Toc122432130"/>
+      <w:bookmarkStart w:id="39" w:name="_Toc122432130"/>
       <w:r>
         <w:rPr>
           <w:rFonts w:ascii="Century" w:hAnsi="Century"/>
@@ -14833,7 +14872,7 @@
         </w:rPr>
         <w:t>ELAZIONI</w:t>
       </w:r>
-      <w:bookmarkEnd w:id="38"/>
+      <w:bookmarkEnd w:id="39"/>
     </w:p>
     <w:tbl>
       <w:tblPr>
@@ -14871,7 +14910,7 @@
                 <w:szCs w:val="40"/>
               </w:rPr>
             </w:pPr>
-            <w:bookmarkStart w:id="39" w:name="_Hlk121586847"/>
+            <w:bookmarkStart w:id="40" w:name="_Hlk121586847"/>
             <w:r>
               <w:rPr>
                 <w:rFonts w:ascii="Times New Roman" w:hAnsi="Times New Roman" w:cs="Times New Roman"/>
@@ -15094,7 +15133,7 @@
           </w:p>
         </w:tc>
       </w:tr>
-      <w:bookmarkEnd w:id="39"/>
+      <w:bookmarkEnd w:id="40"/>
       <w:tr>
         <w:tc>
           <w:tcPr>
@@ -15686,7 +15725,7 @@
           <w:lang w:eastAsia="it-IT"/>
         </w:rPr>
       </w:pPr>
-      <w:bookmarkStart w:id="40" w:name="_Toc122432131"/>
+      <w:bookmarkStart w:id="41" w:name="_Toc122432131"/>
       <w:r>
         <w:rPr>
           <w:rFonts w:ascii="Century" w:hAnsi="Century"/>
@@ -15707,7 +15746,7 @@
         </w:rPr>
         <w:t>EGOLE AZIENDALI</w:t>
       </w:r>
-      <w:bookmarkEnd w:id="40"/>
+      <w:bookmarkEnd w:id="41"/>
       <w:r>
         <w:rPr>
           <w:rFonts w:ascii="Century" w:hAnsi="Century"/>
@@ -15732,7 +15771,7 @@
           <w:lang w:eastAsia="it-IT"/>
         </w:rPr>
       </w:pPr>
-      <w:bookmarkStart w:id="41" w:name="_Toc122432132"/>
+      <w:bookmarkStart w:id="42" w:name="_Toc122432132"/>
       <w:r>
         <w:rPr>
           <w:rFonts w:ascii="Century" w:hAnsi="Century"/>
@@ -15744,7 +15783,7 @@
         </w:rPr>
         <w:t>REGOLE DI VINCOLO</w:t>
       </w:r>
-      <w:bookmarkEnd w:id="41"/>
+      <w:bookmarkEnd w:id="42"/>
       <w:r>
         <w:rPr>
           <w:rFonts w:ascii="Century" w:hAnsi="Century"/>
@@ -16747,7 +16786,7 @@
           <w:lang w:eastAsia="it-IT"/>
         </w:rPr>
       </w:pPr>
-      <w:bookmarkStart w:id="42" w:name="_Toc122432133"/>
+      <w:bookmarkStart w:id="43" w:name="_Toc122432133"/>
       <w:r>
         <w:rPr>
           <w:rFonts w:ascii="Century" w:hAnsi="Century"/>
@@ -16759,7 +16798,7 @@
         </w:rPr>
         <w:t>REGOLE DI DERIVAZIONE</w:t>
       </w:r>
-      <w:bookmarkEnd w:id="42"/>
+      <w:bookmarkEnd w:id="43"/>
     </w:p>
     <w:p>
       <w:pPr>
@@ -16834,7 +16873,7 @@
           <w:lang w:eastAsia="it-IT"/>
         </w:rPr>
       </w:pPr>
-      <w:bookmarkStart w:id="43" w:name="_Toc122432134"/>
+      <w:bookmarkStart w:id="44" w:name="_Toc122432134"/>
       <w:r>
         <w:rPr>
           <w:rFonts w:ascii="Century" w:hAnsi="Century"/>
@@ -16846,7 +16885,7 @@
         <w:lastRenderedPageBreak/>
         <w:t>PROGETTAZIONE LOGICA</w:t>
       </w:r>
-      <w:bookmarkEnd w:id="43"/>
+      <w:bookmarkEnd w:id="44"/>
       <w:r>
         <w:rPr>
           <w:rFonts w:ascii="Century" w:hAnsi="Century"/>
@@ -16879,7 +16918,7 @@
           <w:lang w:eastAsia="it-IT"/>
         </w:rPr>
       </w:pPr>
-      <w:bookmarkStart w:id="44" w:name="_Toc122432135"/>
+      <w:bookmarkStart w:id="45" w:name="_Toc122432135"/>
       <w:r>
         <w:rPr>
           <w:rFonts w:ascii="Century" w:hAnsi="Century"/>
@@ -16930,7 +16969,7 @@
         </w:rPr>
         <w:t>OPERAZIONI</w:t>
       </w:r>
-      <w:bookmarkEnd w:id="44"/>
+      <w:bookmarkEnd w:id="45"/>
     </w:p>
     <w:p>
       <w:pPr>
@@ -16952,7 +16991,7 @@
           <w:lang w:eastAsia="it-IT"/>
         </w:rPr>
       </w:pPr>
-      <w:bookmarkStart w:id="45" w:name="_Toc122432136"/>
+      <w:bookmarkStart w:id="46" w:name="_Toc122432136"/>
       <w:r>
         <w:rPr>
           <w:rFonts w:ascii="Century" w:hAnsi="Century"/>
@@ -16965,7 +17004,7 @@
         </w:rPr>
         <w:t>TAVOLA DEI VOLUMI</w:t>
       </w:r>
-      <w:bookmarkEnd w:id="45"/>
+      <w:bookmarkEnd w:id="46"/>
     </w:p>
     <w:tbl>
       <w:tblPr>
@@ -17004,7 +17043,7 @@
                 <w:szCs w:val="40"/>
               </w:rPr>
             </w:pPr>
-            <w:bookmarkStart w:id="46" w:name="_Hlk121417689"/>
+            <w:bookmarkStart w:id="47" w:name="_Hlk121417689"/>
             <w:r>
               <w:rPr>
                 <w:rFonts w:ascii="Times New Roman" w:hAnsi="Times New Roman" w:cs="Times New Roman"/>
@@ -17234,7 +17273,7 @@
           </w:p>
         </w:tc>
       </w:tr>
-      <w:bookmarkEnd w:id="46"/>
+      <w:bookmarkEnd w:id="47"/>
       <w:tr>
         <w:trPr>
           <w:cnfStyle w:val="000000100000" w:firstRow="0" w:lastRow="0" w:firstColumn="0" w:lastColumn="0" w:oddVBand="0" w:evenVBand="0" w:oddHBand="1" w:evenHBand="0" w:firstRowFirstColumn="0" w:firstRowLastColumn="0" w:lastRowFirstColumn="0" w:lastRowLastColumn="0"/>
@@ -18488,7 +18527,7 @@
           <w:lang w:eastAsia="it-IT"/>
         </w:rPr>
       </w:pPr>
-      <w:bookmarkStart w:id="47" w:name="_Toc122432137"/>
+      <w:bookmarkStart w:id="48" w:name="_Toc122432137"/>
       <w:r>
         <w:rPr>
           <w:rFonts w:ascii="Century" w:hAnsi="Century"/>
@@ -18501,7 +18540,7 @@
         <w:lastRenderedPageBreak/>
         <w:t>TAVOLA DELLE OPERAZIONI</w:t>
       </w:r>
-      <w:bookmarkEnd w:id="47"/>
+      <w:bookmarkEnd w:id="48"/>
     </w:p>
     <w:tbl>
       <w:tblPr>
@@ -20140,9 +20179,18 @@
           <w:szCs w:val="28"/>
           <w:lang w:eastAsia="it-IT"/>
         </w:rPr>
-      </w:pPr>
-      <w:bookmarkStart w:id="48" w:name="_Toc122432138"/>
-      <w:r>
+        <w:sectPr>
+          <w:pgSz w:w="11906" w:h="16838"/>
+          <w:pgMar w:top="720" w:right="720" w:bottom="720" w:left="720" w:header="708" w:footer="708" w:gutter="0"/>
+          <w:cols w:space="708"/>
+          <w:docGrid w:linePitch="360"/>
+        </w:sectPr>
+      </w:pPr>
+      <w:bookmarkStart w:id="49" w:name="_Toc122432138"/>
+    </w:p>
+    <w:p>
+      <w:pPr>
+        <w:pStyle w:val="Titolo2"/>
         <w:rPr>
           <w:rFonts w:ascii="Century" w:hAnsi="Century"/>
           <w:noProof/>
@@ -20150,9 +20198,19 @@
           <w:szCs w:val="28"/>
           <w:lang w:eastAsia="it-IT"/>
         </w:rPr>
+      </w:pPr>
+      <w:r>
+        <w:rPr>
+          <w:rFonts w:ascii="Century" w:hAnsi="Century"/>
+          <w:noProof/>
+          <w:sz w:val="28"/>
+          <w:szCs w:val="28"/>
+          <w:lang w:eastAsia="it-IT"/>
+        </w:rPr>
+        <w:lastRenderedPageBreak/>
         <w:t>RISTRUTTURAZIONE DELLO SCHEMA CONCETTUALE</w:t>
       </w:r>
-      <w:bookmarkEnd w:id="48"/>
+      <w:bookmarkEnd w:id="49"/>
       <w:r>
         <w:rPr>
           <w:rFonts w:ascii="Century" w:hAnsi="Century"/>
@@ -20184,7 +20242,7 @@
           <w:lang w:eastAsia="it-IT"/>
         </w:rPr>
       </w:pPr>
-      <w:bookmarkStart w:id="49" w:name="_Toc122432139"/>
+      <w:bookmarkStart w:id="50" w:name="_Toc122432139"/>
       <w:r>
         <w:rPr>
           <w:rFonts w:ascii="Century" w:hAnsi="Century"/>
@@ -20197,7 +20255,7 @@
         </w:rPr>
         <w:t>ANALISI DERIVAZIONI E RIDONDANZE</w:t>
       </w:r>
-      <w:bookmarkEnd w:id="49"/>
+      <w:bookmarkEnd w:id="50"/>
       <w:r>
         <w:rPr>
           <w:rFonts w:ascii="Century" w:hAnsi="Century"/>
@@ -20239,7 +20297,7 @@
           <w:bCs/>
           <w:lang w:eastAsia="it-IT"/>
         </w:rPr>
-        <w:t>stipendio</w:t>
+        <w:t>Salario</w:t>
       </w:r>
       <w:r>
         <w:rPr>
@@ -20247,6 +20305,69 @@
           <w:lang w:eastAsia="it-IT"/>
         </w:rPr>
         <w:t xml:space="preserve"> in Dipendente. Questa opzione era stata inizialmente scartata, per questo motivo adesso andremo a vedere se tale azione è stata corretta o meno. </w:t>
+      </w:r>
+    </w:p>
+    <w:p>
+      <w:pPr>
+        <w:rPr>
+          <w:rFonts w:ascii="Univers" w:hAnsi="Univers"/>
+          <w:lang w:eastAsia="it-IT"/>
+        </w:rPr>
+      </w:pPr>
+      <w:r>
+        <w:rPr>
+          <w:rFonts w:ascii="Univers" w:hAnsi="Univers"/>
+          <w:noProof/>
+          <w:lang w:eastAsia="it-IT"/>
+        </w:rPr>
+        <w:drawing>
+          <wp:inline distT="0" distB="0" distL="0" distR="0" wp14:anchorId="6DB2FA1E" wp14:editId="065AC38E">
+            <wp:extent cx="6646545" cy="2579370"/>
+            <wp:effectExtent l="0" t="0" r="8255" b="0"/>
+            <wp:docPr id="5" name="Immagine 5"/>
+            <wp:cNvGraphicFramePr>
+              <a:graphicFrameLocks xmlns:a="http://schemas.openxmlformats.org/drawingml/2006/main" noChangeAspect="1"/>
+            </wp:cNvGraphicFramePr>
+            <a:graphic xmlns:a="http://schemas.openxmlformats.org/drawingml/2006/main">
+              <a:graphicData uri="http://schemas.openxmlformats.org/drawingml/2006/picture">
+                <pic:pic xmlns:pic="http://schemas.openxmlformats.org/drawingml/2006/picture">
+                  <pic:nvPicPr>
+                    <pic:cNvPr id="0" name="Picture 2"/>
+                    <pic:cNvPicPr>
+                      <a:picLocks noChangeAspect="1" noChangeArrowheads="1"/>
+                    </pic:cNvPicPr>
+                  </pic:nvPicPr>
+                  <pic:blipFill>
+                    <a:blip r:embed="rId15">
+                      <a:extLst>
+                        <a:ext uri="{28A0092B-C50C-407E-A947-70E740481C1C}">
+                          <a14:useLocalDpi xmlns:a14="http://schemas.microsoft.com/office/drawing/2010/main" val="0"/>
+                        </a:ext>
+                      </a:extLst>
+                    </a:blip>
+                    <a:srcRect/>
+                    <a:stretch>
+                      <a:fillRect/>
+                    </a:stretch>
+                  </pic:blipFill>
+                  <pic:spPr bwMode="auto">
+                    <a:xfrm>
+                      <a:off x="0" y="0"/>
+                      <a:ext cx="6646545" cy="2579370"/>
+                    </a:xfrm>
+                    <a:prstGeom prst="rect">
+                      <a:avLst/>
+                    </a:prstGeom>
+                    <a:noFill/>
+                    <a:ln>
+                      <a:noFill/>
+                    </a:ln>
+                  </pic:spPr>
+                </pic:pic>
+              </a:graphicData>
+            </a:graphic>
+          </wp:inline>
+        </w:drawing>
       </w:r>
     </w:p>
     <w:p>
@@ -20268,7 +20389,7 @@
           <w:lang w:eastAsia="it-IT"/>
         </w:rPr>
       </w:pPr>
-      <w:bookmarkStart w:id="50" w:name="_Toc122432140"/>
+      <w:bookmarkStart w:id="51" w:name="_Toc122432140"/>
       <w:r>
         <w:rPr>
           <w:rFonts w:ascii="Century" w:hAnsi="Century"/>
@@ -20278,10 +20399,31 @@
           <w:szCs w:val="28"/>
           <w:lang w:eastAsia="it-IT"/>
         </w:rPr>
-        <w:lastRenderedPageBreak/>
-        <w:t>ELIMINAZIONI DELLE GERANCHIE</w:t>
-      </w:r>
-      <w:bookmarkEnd w:id="50"/>
+        <w:t>ELIMINAZIONI DELLE GERA</w:t>
+      </w:r>
+      <w:r>
+        <w:rPr>
+          <w:rFonts w:ascii="Century" w:hAnsi="Century"/>
+          <w:noProof/>
+          <w:color w:val="2F5496" w:themeColor="accent1" w:themeShade="BF"/>
+          <w:sz w:val="28"/>
+          <w:szCs w:val="28"/>
+          <w:lang w:eastAsia="it-IT"/>
+        </w:rPr>
+        <w:t>R</w:t>
+      </w:r>
+      <w:r>
+        <w:rPr>
+          <w:rFonts w:ascii="Century" w:hAnsi="Century"/>
+          <w:noProof/>
+          <w:color w:val="2F5496" w:themeColor="accent1" w:themeShade="BF"/>
+          <w:sz w:val="28"/>
+          <w:szCs w:val="28"/>
+          <w:lang w:eastAsia="it-IT"/>
+        </w:rPr>
+        <w:t>CHIE</w:t>
+      </w:r>
+      <w:bookmarkEnd w:id="51"/>
       <w:r>
         <w:rPr>
           <w:rFonts w:ascii="Century" w:hAnsi="Century"/>
@@ -20323,7 +20465,7 @@
                     </pic:cNvPicPr>
                   </pic:nvPicPr>
                   <pic:blipFill>
-                    <a:blip r:embed="rId15" cstate="print">
+                    <a:blip r:embed="rId16" cstate="print">
                       <a:extLst>
                         <a:ext uri="{28A0092B-C50C-407E-A947-70E740481C1C}">
                           <a14:useLocalDpi xmlns:a14="http://schemas.microsoft.com/office/drawing/2010/main" val="0"/>
@@ -20375,7 +20517,7 @@
           <w:lang w:eastAsia="it-IT"/>
         </w:rPr>
       </w:pPr>
-      <w:bookmarkStart w:id="51" w:name="_Toc122432141"/>
+      <w:bookmarkStart w:id="52" w:name="_Toc122432141"/>
       <w:r>
         <w:rPr>
           <w:rFonts w:ascii="Century" w:hAnsi="Century"/>
@@ -20386,9 +20528,10 @@
           <w:highlight w:val="red"/>
           <w:lang w:eastAsia="it-IT"/>
         </w:rPr>
+        <w:lastRenderedPageBreak/>
         <w:t>ELIMINAZIONI DEGLI ATTRIBUTI MULTIVALORE</w:t>
       </w:r>
-      <w:bookmarkEnd w:id="51"/>
+      <w:bookmarkEnd w:id="52"/>
       <w:r>
         <w:rPr>
           <w:rFonts w:ascii="Century" w:hAnsi="Century"/>
@@ -20443,7 +20586,7 @@
           <w:lang w:eastAsia="it-IT"/>
         </w:rPr>
       </w:pPr>
-      <w:bookmarkStart w:id="52" w:name="_Toc122432142"/>
+      <w:bookmarkStart w:id="53" w:name="_Toc122432142"/>
       <w:r>
         <w:rPr>
           <w:rFonts w:ascii="Century" w:hAnsi="Century"/>
@@ -20454,7 +20597,7 @@
         </w:rPr>
         <w:t>ELENCO DEGLI INDENTIFICATORI PRICIPALI</w:t>
       </w:r>
-      <w:bookmarkEnd w:id="52"/>
+      <w:bookmarkEnd w:id="53"/>
       <w:r>
         <w:rPr>
           <w:rFonts w:ascii="Century" w:hAnsi="Century"/>
@@ -21234,7 +21377,7 @@
           <w:lang w:eastAsia="it-IT"/>
         </w:rPr>
       </w:pPr>
-      <w:bookmarkStart w:id="53" w:name="_Toc122432143"/>
+      <w:bookmarkStart w:id="54" w:name="_Toc122432143"/>
       <w:r>
         <w:rPr>
           <w:rFonts w:ascii="Century" w:hAnsi="Century"/>
@@ -21246,7 +21389,7 @@
         </w:rPr>
         <w:t>NORMALIZZAZIONE</w:t>
       </w:r>
-      <w:bookmarkEnd w:id="53"/>
+      <w:bookmarkEnd w:id="54"/>
     </w:p>
     <w:p>
       <w:pPr>
@@ -21279,7 +21422,6 @@
         <w:rPr>
           <w:lang w:eastAsia="it-IT"/>
         </w:rPr>
-        <w:lastRenderedPageBreak/>
         <w:t>A</w:t>
       </w:r>
       <w:r>
@@ -21337,6 +21479,7 @@
                 <w:szCs w:val="40"/>
               </w:rPr>
             </w:pPr>
+            <w:bookmarkStart w:id="55" w:name="_Hlk122622511"/>
             <w:r>
               <w:rPr>
                 <w:rFonts w:ascii="Times New Roman" w:hAnsi="Times New Roman" w:cs="Times New Roman"/>
@@ -21555,6 +21698,7 @@
           </w:p>
         </w:tc>
       </w:tr>
+      <w:bookmarkEnd w:id="55"/>
       <w:tr>
         <w:trPr>
           <w:trHeight w:val="240"/>
@@ -22102,7 +22246,7 @@
           <w:lang w:eastAsia="it-IT"/>
         </w:rPr>
       </w:pPr>
-      <w:bookmarkStart w:id="54" w:name="_Toc122432144"/>
+      <w:bookmarkStart w:id="56" w:name="_Toc122432144"/>
       <w:r>
         <w:rPr>
           <w:rFonts w:ascii="Century" w:hAnsi="Century"/>
@@ -22114,7 +22258,7 @@
         </w:rPr>
         <w:t>TRADUZIONE VERSO IL MODELLO RELAZIONALE</w:t>
       </w:r>
-      <w:bookmarkEnd w:id="54"/>
+      <w:bookmarkEnd w:id="56"/>
       <w:r>
         <w:rPr>
           <w:rFonts w:ascii="Century" w:hAnsi="Century"/>
@@ -22176,7 +22320,7 @@
                 <w:szCs w:val="40"/>
               </w:rPr>
             </w:pPr>
-            <w:bookmarkStart w:id="55" w:name="_Hlk122016948"/>
+            <w:bookmarkStart w:id="57" w:name="_Hlk122016948"/>
             <w:r>
               <w:rPr>
                 <w:rFonts w:ascii="Times New Roman" w:hAnsi="Times New Roman" w:cs="Times New Roman"/>
@@ -22508,6 +22652,7 @@
               <w:rPr>
                 <w:rFonts w:ascii="Univers" w:hAnsi="Univers" w:cs="Times New Roman"/>
               </w:rPr>
+              <w:lastRenderedPageBreak/>
               <w:t>Contratto</w:t>
             </w:r>
           </w:p>
@@ -23075,7 +23220,7 @@
           </w:p>
         </w:tc>
       </w:tr>
-      <w:bookmarkEnd w:id="55"/>
+      <w:bookmarkEnd w:id="57"/>
     </w:tbl>
     <w:p>
       <w:pPr>
@@ -23095,7 +23240,7 @@
           <w:lang w:eastAsia="it-IT"/>
         </w:rPr>
       </w:pPr>
-      <w:bookmarkStart w:id="56" w:name="_Toc122432145"/>
+      <w:bookmarkStart w:id="58" w:name="_Toc122432145"/>
       <w:r>
         <w:rPr>
           <w:rFonts w:ascii="Century" w:hAnsi="Century"/>
@@ -23116,7 +23261,7 @@
         </w:rPr>
         <w:t>SQL E TESTING</w:t>
       </w:r>
-      <w:bookmarkEnd w:id="56"/>
+      <w:bookmarkEnd w:id="58"/>
     </w:p>
     <w:p>
       <w:pPr>
@@ -23158,7 +23303,7 @@
         <v:path o:extrusionok="f" gradientshapeok="t" o:connecttype="rect"/>
         <o:lock v:ext="edit" aspectratio="t"/>
       </v:shapetype>
-      <v:shape id="_x0000_i1071" type="#_x0000_t75" style="width:14.4pt;height:14.4pt" o:bullet="t">
+      <v:shape id="_x0000_i1065" type="#_x0000_t75" style="width:14.4pt;height:14.4pt" o:bullet="t">
         <v:imagedata r:id="rId1" o:title="mso264"/>
       </v:shape>
     </w:pict>

</xml_diff>

<commit_message>
Corretto lo schema ER
Bisogna ancora correggere lo schema della generalizzazione
</commit_message>
<xml_diff>
--- a/Tesina base di Dati.docx
+++ b/Tesina base di Dati.docx
@@ -5739,7 +5739,21 @@
         <w:rPr>
           <w:rFonts w:ascii="Univers" w:hAnsi="Univers"/>
         </w:rPr>
-        <w:t>L’impresa si occupa dello stampaggio di suole per calzature, i nostri clienti sono i calzaturifici che producono scarpe. Il nome deriva dal fondatore Malaspina. All’inizio si facevano produzione di suole prefesato, con il quale si indicavano i componenti tutti slegati che poi si assemblavano. Successivamente ci fu l’innovazione delle materie plastiche con investimento nei primi anni’80 di nuovi macchinari, dove era presente uno stampo che permetteva l’iniezione di materiale plastico con risultato finale le suole per le calzature. L’azienda è stata fondata nel 1970, come piccola azienda marchigiana, per poi espandersi al livello nazionale fino ad arrivare negli anni ’80, dove tramite fiere internazionali si aprì anche la porta del mercato, il quale oggi corrisponde al 60% di tutto il fatturato.</w:t>
+        <w:t xml:space="preserve">L’impresa si occupa dello stampaggio di suole per calzature, i nostri clienti sono i calzaturifici che producono scarpe. Il nome deriva dal fondatore Malaspina. All’inizio si facevano produzione di suole </w:t>
+      </w:r>
+      <w:proofErr w:type="spellStart"/>
+      <w:r>
+        <w:rPr>
+          <w:rFonts w:ascii="Univers" w:hAnsi="Univers"/>
+        </w:rPr>
+        <w:t>prefesato</w:t>
+      </w:r>
+      <w:proofErr w:type="spellEnd"/>
+      <w:r>
+        <w:rPr>
+          <w:rFonts w:ascii="Univers" w:hAnsi="Univers"/>
+        </w:rPr>
+        <w:t>, con il quale si indicavano i componenti tutti slegati che poi si assemblavano. Successivamente ci fu l’innovazione delle materie plastiche con investimento nei primi anni’80 di nuovi macchinari, dove era presente uno stampo che permetteva l’iniezione di materiale plastico con risultato finale le suole per le calzature. L’azienda è stata fondata nel 1970, come piccola azienda marchigiana, per poi espandersi al livello nazionale fino ad arrivare negli anni ’80, dove tramite fiere internazionali si aprì anche la porta del mercato, il quale oggi corrisponde al 60% di tutto il fatturato.</w:t>
       </w:r>
     </w:p>
     <w:p>
@@ -6094,7 +6108,21 @@
         <w:rPr>
           <w:rFonts w:ascii="Univers" w:hAnsi="Univers"/>
         </w:rPr>
-        <w:t>Infine, abbiamo un altro magazzino interno dove sono presenti tutti i componenti che si possono caricare sulle suole come le varie fascette, inserti e guardoli, tutti per la decorazione della suola.</w:t>
+        <w:t xml:space="preserve">Infine, abbiamo un altro magazzino interno dove sono presenti tutti i componenti che si possono caricare sulle suole come le varie fascette, inserti e guardoli, tutti per la decorazione della </w:t>
+      </w:r>
+      <w:proofErr w:type="spellStart"/>
+      <w:r>
+        <w:rPr>
+          <w:rFonts w:ascii="Univers" w:hAnsi="Univers"/>
+        </w:rPr>
+        <w:t>suola</w:t>
+      </w:r>
+      <w:proofErr w:type="spellEnd"/>
+      <w:r>
+        <w:rPr>
+          <w:rFonts w:ascii="Univers" w:hAnsi="Univers"/>
+        </w:rPr>
+        <w:t>.</w:t>
       </w:r>
     </w:p>
     <w:p>
@@ -12736,18 +12764,14 @@
       </w:pPr>
       <w:r>
         <w:rPr>
-          <w:rFonts w:ascii="Century" w:hAnsi="Century"/>
+          <w:rFonts w:ascii="Univers" w:hAnsi="Univers"/>
           <w:noProof/>
-          <w:color w:val="2F5496" w:themeColor="accent1" w:themeShade="BF"/>
-          <w:sz w:val="28"/>
-          <w:szCs w:val="28"/>
-          <w:lang w:eastAsia="it-IT"/>
         </w:rPr>
         <w:drawing>
-          <wp:inline distT="0" distB="0" distL="0" distR="0" wp14:anchorId="082C66F1" wp14:editId="0F9A0445">
-            <wp:extent cx="6830510" cy="5418671"/>
-            <wp:effectExtent l="0" t="0" r="8890" b="0"/>
-            <wp:docPr id="16" name="Immagine 16"/>
+          <wp:inline distT="0" distB="0" distL="0" distR="0" wp14:anchorId="4F7E4331" wp14:editId="1D061EA5">
+            <wp:extent cx="6880091" cy="4705350"/>
+            <wp:effectExtent l="0" t="0" r="0" b="0"/>
+            <wp:docPr id="12" name="Immagine 12"/>
             <wp:cNvGraphicFramePr>
               <a:graphicFrameLocks xmlns:a="http://schemas.openxmlformats.org/drawingml/2006/main" noChangeAspect="1"/>
             </wp:cNvGraphicFramePr>
@@ -12755,7 +12779,7 @@
               <a:graphicData uri="http://schemas.openxmlformats.org/drawingml/2006/picture">
                 <pic:pic xmlns:pic="http://schemas.openxmlformats.org/drawingml/2006/picture">
                   <pic:nvPicPr>
-                    <pic:cNvPr id="0" name="Picture 7"/>
+                    <pic:cNvPr id="0" name="Picture 3"/>
                     <pic:cNvPicPr>
                       <a:picLocks noChangeAspect="1" noChangeArrowheads="1"/>
                     </pic:cNvPicPr>
@@ -12776,7 +12800,7 @@
                   <pic:spPr bwMode="auto">
                     <a:xfrm>
                       <a:off x="0" y="0"/>
-                      <a:ext cx="6872035" cy="5451613"/>
+                      <a:ext cx="6897094" cy="4716979"/>
                     </a:xfrm>
                     <a:prstGeom prst="rect">
                       <a:avLst/>
@@ -12792,13 +12816,6 @@
           </wp:inline>
         </w:drawing>
       </w:r>
-    </w:p>
-    <w:p>
-      <w:pPr>
-        <w:rPr>
-          <w:lang w:eastAsia="it-IT"/>
-        </w:rPr>
-      </w:pPr>
     </w:p>
     <w:p>
       <w:pPr>
@@ -14218,11 +14235,33 @@
                 <w:rFonts w:ascii="Univers" w:hAnsi="Univers"/>
               </w:rPr>
             </w:pPr>
-            <w:r>
-              <w:rPr>
-                <w:rFonts w:ascii="Univers" w:hAnsi="Univers"/>
-              </w:rPr>
-              <w:t xml:space="preserve">Cod.Fiscale o P.Iva (stringa), </w:t>
+            <w:proofErr w:type="spellStart"/>
+            <w:r>
+              <w:rPr>
+                <w:rFonts w:ascii="Univers" w:hAnsi="Univers"/>
+              </w:rPr>
+              <w:t>Cod.Fiscale</w:t>
+            </w:r>
+            <w:proofErr w:type="spellEnd"/>
+            <w:r>
+              <w:rPr>
+                <w:rFonts w:ascii="Univers" w:hAnsi="Univers"/>
+              </w:rPr>
+              <w:t xml:space="preserve"> o </w:t>
+            </w:r>
+            <w:proofErr w:type="spellStart"/>
+            <w:r>
+              <w:rPr>
+                <w:rFonts w:ascii="Univers" w:hAnsi="Univers"/>
+              </w:rPr>
+              <w:t>P.Iva</w:t>
+            </w:r>
+            <w:proofErr w:type="spellEnd"/>
+            <w:r>
+              <w:rPr>
+                <w:rFonts w:ascii="Univers" w:hAnsi="Univers"/>
+              </w:rPr>
+              <w:t xml:space="preserve"> (stringa), </w:t>
             </w:r>
             <w:r>
               <w:rPr>
@@ -14234,7 +14273,23 @@
               <w:rPr>
                 <w:rFonts w:ascii="Univers" w:hAnsi="Univers"/>
               </w:rPr>
-              <w:t xml:space="preserve">ia (stringa), N.Civico (stringa), </w:t>
+              <w:t xml:space="preserve">ia (stringa), </w:t>
+            </w:r>
+            <w:proofErr w:type="spellStart"/>
+            <w:proofErr w:type="gramStart"/>
+            <w:r>
+              <w:rPr>
+                <w:rFonts w:ascii="Univers" w:hAnsi="Univers"/>
+              </w:rPr>
+              <w:t>N.Civico</w:t>
+            </w:r>
+            <w:proofErr w:type="spellEnd"/>
+            <w:proofErr w:type="gramEnd"/>
+            <w:r>
+              <w:rPr>
+                <w:rFonts w:ascii="Univers" w:hAnsi="Univers"/>
+              </w:rPr>
+              <w:t xml:space="preserve"> (stringa), </w:t>
             </w:r>
             <w:r>
               <w:rPr>
@@ -14300,11 +14355,33 @@
                 <w:rFonts w:ascii="Univers" w:hAnsi="Univers"/>
               </w:rPr>
             </w:pPr>
-            <w:r>
-              <w:rPr>
-                <w:rFonts w:ascii="Univers" w:hAnsi="Univers"/>
-              </w:rPr>
-              <w:t>Cod.Fiscale o P.Iva (stringa)</w:t>
+            <w:proofErr w:type="spellStart"/>
+            <w:r>
+              <w:rPr>
+                <w:rFonts w:ascii="Univers" w:hAnsi="Univers"/>
+              </w:rPr>
+              <w:t>Cod.Fiscale</w:t>
+            </w:r>
+            <w:proofErr w:type="spellEnd"/>
+            <w:r>
+              <w:rPr>
+                <w:rFonts w:ascii="Univers" w:hAnsi="Univers"/>
+              </w:rPr>
+              <w:t xml:space="preserve"> o </w:t>
+            </w:r>
+            <w:proofErr w:type="spellStart"/>
+            <w:r>
+              <w:rPr>
+                <w:rFonts w:ascii="Univers" w:hAnsi="Univers"/>
+              </w:rPr>
+              <w:t>P.Iva</w:t>
+            </w:r>
+            <w:proofErr w:type="spellEnd"/>
+            <w:r>
+              <w:rPr>
+                <w:rFonts w:ascii="Univers" w:hAnsi="Univers"/>
+              </w:rPr>
+              <w:t xml:space="preserve"> (stringa)</w:t>
             </w:r>
           </w:p>
         </w:tc>
@@ -14375,11 +14452,19 @@
                 <w:rFonts w:ascii="Univers" w:hAnsi="Univers"/>
               </w:rPr>
             </w:pPr>
-            <w:r>
-              <w:rPr>
-                <w:rFonts w:ascii="Univers" w:hAnsi="Univers"/>
-              </w:rPr>
-              <w:t xml:space="preserve">P.Iva (stringa), </w:t>
+            <w:proofErr w:type="spellStart"/>
+            <w:r>
+              <w:rPr>
+                <w:rFonts w:ascii="Univers" w:hAnsi="Univers"/>
+              </w:rPr>
+              <w:t>P.Iva</w:t>
+            </w:r>
+            <w:proofErr w:type="spellEnd"/>
+            <w:r>
+              <w:rPr>
+                <w:rFonts w:ascii="Univers" w:hAnsi="Univers"/>
+              </w:rPr>
+              <w:t xml:space="preserve"> (stringa), </w:t>
             </w:r>
             <w:r>
               <w:rPr>
@@ -14391,7 +14476,23 @@
               <w:rPr>
                 <w:rFonts w:ascii="Univers" w:hAnsi="Univers"/>
               </w:rPr>
-              <w:t xml:space="preserve">ia (stringa), N.Civico (stringa), </w:t>
+              <w:t xml:space="preserve">ia (stringa), </w:t>
+            </w:r>
+            <w:proofErr w:type="spellStart"/>
+            <w:proofErr w:type="gramStart"/>
+            <w:r>
+              <w:rPr>
+                <w:rFonts w:ascii="Univers" w:hAnsi="Univers"/>
+              </w:rPr>
+              <w:t>N.Civico</w:t>
+            </w:r>
+            <w:proofErr w:type="spellEnd"/>
+            <w:proofErr w:type="gramEnd"/>
+            <w:r>
+              <w:rPr>
+                <w:rFonts w:ascii="Univers" w:hAnsi="Univers"/>
+              </w:rPr>
+              <w:t xml:space="preserve"> (stringa), </w:t>
             </w:r>
             <w:r>
               <w:rPr>
@@ -14457,11 +14558,19 @@
                 <w:rFonts w:ascii="Univers" w:hAnsi="Univers"/>
               </w:rPr>
             </w:pPr>
-            <w:r>
-              <w:rPr>
-                <w:rFonts w:ascii="Univers" w:hAnsi="Univers"/>
-              </w:rPr>
-              <w:t>P.Iva (stringa)</w:t>
+            <w:proofErr w:type="spellStart"/>
+            <w:r>
+              <w:rPr>
+                <w:rFonts w:ascii="Univers" w:hAnsi="Univers"/>
+              </w:rPr>
+              <w:t>P.Iva</w:t>
+            </w:r>
+            <w:proofErr w:type="spellEnd"/>
+            <w:r>
+              <w:rPr>
+                <w:rFonts w:ascii="Univers" w:hAnsi="Univers"/>
+              </w:rPr>
+              <w:t xml:space="preserve"> (stringa)</w:t>
             </w:r>
           </w:p>
         </w:tc>
@@ -14529,11 +14638,33 @@
                 <w:rFonts w:ascii="Univers" w:hAnsi="Univers"/>
               </w:rPr>
             </w:pPr>
-            <w:r>
-              <w:rPr>
-                <w:rFonts w:ascii="Univers" w:hAnsi="Univers"/>
-              </w:rPr>
-              <w:t xml:space="preserve">Cod.Fiscale o P.Iva (stringa), </w:t>
+            <w:proofErr w:type="spellStart"/>
+            <w:r>
+              <w:rPr>
+                <w:rFonts w:ascii="Univers" w:hAnsi="Univers"/>
+              </w:rPr>
+              <w:t>Cod.Fiscale</w:t>
+            </w:r>
+            <w:proofErr w:type="spellEnd"/>
+            <w:r>
+              <w:rPr>
+                <w:rFonts w:ascii="Univers" w:hAnsi="Univers"/>
+              </w:rPr>
+              <w:t xml:space="preserve"> o </w:t>
+            </w:r>
+            <w:proofErr w:type="spellStart"/>
+            <w:r>
+              <w:rPr>
+                <w:rFonts w:ascii="Univers" w:hAnsi="Univers"/>
+              </w:rPr>
+              <w:t>P.Iva</w:t>
+            </w:r>
+            <w:proofErr w:type="spellEnd"/>
+            <w:r>
+              <w:rPr>
+                <w:rFonts w:ascii="Univers" w:hAnsi="Univers"/>
+              </w:rPr>
+              <w:t xml:space="preserve"> (stringa), </w:t>
             </w:r>
             <w:r>
               <w:rPr>
@@ -14545,7 +14676,23 @@
               <w:rPr>
                 <w:rFonts w:ascii="Univers" w:hAnsi="Univers"/>
               </w:rPr>
-              <w:t xml:space="preserve">ia (stringa), N.Civico (stringa), </w:t>
+              <w:t xml:space="preserve">ia (stringa), </w:t>
+            </w:r>
+            <w:proofErr w:type="spellStart"/>
+            <w:proofErr w:type="gramStart"/>
+            <w:r>
+              <w:rPr>
+                <w:rFonts w:ascii="Univers" w:hAnsi="Univers"/>
+              </w:rPr>
+              <w:t>N.Civico</w:t>
+            </w:r>
+            <w:proofErr w:type="spellEnd"/>
+            <w:proofErr w:type="gramEnd"/>
+            <w:r>
+              <w:rPr>
+                <w:rFonts w:ascii="Univers" w:hAnsi="Univers"/>
+              </w:rPr>
+              <w:t xml:space="preserve"> (stringa), </w:t>
             </w:r>
             <w:r>
               <w:rPr>
@@ -14647,11 +14794,19 @@
                 <w:rFonts w:ascii="Univers" w:hAnsi="Univers"/>
               </w:rPr>
             </w:pPr>
-            <w:r>
-              <w:rPr>
-                <w:rFonts w:ascii="Univers" w:hAnsi="Univers"/>
-              </w:rPr>
-              <w:t>Cod.Fiscale (stringa)</w:t>
+            <w:proofErr w:type="spellStart"/>
+            <w:r>
+              <w:rPr>
+                <w:rFonts w:ascii="Univers" w:hAnsi="Univers"/>
+              </w:rPr>
+              <w:t>Cod.Fiscale</w:t>
+            </w:r>
+            <w:proofErr w:type="spellEnd"/>
+            <w:r>
+              <w:rPr>
+                <w:rFonts w:ascii="Univers" w:hAnsi="Univers"/>
+              </w:rPr>
+              <w:t xml:space="preserve"> (stringa)</w:t>
             </w:r>
           </w:p>
         </w:tc>
@@ -14722,11 +14877,33 @@
                 <w:rFonts w:ascii="Univers" w:hAnsi="Univers"/>
               </w:rPr>
             </w:pPr>
-            <w:r>
-              <w:rPr>
-                <w:rFonts w:ascii="Univers" w:hAnsi="Univers"/>
-              </w:rPr>
-              <w:t xml:space="preserve">Cod.Fiscale o P.Iva (stringa), </w:t>
+            <w:proofErr w:type="spellStart"/>
+            <w:r>
+              <w:rPr>
+                <w:rFonts w:ascii="Univers" w:hAnsi="Univers"/>
+              </w:rPr>
+              <w:t>Cod.Fiscale</w:t>
+            </w:r>
+            <w:proofErr w:type="spellEnd"/>
+            <w:r>
+              <w:rPr>
+                <w:rFonts w:ascii="Univers" w:hAnsi="Univers"/>
+              </w:rPr>
+              <w:t xml:space="preserve"> o </w:t>
+            </w:r>
+            <w:proofErr w:type="spellStart"/>
+            <w:r>
+              <w:rPr>
+                <w:rFonts w:ascii="Univers" w:hAnsi="Univers"/>
+              </w:rPr>
+              <w:t>P.Iva</w:t>
+            </w:r>
+            <w:proofErr w:type="spellEnd"/>
+            <w:r>
+              <w:rPr>
+                <w:rFonts w:ascii="Univers" w:hAnsi="Univers"/>
+              </w:rPr>
+              <w:t xml:space="preserve"> (stringa), </w:t>
             </w:r>
             <w:r>
               <w:rPr>
@@ -14738,7 +14915,23 @@
               <w:rPr>
                 <w:rFonts w:ascii="Univers" w:hAnsi="Univers"/>
               </w:rPr>
-              <w:t xml:space="preserve">ia (stringa), N.Civico (stringa), </w:t>
+              <w:t xml:space="preserve">ia (stringa), </w:t>
+            </w:r>
+            <w:proofErr w:type="spellStart"/>
+            <w:proofErr w:type="gramStart"/>
+            <w:r>
+              <w:rPr>
+                <w:rFonts w:ascii="Univers" w:hAnsi="Univers"/>
+              </w:rPr>
+              <w:t>N.Civico</w:t>
+            </w:r>
+            <w:proofErr w:type="spellEnd"/>
+            <w:proofErr w:type="gramEnd"/>
+            <w:r>
+              <w:rPr>
+                <w:rFonts w:ascii="Univers" w:hAnsi="Univers"/>
+              </w:rPr>
+              <w:t xml:space="preserve"> (stringa), </w:t>
             </w:r>
             <w:r>
               <w:rPr>
@@ -14816,11 +15009,19 @@
                 <w:rFonts w:ascii="Univers" w:hAnsi="Univers"/>
               </w:rPr>
             </w:pPr>
-            <w:r>
-              <w:rPr>
-                <w:rFonts w:ascii="Univers" w:hAnsi="Univers"/>
-              </w:rPr>
-              <w:t>P.Iva (stringa)</w:t>
+            <w:proofErr w:type="spellStart"/>
+            <w:r>
+              <w:rPr>
+                <w:rFonts w:ascii="Univers" w:hAnsi="Univers"/>
+              </w:rPr>
+              <w:t>P.Iva</w:t>
+            </w:r>
+            <w:proofErr w:type="spellEnd"/>
+            <w:r>
+              <w:rPr>
+                <w:rFonts w:ascii="Univers" w:hAnsi="Univers"/>
+              </w:rPr>
+              <w:t xml:space="preserve"> (stringa)</w:t>
             </w:r>
           </w:p>
         </w:tc>
@@ -15100,7 +15301,14 @@
               <w:rPr>
                 <w:rFonts w:ascii="Univers" w:hAnsi="Univers"/>
               </w:rPr>
-              <w:t>), Contratto acquisto (1,</w:t>
+              <w:t>), Contratto acquisto (</w:t>
+            </w:r>
+            <w:proofErr w:type="gramStart"/>
+            <w:r>
+              <w:rPr>
+                <w:rFonts w:ascii="Univers" w:hAnsi="Univers"/>
+              </w:rPr>
+              <w:t>1,</w:t>
             </w:r>
             <w:r>
               <w:rPr>
@@ -15108,6 +15316,7 @@
               </w:rPr>
               <w:t>N</w:t>
             </w:r>
+            <w:proofErr w:type="gramEnd"/>
             <w:r>
               <w:rPr>
                 <w:rFonts w:ascii="Univers" w:hAnsi="Univers"/>
@@ -15227,7 +15436,14 @@
               <w:rPr>
                 <w:rFonts w:ascii="Univers" w:hAnsi="Univers"/>
               </w:rPr>
-              <w:t>Contratto vendita (1,</w:t>
+              <w:t>Contratto vendita (</w:t>
+            </w:r>
+            <w:proofErr w:type="gramStart"/>
+            <w:r>
+              <w:rPr>
+                <w:rFonts w:ascii="Univers" w:hAnsi="Univers"/>
+              </w:rPr>
+              <w:t>1,</w:t>
             </w:r>
             <w:r>
               <w:rPr>
@@ -15235,6 +15451,7 @@
               </w:rPr>
               <w:t>N</w:t>
             </w:r>
+            <w:proofErr w:type="gramEnd"/>
             <w:r>
               <w:rPr>
                 <w:rFonts w:ascii="Univers" w:hAnsi="Univers"/>
@@ -15358,7 +15575,14 @@
               <w:rPr>
                 <w:rFonts w:ascii="Univers" w:hAnsi="Univers"/>
               </w:rPr>
-              <w:t>Contratto vendita (1,</w:t>
+              <w:t>Contratto vendita (</w:t>
+            </w:r>
+            <w:proofErr w:type="gramStart"/>
+            <w:r>
+              <w:rPr>
+                <w:rFonts w:ascii="Univers" w:hAnsi="Univers"/>
+              </w:rPr>
+              <w:t>1,</w:t>
             </w:r>
             <w:r>
               <w:rPr>
@@ -15366,6 +15590,7 @@
               </w:rPr>
               <w:t>N</w:t>
             </w:r>
+            <w:proofErr w:type="gramEnd"/>
             <w:r>
               <w:rPr>
                 <w:rFonts w:ascii="Univers" w:hAnsi="Univers"/>
@@ -15472,7 +15697,14 @@
               <w:rPr>
                 <w:rFonts w:ascii="Univers" w:hAnsi="Univers"/>
               </w:rPr>
-              <w:t>), Fornitore (1,</w:t>
+              <w:t>), Fornitore (</w:t>
+            </w:r>
+            <w:proofErr w:type="gramStart"/>
+            <w:r>
+              <w:rPr>
+                <w:rFonts w:ascii="Univers" w:hAnsi="Univers"/>
+              </w:rPr>
+              <w:t>1,</w:t>
             </w:r>
             <w:r>
               <w:rPr>
@@ -15480,6 +15712,7 @@
               </w:rPr>
               <w:t>N</w:t>
             </w:r>
+            <w:proofErr w:type="gramEnd"/>
             <w:r>
               <w:rPr>
                 <w:rFonts w:ascii="Univers" w:hAnsi="Univers"/>
@@ -15679,7 +15912,14 @@
               <w:rPr>
                 <w:rFonts w:ascii="Univers" w:hAnsi="Univers"/>
               </w:rPr>
-              <w:t>), Cliente (1,</w:t>
+              <w:t>), Cliente (</w:t>
+            </w:r>
+            <w:proofErr w:type="gramStart"/>
+            <w:r>
+              <w:rPr>
+                <w:rFonts w:ascii="Univers" w:hAnsi="Univers"/>
+              </w:rPr>
+              <w:t>1,</w:t>
             </w:r>
             <w:r>
               <w:rPr>
@@ -15687,6 +15927,7 @@
               </w:rPr>
               <w:t>N</w:t>
             </w:r>
+            <w:proofErr w:type="gramEnd"/>
             <w:r>
               <w:rPr>
                 <w:rFonts w:ascii="Univers" w:hAnsi="Univers"/>
@@ -16118,7 +16359,39 @@
           <w:rFonts w:ascii="Univers" w:hAnsi="Univers"/>
           <w:lang w:eastAsia="it-IT"/>
         </w:rPr>
-        <w:t>essere “materiaprima” o “prodottofinito” o “semilavorato”;</w:t>
+        <w:t>essere “</w:t>
+      </w:r>
+      <w:proofErr w:type="spellStart"/>
+      <w:r>
+        <w:rPr>
+          <w:rFonts w:ascii="Univers" w:hAnsi="Univers"/>
+          <w:lang w:eastAsia="it-IT"/>
+        </w:rPr>
+        <w:t>materiaprima</w:t>
+      </w:r>
+      <w:proofErr w:type="spellEnd"/>
+      <w:r>
+        <w:rPr>
+          <w:rFonts w:ascii="Univers" w:hAnsi="Univers"/>
+          <w:lang w:eastAsia="it-IT"/>
+        </w:rPr>
+        <w:t>” o “</w:t>
+      </w:r>
+      <w:proofErr w:type="spellStart"/>
+      <w:r>
+        <w:rPr>
+          <w:rFonts w:ascii="Univers" w:hAnsi="Univers"/>
+          <w:lang w:eastAsia="it-IT"/>
+        </w:rPr>
+        <w:t>prodottofinito</w:t>
+      </w:r>
+      <w:proofErr w:type="spellEnd"/>
+      <w:r>
+        <w:rPr>
+          <w:rFonts w:ascii="Univers" w:hAnsi="Univers"/>
+          <w:lang w:eastAsia="it-IT"/>
+        </w:rPr>
+        <w:t>” o “semilavorato”;</w:t>
       </w:r>
     </w:p>
     <w:p>
@@ -16688,7 +16961,39 @@
           <w:rFonts w:ascii="Univers" w:hAnsi="Univers"/>
           <w:lang w:eastAsia="it-IT"/>
         </w:rPr>
-        <w:t>essere “m” o “s” o “ms” o “t” dove “m” indica materia prima, “s” indica semilavorato, “ms” indica materia prima semilavorato e “t” indica trasportatore;</w:t>
+        <w:t>essere “m” o “s” o “</w:t>
+      </w:r>
+      <w:proofErr w:type="spellStart"/>
+      <w:r>
+        <w:rPr>
+          <w:rFonts w:ascii="Univers" w:hAnsi="Univers"/>
+          <w:lang w:eastAsia="it-IT"/>
+        </w:rPr>
+        <w:t>ms</w:t>
+      </w:r>
+      <w:proofErr w:type="spellEnd"/>
+      <w:r>
+        <w:rPr>
+          <w:rFonts w:ascii="Univers" w:hAnsi="Univers"/>
+          <w:lang w:eastAsia="it-IT"/>
+        </w:rPr>
+        <w:t>” o “t” dove “m” indica materia prima, “s” indica semilavorato, “</w:t>
+      </w:r>
+      <w:proofErr w:type="spellStart"/>
+      <w:r>
+        <w:rPr>
+          <w:rFonts w:ascii="Univers" w:hAnsi="Univers"/>
+          <w:lang w:eastAsia="it-IT"/>
+        </w:rPr>
+        <w:t>ms</w:t>
+      </w:r>
+      <w:proofErr w:type="spellEnd"/>
+      <w:r>
+        <w:rPr>
+          <w:rFonts w:ascii="Univers" w:hAnsi="Univers"/>
+          <w:lang w:eastAsia="it-IT"/>
+        </w:rPr>
+        <w:t>” indica materia prima semilavorato e “t” indica trasportatore;</w:t>
       </w:r>
     </w:p>
     <w:p>
@@ -16750,7 +17055,119 @@
           <w:rFonts w:ascii="Univers" w:hAnsi="Univers"/>
           <w:lang w:eastAsia="it-IT"/>
         </w:rPr>
-        <w:t>essere “ia” o “ip” o “ocq” o “os” o “oc” o “a” dove “ia” indica impiegato amministrazione, “ip” indica impiegato produzione, “ocq” indica operaio controllo qualità</w:t>
+        <w:t>essere “</w:t>
+      </w:r>
+      <w:proofErr w:type="spellStart"/>
+      <w:r>
+        <w:rPr>
+          <w:rFonts w:ascii="Univers" w:hAnsi="Univers"/>
+          <w:lang w:eastAsia="it-IT"/>
+        </w:rPr>
+        <w:t>ia</w:t>
+      </w:r>
+      <w:proofErr w:type="spellEnd"/>
+      <w:r>
+        <w:rPr>
+          <w:rFonts w:ascii="Univers" w:hAnsi="Univers"/>
+          <w:lang w:eastAsia="it-IT"/>
+        </w:rPr>
+        <w:t>” o “</w:t>
+      </w:r>
+      <w:proofErr w:type="spellStart"/>
+      <w:r>
+        <w:rPr>
+          <w:rFonts w:ascii="Univers" w:hAnsi="Univers"/>
+          <w:lang w:eastAsia="it-IT"/>
+        </w:rPr>
+        <w:t>ip</w:t>
+      </w:r>
+      <w:proofErr w:type="spellEnd"/>
+      <w:r>
+        <w:rPr>
+          <w:rFonts w:ascii="Univers" w:hAnsi="Univers"/>
+          <w:lang w:eastAsia="it-IT"/>
+        </w:rPr>
+        <w:t>” o “</w:t>
+      </w:r>
+      <w:proofErr w:type="spellStart"/>
+      <w:r>
+        <w:rPr>
+          <w:rFonts w:ascii="Univers" w:hAnsi="Univers"/>
+          <w:lang w:eastAsia="it-IT"/>
+        </w:rPr>
+        <w:t>ocq</w:t>
+      </w:r>
+      <w:proofErr w:type="spellEnd"/>
+      <w:r>
+        <w:rPr>
+          <w:rFonts w:ascii="Univers" w:hAnsi="Univers"/>
+          <w:lang w:eastAsia="it-IT"/>
+        </w:rPr>
+        <w:t>” o “</w:t>
+      </w:r>
+      <w:proofErr w:type="spellStart"/>
+      <w:r>
+        <w:rPr>
+          <w:rFonts w:ascii="Univers" w:hAnsi="Univers"/>
+          <w:lang w:eastAsia="it-IT"/>
+        </w:rPr>
+        <w:t>os</w:t>
+      </w:r>
+      <w:proofErr w:type="spellEnd"/>
+      <w:r>
+        <w:rPr>
+          <w:rFonts w:ascii="Univers" w:hAnsi="Univers"/>
+          <w:lang w:eastAsia="it-IT"/>
+        </w:rPr>
+        <w:t>” o “oc” o “a” dove “</w:t>
+      </w:r>
+      <w:proofErr w:type="spellStart"/>
+      <w:r>
+        <w:rPr>
+          <w:rFonts w:ascii="Univers" w:hAnsi="Univers"/>
+          <w:lang w:eastAsia="it-IT"/>
+        </w:rPr>
+        <w:t>ia</w:t>
+      </w:r>
+      <w:proofErr w:type="spellEnd"/>
+      <w:r>
+        <w:rPr>
+          <w:rFonts w:ascii="Univers" w:hAnsi="Univers"/>
+          <w:lang w:eastAsia="it-IT"/>
+        </w:rPr>
+        <w:t>” indica impiegato amministrazione, “</w:t>
+      </w:r>
+      <w:proofErr w:type="spellStart"/>
+      <w:r>
+        <w:rPr>
+          <w:rFonts w:ascii="Univers" w:hAnsi="Univers"/>
+          <w:lang w:eastAsia="it-IT"/>
+        </w:rPr>
+        <w:t>ip</w:t>
+      </w:r>
+      <w:proofErr w:type="spellEnd"/>
+      <w:r>
+        <w:rPr>
+          <w:rFonts w:ascii="Univers" w:hAnsi="Univers"/>
+          <w:lang w:eastAsia="it-IT"/>
+        </w:rPr>
+        <w:t>” indica impiegato produzione, “</w:t>
+      </w:r>
+      <w:proofErr w:type="spellStart"/>
+      <w:r>
+        <w:rPr>
+          <w:rFonts w:ascii="Univers" w:hAnsi="Univers"/>
+          <w:lang w:eastAsia="it-IT"/>
+        </w:rPr>
+        <w:t>ocq</w:t>
+      </w:r>
+      <w:proofErr w:type="spellEnd"/>
+      <w:r>
+        <w:rPr>
+          <w:rFonts w:ascii="Univers" w:hAnsi="Univers"/>
+          <w:lang w:eastAsia="it-IT"/>
+        </w:rPr>
+        <w:t>” indica operaio controllo qualità</w:t>
       </w:r>
       <w:r>
         <w:rPr>
@@ -16764,7 +17181,23 @@
           <w:rFonts w:ascii="Univers" w:hAnsi="Univers"/>
           <w:lang w:eastAsia="it-IT"/>
         </w:rPr>
-        <w:t xml:space="preserve"> “os” indica operaio stampaggio, “oc” indica operaio capogruppo, “a” indica autista;</w:t>
+        <w:t xml:space="preserve"> “</w:t>
+      </w:r>
+      <w:proofErr w:type="spellStart"/>
+      <w:r>
+        <w:rPr>
+          <w:rFonts w:ascii="Univers" w:hAnsi="Univers"/>
+          <w:lang w:eastAsia="it-IT"/>
+        </w:rPr>
+        <w:t>os</w:t>
+      </w:r>
+      <w:proofErr w:type="spellEnd"/>
+      <w:r>
+        <w:rPr>
+          <w:rFonts w:ascii="Univers" w:hAnsi="Univers"/>
+          <w:lang w:eastAsia="it-IT"/>
+        </w:rPr>
+        <w:t>” indica operaio stampaggio, “oc” indica operaio capogruppo, “a” indica autista;</w:t>
       </w:r>
     </w:p>
     <w:p>
@@ -17268,7 +17701,21 @@
               <w:rPr>
                 <w:rFonts w:ascii="Univers" w:hAnsi="Univers" w:cs="Times New Roman"/>
               </w:rPr>
-              <w:t>475 ((3*4*36)+10%)</w:t>
+              <w:t>475 ((3*4*</w:t>
+            </w:r>
+            <w:proofErr w:type="gramStart"/>
+            <w:r>
+              <w:rPr>
+                <w:rFonts w:ascii="Univers" w:hAnsi="Univers" w:cs="Times New Roman"/>
+              </w:rPr>
+              <w:t>36)+</w:t>
+            </w:r>
+            <w:proofErr w:type="gramEnd"/>
+            <w:r>
+              <w:rPr>
+                <w:rFonts w:ascii="Univers" w:hAnsi="Univers" w:cs="Times New Roman"/>
+              </w:rPr>
+              <w:t>10%)</w:t>
             </w:r>
           </w:p>
         </w:tc>
@@ -17345,7 +17792,21 @@
               <w:rPr>
                 <w:rFonts w:ascii="Univers" w:hAnsi="Univers" w:cs="Times New Roman"/>
               </w:rPr>
-              <w:t>158 ((4*36)+10%)</w:t>
+              <w:t>158 ((4*</w:t>
+            </w:r>
+            <w:proofErr w:type="gramStart"/>
+            <w:r>
+              <w:rPr>
+                <w:rFonts w:ascii="Univers" w:hAnsi="Univers" w:cs="Times New Roman"/>
+              </w:rPr>
+              <w:t>36)+</w:t>
+            </w:r>
+            <w:proofErr w:type="gramEnd"/>
+            <w:r>
+              <w:rPr>
+                <w:rFonts w:ascii="Univers" w:hAnsi="Univers" w:cs="Times New Roman"/>
+              </w:rPr>
+              <w:t>10%)</w:t>
             </w:r>
           </w:p>
         </w:tc>
@@ -17420,7 +17881,21 @@
               <w:rPr>
                 <w:rFonts w:ascii="Univers" w:hAnsi="Univers" w:cs="Times New Roman"/>
               </w:rPr>
-              <w:t>79 ((2*36)+10%)</w:t>
+              <w:t>79 ((2*</w:t>
+            </w:r>
+            <w:proofErr w:type="gramStart"/>
+            <w:r>
+              <w:rPr>
+                <w:rFonts w:ascii="Univers" w:hAnsi="Univers" w:cs="Times New Roman"/>
+              </w:rPr>
+              <w:t>36)+</w:t>
+            </w:r>
+            <w:proofErr w:type="gramEnd"/>
+            <w:r>
+              <w:rPr>
+                <w:rFonts w:ascii="Univers" w:hAnsi="Univers" w:cs="Times New Roman"/>
+              </w:rPr>
+              <w:t>10%)</w:t>
             </w:r>
           </w:p>
         </w:tc>
@@ -17571,7 +18046,21 @@
               <w:rPr>
                 <w:rFonts w:ascii="Univers" w:hAnsi="Univers" w:cs="Times New Roman"/>
               </w:rPr>
-              <w:t>158 ((1*4*36)+10%)</w:t>
+              <w:t>158 ((1*4*</w:t>
+            </w:r>
+            <w:proofErr w:type="gramStart"/>
+            <w:r>
+              <w:rPr>
+                <w:rFonts w:ascii="Univers" w:hAnsi="Univers" w:cs="Times New Roman"/>
+              </w:rPr>
+              <w:t>36)+</w:t>
+            </w:r>
+            <w:proofErr w:type="gramEnd"/>
+            <w:r>
+              <w:rPr>
+                <w:rFonts w:ascii="Univers" w:hAnsi="Univers" w:cs="Times New Roman"/>
+              </w:rPr>
+              <w:t>10%)</w:t>
             </w:r>
           </w:p>
         </w:tc>
@@ -17647,7 +18136,21 @@
               <w:rPr>
                 <w:rFonts w:ascii="Univers" w:hAnsi="Univers" w:cs="Times New Roman"/>
               </w:rPr>
-              <w:t>5 ((1*3)+66%)</w:t>
+              <w:t>5 ((1*</w:t>
+            </w:r>
+            <w:proofErr w:type="gramStart"/>
+            <w:r>
+              <w:rPr>
+                <w:rFonts w:ascii="Univers" w:hAnsi="Univers" w:cs="Times New Roman"/>
+              </w:rPr>
+              <w:t>3)+</w:t>
+            </w:r>
+            <w:proofErr w:type="gramEnd"/>
+            <w:r>
+              <w:rPr>
+                <w:rFonts w:ascii="Univers" w:hAnsi="Univers" w:cs="Times New Roman"/>
+              </w:rPr>
+              <w:t>66%)</w:t>
             </w:r>
           </w:p>
         </w:tc>
@@ -17722,7 +18225,21 @@
               <w:rPr>
                 <w:rFonts w:ascii="Univers" w:hAnsi="Univers" w:cs="Times New Roman"/>
               </w:rPr>
-              <w:t>12045 ((3*10*365)+10%)</w:t>
+              <w:t>12045 ((3*10*</w:t>
+            </w:r>
+            <w:proofErr w:type="gramStart"/>
+            <w:r>
+              <w:rPr>
+                <w:rFonts w:ascii="Univers" w:hAnsi="Univers" w:cs="Times New Roman"/>
+              </w:rPr>
+              <w:t>365)+</w:t>
+            </w:r>
+            <w:proofErr w:type="gramEnd"/>
+            <w:r>
+              <w:rPr>
+                <w:rFonts w:ascii="Univers" w:hAnsi="Univers" w:cs="Times New Roman"/>
+              </w:rPr>
+              <w:t>10%)</w:t>
             </w:r>
           </w:p>
         </w:tc>
@@ -17885,7 +18402,21 @@
               <w:rPr>
                 <w:rFonts w:ascii="Univers" w:hAnsi="Univers" w:cs="Times New Roman"/>
               </w:rPr>
-              <w:t xml:space="preserve"> ((2*4*36)+10%)</w:t>
+              <w:t xml:space="preserve"> ((2*4*</w:t>
+            </w:r>
+            <w:proofErr w:type="gramStart"/>
+            <w:r>
+              <w:rPr>
+                <w:rFonts w:ascii="Univers" w:hAnsi="Univers" w:cs="Times New Roman"/>
+              </w:rPr>
+              <w:t>36)+</w:t>
+            </w:r>
+            <w:proofErr w:type="gramEnd"/>
+            <w:r>
+              <w:rPr>
+                <w:rFonts w:ascii="Univers" w:hAnsi="Univers" w:cs="Times New Roman"/>
+              </w:rPr>
+              <w:t>10%)</w:t>
             </w:r>
           </w:p>
         </w:tc>
@@ -17964,7 +18495,21 @@
               <w:rPr>
                 <w:rFonts w:ascii="Univers" w:hAnsi="Univers" w:cs="Times New Roman"/>
               </w:rPr>
-              <w:t>((1*3)+66%)</w:t>
+              <w:t>((1*</w:t>
+            </w:r>
+            <w:proofErr w:type="gramStart"/>
+            <w:r>
+              <w:rPr>
+                <w:rFonts w:ascii="Univers" w:hAnsi="Univers" w:cs="Times New Roman"/>
+              </w:rPr>
+              <w:t>3)+</w:t>
+            </w:r>
+            <w:proofErr w:type="gramEnd"/>
+            <w:r>
+              <w:rPr>
+                <w:rFonts w:ascii="Univers" w:hAnsi="Univers" w:cs="Times New Roman"/>
+              </w:rPr>
+              <w:t>66%)</w:t>
             </w:r>
           </w:p>
         </w:tc>
@@ -18042,7 +18587,21 @@
               <w:rPr>
                 <w:rFonts w:ascii="Univers" w:hAnsi="Univers" w:cs="Times New Roman"/>
               </w:rPr>
-              <w:t xml:space="preserve"> ((1*3)+66%)</w:t>
+              <w:t xml:space="preserve"> ((1*</w:t>
+            </w:r>
+            <w:proofErr w:type="gramStart"/>
+            <w:r>
+              <w:rPr>
+                <w:rFonts w:ascii="Univers" w:hAnsi="Univers" w:cs="Times New Roman"/>
+              </w:rPr>
+              <w:t>3)+</w:t>
+            </w:r>
+            <w:proofErr w:type="gramEnd"/>
+            <w:r>
+              <w:rPr>
+                <w:rFonts w:ascii="Univers" w:hAnsi="Univers" w:cs="Times New Roman"/>
+              </w:rPr>
+              <w:t>66%)</w:t>
             </w:r>
           </w:p>
         </w:tc>
@@ -20386,6 +20945,7 @@
           <w:color w:val="2F5496" w:themeColor="accent1" w:themeShade="BF"/>
           <w:sz w:val="28"/>
           <w:szCs w:val="28"/>
+          <w:highlight w:val="red"/>
           <w:lang w:eastAsia="it-IT"/>
         </w:rPr>
       </w:pPr>
@@ -20397,6 +20957,7 @@
           <w:color w:val="2F5496" w:themeColor="accent1" w:themeShade="BF"/>
           <w:sz w:val="28"/>
           <w:szCs w:val="28"/>
+          <w:highlight w:val="red"/>
           <w:lang w:eastAsia="it-IT"/>
         </w:rPr>
         <w:t>ELIMINAZIONI DELLE GERA</w:t>
@@ -20408,6 +20969,7 @@
           <w:color w:val="2F5496" w:themeColor="accent1" w:themeShade="BF"/>
           <w:sz w:val="28"/>
           <w:szCs w:val="28"/>
+          <w:highlight w:val="red"/>
           <w:lang w:eastAsia="it-IT"/>
         </w:rPr>
         <w:t>R</w:t>
@@ -20419,6 +20981,7 @@
           <w:color w:val="2F5496" w:themeColor="accent1" w:themeShade="BF"/>
           <w:sz w:val="28"/>
           <w:szCs w:val="28"/>
+          <w:highlight w:val="red"/>
           <w:lang w:eastAsia="it-IT"/>
         </w:rPr>
         <w:t>CHIE</w:t>
@@ -20431,6 +20994,7 @@
           <w:color w:val="2F5496" w:themeColor="accent1" w:themeShade="BF"/>
           <w:sz w:val="28"/>
           <w:szCs w:val="28"/>
+          <w:highlight w:val="red"/>
           <w:lang w:eastAsia="it-IT"/>
         </w:rPr>
         <w:t xml:space="preserve"> </w:t>
@@ -21436,11 +22000,33 @@
         </w:rPr>
         <w:t xml:space="preserve"> </w:t>
       </w:r>
+      <w:proofErr w:type="spellStart"/>
       <w:r>
         <w:rPr>
           <w:rFonts w:ascii="Univers" w:hAnsi="Univers" w:cs="Times New Roman"/>
         </w:rPr>
-        <w:t>Boyce e Codd in quanto tutte binarie.</w:t>
+        <w:t>Boyce</w:t>
+      </w:r>
+      <w:proofErr w:type="spellEnd"/>
+      <w:r>
+        <w:rPr>
+          <w:rFonts w:ascii="Univers" w:hAnsi="Univers" w:cs="Times New Roman"/>
+        </w:rPr>
+        <w:t xml:space="preserve"> e </w:t>
+      </w:r>
+      <w:proofErr w:type="spellStart"/>
+      <w:r>
+        <w:rPr>
+          <w:rFonts w:ascii="Univers" w:hAnsi="Univers" w:cs="Times New Roman"/>
+        </w:rPr>
+        <w:t>Codd</w:t>
+      </w:r>
+      <w:proofErr w:type="spellEnd"/>
+      <w:r>
+        <w:rPr>
+          <w:rFonts w:ascii="Univers" w:hAnsi="Univers" w:cs="Times New Roman"/>
+        </w:rPr>
+        <w:t xml:space="preserve"> in quanto tutte binarie.</w:t>
       </w:r>
     </w:p>
     <w:tbl>
@@ -22428,7 +23014,35 @@
               <w:rPr>
                 <w:rFonts w:ascii="Univers" w:hAnsi="Univers" w:cs="Times New Roman"/>
               </w:rPr>
-              <w:t>, Via, N_Civico, Citta, CAP, Nome, Telefono)</w:t>
+              <w:t xml:space="preserve">, Via, </w:t>
+            </w:r>
+            <w:proofErr w:type="spellStart"/>
+            <w:r>
+              <w:rPr>
+                <w:rFonts w:ascii="Univers" w:hAnsi="Univers" w:cs="Times New Roman"/>
+              </w:rPr>
+              <w:t>N_Civico</w:t>
+            </w:r>
+            <w:proofErr w:type="spellEnd"/>
+            <w:r>
+              <w:rPr>
+                <w:rFonts w:ascii="Univers" w:hAnsi="Univers" w:cs="Times New Roman"/>
+              </w:rPr>
+              <w:t xml:space="preserve">, </w:t>
+            </w:r>
+            <w:proofErr w:type="gramStart"/>
+            <w:r>
+              <w:rPr>
+                <w:rFonts w:ascii="Univers" w:hAnsi="Univers" w:cs="Times New Roman"/>
+              </w:rPr>
+              <w:t>Citta</w:t>
+            </w:r>
+            <w:proofErr w:type="gramEnd"/>
+            <w:r>
+              <w:rPr>
+                <w:rFonts w:ascii="Univers" w:hAnsi="Univers" w:cs="Times New Roman"/>
+              </w:rPr>
+              <w:t>, CAP, Nome, Telefono)</w:t>
             </w:r>
           </w:p>
         </w:tc>
@@ -22484,7 +23098,14 @@
               <w:rPr>
                 <w:rFonts w:ascii="Univers" w:hAnsi="Univers" w:cs="Times New Roman"/>
               </w:rPr>
-              <w:t>Cliente (P_iva</w:t>
+              <w:t>Cliente (</w:t>
+            </w:r>
+            <w:proofErr w:type="spellStart"/>
+            <w:r>
+              <w:rPr>
+                <w:rFonts w:ascii="Univers" w:hAnsi="Univers" w:cs="Times New Roman"/>
+              </w:rPr>
+              <w:t>P_iva</w:t>
             </w:r>
             <w:r>
               <w:rPr>
@@ -22493,6 +23114,7 @@
               </w:rPr>
               <w:t>_cliente</w:t>
             </w:r>
+            <w:proofErr w:type="spellEnd"/>
             <w:r>
               <w:rPr>
                 <w:rFonts w:ascii="Univers" w:hAnsi="Univers" w:cs="Times New Roman"/>
@@ -22554,7 +23176,21 @@
               <w:rPr>
                 <w:rFonts w:ascii="Univers" w:hAnsi="Univers" w:cs="Times New Roman"/>
               </w:rPr>
-              <w:t>Dipendente (Codice_dip, cognome, ruolo)</w:t>
+              <w:t>Dipendente (</w:t>
+            </w:r>
+            <w:proofErr w:type="spellStart"/>
+            <w:r>
+              <w:rPr>
+                <w:rFonts w:ascii="Univers" w:hAnsi="Univers" w:cs="Times New Roman"/>
+              </w:rPr>
+              <w:t>Codice_dip</w:t>
+            </w:r>
+            <w:proofErr w:type="spellEnd"/>
+            <w:r>
+              <w:rPr>
+                <w:rFonts w:ascii="Univers" w:hAnsi="Univers" w:cs="Times New Roman"/>
+              </w:rPr>
+              <w:t>, cognome, ruolo)</w:t>
             </w:r>
           </w:p>
         </w:tc>
@@ -22679,6 +23315,7 @@
               </w:rPr>
               <w:t>Contratto (</w:t>
             </w:r>
+            <w:proofErr w:type="spellStart"/>
             <w:r>
               <w:rPr>
                 <w:rFonts w:ascii="Univers" w:hAnsi="Univers" w:cs="Times New Roman"/>
@@ -22693,6 +23330,7 @@
               </w:rPr>
               <w:t>_cont</w:t>
             </w:r>
+            <w:proofErr w:type="spellEnd"/>
             <w:r>
               <w:rPr>
                 <w:rFonts w:ascii="Univers" w:hAnsi="Univers" w:cs="Times New Roman"/>
@@ -22749,12 +23387,21 @@
                 <w:rFonts w:ascii="Univers" w:hAnsi="Univers" w:cs="Times New Roman"/>
               </w:rPr>
             </w:pPr>
-            <w:r>
-              <w:rPr>
-                <w:rFonts w:ascii="Univers" w:hAnsi="Univers" w:cs="Times New Roman"/>
-              </w:rPr>
-              <w:t>ContrattoAcquisto (</w:t>
-            </w:r>
+            <w:proofErr w:type="spellStart"/>
+            <w:r>
+              <w:rPr>
+                <w:rFonts w:ascii="Univers" w:hAnsi="Univers" w:cs="Times New Roman"/>
+              </w:rPr>
+              <w:t>ContrattoAcquisto</w:t>
+            </w:r>
+            <w:proofErr w:type="spellEnd"/>
+            <w:r>
+              <w:rPr>
+                <w:rFonts w:ascii="Univers" w:hAnsi="Univers" w:cs="Times New Roman"/>
+              </w:rPr>
+              <w:t xml:space="preserve"> (</w:t>
+            </w:r>
+            <w:proofErr w:type="spellStart"/>
             <w:r>
               <w:rPr>
                 <w:rFonts w:ascii="Univers" w:hAnsi="Univers" w:cs="Times New Roman"/>
@@ -22769,6 +23416,7 @@
               </w:rPr>
               <w:t>_cont</w:t>
             </w:r>
+            <w:proofErr w:type="spellEnd"/>
             <w:r>
               <w:rPr>
                 <w:rFonts w:ascii="Univers" w:hAnsi="Univers" w:cs="Times New Roman"/>
@@ -22826,12 +23474,21 @@
                 <w:rFonts w:ascii="Univers" w:hAnsi="Univers" w:cs="Times New Roman"/>
               </w:rPr>
             </w:pPr>
-            <w:r>
-              <w:rPr>
-                <w:rFonts w:ascii="Univers" w:hAnsi="Univers" w:cs="Times New Roman"/>
-              </w:rPr>
-              <w:t>ContrattoVendita (</w:t>
-            </w:r>
+            <w:proofErr w:type="spellStart"/>
+            <w:r>
+              <w:rPr>
+                <w:rFonts w:ascii="Univers" w:hAnsi="Univers" w:cs="Times New Roman"/>
+              </w:rPr>
+              <w:t>ContrattoVendita</w:t>
+            </w:r>
+            <w:proofErr w:type="spellEnd"/>
+            <w:r>
+              <w:rPr>
+                <w:rFonts w:ascii="Univers" w:hAnsi="Univers" w:cs="Times New Roman"/>
+              </w:rPr>
+              <w:t xml:space="preserve"> (</w:t>
+            </w:r>
+            <w:proofErr w:type="spellStart"/>
             <w:r>
               <w:rPr>
                 <w:rFonts w:ascii="Univers" w:hAnsi="Univers" w:cs="Times New Roman"/>
@@ -22846,6 +23503,7 @@
               </w:rPr>
               <w:t>_cont</w:t>
             </w:r>
+            <w:proofErr w:type="spellEnd"/>
             <w:r>
               <w:rPr>
                 <w:rFonts w:ascii="Univers" w:hAnsi="Univers" w:cs="Times New Roman"/>
@@ -22902,12 +23560,21 @@
                 <w:rFonts w:ascii="Univers" w:hAnsi="Univers" w:cs="Times New Roman"/>
               </w:rPr>
             </w:pPr>
-            <w:r>
-              <w:rPr>
-                <w:rFonts w:ascii="Univers" w:hAnsi="Univers" w:cs="Times New Roman"/>
-              </w:rPr>
-              <w:t>ContrattoLavoro (</w:t>
-            </w:r>
+            <w:proofErr w:type="spellStart"/>
+            <w:r>
+              <w:rPr>
+                <w:rFonts w:ascii="Univers" w:hAnsi="Univers" w:cs="Times New Roman"/>
+              </w:rPr>
+              <w:t>ContrattoLavoro</w:t>
+            </w:r>
+            <w:proofErr w:type="spellEnd"/>
+            <w:r>
+              <w:rPr>
+                <w:rFonts w:ascii="Univers" w:hAnsi="Univers" w:cs="Times New Roman"/>
+              </w:rPr>
+              <w:t xml:space="preserve"> (</w:t>
+            </w:r>
+            <w:proofErr w:type="spellStart"/>
             <w:r>
               <w:rPr>
                 <w:rFonts w:ascii="Univers" w:hAnsi="Univers" w:cs="Times New Roman"/>
@@ -22922,6 +23589,7 @@
               </w:rPr>
               <w:t>_cont</w:t>
             </w:r>
+            <w:proofErr w:type="spellEnd"/>
             <w:r>
               <w:rPr>
                 <w:rFonts w:ascii="Univers" w:hAnsi="Univers" w:cs="Times New Roman"/>
@@ -22981,6 +23649,7 @@
               </w:rPr>
               <w:t>Materiale (</w:t>
             </w:r>
+            <w:proofErr w:type="spellStart"/>
             <w:r>
               <w:rPr>
                 <w:rFonts w:ascii="Univers" w:hAnsi="Univers" w:cs="Times New Roman"/>
@@ -22988,11 +23657,40 @@
               </w:rPr>
               <w:t>Codice_mat</w:t>
             </w:r>
-            <w:r>
-              <w:rPr>
-                <w:rFonts w:ascii="Univers" w:hAnsi="Univers" w:cs="Times New Roman"/>
-              </w:rPr>
-              <w:t xml:space="preserve">, settore, ripiano, scaffale, altre_spec, colore, prezzo, tipologia, quantita) </w:t>
+            <w:proofErr w:type="spellEnd"/>
+            <w:r>
+              <w:rPr>
+                <w:rFonts w:ascii="Univers" w:hAnsi="Univers" w:cs="Times New Roman"/>
+              </w:rPr>
+              <w:t xml:space="preserve">, settore, ripiano, scaffale, </w:t>
+            </w:r>
+            <w:proofErr w:type="spellStart"/>
+            <w:r>
+              <w:rPr>
+                <w:rFonts w:ascii="Univers" w:hAnsi="Univers" w:cs="Times New Roman"/>
+              </w:rPr>
+              <w:t>altre_spec</w:t>
+            </w:r>
+            <w:proofErr w:type="spellEnd"/>
+            <w:r>
+              <w:rPr>
+                <w:rFonts w:ascii="Univers" w:hAnsi="Univers" w:cs="Times New Roman"/>
+              </w:rPr>
+              <w:t xml:space="preserve">, colore, prezzo, tipologia, </w:t>
+            </w:r>
+            <w:proofErr w:type="spellStart"/>
+            <w:r>
+              <w:rPr>
+                <w:rFonts w:ascii="Univers" w:hAnsi="Univers" w:cs="Times New Roman"/>
+              </w:rPr>
+              <w:t>quantita</w:t>
+            </w:r>
+            <w:proofErr w:type="spellEnd"/>
+            <w:r>
+              <w:rPr>
+                <w:rFonts w:ascii="Univers" w:hAnsi="Univers" w:cs="Times New Roman"/>
+              </w:rPr>
+              <w:t xml:space="preserve">) </w:t>
             </w:r>
           </w:p>
         </w:tc>
@@ -23044,12 +23742,21 @@
                 <w:rFonts w:ascii="Univers" w:hAnsi="Univers" w:cs="Times New Roman"/>
               </w:rPr>
             </w:pPr>
-            <w:r>
-              <w:rPr>
-                <w:rFonts w:ascii="Univers" w:hAnsi="Univers" w:cs="Times New Roman"/>
-              </w:rPr>
-              <w:t>MateriaPrima (</w:t>
-            </w:r>
+            <w:proofErr w:type="spellStart"/>
+            <w:r>
+              <w:rPr>
+                <w:rFonts w:ascii="Univers" w:hAnsi="Univers" w:cs="Times New Roman"/>
+              </w:rPr>
+              <w:t>MateriaPrima</w:t>
+            </w:r>
+            <w:proofErr w:type="spellEnd"/>
+            <w:r>
+              <w:rPr>
+                <w:rFonts w:ascii="Univers" w:hAnsi="Univers" w:cs="Times New Roman"/>
+              </w:rPr>
+              <w:t xml:space="preserve"> (</w:t>
+            </w:r>
+            <w:proofErr w:type="spellStart"/>
             <w:r>
               <w:rPr>
                 <w:rFonts w:ascii="Univers" w:hAnsi="Univers" w:cs="Times New Roman"/>
@@ -23057,6 +23764,7 @@
               </w:rPr>
               <w:t>Codice_mat</w:t>
             </w:r>
+            <w:proofErr w:type="spellEnd"/>
             <w:r>
               <w:rPr>
                 <w:rFonts w:ascii="Univers" w:hAnsi="Univers" w:cs="Times New Roman"/>
@@ -23068,7 +23776,21 @@
               <w:rPr>
                 <w:rFonts w:ascii="Univers" w:hAnsi="Univers" w:cs="Times New Roman"/>
               </w:rPr>
-              <w:t xml:space="preserve"> categoria, elasticita, durezza</w:t>
+              <w:t xml:space="preserve"> categoria, </w:t>
+            </w:r>
+            <w:proofErr w:type="spellStart"/>
+            <w:r>
+              <w:rPr>
+                <w:rFonts w:ascii="Univers" w:hAnsi="Univers" w:cs="Times New Roman"/>
+              </w:rPr>
+              <w:t>elasticita</w:t>
+            </w:r>
+            <w:proofErr w:type="spellEnd"/>
+            <w:r>
+              <w:rPr>
+                <w:rFonts w:ascii="Univers" w:hAnsi="Univers" w:cs="Times New Roman"/>
+              </w:rPr>
+              <w:t>, durezza</w:t>
             </w:r>
             <w:r>
               <w:rPr>
@@ -23128,12 +23850,21 @@
                 <w:rFonts w:ascii="Univers" w:hAnsi="Univers" w:cs="Times New Roman"/>
               </w:rPr>
             </w:pPr>
-            <w:r>
-              <w:rPr>
-                <w:rFonts w:ascii="Univers" w:hAnsi="Univers" w:cs="Times New Roman"/>
-              </w:rPr>
-              <w:t>ProdottoFinito (</w:t>
-            </w:r>
+            <w:proofErr w:type="spellStart"/>
+            <w:r>
+              <w:rPr>
+                <w:rFonts w:ascii="Univers" w:hAnsi="Univers" w:cs="Times New Roman"/>
+              </w:rPr>
+              <w:t>ProdottoFinito</w:t>
+            </w:r>
+            <w:proofErr w:type="spellEnd"/>
+            <w:r>
+              <w:rPr>
+                <w:rFonts w:ascii="Univers" w:hAnsi="Univers" w:cs="Times New Roman"/>
+              </w:rPr>
+              <w:t xml:space="preserve"> (</w:t>
+            </w:r>
+            <w:proofErr w:type="spellStart"/>
             <w:r>
               <w:rPr>
                 <w:rFonts w:ascii="Univers" w:hAnsi="Univers" w:cs="Times New Roman"/>
@@ -23141,6 +23872,7 @@
               </w:rPr>
               <w:t>Codice_mat</w:t>
             </w:r>
+            <w:proofErr w:type="spellEnd"/>
             <w:r>
               <w:rPr>
                 <w:rFonts w:ascii="Univers" w:hAnsi="Univers" w:cs="Times New Roman"/>
@@ -23203,6 +23935,7 @@
               </w:rPr>
               <w:t>Semilavorato (</w:t>
             </w:r>
+            <w:proofErr w:type="spellStart"/>
             <w:r>
               <w:rPr>
                 <w:rFonts w:ascii="Univers" w:hAnsi="Univers" w:cs="Times New Roman"/>
@@ -23210,6 +23943,7 @@
               </w:rPr>
               <w:t>Codice_mat</w:t>
             </w:r>
+            <w:proofErr w:type="spellEnd"/>
             <w:r>
               <w:rPr>
                 <w:rFonts w:ascii="Univers" w:hAnsi="Univers" w:cs="Times New Roman"/>
@@ -23303,7 +24037,7 @@
         <v:path o:extrusionok="f" gradientshapeok="t" o:connecttype="rect"/>
         <o:lock v:ext="edit" aspectratio="t"/>
       </v:shapetype>
-      <v:shape id="_x0000_i1065" type="#_x0000_t75" style="width:14.4pt;height:14.4pt" o:bullet="t">
+      <v:shape id="_x0000_i1058" type="#_x0000_t75" style="width:14.65pt;height:14.65pt" o:bullet="t">
         <v:imagedata r:id="rId1" o:title="mso264"/>
       </v:shape>
     </w:pict>

</xml_diff>

<commit_message>
Aggiornamenti degli schemi ER
Eliminati quelli sbagliati e anche i loro file temporanei (per la gioia del Costanzi)
</commit_message>
<xml_diff>
--- a/Tesina base di Dati.docx
+++ b/Tesina base di Dati.docx
@@ -5739,21 +5739,7 @@
         <w:rPr>
           <w:rFonts w:ascii="Univers" w:hAnsi="Univers"/>
         </w:rPr>
-        <w:t xml:space="preserve">L’impresa si occupa dello stampaggio di suole per calzature, i nostri clienti sono i calzaturifici che producono scarpe. Il nome deriva dal fondatore Malaspina. All’inizio si facevano produzione di suole </w:t>
-      </w:r>
-      <w:proofErr w:type="spellStart"/>
-      <w:r>
-        <w:rPr>
-          <w:rFonts w:ascii="Univers" w:hAnsi="Univers"/>
-        </w:rPr>
-        <w:t>prefesato</w:t>
-      </w:r>
-      <w:proofErr w:type="spellEnd"/>
-      <w:r>
-        <w:rPr>
-          <w:rFonts w:ascii="Univers" w:hAnsi="Univers"/>
-        </w:rPr>
-        <w:t>, con il quale si indicavano i componenti tutti slegati che poi si assemblavano. Successivamente ci fu l’innovazione delle materie plastiche con investimento nei primi anni’80 di nuovi macchinari, dove era presente uno stampo che permetteva l’iniezione di materiale plastico con risultato finale le suole per le calzature. L’azienda è stata fondata nel 1970, come piccola azienda marchigiana, per poi espandersi al livello nazionale fino ad arrivare negli anni ’80, dove tramite fiere internazionali si aprì anche la porta del mercato, il quale oggi corrisponde al 60% di tutto il fatturato.</w:t>
+        <w:t>L’impresa si occupa dello stampaggio di suole per calzature, i nostri clienti sono i calzaturifici che producono scarpe. Il nome deriva dal fondatore Malaspina. All’inizio si facevano produzione di suole prefesato, con il quale si indicavano i componenti tutti slegati che poi si assemblavano. Successivamente ci fu l’innovazione delle materie plastiche con investimento nei primi anni’80 di nuovi macchinari, dove era presente uno stampo che permetteva l’iniezione di materiale plastico con risultato finale le suole per le calzature. L’azienda è stata fondata nel 1970, come piccola azienda marchigiana, per poi espandersi al livello nazionale fino ad arrivare negli anni ’80, dove tramite fiere internazionali si aprì anche la porta del mercato, il quale oggi corrisponde al 60% di tutto il fatturato.</w:t>
       </w:r>
     </w:p>
     <w:p>
@@ -6108,21 +6094,7 @@
         <w:rPr>
           <w:rFonts w:ascii="Univers" w:hAnsi="Univers"/>
         </w:rPr>
-        <w:t xml:space="preserve">Infine, abbiamo un altro magazzino interno dove sono presenti tutti i componenti che si possono caricare sulle suole come le varie fascette, inserti e guardoli, tutti per la decorazione della </w:t>
-      </w:r>
-      <w:proofErr w:type="spellStart"/>
-      <w:r>
-        <w:rPr>
-          <w:rFonts w:ascii="Univers" w:hAnsi="Univers"/>
-        </w:rPr>
-        <w:t>suola</w:t>
-      </w:r>
-      <w:proofErr w:type="spellEnd"/>
-      <w:r>
-        <w:rPr>
-          <w:rFonts w:ascii="Univers" w:hAnsi="Univers"/>
-        </w:rPr>
-        <w:t>.</w:t>
+        <w:t>Infine, abbiamo un altro magazzino interno dove sono presenti tutti i componenti che si possono caricare sulle suole come le varie fascette, inserti e guardoli, tutti per la decorazione della suola.</w:t>
       </w:r>
     </w:p>
     <w:p>
@@ -12764,14 +12736,19 @@
       </w:pPr>
       <w:r>
         <w:rPr>
-          <w:rFonts w:ascii="Univers" w:hAnsi="Univers"/>
+          <w:rFonts w:ascii="Century" w:hAnsi="Century"/>
           <w:noProof/>
+          <w:color w:val="2F5496" w:themeColor="accent1" w:themeShade="BF"/>
+          <w:sz w:val="28"/>
+          <w:szCs w:val="28"/>
+          <w:highlight w:val="red"/>
+          <w:lang w:eastAsia="it-IT"/>
         </w:rPr>
         <w:drawing>
-          <wp:inline distT="0" distB="0" distL="0" distR="0" wp14:anchorId="4F7E4331" wp14:editId="1D061EA5">
-            <wp:extent cx="6880091" cy="4705350"/>
-            <wp:effectExtent l="0" t="0" r="0" b="0"/>
-            <wp:docPr id="12" name="Immagine 12"/>
+          <wp:inline distT="0" distB="0" distL="0" distR="0" wp14:anchorId="140001A7" wp14:editId="516F27C5">
+            <wp:extent cx="6888068" cy="4709795"/>
+            <wp:effectExtent l="0" t="0" r="8255" b="0"/>
+            <wp:docPr id="19" name="Immagine 19"/>
             <wp:cNvGraphicFramePr>
               <a:graphicFrameLocks xmlns:a="http://schemas.openxmlformats.org/drawingml/2006/main" noChangeAspect="1"/>
             </wp:cNvGraphicFramePr>
@@ -12779,7 +12756,7 @@
               <a:graphicData uri="http://schemas.openxmlformats.org/drawingml/2006/picture">
                 <pic:pic xmlns:pic="http://schemas.openxmlformats.org/drawingml/2006/picture">
                   <pic:nvPicPr>
-                    <pic:cNvPr id="0" name="Picture 3"/>
+                    <pic:cNvPr id="0" name="Picture 7"/>
                     <pic:cNvPicPr>
                       <a:picLocks noChangeAspect="1" noChangeArrowheads="1"/>
                     </pic:cNvPicPr>
@@ -12800,7 +12777,7 @@
                   <pic:spPr bwMode="auto">
                     <a:xfrm>
                       <a:off x="0" y="0"/>
-                      <a:ext cx="6897094" cy="4716979"/>
+                      <a:ext cx="6899218" cy="4717419"/>
                     </a:xfrm>
                     <a:prstGeom prst="rect">
                       <a:avLst/>
@@ -14235,33 +14212,11 @@
                 <w:rFonts w:ascii="Univers" w:hAnsi="Univers"/>
               </w:rPr>
             </w:pPr>
-            <w:proofErr w:type="spellStart"/>
-            <w:r>
-              <w:rPr>
-                <w:rFonts w:ascii="Univers" w:hAnsi="Univers"/>
-              </w:rPr>
-              <w:t>Cod.Fiscale</w:t>
-            </w:r>
-            <w:proofErr w:type="spellEnd"/>
-            <w:r>
-              <w:rPr>
-                <w:rFonts w:ascii="Univers" w:hAnsi="Univers"/>
-              </w:rPr>
-              <w:t xml:space="preserve"> o </w:t>
-            </w:r>
-            <w:proofErr w:type="spellStart"/>
-            <w:r>
-              <w:rPr>
-                <w:rFonts w:ascii="Univers" w:hAnsi="Univers"/>
-              </w:rPr>
-              <w:t>P.Iva</w:t>
-            </w:r>
-            <w:proofErr w:type="spellEnd"/>
-            <w:r>
-              <w:rPr>
-                <w:rFonts w:ascii="Univers" w:hAnsi="Univers"/>
-              </w:rPr>
-              <w:t xml:space="preserve"> (stringa), </w:t>
+            <w:r>
+              <w:rPr>
+                <w:rFonts w:ascii="Univers" w:hAnsi="Univers"/>
+              </w:rPr>
+              <w:t xml:space="preserve">Cod.Fiscale o P.Iva (stringa), </w:t>
             </w:r>
             <w:r>
               <w:rPr>
@@ -14273,23 +14228,7 @@
               <w:rPr>
                 <w:rFonts w:ascii="Univers" w:hAnsi="Univers"/>
               </w:rPr>
-              <w:t xml:space="preserve">ia (stringa), </w:t>
-            </w:r>
-            <w:proofErr w:type="spellStart"/>
-            <w:proofErr w:type="gramStart"/>
-            <w:r>
-              <w:rPr>
-                <w:rFonts w:ascii="Univers" w:hAnsi="Univers"/>
-              </w:rPr>
-              <w:t>N.Civico</w:t>
-            </w:r>
-            <w:proofErr w:type="spellEnd"/>
-            <w:proofErr w:type="gramEnd"/>
-            <w:r>
-              <w:rPr>
-                <w:rFonts w:ascii="Univers" w:hAnsi="Univers"/>
-              </w:rPr>
-              <w:t xml:space="preserve"> (stringa), </w:t>
+              <w:t xml:space="preserve">ia (stringa), N.Civico (stringa), </w:t>
             </w:r>
             <w:r>
               <w:rPr>
@@ -14355,33 +14294,11 @@
                 <w:rFonts w:ascii="Univers" w:hAnsi="Univers"/>
               </w:rPr>
             </w:pPr>
-            <w:proofErr w:type="spellStart"/>
-            <w:r>
-              <w:rPr>
-                <w:rFonts w:ascii="Univers" w:hAnsi="Univers"/>
-              </w:rPr>
-              <w:t>Cod.Fiscale</w:t>
-            </w:r>
-            <w:proofErr w:type="spellEnd"/>
-            <w:r>
-              <w:rPr>
-                <w:rFonts w:ascii="Univers" w:hAnsi="Univers"/>
-              </w:rPr>
-              <w:t xml:space="preserve"> o </w:t>
-            </w:r>
-            <w:proofErr w:type="spellStart"/>
-            <w:r>
-              <w:rPr>
-                <w:rFonts w:ascii="Univers" w:hAnsi="Univers"/>
-              </w:rPr>
-              <w:t>P.Iva</w:t>
-            </w:r>
-            <w:proofErr w:type="spellEnd"/>
-            <w:r>
-              <w:rPr>
-                <w:rFonts w:ascii="Univers" w:hAnsi="Univers"/>
-              </w:rPr>
-              <w:t xml:space="preserve"> (stringa)</w:t>
+            <w:r>
+              <w:rPr>
+                <w:rFonts w:ascii="Univers" w:hAnsi="Univers"/>
+              </w:rPr>
+              <w:t>Cod.Fiscale o P.Iva (stringa)</w:t>
             </w:r>
           </w:p>
         </w:tc>
@@ -14452,19 +14369,11 @@
                 <w:rFonts w:ascii="Univers" w:hAnsi="Univers"/>
               </w:rPr>
             </w:pPr>
-            <w:proofErr w:type="spellStart"/>
-            <w:r>
-              <w:rPr>
-                <w:rFonts w:ascii="Univers" w:hAnsi="Univers"/>
-              </w:rPr>
-              <w:t>P.Iva</w:t>
-            </w:r>
-            <w:proofErr w:type="spellEnd"/>
-            <w:r>
-              <w:rPr>
-                <w:rFonts w:ascii="Univers" w:hAnsi="Univers"/>
-              </w:rPr>
-              <w:t xml:space="preserve"> (stringa), </w:t>
+            <w:r>
+              <w:rPr>
+                <w:rFonts w:ascii="Univers" w:hAnsi="Univers"/>
+              </w:rPr>
+              <w:t xml:space="preserve">P.Iva (stringa), </w:t>
             </w:r>
             <w:r>
               <w:rPr>
@@ -14476,23 +14385,7 @@
               <w:rPr>
                 <w:rFonts w:ascii="Univers" w:hAnsi="Univers"/>
               </w:rPr>
-              <w:t xml:space="preserve">ia (stringa), </w:t>
-            </w:r>
-            <w:proofErr w:type="spellStart"/>
-            <w:proofErr w:type="gramStart"/>
-            <w:r>
-              <w:rPr>
-                <w:rFonts w:ascii="Univers" w:hAnsi="Univers"/>
-              </w:rPr>
-              <w:t>N.Civico</w:t>
-            </w:r>
-            <w:proofErr w:type="spellEnd"/>
-            <w:proofErr w:type="gramEnd"/>
-            <w:r>
-              <w:rPr>
-                <w:rFonts w:ascii="Univers" w:hAnsi="Univers"/>
-              </w:rPr>
-              <w:t xml:space="preserve"> (stringa), </w:t>
+              <w:t xml:space="preserve">ia (stringa), N.Civico (stringa), </w:t>
             </w:r>
             <w:r>
               <w:rPr>
@@ -14558,19 +14451,11 @@
                 <w:rFonts w:ascii="Univers" w:hAnsi="Univers"/>
               </w:rPr>
             </w:pPr>
-            <w:proofErr w:type="spellStart"/>
-            <w:r>
-              <w:rPr>
-                <w:rFonts w:ascii="Univers" w:hAnsi="Univers"/>
-              </w:rPr>
-              <w:t>P.Iva</w:t>
-            </w:r>
-            <w:proofErr w:type="spellEnd"/>
-            <w:r>
-              <w:rPr>
-                <w:rFonts w:ascii="Univers" w:hAnsi="Univers"/>
-              </w:rPr>
-              <w:t xml:space="preserve"> (stringa)</w:t>
+            <w:r>
+              <w:rPr>
+                <w:rFonts w:ascii="Univers" w:hAnsi="Univers"/>
+              </w:rPr>
+              <w:t>P.Iva (stringa)</w:t>
             </w:r>
           </w:p>
         </w:tc>
@@ -14638,33 +14523,11 @@
                 <w:rFonts w:ascii="Univers" w:hAnsi="Univers"/>
               </w:rPr>
             </w:pPr>
-            <w:proofErr w:type="spellStart"/>
-            <w:r>
-              <w:rPr>
-                <w:rFonts w:ascii="Univers" w:hAnsi="Univers"/>
-              </w:rPr>
-              <w:t>Cod.Fiscale</w:t>
-            </w:r>
-            <w:proofErr w:type="spellEnd"/>
-            <w:r>
-              <w:rPr>
-                <w:rFonts w:ascii="Univers" w:hAnsi="Univers"/>
-              </w:rPr>
-              <w:t xml:space="preserve"> o </w:t>
-            </w:r>
-            <w:proofErr w:type="spellStart"/>
-            <w:r>
-              <w:rPr>
-                <w:rFonts w:ascii="Univers" w:hAnsi="Univers"/>
-              </w:rPr>
-              <w:t>P.Iva</w:t>
-            </w:r>
-            <w:proofErr w:type="spellEnd"/>
-            <w:r>
-              <w:rPr>
-                <w:rFonts w:ascii="Univers" w:hAnsi="Univers"/>
-              </w:rPr>
-              <w:t xml:space="preserve"> (stringa), </w:t>
+            <w:r>
+              <w:rPr>
+                <w:rFonts w:ascii="Univers" w:hAnsi="Univers"/>
+              </w:rPr>
+              <w:t xml:space="preserve">Cod.Fiscale o P.Iva (stringa), </w:t>
             </w:r>
             <w:r>
               <w:rPr>
@@ -14676,23 +14539,7 @@
               <w:rPr>
                 <w:rFonts w:ascii="Univers" w:hAnsi="Univers"/>
               </w:rPr>
-              <w:t xml:space="preserve">ia (stringa), </w:t>
-            </w:r>
-            <w:proofErr w:type="spellStart"/>
-            <w:proofErr w:type="gramStart"/>
-            <w:r>
-              <w:rPr>
-                <w:rFonts w:ascii="Univers" w:hAnsi="Univers"/>
-              </w:rPr>
-              <w:t>N.Civico</w:t>
-            </w:r>
-            <w:proofErr w:type="spellEnd"/>
-            <w:proofErr w:type="gramEnd"/>
-            <w:r>
-              <w:rPr>
-                <w:rFonts w:ascii="Univers" w:hAnsi="Univers"/>
-              </w:rPr>
-              <w:t xml:space="preserve"> (stringa), </w:t>
+              <w:t xml:space="preserve">ia (stringa), N.Civico (stringa), </w:t>
             </w:r>
             <w:r>
               <w:rPr>
@@ -14794,19 +14641,11 @@
                 <w:rFonts w:ascii="Univers" w:hAnsi="Univers"/>
               </w:rPr>
             </w:pPr>
-            <w:proofErr w:type="spellStart"/>
-            <w:r>
-              <w:rPr>
-                <w:rFonts w:ascii="Univers" w:hAnsi="Univers"/>
-              </w:rPr>
-              <w:t>Cod.Fiscale</w:t>
-            </w:r>
-            <w:proofErr w:type="spellEnd"/>
-            <w:r>
-              <w:rPr>
-                <w:rFonts w:ascii="Univers" w:hAnsi="Univers"/>
-              </w:rPr>
-              <w:t xml:space="preserve"> (stringa)</w:t>
+            <w:r>
+              <w:rPr>
+                <w:rFonts w:ascii="Univers" w:hAnsi="Univers"/>
+              </w:rPr>
+              <w:t>Cod.Fiscale (stringa)</w:t>
             </w:r>
           </w:p>
         </w:tc>
@@ -14877,33 +14716,11 @@
                 <w:rFonts w:ascii="Univers" w:hAnsi="Univers"/>
               </w:rPr>
             </w:pPr>
-            <w:proofErr w:type="spellStart"/>
-            <w:r>
-              <w:rPr>
-                <w:rFonts w:ascii="Univers" w:hAnsi="Univers"/>
-              </w:rPr>
-              <w:t>Cod.Fiscale</w:t>
-            </w:r>
-            <w:proofErr w:type="spellEnd"/>
-            <w:r>
-              <w:rPr>
-                <w:rFonts w:ascii="Univers" w:hAnsi="Univers"/>
-              </w:rPr>
-              <w:t xml:space="preserve"> o </w:t>
-            </w:r>
-            <w:proofErr w:type="spellStart"/>
-            <w:r>
-              <w:rPr>
-                <w:rFonts w:ascii="Univers" w:hAnsi="Univers"/>
-              </w:rPr>
-              <w:t>P.Iva</w:t>
-            </w:r>
-            <w:proofErr w:type="spellEnd"/>
-            <w:r>
-              <w:rPr>
-                <w:rFonts w:ascii="Univers" w:hAnsi="Univers"/>
-              </w:rPr>
-              <w:t xml:space="preserve"> (stringa), </w:t>
+            <w:r>
+              <w:rPr>
+                <w:rFonts w:ascii="Univers" w:hAnsi="Univers"/>
+              </w:rPr>
+              <w:t xml:space="preserve">Cod.Fiscale o P.Iva (stringa), </w:t>
             </w:r>
             <w:r>
               <w:rPr>
@@ -14915,23 +14732,7 @@
               <w:rPr>
                 <w:rFonts w:ascii="Univers" w:hAnsi="Univers"/>
               </w:rPr>
-              <w:t xml:space="preserve">ia (stringa), </w:t>
-            </w:r>
-            <w:proofErr w:type="spellStart"/>
-            <w:proofErr w:type="gramStart"/>
-            <w:r>
-              <w:rPr>
-                <w:rFonts w:ascii="Univers" w:hAnsi="Univers"/>
-              </w:rPr>
-              <w:t>N.Civico</w:t>
-            </w:r>
-            <w:proofErr w:type="spellEnd"/>
-            <w:proofErr w:type="gramEnd"/>
-            <w:r>
-              <w:rPr>
-                <w:rFonts w:ascii="Univers" w:hAnsi="Univers"/>
-              </w:rPr>
-              <w:t xml:space="preserve"> (stringa), </w:t>
+              <w:t xml:space="preserve">ia (stringa), N.Civico (stringa), </w:t>
             </w:r>
             <w:r>
               <w:rPr>
@@ -15009,19 +14810,11 @@
                 <w:rFonts w:ascii="Univers" w:hAnsi="Univers"/>
               </w:rPr>
             </w:pPr>
-            <w:proofErr w:type="spellStart"/>
-            <w:r>
-              <w:rPr>
-                <w:rFonts w:ascii="Univers" w:hAnsi="Univers"/>
-              </w:rPr>
-              <w:t>P.Iva</w:t>
-            </w:r>
-            <w:proofErr w:type="spellEnd"/>
-            <w:r>
-              <w:rPr>
-                <w:rFonts w:ascii="Univers" w:hAnsi="Univers"/>
-              </w:rPr>
-              <w:t xml:space="preserve"> (stringa)</w:t>
+            <w:r>
+              <w:rPr>
+                <w:rFonts w:ascii="Univers" w:hAnsi="Univers"/>
+              </w:rPr>
+              <w:t>P.Iva (stringa)</w:t>
             </w:r>
           </w:p>
         </w:tc>
@@ -15301,14 +15094,7 @@
               <w:rPr>
                 <w:rFonts w:ascii="Univers" w:hAnsi="Univers"/>
               </w:rPr>
-              <w:t>), Contratto acquisto (</w:t>
-            </w:r>
-            <w:proofErr w:type="gramStart"/>
-            <w:r>
-              <w:rPr>
-                <w:rFonts w:ascii="Univers" w:hAnsi="Univers"/>
-              </w:rPr>
-              <w:t>1,</w:t>
+              <w:t>), Contratto acquisto (1,</w:t>
             </w:r>
             <w:r>
               <w:rPr>
@@ -15316,7 +15102,6 @@
               </w:rPr>
               <w:t>N</w:t>
             </w:r>
-            <w:proofErr w:type="gramEnd"/>
             <w:r>
               <w:rPr>
                 <w:rFonts w:ascii="Univers" w:hAnsi="Univers"/>
@@ -15436,14 +15221,7 @@
               <w:rPr>
                 <w:rFonts w:ascii="Univers" w:hAnsi="Univers"/>
               </w:rPr>
-              <w:t>Contratto vendita (</w:t>
-            </w:r>
-            <w:proofErr w:type="gramStart"/>
-            <w:r>
-              <w:rPr>
-                <w:rFonts w:ascii="Univers" w:hAnsi="Univers"/>
-              </w:rPr>
-              <w:t>1,</w:t>
+              <w:t>Contratto vendita (1,</w:t>
             </w:r>
             <w:r>
               <w:rPr>
@@ -15451,7 +15229,6 @@
               </w:rPr>
               <w:t>N</w:t>
             </w:r>
-            <w:proofErr w:type="gramEnd"/>
             <w:r>
               <w:rPr>
                 <w:rFonts w:ascii="Univers" w:hAnsi="Univers"/>
@@ -15575,14 +15352,7 @@
               <w:rPr>
                 <w:rFonts w:ascii="Univers" w:hAnsi="Univers"/>
               </w:rPr>
-              <w:t>Contratto vendita (</w:t>
-            </w:r>
-            <w:proofErr w:type="gramStart"/>
-            <w:r>
-              <w:rPr>
-                <w:rFonts w:ascii="Univers" w:hAnsi="Univers"/>
-              </w:rPr>
-              <w:t>1,</w:t>
+              <w:t>Contratto vendita (1,</w:t>
             </w:r>
             <w:r>
               <w:rPr>
@@ -15590,7 +15360,6 @@
               </w:rPr>
               <w:t>N</w:t>
             </w:r>
-            <w:proofErr w:type="gramEnd"/>
             <w:r>
               <w:rPr>
                 <w:rFonts w:ascii="Univers" w:hAnsi="Univers"/>
@@ -15697,14 +15466,7 @@
               <w:rPr>
                 <w:rFonts w:ascii="Univers" w:hAnsi="Univers"/>
               </w:rPr>
-              <w:t>), Fornitore (</w:t>
-            </w:r>
-            <w:proofErr w:type="gramStart"/>
-            <w:r>
-              <w:rPr>
-                <w:rFonts w:ascii="Univers" w:hAnsi="Univers"/>
-              </w:rPr>
-              <w:t>1,</w:t>
+              <w:t>), Fornitore (1,</w:t>
             </w:r>
             <w:r>
               <w:rPr>
@@ -15712,7 +15474,6 @@
               </w:rPr>
               <w:t>N</w:t>
             </w:r>
-            <w:proofErr w:type="gramEnd"/>
             <w:r>
               <w:rPr>
                 <w:rFonts w:ascii="Univers" w:hAnsi="Univers"/>
@@ -15912,14 +15673,7 @@
               <w:rPr>
                 <w:rFonts w:ascii="Univers" w:hAnsi="Univers"/>
               </w:rPr>
-              <w:t>), Cliente (</w:t>
-            </w:r>
-            <w:proofErr w:type="gramStart"/>
-            <w:r>
-              <w:rPr>
-                <w:rFonts w:ascii="Univers" w:hAnsi="Univers"/>
-              </w:rPr>
-              <w:t>1,</w:t>
+              <w:t>), Cliente (1,</w:t>
             </w:r>
             <w:r>
               <w:rPr>
@@ -15927,7 +15681,6 @@
               </w:rPr>
               <w:t>N</w:t>
             </w:r>
-            <w:proofErr w:type="gramEnd"/>
             <w:r>
               <w:rPr>
                 <w:rFonts w:ascii="Univers" w:hAnsi="Univers"/>
@@ -16359,39 +16112,7 @@
           <w:rFonts w:ascii="Univers" w:hAnsi="Univers"/>
           <w:lang w:eastAsia="it-IT"/>
         </w:rPr>
-        <w:t>essere “</w:t>
-      </w:r>
-      <w:proofErr w:type="spellStart"/>
-      <w:r>
-        <w:rPr>
-          <w:rFonts w:ascii="Univers" w:hAnsi="Univers"/>
-          <w:lang w:eastAsia="it-IT"/>
-        </w:rPr>
-        <w:t>materiaprima</w:t>
-      </w:r>
-      <w:proofErr w:type="spellEnd"/>
-      <w:r>
-        <w:rPr>
-          <w:rFonts w:ascii="Univers" w:hAnsi="Univers"/>
-          <w:lang w:eastAsia="it-IT"/>
-        </w:rPr>
-        <w:t>” o “</w:t>
-      </w:r>
-      <w:proofErr w:type="spellStart"/>
-      <w:r>
-        <w:rPr>
-          <w:rFonts w:ascii="Univers" w:hAnsi="Univers"/>
-          <w:lang w:eastAsia="it-IT"/>
-        </w:rPr>
-        <w:t>prodottofinito</w:t>
-      </w:r>
-      <w:proofErr w:type="spellEnd"/>
-      <w:r>
-        <w:rPr>
-          <w:rFonts w:ascii="Univers" w:hAnsi="Univers"/>
-          <w:lang w:eastAsia="it-IT"/>
-        </w:rPr>
-        <w:t>” o “semilavorato”;</w:t>
+        <w:t>essere “materiaprima” o “prodottofinito” o “semilavorato”;</w:t>
       </w:r>
     </w:p>
     <w:p>
@@ -16961,39 +16682,7 @@
           <w:rFonts w:ascii="Univers" w:hAnsi="Univers"/>
           <w:lang w:eastAsia="it-IT"/>
         </w:rPr>
-        <w:t>essere “m” o “s” o “</w:t>
-      </w:r>
-      <w:proofErr w:type="spellStart"/>
-      <w:r>
-        <w:rPr>
-          <w:rFonts w:ascii="Univers" w:hAnsi="Univers"/>
-          <w:lang w:eastAsia="it-IT"/>
-        </w:rPr>
-        <w:t>ms</w:t>
-      </w:r>
-      <w:proofErr w:type="spellEnd"/>
-      <w:r>
-        <w:rPr>
-          <w:rFonts w:ascii="Univers" w:hAnsi="Univers"/>
-          <w:lang w:eastAsia="it-IT"/>
-        </w:rPr>
-        <w:t>” o “t” dove “m” indica materia prima, “s” indica semilavorato, “</w:t>
-      </w:r>
-      <w:proofErr w:type="spellStart"/>
-      <w:r>
-        <w:rPr>
-          <w:rFonts w:ascii="Univers" w:hAnsi="Univers"/>
-          <w:lang w:eastAsia="it-IT"/>
-        </w:rPr>
-        <w:t>ms</w:t>
-      </w:r>
-      <w:proofErr w:type="spellEnd"/>
-      <w:r>
-        <w:rPr>
-          <w:rFonts w:ascii="Univers" w:hAnsi="Univers"/>
-          <w:lang w:eastAsia="it-IT"/>
-        </w:rPr>
-        <w:t>” indica materia prima semilavorato e “t” indica trasportatore;</w:t>
+        <w:t>essere “m” o “s” o “ms” o “t” dove “m” indica materia prima, “s” indica semilavorato, “ms” indica materia prima semilavorato e “t” indica trasportatore;</w:t>
       </w:r>
     </w:p>
     <w:p>
@@ -17055,119 +16744,7 @@
           <w:rFonts w:ascii="Univers" w:hAnsi="Univers"/>
           <w:lang w:eastAsia="it-IT"/>
         </w:rPr>
-        <w:t>essere “</w:t>
-      </w:r>
-      <w:proofErr w:type="spellStart"/>
-      <w:r>
-        <w:rPr>
-          <w:rFonts w:ascii="Univers" w:hAnsi="Univers"/>
-          <w:lang w:eastAsia="it-IT"/>
-        </w:rPr>
-        <w:t>ia</w:t>
-      </w:r>
-      <w:proofErr w:type="spellEnd"/>
-      <w:r>
-        <w:rPr>
-          <w:rFonts w:ascii="Univers" w:hAnsi="Univers"/>
-          <w:lang w:eastAsia="it-IT"/>
-        </w:rPr>
-        <w:t>” o “</w:t>
-      </w:r>
-      <w:proofErr w:type="spellStart"/>
-      <w:r>
-        <w:rPr>
-          <w:rFonts w:ascii="Univers" w:hAnsi="Univers"/>
-          <w:lang w:eastAsia="it-IT"/>
-        </w:rPr>
-        <w:t>ip</w:t>
-      </w:r>
-      <w:proofErr w:type="spellEnd"/>
-      <w:r>
-        <w:rPr>
-          <w:rFonts w:ascii="Univers" w:hAnsi="Univers"/>
-          <w:lang w:eastAsia="it-IT"/>
-        </w:rPr>
-        <w:t>” o “</w:t>
-      </w:r>
-      <w:proofErr w:type="spellStart"/>
-      <w:r>
-        <w:rPr>
-          <w:rFonts w:ascii="Univers" w:hAnsi="Univers"/>
-          <w:lang w:eastAsia="it-IT"/>
-        </w:rPr>
-        <w:t>ocq</w:t>
-      </w:r>
-      <w:proofErr w:type="spellEnd"/>
-      <w:r>
-        <w:rPr>
-          <w:rFonts w:ascii="Univers" w:hAnsi="Univers"/>
-          <w:lang w:eastAsia="it-IT"/>
-        </w:rPr>
-        <w:t>” o “</w:t>
-      </w:r>
-      <w:proofErr w:type="spellStart"/>
-      <w:r>
-        <w:rPr>
-          <w:rFonts w:ascii="Univers" w:hAnsi="Univers"/>
-          <w:lang w:eastAsia="it-IT"/>
-        </w:rPr>
-        <w:t>os</w:t>
-      </w:r>
-      <w:proofErr w:type="spellEnd"/>
-      <w:r>
-        <w:rPr>
-          <w:rFonts w:ascii="Univers" w:hAnsi="Univers"/>
-          <w:lang w:eastAsia="it-IT"/>
-        </w:rPr>
-        <w:t>” o “oc” o “a” dove “</w:t>
-      </w:r>
-      <w:proofErr w:type="spellStart"/>
-      <w:r>
-        <w:rPr>
-          <w:rFonts w:ascii="Univers" w:hAnsi="Univers"/>
-          <w:lang w:eastAsia="it-IT"/>
-        </w:rPr>
-        <w:t>ia</w:t>
-      </w:r>
-      <w:proofErr w:type="spellEnd"/>
-      <w:r>
-        <w:rPr>
-          <w:rFonts w:ascii="Univers" w:hAnsi="Univers"/>
-          <w:lang w:eastAsia="it-IT"/>
-        </w:rPr>
-        <w:t>” indica impiegato amministrazione, “</w:t>
-      </w:r>
-      <w:proofErr w:type="spellStart"/>
-      <w:r>
-        <w:rPr>
-          <w:rFonts w:ascii="Univers" w:hAnsi="Univers"/>
-          <w:lang w:eastAsia="it-IT"/>
-        </w:rPr>
-        <w:t>ip</w:t>
-      </w:r>
-      <w:proofErr w:type="spellEnd"/>
-      <w:r>
-        <w:rPr>
-          <w:rFonts w:ascii="Univers" w:hAnsi="Univers"/>
-          <w:lang w:eastAsia="it-IT"/>
-        </w:rPr>
-        <w:t>” indica impiegato produzione, “</w:t>
-      </w:r>
-      <w:proofErr w:type="spellStart"/>
-      <w:r>
-        <w:rPr>
-          <w:rFonts w:ascii="Univers" w:hAnsi="Univers"/>
-          <w:lang w:eastAsia="it-IT"/>
-        </w:rPr>
-        <w:t>ocq</w:t>
-      </w:r>
-      <w:proofErr w:type="spellEnd"/>
-      <w:r>
-        <w:rPr>
-          <w:rFonts w:ascii="Univers" w:hAnsi="Univers"/>
-          <w:lang w:eastAsia="it-IT"/>
-        </w:rPr>
-        <w:t>” indica operaio controllo qualità</w:t>
+        <w:t>essere “ia” o “ip” o “ocq” o “os” o “oc” o “a” dove “ia” indica impiegato amministrazione, “ip” indica impiegato produzione, “ocq” indica operaio controllo qualità</w:t>
       </w:r>
       <w:r>
         <w:rPr>
@@ -17181,23 +16758,7 @@
           <w:rFonts w:ascii="Univers" w:hAnsi="Univers"/>
           <w:lang w:eastAsia="it-IT"/>
         </w:rPr>
-        <w:t xml:space="preserve"> “</w:t>
-      </w:r>
-      <w:proofErr w:type="spellStart"/>
-      <w:r>
-        <w:rPr>
-          <w:rFonts w:ascii="Univers" w:hAnsi="Univers"/>
-          <w:lang w:eastAsia="it-IT"/>
-        </w:rPr>
-        <w:t>os</w:t>
-      </w:r>
-      <w:proofErr w:type="spellEnd"/>
-      <w:r>
-        <w:rPr>
-          <w:rFonts w:ascii="Univers" w:hAnsi="Univers"/>
-          <w:lang w:eastAsia="it-IT"/>
-        </w:rPr>
-        <w:t>” indica operaio stampaggio, “oc” indica operaio capogruppo, “a” indica autista;</w:t>
+        <w:t xml:space="preserve"> “os” indica operaio stampaggio, “oc” indica operaio capogruppo, “a” indica autista;</w:t>
       </w:r>
     </w:p>
     <w:p>
@@ -17701,21 +17262,7 @@
               <w:rPr>
                 <w:rFonts w:ascii="Univers" w:hAnsi="Univers" w:cs="Times New Roman"/>
               </w:rPr>
-              <w:t>475 ((3*4*</w:t>
-            </w:r>
-            <w:proofErr w:type="gramStart"/>
-            <w:r>
-              <w:rPr>
-                <w:rFonts w:ascii="Univers" w:hAnsi="Univers" w:cs="Times New Roman"/>
-              </w:rPr>
-              <w:t>36)+</w:t>
-            </w:r>
-            <w:proofErr w:type="gramEnd"/>
-            <w:r>
-              <w:rPr>
-                <w:rFonts w:ascii="Univers" w:hAnsi="Univers" w:cs="Times New Roman"/>
-              </w:rPr>
-              <w:t>10%)</w:t>
+              <w:t>475 ((3*4*36)+10%)</w:t>
             </w:r>
           </w:p>
         </w:tc>
@@ -17792,21 +17339,7 @@
               <w:rPr>
                 <w:rFonts w:ascii="Univers" w:hAnsi="Univers" w:cs="Times New Roman"/>
               </w:rPr>
-              <w:t>158 ((4*</w:t>
-            </w:r>
-            <w:proofErr w:type="gramStart"/>
-            <w:r>
-              <w:rPr>
-                <w:rFonts w:ascii="Univers" w:hAnsi="Univers" w:cs="Times New Roman"/>
-              </w:rPr>
-              <w:t>36)+</w:t>
-            </w:r>
-            <w:proofErr w:type="gramEnd"/>
-            <w:r>
-              <w:rPr>
-                <w:rFonts w:ascii="Univers" w:hAnsi="Univers" w:cs="Times New Roman"/>
-              </w:rPr>
-              <w:t>10%)</w:t>
+              <w:t>158 ((4*36)+10%)</w:t>
             </w:r>
           </w:p>
         </w:tc>
@@ -17881,21 +17414,7 @@
               <w:rPr>
                 <w:rFonts w:ascii="Univers" w:hAnsi="Univers" w:cs="Times New Roman"/>
               </w:rPr>
-              <w:t>79 ((2*</w:t>
-            </w:r>
-            <w:proofErr w:type="gramStart"/>
-            <w:r>
-              <w:rPr>
-                <w:rFonts w:ascii="Univers" w:hAnsi="Univers" w:cs="Times New Roman"/>
-              </w:rPr>
-              <w:t>36)+</w:t>
-            </w:r>
-            <w:proofErr w:type="gramEnd"/>
-            <w:r>
-              <w:rPr>
-                <w:rFonts w:ascii="Univers" w:hAnsi="Univers" w:cs="Times New Roman"/>
-              </w:rPr>
-              <w:t>10%)</w:t>
+              <w:t>79 ((2*36)+10%)</w:t>
             </w:r>
           </w:p>
         </w:tc>
@@ -18046,21 +17565,7 @@
               <w:rPr>
                 <w:rFonts w:ascii="Univers" w:hAnsi="Univers" w:cs="Times New Roman"/>
               </w:rPr>
-              <w:t>158 ((1*4*</w:t>
-            </w:r>
-            <w:proofErr w:type="gramStart"/>
-            <w:r>
-              <w:rPr>
-                <w:rFonts w:ascii="Univers" w:hAnsi="Univers" w:cs="Times New Roman"/>
-              </w:rPr>
-              <w:t>36)+</w:t>
-            </w:r>
-            <w:proofErr w:type="gramEnd"/>
-            <w:r>
-              <w:rPr>
-                <w:rFonts w:ascii="Univers" w:hAnsi="Univers" w:cs="Times New Roman"/>
-              </w:rPr>
-              <w:t>10%)</w:t>
+              <w:t>158 ((1*4*36)+10%)</w:t>
             </w:r>
           </w:p>
         </w:tc>
@@ -18136,21 +17641,7 @@
               <w:rPr>
                 <w:rFonts w:ascii="Univers" w:hAnsi="Univers" w:cs="Times New Roman"/>
               </w:rPr>
-              <w:t>5 ((1*</w:t>
-            </w:r>
-            <w:proofErr w:type="gramStart"/>
-            <w:r>
-              <w:rPr>
-                <w:rFonts w:ascii="Univers" w:hAnsi="Univers" w:cs="Times New Roman"/>
-              </w:rPr>
-              <w:t>3)+</w:t>
-            </w:r>
-            <w:proofErr w:type="gramEnd"/>
-            <w:r>
-              <w:rPr>
-                <w:rFonts w:ascii="Univers" w:hAnsi="Univers" w:cs="Times New Roman"/>
-              </w:rPr>
-              <w:t>66%)</w:t>
+              <w:t>5 ((1*3)+66%)</w:t>
             </w:r>
           </w:p>
         </w:tc>
@@ -18225,21 +17716,7 @@
               <w:rPr>
                 <w:rFonts w:ascii="Univers" w:hAnsi="Univers" w:cs="Times New Roman"/>
               </w:rPr>
-              <w:t>12045 ((3*10*</w:t>
-            </w:r>
-            <w:proofErr w:type="gramStart"/>
-            <w:r>
-              <w:rPr>
-                <w:rFonts w:ascii="Univers" w:hAnsi="Univers" w:cs="Times New Roman"/>
-              </w:rPr>
-              <w:t>365)+</w:t>
-            </w:r>
-            <w:proofErr w:type="gramEnd"/>
-            <w:r>
-              <w:rPr>
-                <w:rFonts w:ascii="Univers" w:hAnsi="Univers" w:cs="Times New Roman"/>
-              </w:rPr>
-              <w:t>10%)</w:t>
+              <w:t>12045 ((3*10*365)+10%)</w:t>
             </w:r>
           </w:p>
         </w:tc>
@@ -18402,21 +17879,7 @@
               <w:rPr>
                 <w:rFonts w:ascii="Univers" w:hAnsi="Univers" w:cs="Times New Roman"/>
               </w:rPr>
-              <w:t xml:space="preserve"> ((2*4*</w:t>
-            </w:r>
-            <w:proofErr w:type="gramStart"/>
-            <w:r>
-              <w:rPr>
-                <w:rFonts w:ascii="Univers" w:hAnsi="Univers" w:cs="Times New Roman"/>
-              </w:rPr>
-              <w:t>36)+</w:t>
-            </w:r>
-            <w:proofErr w:type="gramEnd"/>
-            <w:r>
-              <w:rPr>
-                <w:rFonts w:ascii="Univers" w:hAnsi="Univers" w:cs="Times New Roman"/>
-              </w:rPr>
-              <w:t>10%)</w:t>
+              <w:t xml:space="preserve"> ((2*4*36)+10%)</w:t>
             </w:r>
           </w:p>
         </w:tc>
@@ -18495,21 +17958,7 @@
               <w:rPr>
                 <w:rFonts w:ascii="Univers" w:hAnsi="Univers" w:cs="Times New Roman"/>
               </w:rPr>
-              <w:t>((1*</w:t>
-            </w:r>
-            <w:proofErr w:type="gramStart"/>
-            <w:r>
-              <w:rPr>
-                <w:rFonts w:ascii="Univers" w:hAnsi="Univers" w:cs="Times New Roman"/>
-              </w:rPr>
-              <w:t>3)+</w:t>
-            </w:r>
-            <w:proofErr w:type="gramEnd"/>
-            <w:r>
-              <w:rPr>
-                <w:rFonts w:ascii="Univers" w:hAnsi="Univers" w:cs="Times New Roman"/>
-              </w:rPr>
-              <w:t>66%)</w:t>
+              <w:t>((1*3)+66%)</w:t>
             </w:r>
           </w:p>
         </w:tc>
@@ -18587,21 +18036,7 @@
               <w:rPr>
                 <w:rFonts w:ascii="Univers" w:hAnsi="Univers" w:cs="Times New Roman"/>
               </w:rPr>
-              <w:t xml:space="preserve"> ((1*</w:t>
-            </w:r>
-            <w:proofErr w:type="gramStart"/>
-            <w:r>
-              <w:rPr>
-                <w:rFonts w:ascii="Univers" w:hAnsi="Univers" w:cs="Times New Roman"/>
-              </w:rPr>
-              <w:t>3)+</w:t>
-            </w:r>
-            <w:proofErr w:type="gramEnd"/>
-            <w:r>
-              <w:rPr>
-                <w:rFonts w:ascii="Univers" w:hAnsi="Univers" w:cs="Times New Roman"/>
-              </w:rPr>
-              <w:t>66%)</w:t>
+              <w:t xml:space="preserve"> ((1*3)+66%)</w:t>
             </w:r>
           </w:p>
         </w:tc>
@@ -20945,11 +20380,62 @@
           <w:color w:val="2F5496" w:themeColor="accent1" w:themeShade="BF"/>
           <w:sz w:val="28"/>
           <w:szCs w:val="28"/>
-          <w:highlight w:val="red"/>
           <w:lang w:eastAsia="it-IT"/>
         </w:rPr>
       </w:pPr>
       <w:bookmarkStart w:id="51" w:name="_Toc122432140"/>
+      <w:r>
+        <w:rPr>
+          <w:rFonts w:ascii="Century" w:hAnsi="Century"/>
+          <w:noProof/>
+          <w:color w:val="2F5496" w:themeColor="accent1" w:themeShade="BF"/>
+          <w:sz w:val="28"/>
+          <w:szCs w:val="28"/>
+          <w:lang w:eastAsia="it-IT"/>
+        </w:rPr>
+        <w:t>ELIMINAZIONI DELLE GERA</w:t>
+      </w:r>
+      <w:r>
+        <w:rPr>
+          <w:rFonts w:ascii="Century" w:hAnsi="Century"/>
+          <w:noProof/>
+          <w:color w:val="2F5496" w:themeColor="accent1" w:themeShade="BF"/>
+          <w:sz w:val="28"/>
+          <w:szCs w:val="28"/>
+          <w:lang w:eastAsia="it-IT"/>
+        </w:rPr>
+        <w:t>R</w:t>
+      </w:r>
+      <w:r>
+        <w:rPr>
+          <w:rFonts w:ascii="Century" w:hAnsi="Century"/>
+          <w:noProof/>
+          <w:color w:val="2F5496" w:themeColor="accent1" w:themeShade="BF"/>
+          <w:sz w:val="28"/>
+          <w:szCs w:val="28"/>
+          <w:lang w:eastAsia="it-IT"/>
+        </w:rPr>
+        <w:t>CHIE</w:t>
+      </w:r>
+      <w:bookmarkEnd w:id="51"/>
+      <w:r>
+        <w:rPr>
+          <w:rFonts w:ascii="Century" w:hAnsi="Century"/>
+          <w:noProof/>
+          <w:color w:val="2F5496" w:themeColor="accent1" w:themeShade="BF"/>
+          <w:sz w:val="28"/>
+          <w:szCs w:val="28"/>
+          <w:lang w:eastAsia="it-IT"/>
+        </w:rPr>
+        <w:t xml:space="preserve"> </w:t>
+      </w:r>
+    </w:p>
+    <w:p>
+      <w:pPr>
+        <w:rPr>
+          <w:lang w:eastAsia="it-IT"/>
+        </w:rPr>
+      </w:pPr>
       <w:r>
         <w:rPr>
           <w:rFonts w:ascii="Century" w:hAnsi="Century"/>
@@ -20960,62 +20446,11 @@
           <w:highlight w:val="red"/>
           <w:lang w:eastAsia="it-IT"/>
         </w:rPr>
-        <w:t>ELIMINAZIONI DELLE GERA</w:t>
-      </w:r>
-      <w:r>
-        <w:rPr>
-          <w:rFonts w:ascii="Century" w:hAnsi="Century"/>
-          <w:noProof/>
-          <w:color w:val="2F5496" w:themeColor="accent1" w:themeShade="BF"/>
-          <w:sz w:val="28"/>
-          <w:szCs w:val="28"/>
-          <w:highlight w:val="red"/>
-          <w:lang w:eastAsia="it-IT"/>
-        </w:rPr>
-        <w:t>R</w:t>
-      </w:r>
-      <w:r>
-        <w:rPr>
-          <w:rFonts w:ascii="Century" w:hAnsi="Century"/>
-          <w:noProof/>
-          <w:color w:val="2F5496" w:themeColor="accent1" w:themeShade="BF"/>
-          <w:sz w:val="28"/>
-          <w:szCs w:val="28"/>
-          <w:highlight w:val="red"/>
-          <w:lang w:eastAsia="it-IT"/>
-        </w:rPr>
-        <w:t>CHIE</w:t>
-      </w:r>
-      <w:bookmarkEnd w:id="51"/>
-      <w:r>
-        <w:rPr>
-          <w:rFonts w:ascii="Century" w:hAnsi="Century"/>
-          <w:noProof/>
-          <w:color w:val="2F5496" w:themeColor="accent1" w:themeShade="BF"/>
-          <w:sz w:val="28"/>
-          <w:szCs w:val="28"/>
-          <w:highlight w:val="red"/>
-          <w:lang w:eastAsia="it-IT"/>
-        </w:rPr>
-        <w:t xml:space="preserve"> </w:t>
-      </w:r>
-    </w:p>
-    <w:p>
-      <w:pPr>
-        <w:rPr>
-          <w:lang w:eastAsia="it-IT"/>
-        </w:rPr>
-      </w:pPr>
-      <w:r>
-        <w:rPr>
-          <w:noProof/>
-          <w:lang w:eastAsia="it-IT"/>
-        </w:rPr>
         <w:drawing>
-          <wp:inline distT="0" distB="0" distL="0" distR="0" wp14:anchorId="6137C983" wp14:editId="34FBCDA0">
-            <wp:extent cx="6640195" cy="4593590"/>
-            <wp:effectExtent l="0" t="0" r="8255" b="0"/>
-            <wp:docPr id="8" name="Immagine 8"/>
+          <wp:inline distT="0" distB="0" distL="0" distR="0" wp14:anchorId="64F0E184" wp14:editId="08087D97">
+            <wp:extent cx="6634480" cy="4508500"/>
+            <wp:effectExtent l="0" t="0" r="0" b="6350"/>
+            <wp:docPr id="16" name="Immagine 16"/>
             <wp:cNvGraphicFramePr>
               <a:graphicFrameLocks xmlns:a="http://schemas.openxmlformats.org/drawingml/2006/main" noChangeAspect="1"/>
             </wp:cNvGraphicFramePr>
@@ -21023,7 +20458,7 @@
               <a:graphicData uri="http://schemas.openxmlformats.org/drawingml/2006/picture">
                 <pic:pic xmlns:pic="http://schemas.openxmlformats.org/drawingml/2006/picture">
                   <pic:nvPicPr>
-                    <pic:cNvPr id="0" name="Picture 2"/>
+                    <pic:cNvPr id="0" name="Picture 4"/>
                     <pic:cNvPicPr>
                       <a:picLocks noChangeAspect="1" noChangeArrowheads="1"/>
                     </pic:cNvPicPr>
@@ -21044,7 +20479,7 @@
                   <pic:spPr bwMode="auto">
                     <a:xfrm>
                       <a:off x="0" y="0"/>
-                      <a:ext cx="6640195" cy="4593590"/>
+                      <a:ext cx="6634480" cy="4508500"/>
                     </a:xfrm>
                     <a:prstGeom prst="rect">
                       <a:avLst/>
@@ -21060,13 +20495,6 @@
           </wp:inline>
         </w:drawing>
       </w:r>
-    </w:p>
-    <w:p>
-      <w:pPr>
-        <w:rPr>
-          <w:lang w:eastAsia="it-IT"/>
-        </w:rPr>
-      </w:pPr>
     </w:p>
     <w:p>
       <w:pPr>
@@ -22000,33 +21428,11 @@
         </w:rPr>
         <w:t xml:space="preserve"> </w:t>
       </w:r>
-      <w:proofErr w:type="spellStart"/>
       <w:r>
         <w:rPr>
           <w:rFonts w:ascii="Univers" w:hAnsi="Univers" w:cs="Times New Roman"/>
         </w:rPr>
-        <w:t>Boyce</w:t>
-      </w:r>
-      <w:proofErr w:type="spellEnd"/>
-      <w:r>
-        <w:rPr>
-          <w:rFonts w:ascii="Univers" w:hAnsi="Univers" w:cs="Times New Roman"/>
-        </w:rPr>
-        <w:t xml:space="preserve"> e </w:t>
-      </w:r>
-      <w:proofErr w:type="spellStart"/>
-      <w:r>
-        <w:rPr>
-          <w:rFonts w:ascii="Univers" w:hAnsi="Univers" w:cs="Times New Roman"/>
-        </w:rPr>
-        <w:t>Codd</w:t>
-      </w:r>
-      <w:proofErr w:type="spellEnd"/>
-      <w:r>
-        <w:rPr>
-          <w:rFonts w:ascii="Univers" w:hAnsi="Univers" w:cs="Times New Roman"/>
-        </w:rPr>
-        <w:t xml:space="preserve"> in quanto tutte binarie.</w:t>
+        <w:t>Boyce e Codd in quanto tutte binarie.</w:t>
       </w:r>
     </w:p>
     <w:tbl>
@@ -23014,35 +22420,7 @@
               <w:rPr>
                 <w:rFonts w:ascii="Univers" w:hAnsi="Univers" w:cs="Times New Roman"/>
               </w:rPr>
-              <w:t xml:space="preserve">, Via, </w:t>
-            </w:r>
-            <w:proofErr w:type="spellStart"/>
-            <w:r>
-              <w:rPr>
-                <w:rFonts w:ascii="Univers" w:hAnsi="Univers" w:cs="Times New Roman"/>
-              </w:rPr>
-              <w:t>N_Civico</w:t>
-            </w:r>
-            <w:proofErr w:type="spellEnd"/>
-            <w:r>
-              <w:rPr>
-                <w:rFonts w:ascii="Univers" w:hAnsi="Univers" w:cs="Times New Roman"/>
-              </w:rPr>
-              <w:t xml:space="preserve">, </w:t>
-            </w:r>
-            <w:proofErr w:type="gramStart"/>
-            <w:r>
-              <w:rPr>
-                <w:rFonts w:ascii="Univers" w:hAnsi="Univers" w:cs="Times New Roman"/>
-              </w:rPr>
-              <w:t>Citta</w:t>
-            </w:r>
-            <w:proofErr w:type="gramEnd"/>
-            <w:r>
-              <w:rPr>
-                <w:rFonts w:ascii="Univers" w:hAnsi="Univers" w:cs="Times New Roman"/>
-              </w:rPr>
-              <w:t>, CAP, Nome, Telefono)</w:t>
+              <w:t>, Via, N_Civico, Citta, CAP, Nome, Telefono)</w:t>
             </w:r>
           </w:p>
         </w:tc>
@@ -23098,14 +22476,7 @@
               <w:rPr>
                 <w:rFonts w:ascii="Univers" w:hAnsi="Univers" w:cs="Times New Roman"/>
               </w:rPr>
-              <w:t>Cliente (</w:t>
-            </w:r>
-            <w:proofErr w:type="spellStart"/>
-            <w:r>
-              <w:rPr>
-                <w:rFonts w:ascii="Univers" w:hAnsi="Univers" w:cs="Times New Roman"/>
-              </w:rPr>
-              <w:t>P_iva</w:t>
+              <w:t>Cliente (P_iva</w:t>
             </w:r>
             <w:r>
               <w:rPr>
@@ -23114,7 +22485,6 @@
               </w:rPr>
               <w:t>_cliente</w:t>
             </w:r>
-            <w:proofErr w:type="spellEnd"/>
             <w:r>
               <w:rPr>
                 <w:rFonts w:ascii="Univers" w:hAnsi="Univers" w:cs="Times New Roman"/>
@@ -23176,21 +22546,7 @@
               <w:rPr>
                 <w:rFonts w:ascii="Univers" w:hAnsi="Univers" w:cs="Times New Roman"/>
               </w:rPr>
-              <w:t>Dipendente (</w:t>
-            </w:r>
-            <w:proofErr w:type="spellStart"/>
-            <w:r>
-              <w:rPr>
-                <w:rFonts w:ascii="Univers" w:hAnsi="Univers" w:cs="Times New Roman"/>
-              </w:rPr>
-              <w:t>Codice_dip</w:t>
-            </w:r>
-            <w:proofErr w:type="spellEnd"/>
-            <w:r>
-              <w:rPr>
-                <w:rFonts w:ascii="Univers" w:hAnsi="Univers" w:cs="Times New Roman"/>
-              </w:rPr>
-              <w:t>, cognome, ruolo)</w:t>
+              <w:t>Dipendente (Codice_dip, cognome, ruolo)</w:t>
             </w:r>
           </w:p>
         </w:tc>
@@ -23315,7 +22671,6 @@
               </w:rPr>
               <w:t>Contratto (</w:t>
             </w:r>
-            <w:proofErr w:type="spellStart"/>
             <w:r>
               <w:rPr>
                 <w:rFonts w:ascii="Univers" w:hAnsi="Univers" w:cs="Times New Roman"/>
@@ -23330,7 +22685,6 @@
               </w:rPr>
               <w:t>_cont</w:t>
             </w:r>
-            <w:proofErr w:type="spellEnd"/>
             <w:r>
               <w:rPr>
                 <w:rFonts w:ascii="Univers" w:hAnsi="Univers" w:cs="Times New Roman"/>
@@ -23387,21 +22741,12 @@
                 <w:rFonts w:ascii="Univers" w:hAnsi="Univers" w:cs="Times New Roman"/>
               </w:rPr>
             </w:pPr>
-            <w:proofErr w:type="spellStart"/>
-            <w:r>
-              <w:rPr>
-                <w:rFonts w:ascii="Univers" w:hAnsi="Univers" w:cs="Times New Roman"/>
-              </w:rPr>
-              <w:t>ContrattoAcquisto</w:t>
-            </w:r>
-            <w:proofErr w:type="spellEnd"/>
-            <w:r>
-              <w:rPr>
-                <w:rFonts w:ascii="Univers" w:hAnsi="Univers" w:cs="Times New Roman"/>
-              </w:rPr>
-              <w:t xml:space="preserve"> (</w:t>
-            </w:r>
-            <w:proofErr w:type="spellStart"/>
+            <w:r>
+              <w:rPr>
+                <w:rFonts w:ascii="Univers" w:hAnsi="Univers" w:cs="Times New Roman"/>
+              </w:rPr>
+              <w:t>ContrattoAcquisto (</w:t>
+            </w:r>
             <w:r>
               <w:rPr>
                 <w:rFonts w:ascii="Univers" w:hAnsi="Univers" w:cs="Times New Roman"/>
@@ -23416,7 +22761,6 @@
               </w:rPr>
               <w:t>_cont</w:t>
             </w:r>
-            <w:proofErr w:type="spellEnd"/>
             <w:r>
               <w:rPr>
                 <w:rFonts w:ascii="Univers" w:hAnsi="Univers" w:cs="Times New Roman"/>
@@ -23474,21 +22818,12 @@
                 <w:rFonts w:ascii="Univers" w:hAnsi="Univers" w:cs="Times New Roman"/>
               </w:rPr>
             </w:pPr>
-            <w:proofErr w:type="spellStart"/>
-            <w:r>
-              <w:rPr>
-                <w:rFonts w:ascii="Univers" w:hAnsi="Univers" w:cs="Times New Roman"/>
-              </w:rPr>
-              <w:t>ContrattoVendita</w:t>
-            </w:r>
-            <w:proofErr w:type="spellEnd"/>
-            <w:r>
-              <w:rPr>
-                <w:rFonts w:ascii="Univers" w:hAnsi="Univers" w:cs="Times New Roman"/>
-              </w:rPr>
-              <w:t xml:space="preserve"> (</w:t>
-            </w:r>
-            <w:proofErr w:type="spellStart"/>
+            <w:r>
+              <w:rPr>
+                <w:rFonts w:ascii="Univers" w:hAnsi="Univers" w:cs="Times New Roman"/>
+              </w:rPr>
+              <w:t>ContrattoVendita (</w:t>
+            </w:r>
             <w:r>
               <w:rPr>
                 <w:rFonts w:ascii="Univers" w:hAnsi="Univers" w:cs="Times New Roman"/>
@@ -23503,7 +22838,6 @@
               </w:rPr>
               <w:t>_cont</w:t>
             </w:r>
-            <w:proofErr w:type="spellEnd"/>
             <w:r>
               <w:rPr>
                 <w:rFonts w:ascii="Univers" w:hAnsi="Univers" w:cs="Times New Roman"/>
@@ -23560,21 +22894,12 @@
                 <w:rFonts w:ascii="Univers" w:hAnsi="Univers" w:cs="Times New Roman"/>
               </w:rPr>
             </w:pPr>
-            <w:proofErr w:type="spellStart"/>
-            <w:r>
-              <w:rPr>
-                <w:rFonts w:ascii="Univers" w:hAnsi="Univers" w:cs="Times New Roman"/>
-              </w:rPr>
-              <w:t>ContrattoLavoro</w:t>
-            </w:r>
-            <w:proofErr w:type="spellEnd"/>
-            <w:r>
-              <w:rPr>
-                <w:rFonts w:ascii="Univers" w:hAnsi="Univers" w:cs="Times New Roman"/>
-              </w:rPr>
-              <w:t xml:space="preserve"> (</w:t>
-            </w:r>
-            <w:proofErr w:type="spellStart"/>
+            <w:r>
+              <w:rPr>
+                <w:rFonts w:ascii="Univers" w:hAnsi="Univers" w:cs="Times New Roman"/>
+              </w:rPr>
+              <w:t>ContrattoLavoro (</w:t>
+            </w:r>
             <w:r>
               <w:rPr>
                 <w:rFonts w:ascii="Univers" w:hAnsi="Univers" w:cs="Times New Roman"/>
@@ -23589,7 +22914,6 @@
               </w:rPr>
               <w:t>_cont</w:t>
             </w:r>
-            <w:proofErr w:type="spellEnd"/>
             <w:r>
               <w:rPr>
                 <w:rFonts w:ascii="Univers" w:hAnsi="Univers" w:cs="Times New Roman"/>
@@ -23649,7 +22973,6 @@
               </w:rPr>
               <w:t>Materiale (</w:t>
             </w:r>
-            <w:proofErr w:type="spellStart"/>
             <w:r>
               <w:rPr>
                 <w:rFonts w:ascii="Univers" w:hAnsi="Univers" w:cs="Times New Roman"/>
@@ -23657,40 +22980,11 @@
               </w:rPr>
               <w:t>Codice_mat</w:t>
             </w:r>
-            <w:proofErr w:type="spellEnd"/>
-            <w:r>
-              <w:rPr>
-                <w:rFonts w:ascii="Univers" w:hAnsi="Univers" w:cs="Times New Roman"/>
-              </w:rPr>
-              <w:t xml:space="preserve">, settore, ripiano, scaffale, </w:t>
-            </w:r>
-            <w:proofErr w:type="spellStart"/>
-            <w:r>
-              <w:rPr>
-                <w:rFonts w:ascii="Univers" w:hAnsi="Univers" w:cs="Times New Roman"/>
-              </w:rPr>
-              <w:t>altre_spec</w:t>
-            </w:r>
-            <w:proofErr w:type="spellEnd"/>
-            <w:r>
-              <w:rPr>
-                <w:rFonts w:ascii="Univers" w:hAnsi="Univers" w:cs="Times New Roman"/>
-              </w:rPr>
-              <w:t xml:space="preserve">, colore, prezzo, tipologia, </w:t>
-            </w:r>
-            <w:proofErr w:type="spellStart"/>
-            <w:r>
-              <w:rPr>
-                <w:rFonts w:ascii="Univers" w:hAnsi="Univers" w:cs="Times New Roman"/>
-              </w:rPr>
-              <w:t>quantita</w:t>
-            </w:r>
-            <w:proofErr w:type="spellEnd"/>
-            <w:r>
-              <w:rPr>
-                <w:rFonts w:ascii="Univers" w:hAnsi="Univers" w:cs="Times New Roman"/>
-              </w:rPr>
-              <w:t xml:space="preserve">) </w:t>
+            <w:r>
+              <w:rPr>
+                <w:rFonts w:ascii="Univers" w:hAnsi="Univers" w:cs="Times New Roman"/>
+              </w:rPr>
+              <w:t xml:space="preserve">, settore, ripiano, scaffale, altre_spec, colore, prezzo, tipologia, quantita) </w:t>
             </w:r>
           </w:p>
         </w:tc>
@@ -23742,21 +23036,12 @@
                 <w:rFonts w:ascii="Univers" w:hAnsi="Univers" w:cs="Times New Roman"/>
               </w:rPr>
             </w:pPr>
-            <w:proofErr w:type="spellStart"/>
-            <w:r>
-              <w:rPr>
-                <w:rFonts w:ascii="Univers" w:hAnsi="Univers" w:cs="Times New Roman"/>
-              </w:rPr>
-              <w:t>MateriaPrima</w:t>
-            </w:r>
-            <w:proofErr w:type="spellEnd"/>
-            <w:r>
-              <w:rPr>
-                <w:rFonts w:ascii="Univers" w:hAnsi="Univers" w:cs="Times New Roman"/>
-              </w:rPr>
-              <w:t xml:space="preserve"> (</w:t>
-            </w:r>
-            <w:proofErr w:type="spellStart"/>
+            <w:r>
+              <w:rPr>
+                <w:rFonts w:ascii="Univers" w:hAnsi="Univers" w:cs="Times New Roman"/>
+              </w:rPr>
+              <w:t>MateriaPrima (</w:t>
+            </w:r>
             <w:r>
               <w:rPr>
                 <w:rFonts w:ascii="Univers" w:hAnsi="Univers" w:cs="Times New Roman"/>
@@ -23764,7 +23049,6 @@
               </w:rPr>
               <w:t>Codice_mat</w:t>
             </w:r>
-            <w:proofErr w:type="spellEnd"/>
             <w:r>
               <w:rPr>
                 <w:rFonts w:ascii="Univers" w:hAnsi="Univers" w:cs="Times New Roman"/>
@@ -23776,21 +23060,7 @@
               <w:rPr>
                 <w:rFonts w:ascii="Univers" w:hAnsi="Univers" w:cs="Times New Roman"/>
               </w:rPr>
-              <w:t xml:space="preserve"> categoria, </w:t>
-            </w:r>
-            <w:proofErr w:type="spellStart"/>
-            <w:r>
-              <w:rPr>
-                <w:rFonts w:ascii="Univers" w:hAnsi="Univers" w:cs="Times New Roman"/>
-              </w:rPr>
-              <w:t>elasticita</w:t>
-            </w:r>
-            <w:proofErr w:type="spellEnd"/>
-            <w:r>
-              <w:rPr>
-                <w:rFonts w:ascii="Univers" w:hAnsi="Univers" w:cs="Times New Roman"/>
-              </w:rPr>
-              <w:t>, durezza</w:t>
+              <w:t xml:space="preserve"> categoria, elasticita, durezza</w:t>
             </w:r>
             <w:r>
               <w:rPr>
@@ -23850,21 +23120,12 @@
                 <w:rFonts w:ascii="Univers" w:hAnsi="Univers" w:cs="Times New Roman"/>
               </w:rPr>
             </w:pPr>
-            <w:proofErr w:type="spellStart"/>
-            <w:r>
-              <w:rPr>
-                <w:rFonts w:ascii="Univers" w:hAnsi="Univers" w:cs="Times New Roman"/>
-              </w:rPr>
-              <w:t>ProdottoFinito</w:t>
-            </w:r>
-            <w:proofErr w:type="spellEnd"/>
-            <w:r>
-              <w:rPr>
-                <w:rFonts w:ascii="Univers" w:hAnsi="Univers" w:cs="Times New Roman"/>
-              </w:rPr>
-              <w:t xml:space="preserve"> (</w:t>
-            </w:r>
-            <w:proofErr w:type="spellStart"/>
+            <w:r>
+              <w:rPr>
+                <w:rFonts w:ascii="Univers" w:hAnsi="Univers" w:cs="Times New Roman"/>
+              </w:rPr>
+              <w:t>ProdottoFinito (</w:t>
+            </w:r>
             <w:r>
               <w:rPr>
                 <w:rFonts w:ascii="Univers" w:hAnsi="Univers" w:cs="Times New Roman"/>
@@ -23872,7 +23133,6 @@
               </w:rPr>
               <w:t>Codice_mat</w:t>
             </w:r>
-            <w:proofErr w:type="spellEnd"/>
             <w:r>
               <w:rPr>
                 <w:rFonts w:ascii="Univers" w:hAnsi="Univers" w:cs="Times New Roman"/>
@@ -23935,7 +23195,6 @@
               </w:rPr>
               <w:t>Semilavorato (</w:t>
             </w:r>
-            <w:proofErr w:type="spellStart"/>
             <w:r>
               <w:rPr>
                 <w:rFonts w:ascii="Univers" w:hAnsi="Univers" w:cs="Times New Roman"/>
@@ -23943,7 +23202,6 @@
               </w:rPr>
               <w:t>Codice_mat</w:t>
             </w:r>
-            <w:proofErr w:type="spellEnd"/>
             <w:r>
               <w:rPr>
                 <w:rFonts w:ascii="Univers" w:hAnsi="Univers" w:cs="Times New Roman"/>
@@ -24037,7 +23295,7 @@
         <v:path o:extrusionok="f" gradientshapeok="t" o:connecttype="rect"/>
         <o:lock v:ext="edit" aspectratio="t"/>
       </v:shapetype>
-      <v:shape id="_x0000_i1058" type="#_x0000_t75" style="width:14.65pt;height:14.65pt" o:bullet="t">
+      <v:shape id="_x0000_i1047" type="#_x0000_t75" style="width:14.25pt;height:14.25pt" o:bullet="t">
         <v:imagedata r:id="rId1" o:title="mso264"/>
       </v:shape>
     </w:pict>

</xml_diff>

<commit_message>
Finite le modifiche nella traduzione verso il modello relazionale
</commit_message>
<xml_diff>
--- a/Tesina base di Dati.docx
+++ b/Tesina base di Dati.docx
@@ -14281,6 +14281,7 @@
               <w:t xml:space="preserve">ia (stringa), </w:t>
             </w:r>
             <w:proofErr w:type="spellStart"/>
+            <w:proofErr w:type="gramStart"/>
             <w:r>
               <w:rPr>
                 <w:rFonts w:ascii="Univers" w:hAnsi="Univers"/>
@@ -14288,6 +14289,7 @@
               <w:t>N.Civico</w:t>
             </w:r>
             <w:proofErr w:type="spellEnd"/>
+            <w:proofErr w:type="gramEnd"/>
             <w:r>
               <w:rPr>
                 <w:rFonts w:ascii="Univers" w:hAnsi="Univers"/>
@@ -14482,6 +14484,7 @@
               <w:t xml:space="preserve">ia (stringa), </w:t>
             </w:r>
             <w:proofErr w:type="spellStart"/>
+            <w:proofErr w:type="gramStart"/>
             <w:r>
               <w:rPr>
                 <w:rFonts w:ascii="Univers" w:hAnsi="Univers"/>
@@ -14489,6 +14492,7 @@
               <w:t>N.Civico</w:t>
             </w:r>
             <w:proofErr w:type="spellEnd"/>
+            <w:proofErr w:type="gramEnd"/>
             <w:r>
               <w:rPr>
                 <w:rFonts w:ascii="Univers" w:hAnsi="Univers"/>
@@ -14680,6 +14684,7 @@
               <w:t xml:space="preserve">ia (stringa), </w:t>
             </w:r>
             <w:proofErr w:type="spellStart"/>
+            <w:proofErr w:type="gramStart"/>
             <w:r>
               <w:rPr>
                 <w:rFonts w:ascii="Univers" w:hAnsi="Univers"/>
@@ -14687,6 +14692,7 @@
               <w:t>N.Civico</w:t>
             </w:r>
             <w:proofErr w:type="spellEnd"/>
+            <w:proofErr w:type="gramEnd"/>
             <w:r>
               <w:rPr>
                 <w:rFonts w:ascii="Univers" w:hAnsi="Univers"/>
@@ -14917,6 +14923,7 @@
               <w:t xml:space="preserve">ia (stringa), </w:t>
             </w:r>
             <w:proofErr w:type="spellStart"/>
+            <w:proofErr w:type="gramStart"/>
             <w:r>
               <w:rPr>
                 <w:rFonts w:ascii="Univers" w:hAnsi="Univers"/>
@@ -14924,6 +14931,7 @@
               <w:t>N.Civico</w:t>
             </w:r>
             <w:proofErr w:type="spellEnd"/>
+            <w:proofErr w:type="gramEnd"/>
             <w:r>
               <w:rPr>
                 <w:rFonts w:ascii="Univers" w:hAnsi="Univers"/>
@@ -15298,7 +15306,14 @@
               <w:rPr>
                 <w:rFonts w:ascii="Univers" w:hAnsi="Univers"/>
               </w:rPr>
-              <w:t>), Contratto acquisto (1,</w:t>
+              <w:t>), Contratto acquisto (</w:t>
+            </w:r>
+            <w:proofErr w:type="gramStart"/>
+            <w:r>
+              <w:rPr>
+                <w:rFonts w:ascii="Univers" w:hAnsi="Univers"/>
+              </w:rPr>
+              <w:t>1,</w:t>
             </w:r>
             <w:r>
               <w:rPr>
@@ -15306,6 +15321,7 @@
               </w:rPr>
               <w:t>N</w:t>
             </w:r>
+            <w:proofErr w:type="gramEnd"/>
             <w:r>
               <w:rPr>
                 <w:rFonts w:ascii="Univers" w:hAnsi="Univers"/>
@@ -15425,7 +15441,14 @@
               <w:rPr>
                 <w:rFonts w:ascii="Univers" w:hAnsi="Univers"/>
               </w:rPr>
-              <w:t>Contratto vendita (1,</w:t>
+              <w:t>Contratto vendita (</w:t>
+            </w:r>
+            <w:proofErr w:type="gramStart"/>
+            <w:r>
+              <w:rPr>
+                <w:rFonts w:ascii="Univers" w:hAnsi="Univers"/>
+              </w:rPr>
+              <w:t>1,</w:t>
             </w:r>
             <w:r>
               <w:rPr>
@@ -15433,6 +15456,7 @@
               </w:rPr>
               <w:t>N</w:t>
             </w:r>
+            <w:proofErr w:type="gramEnd"/>
             <w:r>
               <w:rPr>
                 <w:rFonts w:ascii="Univers" w:hAnsi="Univers"/>
@@ -15556,7 +15580,14 @@
               <w:rPr>
                 <w:rFonts w:ascii="Univers" w:hAnsi="Univers"/>
               </w:rPr>
-              <w:t>Contratto vendita (1,</w:t>
+              <w:t>Contratto vendita (</w:t>
+            </w:r>
+            <w:proofErr w:type="gramStart"/>
+            <w:r>
+              <w:rPr>
+                <w:rFonts w:ascii="Univers" w:hAnsi="Univers"/>
+              </w:rPr>
+              <w:t>1,</w:t>
             </w:r>
             <w:r>
               <w:rPr>
@@ -15564,6 +15595,7 @@
               </w:rPr>
               <w:t>N</w:t>
             </w:r>
+            <w:proofErr w:type="gramEnd"/>
             <w:r>
               <w:rPr>
                 <w:rFonts w:ascii="Univers" w:hAnsi="Univers"/>
@@ -15670,7 +15702,14 @@
               <w:rPr>
                 <w:rFonts w:ascii="Univers" w:hAnsi="Univers"/>
               </w:rPr>
-              <w:t>), Fornitore (1,</w:t>
+              <w:t>), Fornitore (</w:t>
+            </w:r>
+            <w:proofErr w:type="gramStart"/>
+            <w:r>
+              <w:rPr>
+                <w:rFonts w:ascii="Univers" w:hAnsi="Univers"/>
+              </w:rPr>
+              <w:t>1,</w:t>
             </w:r>
             <w:r>
               <w:rPr>
@@ -15678,6 +15717,7 @@
               </w:rPr>
               <w:t>N</w:t>
             </w:r>
+            <w:proofErr w:type="gramEnd"/>
             <w:r>
               <w:rPr>
                 <w:rFonts w:ascii="Univers" w:hAnsi="Univers"/>
@@ -15877,7 +15917,14 @@
               <w:rPr>
                 <w:rFonts w:ascii="Univers" w:hAnsi="Univers"/>
               </w:rPr>
-              <w:t>), Cliente (1,</w:t>
+              <w:t>), Cliente (</w:t>
+            </w:r>
+            <w:proofErr w:type="gramStart"/>
+            <w:r>
+              <w:rPr>
+                <w:rFonts w:ascii="Univers" w:hAnsi="Univers"/>
+              </w:rPr>
+              <w:t>1,</w:t>
             </w:r>
             <w:r>
               <w:rPr>
@@ -15885,6 +15932,7 @@
               </w:rPr>
               <w:t>N</w:t>
             </w:r>
+            <w:proofErr w:type="gramEnd"/>
             <w:r>
               <w:rPr>
                 <w:rFonts w:ascii="Univers" w:hAnsi="Univers"/>
@@ -17658,7 +17706,21 @@
               <w:rPr>
                 <w:rFonts w:ascii="Univers" w:hAnsi="Univers" w:cs="Times New Roman"/>
               </w:rPr>
-              <w:t>475 ((3*4*36)+10%)</w:t>
+              <w:t>475 ((3*4*</w:t>
+            </w:r>
+            <w:proofErr w:type="gramStart"/>
+            <w:r>
+              <w:rPr>
+                <w:rFonts w:ascii="Univers" w:hAnsi="Univers" w:cs="Times New Roman"/>
+              </w:rPr>
+              <w:t>36)+</w:t>
+            </w:r>
+            <w:proofErr w:type="gramEnd"/>
+            <w:r>
+              <w:rPr>
+                <w:rFonts w:ascii="Univers" w:hAnsi="Univers" w:cs="Times New Roman"/>
+              </w:rPr>
+              <w:t>10%)</w:t>
             </w:r>
           </w:p>
         </w:tc>
@@ -17735,7 +17797,21 @@
               <w:rPr>
                 <w:rFonts w:ascii="Univers" w:hAnsi="Univers" w:cs="Times New Roman"/>
               </w:rPr>
-              <w:t>158 ((4*36)+10%)</w:t>
+              <w:t>158 ((4*</w:t>
+            </w:r>
+            <w:proofErr w:type="gramStart"/>
+            <w:r>
+              <w:rPr>
+                <w:rFonts w:ascii="Univers" w:hAnsi="Univers" w:cs="Times New Roman"/>
+              </w:rPr>
+              <w:t>36)+</w:t>
+            </w:r>
+            <w:proofErr w:type="gramEnd"/>
+            <w:r>
+              <w:rPr>
+                <w:rFonts w:ascii="Univers" w:hAnsi="Univers" w:cs="Times New Roman"/>
+              </w:rPr>
+              <w:t>10%)</w:t>
             </w:r>
           </w:p>
         </w:tc>
@@ -17810,7 +17886,21 @@
               <w:rPr>
                 <w:rFonts w:ascii="Univers" w:hAnsi="Univers" w:cs="Times New Roman"/>
               </w:rPr>
-              <w:t>79 ((2*36)+10%)</w:t>
+              <w:t>79 ((2*</w:t>
+            </w:r>
+            <w:proofErr w:type="gramStart"/>
+            <w:r>
+              <w:rPr>
+                <w:rFonts w:ascii="Univers" w:hAnsi="Univers" w:cs="Times New Roman"/>
+              </w:rPr>
+              <w:t>36)+</w:t>
+            </w:r>
+            <w:proofErr w:type="gramEnd"/>
+            <w:r>
+              <w:rPr>
+                <w:rFonts w:ascii="Univers" w:hAnsi="Univers" w:cs="Times New Roman"/>
+              </w:rPr>
+              <w:t>10%)</w:t>
             </w:r>
           </w:p>
         </w:tc>
@@ -17961,7 +18051,21 @@
               <w:rPr>
                 <w:rFonts w:ascii="Univers" w:hAnsi="Univers" w:cs="Times New Roman"/>
               </w:rPr>
-              <w:t>158 ((1*4*36)+10%)</w:t>
+              <w:t>158 ((1*4*</w:t>
+            </w:r>
+            <w:proofErr w:type="gramStart"/>
+            <w:r>
+              <w:rPr>
+                <w:rFonts w:ascii="Univers" w:hAnsi="Univers" w:cs="Times New Roman"/>
+              </w:rPr>
+              <w:t>36)+</w:t>
+            </w:r>
+            <w:proofErr w:type="gramEnd"/>
+            <w:r>
+              <w:rPr>
+                <w:rFonts w:ascii="Univers" w:hAnsi="Univers" w:cs="Times New Roman"/>
+              </w:rPr>
+              <w:t>10%)</w:t>
             </w:r>
           </w:p>
         </w:tc>
@@ -18037,7 +18141,21 @@
               <w:rPr>
                 <w:rFonts w:ascii="Univers" w:hAnsi="Univers" w:cs="Times New Roman"/>
               </w:rPr>
-              <w:t>5 ((1*3)+66%)</w:t>
+              <w:t>5 ((1*</w:t>
+            </w:r>
+            <w:proofErr w:type="gramStart"/>
+            <w:r>
+              <w:rPr>
+                <w:rFonts w:ascii="Univers" w:hAnsi="Univers" w:cs="Times New Roman"/>
+              </w:rPr>
+              <w:t>3)+</w:t>
+            </w:r>
+            <w:proofErr w:type="gramEnd"/>
+            <w:r>
+              <w:rPr>
+                <w:rFonts w:ascii="Univers" w:hAnsi="Univers" w:cs="Times New Roman"/>
+              </w:rPr>
+              <w:t>66%)</w:t>
             </w:r>
           </w:p>
         </w:tc>
@@ -18112,7 +18230,21 @@
               <w:rPr>
                 <w:rFonts w:ascii="Univers" w:hAnsi="Univers" w:cs="Times New Roman"/>
               </w:rPr>
-              <w:t>12045 ((3*10*365)+10%)</w:t>
+              <w:t>12045 ((3*10*</w:t>
+            </w:r>
+            <w:proofErr w:type="gramStart"/>
+            <w:r>
+              <w:rPr>
+                <w:rFonts w:ascii="Univers" w:hAnsi="Univers" w:cs="Times New Roman"/>
+              </w:rPr>
+              <w:t>365)+</w:t>
+            </w:r>
+            <w:proofErr w:type="gramEnd"/>
+            <w:r>
+              <w:rPr>
+                <w:rFonts w:ascii="Univers" w:hAnsi="Univers" w:cs="Times New Roman"/>
+              </w:rPr>
+              <w:t>10%)</w:t>
             </w:r>
           </w:p>
         </w:tc>
@@ -18275,7 +18407,21 @@
               <w:rPr>
                 <w:rFonts w:ascii="Univers" w:hAnsi="Univers" w:cs="Times New Roman"/>
               </w:rPr>
-              <w:t xml:space="preserve"> ((2*4*36)+10%)</w:t>
+              <w:t xml:space="preserve"> ((2*4*</w:t>
+            </w:r>
+            <w:proofErr w:type="gramStart"/>
+            <w:r>
+              <w:rPr>
+                <w:rFonts w:ascii="Univers" w:hAnsi="Univers" w:cs="Times New Roman"/>
+              </w:rPr>
+              <w:t>36)+</w:t>
+            </w:r>
+            <w:proofErr w:type="gramEnd"/>
+            <w:r>
+              <w:rPr>
+                <w:rFonts w:ascii="Univers" w:hAnsi="Univers" w:cs="Times New Roman"/>
+              </w:rPr>
+              <w:t>10%)</w:t>
             </w:r>
           </w:p>
         </w:tc>
@@ -18354,7 +18500,21 @@
               <w:rPr>
                 <w:rFonts w:ascii="Univers" w:hAnsi="Univers" w:cs="Times New Roman"/>
               </w:rPr>
-              <w:t>((1*3)+66%)</w:t>
+              <w:t>((1*</w:t>
+            </w:r>
+            <w:proofErr w:type="gramStart"/>
+            <w:r>
+              <w:rPr>
+                <w:rFonts w:ascii="Univers" w:hAnsi="Univers" w:cs="Times New Roman"/>
+              </w:rPr>
+              <w:t>3)+</w:t>
+            </w:r>
+            <w:proofErr w:type="gramEnd"/>
+            <w:r>
+              <w:rPr>
+                <w:rFonts w:ascii="Univers" w:hAnsi="Univers" w:cs="Times New Roman"/>
+              </w:rPr>
+              <w:t>66%)</w:t>
             </w:r>
           </w:p>
         </w:tc>
@@ -18432,7 +18592,21 @@
               <w:rPr>
                 <w:rFonts w:ascii="Univers" w:hAnsi="Univers" w:cs="Times New Roman"/>
               </w:rPr>
-              <w:t xml:space="preserve"> ((1*3)+66%)</w:t>
+              <w:t xml:space="preserve"> ((1*</w:t>
+            </w:r>
+            <w:proofErr w:type="gramStart"/>
+            <w:r>
+              <w:rPr>
+                <w:rFonts w:ascii="Univers" w:hAnsi="Univers" w:cs="Times New Roman"/>
+              </w:rPr>
+              <w:t>3)+</w:t>
+            </w:r>
+            <w:proofErr w:type="gramEnd"/>
+            <w:r>
+              <w:rPr>
+                <w:rFonts w:ascii="Univers" w:hAnsi="Univers" w:cs="Times New Roman"/>
+              </w:rPr>
+              <w:t>66%)</w:t>
             </w:r>
           </w:p>
         </w:tc>
@@ -22635,7 +22809,6 @@
           <w:noProof/>
           <w:sz w:val="28"/>
           <w:szCs w:val="28"/>
-          <w:highlight w:val="red"/>
           <w:lang w:eastAsia="it-IT"/>
         </w:rPr>
       </w:pPr>
@@ -22646,7 +22819,6 @@
           <w:noProof/>
           <w:sz w:val="28"/>
           <w:szCs w:val="28"/>
-          <w:highlight w:val="red"/>
           <w:lang w:eastAsia="it-IT"/>
         </w:rPr>
         <w:t>TRADUZIONE VERSO IL MODELLO RELAZIONALE</w:t>
@@ -22658,7 +22830,6 @@
           <w:noProof/>
           <w:sz w:val="28"/>
           <w:szCs w:val="28"/>
-          <w:highlight w:val="red"/>
           <w:lang w:eastAsia="it-IT"/>
         </w:rPr>
         <w:t xml:space="preserve"> </w:t>
@@ -22835,7 +23006,33 @@
               <w:rPr>
                 <w:rFonts w:ascii="Univers" w:hAnsi="Univers" w:cs="Times New Roman"/>
               </w:rPr>
-              <w:t>, Citta, CAP, Nome, Telefono)</w:t>
+              <w:t xml:space="preserve">, </w:t>
+            </w:r>
+            <w:proofErr w:type="gramStart"/>
+            <w:r>
+              <w:rPr>
+                <w:rFonts w:ascii="Univers" w:hAnsi="Univers" w:cs="Times New Roman"/>
+              </w:rPr>
+              <w:t>Citta</w:t>
+            </w:r>
+            <w:proofErr w:type="gramEnd"/>
+            <w:r>
+              <w:rPr>
+                <w:rFonts w:ascii="Univers" w:hAnsi="Univers" w:cs="Times New Roman"/>
+              </w:rPr>
+              <w:t>, CAP, Nome, Telefono</w:t>
+            </w:r>
+            <w:r>
+              <w:rPr>
+                <w:rFonts w:ascii="Univers" w:hAnsi="Univers" w:cs="Times New Roman"/>
+              </w:rPr>
+              <w:t>, Email</w:t>
+            </w:r>
+            <w:r>
+              <w:rPr>
+                <w:rFonts w:ascii="Univers" w:hAnsi="Univers" w:cs="Times New Roman"/>
+              </w:rPr>
+              <w:t>)</w:t>
             </w:r>
           </w:p>
         </w:tc>
@@ -23159,6 +23356,7 @@
                 <w:b w:val="0"/>
                 <w:bCs w:val="0"/>
               </w:rPr>
+              <w:lastRenderedPageBreak/>
               <w:t>Contratto Acquisto</w:t>
             </w:r>
           </w:p>
@@ -23213,7 +23411,27 @@
               <w:rPr>
                 <w:rFonts w:ascii="Univers" w:hAnsi="Univers" w:cs="Times New Roman"/>
               </w:rPr>
-              <w:t>, importo)</w:t>
+              <w:t>, importo</w:t>
+            </w:r>
+            <w:r>
+              <w:rPr>
+                <w:rFonts w:ascii="Univers" w:hAnsi="Univers" w:cs="Times New Roman"/>
+              </w:rPr>
+              <w:t xml:space="preserve">, </w:t>
+            </w:r>
+            <w:r>
+              <w:rPr>
+                <w:rFonts w:ascii="Univers" w:hAnsi="Univers" w:cs="Times New Roman"/>
+                <w:i/>
+                <w:iCs/>
+              </w:rPr>
+              <w:t>Fornitore</w:t>
+            </w:r>
+            <w:r>
+              <w:rPr>
+                <w:rFonts w:ascii="Univers" w:hAnsi="Univers" w:cs="Times New Roman"/>
+              </w:rPr>
+              <w:t>)</w:t>
             </w:r>
           </w:p>
         </w:tc>
@@ -23246,7 +23464,6 @@
                 <w:b w:val="0"/>
                 <w:bCs w:val="0"/>
               </w:rPr>
-              <w:lastRenderedPageBreak/>
               <w:t xml:space="preserve">Contratto Vendita </w:t>
             </w:r>
           </w:p>
@@ -23301,7 +23518,27 @@
               <w:rPr>
                 <w:rFonts w:ascii="Univers" w:hAnsi="Univers" w:cs="Times New Roman"/>
               </w:rPr>
-              <w:t>, prezzo)</w:t>
+              <w:t>, prezzo</w:t>
+            </w:r>
+            <w:r>
+              <w:rPr>
+                <w:rFonts w:ascii="Univers" w:hAnsi="Univers" w:cs="Times New Roman"/>
+              </w:rPr>
+              <w:t xml:space="preserve">, </w:t>
+            </w:r>
+            <w:r>
+              <w:rPr>
+                <w:rFonts w:ascii="Univers" w:hAnsi="Univers" w:cs="Times New Roman"/>
+                <w:i/>
+                <w:iCs/>
+              </w:rPr>
+              <w:t>Cliente</w:t>
+            </w:r>
+            <w:r>
+              <w:rPr>
+                <w:rFonts w:ascii="Univers" w:hAnsi="Univers" w:cs="Times New Roman"/>
+              </w:rPr>
+              <w:t>)</w:t>
             </w:r>
           </w:p>
         </w:tc>
@@ -23387,7 +23624,27 @@
               <w:rPr>
                 <w:rFonts w:ascii="Univers" w:hAnsi="Univers" w:cs="Times New Roman"/>
               </w:rPr>
-              <w:t>, stipendio, durata)</w:t>
+              <w:t>, stipendio, durata</w:t>
+            </w:r>
+            <w:r>
+              <w:rPr>
+                <w:rFonts w:ascii="Univers" w:hAnsi="Univers" w:cs="Times New Roman"/>
+              </w:rPr>
+              <w:t xml:space="preserve">, </w:t>
+            </w:r>
+            <w:r>
+              <w:rPr>
+                <w:rFonts w:ascii="Univers" w:hAnsi="Univers" w:cs="Times New Roman"/>
+                <w:i/>
+                <w:iCs/>
+              </w:rPr>
+              <w:t>Dipendente</w:t>
+            </w:r>
+            <w:r>
+              <w:rPr>
+                <w:rFonts w:ascii="Univers" w:hAnsi="Univers" w:cs="Times New Roman"/>
+              </w:rPr>
+              <w:t>)</w:t>
             </w:r>
           </w:p>
         </w:tc>
@@ -23588,6 +23845,22 @@
             <w:r>
               <w:rPr>
                 <w:rFonts w:ascii="Univers" w:hAnsi="Univers" w:cs="Times New Roman"/>
+              </w:rPr>
+              <w:t xml:space="preserve">, </w:t>
+            </w:r>
+            <w:proofErr w:type="spellStart"/>
+            <w:r>
+              <w:rPr>
+                <w:rFonts w:ascii="Univers" w:hAnsi="Univers" w:cs="Times New Roman"/>
+                <w:i/>
+                <w:iCs/>
+              </w:rPr>
+              <w:t>Contratto_Acquisto</w:t>
+            </w:r>
+            <w:proofErr w:type="spellEnd"/>
+            <w:r>
+              <w:rPr>
+                <w:rFonts w:ascii="Univers" w:hAnsi="Univers" w:cs="Times New Roman"/>
                 <w:u w:val="single"/>
               </w:rPr>
               <w:t xml:space="preserve">) </w:t>
@@ -23670,7 +23943,29 @@
               <w:rPr>
                 <w:rFonts w:ascii="Univers" w:hAnsi="Univers" w:cs="Times New Roman"/>
               </w:rPr>
-              <w:t>, imballaggio)</w:t>
+              <w:t>, imballaggio</w:t>
+            </w:r>
+            <w:r>
+              <w:rPr>
+                <w:rFonts w:ascii="Univers" w:hAnsi="Univers" w:cs="Times New Roman"/>
+              </w:rPr>
+              <w:t xml:space="preserve">, </w:t>
+            </w:r>
+            <w:proofErr w:type="spellStart"/>
+            <w:r>
+              <w:rPr>
+                <w:rFonts w:ascii="Univers" w:hAnsi="Univers" w:cs="Times New Roman"/>
+                <w:i/>
+                <w:iCs/>
+              </w:rPr>
+              <w:t>Contratto_Vendita</w:t>
+            </w:r>
+            <w:proofErr w:type="spellEnd"/>
+            <w:r>
+              <w:rPr>
+                <w:rFonts w:ascii="Univers" w:hAnsi="Univers" w:cs="Times New Roman"/>
+              </w:rPr>
+              <w:t>)</w:t>
             </w:r>
           </w:p>
         </w:tc>
@@ -23735,6 +24030,23 @@
                 <w:u w:val="single"/>
               </w:rPr>
               <w:t>Codice_mat</w:t>
+            </w:r>
+            <w:proofErr w:type="spellEnd"/>
+            <w:r>
+              <w:rPr>
+                <w:rFonts w:ascii="Univers" w:hAnsi="Univers" w:cs="Times New Roman"/>
+                <w:u w:val="single"/>
+              </w:rPr>
+              <w:t xml:space="preserve">, </w:t>
+            </w:r>
+            <w:proofErr w:type="spellStart"/>
+            <w:r>
+              <w:rPr>
+                <w:rFonts w:ascii="Univers" w:hAnsi="Univers" w:cs="Times New Roman"/>
+                <w:i/>
+                <w:iCs/>
+              </w:rPr>
+              <w:t>Contratto_Acquisto</w:t>
             </w:r>
             <w:proofErr w:type="spellEnd"/>
             <w:r>
@@ -23830,7 +24142,7 @@
         <v:path o:extrusionok="f" gradientshapeok="t" o:connecttype="rect"/>
         <o:lock v:ext="edit" aspectratio="t"/>
       </v:shapetype>
-      <v:shape id="_x0000_i1046" type="#_x0000_t75" style="width:14pt;height:14pt" o:bullet="t">
+      <v:shape id="_x0000_i1065" type="#_x0000_t75" style="width:13.8pt;height:13.8pt" o:bullet="t">
         <v:imagedata r:id="rId1" o:title="mso264"/>
       </v:shape>
     </w:pict>

</xml_diff>

<commit_message>
Modificata la tabella dei volumi
</commit_message>
<xml_diff>
--- a/Tesina base di Dati.docx
+++ b/Tesina base di Dati.docx
@@ -7878,6 +7878,7 @@
           <w:rFonts w:ascii="Century" w:hAnsi="Century"/>
           <w:sz w:val="28"/>
           <w:szCs w:val="28"/>
+          <w:highlight w:val="red"/>
           <w:lang w:eastAsia="it-IT"/>
         </w:rPr>
       </w:pPr>
@@ -7887,6 +7888,7 @@
           <w:rFonts w:ascii="Century" w:hAnsi="Century"/>
           <w:sz w:val="28"/>
           <w:szCs w:val="28"/>
+          <w:highlight w:val="red"/>
           <w:lang w:eastAsia="it-IT"/>
         </w:rPr>
         <w:lastRenderedPageBreak/>
@@ -12831,6 +12833,7 @@
           <w:color w:val="2F5496" w:themeColor="accent1" w:themeShade="BF"/>
           <w:sz w:val="28"/>
           <w:szCs w:val="28"/>
+          <w:highlight w:val="red"/>
           <w:lang w:eastAsia="it-IT"/>
         </w:rPr>
         <w:sectPr>
@@ -12848,6 +12851,7 @@
           <w:color w:val="2F5496" w:themeColor="accent1" w:themeShade="BF"/>
           <w:sz w:val="28"/>
           <w:szCs w:val="28"/>
+          <w:highlight w:val="red"/>
           <w:lang w:eastAsia="it-IT"/>
         </w:rPr>
         <w:t>SPIEGAZIONE E  ANALISI DEL MODELLO E-R</w:t>
@@ -17631,7 +17635,7 @@
               <w:rPr>
                 <w:rFonts w:ascii="Univers" w:hAnsi="Univers" w:cs="Times New Roman"/>
               </w:rPr>
-              <w:t>712 (158+79+475)</w:t>
+              <w:t>800</w:t>
             </w:r>
           </w:p>
         </w:tc>
@@ -17706,21 +17710,7 @@
               <w:rPr>
                 <w:rFonts w:ascii="Univers" w:hAnsi="Univers" w:cs="Times New Roman"/>
               </w:rPr>
-              <w:t>475 ((3*4*</w:t>
-            </w:r>
-            <w:proofErr w:type="gramStart"/>
-            <w:r>
-              <w:rPr>
-                <w:rFonts w:ascii="Univers" w:hAnsi="Univers" w:cs="Times New Roman"/>
-              </w:rPr>
-              <w:t>36)+</w:t>
-            </w:r>
-            <w:proofErr w:type="gramEnd"/>
-            <w:r>
-              <w:rPr>
-                <w:rFonts w:ascii="Univers" w:hAnsi="Univers" w:cs="Times New Roman"/>
-              </w:rPr>
-              <w:t>10%)</w:t>
+              <w:t>500</w:t>
             </w:r>
           </w:p>
         </w:tc>
@@ -17797,21 +17787,7 @@
               <w:rPr>
                 <w:rFonts w:ascii="Univers" w:hAnsi="Univers" w:cs="Times New Roman"/>
               </w:rPr>
-              <w:t>158 ((4*</w:t>
-            </w:r>
-            <w:proofErr w:type="gramStart"/>
-            <w:r>
-              <w:rPr>
-                <w:rFonts w:ascii="Univers" w:hAnsi="Univers" w:cs="Times New Roman"/>
-              </w:rPr>
-              <w:t>36)+</w:t>
-            </w:r>
-            <w:proofErr w:type="gramEnd"/>
-            <w:r>
-              <w:rPr>
-                <w:rFonts w:ascii="Univers" w:hAnsi="Univers" w:cs="Times New Roman"/>
-              </w:rPr>
-              <w:t>10%)</w:t>
+              <w:t>200</w:t>
             </w:r>
           </w:p>
         </w:tc>
@@ -17886,21 +17862,7 @@
               <w:rPr>
                 <w:rFonts w:ascii="Univers" w:hAnsi="Univers" w:cs="Times New Roman"/>
               </w:rPr>
-              <w:t>79 ((2*</w:t>
-            </w:r>
-            <w:proofErr w:type="gramStart"/>
-            <w:r>
-              <w:rPr>
-                <w:rFonts w:ascii="Univers" w:hAnsi="Univers" w:cs="Times New Roman"/>
-              </w:rPr>
-              <w:t>36)+</w:t>
-            </w:r>
-            <w:proofErr w:type="gramEnd"/>
-            <w:r>
-              <w:rPr>
-                <w:rFonts w:ascii="Univers" w:hAnsi="Univers" w:cs="Times New Roman"/>
-              </w:rPr>
-              <w:t>10%)</w:t>
+              <w:t>100</w:t>
             </w:r>
           </w:p>
         </w:tc>
@@ -17976,7 +17938,19 @@
               <w:rPr>
                 <w:rFonts w:ascii="Univers" w:hAnsi="Univers" w:cs="Times New Roman"/>
               </w:rPr>
-              <w:t>12208 (10950+144+3)</w:t>
+              <w:t>12</w:t>
+            </w:r>
+            <w:r>
+              <w:rPr>
+                <w:rFonts w:ascii="Univers" w:hAnsi="Univers" w:cs="Times New Roman"/>
+              </w:rPr>
+              <w:t>820</w:t>
+            </w:r>
+            <w:r>
+              <w:rPr>
+                <w:rFonts w:ascii="Univers" w:hAnsi="Univers" w:cs="Times New Roman"/>
+              </w:rPr>
+              <w:t xml:space="preserve"> </w:t>
             </w:r>
           </w:p>
         </w:tc>
@@ -18051,21 +18025,7 @@
               <w:rPr>
                 <w:rFonts w:ascii="Univers" w:hAnsi="Univers" w:cs="Times New Roman"/>
               </w:rPr>
-              <w:t>158 ((1*4*</w:t>
-            </w:r>
-            <w:proofErr w:type="gramStart"/>
-            <w:r>
-              <w:rPr>
-                <w:rFonts w:ascii="Univers" w:hAnsi="Univers" w:cs="Times New Roman"/>
-              </w:rPr>
-              <w:t>36)+</w:t>
-            </w:r>
-            <w:proofErr w:type="gramEnd"/>
-            <w:r>
-              <w:rPr>
-                <w:rFonts w:ascii="Univers" w:hAnsi="Univers" w:cs="Times New Roman"/>
-              </w:rPr>
-              <w:t>10%)</w:t>
+              <w:t>250</w:t>
             </w:r>
           </w:p>
         </w:tc>
@@ -18141,21 +18101,7 @@
               <w:rPr>
                 <w:rFonts w:ascii="Univers" w:hAnsi="Univers" w:cs="Times New Roman"/>
               </w:rPr>
-              <w:t>5 ((1*</w:t>
-            </w:r>
-            <w:proofErr w:type="gramStart"/>
-            <w:r>
-              <w:rPr>
-                <w:rFonts w:ascii="Univers" w:hAnsi="Univers" w:cs="Times New Roman"/>
-              </w:rPr>
-              <w:t>3)+</w:t>
-            </w:r>
-            <w:proofErr w:type="gramEnd"/>
-            <w:r>
-              <w:rPr>
-                <w:rFonts w:ascii="Univers" w:hAnsi="Univers" w:cs="Times New Roman"/>
-              </w:rPr>
-              <w:t>66%)</w:t>
+              <w:t>70</w:t>
             </w:r>
           </w:p>
         </w:tc>
@@ -18230,21 +18176,7 @@
               <w:rPr>
                 <w:rFonts w:ascii="Univers" w:hAnsi="Univers" w:cs="Times New Roman"/>
               </w:rPr>
-              <w:t>12045 ((3*10*</w:t>
-            </w:r>
-            <w:proofErr w:type="gramStart"/>
-            <w:r>
-              <w:rPr>
-                <w:rFonts w:ascii="Univers" w:hAnsi="Univers" w:cs="Times New Roman"/>
-              </w:rPr>
-              <w:t>365)+</w:t>
-            </w:r>
-            <w:proofErr w:type="gramEnd"/>
-            <w:r>
-              <w:rPr>
-                <w:rFonts w:ascii="Univers" w:hAnsi="Univers" w:cs="Times New Roman"/>
-              </w:rPr>
-              <w:t>10%)</w:t>
+              <w:t>12500</w:t>
             </w:r>
           </w:p>
         </w:tc>
@@ -18320,13 +18252,7 @@
               <w:rPr>
                 <w:rFonts w:ascii="Univers" w:hAnsi="Univers" w:cs="Times New Roman"/>
               </w:rPr>
-              <w:t>331</w:t>
-            </w:r>
-            <w:r>
-              <w:rPr>
-                <w:rFonts w:ascii="Univers" w:hAnsi="Univers" w:cs="Times New Roman"/>
-              </w:rPr>
-              <w:t xml:space="preserve"> (316+5+10)</w:t>
+              <w:t>520</w:t>
             </w:r>
           </w:p>
         </w:tc>
@@ -18401,27 +18327,7 @@
               <w:rPr>
                 <w:rFonts w:ascii="Univers" w:hAnsi="Univers" w:cs="Times New Roman"/>
               </w:rPr>
-              <w:t>316</w:t>
-            </w:r>
-            <w:r>
-              <w:rPr>
-                <w:rFonts w:ascii="Univers" w:hAnsi="Univers" w:cs="Times New Roman"/>
-              </w:rPr>
-              <w:t xml:space="preserve"> ((2*4*</w:t>
-            </w:r>
-            <w:proofErr w:type="gramStart"/>
-            <w:r>
-              <w:rPr>
-                <w:rFonts w:ascii="Univers" w:hAnsi="Univers" w:cs="Times New Roman"/>
-              </w:rPr>
-              <w:t>36)+</w:t>
-            </w:r>
-            <w:proofErr w:type="gramEnd"/>
-            <w:r>
-              <w:rPr>
-                <w:rFonts w:ascii="Univers" w:hAnsi="Univers" w:cs="Times New Roman"/>
-              </w:rPr>
-              <w:t>10%)</w:t>
+              <w:t>400</w:t>
             </w:r>
           </w:p>
         </w:tc>
@@ -18494,27 +18400,7 @@
               <w:rPr>
                 <w:rFonts w:ascii="Univers" w:hAnsi="Univers" w:cs="Times New Roman"/>
               </w:rPr>
-              <w:t xml:space="preserve">5 </w:t>
-            </w:r>
-            <w:r>
-              <w:rPr>
-                <w:rFonts w:ascii="Univers" w:hAnsi="Univers" w:cs="Times New Roman"/>
-              </w:rPr>
-              <w:t>((1*</w:t>
-            </w:r>
-            <w:proofErr w:type="gramStart"/>
-            <w:r>
-              <w:rPr>
-                <w:rFonts w:ascii="Univers" w:hAnsi="Univers" w:cs="Times New Roman"/>
-              </w:rPr>
-              <w:t>3)+</w:t>
-            </w:r>
-            <w:proofErr w:type="gramEnd"/>
-            <w:r>
-              <w:rPr>
-                <w:rFonts w:ascii="Univers" w:hAnsi="Univers" w:cs="Times New Roman"/>
-              </w:rPr>
-              <w:t>66%)</w:t>
+              <w:t>70</w:t>
             </w:r>
           </w:p>
         </w:tc>
@@ -18586,27 +18472,7 @@
               <w:rPr>
                 <w:rFonts w:ascii="Univers" w:hAnsi="Univers" w:cs="Times New Roman"/>
               </w:rPr>
-              <w:t>10</w:t>
-            </w:r>
-            <w:r>
-              <w:rPr>
-                <w:rFonts w:ascii="Univers" w:hAnsi="Univers" w:cs="Times New Roman"/>
-              </w:rPr>
-              <w:t xml:space="preserve"> ((1*</w:t>
-            </w:r>
-            <w:proofErr w:type="gramStart"/>
-            <w:r>
-              <w:rPr>
-                <w:rFonts w:ascii="Univers" w:hAnsi="Univers" w:cs="Times New Roman"/>
-              </w:rPr>
-              <w:t>3)+</w:t>
-            </w:r>
-            <w:proofErr w:type="gramEnd"/>
-            <w:r>
-              <w:rPr>
-                <w:rFonts w:ascii="Univers" w:hAnsi="Univers" w:cs="Times New Roman"/>
-              </w:rPr>
-              <w:t>66%)</w:t>
+              <w:t>50</w:t>
             </w:r>
           </w:p>
         </w:tc>
@@ -18679,7 +18545,7 @@
               <w:rPr>
                 <w:rFonts w:ascii="Univers" w:hAnsi="Univers" w:cs="Times New Roman"/>
               </w:rPr>
-              <w:t>158</w:t>
+              <w:t>13000 (500*1+12500)</w:t>
             </w:r>
           </w:p>
         </w:tc>
@@ -18751,7 +18617,7 @@
               <w:rPr>
                 <w:rFonts w:ascii="Univers" w:hAnsi="Univers" w:cs="Times New Roman"/>
               </w:rPr>
-              <w:t>12045</w:t>
+              <w:t>500 (100*4+100)</w:t>
             </w:r>
           </w:p>
         </w:tc>
@@ -18824,7 +18690,7 @@
               <w:rPr>
                 <w:rFonts w:ascii="Univers" w:hAnsi="Univers" w:cs="Times New Roman"/>
               </w:rPr>
-              <w:t>12045</w:t>
+              <w:t>650 (200*2+250)</w:t>
             </w:r>
           </w:p>
         </w:tc>
@@ -18896,7 +18762,7 @@
               <w:rPr>
                 <w:rFonts w:ascii="Univers" w:hAnsi="Univers" w:cs="Times New Roman"/>
               </w:rPr>
-              <w:t>158</w:t>
+              <w:t>250</w:t>
             </w:r>
           </w:p>
         </w:tc>
@@ -18972,7 +18838,7 @@
               <w:rPr>
                 <w:rFonts w:ascii="Univers" w:hAnsi="Univers" w:cs="Times New Roman"/>
               </w:rPr>
-              <w:t>5</w:t>
+              <w:t>70</w:t>
             </w:r>
           </w:p>
         </w:tc>
@@ -19047,7 +18913,13 @@
               <w:rPr>
                 <w:rFonts w:ascii="Univers" w:hAnsi="Univers" w:cs="Times New Roman"/>
               </w:rPr>
-              <w:t>12045</w:t>
+              <w:t>12</w:t>
+            </w:r>
+            <w:r>
+              <w:rPr>
+                <w:rFonts w:ascii="Univers" w:hAnsi="Univers" w:cs="Times New Roman"/>
+              </w:rPr>
+              <w:t>500</w:t>
             </w:r>
           </w:p>
         </w:tc>
@@ -21109,16 +20981,133 @@
     </w:p>
     <w:p>
       <w:pPr>
-        <w:rPr>
-          <w:lang w:eastAsia="it-IT"/>
-        </w:rPr>
-      </w:pPr>
-      <w:r>
-        <w:rPr>
-          <w:lang w:eastAsia="it-IT"/>
-        </w:rPr>
-        <w:t xml:space="preserve">Non sono presenti </w:t>
-      </w:r>
+        <w:autoSpaceDE w:val="0"/>
+        <w:autoSpaceDN w:val="0"/>
+        <w:adjustRightInd w:val="0"/>
+        <w:spacing w:after="0" w:line="240" w:lineRule="auto"/>
+        <w:rPr>
+          <w:rFonts w:ascii="Univers" w:hAnsi="Univers" w:cs="Times New Roman"/>
+        </w:rPr>
+      </w:pPr>
+      <w:r>
+        <w:rPr>
+          <w:rFonts w:ascii="Univers" w:hAnsi="Univers" w:cs="Times New Roman"/>
+        </w:rPr>
+        <w:t xml:space="preserve">Abbiamo trovato solamente un attributo multivalore, ovvero </w:t>
+      </w:r>
+      <w:r>
+        <w:rPr>
+          <w:rFonts w:ascii="Univers" w:hAnsi="Univers" w:cs="Times New Roman"/>
+        </w:rPr>
+        <w:t xml:space="preserve">è quello relativo alla tipologia di prodotti </w:t>
+      </w:r>
+      <w:r>
+        <w:rPr>
+          <w:rFonts w:ascii="Univers" w:hAnsi="Univers" w:cs="Times New Roman"/>
+        </w:rPr>
+        <w:t>acquistabili</w:t>
+      </w:r>
+      <w:r>
+        <w:rPr>
+          <w:rFonts w:ascii="Univers" w:hAnsi="Univers" w:cs="Times New Roman"/>
+        </w:rPr>
+        <w:t xml:space="preserve"> presso i fornitori dell’azienda. </w:t>
+      </w:r>
+      <w:r>
+        <w:rPr>
+          <w:rFonts w:ascii="Univers" w:hAnsi="Univers" w:cs="Times New Roman"/>
+        </w:rPr>
+        <w:t>Infatti, può capitare che un fornitore possa vendere alla nostra azienda sia dei semilavorati, che delle materie prime.</w:t>
+      </w:r>
+    </w:p>
+    <w:p>
+      <w:pPr>
+        <w:rPr>
+          <w:rFonts w:ascii="Univers" w:hAnsi="Univers" w:cs="Times New Roman"/>
+        </w:rPr>
+      </w:pPr>
+      <w:r>
+        <w:rPr>
+          <w:rFonts w:ascii="Univers" w:hAnsi="Univers" w:cs="Times New Roman"/>
+        </w:rPr>
+        <w:t>Per tale motivo ci è sembrato opportuno ristrutturare lo schema in questo modo:</w:t>
+      </w:r>
+      <w:r>
+        <w:rPr>
+          <w:rFonts w:ascii="Univers" w:hAnsi="Univers" w:cs="Times New Roman"/>
+        </w:rPr>
+        <w:t xml:space="preserve"> </w:t>
+      </w:r>
+    </w:p>
+    <w:p>
+      <w:pPr>
+        <w:jc w:val="center"/>
+        <w:rPr>
+          <w:lang w:eastAsia="it-IT"/>
+        </w:rPr>
+      </w:pPr>
+      <w:r>
+        <w:rPr>
+          <w:noProof/>
+          <w:lang w:eastAsia="it-IT"/>
+        </w:rPr>
+        <w:drawing>
+          <wp:inline distT="0" distB="0" distL="0" distR="0" wp14:anchorId="7DF7256B" wp14:editId="4B1D410B">
+            <wp:extent cx="1885950" cy="3346450"/>
+            <wp:effectExtent l="0" t="0" r="0" b="6350"/>
+            <wp:docPr id="12" name="Immagine 12"/>
+            <wp:cNvGraphicFramePr>
+              <a:graphicFrameLocks xmlns:a="http://schemas.openxmlformats.org/drawingml/2006/main" noChangeAspect="1"/>
+            </wp:cNvGraphicFramePr>
+            <a:graphic xmlns:a="http://schemas.openxmlformats.org/drawingml/2006/main">
+              <a:graphicData uri="http://schemas.openxmlformats.org/drawingml/2006/picture">
+                <pic:pic xmlns:pic="http://schemas.openxmlformats.org/drawingml/2006/picture">
+                  <pic:nvPicPr>
+                    <pic:cNvPr id="0" name="Picture 7"/>
+                    <pic:cNvPicPr>
+                      <a:picLocks noChangeAspect="1" noChangeArrowheads="1"/>
+                    </pic:cNvPicPr>
+                  </pic:nvPicPr>
+                  <pic:blipFill>
+                    <a:blip r:embed="rId17">
+                      <a:extLst>
+                        <a:ext uri="{28A0092B-C50C-407E-A947-70E740481C1C}">
+                          <a14:useLocalDpi xmlns:a14="http://schemas.microsoft.com/office/drawing/2010/main" val="0"/>
+                        </a:ext>
+                      </a:extLst>
+                    </a:blip>
+                    <a:srcRect/>
+                    <a:stretch>
+                      <a:fillRect/>
+                    </a:stretch>
+                  </pic:blipFill>
+                  <pic:spPr bwMode="auto">
+                    <a:xfrm>
+                      <a:off x="0" y="0"/>
+                      <a:ext cx="1885950" cy="3346450"/>
+                    </a:xfrm>
+                    <a:prstGeom prst="rect">
+                      <a:avLst/>
+                    </a:prstGeom>
+                    <a:noFill/>
+                    <a:ln>
+                      <a:noFill/>
+                    </a:ln>
+                  </pic:spPr>
+                </pic:pic>
+              </a:graphicData>
+            </a:graphic>
+          </wp:inline>
+        </w:drawing>
+      </w:r>
+    </w:p>
+    <w:p>
+      <w:pPr>
+        <w:jc w:val="center"/>
+        <w:rPr>
+          <w:lang w:eastAsia="it-IT"/>
+        </w:rPr>
+      </w:pPr>
     </w:p>
     <w:p>
       <w:pPr>
@@ -22293,6 +22282,7 @@
                 <w:b w:val="0"/>
                 <w:bCs w:val="0"/>
               </w:rPr>
+              <w:lastRenderedPageBreak/>
               <w:t>Fornitore</w:t>
             </w:r>
           </w:p>
@@ -22992,21 +22982,7 @@
               <w:rPr>
                 <w:rFonts w:ascii="Univers" w:hAnsi="Univers" w:cs="Times New Roman"/>
               </w:rPr>
-              <w:t xml:space="preserve">, Via, </w:t>
-            </w:r>
-            <w:proofErr w:type="spellStart"/>
-            <w:r>
-              <w:rPr>
-                <w:rFonts w:ascii="Univers" w:hAnsi="Univers" w:cs="Times New Roman"/>
-              </w:rPr>
-              <w:t>N_Civico</w:t>
-            </w:r>
-            <w:proofErr w:type="spellEnd"/>
-            <w:r>
-              <w:rPr>
-                <w:rFonts w:ascii="Univers" w:hAnsi="Univers" w:cs="Times New Roman"/>
-              </w:rPr>
-              <w:t xml:space="preserve">, </w:t>
+              <w:t xml:space="preserve">, Via, N_Civico, </w:t>
             </w:r>
             <w:proofErr w:type="gramStart"/>
             <w:r>
@@ -23088,14 +23064,7 @@
               <w:rPr>
                 <w:rFonts w:ascii="Univers" w:hAnsi="Univers" w:cs="Times New Roman"/>
               </w:rPr>
-              <w:t>Cliente (</w:t>
-            </w:r>
-            <w:proofErr w:type="spellStart"/>
-            <w:r>
-              <w:rPr>
-                <w:rFonts w:ascii="Univers" w:hAnsi="Univers" w:cs="Times New Roman"/>
-              </w:rPr>
-              <w:t>P_iva</w:t>
+              <w:t>Cliente (P_iva</w:t>
             </w:r>
             <w:r>
               <w:rPr>
@@ -23104,7 +23073,6 @@
               </w:rPr>
               <w:t>_cliente</w:t>
             </w:r>
-            <w:proofErr w:type="spellEnd"/>
             <w:r>
               <w:rPr>
                 <w:rFonts w:ascii="Univers" w:hAnsi="Univers" w:cs="Times New Roman"/>
@@ -23166,21 +23134,7 @@
               <w:rPr>
                 <w:rFonts w:ascii="Univers" w:hAnsi="Univers" w:cs="Times New Roman"/>
               </w:rPr>
-              <w:t>Dipendente (</w:t>
-            </w:r>
-            <w:proofErr w:type="spellStart"/>
-            <w:r>
-              <w:rPr>
-                <w:rFonts w:ascii="Univers" w:hAnsi="Univers" w:cs="Times New Roman"/>
-              </w:rPr>
-              <w:t>Codice_dip</w:t>
-            </w:r>
-            <w:proofErr w:type="spellEnd"/>
-            <w:r>
-              <w:rPr>
-                <w:rFonts w:ascii="Univers" w:hAnsi="Univers" w:cs="Times New Roman"/>
-              </w:rPr>
-              <w:t>, cognome, ruolo)</w:t>
+              <w:t>Dipendente (Codice_dip, cognome, ruolo)</w:t>
             </w:r>
           </w:p>
         </w:tc>
@@ -23304,7 +23258,6 @@
               </w:rPr>
               <w:t>Contratto (</w:t>
             </w:r>
-            <w:proofErr w:type="spellStart"/>
             <w:r>
               <w:rPr>
                 <w:rFonts w:ascii="Univers" w:hAnsi="Univers" w:cs="Times New Roman"/>
@@ -23319,7 +23272,6 @@
               </w:rPr>
               <w:t>_cont</w:t>
             </w:r>
-            <w:proofErr w:type="spellEnd"/>
             <w:r>
               <w:rPr>
                 <w:rFonts w:ascii="Univers" w:hAnsi="Univers" w:cs="Times New Roman"/>
@@ -23356,7 +23308,6 @@
                 <w:b w:val="0"/>
                 <w:bCs w:val="0"/>
               </w:rPr>
-              <w:lastRenderedPageBreak/>
               <w:t>Contratto Acquisto</w:t>
             </w:r>
           </w:p>
@@ -23377,21 +23328,12 @@
                 <w:rFonts w:ascii="Univers" w:hAnsi="Univers" w:cs="Times New Roman"/>
               </w:rPr>
             </w:pPr>
-            <w:proofErr w:type="spellStart"/>
-            <w:r>
-              <w:rPr>
-                <w:rFonts w:ascii="Univers" w:hAnsi="Univers" w:cs="Times New Roman"/>
-              </w:rPr>
-              <w:t>ContrattoAcquisto</w:t>
-            </w:r>
-            <w:proofErr w:type="spellEnd"/>
-            <w:r>
-              <w:rPr>
-                <w:rFonts w:ascii="Univers" w:hAnsi="Univers" w:cs="Times New Roman"/>
-              </w:rPr>
-              <w:t xml:space="preserve"> (</w:t>
-            </w:r>
-            <w:proofErr w:type="spellStart"/>
+            <w:r>
+              <w:rPr>
+                <w:rFonts w:ascii="Univers" w:hAnsi="Univers" w:cs="Times New Roman"/>
+              </w:rPr>
+              <w:t>ContrattoAcquisto (</w:t>
+            </w:r>
             <w:r>
               <w:rPr>
                 <w:rFonts w:ascii="Univers" w:hAnsi="Univers" w:cs="Times New Roman"/>
@@ -23406,7 +23348,6 @@
               </w:rPr>
               <w:t>_cont</w:t>
             </w:r>
-            <w:proofErr w:type="spellEnd"/>
             <w:r>
               <w:rPr>
                 <w:rFonts w:ascii="Univers" w:hAnsi="Univers" w:cs="Times New Roman"/>
@@ -23484,21 +23425,12 @@
                 <w:rFonts w:ascii="Univers" w:hAnsi="Univers" w:cs="Times New Roman"/>
               </w:rPr>
             </w:pPr>
-            <w:proofErr w:type="spellStart"/>
-            <w:r>
-              <w:rPr>
-                <w:rFonts w:ascii="Univers" w:hAnsi="Univers" w:cs="Times New Roman"/>
-              </w:rPr>
-              <w:t>ContrattoVendita</w:t>
-            </w:r>
-            <w:proofErr w:type="spellEnd"/>
-            <w:r>
-              <w:rPr>
-                <w:rFonts w:ascii="Univers" w:hAnsi="Univers" w:cs="Times New Roman"/>
-              </w:rPr>
-              <w:t xml:space="preserve"> (</w:t>
-            </w:r>
-            <w:proofErr w:type="spellStart"/>
+            <w:r>
+              <w:rPr>
+                <w:rFonts w:ascii="Univers" w:hAnsi="Univers" w:cs="Times New Roman"/>
+              </w:rPr>
+              <w:t>ContrattoVendita (</w:t>
+            </w:r>
             <w:r>
               <w:rPr>
                 <w:rFonts w:ascii="Univers" w:hAnsi="Univers" w:cs="Times New Roman"/>
@@ -23513,7 +23445,6 @@
               </w:rPr>
               <w:t>_cont</w:t>
             </w:r>
-            <w:proofErr w:type="spellEnd"/>
             <w:r>
               <w:rPr>
                 <w:rFonts w:ascii="Univers" w:hAnsi="Univers" w:cs="Times New Roman"/>
@@ -23590,21 +23521,12 @@
                 <w:rFonts w:ascii="Univers" w:hAnsi="Univers" w:cs="Times New Roman"/>
               </w:rPr>
             </w:pPr>
-            <w:proofErr w:type="spellStart"/>
-            <w:r>
-              <w:rPr>
-                <w:rFonts w:ascii="Univers" w:hAnsi="Univers" w:cs="Times New Roman"/>
-              </w:rPr>
-              <w:t>ContrattoLavoro</w:t>
-            </w:r>
-            <w:proofErr w:type="spellEnd"/>
-            <w:r>
-              <w:rPr>
-                <w:rFonts w:ascii="Univers" w:hAnsi="Univers" w:cs="Times New Roman"/>
-              </w:rPr>
-              <w:t xml:space="preserve"> (</w:t>
-            </w:r>
-            <w:proofErr w:type="spellStart"/>
+            <w:r>
+              <w:rPr>
+                <w:rFonts w:ascii="Univers" w:hAnsi="Univers" w:cs="Times New Roman"/>
+              </w:rPr>
+              <w:t>ContrattoLavoro (</w:t>
+            </w:r>
             <w:r>
               <w:rPr>
                 <w:rFonts w:ascii="Univers" w:hAnsi="Univers" w:cs="Times New Roman"/>
@@ -23619,7 +23541,6 @@
               </w:rPr>
               <w:t>_cont</w:t>
             </w:r>
-            <w:proofErr w:type="spellEnd"/>
             <w:r>
               <w:rPr>
                 <w:rFonts w:ascii="Univers" w:hAnsi="Univers" w:cs="Times New Roman"/>
@@ -23699,7 +23620,6 @@
               </w:rPr>
               <w:t>Materiale (</w:t>
             </w:r>
-            <w:proofErr w:type="spellStart"/>
             <w:r>
               <w:rPr>
                 <w:rFonts w:ascii="Univers" w:hAnsi="Univers" w:cs="Times New Roman"/>
@@ -23707,40 +23627,11 @@
               </w:rPr>
               <w:t>Codice_mat</w:t>
             </w:r>
-            <w:proofErr w:type="spellEnd"/>
-            <w:r>
-              <w:rPr>
-                <w:rFonts w:ascii="Univers" w:hAnsi="Univers" w:cs="Times New Roman"/>
-              </w:rPr>
-              <w:t xml:space="preserve">, settore, ripiano, scaffale, </w:t>
-            </w:r>
-            <w:proofErr w:type="spellStart"/>
-            <w:r>
-              <w:rPr>
-                <w:rFonts w:ascii="Univers" w:hAnsi="Univers" w:cs="Times New Roman"/>
-              </w:rPr>
-              <w:t>altre_spec</w:t>
-            </w:r>
-            <w:proofErr w:type="spellEnd"/>
-            <w:r>
-              <w:rPr>
-                <w:rFonts w:ascii="Univers" w:hAnsi="Univers" w:cs="Times New Roman"/>
-              </w:rPr>
-              <w:t xml:space="preserve">, colore, prezzo, tipologia, </w:t>
-            </w:r>
-            <w:proofErr w:type="spellStart"/>
-            <w:r>
-              <w:rPr>
-                <w:rFonts w:ascii="Univers" w:hAnsi="Univers" w:cs="Times New Roman"/>
-              </w:rPr>
-              <w:t>quantita</w:t>
-            </w:r>
-            <w:proofErr w:type="spellEnd"/>
-            <w:r>
-              <w:rPr>
-                <w:rFonts w:ascii="Univers" w:hAnsi="Univers" w:cs="Times New Roman"/>
-              </w:rPr>
-              <w:t xml:space="preserve">) </w:t>
+            <w:r>
+              <w:rPr>
+                <w:rFonts w:ascii="Univers" w:hAnsi="Univers" w:cs="Times New Roman"/>
+              </w:rPr>
+              <w:t xml:space="preserve">, settore, ripiano, scaffale, altre_spec, colore, prezzo, tipologia, quantita) </w:t>
             </w:r>
           </w:p>
         </w:tc>
@@ -23792,21 +23683,12 @@
                 <w:rFonts w:ascii="Univers" w:hAnsi="Univers" w:cs="Times New Roman"/>
               </w:rPr>
             </w:pPr>
-            <w:proofErr w:type="spellStart"/>
-            <w:r>
-              <w:rPr>
-                <w:rFonts w:ascii="Univers" w:hAnsi="Univers" w:cs="Times New Roman"/>
-              </w:rPr>
-              <w:t>MateriaPrima</w:t>
-            </w:r>
-            <w:proofErr w:type="spellEnd"/>
-            <w:r>
-              <w:rPr>
-                <w:rFonts w:ascii="Univers" w:hAnsi="Univers" w:cs="Times New Roman"/>
-              </w:rPr>
-              <w:t xml:space="preserve"> (</w:t>
-            </w:r>
-            <w:proofErr w:type="spellStart"/>
+            <w:r>
+              <w:rPr>
+                <w:rFonts w:ascii="Univers" w:hAnsi="Univers" w:cs="Times New Roman"/>
+              </w:rPr>
+              <w:t>MateriaPrima (</w:t>
+            </w:r>
             <w:r>
               <w:rPr>
                 <w:rFonts w:ascii="Univers" w:hAnsi="Univers" w:cs="Times New Roman"/>
@@ -23814,7 +23696,6 @@
               </w:rPr>
               <w:t>Codice_mat</w:t>
             </w:r>
-            <w:proofErr w:type="spellEnd"/>
             <w:r>
               <w:rPr>
                 <w:rFonts w:ascii="Univers" w:hAnsi="Univers" w:cs="Times New Roman"/>
@@ -23826,21 +23707,7 @@
               <w:rPr>
                 <w:rFonts w:ascii="Univers" w:hAnsi="Univers" w:cs="Times New Roman"/>
               </w:rPr>
-              <w:t xml:space="preserve"> categoria, </w:t>
-            </w:r>
-            <w:proofErr w:type="spellStart"/>
-            <w:r>
-              <w:rPr>
-                <w:rFonts w:ascii="Univers" w:hAnsi="Univers" w:cs="Times New Roman"/>
-              </w:rPr>
-              <w:t>elasticita</w:t>
-            </w:r>
-            <w:proofErr w:type="spellEnd"/>
-            <w:r>
-              <w:rPr>
-                <w:rFonts w:ascii="Univers" w:hAnsi="Univers" w:cs="Times New Roman"/>
-              </w:rPr>
-              <w:t>, durezza</w:t>
+              <w:t xml:space="preserve"> categoria, elasticita, durezza</w:t>
             </w:r>
             <w:r>
               <w:rPr>
@@ -23848,7 +23715,6 @@
               </w:rPr>
               <w:t xml:space="preserve">, </w:t>
             </w:r>
-            <w:proofErr w:type="spellStart"/>
             <w:r>
               <w:rPr>
                 <w:rFonts w:ascii="Univers" w:hAnsi="Univers" w:cs="Times New Roman"/>
@@ -23857,7 +23723,6 @@
               </w:rPr>
               <w:t>Contratto_Acquisto</w:t>
             </w:r>
-            <w:proofErr w:type="spellEnd"/>
             <w:r>
               <w:rPr>
                 <w:rFonts w:ascii="Univers" w:hAnsi="Univers" w:cs="Times New Roman"/>
@@ -23916,21 +23781,12 @@
                 <w:rFonts w:ascii="Univers" w:hAnsi="Univers" w:cs="Times New Roman"/>
               </w:rPr>
             </w:pPr>
-            <w:proofErr w:type="spellStart"/>
-            <w:r>
-              <w:rPr>
-                <w:rFonts w:ascii="Univers" w:hAnsi="Univers" w:cs="Times New Roman"/>
-              </w:rPr>
-              <w:t>ProdottoFinito</w:t>
-            </w:r>
-            <w:proofErr w:type="spellEnd"/>
-            <w:r>
-              <w:rPr>
-                <w:rFonts w:ascii="Univers" w:hAnsi="Univers" w:cs="Times New Roman"/>
-              </w:rPr>
-              <w:t xml:space="preserve"> (</w:t>
-            </w:r>
-            <w:proofErr w:type="spellStart"/>
+            <w:r>
+              <w:rPr>
+                <w:rFonts w:ascii="Univers" w:hAnsi="Univers" w:cs="Times New Roman"/>
+              </w:rPr>
+              <w:t>ProdottoFinito (</w:t>
+            </w:r>
             <w:r>
               <w:rPr>
                 <w:rFonts w:ascii="Univers" w:hAnsi="Univers" w:cs="Times New Roman"/>
@@ -23938,7 +23794,6 @@
               </w:rPr>
               <w:t>Codice_mat</w:t>
             </w:r>
-            <w:proofErr w:type="spellEnd"/>
             <w:r>
               <w:rPr>
                 <w:rFonts w:ascii="Univers" w:hAnsi="Univers" w:cs="Times New Roman"/>
@@ -23951,7 +23806,6 @@
               </w:rPr>
               <w:t xml:space="preserve">, </w:t>
             </w:r>
-            <w:proofErr w:type="spellStart"/>
             <w:r>
               <w:rPr>
                 <w:rFonts w:ascii="Univers" w:hAnsi="Univers" w:cs="Times New Roman"/>
@@ -23960,7 +23814,6 @@
               </w:rPr>
               <w:t>Contratto_Vendita</w:t>
             </w:r>
-            <w:proofErr w:type="spellEnd"/>
             <w:r>
               <w:rPr>
                 <w:rFonts w:ascii="Univers" w:hAnsi="Univers" w:cs="Times New Roman"/>
@@ -24023,7 +23876,6 @@
               </w:rPr>
               <w:t>Semilavorato (</w:t>
             </w:r>
-            <w:proofErr w:type="spellStart"/>
             <w:r>
               <w:rPr>
                 <w:rFonts w:ascii="Univers" w:hAnsi="Univers" w:cs="Times New Roman"/>
@@ -24031,7 +23883,6 @@
               </w:rPr>
               <w:t>Codice_mat</w:t>
             </w:r>
-            <w:proofErr w:type="spellEnd"/>
             <w:r>
               <w:rPr>
                 <w:rFonts w:ascii="Univers" w:hAnsi="Univers" w:cs="Times New Roman"/>
@@ -24039,7 +23890,6 @@
               </w:rPr>
               <w:t xml:space="preserve">, </w:t>
             </w:r>
-            <w:proofErr w:type="spellStart"/>
             <w:r>
               <w:rPr>
                 <w:rFonts w:ascii="Univers" w:hAnsi="Univers" w:cs="Times New Roman"/>
@@ -24048,7 +23898,6 @@
               </w:rPr>
               <w:t>Contratto_Acquisto</w:t>
             </w:r>
-            <w:proofErr w:type="spellEnd"/>
             <w:r>
               <w:rPr>
                 <w:rFonts w:ascii="Univers" w:hAnsi="Univers" w:cs="Times New Roman"/>
@@ -24142,7 +23991,7 @@
         <v:path o:extrusionok="f" gradientshapeok="t" o:connecttype="rect"/>
         <o:lock v:ext="edit" aspectratio="t"/>
       </v:shapetype>
-      <v:shape id="_x0000_i1065" type="#_x0000_t75" style="width:13.8pt;height:13.8pt" o:bullet="t">
+      <v:shape id="_x0000_i1128" type="#_x0000_t75" style="width:11.1pt;height:11.1pt" o:bullet="t">
         <v:imagedata r:id="rId1" o:title="mso264"/>
       </v:shape>
     </w:pict>

</xml_diff>

<commit_message>
Modifiche strutturali del documento
Migliorato l'indice e corretti alcuni errori
</commit_message>
<xml_diff>
--- a/Tesina base di Dati.docx
+++ b/Tesina base di Dati.docx
@@ -5837,21 +5837,7 @@
         <w:rPr>
           <w:rFonts w:ascii="Univers" w:hAnsi="Univers"/>
         </w:rPr>
-        <w:t xml:space="preserve">L’impresa si occupa dello stampaggio di suole per calzature, i nostri clienti sono i calzaturifici che producono scarpe. Il nome deriva dal fondatore Malaspina. All’inizio si facevano produzione di suole </w:t>
-      </w:r>
-      <w:proofErr w:type="spellStart"/>
-      <w:r>
-        <w:rPr>
-          <w:rFonts w:ascii="Univers" w:hAnsi="Univers"/>
-        </w:rPr>
-        <w:t>prefesato</w:t>
-      </w:r>
-      <w:proofErr w:type="spellEnd"/>
-      <w:r>
-        <w:rPr>
-          <w:rFonts w:ascii="Univers" w:hAnsi="Univers"/>
-        </w:rPr>
-        <w:t>, con il quale si indicavano i componenti tutti slegati che poi si assemblavano. Successivamente ci fu l’innovazione delle materie plastiche con investimento nei primi anni’80 di nuovi macchinari, dove era presente uno stampo che permetteva l’iniezione di materiale plastico con risultato finale le suole per le calzature. L’azienda è stata fondata nel 1970, come piccola azienda marchigiana, per poi espandersi al livello nazionale fino ad arrivare negli anni ’80, dove tramite fiere internazionali si aprì anche la porta del mercato, il quale oggi corrisponde al 60% di tutto il fatturato.</w:t>
+        <w:t>L’impresa si occupa dello stampaggio di suole per calzature, i nostri clienti sono i calzaturifici che producono scarpe. Il nome deriva dal fondatore Malaspina. All’inizio si facevano produzione di suole prefesato, con il quale si indicavano i componenti tutti slegati che poi si assemblavano. Successivamente ci fu l’innovazione delle materie plastiche con investimento nei primi anni’80 di nuovi macchinari, dove era presente uno stampo che permetteva l’iniezione di materiale plastico con risultato finale le suole per le calzature. L’azienda è stata fondata nel 1970, come piccola azienda marchigiana, per poi espandersi al livello nazionale fino ad arrivare negli anni ’80, dove tramite fiere internazionali si aprì anche la porta del mercato, il quale oggi corrisponde al 60% di tutto il fatturato.</w:t>
       </w:r>
     </w:p>
     <w:p>
@@ -6206,21 +6192,7 @@
         <w:rPr>
           <w:rFonts w:ascii="Univers" w:hAnsi="Univers"/>
         </w:rPr>
-        <w:t xml:space="preserve">Infine, abbiamo un altro magazzino interno dove sono presenti tutti i componenti che si possono caricare sulle suole come le varie fascette, inserti e guardoli, tutti per la decorazione della </w:t>
-      </w:r>
-      <w:proofErr w:type="spellStart"/>
-      <w:r>
-        <w:rPr>
-          <w:rFonts w:ascii="Univers" w:hAnsi="Univers"/>
-        </w:rPr>
-        <w:t>suola</w:t>
-      </w:r>
-      <w:proofErr w:type="spellEnd"/>
-      <w:r>
-        <w:rPr>
-          <w:rFonts w:ascii="Univers" w:hAnsi="Univers"/>
-        </w:rPr>
-        <w:t>.</w:t>
+        <w:t>Infine, abbiamo un altro magazzino interno dove sono presenti tutti i componenti che si possono caricare sulle suole come le varie fascette, inserti e guardoli, tutti per la decorazione della suola.</w:t>
       </w:r>
     </w:p>
     <w:p>
@@ -7380,8 +7352,8 @@
         <w:rPr>
           <w:rFonts w:ascii="Century" w:hAnsi="Century"/>
           <w:color w:val="2F5496" w:themeColor="accent1" w:themeShade="BF"/>
-          <w:sz w:val="32"/>
-          <w:szCs w:val="32"/>
+          <w:sz w:val="28"/>
+          <w:szCs w:val="28"/>
           <w:lang w:eastAsia="it-IT"/>
         </w:rPr>
       </w:pPr>
@@ -7406,6 +7378,8 @@
         </w:rPr>
         <w:t>Analisi dei processi intern</w:t>
       </w:r>
+      <w:bookmarkStart w:id="7" w:name="_Toc123232298"/>
+      <w:bookmarkEnd w:id="6"/>
       <w:r>
         <w:rPr>
           <w:rFonts w:ascii="Century" w:hAnsi="Century"/>
@@ -7416,35 +7390,19 @@
         </w:rPr>
         <w:t>i</w:t>
       </w:r>
-      <w:bookmarkEnd w:id="6"/>
-    </w:p>
-    <w:p>
-      <w:pPr>
-        <w:pStyle w:val="Titolo3"/>
-        <w:numPr>
-          <w:ilvl w:val="0"/>
-          <w:numId w:val="0"/>
-        </w:numPr>
-        <w:jc w:val="center"/>
-        <w:rPr>
-          <w:rFonts w:ascii="Century" w:hAnsi="Century"/>
-          <w:color w:val="2F5496" w:themeColor="accent1" w:themeShade="BF"/>
-          <w:sz w:val="32"/>
-          <w:szCs w:val="32"/>
-          <w:lang w:eastAsia="it-IT"/>
-        </w:rPr>
-      </w:pPr>
-      <w:r>
-        <w:rPr>
-          <w:rFonts w:ascii="Century" w:hAnsi="Century"/>
-          <w:color w:val="2F5496" w:themeColor="accent1" w:themeShade="BF"/>
-          <w:sz w:val="28"/>
-          <w:szCs w:val="28"/>
-          <w:lang w:eastAsia="it-IT"/>
-        </w:rPr>
-        <w:br/>
-      </w:r>
-      <w:bookmarkStart w:id="7" w:name="_Toc123232298"/>
+    </w:p>
+    <w:p>
+      <w:pPr>
+        <w:rPr>
+          <w:lang w:eastAsia="it-IT"/>
+        </w:rPr>
+        <w:sectPr>
+          <w:pgSz w:w="11906" w:h="16838"/>
+          <w:pgMar w:top="1417" w:right="1134" w:bottom="1134" w:left="1134" w:header="708" w:footer="708" w:gutter="0"/>
+          <w:cols w:space="708"/>
+          <w:docGrid w:linePitch="360"/>
+        </w:sectPr>
+      </w:pPr>
       <w:r>
         <w:rPr>
           <w:rFonts w:ascii="Century" w:hAnsi="Century"/>
@@ -7455,9 +7413,9 @@
           <w:lang w:eastAsia="it-IT"/>
         </w:rPr>
         <w:drawing>
-          <wp:inline distT="0" distB="0" distL="0" distR="0" wp14:anchorId="36CC2537" wp14:editId="7C77516B">
-            <wp:extent cx="6281530" cy="2819063"/>
-            <wp:effectExtent l="0" t="0" r="5080" b="635"/>
+          <wp:inline distT="0" distB="0" distL="0" distR="0" wp14:anchorId="36CC2537" wp14:editId="6065D3DF">
+            <wp:extent cx="6369269" cy="2858438"/>
+            <wp:effectExtent l="0" t="0" r="0" b="0"/>
             <wp:docPr id="9" name="Immagine 9"/>
             <wp:cNvGraphicFramePr>
               <a:graphicFrameLocks xmlns:a="http://schemas.openxmlformats.org/drawingml/2006/main" noChangeAspect="1"/>
@@ -7487,7 +7445,7 @@
                   <pic:spPr bwMode="auto">
                     <a:xfrm>
                       <a:off x="0" y="0"/>
-                      <a:ext cx="6329320" cy="2840510"/>
+                      <a:ext cx="6468648" cy="2903038"/>
                     </a:xfrm>
                     <a:prstGeom prst="rect">
                       <a:avLst/>
@@ -7504,31 +7462,6 @@
         </w:drawing>
       </w:r>
       <w:bookmarkEnd w:id="7"/>
-    </w:p>
-    <w:p>
-      <w:pPr>
-        <w:rPr>
-          <w:rFonts w:ascii="Century" w:eastAsiaTheme="majorEastAsia" w:hAnsi="Century" w:cstheme="majorBidi"/>
-          <w:color w:val="2F5496" w:themeColor="accent1" w:themeShade="BF"/>
-          <w:sz w:val="32"/>
-          <w:szCs w:val="32"/>
-          <w:lang w:eastAsia="it-IT"/>
-        </w:rPr>
-      </w:pPr>
-    </w:p>
-    <w:p>
-      <w:pPr>
-        <w:pStyle w:val="Titolosommario"/>
-        <w:rPr>
-          <w:rFonts w:ascii="Century" w:hAnsi="Century"/>
-        </w:rPr>
-        <w:sectPr>
-          <w:pgSz w:w="11906" w:h="16838"/>
-          <w:pgMar w:top="1417" w:right="1134" w:bottom="1134" w:left="1134" w:header="708" w:footer="708" w:gutter="0"/>
-          <w:cols w:space="708"/>
-          <w:docGrid w:linePitch="360"/>
-        </w:sectPr>
-      </w:pPr>
     </w:p>
     <w:p>
       <w:pPr>
@@ -8493,14 +8426,6 @@
                 <w:szCs w:val="20"/>
               </w:rPr>
             </w:pPr>
-            <w:r>
-              <w:rPr>
-                <w:rFonts w:ascii="Univers" w:hAnsi="Univers"/>
-                <w:sz w:val="20"/>
-                <w:szCs w:val="20"/>
-              </w:rPr>
-              <w:t>Trasportatori</w:t>
-            </w:r>
           </w:p>
         </w:tc>
         <w:tc>
@@ -9072,7 +8997,7 @@
                 <w:sz w:val="20"/>
                 <w:szCs w:val="20"/>
               </w:rPr>
-              <w:t>Grossista, rifornitore</w:t>
+              <w:t xml:space="preserve">Grossista, </w:t>
             </w:r>
           </w:p>
         </w:tc>
@@ -10548,7 +10473,6 @@
           <w:rFonts w:ascii="Century" w:hAnsi="Century"/>
           <w:sz w:val="28"/>
           <w:szCs w:val="28"/>
-          <w:highlight w:val="red"/>
           <w:lang w:eastAsia="it-IT"/>
         </w:rPr>
       </w:pPr>
@@ -10558,7 +10482,6 @@
           <w:rFonts w:ascii="Century" w:hAnsi="Century"/>
           <w:sz w:val="28"/>
           <w:szCs w:val="28"/>
-          <w:highlight w:val="red"/>
           <w:lang w:eastAsia="it-IT"/>
         </w:rPr>
         <w:t>SPECIFICA DELLE OPERAZIONI</w:t>
@@ -10569,7 +10492,6 @@
           <w:rFonts w:ascii="Century" w:hAnsi="Century"/>
           <w:sz w:val="28"/>
           <w:szCs w:val="28"/>
-          <w:highlight w:val="red"/>
           <w:lang w:eastAsia="it-IT"/>
         </w:rPr>
         <w:t xml:space="preserve"> </w:t>
@@ -12513,17 +12435,7 @@
     </w:p>
     <w:p>
       <w:pPr>
-        <w:pStyle w:val="Titolo3"/>
-        <w:numPr>
-          <w:ilvl w:val="0"/>
-          <w:numId w:val="0"/>
-        </w:numPr>
-        <w:jc w:val="center"/>
-        <w:rPr>
-          <w:rFonts w:ascii="Century" w:hAnsi="Century"/>
-          <w:color w:val="2F5496" w:themeColor="accent1" w:themeShade="BF"/>
-          <w:sz w:val="28"/>
-          <w:szCs w:val="28"/>
+        <w:rPr>
           <w:lang w:eastAsia="it-IT"/>
         </w:rPr>
       </w:pPr>
@@ -12539,9 +12451,9 @@
           <w:lang w:eastAsia="it-IT"/>
         </w:rPr>
         <w:drawing>
-          <wp:inline distT="0" distB="0" distL="0" distR="0" wp14:anchorId="6F308C2B" wp14:editId="0A419967">
-            <wp:extent cx="6252313" cy="4758524"/>
-            <wp:effectExtent l="0" t="0" r="0" b="4445"/>
+          <wp:inline distT="0" distB="0" distL="0" distR="0" wp14:anchorId="6F308C2B" wp14:editId="717D2716">
+            <wp:extent cx="6519545" cy="4961909"/>
+            <wp:effectExtent l="0" t="0" r="0" b="0"/>
             <wp:docPr id="4" name="Immagine 4"/>
             <wp:cNvGraphicFramePr>
               <a:graphicFrameLocks xmlns:a="http://schemas.openxmlformats.org/drawingml/2006/main" noChangeAspect="1"/>
@@ -12571,7 +12483,7 @@
                   <pic:spPr bwMode="auto">
                     <a:xfrm>
                       <a:off x="0" y="0"/>
-                      <a:ext cx="6261195" cy="4765284"/>
+                      <a:ext cx="6543713" cy="4980303"/>
                     </a:xfrm>
                     <a:prstGeom prst="rect">
                       <a:avLst/>
@@ -12595,7 +12507,6 @@
         <w:pStyle w:val="Titolo3"/>
         <w:rPr>
           <w:rFonts w:ascii="Century" w:hAnsi="Century"/>
-          <w:noProof/>
           <w:color w:val="2F5496" w:themeColor="accent1" w:themeShade="BF"/>
           <w:sz w:val="28"/>
           <w:szCs w:val="28"/>
@@ -12638,12 +12549,13 @@
     </w:p>
     <w:p>
       <w:pPr>
-        <w:pStyle w:val="Titolo3"/>
-        <w:numPr>
-          <w:ilvl w:val="0"/>
-          <w:numId w:val="0"/>
-        </w:numPr>
-        <w:jc w:val="center"/>
+        <w:rPr>
+          <w:lang w:eastAsia="it-IT"/>
+        </w:rPr>
+      </w:pPr>
+      <w:bookmarkStart w:id="33" w:name="_Toc122432123"/>
+      <w:bookmarkStart w:id="34" w:name="_Toc123232323"/>
+      <w:r>
         <w:rPr>
           <w:rFonts w:ascii="Century" w:hAnsi="Century"/>
           <w:noProof/>
@@ -12652,22 +12564,10 @@
           <w:szCs w:val="28"/>
           <w:lang w:eastAsia="it-IT"/>
         </w:rPr>
-      </w:pPr>
-      <w:bookmarkStart w:id="33" w:name="_Toc122432123"/>
-      <w:bookmarkStart w:id="34" w:name="_Toc123232323"/>
-      <w:r>
-        <w:rPr>
-          <w:rFonts w:ascii="Century" w:hAnsi="Century"/>
-          <w:noProof/>
-          <w:color w:val="2F5496" w:themeColor="accent1" w:themeShade="BF"/>
-          <w:sz w:val="28"/>
-          <w:szCs w:val="28"/>
-          <w:lang w:eastAsia="it-IT"/>
-        </w:rPr>
         <w:drawing>
-          <wp:inline distT="0" distB="0" distL="0" distR="0" wp14:anchorId="35E05293" wp14:editId="7D223B1B">
-            <wp:extent cx="6288155" cy="3161528"/>
-            <wp:effectExtent l="0" t="0" r="0" b="1270"/>
+          <wp:inline distT="0" distB="0" distL="0" distR="0" wp14:anchorId="35E05293" wp14:editId="359C7643">
+            <wp:extent cx="6519889" cy="3278038"/>
+            <wp:effectExtent l="0" t="0" r="0" b="0"/>
             <wp:docPr id="7" name="Immagine 7"/>
             <wp:cNvGraphicFramePr>
               <a:graphicFrameLocks xmlns:a="http://schemas.openxmlformats.org/drawingml/2006/main" noChangeAspect="1"/>
@@ -12697,7 +12597,7 @@
                   <pic:spPr bwMode="auto">
                     <a:xfrm>
                       <a:off x="0" y="0"/>
-                      <a:ext cx="6315295" cy="3175173"/>
+                      <a:ext cx="6555353" cy="3295868"/>
                     </a:xfrm>
                     <a:prstGeom prst="rect">
                       <a:avLst/>
@@ -12752,18 +12652,7 @@
     </w:p>
     <w:p>
       <w:pPr>
-        <w:pStyle w:val="Titolo3"/>
-        <w:numPr>
-          <w:ilvl w:val="0"/>
-          <w:numId w:val="0"/>
-        </w:numPr>
-        <w:jc w:val="center"/>
-        <w:rPr>
-          <w:rFonts w:ascii="Century" w:hAnsi="Century"/>
-          <w:noProof/>
-          <w:color w:val="2F5496" w:themeColor="accent1" w:themeShade="BF"/>
-          <w:sz w:val="28"/>
-          <w:szCs w:val="28"/>
+        <w:rPr>
           <w:lang w:eastAsia="it-IT"/>
         </w:rPr>
         <w:sectPr>
@@ -14350,28 +14239,32 @@
                 <w:rFonts w:ascii="Univers" w:hAnsi="Univers"/>
               </w:rPr>
             </w:pPr>
-            <w:proofErr w:type="spellStart"/>
-            <w:r>
-              <w:rPr>
-                <w:rFonts w:ascii="Univers" w:hAnsi="Univers"/>
-              </w:rPr>
-              <w:t>Cod.Fiscale</w:t>
-            </w:r>
-            <w:proofErr w:type="spellEnd"/>
-            <w:r>
-              <w:rPr>
-                <w:rFonts w:ascii="Univers" w:hAnsi="Univers"/>
-              </w:rPr>
-              <w:t xml:space="preserve"> o </w:t>
-            </w:r>
-            <w:proofErr w:type="spellStart"/>
-            <w:r>
-              <w:rPr>
-                <w:rFonts w:ascii="Univers" w:hAnsi="Univers"/>
-              </w:rPr>
-              <w:t>P.Iva</w:t>
-            </w:r>
-            <w:proofErr w:type="spellEnd"/>
+            <w:r>
+              <w:rPr>
+                <w:rFonts w:ascii="Univers" w:hAnsi="Univers"/>
+              </w:rPr>
+              <w:t xml:space="preserve">Cod.Fiscale o P.Iva (stringa), </w:t>
+            </w:r>
+            <w:r>
+              <w:rPr>
+                <w:rFonts w:ascii="Univers" w:hAnsi="Univers"/>
+              </w:rPr>
+              <w:t>V</w:t>
+            </w:r>
+            <w:r>
+              <w:rPr>
+                <w:rFonts w:ascii="Univers" w:hAnsi="Univers"/>
+              </w:rPr>
+              <w:t xml:space="preserve">ia (stringa), </w:t>
+            </w:r>
+            <w:proofErr w:type="gramStart"/>
+            <w:r>
+              <w:rPr>
+                <w:rFonts w:ascii="Univers" w:hAnsi="Univers"/>
+              </w:rPr>
+              <w:t>N.Civico</w:t>
+            </w:r>
+            <w:proofErr w:type="gramEnd"/>
             <w:r>
               <w:rPr>
                 <w:rFonts w:ascii="Univers" w:hAnsi="Univers"/>
@@ -14382,34 +14275,6 @@
               <w:rPr>
                 <w:rFonts w:ascii="Univers" w:hAnsi="Univers"/>
               </w:rPr>
-              <w:t>V</w:t>
-            </w:r>
-            <w:r>
-              <w:rPr>
-                <w:rFonts w:ascii="Univers" w:hAnsi="Univers"/>
-              </w:rPr>
-              <w:t xml:space="preserve">ia (stringa), </w:t>
-            </w:r>
-            <w:proofErr w:type="spellStart"/>
-            <w:proofErr w:type="gramStart"/>
-            <w:r>
-              <w:rPr>
-                <w:rFonts w:ascii="Univers" w:hAnsi="Univers"/>
-              </w:rPr>
-              <w:t>N.Civico</w:t>
-            </w:r>
-            <w:proofErr w:type="spellEnd"/>
-            <w:proofErr w:type="gramEnd"/>
-            <w:r>
-              <w:rPr>
-                <w:rFonts w:ascii="Univers" w:hAnsi="Univers"/>
-              </w:rPr>
-              <w:t xml:space="preserve"> (stringa), </w:t>
-            </w:r>
-            <w:r>
-              <w:rPr>
-                <w:rFonts w:ascii="Univers" w:hAnsi="Univers"/>
-              </w:rPr>
               <w:t>C</w:t>
             </w:r>
             <w:r>
@@ -14470,33 +14335,11 @@
                 <w:rFonts w:ascii="Univers" w:hAnsi="Univers"/>
               </w:rPr>
             </w:pPr>
-            <w:proofErr w:type="spellStart"/>
-            <w:r>
-              <w:rPr>
-                <w:rFonts w:ascii="Univers" w:hAnsi="Univers"/>
-              </w:rPr>
-              <w:t>Cod.Fiscale</w:t>
-            </w:r>
-            <w:proofErr w:type="spellEnd"/>
-            <w:r>
-              <w:rPr>
-                <w:rFonts w:ascii="Univers" w:hAnsi="Univers"/>
-              </w:rPr>
-              <w:t xml:space="preserve"> o </w:t>
-            </w:r>
-            <w:proofErr w:type="spellStart"/>
-            <w:r>
-              <w:rPr>
-                <w:rFonts w:ascii="Univers" w:hAnsi="Univers"/>
-              </w:rPr>
-              <w:t>P.Iva</w:t>
-            </w:r>
-            <w:proofErr w:type="spellEnd"/>
-            <w:r>
-              <w:rPr>
-                <w:rFonts w:ascii="Univers" w:hAnsi="Univers"/>
-              </w:rPr>
-              <w:t xml:space="preserve"> (stringa)</w:t>
+            <w:r>
+              <w:rPr>
+                <w:rFonts w:ascii="Univers" w:hAnsi="Univers"/>
+              </w:rPr>
+              <w:t>Cod.Fiscale o P.Iva (stringa)</w:t>
             </w:r>
           </w:p>
         </w:tc>
@@ -14567,14 +14410,32 @@
                 <w:rFonts w:ascii="Univers" w:hAnsi="Univers"/>
               </w:rPr>
             </w:pPr>
-            <w:proofErr w:type="spellStart"/>
-            <w:r>
-              <w:rPr>
-                <w:rFonts w:ascii="Univers" w:hAnsi="Univers"/>
-              </w:rPr>
-              <w:t>P.Iva</w:t>
-            </w:r>
-            <w:proofErr w:type="spellEnd"/>
+            <w:r>
+              <w:rPr>
+                <w:rFonts w:ascii="Univers" w:hAnsi="Univers"/>
+              </w:rPr>
+              <w:t xml:space="preserve">P.Iva (stringa), </w:t>
+            </w:r>
+            <w:r>
+              <w:rPr>
+                <w:rFonts w:ascii="Univers" w:hAnsi="Univers"/>
+              </w:rPr>
+              <w:t>V</w:t>
+            </w:r>
+            <w:r>
+              <w:rPr>
+                <w:rFonts w:ascii="Univers" w:hAnsi="Univers"/>
+              </w:rPr>
+              <w:t xml:space="preserve">ia (stringa), </w:t>
+            </w:r>
+            <w:proofErr w:type="gramStart"/>
+            <w:r>
+              <w:rPr>
+                <w:rFonts w:ascii="Univers" w:hAnsi="Univers"/>
+              </w:rPr>
+              <w:t>N.Civico</w:t>
+            </w:r>
+            <w:proofErr w:type="gramEnd"/>
             <w:r>
               <w:rPr>
                 <w:rFonts w:ascii="Univers" w:hAnsi="Univers"/>
@@ -14585,34 +14446,6 @@
               <w:rPr>
                 <w:rFonts w:ascii="Univers" w:hAnsi="Univers"/>
               </w:rPr>
-              <w:t>V</w:t>
-            </w:r>
-            <w:r>
-              <w:rPr>
-                <w:rFonts w:ascii="Univers" w:hAnsi="Univers"/>
-              </w:rPr>
-              <w:t xml:space="preserve">ia (stringa), </w:t>
-            </w:r>
-            <w:proofErr w:type="spellStart"/>
-            <w:proofErr w:type="gramStart"/>
-            <w:r>
-              <w:rPr>
-                <w:rFonts w:ascii="Univers" w:hAnsi="Univers"/>
-              </w:rPr>
-              <w:t>N.Civico</w:t>
-            </w:r>
-            <w:proofErr w:type="spellEnd"/>
-            <w:proofErr w:type="gramEnd"/>
-            <w:r>
-              <w:rPr>
-                <w:rFonts w:ascii="Univers" w:hAnsi="Univers"/>
-              </w:rPr>
-              <w:t xml:space="preserve"> (stringa), </w:t>
-            </w:r>
-            <w:r>
-              <w:rPr>
-                <w:rFonts w:ascii="Univers" w:hAnsi="Univers"/>
-              </w:rPr>
               <w:t>C</w:t>
             </w:r>
             <w:r>
@@ -14673,19 +14506,11 @@
                 <w:rFonts w:ascii="Univers" w:hAnsi="Univers"/>
               </w:rPr>
             </w:pPr>
-            <w:proofErr w:type="spellStart"/>
-            <w:r>
-              <w:rPr>
-                <w:rFonts w:ascii="Univers" w:hAnsi="Univers"/>
-              </w:rPr>
-              <w:t>P.Iva</w:t>
-            </w:r>
-            <w:proofErr w:type="spellEnd"/>
-            <w:r>
-              <w:rPr>
-                <w:rFonts w:ascii="Univers" w:hAnsi="Univers"/>
-              </w:rPr>
-              <w:t xml:space="preserve"> (stringa)</w:t>
+            <w:r>
+              <w:rPr>
+                <w:rFonts w:ascii="Univers" w:hAnsi="Univers"/>
+              </w:rPr>
+              <w:t>P.Iva (stringa)</w:t>
             </w:r>
           </w:p>
         </w:tc>
@@ -14753,28 +14578,32 @@
                 <w:rFonts w:ascii="Univers" w:hAnsi="Univers"/>
               </w:rPr>
             </w:pPr>
-            <w:proofErr w:type="spellStart"/>
-            <w:r>
-              <w:rPr>
-                <w:rFonts w:ascii="Univers" w:hAnsi="Univers"/>
-              </w:rPr>
-              <w:t>Cod.Fiscale</w:t>
-            </w:r>
-            <w:proofErr w:type="spellEnd"/>
-            <w:r>
-              <w:rPr>
-                <w:rFonts w:ascii="Univers" w:hAnsi="Univers"/>
-              </w:rPr>
-              <w:t xml:space="preserve"> o </w:t>
-            </w:r>
-            <w:proofErr w:type="spellStart"/>
-            <w:r>
-              <w:rPr>
-                <w:rFonts w:ascii="Univers" w:hAnsi="Univers"/>
-              </w:rPr>
-              <w:t>P.Iva</w:t>
-            </w:r>
-            <w:proofErr w:type="spellEnd"/>
+            <w:r>
+              <w:rPr>
+                <w:rFonts w:ascii="Univers" w:hAnsi="Univers"/>
+              </w:rPr>
+              <w:t xml:space="preserve">Cod.Fiscale o P.Iva (stringa), </w:t>
+            </w:r>
+            <w:r>
+              <w:rPr>
+                <w:rFonts w:ascii="Univers" w:hAnsi="Univers"/>
+              </w:rPr>
+              <w:t>V</w:t>
+            </w:r>
+            <w:r>
+              <w:rPr>
+                <w:rFonts w:ascii="Univers" w:hAnsi="Univers"/>
+              </w:rPr>
+              <w:t xml:space="preserve">ia (stringa), </w:t>
+            </w:r>
+            <w:proofErr w:type="gramStart"/>
+            <w:r>
+              <w:rPr>
+                <w:rFonts w:ascii="Univers" w:hAnsi="Univers"/>
+              </w:rPr>
+              <w:t>N.Civico</w:t>
+            </w:r>
+            <w:proofErr w:type="gramEnd"/>
             <w:r>
               <w:rPr>
                 <w:rFonts w:ascii="Univers" w:hAnsi="Univers"/>
@@ -14785,34 +14614,6 @@
               <w:rPr>
                 <w:rFonts w:ascii="Univers" w:hAnsi="Univers"/>
               </w:rPr>
-              <w:t>V</w:t>
-            </w:r>
-            <w:r>
-              <w:rPr>
-                <w:rFonts w:ascii="Univers" w:hAnsi="Univers"/>
-              </w:rPr>
-              <w:t xml:space="preserve">ia (stringa), </w:t>
-            </w:r>
-            <w:proofErr w:type="spellStart"/>
-            <w:proofErr w:type="gramStart"/>
-            <w:r>
-              <w:rPr>
-                <w:rFonts w:ascii="Univers" w:hAnsi="Univers"/>
-              </w:rPr>
-              <w:t>N.Civico</w:t>
-            </w:r>
-            <w:proofErr w:type="spellEnd"/>
-            <w:proofErr w:type="gramEnd"/>
-            <w:r>
-              <w:rPr>
-                <w:rFonts w:ascii="Univers" w:hAnsi="Univers"/>
-              </w:rPr>
-              <w:t xml:space="preserve"> (stringa), </w:t>
-            </w:r>
-            <w:r>
-              <w:rPr>
-                <w:rFonts w:ascii="Univers" w:hAnsi="Univers"/>
-              </w:rPr>
               <w:t>C</w:t>
             </w:r>
             <w:r>
@@ -14909,19 +14710,11 @@
                 <w:rFonts w:ascii="Univers" w:hAnsi="Univers"/>
               </w:rPr>
             </w:pPr>
-            <w:proofErr w:type="spellStart"/>
-            <w:r>
-              <w:rPr>
-                <w:rFonts w:ascii="Univers" w:hAnsi="Univers"/>
-              </w:rPr>
-              <w:t>Cod.Fiscale</w:t>
-            </w:r>
-            <w:proofErr w:type="spellEnd"/>
-            <w:r>
-              <w:rPr>
-                <w:rFonts w:ascii="Univers" w:hAnsi="Univers"/>
-              </w:rPr>
-              <w:t xml:space="preserve"> (stringa)</w:t>
+            <w:r>
+              <w:rPr>
+                <w:rFonts w:ascii="Univers" w:hAnsi="Univers"/>
+              </w:rPr>
+              <w:t>Cod.Fiscale (stringa)</w:t>
             </w:r>
           </w:p>
         </w:tc>
@@ -14992,28 +14785,32 @@
                 <w:rFonts w:ascii="Univers" w:hAnsi="Univers"/>
               </w:rPr>
             </w:pPr>
-            <w:proofErr w:type="spellStart"/>
-            <w:r>
-              <w:rPr>
-                <w:rFonts w:ascii="Univers" w:hAnsi="Univers"/>
-              </w:rPr>
-              <w:t>Cod.Fiscale</w:t>
-            </w:r>
-            <w:proofErr w:type="spellEnd"/>
-            <w:r>
-              <w:rPr>
-                <w:rFonts w:ascii="Univers" w:hAnsi="Univers"/>
-              </w:rPr>
-              <w:t xml:space="preserve"> o </w:t>
-            </w:r>
-            <w:proofErr w:type="spellStart"/>
-            <w:r>
-              <w:rPr>
-                <w:rFonts w:ascii="Univers" w:hAnsi="Univers"/>
-              </w:rPr>
-              <w:t>P.Iva</w:t>
-            </w:r>
-            <w:proofErr w:type="spellEnd"/>
+            <w:r>
+              <w:rPr>
+                <w:rFonts w:ascii="Univers" w:hAnsi="Univers"/>
+              </w:rPr>
+              <w:t xml:space="preserve">Cod.Fiscale o P.Iva (stringa), </w:t>
+            </w:r>
+            <w:r>
+              <w:rPr>
+                <w:rFonts w:ascii="Univers" w:hAnsi="Univers"/>
+              </w:rPr>
+              <w:t>V</w:t>
+            </w:r>
+            <w:r>
+              <w:rPr>
+                <w:rFonts w:ascii="Univers" w:hAnsi="Univers"/>
+              </w:rPr>
+              <w:t xml:space="preserve">ia (stringa), </w:t>
+            </w:r>
+            <w:proofErr w:type="gramStart"/>
+            <w:r>
+              <w:rPr>
+                <w:rFonts w:ascii="Univers" w:hAnsi="Univers"/>
+              </w:rPr>
+              <w:t>N.Civico</w:t>
+            </w:r>
+            <w:proofErr w:type="gramEnd"/>
             <w:r>
               <w:rPr>
                 <w:rFonts w:ascii="Univers" w:hAnsi="Univers"/>
@@ -15024,34 +14821,6 @@
               <w:rPr>
                 <w:rFonts w:ascii="Univers" w:hAnsi="Univers"/>
               </w:rPr>
-              <w:t>V</w:t>
-            </w:r>
-            <w:r>
-              <w:rPr>
-                <w:rFonts w:ascii="Univers" w:hAnsi="Univers"/>
-              </w:rPr>
-              <w:t xml:space="preserve">ia (stringa), </w:t>
-            </w:r>
-            <w:proofErr w:type="spellStart"/>
-            <w:proofErr w:type="gramStart"/>
-            <w:r>
-              <w:rPr>
-                <w:rFonts w:ascii="Univers" w:hAnsi="Univers"/>
-              </w:rPr>
-              <w:t>N.Civico</w:t>
-            </w:r>
-            <w:proofErr w:type="spellEnd"/>
-            <w:proofErr w:type="gramEnd"/>
-            <w:r>
-              <w:rPr>
-                <w:rFonts w:ascii="Univers" w:hAnsi="Univers"/>
-              </w:rPr>
-              <w:t xml:space="preserve"> (stringa), </w:t>
-            </w:r>
-            <w:r>
-              <w:rPr>
-                <w:rFonts w:ascii="Univers" w:hAnsi="Univers"/>
-              </w:rPr>
               <w:t>C</w:t>
             </w:r>
             <w:r>
@@ -15124,19 +14893,11 @@
                 <w:rFonts w:ascii="Univers" w:hAnsi="Univers"/>
               </w:rPr>
             </w:pPr>
-            <w:proofErr w:type="spellStart"/>
-            <w:r>
-              <w:rPr>
-                <w:rFonts w:ascii="Univers" w:hAnsi="Univers"/>
-              </w:rPr>
-              <w:t>P.Iva</w:t>
-            </w:r>
-            <w:proofErr w:type="spellEnd"/>
-            <w:r>
-              <w:rPr>
-                <w:rFonts w:ascii="Univers" w:hAnsi="Univers"/>
-              </w:rPr>
-              <w:t xml:space="preserve"> (stringa)</w:t>
+            <w:r>
+              <w:rPr>
+                <w:rFonts w:ascii="Univers" w:hAnsi="Univers"/>
+              </w:rPr>
+              <w:t>P.Iva (stringa)</w:t>
             </w:r>
           </w:p>
         </w:tc>
@@ -16474,39 +16235,7 @@
           <w:rFonts w:ascii="Univers" w:hAnsi="Univers"/>
           <w:lang w:eastAsia="it-IT"/>
         </w:rPr>
-        <w:t>essere “</w:t>
-      </w:r>
-      <w:proofErr w:type="spellStart"/>
-      <w:r>
-        <w:rPr>
-          <w:rFonts w:ascii="Univers" w:hAnsi="Univers"/>
-          <w:lang w:eastAsia="it-IT"/>
-        </w:rPr>
-        <w:t>materiaprima</w:t>
-      </w:r>
-      <w:proofErr w:type="spellEnd"/>
-      <w:r>
-        <w:rPr>
-          <w:rFonts w:ascii="Univers" w:hAnsi="Univers"/>
-          <w:lang w:eastAsia="it-IT"/>
-        </w:rPr>
-        <w:t>” o “</w:t>
-      </w:r>
-      <w:proofErr w:type="spellStart"/>
-      <w:r>
-        <w:rPr>
-          <w:rFonts w:ascii="Univers" w:hAnsi="Univers"/>
-          <w:lang w:eastAsia="it-IT"/>
-        </w:rPr>
-        <w:t>prodottofinito</w:t>
-      </w:r>
-      <w:proofErr w:type="spellEnd"/>
-      <w:r>
-        <w:rPr>
-          <w:rFonts w:ascii="Univers" w:hAnsi="Univers"/>
-          <w:lang w:eastAsia="it-IT"/>
-        </w:rPr>
-        <w:t>” o “semilavorato”;</w:t>
+        <w:t>essere “materiaprima” o “prodottofinito” o “semilavorato”;</w:t>
       </w:r>
     </w:p>
     <w:p>
@@ -17076,39 +16805,7 @@
           <w:rFonts w:ascii="Univers" w:hAnsi="Univers"/>
           <w:lang w:eastAsia="it-IT"/>
         </w:rPr>
-        <w:t>essere “m” o “s” o “</w:t>
-      </w:r>
-      <w:proofErr w:type="spellStart"/>
-      <w:r>
-        <w:rPr>
-          <w:rFonts w:ascii="Univers" w:hAnsi="Univers"/>
-          <w:lang w:eastAsia="it-IT"/>
-        </w:rPr>
-        <w:t>ms</w:t>
-      </w:r>
-      <w:proofErr w:type="spellEnd"/>
-      <w:r>
-        <w:rPr>
-          <w:rFonts w:ascii="Univers" w:hAnsi="Univers"/>
-          <w:lang w:eastAsia="it-IT"/>
-        </w:rPr>
-        <w:t>” o “t” dove “m” indica materia prima, “s” indica semilavorato, “</w:t>
-      </w:r>
-      <w:proofErr w:type="spellStart"/>
-      <w:r>
-        <w:rPr>
-          <w:rFonts w:ascii="Univers" w:hAnsi="Univers"/>
-          <w:lang w:eastAsia="it-IT"/>
-        </w:rPr>
-        <w:t>ms</w:t>
-      </w:r>
-      <w:proofErr w:type="spellEnd"/>
-      <w:r>
-        <w:rPr>
-          <w:rFonts w:ascii="Univers" w:hAnsi="Univers"/>
-          <w:lang w:eastAsia="it-IT"/>
-        </w:rPr>
-        <w:t>” indica materia prima semilavorato e “t” indica trasportatore;</w:t>
+        <w:t>essere “m” o “s” o “ms” o “t” dove “m” indica materia prima, “s” indica semilavorato, “ms” indica materia prima semilavorato e “t” indica trasportatore;</w:t>
       </w:r>
     </w:p>
     <w:p>
@@ -17170,119 +16867,7 @@
           <w:rFonts w:ascii="Univers" w:hAnsi="Univers"/>
           <w:lang w:eastAsia="it-IT"/>
         </w:rPr>
-        <w:t>essere “</w:t>
-      </w:r>
-      <w:proofErr w:type="spellStart"/>
-      <w:r>
-        <w:rPr>
-          <w:rFonts w:ascii="Univers" w:hAnsi="Univers"/>
-          <w:lang w:eastAsia="it-IT"/>
-        </w:rPr>
-        <w:t>ia</w:t>
-      </w:r>
-      <w:proofErr w:type="spellEnd"/>
-      <w:r>
-        <w:rPr>
-          <w:rFonts w:ascii="Univers" w:hAnsi="Univers"/>
-          <w:lang w:eastAsia="it-IT"/>
-        </w:rPr>
-        <w:t>” o “</w:t>
-      </w:r>
-      <w:proofErr w:type="spellStart"/>
-      <w:r>
-        <w:rPr>
-          <w:rFonts w:ascii="Univers" w:hAnsi="Univers"/>
-          <w:lang w:eastAsia="it-IT"/>
-        </w:rPr>
-        <w:t>ip</w:t>
-      </w:r>
-      <w:proofErr w:type="spellEnd"/>
-      <w:r>
-        <w:rPr>
-          <w:rFonts w:ascii="Univers" w:hAnsi="Univers"/>
-          <w:lang w:eastAsia="it-IT"/>
-        </w:rPr>
-        <w:t>” o “</w:t>
-      </w:r>
-      <w:proofErr w:type="spellStart"/>
-      <w:r>
-        <w:rPr>
-          <w:rFonts w:ascii="Univers" w:hAnsi="Univers"/>
-          <w:lang w:eastAsia="it-IT"/>
-        </w:rPr>
-        <w:t>ocq</w:t>
-      </w:r>
-      <w:proofErr w:type="spellEnd"/>
-      <w:r>
-        <w:rPr>
-          <w:rFonts w:ascii="Univers" w:hAnsi="Univers"/>
-          <w:lang w:eastAsia="it-IT"/>
-        </w:rPr>
-        <w:t>” o “</w:t>
-      </w:r>
-      <w:proofErr w:type="spellStart"/>
-      <w:r>
-        <w:rPr>
-          <w:rFonts w:ascii="Univers" w:hAnsi="Univers"/>
-          <w:lang w:eastAsia="it-IT"/>
-        </w:rPr>
-        <w:t>os</w:t>
-      </w:r>
-      <w:proofErr w:type="spellEnd"/>
-      <w:r>
-        <w:rPr>
-          <w:rFonts w:ascii="Univers" w:hAnsi="Univers"/>
-          <w:lang w:eastAsia="it-IT"/>
-        </w:rPr>
-        <w:t>” o “oc” o “a” dove “</w:t>
-      </w:r>
-      <w:proofErr w:type="spellStart"/>
-      <w:r>
-        <w:rPr>
-          <w:rFonts w:ascii="Univers" w:hAnsi="Univers"/>
-          <w:lang w:eastAsia="it-IT"/>
-        </w:rPr>
-        <w:t>ia</w:t>
-      </w:r>
-      <w:proofErr w:type="spellEnd"/>
-      <w:r>
-        <w:rPr>
-          <w:rFonts w:ascii="Univers" w:hAnsi="Univers"/>
-          <w:lang w:eastAsia="it-IT"/>
-        </w:rPr>
-        <w:t>” indica impiegato amministrazione, “</w:t>
-      </w:r>
-      <w:proofErr w:type="spellStart"/>
-      <w:r>
-        <w:rPr>
-          <w:rFonts w:ascii="Univers" w:hAnsi="Univers"/>
-          <w:lang w:eastAsia="it-IT"/>
-        </w:rPr>
-        <w:t>ip</w:t>
-      </w:r>
-      <w:proofErr w:type="spellEnd"/>
-      <w:r>
-        <w:rPr>
-          <w:rFonts w:ascii="Univers" w:hAnsi="Univers"/>
-          <w:lang w:eastAsia="it-IT"/>
-        </w:rPr>
-        <w:t>” indica impiegato produzione, “</w:t>
-      </w:r>
-      <w:proofErr w:type="spellStart"/>
-      <w:r>
-        <w:rPr>
-          <w:rFonts w:ascii="Univers" w:hAnsi="Univers"/>
-          <w:lang w:eastAsia="it-IT"/>
-        </w:rPr>
-        <w:t>ocq</w:t>
-      </w:r>
-      <w:proofErr w:type="spellEnd"/>
-      <w:r>
-        <w:rPr>
-          <w:rFonts w:ascii="Univers" w:hAnsi="Univers"/>
-          <w:lang w:eastAsia="it-IT"/>
-        </w:rPr>
-        <w:t>” indica operaio controllo qualità</w:t>
+        <w:t>essere “ia” o “ip” o “ocq” o “os” o “oc” o “a” dove “ia” indica impiegato amministrazione, “ip” indica impiegato produzione, “ocq” indica operaio controllo qualità</w:t>
       </w:r>
       <w:r>
         <w:rPr>
@@ -17296,23 +16881,7 @@
           <w:rFonts w:ascii="Univers" w:hAnsi="Univers"/>
           <w:lang w:eastAsia="it-IT"/>
         </w:rPr>
-        <w:t xml:space="preserve"> “</w:t>
-      </w:r>
-      <w:proofErr w:type="spellStart"/>
-      <w:r>
-        <w:rPr>
-          <w:rFonts w:ascii="Univers" w:hAnsi="Univers"/>
-          <w:lang w:eastAsia="it-IT"/>
-        </w:rPr>
-        <w:t>os</w:t>
-      </w:r>
-      <w:proofErr w:type="spellEnd"/>
-      <w:r>
-        <w:rPr>
-          <w:rFonts w:ascii="Univers" w:hAnsi="Univers"/>
-          <w:lang w:eastAsia="it-IT"/>
-        </w:rPr>
-        <w:t>” indica operaio stampaggio, “oc” indica operaio capogruppo, “a” indica autista;</w:t>
+        <w:t xml:space="preserve"> “os” indica operaio stampaggio, “oc” indica operaio capogruppo, “a” indica autista;</w:t>
       </w:r>
     </w:p>
     <w:p>
@@ -17535,7 +17104,6 @@
           <w:color w:val="2F5496" w:themeColor="accent1" w:themeShade="BF"/>
           <w:sz w:val="28"/>
           <w:szCs w:val="28"/>
-          <w:highlight w:val="red"/>
           <w:lang w:eastAsia="it-IT"/>
         </w:rPr>
       </w:pPr>
@@ -17547,7 +17115,6 @@
           <w:color w:val="2F5496" w:themeColor="accent1" w:themeShade="BF"/>
           <w:sz w:val="28"/>
           <w:szCs w:val="28"/>
-          <w:highlight w:val="red"/>
           <w:lang w:eastAsia="it-IT"/>
         </w:rPr>
         <w:t>TAVOLA DEI VOLUMI</w:t>
@@ -22068,19 +21635,7 @@
         <w:rPr>
           <w:lang w:eastAsia="it-IT"/>
         </w:rPr>
-        <w:t>sono inseriti gli accorpamenti, sono stati eliminati gli attributi</w:t>
-      </w:r>
-      <w:r>
-        <w:rPr>
-          <w:lang w:eastAsia="it-IT"/>
-        </w:rPr>
-        <w:t xml:space="preserve"> </w:t>
-      </w:r>
-      <w:r>
-        <w:rPr>
-          <w:lang w:eastAsia="it-IT"/>
-        </w:rPr>
-        <w:t>multivalore, sono stati inseriti tutti gli identificatori principali che abbiamo deciso di utilizzare.</w:t>
+        <w:t>sono inseriti gli accorpamenti, sono stati eliminati gli attributi multivalore, sono stati inseriti tutti gli identificatori principali che abbiamo deciso di utilizzare.</w:t>
       </w:r>
     </w:p>
     <w:p>
@@ -22222,33 +21777,11 @@
         </w:rPr>
         <w:t xml:space="preserve"> </w:t>
       </w:r>
-      <w:proofErr w:type="spellStart"/>
       <w:r>
         <w:rPr>
           <w:rFonts w:ascii="Univers" w:hAnsi="Univers" w:cs="Times New Roman"/>
         </w:rPr>
-        <w:t>Boyce</w:t>
-      </w:r>
-      <w:proofErr w:type="spellEnd"/>
-      <w:r>
-        <w:rPr>
-          <w:rFonts w:ascii="Univers" w:hAnsi="Univers" w:cs="Times New Roman"/>
-        </w:rPr>
-        <w:t xml:space="preserve"> e </w:t>
-      </w:r>
-      <w:proofErr w:type="spellStart"/>
-      <w:r>
-        <w:rPr>
-          <w:rFonts w:ascii="Univers" w:hAnsi="Univers" w:cs="Times New Roman"/>
-        </w:rPr>
-        <w:t>Codd</w:t>
-      </w:r>
-      <w:proofErr w:type="spellEnd"/>
-      <w:r>
-        <w:rPr>
-          <w:rFonts w:ascii="Univers" w:hAnsi="Univers" w:cs="Times New Roman"/>
-        </w:rPr>
-        <w:t xml:space="preserve"> in quanto tutte binarie.</w:t>
+        <w:t>Boyce e Codd in quanto tutte binarie.</w:t>
       </w:r>
     </w:p>
     <w:tbl>
@@ -24416,7 +23949,7 @@
         <v:path o:extrusionok="f" gradientshapeok="t" o:connecttype="rect"/>
         <o:lock v:ext="edit" aspectratio="t"/>
       </v:shapetype>
-      <v:shape id="_x0000_i1178" type="#_x0000_t75" style="width:11.2pt;height:11.2pt" o:bullet="t">
+      <v:shape id="_x0000_i1203" type="#_x0000_t75" style="width:11.15pt;height:11.15pt" o:bullet="t">
         <v:imagedata r:id="rId1" o:title="mso264"/>
       </v:shape>
     </w:pict>

</xml_diff>

<commit_message>
Aggiunto il risultato della ridondanza
Bisogna aggiungerci le conclusioni, ed evidenziare i risultati
</commit_message>
<xml_diff>
--- a/Tesina base di Dati.docx
+++ b/Tesina base di Dati.docx
@@ -17651,6 +17651,7 @@
           </w:tcPr>
           <w:p>
             <w:pPr>
+              <w:jc w:val="center"/>
               <w:cnfStyle w:val="000000100000" w:firstRow="0" w:lastRow="0" w:firstColumn="0" w:lastColumn="0" w:oddVBand="0" w:evenVBand="0" w:oddHBand="1" w:evenHBand="0" w:firstRowFirstColumn="0" w:firstRowLastColumn="0" w:lastRowFirstColumn="0" w:lastRowLastColumn="0"/>
               <w:rPr>
                 <w:rFonts w:ascii="Univers" w:hAnsi="Univers" w:cs="Times New Roman"/>
@@ -17726,6 +17727,7 @@
           </w:tcPr>
           <w:p>
             <w:pPr>
+              <w:jc w:val="center"/>
               <w:cnfStyle w:val="000000000000" w:firstRow="0" w:lastRow="0" w:firstColumn="0" w:lastColumn="0" w:oddVBand="0" w:evenVBand="0" w:oddHBand="0" w:evenHBand="0" w:firstRowFirstColumn="0" w:firstRowLastColumn="0" w:lastRowFirstColumn="0" w:lastRowLastColumn="0"/>
               <w:rPr>
                 <w:rFonts w:ascii="Univers" w:hAnsi="Univers" w:cs="Times New Roman"/>
@@ -17803,6 +17805,7 @@
           </w:tcPr>
           <w:p>
             <w:pPr>
+              <w:jc w:val="center"/>
               <w:cnfStyle w:val="000000100000" w:firstRow="0" w:lastRow="0" w:firstColumn="0" w:lastColumn="0" w:oddVBand="0" w:evenVBand="0" w:oddHBand="1" w:evenHBand="0" w:firstRowFirstColumn="0" w:firstRowLastColumn="0" w:lastRowFirstColumn="0" w:lastRowLastColumn="0"/>
               <w:rPr>
                 <w:rFonts w:ascii="Univers" w:hAnsi="Univers" w:cs="Times New Roman"/>
@@ -17878,6 +17881,7 @@
           </w:tcPr>
           <w:p>
             <w:pPr>
+              <w:jc w:val="center"/>
               <w:cnfStyle w:val="000000000000" w:firstRow="0" w:lastRow="0" w:firstColumn="0" w:lastColumn="0" w:oddVBand="0" w:evenVBand="0" w:oddHBand="0" w:evenHBand="0" w:firstRowFirstColumn="0" w:firstRowLastColumn="0" w:lastRowFirstColumn="0" w:lastRowLastColumn="0"/>
               <w:rPr>
                 <w:rFonts w:ascii="Univers" w:hAnsi="Univers" w:cs="Times New Roman"/>
@@ -17954,6 +17958,7 @@
           </w:tcPr>
           <w:p>
             <w:pPr>
+              <w:jc w:val="center"/>
               <w:cnfStyle w:val="000000100000" w:firstRow="0" w:lastRow="0" w:firstColumn="0" w:lastColumn="0" w:oddVBand="0" w:evenVBand="0" w:oddHBand="1" w:evenHBand="0" w:firstRowFirstColumn="0" w:firstRowLastColumn="0" w:lastRowFirstColumn="0" w:lastRowLastColumn="0"/>
               <w:rPr>
                 <w:rFonts w:ascii="Univers" w:hAnsi="Univers" w:cs="Times New Roman"/>
@@ -17993,12 +17998,6 @@
                 <w:rFonts w:ascii="Univers" w:hAnsi="Univers" w:cs="Times New Roman"/>
               </w:rPr>
               <w:t>820</w:t>
-            </w:r>
-            <w:r>
-              <w:rPr>
-                <w:rFonts w:ascii="Univers" w:hAnsi="Univers" w:cs="Times New Roman"/>
-              </w:rPr>
-              <w:t xml:space="preserve"> </w:t>
             </w:r>
           </w:p>
         </w:tc>
@@ -18041,6 +18040,7 @@
           </w:tcPr>
           <w:p>
             <w:pPr>
+              <w:jc w:val="center"/>
               <w:cnfStyle w:val="000000000000" w:firstRow="0" w:lastRow="0" w:firstColumn="0" w:lastColumn="0" w:oddVBand="0" w:evenVBand="0" w:oddHBand="0" w:evenHBand="0" w:firstRowFirstColumn="0" w:firstRowLastColumn="0" w:lastRowFirstColumn="0" w:lastRowLastColumn="0"/>
               <w:rPr>
                 <w:rFonts w:ascii="Univers" w:hAnsi="Univers" w:cs="Times New Roman"/>
@@ -18117,6 +18117,7 @@
           </w:tcPr>
           <w:p>
             <w:pPr>
+              <w:jc w:val="center"/>
               <w:cnfStyle w:val="000000100000" w:firstRow="0" w:lastRow="0" w:firstColumn="0" w:lastColumn="0" w:oddVBand="0" w:evenVBand="0" w:oddHBand="1" w:evenHBand="0" w:firstRowFirstColumn="0" w:firstRowLastColumn="0" w:lastRowFirstColumn="0" w:lastRowLastColumn="0"/>
               <w:rPr>
                 <w:rFonts w:ascii="Univers" w:hAnsi="Univers" w:cs="Times New Roman"/>
@@ -18192,6 +18193,7 @@
           </w:tcPr>
           <w:p>
             <w:pPr>
+              <w:jc w:val="center"/>
               <w:cnfStyle w:val="000000000000" w:firstRow="0" w:lastRow="0" w:firstColumn="0" w:lastColumn="0" w:oddVBand="0" w:evenVBand="0" w:oddHBand="0" w:evenHBand="0" w:firstRowFirstColumn="0" w:firstRowLastColumn="0" w:lastRowFirstColumn="0" w:lastRowLastColumn="0"/>
               <w:rPr>
                 <w:rFonts w:ascii="Univers" w:hAnsi="Univers" w:cs="Times New Roman"/>
@@ -18268,6 +18270,7 @@
           </w:tcPr>
           <w:p>
             <w:pPr>
+              <w:jc w:val="center"/>
               <w:cnfStyle w:val="000000100000" w:firstRow="0" w:lastRow="0" w:firstColumn="0" w:lastColumn="0" w:oddVBand="0" w:evenVBand="0" w:oddHBand="1" w:evenHBand="0" w:firstRowFirstColumn="0" w:firstRowLastColumn="0" w:lastRowFirstColumn="0" w:lastRowLastColumn="0"/>
               <w:rPr>
                 <w:rFonts w:ascii="Univers" w:hAnsi="Univers" w:cs="Times New Roman"/>
@@ -18343,6 +18346,7 @@
           </w:tcPr>
           <w:p>
             <w:pPr>
+              <w:jc w:val="center"/>
               <w:cnfStyle w:val="000000000000" w:firstRow="0" w:lastRow="0" w:firstColumn="0" w:lastColumn="0" w:oddVBand="0" w:evenVBand="0" w:oddHBand="0" w:evenHBand="0" w:firstRowFirstColumn="0" w:firstRowLastColumn="0" w:lastRowFirstColumn="0" w:lastRowLastColumn="0"/>
               <w:rPr>
                 <w:rFonts w:ascii="Univers" w:hAnsi="Univers" w:cs="Times New Roman"/>
@@ -18417,6 +18421,7 @@
           </w:tcPr>
           <w:p>
             <w:pPr>
+              <w:jc w:val="center"/>
               <w:cnfStyle w:val="000000100000" w:firstRow="0" w:lastRow="0" w:firstColumn="0" w:lastColumn="0" w:oddVBand="0" w:evenVBand="0" w:oddHBand="1" w:evenHBand="0" w:firstRowFirstColumn="0" w:firstRowLastColumn="0" w:lastRowFirstColumn="0" w:lastRowLastColumn="0"/>
               <w:rPr>
                 <w:rFonts w:ascii="Univers" w:hAnsi="Univers" w:cs="Times New Roman"/>
@@ -18489,6 +18494,7 @@
           </w:tcPr>
           <w:p>
             <w:pPr>
+              <w:jc w:val="center"/>
               <w:cnfStyle w:val="000000000000" w:firstRow="0" w:lastRow="0" w:firstColumn="0" w:lastColumn="0" w:oddVBand="0" w:evenVBand="0" w:oddHBand="0" w:evenHBand="0" w:firstRowFirstColumn="0" w:firstRowLastColumn="0" w:lastRowFirstColumn="0" w:lastRowLastColumn="0"/>
               <w:rPr>
                 <w:rFonts w:ascii="Univers" w:hAnsi="Univers" w:cs="Times New Roman"/>
@@ -18562,6 +18568,7 @@
           </w:tcPr>
           <w:p>
             <w:pPr>
+              <w:jc w:val="center"/>
               <w:cnfStyle w:val="000000100000" w:firstRow="0" w:lastRow="0" w:firstColumn="0" w:lastColumn="0" w:oddVBand="0" w:evenVBand="0" w:oddHBand="1" w:evenHBand="0" w:firstRowFirstColumn="0" w:firstRowLastColumn="0" w:lastRowFirstColumn="0" w:lastRowLastColumn="0"/>
               <w:rPr>
                 <w:rFonts w:ascii="Univers" w:hAnsi="Univers" w:cs="Times New Roman"/>
@@ -18634,6 +18641,7 @@
           </w:tcPr>
           <w:p>
             <w:pPr>
+              <w:jc w:val="center"/>
               <w:cnfStyle w:val="000000000000" w:firstRow="0" w:lastRow="0" w:firstColumn="0" w:lastColumn="0" w:oddVBand="0" w:evenVBand="0" w:oddHBand="0" w:evenHBand="0" w:firstRowFirstColumn="0" w:firstRowLastColumn="0" w:lastRowFirstColumn="0" w:lastRowLastColumn="0"/>
               <w:rPr>
                 <w:rFonts w:ascii="Univers" w:hAnsi="Univers" w:cs="Times New Roman"/>
@@ -18707,6 +18715,7 @@
           </w:tcPr>
           <w:p>
             <w:pPr>
+              <w:jc w:val="center"/>
               <w:cnfStyle w:val="000000100000" w:firstRow="0" w:lastRow="0" w:firstColumn="0" w:lastColumn="0" w:oddVBand="0" w:evenVBand="0" w:oddHBand="1" w:evenHBand="0" w:firstRowFirstColumn="0" w:firstRowLastColumn="0" w:lastRowFirstColumn="0" w:lastRowLastColumn="0"/>
               <w:rPr>
                 <w:rFonts w:ascii="Univers" w:hAnsi="Univers" w:cs="Times New Roman"/>
@@ -18779,6 +18788,7 @@
           </w:tcPr>
           <w:p>
             <w:pPr>
+              <w:jc w:val="center"/>
               <w:cnfStyle w:val="000000000000" w:firstRow="0" w:lastRow="0" w:firstColumn="0" w:lastColumn="0" w:oddVBand="0" w:evenVBand="0" w:oddHBand="0" w:evenHBand="0" w:firstRowFirstColumn="0" w:firstRowLastColumn="0" w:lastRowFirstColumn="0" w:lastRowLastColumn="0"/>
               <w:rPr>
                 <w:rFonts w:ascii="Univers" w:hAnsi="Univers" w:cs="Times New Roman"/>
@@ -18854,6 +18864,7 @@
           </w:tcPr>
           <w:p>
             <w:pPr>
+              <w:jc w:val="center"/>
               <w:cnfStyle w:val="000000100000" w:firstRow="0" w:lastRow="0" w:firstColumn="0" w:lastColumn="0" w:oddVBand="0" w:evenVBand="0" w:oddHBand="1" w:evenHBand="0" w:firstRowFirstColumn="0" w:firstRowLastColumn="0" w:lastRowFirstColumn="0" w:lastRowLastColumn="0"/>
               <w:rPr>
                 <w:rFonts w:ascii="Univers" w:hAnsi="Univers" w:cs="Times New Roman"/>
@@ -18929,6 +18940,7 @@
           </w:tcPr>
           <w:p>
             <w:pPr>
+              <w:jc w:val="center"/>
               <w:cnfStyle w:val="000000000000" w:firstRow="0" w:lastRow="0" w:firstColumn="0" w:lastColumn="0" w:oddVBand="0" w:evenVBand="0" w:oddHBand="0" w:evenHBand="0" w:firstRowFirstColumn="0" w:firstRowLastColumn="0" w:lastRowFirstColumn="0" w:lastRowLastColumn="0"/>
               <w:rPr>
                 <w:rFonts w:ascii="Univers" w:hAnsi="Univers" w:cs="Times New Roman"/>
@@ -19208,7 +19220,7 @@
               <w:rPr>
                 <w:rFonts w:ascii="Univers" w:hAnsi="Univers" w:cs="Times New Roman"/>
               </w:rPr>
-              <w:t xml:space="preserve">2 a settimana </w:t>
+              <w:t>2 a settimana</w:t>
             </w:r>
           </w:p>
         </w:tc>
@@ -19982,7 +19994,7 @@
               <w:rPr>
                 <w:rFonts w:ascii="Univers" w:hAnsi="Univers" w:cs="Times New Roman"/>
               </w:rPr>
-              <w:t xml:space="preserve">1 a settimana </w:t>
+              <w:t>1 a settimana</w:t>
             </w:r>
           </w:p>
         </w:tc>
@@ -20133,7 +20145,7 @@
               <w:rPr>
                 <w:rFonts w:ascii="Univers" w:hAnsi="Univers" w:cs="Times New Roman"/>
               </w:rPr>
-              <w:t xml:space="preserve">50 al giorno </w:t>
+              <w:t>50 al giorno</w:t>
             </w:r>
           </w:p>
         </w:tc>
@@ -20184,7 +20196,7 @@
               <w:rPr>
                 <w:rFonts w:ascii="Univers" w:hAnsi="Univers" w:cs="Times New Roman"/>
               </w:rPr>
-              <w:t xml:space="preserve">50 al giorno </w:t>
+              <w:t>50 al giorno</w:t>
             </w:r>
           </w:p>
         </w:tc>
@@ -20285,7 +20297,7 @@
               <w:rPr>
                 <w:rFonts w:ascii="Univers" w:hAnsi="Univers" w:cs="Times New Roman"/>
               </w:rPr>
-              <w:t xml:space="preserve">1 a settimana </w:t>
+              <w:t>1 a settimana</w:t>
             </w:r>
           </w:p>
         </w:tc>
@@ -20386,7 +20398,7 @@
               <w:rPr>
                 <w:rFonts w:ascii="Univers" w:hAnsi="Univers" w:cs="Times New Roman"/>
               </w:rPr>
-              <w:t xml:space="preserve">1 ogni 6 mesi </w:t>
+              <w:t>1 ogni 6 mesi</w:t>
             </w:r>
           </w:p>
         </w:tc>
@@ -20545,7 +20557,7 @@
       <w:tr>
         <w:trPr>
           <w:cnfStyle w:val="000000100000" w:firstRow="0" w:lastRow="0" w:firstColumn="0" w:lastColumn="0" w:oddVBand="0" w:evenVBand="0" w:oddHBand="1" w:evenHBand="0" w:firstRowFirstColumn="0" w:firstRowLastColumn="0" w:lastRowFirstColumn="0" w:lastRowLastColumn="0"/>
-          <w:trHeight w:val="240"/>
+          <w:trHeight w:val="77"/>
         </w:trPr>
         <w:tc>
           <w:tcPr>
@@ -20640,7 +20652,7 @@
               <w:rPr>
                 <w:rFonts w:ascii="Univers" w:hAnsi="Univers" w:cs="Times New Roman"/>
               </w:rPr>
-              <w:t xml:space="preserve">1 a settimana </w:t>
+              <w:t>1 a settimana</w:t>
             </w:r>
           </w:p>
         </w:tc>
@@ -20752,6 +20764,18 @@
         </w:rPr>
         <w:t xml:space="preserve"> </w:t>
       </w:r>
+      <w:r>
+        <w:rPr>
+          <w:rFonts w:ascii="Century" w:hAnsi="Century"/>
+          <w:noProof/>
+          <w:color w:val="2F5496" w:themeColor="accent1" w:themeShade="BF"/>
+          <w:sz w:val="28"/>
+          <w:szCs w:val="28"/>
+          <w:highlight w:val="red"/>
+          <w:lang w:eastAsia="it-IT"/>
+        </w:rPr>
+        <w:t xml:space="preserve"> (aggiungere la conclusione)</w:t>
+      </w:r>
     </w:p>
     <w:p>
       <w:pPr>
@@ -20805,9 +20829,9 @@
           <w:lang w:eastAsia="it-IT"/>
         </w:rPr>
         <w:drawing>
-          <wp:inline distT="0" distB="0" distL="0" distR="0" wp14:anchorId="6DB2FA1E" wp14:editId="065AC38E">
-            <wp:extent cx="6646545" cy="2579370"/>
-            <wp:effectExtent l="0" t="0" r="8255" b="0"/>
+          <wp:inline distT="0" distB="0" distL="0" distR="0" wp14:anchorId="6DB2FA1E" wp14:editId="7F19E07D">
+            <wp:extent cx="6668814" cy="2563352"/>
+            <wp:effectExtent l="0" t="0" r="0" b="8890"/>
             <wp:docPr id="5" name="Immagine 5"/>
             <wp:cNvGraphicFramePr>
               <a:graphicFrameLocks xmlns:a="http://schemas.openxmlformats.org/drawingml/2006/main" noChangeAspect="1"/>
@@ -20837,7 +20861,7 @@
                   <pic:spPr bwMode="auto">
                     <a:xfrm>
                       <a:off x="0" y="0"/>
-                      <a:ext cx="6646545" cy="2579370"/>
+                      <a:ext cx="6700601" cy="2575570"/>
                     </a:xfrm>
                     <a:prstGeom prst="rect">
                       <a:avLst/>
@@ -20856,10 +20880,4032 @@
     </w:p>
     <w:p>
       <w:pPr>
-        <w:rPr>
-          <w:lang w:eastAsia="it-IT"/>
-        </w:rPr>
-      </w:pPr>
+        <w:spacing w:after="0" w:line="240" w:lineRule="auto"/>
+        <w:cnfStyle w:val="001000100000" w:firstRow="0" w:lastRow="0" w:firstColumn="1" w:lastColumn="0" w:oddVBand="0" w:evenVBand="0" w:oddHBand="1" w:evenHBand="0" w:firstRowFirstColumn="0" w:firstRowLastColumn="0" w:lastRowFirstColumn="0" w:lastRowLastColumn="0"/>
+        <w:rPr>
+          <w:rFonts w:ascii="Univers" w:hAnsi="Univers" w:cs="Times New Roman"/>
+        </w:rPr>
+      </w:pPr>
+      <w:r>
+        <w:rPr>
+          <w:rFonts w:ascii="Univers" w:hAnsi="Univers" w:cs="Times New Roman"/>
+        </w:rPr>
+        <w:t>Tavola delle operazioni</w:t>
+      </w:r>
+    </w:p>
+    <w:tbl>
+      <w:tblPr>
+        <w:tblStyle w:val="Tabellagriglia4-colore1"/>
+        <w:tblW w:w="9016" w:type="dxa"/>
+        <w:jc w:val="center"/>
+        <w:tblLayout w:type="fixed"/>
+        <w:tblLook w:val="04A0" w:firstRow="1" w:lastRow="0" w:firstColumn="1" w:lastColumn="0" w:noHBand="0" w:noVBand="1"/>
+      </w:tblPr>
+      <w:tblGrid>
+        <w:gridCol w:w="2938"/>
+        <w:gridCol w:w="6078"/>
+      </w:tblGrid>
+      <w:tr>
+        <w:trPr>
+          <w:cnfStyle w:val="100000000000" w:firstRow="1" w:lastRow="0" w:firstColumn="0" w:lastColumn="0" w:oddVBand="0" w:evenVBand="0" w:oddHBand="0" w:evenHBand="0" w:firstRowFirstColumn="0" w:firstRowLastColumn="0" w:lastRowFirstColumn="0" w:lastRowLastColumn="0"/>
+          <w:trHeight w:val="249"/>
+          <w:jc w:val="center"/>
+        </w:trPr>
+        <w:tc>
+          <w:tcPr>
+            <w:cnfStyle w:val="001000000000" w:firstRow="0" w:lastRow="0" w:firstColumn="1" w:lastColumn="0" w:oddVBand="0" w:evenVBand="0" w:oddHBand="0" w:evenHBand="0" w:firstRowFirstColumn="0" w:firstRowLastColumn="0" w:lastRowFirstColumn="0" w:lastRowLastColumn="0"/>
+            <w:tcW w:w="2938" w:type="dxa"/>
+            <w:tcBorders>
+              <w:top w:val="single" w:sz="4" w:space="0" w:color="4472C4"/>
+              <w:left w:val="single" w:sz="4" w:space="0" w:color="4472C4"/>
+              <w:bottom w:val="double" w:sz="4" w:space="0" w:color="4472C4"/>
+              <w:right w:val="double" w:sz="4" w:space="0" w:color="4472C4"/>
+            </w:tcBorders>
+          </w:tcPr>
+          <w:p>
+            <w:pPr>
+              <w:widowControl w:val="0"/>
+              <w:jc w:val="center"/>
+              <w:rPr>
+                <w:rFonts w:ascii="Times New Roman" w:hAnsi="Times New Roman" w:cs="Times New Roman"/>
+                <w:b w:val="0"/>
+                <w:bCs w:val="0"/>
+                <w:sz w:val="40"/>
+                <w:szCs w:val="40"/>
+              </w:rPr>
+            </w:pPr>
+            <w:r>
+              <w:rPr>
+                <w:rFonts w:ascii="Times New Roman" w:eastAsia="Calibri" w:hAnsi="Times New Roman" w:cs="Times New Roman"/>
+                <w:b w:val="0"/>
+                <w:bCs w:val="0"/>
+                <w:color w:val="FFFFFF"/>
+                <w:sz w:val="40"/>
+                <w:szCs w:val="40"/>
+              </w:rPr>
+              <w:t>Operazione</w:t>
+            </w:r>
+          </w:p>
+        </w:tc>
+        <w:tc>
+          <w:tcPr>
+            <w:tcW w:w="6078" w:type="dxa"/>
+            <w:tcBorders>
+              <w:top w:val="single" w:sz="4" w:space="0" w:color="4472C4"/>
+              <w:left w:val="double" w:sz="4" w:space="0" w:color="4472C4"/>
+              <w:bottom w:val="double" w:sz="4" w:space="0" w:color="4472C4"/>
+              <w:right w:val="double" w:sz="4" w:space="0" w:color="4472C4"/>
+            </w:tcBorders>
+          </w:tcPr>
+          <w:p>
+            <w:pPr>
+              <w:widowControl w:val="0"/>
+              <w:jc w:val="center"/>
+              <w:cnfStyle w:val="100000000000" w:firstRow="1" w:lastRow="0" w:firstColumn="0" w:lastColumn="0" w:oddVBand="0" w:evenVBand="0" w:oddHBand="0" w:evenHBand="0" w:firstRowFirstColumn="0" w:firstRowLastColumn="0" w:lastRowFirstColumn="0" w:lastRowLastColumn="0"/>
+              <w:rPr>
+                <w:rFonts w:ascii="Times New Roman" w:hAnsi="Times New Roman" w:cs="Times New Roman"/>
+                <w:b w:val="0"/>
+                <w:bCs w:val="0"/>
+                <w:sz w:val="40"/>
+                <w:szCs w:val="40"/>
+              </w:rPr>
+            </w:pPr>
+            <w:r>
+              <w:rPr>
+                <w:rFonts w:ascii="Times New Roman" w:eastAsia="Calibri" w:hAnsi="Times New Roman" w:cs="Times New Roman"/>
+                <w:b w:val="0"/>
+                <w:bCs w:val="0"/>
+                <w:color w:val="FFFFFF"/>
+                <w:sz w:val="40"/>
+                <w:szCs w:val="40"/>
+              </w:rPr>
+              <w:t>Frequenza</w:t>
+            </w:r>
+          </w:p>
+        </w:tc>
+      </w:tr>
+      <w:tr>
+        <w:trPr>
+          <w:cnfStyle w:val="000000100000" w:firstRow="0" w:lastRow="0" w:firstColumn="0" w:lastColumn="0" w:oddVBand="0" w:evenVBand="0" w:oddHBand="1" w:evenHBand="0" w:firstRowFirstColumn="0" w:firstRowLastColumn="0" w:lastRowFirstColumn="0" w:lastRowLastColumn="0"/>
+          <w:trHeight w:val="249"/>
+          <w:jc w:val="center"/>
+        </w:trPr>
+        <w:tc>
+          <w:tcPr>
+            <w:cnfStyle w:val="001000000000" w:firstRow="0" w:lastRow="0" w:firstColumn="1" w:lastColumn="0" w:oddVBand="0" w:evenVBand="0" w:oddHBand="0" w:evenHBand="0" w:firstRowFirstColumn="0" w:firstRowLastColumn="0" w:lastRowFirstColumn="0" w:lastRowLastColumn="0"/>
+            <w:tcW w:w="2938" w:type="dxa"/>
+            <w:tcBorders>
+              <w:bottom w:val="double" w:sz="4" w:space="0" w:color="4472C4"/>
+              <w:right w:val="double" w:sz="4" w:space="0" w:color="4472C4"/>
+            </w:tcBorders>
+          </w:tcPr>
+          <w:p>
+            <w:pPr>
+              <w:jc w:val="center"/>
+              <w:rPr>
+                <w:rFonts w:ascii="Univers" w:hAnsi="Univers" w:cs="Times New Roman"/>
+                <w:b w:val="0"/>
+                <w:bCs w:val="0"/>
+              </w:rPr>
+            </w:pPr>
+            <w:r>
+              <w:rPr>
+                <w:rFonts w:ascii="Univers" w:hAnsi="Univers" w:cs="Times New Roman"/>
+                <w:b w:val="0"/>
+                <w:bCs w:val="0"/>
+              </w:rPr>
+              <w:t>Op. 9</w:t>
+            </w:r>
+          </w:p>
+        </w:tc>
+        <w:tc>
+          <w:tcPr>
+            <w:tcW w:w="6078" w:type="dxa"/>
+            <w:tcBorders>
+              <w:left w:val="double" w:sz="4" w:space="0" w:color="4472C4"/>
+              <w:bottom w:val="double" w:sz="4" w:space="0" w:color="4472C4"/>
+              <w:right w:val="double" w:sz="4" w:space="0" w:color="4472C4"/>
+            </w:tcBorders>
+          </w:tcPr>
+          <w:p>
+            <w:pPr>
+              <w:jc w:val="center"/>
+              <w:cnfStyle w:val="000000100000" w:firstRow="0" w:lastRow="0" w:firstColumn="0" w:lastColumn="0" w:oddVBand="0" w:evenVBand="0" w:oddHBand="1" w:evenHBand="0" w:firstRowFirstColumn="0" w:firstRowLastColumn="0" w:lastRowFirstColumn="0" w:lastRowLastColumn="0"/>
+              <w:rPr>
+                <w:rFonts w:ascii="Univers" w:hAnsi="Univers" w:cs="Times New Roman"/>
+                <w:b/>
+                <w:bCs/>
+              </w:rPr>
+            </w:pPr>
+            <w:r>
+              <w:rPr>
+                <w:rFonts w:ascii="Univers" w:hAnsi="Univers" w:cs="Times New Roman"/>
+                <w:b/>
+                <w:bCs/>
+              </w:rPr>
+              <w:t>1 all’anno</w:t>
+            </w:r>
+          </w:p>
+        </w:tc>
+      </w:tr>
+      <w:tr>
+        <w:trPr>
+          <w:trHeight w:val="249"/>
+          <w:jc w:val="center"/>
+        </w:trPr>
+        <w:tc>
+          <w:tcPr>
+            <w:cnfStyle w:val="001000000000" w:firstRow="0" w:lastRow="0" w:firstColumn="1" w:lastColumn="0" w:oddVBand="0" w:evenVBand="0" w:oddHBand="0" w:evenHBand="0" w:firstRowFirstColumn="0" w:firstRowLastColumn="0" w:lastRowFirstColumn="0" w:lastRowLastColumn="0"/>
+            <w:tcW w:w="2938" w:type="dxa"/>
+            <w:tcBorders>
+              <w:bottom w:val="double" w:sz="4" w:space="0" w:color="4472C4"/>
+              <w:right w:val="double" w:sz="4" w:space="0" w:color="4472C4"/>
+            </w:tcBorders>
+          </w:tcPr>
+          <w:p>
+            <w:pPr>
+              <w:jc w:val="center"/>
+              <w:rPr>
+                <w:rFonts w:ascii="Univers" w:hAnsi="Univers" w:cs="Times New Roman"/>
+                <w:b w:val="0"/>
+                <w:bCs w:val="0"/>
+              </w:rPr>
+            </w:pPr>
+            <w:r>
+              <w:rPr>
+                <w:rFonts w:ascii="Univers" w:hAnsi="Univers" w:cs="Times New Roman"/>
+                <w:b w:val="0"/>
+                <w:bCs w:val="0"/>
+              </w:rPr>
+              <w:t>Op. 18</w:t>
+            </w:r>
+          </w:p>
+        </w:tc>
+        <w:tc>
+          <w:tcPr>
+            <w:tcW w:w="6078" w:type="dxa"/>
+            <w:tcBorders>
+              <w:left w:val="double" w:sz="4" w:space="0" w:color="4472C4"/>
+              <w:bottom w:val="double" w:sz="4" w:space="0" w:color="4472C4"/>
+              <w:right w:val="double" w:sz="4" w:space="0" w:color="4472C4"/>
+            </w:tcBorders>
+          </w:tcPr>
+          <w:p>
+            <w:pPr>
+              <w:jc w:val="center"/>
+              <w:cnfStyle w:val="000000000000" w:firstRow="0" w:lastRow="0" w:firstColumn="0" w:lastColumn="0" w:oddVBand="0" w:evenVBand="0" w:oddHBand="0" w:evenHBand="0" w:firstRowFirstColumn="0" w:firstRowLastColumn="0" w:lastRowFirstColumn="0" w:lastRowLastColumn="0"/>
+              <w:rPr>
+                <w:rFonts w:ascii="Univers" w:hAnsi="Univers" w:cs="Times New Roman"/>
+              </w:rPr>
+            </w:pPr>
+            <w:r>
+              <w:rPr>
+                <w:rFonts w:ascii="Univers" w:hAnsi="Univers" w:cs="Times New Roman"/>
+              </w:rPr>
+              <w:t>1 al mese</w:t>
+            </w:r>
+          </w:p>
+        </w:tc>
+      </w:tr>
+    </w:tbl>
+    <w:p/>
+    <w:p>
+      <w:pPr>
+        <w:rPr>
+          <w:rFonts w:ascii="Univers" w:hAnsi="Univers" w:cs="Times New Roman"/>
+        </w:rPr>
+      </w:pPr>
+      <w:r>
+        <w:rPr>
+          <w:rFonts w:ascii="Univers" w:hAnsi="Univers" w:cs="Times New Roman"/>
+        </w:rPr>
+        <w:t>Tavola dei volumi</w:t>
+      </w:r>
+    </w:p>
+    <w:tbl>
+      <w:tblPr>
+        <w:tblStyle w:val="Tabellagriglia4-colore1"/>
+        <w:tblW w:w="9677" w:type="dxa"/>
+        <w:jc w:val="center"/>
+        <w:tblLayout w:type="fixed"/>
+        <w:tblLook w:val="04A0" w:firstRow="1" w:lastRow="0" w:firstColumn="1" w:lastColumn="0" w:noHBand="0" w:noVBand="1"/>
+      </w:tblPr>
+      <w:tblGrid>
+        <w:gridCol w:w="3210"/>
+        <w:gridCol w:w="2566"/>
+        <w:gridCol w:w="3901"/>
+      </w:tblGrid>
+      <w:tr>
+        <w:trPr>
+          <w:cnfStyle w:val="100000000000" w:firstRow="1" w:lastRow="0" w:firstColumn="0" w:lastColumn="0" w:oddVBand="0" w:evenVBand="0" w:oddHBand="0" w:evenHBand="0" w:firstRowFirstColumn="0" w:firstRowLastColumn="0" w:lastRowFirstColumn="0" w:lastRowLastColumn="0"/>
+          <w:trHeight w:val="240"/>
+          <w:jc w:val="center"/>
+        </w:trPr>
+        <w:tc>
+          <w:tcPr>
+            <w:cnfStyle w:val="001000000000" w:firstRow="0" w:lastRow="0" w:firstColumn="1" w:lastColumn="0" w:oddVBand="0" w:evenVBand="0" w:oddHBand="0" w:evenHBand="0" w:firstRowFirstColumn="0" w:firstRowLastColumn="0" w:lastRowFirstColumn="0" w:lastRowLastColumn="0"/>
+            <w:tcW w:w="3210" w:type="dxa"/>
+            <w:tcBorders>
+              <w:top w:val="single" w:sz="4" w:space="0" w:color="4472C4"/>
+              <w:left w:val="single" w:sz="4" w:space="0" w:color="4472C4"/>
+              <w:bottom w:val="double" w:sz="4" w:space="0" w:color="4472C4"/>
+              <w:right w:val="double" w:sz="4" w:space="0" w:color="4472C4"/>
+            </w:tcBorders>
+          </w:tcPr>
+          <w:p>
+            <w:pPr>
+              <w:widowControl w:val="0"/>
+              <w:jc w:val="center"/>
+              <w:rPr>
+                <w:rFonts w:ascii="Times New Roman" w:hAnsi="Times New Roman" w:cs="Times New Roman"/>
+                <w:b w:val="0"/>
+                <w:bCs w:val="0"/>
+                <w:sz w:val="40"/>
+                <w:szCs w:val="40"/>
+              </w:rPr>
+            </w:pPr>
+            <w:r>
+              <w:rPr>
+                <w:rFonts w:ascii="Times New Roman" w:eastAsia="Calibri" w:hAnsi="Times New Roman" w:cs="Times New Roman"/>
+                <w:b w:val="0"/>
+                <w:bCs w:val="0"/>
+                <w:color w:val="FFFFFF"/>
+                <w:sz w:val="40"/>
+                <w:szCs w:val="40"/>
+              </w:rPr>
+              <w:t>Concetto</w:t>
+            </w:r>
+          </w:p>
+        </w:tc>
+        <w:tc>
+          <w:tcPr>
+            <w:tcW w:w="2566" w:type="dxa"/>
+            <w:tcBorders>
+              <w:top w:val="single" w:sz="4" w:space="0" w:color="4472C4"/>
+              <w:left w:val="double" w:sz="4" w:space="0" w:color="4472C4"/>
+              <w:bottom w:val="double" w:sz="4" w:space="0" w:color="4472C4"/>
+              <w:right w:val="double" w:sz="4" w:space="0" w:color="4472C4"/>
+            </w:tcBorders>
+          </w:tcPr>
+          <w:p>
+            <w:pPr>
+              <w:widowControl w:val="0"/>
+              <w:jc w:val="center"/>
+              <w:cnfStyle w:val="100000000000" w:firstRow="1" w:lastRow="0" w:firstColumn="0" w:lastColumn="0" w:oddVBand="0" w:evenVBand="0" w:oddHBand="0" w:evenHBand="0" w:firstRowFirstColumn="0" w:firstRowLastColumn="0" w:lastRowFirstColumn="0" w:lastRowLastColumn="0"/>
+              <w:rPr>
+                <w:rFonts w:ascii="Times New Roman" w:hAnsi="Times New Roman" w:cs="Times New Roman"/>
+                <w:b w:val="0"/>
+                <w:bCs w:val="0"/>
+                <w:sz w:val="40"/>
+                <w:szCs w:val="40"/>
+              </w:rPr>
+            </w:pPr>
+            <w:r>
+              <w:rPr>
+                <w:rFonts w:ascii="Times New Roman" w:eastAsia="Calibri" w:hAnsi="Times New Roman" w:cs="Times New Roman"/>
+                <w:b w:val="0"/>
+                <w:bCs w:val="0"/>
+                <w:color w:val="FFFFFF"/>
+                <w:sz w:val="40"/>
+                <w:szCs w:val="40"/>
+              </w:rPr>
+              <w:t>Tipo</w:t>
+            </w:r>
+          </w:p>
+        </w:tc>
+        <w:tc>
+          <w:tcPr>
+            <w:tcW w:w="3901" w:type="dxa"/>
+            <w:tcBorders>
+              <w:top w:val="single" w:sz="4" w:space="0" w:color="4472C4"/>
+              <w:left w:val="double" w:sz="4" w:space="0" w:color="4472C4"/>
+              <w:bottom w:val="double" w:sz="4" w:space="0" w:color="4472C4"/>
+              <w:right w:val="single" w:sz="4" w:space="0" w:color="4472C4"/>
+            </w:tcBorders>
+          </w:tcPr>
+          <w:p>
+            <w:pPr>
+              <w:widowControl w:val="0"/>
+              <w:jc w:val="center"/>
+              <w:cnfStyle w:val="100000000000" w:firstRow="1" w:lastRow="0" w:firstColumn="0" w:lastColumn="0" w:oddVBand="0" w:evenVBand="0" w:oddHBand="0" w:evenHBand="0" w:firstRowFirstColumn="0" w:firstRowLastColumn="0" w:lastRowFirstColumn="0" w:lastRowLastColumn="0"/>
+              <w:rPr>
+                <w:rFonts w:ascii="Times New Roman" w:hAnsi="Times New Roman" w:cs="Times New Roman"/>
+                <w:b w:val="0"/>
+                <w:bCs w:val="0"/>
+                <w:sz w:val="40"/>
+                <w:szCs w:val="40"/>
+              </w:rPr>
+            </w:pPr>
+            <w:r>
+              <w:rPr>
+                <w:rFonts w:ascii="Times New Roman" w:eastAsia="Calibri" w:hAnsi="Times New Roman" w:cs="Times New Roman"/>
+                <w:b w:val="0"/>
+                <w:bCs w:val="0"/>
+                <w:color w:val="FFFFFF"/>
+                <w:sz w:val="40"/>
+                <w:szCs w:val="40"/>
+              </w:rPr>
+              <w:t>Volume</w:t>
+            </w:r>
+          </w:p>
+        </w:tc>
+      </w:tr>
+      <w:tr>
+        <w:trPr>
+          <w:cnfStyle w:val="000000100000" w:firstRow="0" w:lastRow="0" w:firstColumn="0" w:lastColumn="0" w:oddVBand="0" w:evenVBand="0" w:oddHBand="1" w:evenHBand="0" w:firstRowFirstColumn="0" w:firstRowLastColumn="0" w:lastRowFirstColumn="0" w:lastRowLastColumn="0"/>
+          <w:trHeight w:val="240"/>
+          <w:jc w:val="center"/>
+        </w:trPr>
+        <w:tc>
+          <w:tcPr>
+            <w:cnfStyle w:val="001000000000" w:firstRow="0" w:lastRow="0" w:firstColumn="1" w:lastColumn="0" w:oddVBand="0" w:evenVBand="0" w:oddHBand="0" w:evenHBand="0" w:firstRowFirstColumn="0" w:firstRowLastColumn="0" w:lastRowFirstColumn="0" w:lastRowLastColumn="0"/>
+            <w:tcW w:w="3210" w:type="dxa"/>
+            <w:tcBorders>
+              <w:bottom w:val="double" w:sz="4" w:space="0" w:color="4472C4"/>
+              <w:right w:val="double" w:sz="4" w:space="0" w:color="4472C4"/>
+            </w:tcBorders>
+          </w:tcPr>
+          <w:p>
+            <w:pPr>
+              <w:jc w:val="center"/>
+              <w:rPr>
+                <w:rFonts w:ascii="Univers" w:hAnsi="Univers" w:cs="Times New Roman"/>
+                <w:b w:val="0"/>
+                <w:bCs w:val="0"/>
+              </w:rPr>
+            </w:pPr>
+            <w:r>
+              <w:rPr>
+                <w:rFonts w:ascii="Univers" w:hAnsi="Univers" w:cs="Times New Roman"/>
+                <w:b w:val="0"/>
+                <w:bCs w:val="0"/>
+              </w:rPr>
+              <w:t>Contratto</w:t>
+            </w:r>
+          </w:p>
+        </w:tc>
+        <w:tc>
+          <w:tcPr>
+            <w:tcW w:w="2566" w:type="dxa"/>
+            <w:tcBorders>
+              <w:left w:val="double" w:sz="4" w:space="0" w:color="4472C4"/>
+              <w:bottom w:val="double" w:sz="4" w:space="0" w:color="4472C4"/>
+              <w:right w:val="double" w:sz="4" w:space="0" w:color="4472C4"/>
+            </w:tcBorders>
+          </w:tcPr>
+          <w:p>
+            <w:pPr>
+              <w:jc w:val="center"/>
+              <w:cnfStyle w:val="000000100000" w:firstRow="0" w:lastRow="0" w:firstColumn="0" w:lastColumn="0" w:oddVBand="0" w:evenVBand="0" w:oddHBand="1" w:evenHBand="0" w:firstRowFirstColumn="0" w:firstRowLastColumn="0" w:lastRowFirstColumn="0" w:lastRowLastColumn="0"/>
+              <w:rPr>
+                <w:rFonts w:ascii="Univers" w:hAnsi="Univers" w:cs="Times New Roman"/>
+                <w:b/>
+                <w:bCs/>
+              </w:rPr>
+            </w:pPr>
+            <w:r>
+              <w:rPr>
+                <w:rFonts w:ascii="Univers" w:hAnsi="Univers" w:cs="Times New Roman"/>
+                <w:b/>
+                <w:bCs/>
+              </w:rPr>
+              <w:t>E</w:t>
+            </w:r>
+          </w:p>
+        </w:tc>
+        <w:tc>
+          <w:tcPr>
+            <w:tcW w:w="3901" w:type="dxa"/>
+            <w:tcBorders>
+              <w:left w:val="double" w:sz="4" w:space="0" w:color="4472C4"/>
+              <w:bottom w:val="double" w:sz="4" w:space="0" w:color="4472C4"/>
+            </w:tcBorders>
+          </w:tcPr>
+          <w:p>
+            <w:pPr>
+              <w:jc w:val="center"/>
+              <w:cnfStyle w:val="000000100000" w:firstRow="0" w:lastRow="0" w:firstColumn="0" w:lastColumn="0" w:oddVBand="0" w:evenVBand="0" w:oddHBand="1" w:evenHBand="0" w:firstRowFirstColumn="0" w:firstRowLastColumn="0" w:lastRowFirstColumn="0" w:lastRowLastColumn="0"/>
+              <w:rPr>
+                <w:rFonts w:ascii="Univers" w:hAnsi="Univers" w:cs="Times New Roman"/>
+                <w:b/>
+                <w:bCs/>
+              </w:rPr>
+            </w:pPr>
+            <w:r>
+              <w:rPr>
+                <w:rFonts w:ascii="Univers" w:hAnsi="Univers" w:cs="Times New Roman"/>
+                <w:b/>
+                <w:bCs/>
+              </w:rPr>
+              <w:t>12820</w:t>
+            </w:r>
+          </w:p>
+        </w:tc>
+      </w:tr>
+      <w:tr>
+        <w:trPr>
+          <w:trHeight w:val="240"/>
+          <w:jc w:val="center"/>
+        </w:trPr>
+        <w:tc>
+          <w:tcPr>
+            <w:cnfStyle w:val="001000000000" w:firstRow="0" w:lastRow="0" w:firstColumn="1" w:lastColumn="0" w:oddVBand="0" w:evenVBand="0" w:oddHBand="0" w:evenHBand="0" w:firstRowFirstColumn="0" w:firstRowLastColumn="0" w:lastRowFirstColumn="0" w:lastRowLastColumn="0"/>
+            <w:tcW w:w="3210" w:type="dxa"/>
+            <w:tcBorders>
+              <w:bottom w:val="double" w:sz="4" w:space="0" w:color="4472C4"/>
+              <w:right w:val="double" w:sz="4" w:space="0" w:color="4472C4"/>
+            </w:tcBorders>
+          </w:tcPr>
+          <w:p>
+            <w:pPr>
+              <w:jc w:val="center"/>
+              <w:rPr>
+                <w:rFonts w:ascii="Univers" w:hAnsi="Univers" w:cs="Times New Roman"/>
+                <w:b w:val="0"/>
+                <w:bCs w:val="0"/>
+              </w:rPr>
+            </w:pPr>
+            <w:r>
+              <w:rPr>
+                <w:rFonts w:ascii="Univers" w:hAnsi="Univers" w:cs="Times New Roman"/>
+                <w:b w:val="0"/>
+                <w:bCs w:val="0"/>
+              </w:rPr>
+              <w:t>Contratto lavoro</w:t>
+            </w:r>
+          </w:p>
+        </w:tc>
+        <w:tc>
+          <w:tcPr>
+            <w:tcW w:w="2566" w:type="dxa"/>
+            <w:tcBorders>
+              <w:left w:val="double" w:sz="4" w:space="0" w:color="4472C4"/>
+              <w:bottom w:val="double" w:sz="4" w:space="0" w:color="4472C4"/>
+              <w:right w:val="double" w:sz="4" w:space="0" w:color="4472C4"/>
+            </w:tcBorders>
+          </w:tcPr>
+          <w:p>
+            <w:pPr>
+              <w:jc w:val="center"/>
+              <w:cnfStyle w:val="000000000000" w:firstRow="0" w:lastRow="0" w:firstColumn="0" w:lastColumn="0" w:oddVBand="0" w:evenVBand="0" w:oddHBand="0" w:evenHBand="0" w:firstRowFirstColumn="0" w:firstRowLastColumn="0" w:lastRowFirstColumn="0" w:lastRowLastColumn="0"/>
+              <w:rPr>
+                <w:rFonts w:ascii="Univers" w:hAnsi="Univers" w:cs="Times New Roman"/>
+                <w:b/>
+                <w:bCs/>
+              </w:rPr>
+            </w:pPr>
+            <w:r>
+              <w:rPr>
+                <w:rFonts w:ascii="Univers" w:hAnsi="Univers" w:cs="Times New Roman"/>
+                <w:b/>
+                <w:bCs/>
+              </w:rPr>
+              <w:t>E</w:t>
+            </w:r>
+          </w:p>
+        </w:tc>
+        <w:tc>
+          <w:tcPr>
+            <w:tcW w:w="3901" w:type="dxa"/>
+            <w:tcBorders>
+              <w:left w:val="double" w:sz="4" w:space="0" w:color="4472C4"/>
+              <w:bottom w:val="double" w:sz="4" w:space="0" w:color="4472C4"/>
+            </w:tcBorders>
+          </w:tcPr>
+          <w:p>
+            <w:pPr>
+              <w:jc w:val="center"/>
+              <w:cnfStyle w:val="000000000000" w:firstRow="0" w:lastRow="0" w:firstColumn="0" w:lastColumn="0" w:oddVBand="0" w:evenVBand="0" w:oddHBand="0" w:evenHBand="0" w:firstRowFirstColumn="0" w:firstRowLastColumn="0" w:lastRowFirstColumn="0" w:lastRowLastColumn="0"/>
+              <w:rPr>
+                <w:rFonts w:ascii="Univers" w:hAnsi="Univers" w:cs="Times New Roman"/>
+                <w:b/>
+                <w:bCs/>
+              </w:rPr>
+            </w:pPr>
+            <w:r>
+              <w:rPr>
+                <w:rFonts w:ascii="Univers" w:hAnsi="Univers" w:cs="Times New Roman"/>
+                <w:b/>
+                <w:bCs/>
+              </w:rPr>
+              <w:t>70</w:t>
+            </w:r>
+          </w:p>
+        </w:tc>
+      </w:tr>
+      <w:tr>
+        <w:trPr>
+          <w:cnfStyle w:val="000000100000" w:firstRow="0" w:lastRow="0" w:firstColumn="0" w:lastColumn="0" w:oddVBand="0" w:evenVBand="0" w:oddHBand="1" w:evenHBand="0" w:firstRowFirstColumn="0" w:firstRowLastColumn="0" w:lastRowFirstColumn="0" w:lastRowLastColumn="0"/>
+          <w:trHeight w:val="240"/>
+          <w:jc w:val="center"/>
+        </w:trPr>
+        <w:tc>
+          <w:tcPr>
+            <w:cnfStyle w:val="001000000000" w:firstRow="0" w:lastRow="0" w:firstColumn="1" w:lastColumn="0" w:oddVBand="0" w:evenVBand="0" w:oddHBand="0" w:evenHBand="0" w:firstRowFirstColumn="0" w:firstRowLastColumn="0" w:lastRowFirstColumn="0" w:lastRowLastColumn="0"/>
+            <w:tcW w:w="3210" w:type="dxa"/>
+            <w:tcBorders>
+              <w:bottom w:val="double" w:sz="4" w:space="0" w:color="4472C4"/>
+              <w:right w:val="double" w:sz="4" w:space="0" w:color="4472C4"/>
+            </w:tcBorders>
+          </w:tcPr>
+          <w:p>
+            <w:pPr>
+              <w:jc w:val="center"/>
+              <w:rPr>
+                <w:rFonts w:ascii="Univers" w:hAnsi="Univers" w:cs="Times New Roman"/>
+                <w:b w:val="0"/>
+                <w:bCs w:val="0"/>
+              </w:rPr>
+            </w:pPr>
+            <w:r>
+              <w:rPr>
+                <w:rFonts w:ascii="Univers" w:hAnsi="Univers" w:cs="Times New Roman"/>
+                <w:b w:val="0"/>
+                <w:bCs w:val="0"/>
+              </w:rPr>
+              <w:t>Persona</w:t>
+            </w:r>
+          </w:p>
+        </w:tc>
+        <w:tc>
+          <w:tcPr>
+            <w:tcW w:w="2566" w:type="dxa"/>
+            <w:tcBorders>
+              <w:left w:val="double" w:sz="4" w:space="0" w:color="4472C4"/>
+              <w:bottom w:val="double" w:sz="4" w:space="0" w:color="4472C4"/>
+              <w:right w:val="double" w:sz="4" w:space="0" w:color="4472C4"/>
+            </w:tcBorders>
+          </w:tcPr>
+          <w:p>
+            <w:pPr>
+              <w:jc w:val="center"/>
+              <w:cnfStyle w:val="000000100000" w:firstRow="0" w:lastRow="0" w:firstColumn="0" w:lastColumn="0" w:oddVBand="0" w:evenVBand="0" w:oddHBand="1" w:evenHBand="0" w:firstRowFirstColumn="0" w:firstRowLastColumn="0" w:lastRowFirstColumn="0" w:lastRowLastColumn="0"/>
+              <w:rPr>
+                <w:rFonts w:ascii="Univers" w:hAnsi="Univers" w:cs="Times New Roman"/>
+                <w:b/>
+                <w:bCs/>
+              </w:rPr>
+            </w:pPr>
+            <w:r>
+              <w:rPr>
+                <w:rFonts w:ascii="Univers" w:hAnsi="Univers" w:cs="Times New Roman"/>
+                <w:b/>
+                <w:bCs/>
+              </w:rPr>
+              <w:t>E</w:t>
+            </w:r>
+          </w:p>
+        </w:tc>
+        <w:tc>
+          <w:tcPr>
+            <w:tcW w:w="3901" w:type="dxa"/>
+            <w:tcBorders>
+              <w:left w:val="double" w:sz="4" w:space="0" w:color="4472C4"/>
+              <w:bottom w:val="double" w:sz="4" w:space="0" w:color="4472C4"/>
+            </w:tcBorders>
+          </w:tcPr>
+          <w:p>
+            <w:pPr>
+              <w:jc w:val="center"/>
+              <w:cnfStyle w:val="000000100000" w:firstRow="0" w:lastRow="0" w:firstColumn="0" w:lastColumn="0" w:oddVBand="0" w:evenVBand="0" w:oddHBand="1" w:evenHBand="0" w:firstRowFirstColumn="0" w:firstRowLastColumn="0" w:lastRowFirstColumn="0" w:lastRowLastColumn="0"/>
+              <w:rPr>
+                <w:rFonts w:ascii="Univers" w:hAnsi="Univers" w:cs="Times New Roman"/>
+                <w:b/>
+                <w:bCs/>
+              </w:rPr>
+            </w:pPr>
+            <w:r>
+              <w:rPr>
+                <w:rFonts w:ascii="Univers" w:hAnsi="Univers" w:cs="Times New Roman"/>
+                <w:b/>
+                <w:bCs/>
+              </w:rPr>
+              <w:t>520</w:t>
+            </w:r>
+          </w:p>
+        </w:tc>
+      </w:tr>
+      <w:tr>
+        <w:trPr>
+          <w:trHeight w:val="240"/>
+          <w:jc w:val="center"/>
+        </w:trPr>
+        <w:tc>
+          <w:tcPr>
+            <w:cnfStyle w:val="001000000000" w:firstRow="0" w:lastRow="0" w:firstColumn="1" w:lastColumn="0" w:oddVBand="0" w:evenVBand="0" w:oddHBand="0" w:evenHBand="0" w:firstRowFirstColumn="0" w:firstRowLastColumn="0" w:lastRowFirstColumn="0" w:lastRowLastColumn="0"/>
+            <w:tcW w:w="3210" w:type="dxa"/>
+            <w:tcBorders>
+              <w:bottom w:val="double" w:sz="4" w:space="0" w:color="4472C4"/>
+              <w:right w:val="double" w:sz="4" w:space="0" w:color="4472C4"/>
+            </w:tcBorders>
+          </w:tcPr>
+          <w:p>
+            <w:pPr>
+              <w:jc w:val="center"/>
+              <w:rPr>
+                <w:rFonts w:ascii="Univers" w:hAnsi="Univers" w:cs="Times New Roman"/>
+                <w:b w:val="0"/>
+                <w:bCs w:val="0"/>
+              </w:rPr>
+            </w:pPr>
+            <w:r>
+              <w:rPr>
+                <w:rFonts w:ascii="Univers" w:hAnsi="Univers" w:cs="Times New Roman"/>
+                <w:b w:val="0"/>
+                <w:bCs w:val="0"/>
+              </w:rPr>
+              <w:t>Dipendente</w:t>
+            </w:r>
+          </w:p>
+        </w:tc>
+        <w:tc>
+          <w:tcPr>
+            <w:tcW w:w="2566" w:type="dxa"/>
+            <w:tcBorders>
+              <w:left w:val="double" w:sz="4" w:space="0" w:color="4472C4"/>
+              <w:bottom w:val="double" w:sz="4" w:space="0" w:color="4472C4"/>
+              <w:right w:val="double" w:sz="4" w:space="0" w:color="4472C4"/>
+            </w:tcBorders>
+          </w:tcPr>
+          <w:p>
+            <w:pPr>
+              <w:jc w:val="center"/>
+              <w:cnfStyle w:val="000000000000" w:firstRow="0" w:lastRow="0" w:firstColumn="0" w:lastColumn="0" w:oddVBand="0" w:evenVBand="0" w:oddHBand="0" w:evenHBand="0" w:firstRowFirstColumn="0" w:firstRowLastColumn="0" w:lastRowFirstColumn="0" w:lastRowLastColumn="0"/>
+              <w:rPr>
+                <w:rFonts w:ascii="Univers" w:hAnsi="Univers" w:cs="Times New Roman"/>
+                <w:b/>
+                <w:bCs/>
+              </w:rPr>
+            </w:pPr>
+            <w:r>
+              <w:rPr>
+                <w:rFonts w:ascii="Univers" w:hAnsi="Univers" w:cs="Times New Roman"/>
+                <w:b/>
+                <w:bCs/>
+              </w:rPr>
+              <w:t>E</w:t>
+            </w:r>
+          </w:p>
+        </w:tc>
+        <w:tc>
+          <w:tcPr>
+            <w:tcW w:w="3901" w:type="dxa"/>
+            <w:tcBorders>
+              <w:left w:val="double" w:sz="4" w:space="0" w:color="4472C4"/>
+              <w:bottom w:val="double" w:sz="4" w:space="0" w:color="4472C4"/>
+            </w:tcBorders>
+          </w:tcPr>
+          <w:p>
+            <w:pPr>
+              <w:jc w:val="center"/>
+              <w:cnfStyle w:val="000000000000" w:firstRow="0" w:lastRow="0" w:firstColumn="0" w:lastColumn="0" w:oddVBand="0" w:evenVBand="0" w:oddHBand="0" w:evenHBand="0" w:firstRowFirstColumn="0" w:firstRowLastColumn="0" w:lastRowFirstColumn="0" w:lastRowLastColumn="0"/>
+              <w:rPr>
+                <w:rFonts w:ascii="Univers" w:hAnsi="Univers" w:cs="Times New Roman"/>
+                <w:b/>
+                <w:bCs/>
+              </w:rPr>
+            </w:pPr>
+            <w:r>
+              <w:rPr>
+                <w:rFonts w:ascii="Univers" w:hAnsi="Univers" w:cs="Times New Roman"/>
+                <w:b/>
+                <w:bCs/>
+              </w:rPr>
+              <w:t>70</w:t>
+            </w:r>
+          </w:p>
+        </w:tc>
+      </w:tr>
+      <w:tr>
+        <w:trPr>
+          <w:cnfStyle w:val="000000100000" w:firstRow="0" w:lastRow="0" w:firstColumn="0" w:lastColumn="0" w:oddVBand="0" w:evenVBand="0" w:oddHBand="1" w:evenHBand="0" w:firstRowFirstColumn="0" w:firstRowLastColumn="0" w:lastRowFirstColumn="0" w:lastRowLastColumn="0"/>
+          <w:trHeight w:val="240"/>
+          <w:jc w:val="center"/>
+        </w:trPr>
+        <w:tc>
+          <w:tcPr>
+            <w:cnfStyle w:val="001000000000" w:firstRow="0" w:lastRow="0" w:firstColumn="1" w:lastColumn="0" w:oddVBand="0" w:evenVBand="0" w:oddHBand="0" w:evenHBand="0" w:firstRowFirstColumn="0" w:firstRowLastColumn="0" w:lastRowFirstColumn="0" w:lastRowLastColumn="0"/>
+            <w:tcW w:w="3210" w:type="dxa"/>
+            <w:tcBorders>
+              <w:bottom w:val="double" w:sz="4" w:space="0" w:color="4472C4"/>
+              <w:right w:val="double" w:sz="4" w:space="0" w:color="4472C4"/>
+            </w:tcBorders>
+          </w:tcPr>
+          <w:p>
+            <w:pPr>
+              <w:jc w:val="center"/>
+              <w:rPr>
+                <w:rFonts w:ascii="Univers" w:hAnsi="Univers" w:cs="Times New Roman"/>
+                <w:b w:val="0"/>
+                <w:bCs w:val="0"/>
+              </w:rPr>
+            </w:pPr>
+            <w:r>
+              <w:rPr>
+                <w:rFonts w:ascii="Univers" w:hAnsi="Univers" w:cs="Times New Roman"/>
+                <w:b w:val="0"/>
+                <w:bCs w:val="0"/>
+              </w:rPr>
+              <w:t>Stipulazione lavoro</w:t>
+            </w:r>
+          </w:p>
+        </w:tc>
+        <w:tc>
+          <w:tcPr>
+            <w:tcW w:w="2566" w:type="dxa"/>
+            <w:tcBorders>
+              <w:left w:val="double" w:sz="4" w:space="0" w:color="4472C4"/>
+              <w:bottom w:val="double" w:sz="4" w:space="0" w:color="4472C4"/>
+              <w:right w:val="double" w:sz="4" w:space="0" w:color="4472C4"/>
+            </w:tcBorders>
+          </w:tcPr>
+          <w:p>
+            <w:pPr>
+              <w:jc w:val="center"/>
+              <w:cnfStyle w:val="000000100000" w:firstRow="0" w:lastRow="0" w:firstColumn="0" w:lastColumn="0" w:oddVBand="0" w:evenVBand="0" w:oddHBand="1" w:evenHBand="0" w:firstRowFirstColumn="0" w:firstRowLastColumn="0" w:lastRowFirstColumn="0" w:lastRowLastColumn="0"/>
+              <w:rPr>
+                <w:rFonts w:ascii="Univers" w:hAnsi="Univers" w:cs="Times New Roman"/>
+                <w:b/>
+                <w:bCs/>
+              </w:rPr>
+            </w:pPr>
+            <w:r>
+              <w:rPr>
+                <w:rFonts w:ascii="Univers" w:hAnsi="Univers" w:cs="Times New Roman"/>
+                <w:b/>
+                <w:bCs/>
+              </w:rPr>
+              <w:t>R</w:t>
+            </w:r>
+          </w:p>
+        </w:tc>
+        <w:tc>
+          <w:tcPr>
+            <w:tcW w:w="3901" w:type="dxa"/>
+            <w:tcBorders>
+              <w:left w:val="double" w:sz="4" w:space="0" w:color="4472C4"/>
+              <w:bottom w:val="double" w:sz="4" w:space="0" w:color="4472C4"/>
+            </w:tcBorders>
+          </w:tcPr>
+          <w:p>
+            <w:pPr>
+              <w:jc w:val="center"/>
+              <w:cnfStyle w:val="000000100000" w:firstRow="0" w:lastRow="0" w:firstColumn="0" w:lastColumn="0" w:oddVBand="0" w:evenVBand="0" w:oddHBand="1" w:evenHBand="0" w:firstRowFirstColumn="0" w:firstRowLastColumn="0" w:lastRowFirstColumn="0" w:lastRowLastColumn="0"/>
+              <w:rPr>
+                <w:rFonts w:ascii="Univers" w:hAnsi="Univers" w:cs="Times New Roman"/>
+                <w:b/>
+                <w:bCs/>
+              </w:rPr>
+            </w:pPr>
+            <w:r>
+              <w:rPr>
+                <w:rFonts w:ascii="Univers" w:hAnsi="Univers" w:cs="Times New Roman"/>
+                <w:b/>
+                <w:bCs/>
+              </w:rPr>
+              <w:t>70</w:t>
+            </w:r>
+          </w:p>
+        </w:tc>
+      </w:tr>
+    </w:tbl>
+    <w:p/>
+    <w:p>
+      <w:pPr>
+        <w:spacing w:after="0" w:line="240" w:lineRule="auto"/>
+        <w:cnfStyle w:val="001000100000" w:firstRow="0" w:lastRow="0" w:firstColumn="1" w:lastColumn="0" w:oddVBand="0" w:evenVBand="0" w:oddHBand="1" w:evenHBand="0" w:firstRowFirstColumn="0" w:firstRowLastColumn="0" w:lastRowFirstColumn="0" w:lastRowLastColumn="0"/>
+        <w:rPr>
+          <w:rFonts w:ascii="Univers" w:hAnsi="Univers" w:cs="Times New Roman"/>
+        </w:rPr>
+      </w:pPr>
+      <w:r>
+        <w:rPr>
+          <w:rFonts w:ascii="Univers" w:hAnsi="Univers" w:cs="Times New Roman"/>
+        </w:rPr>
+        <w:t>Tavola degli accessi con ridondanza</w:t>
+      </w:r>
+    </w:p>
+    <w:p>
+      <w:pPr>
+        <w:rPr>
+          <w:rFonts w:ascii="Univers" w:hAnsi="Univers" w:cs="Times New Roman"/>
+        </w:rPr>
+      </w:pPr>
+      <w:r>
+        <w:rPr>
+          <w:rFonts w:ascii="Univers" w:hAnsi="Univers" w:cs="Times New Roman"/>
+        </w:rPr>
+        <w:t>Op.9</w:t>
+      </w:r>
+    </w:p>
+    <w:tbl>
+      <w:tblPr>
+        <w:tblStyle w:val="Tabellagriglia4-colore1"/>
+        <w:tblW w:w="9626" w:type="dxa"/>
+        <w:jc w:val="center"/>
+        <w:tblLayout w:type="fixed"/>
+        <w:tblLook w:val="04A0" w:firstRow="1" w:lastRow="0" w:firstColumn="1" w:lastColumn="0" w:noHBand="0" w:noVBand="1"/>
+      </w:tblPr>
+      <w:tblGrid>
+        <w:gridCol w:w="2302"/>
+        <w:gridCol w:w="1794"/>
+        <w:gridCol w:w="2765"/>
+        <w:gridCol w:w="2765"/>
+      </w:tblGrid>
+      <w:tr>
+        <w:trPr>
+          <w:cnfStyle w:val="100000000000" w:firstRow="1" w:lastRow="0" w:firstColumn="0" w:lastColumn="0" w:oddVBand="0" w:evenVBand="0" w:oddHBand="0" w:evenHBand="0" w:firstRowFirstColumn="0" w:firstRowLastColumn="0" w:lastRowFirstColumn="0" w:lastRowLastColumn="0"/>
+          <w:trHeight w:val="15"/>
+          <w:jc w:val="center"/>
+        </w:trPr>
+        <w:tc>
+          <w:tcPr>
+            <w:cnfStyle w:val="001000000000" w:firstRow="0" w:lastRow="0" w:firstColumn="1" w:lastColumn="0" w:oddVBand="0" w:evenVBand="0" w:oddHBand="0" w:evenHBand="0" w:firstRowFirstColumn="0" w:firstRowLastColumn="0" w:lastRowFirstColumn="0" w:lastRowLastColumn="0"/>
+            <w:tcW w:w="2302" w:type="dxa"/>
+            <w:tcBorders>
+              <w:top w:val="single" w:sz="4" w:space="0" w:color="4472C4"/>
+              <w:left w:val="single" w:sz="4" w:space="0" w:color="4472C4"/>
+              <w:bottom w:val="double" w:sz="4" w:space="0" w:color="4472C4"/>
+              <w:right w:val="double" w:sz="4" w:space="0" w:color="4472C4"/>
+            </w:tcBorders>
+          </w:tcPr>
+          <w:p>
+            <w:pPr>
+              <w:widowControl w:val="0"/>
+              <w:jc w:val="center"/>
+              <w:rPr>
+                <w:rFonts w:ascii="Times New Roman" w:hAnsi="Times New Roman" w:cs="Times New Roman"/>
+                <w:b w:val="0"/>
+                <w:bCs w:val="0"/>
+                <w:sz w:val="40"/>
+                <w:szCs w:val="40"/>
+              </w:rPr>
+            </w:pPr>
+            <w:r>
+              <w:rPr>
+                <w:rFonts w:ascii="Times New Roman" w:eastAsia="Calibri" w:hAnsi="Times New Roman" w:cs="Times New Roman"/>
+                <w:b w:val="0"/>
+                <w:bCs w:val="0"/>
+                <w:color w:val="FFFFFF"/>
+                <w:sz w:val="40"/>
+                <w:szCs w:val="40"/>
+              </w:rPr>
+              <w:t>Concetto</w:t>
+            </w:r>
+          </w:p>
+        </w:tc>
+        <w:tc>
+          <w:tcPr>
+            <w:tcW w:w="1794" w:type="dxa"/>
+            <w:tcBorders>
+              <w:top w:val="single" w:sz="4" w:space="0" w:color="4472C4"/>
+              <w:left w:val="double" w:sz="4" w:space="0" w:color="4472C4"/>
+              <w:bottom w:val="double" w:sz="4" w:space="0" w:color="4472C4"/>
+              <w:right w:val="double" w:sz="4" w:space="0" w:color="4472C4"/>
+            </w:tcBorders>
+          </w:tcPr>
+          <w:p>
+            <w:pPr>
+              <w:widowControl w:val="0"/>
+              <w:jc w:val="center"/>
+              <w:cnfStyle w:val="100000000000" w:firstRow="1" w:lastRow="0" w:firstColumn="0" w:lastColumn="0" w:oddVBand="0" w:evenVBand="0" w:oddHBand="0" w:evenHBand="0" w:firstRowFirstColumn="0" w:firstRowLastColumn="0" w:lastRowFirstColumn="0" w:lastRowLastColumn="0"/>
+              <w:rPr>
+                <w:rFonts w:ascii="Times New Roman" w:hAnsi="Times New Roman" w:cs="Times New Roman"/>
+                <w:b w:val="0"/>
+                <w:bCs w:val="0"/>
+                <w:sz w:val="40"/>
+                <w:szCs w:val="40"/>
+              </w:rPr>
+            </w:pPr>
+            <w:r>
+              <w:rPr>
+                <w:rFonts w:ascii="Times New Roman" w:eastAsia="Calibri" w:hAnsi="Times New Roman" w:cs="Times New Roman"/>
+                <w:b w:val="0"/>
+                <w:bCs w:val="0"/>
+                <w:color w:val="FFFFFF"/>
+                <w:sz w:val="40"/>
+                <w:szCs w:val="40"/>
+              </w:rPr>
+              <w:t>Costrutto</w:t>
+            </w:r>
+          </w:p>
+        </w:tc>
+        <w:tc>
+          <w:tcPr>
+            <w:tcW w:w="2765" w:type="dxa"/>
+            <w:tcBorders>
+              <w:top w:val="single" w:sz="4" w:space="0" w:color="4472C4"/>
+              <w:left w:val="double" w:sz="4" w:space="0" w:color="4472C4"/>
+              <w:bottom w:val="double" w:sz="4" w:space="0" w:color="4472C4"/>
+            </w:tcBorders>
+          </w:tcPr>
+          <w:p>
+            <w:pPr>
+              <w:widowControl w:val="0"/>
+              <w:jc w:val="center"/>
+              <w:cnfStyle w:val="100000000000" w:firstRow="1" w:lastRow="0" w:firstColumn="0" w:lastColumn="0" w:oddVBand="0" w:evenVBand="0" w:oddHBand="0" w:evenHBand="0" w:firstRowFirstColumn="0" w:firstRowLastColumn="0" w:lastRowFirstColumn="0" w:lastRowLastColumn="0"/>
+              <w:rPr>
+                <w:rFonts w:ascii="Times New Roman" w:hAnsi="Times New Roman" w:cs="Times New Roman"/>
+                <w:b w:val="0"/>
+                <w:bCs w:val="0"/>
+                <w:sz w:val="40"/>
+                <w:szCs w:val="40"/>
+              </w:rPr>
+            </w:pPr>
+            <w:r>
+              <w:rPr>
+                <w:rFonts w:ascii="Times New Roman" w:eastAsia="Calibri" w:hAnsi="Times New Roman" w:cs="Times New Roman"/>
+                <w:b w:val="0"/>
+                <w:bCs w:val="0"/>
+                <w:color w:val="FFFFFF"/>
+                <w:sz w:val="40"/>
+                <w:szCs w:val="40"/>
+              </w:rPr>
+              <w:t>Accessi</w:t>
+            </w:r>
+          </w:p>
+        </w:tc>
+        <w:tc>
+          <w:tcPr>
+            <w:tcW w:w="2765" w:type="dxa"/>
+            <w:tcBorders>
+              <w:top w:val="single" w:sz="4" w:space="0" w:color="4472C4"/>
+              <w:left w:val="double" w:sz="4" w:space="0" w:color="4472C4"/>
+              <w:bottom w:val="double" w:sz="4" w:space="0" w:color="4472C4"/>
+              <w:right w:val="single" w:sz="4" w:space="0" w:color="4472C4"/>
+            </w:tcBorders>
+          </w:tcPr>
+          <w:p>
+            <w:pPr>
+              <w:widowControl w:val="0"/>
+              <w:jc w:val="center"/>
+              <w:cnfStyle w:val="100000000000" w:firstRow="1" w:lastRow="0" w:firstColumn="0" w:lastColumn="0" w:oddVBand="0" w:evenVBand="0" w:oddHBand="0" w:evenHBand="0" w:firstRowFirstColumn="0" w:firstRowLastColumn="0" w:lastRowFirstColumn="0" w:lastRowLastColumn="0"/>
+              <w:rPr>
+                <w:rFonts w:ascii="Times New Roman" w:hAnsi="Times New Roman" w:cs="Times New Roman"/>
+                <w:b w:val="0"/>
+                <w:bCs w:val="0"/>
+                <w:sz w:val="40"/>
+                <w:szCs w:val="40"/>
+              </w:rPr>
+            </w:pPr>
+            <w:r>
+              <w:rPr>
+                <w:rFonts w:ascii="Times New Roman" w:eastAsia="Calibri" w:hAnsi="Times New Roman" w:cs="Times New Roman"/>
+                <w:b w:val="0"/>
+                <w:bCs w:val="0"/>
+                <w:color w:val="FFFFFF"/>
+                <w:sz w:val="40"/>
+                <w:szCs w:val="40"/>
+              </w:rPr>
+              <w:t>Tipo</w:t>
+            </w:r>
+          </w:p>
+        </w:tc>
+      </w:tr>
+      <w:tr>
+        <w:trPr>
+          <w:cnfStyle w:val="000000100000" w:firstRow="0" w:lastRow="0" w:firstColumn="0" w:lastColumn="0" w:oddVBand="0" w:evenVBand="0" w:oddHBand="1" w:evenHBand="0" w:firstRowFirstColumn="0" w:firstRowLastColumn="0" w:lastRowFirstColumn="0" w:lastRowLastColumn="0"/>
+          <w:trHeight w:val="8"/>
+          <w:jc w:val="center"/>
+        </w:trPr>
+        <w:tc>
+          <w:tcPr>
+            <w:cnfStyle w:val="001000000000" w:firstRow="0" w:lastRow="0" w:firstColumn="1" w:lastColumn="0" w:oddVBand="0" w:evenVBand="0" w:oddHBand="0" w:evenHBand="0" w:firstRowFirstColumn="0" w:firstRowLastColumn="0" w:lastRowFirstColumn="0" w:lastRowLastColumn="0"/>
+            <w:tcW w:w="2302" w:type="dxa"/>
+            <w:tcBorders>
+              <w:bottom w:val="double" w:sz="4" w:space="0" w:color="4472C4"/>
+              <w:right w:val="double" w:sz="4" w:space="0" w:color="4472C4"/>
+            </w:tcBorders>
+          </w:tcPr>
+          <w:p>
+            <w:pPr>
+              <w:jc w:val="center"/>
+              <w:rPr>
+                <w:rFonts w:ascii="Univers" w:hAnsi="Univers" w:cs="Times New Roman"/>
+                <w:b w:val="0"/>
+                <w:bCs w:val="0"/>
+              </w:rPr>
+            </w:pPr>
+            <w:r>
+              <w:rPr>
+                <w:rFonts w:ascii="Univers" w:hAnsi="Univers" w:cs="Times New Roman"/>
+                <w:b w:val="0"/>
+                <w:bCs w:val="0"/>
+              </w:rPr>
+              <w:t>Contratto</w:t>
+            </w:r>
+          </w:p>
+        </w:tc>
+        <w:tc>
+          <w:tcPr>
+            <w:tcW w:w="1794" w:type="dxa"/>
+            <w:tcBorders>
+              <w:left w:val="double" w:sz="4" w:space="0" w:color="4472C4"/>
+              <w:bottom w:val="double" w:sz="4" w:space="0" w:color="4472C4"/>
+              <w:right w:val="double" w:sz="4" w:space="0" w:color="4472C4"/>
+            </w:tcBorders>
+          </w:tcPr>
+          <w:p>
+            <w:pPr>
+              <w:jc w:val="center"/>
+              <w:cnfStyle w:val="000000100000" w:firstRow="0" w:lastRow="0" w:firstColumn="0" w:lastColumn="0" w:oddVBand="0" w:evenVBand="0" w:oddHBand="1" w:evenHBand="0" w:firstRowFirstColumn="0" w:firstRowLastColumn="0" w:lastRowFirstColumn="0" w:lastRowLastColumn="0"/>
+              <w:rPr>
+                <w:rFonts w:ascii="Univers" w:hAnsi="Univers" w:cs="Times New Roman"/>
+              </w:rPr>
+            </w:pPr>
+            <w:r>
+              <w:rPr>
+                <w:rFonts w:ascii="Univers" w:hAnsi="Univers" w:cs="Times New Roman"/>
+              </w:rPr>
+              <w:t>E</w:t>
+            </w:r>
+          </w:p>
+        </w:tc>
+        <w:tc>
+          <w:tcPr>
+            <w:tcW w:w="2765" w:type="dxa"/>
+            <w:tcBorders>
+              <w:left w:val="double" w:sz="4" w:space="0" w:color="4472C4"/>
+              <w:bottom w:val="double" w:sz="4" w:space="0" w:color="4472C4"/>
+              <w:right w:val="nil"/>
+            </w:tcBorders>
+          </w:tcPr>
+          <w:p>
+            <w:pPr>
+              <w:jc w:val="center"/>
+              <w:cnfStyle w:val="000000100000" w:firstRow="0" w:lastRow="0" w:firstColumn="0" w:lastColumn="0" w:oddVBand="0" w:evenVBand="0" w:oddHBand="1" w:evenHBand="0" w:firstRowFirstColumn="0" w:firstRowLastColumn="0" w:lastRowFirstColumn="0" w:lastRowLastColumn="0"/>
+              <w:rPr>
+                <w:rFonts w:ascii="Univers" w:hAnsi="Univers" w:cs="Times New Roman"/>
+              </w:rPr>
+            </w:pPr>
+            <w:r>
+              <w:rPr>
+                <w:rFonts w:ascii="Univers" w:hAnsi="Univers" w:cs="Times New Roman"/>
+              </w:rPr>
+              <w:t>1</w:t>
+            </w:r>
+          </w:p>
+        </w:tc>
+        <w:tc>
+          <w:tcPr>
+            <w:tcW w:w="2765" w:type="dxa"/>
+            <w:tcBorders>
+              <w:left w:val="double" w:sz="4" w:space="0" w:color="4472C4"/>
+              <w:bottom w:val="double" w:sz="4" w:space="0" w:color="4472C4"/>
+            </w:tcBorders>
+          </w:tcPr>
+          <w:p>
+            <w:pPr>
+              <w:jc w:val="center"/>
+              <w:cnfStyle w:val="000000100000" w:firstRow="0" w:lastRow="0" w:firstColumn="0" w:lastColumn="0" w:oddVBand="0" w:evenVBand="0" w:oddHBand="1" w:evenHBand="0" w:firstRowFirstColumn="0" w:firstRowLastColumn="0" w:lastRowFirstColumn="0" w:lastRowLastColumn="0"/>
+              <w:rPr>
+                <w:rFonts w:ascii="Univers" w:hAnsi="Univers" w:cs="Times New Roman"/>
+              </w:rPr>
+            </w:pPr>
+            <w:r>
+              <w:rPr>
+                <w:rFonts w:ascii="Univers" w:hAnsi="Univers" w:cs="Times New Roman"/>
+              </w:rPr>
+              <w:t>S</w:t>
+            </w:r>
+          </w:p>
+        </w:tc>
+      </w:tr>
+      <w:tr>
+        <w:trPr>
+          <w:trHeight w:val="8"/>
+          <w:jc w:val="center"/>
+        </w:trPr>
+        <w:tc>
+          <w:tcPr>
+            <w:cnfStyle w:val="001000000000" w:firstRow="0" w:lastRow="0" w:firstColumn="1" w:lastColumn="0" w:oddVBand="0" w:evenVBand="0" w:oddHBand="0" w:evenHBand="0" w:firstRowFirstColumn="0" w:firstRowLastColumn="0" w:lastRowFirstColumn="0" w:lastRowLastColumn="0"/>
+            <w:tcW w:w="2302" w:type="dxa"/>
+            <w:tcBorders>
+              <w:top w:val="nil"/>
+              <w:bottom w:val="double" w:sz="4" w:space="0" w:color="4472C4"/>
+              <w:right w:val="double" w:sz="4" w:space="0" w:color="4472C4"/>
+            </w:tcBorders>
+            <w:shd w:val="clear" w:color="auto" w:fill="D9E2F3" w:themeFill="accent1" w:themeFillTint="33"/>
+          </w:tcPr>
+          <w:p>
+            <w:pPr>
+              <w:jc w:val="center"/>
+              <w:rPr>
+                <w:rFonts w:ascii="Univers" w:hAnsi="Univers" w:cs="Times New Roman"/>
+                <w:b w:val="0"/>
+                <w:bCs w:val="0"/>
+              </w:rPr>
+            </w:pPr>
+            <w:r>
+              <w:rPr>
+                <w:rFonts w:ascii="Univers" w:hAnsi="Univers" w:cs="Times New Roman"/>
+                <w:b w:val="0"/>
+                <w:bCs w:val="0"/>
+              </w:rPr>
+              <w:t>Contratto lavoro</w:t>
+            </w:r>
+          </w:p>
+        </w:tc>
+        <w:tc>
+          <w:tcPr>
+            <w:tcW w:w="1794" w:type="dxa"/>
+            <w:tcBorders>
+              <w:top w:val="nil"/>
+              <w:left w:val="double" w:sz="4" w:space="0" w:color="4472C4"/>
+              <w:bottom w:val="double" w:sz="4" w:space="0" w:color="4472C4"/>
+              <w:right w:val="double" w:sz="4" w:space="0" w:color="4472C4"/>
+            </w:tcBorders>
+            <w:shd w:val="clear" w:color="auto" w:fill="D9E2F3" w:themeFill="accent1" w:themeFillTint="33"/>
+          </w:tcPr>
+          <w:p>
+            <w:pPr>
+              <w:jc w:val="center"/>
+              <w:cnfStyle w:val="000000000000" w:firstRow="0" w:lastRow="0" w:firstColumn="0" w:lastColumn="0" w:oddVBand="0" w:evenVBand="0" w:oddHBand="0" w:evenHBand="0" w:firstRowFirstColumn="0" w:firstRowLastColumn="0" w:lastRowFirstColumn="0" w:lastRowLastColumn="0"/>
+              <w:rPr>
+                <w:rFonts w:ascii="Univers" w:hAnsi="Univers" w:cs="Times New Roman"/>
+                <w:b/>
+                <w:bCs/>
+              </w:rPr>
+            </w:pPr>
+            <w:r>
+              <w:rPr>
+                <w:rFonts w:ascii="Univers" w:hAnsi="Univers" w:cs="Times New Roman"/>
+                <w:b/>
+                <w:bCs/>
+              </w:rPr>
+              <w:t>E</w:t>
+            </w:r>
+          </w:p>
+        </w:tc>
+        <w:tc>
+          <w:tcPr>
+            <w:tcW w:w="2765" w:type="dxa"/>
+            <w:tcBorders>
+              <w:top w:val="nil"/>
+              <w:left w:val="double" w:sz="4" w:space="0" w:color="4472C4"/>
+              <w:bottom w:val="double" w:sz="4" w:space="0" w:color="4472C4"/>
+              <w:right w:val="nil"/>
+            </w:tcBorders>
+            <w:shd w:val="clear" w:color="auto" w:fill="D9E2F3" w:themeFill="accent1" w:themeFillTint="33"/>
+          </w:tcPr>
+          <w:p>
+            <w:pPr>
+              <w:jc w:val="center"/>
+              <w:cnfStyle w:val="000000000000" w:firstRow="0" w:lastRow="0" w:firstColumn="0" w:lastColumn="0" w:oddVBand="0" w:evenVBand="0" w:oddHBand="0" w:evenHBand="0" w:firstRowFirstColumn="0" w:firstRowLastColumn="0" w:lastRowFirstColumn="0" w:lastRowLastColumn="0"/>
+              <w:rPr>
+                <w:rFonts w:ascii="Univers" w:hAnsi="Univers" w:cs="Times New Roman"/>
+                <w:b/>
+                <w:bCs/>
+              </w:rPr>
+            </w:pPr>
+            <w:r>
+              <w:rPr>
+                <w:rFonts w:ascii="Univers" w:hAnsi="Univers" w:cs="Times New Roman"/>
+                <w:b/>
+                <w:bCs/>
+              </w:rPr>
+              <w:t>1</w:t>
+            </w:r>
+          </w:p>
+        </w:tc>
+        <w:tc>
+          <w:tcPr>
+            <w:tcW w:w="2765" w:type="dxa"/>
+            <w:tcBorders>
+              <w:top w:val="nil"/>
+              <w:left w:val="double" w:sz="4" w:space="0" w:color="4472C4"/>
+              <w:bottom w:val="double" w:sz="4" w:space="0" w:color="4472C4"/>
+            </w:tcBorders>
+            <w:shd w:val="clear" w:color="auto" w:fill="D9E2F3" w:themeFill="accent1" w:themeFillTint="33"/>
+          </w:tcPr>
+          <w:p>
+            <w:pPr>
+              <w:jc w:val="center"/>
+              <w:cnfStyle w:val="000000000000" w:firstRow="0" w:lastRow="0" w:firstColumn="0" w:lastColumn="0" w:oddVBand="0" w:evenVBand="0" w:oddHBand="0" w:evenHBand="0" w:firstRowFirstColumn="0" w:firstRowLastColumn="0" w:lastRowFirstColumn="0" w:lastRowLastColumn="0"/>
+              <w:rPr>
+                <w:rFonts w:ascii="Univers" w:hAnsi="Univers" w:cs="Times New Roman"/>
+                <w:b/>
+                <w:bCs/>
+              </w:rPr>
+            </w:pPr>
+            <w:r>
+              <w:rPr>
+                <w:rFonts w:ascii="Univers" w:hAnsi="Univers" w:cs="Times New Roman"/>
+                <w:b/>
+                <w:bCs/>
+              </w:rPr>
+              <w:t>L</w:t>
+            </w:r>
+          </w:p>
+        </w:tc>
+      </w:tr>
+      <w:tr>
+        <w:trPr>
+          <w:cnfStyle w:val="000000100000" w:firstRow="0" w:lastRow="0" w:firstColumn="0" w:lastColumn="0" w:oddVBand="0" w:evenVBand="0" w:oddHBand="1" w:evenHBand="0" w:firstRowFirstColumn="0" w:firstRowLastColumn="0" w:lastRowFirstColumn="0" w:lastRowLastColumn="0"/>
+          <w:trHeight w:val="8"/>
+          <w:jc w:val="center"/>
+        </w:trPr>
+        <w:tc>
+          <w:tcPr>
+            <w:cnfStyle w:val="001000000000" w:firstRow="0" w:lastRow="0" w:firstColumn="1" w:lastColumn="0" w:oddVBand="0" w:evenVBand="0" w:oddHBand="0" w:evenHBand="0" w:firstRowFirstColumn="0" w:firstRowLastColumn="0" w:lastRowFirstColumn="0" w:lastRowLastColumn="0"/>
+            <w:tcW w:w="2302" w:type="dxa"/>
+            <w:tcBorders>
+              <w:bottom w:val="double" w:sz="4" w:space="0" w:color="4472C4"/>
+              <w:right w:val="double" w:sz="4" w:space="0" w:color="4472C4"/>
+            </w:tcBorders>
+          </w:tcPr>
+          <w:p>
+            <w:pPr>
+              <w:jc w:val="center"/>
+              <w:rPr>
+                <w:rFonts w:ascii="Univers" w:hAnsi="Univers" w:cs="Times New Roman"/>
+                <w:b w:val="0"/>
+                <w:bCs w:val="0"/>
+              </w:rPr>
+            </w:pPr>
+            <w:r>
+              <w:rPr>
+                <w:rFonts w:ascii="Univers" w:hAnsi="Univers" w:cs="Times New Roman"/>
+                <w:b w:val="0"/>
+                <w:bCs w:val="0"/>
+              </w:rPr>
+              <w:t>Contratto lavoro</w:t>
+            </w:r>
+          </w:p>
+        </w:tc>
+        <w:tc>
+          <w:tcPr>
+            <w:tcW w:w="1794" w:type="dxa"/>
+            <w:tcBorders>
+              <w:left w:val="double" w:sz="4" w:space="0" w:color="4472C4"/>
+              <w:bottom w:val="double" w:sz="4" w:space="0" w:color="4472C4"/>
+              <w:right w:val="double" w:sz="4" w:space="0" w:color="4472C4"/>
+            </w:tcBorders>
+          </w:tcPr>
+          <w:p>
+            <w:pPr>
+              <w:jc w:val="center"/>
+              <w:cnfStyle w:val="000000100000" w:firstRow="0" w:lastRow="0" w:firstColumn="0" w:lastColumn="0" w:oddVBand="0" w:evenVBand="0" w:oddHBand="1" w:evenHBand="0" w:firstRowFirstColumn="0" w:firstRowLastColumn="0" w:lastRowFirstColumn="0" w:lastRowLastColumn="0"/>
+              <w:rPr>
+                <w:rFonts w:ascii="Univers" w:hAnsi="Univers" w:cs="Times New Roman"/>
+              </w:rPr>
+            </w:pPr>
+            <w:r>
+              <w:rPr>
+                <w:rFonts w:ascii="Univers" w:hAnsi="Univers" w:cs="Times New Roman"/>
+              </w:rPr>
+              <w:t>E</w:t>
+            </w:r>
+          </w:p>
+        </w:tc>
+        <w:tc>
+          <w:tcPr>
+            <w:tcW w:w="2765" w:type="dxa"/>
+            <w:tcBorders>
+              <w:left w:val="double" w:sz="4" w:space="0" w:color="4472C4"/>
+              <w:bottom w:val="double" w:sz="4" w:space="0" w:color="4472C4"/>
+              <w:right w:val="nil"/>
+            </w:tcBorders>
+          </w:tcPr>
+          <w:p>
+            <w:pPr>
+              <w:jc w:val="center"/>
+              <w:cnfStyle w:val="000000100000" w:firstRow="0" w:lastRow="0" w:firstColumn="0" w:lastColumn="0" w:oddVBand="0" w:evenVBand="0" w:oddHBand="1" w:evenHBand="0" w:firstRowFirstColumn="0" w:firstRowLastColumn="0" w:lastRowFirstColumn="0" w:lastRowLastColumn="0"/>
+              <w:rPr>
+                <w:rFonts w:ascii="Univers" w:hAnsi="Univers" w:cs="Times New Roman"/>
+              </w:rPr>
+            </w:pPr>
+            <w:r>
+              <w:rPr>
+                <w:rFonts w:ascii="Univers" w:hAnsi="Univers" w:cs="Times New Roman"/>
+              </w:rPr>
+              <w:t>1</w:t>
+            </w:r>
+          </w:p>
+        </w:tc>
+        <w:tc>
+          <w:tcPr>
+            <w:tcW w:w="2765" w:type="dxa"/>
+            <w:tcBorders>
+              <w:left w:val="double" w:sz="4" w:space="0" w:color="4472C4"/>
+              <w:bottom w:val="double" w:sz="4" w:space="0" w:color="4472C4"/>
+            </w:tcBorders>
+          </w:tcPr>
+          <w:p>
+            <w:pPr>
+              <w:jc w:val="center"/>
+              <w:cnfStyle w:val="000000100000" w:firstRow="0" w:lastRow="0" w:firstColumn="0" w:lastColumn="0" w:oddVBand="0" w:evenVBand="0" w:oddHBand="1" w:evenHBand="0" w:firstRowFirstColumn="0" w:firstRowLastColumn="0" w:lastRowFirstColumn="0" w:lastRowLastColumn="0"/>
+              <w:rPr>
+                <w:rFonts w:ascii="Univers" w:hAnsi="Univers" w:cs="Times New Roman"/>
+              </w:rPr>
+            </w:pPr>
+            <w:r>
+              <w:rPr>
+                <w:rFonts w:ascii="Univers" w:hAnsi="Univers" w:cs="Times New Roman"/>
+              </w:rPr>
+              <w:t>S</w:t>
+            </w:r>
+          </w:p>
+        </w:tc>
+      </w:tr>
+      <w:tr>
+        <w:trPr>
+          <w:trHeight w:val="9"/>
+          <w:jc w:val="center"/>
+        </w:trPr>
+        <w:tc>
+          <w:tcPr>
+            <w:cnfStyle w:val="001000000000" w:firstRow="0" w:lastRow="0" w:firstColumn="1" w:lastColumn="0" w:oddVBand="0" w:evenVBand="0" w:oddHBand="0" w:evenHBand="0" w:firstRowFirstColumn="0" w:firstRowLastColumn="0" w:lastRowFirstColumn="0" w:lastRowLastColumn="0"/>
+            <w:tcW w:w="2302" w:type="dxa"/>
+            <w:tcBorders>
+              <w:bottom w:val="double" w:sz="4" w:space="0" w:color="4472C4"/>
+              <w:right w:val="double" w:sz="4" w:space="0" w:color="4472C4"/>
+            </w:tcBorders>
+            <w:shd w:val="clear" w:color="auto" w:fill="D9E2F3" w:themeFill="accent1" w:themeFillTint="33"/>
+          </w:tcPr>
+          <w:p>
+            <w:pPr>
+              <w:jc w:val="center"/>
+              <w:rPr>
+                <w:rFonts w:ascii="Univers" w:hAnsi="Univers" w:cs="Times New Roman"/>
+                <w:b w:val="0"/>
+                <w:bCs w:val="0"/>
+              </w:rPr>
+            </w:pPr>
+            <w:r>
+              <w:rPr>
+                <w:rFonts w:ascii="Univers" w:hAnsi="Univers" w:cs="Times New Roman"/>
+                <w:b w:val="0"/>
+                <w:bCs w:val="0"/>
+              </w:rPr>
+              <w:t>Persona</w:t>
+            </w:r>
+          </w:p>
+        </w:tc>
+        <w:tc>
+          <w:tcPr>
+            <w:tcW w:w="1794" w:type="dxa"/>
+            <w:tcBorders>
+              <w:left w:val="double" w:sz="4" w:space="0" w:color="4472C4"/>
+              <w:bottom w:val="double" w:sz="4" w:space="0" w:color="4472C4"/>
+              <w:right w:val="double" w:sz="4" w:space="0" w:color="4472C4"/>
+            </w:tcBorders>
+            <w:shd w:val="clear" w:color="auto" w:fill="D9E2F3" w:themeFill="accent1" w:themeFillTint="33"/>
+          </w:tcPr>
+          <w:p>
+            <w:pPr>
+              <w:jc w:val="center"/>
+              <w:cnfStyle w:val="000000000000" w:firstRow="0" w:lastRow="0" w:firstColumn="0" w:lastColumn="0" w:oddVBand="0" w:evenVBand="0" w:oddHBand="0" w:evenHBand="0" w:firstRowFirstColumn="0" w:firstRowLastColumn="0" w:lastRowFirstColumn="0" w:lastRowLastColumn="0"/>
+              <w:rPr>
+                <w:rFonts w:ascii="Univers" w:hAnsi="Univers" w:cs="Times New Roman"/>
+                <w:b/>
+                <w:bCs/>
+              </w:rPr>
+            </w:pPr>
+            <w:r>
+              <w:rPr>
+                <w:rFonts w:ascii="Univers" w:hAnsi="Univers" w:cs="Times New Roman"/>
+                <w:b/>
+                <w:bCs/>
+              </w:rPr>
+              <w:t>E</w:t>
+            </w:r>
+          </w:p>
+        </w:tc>
+        <w:tc>
+          <w:tcPr>
+            <w:tcW w:w="2765" w:type="dxa"/>
+            <w:tcBorders>
+              <w:left w:val="double" w:sz="4" w:space="0" w:color="4472C4"/>
+              <w:bottom w:val="double" w:sz="4" w:space="0" w:color="4472C4"/>
+              <w:right w:val="nil"/>
+            </w:tcBorders>
+            <w:shd w:val="clear" w:color="auto" w:fill="D9E2F3" w:themeFill="accent1" w:themeFillTint="33"/>
+          </w:tcPr>
+          <w:p>
+            <w:pPr>
+              <w:jc w:val="center"/>
+              <w:cnfStyle w:val="000000000000" w:firstRow="0" w:lastRow="0" w:firstColumn="0" w:lastColumn="0" w:oddVBand="0" w:evenVBand="0" w:oddHBand="0" w:evenHBand="0" w:firstRowFirstColumn="0" w:firstRowLastColumn="0" w:lastRowFirstColumn="0" w:lastRowLastColumn="0"/>
+              <w:rPr>
+                <w:rFonts w:ascii="Univers" w:hAnsi="Univers" w:cs="Times New Roman"/>
+                <w:b/>
+                <w:bCs/>
+              </w:rPr>
+            </w:pPr>
+            <w:r>
+              <w:rPr>
+                <w:rFonts w:ascii="Univers" w:hAnsi="Univers" w:cs="Times New Roman"/>
+                <w:b/>
+                <w:bCs/>
+              </w:rPr>
+              <w:t>1</w:t>
+            </w:r>
+          </w:p>
+        </w:tc>
+        <w:tc>
+          <w:tcPr>
+            <w:tcW w:w="2765" w:type="dxa"/>
+            <w:tcBorders>
+              <w:left w:val="double" w:sz="4" w:space="0" w:color="4472C4"/>
+              <w:bottom w:val="double" w:sz="4" w:space="0" w:color="4472C4"/>
+            </w:tcBorders>
+            <w:shd w:val="clear" w:color="auto" w:fill="D9E2F3" w:themeFill="accent1" w:themeFillTint="33"/>
+          </w:tcPr>
+          <w:p>
+            <w:pPr>
+              <w:jc w:val="center"/>
+              <w:cnfStyle w:val="000000000000" w:firstRow="0" w:lastRow="0" w:firstColumn="0" w:lastColumn="0" w:oddVBand="0" w:evenVBand="0" w:oddHBand="0" w:evenHBand="0" w:firstRowFirstColumn="0" w:firstRowLastColumn="0" w:lastRowFirstColumn="0" w:lastRowLastColumn="0"/>
+              <w:rPr>
+                <w:rFonts w:ascii="Univers" w:hAnsi="Univers" w:cs="Times New Roman"/>
+                <w:b/>
+                <w:bCs/>
+              </w:rPr>
+            </w:pPr>
+            <w:r>
+              <w:rPr>
+                <w:rFonts w:ascii="Univers" w:hAnsi="Univers" w:cs="Times New Roman"/>
+                <w:b/>
+                <w:bCs/>
+              </w:rPr>
+              <w:t>S</w:t>
+            </w:r>
+          </w:p>
+        </w:tc>
+      </w:tr>
+      <w:tr>
+        <w:trPr>
+          <w:cnfStyle w:val="000000100000" w:firstRow="0" w:lastRow="0" w:firstColumn="0" w:lastColumn="0" w:oddVBand="0" w:evenVBand="0" w:oddHBand="1" w:evenHBand="0" w:firstRowFirstColumn="0" w:firstRowLastColumn="0" w:lastRowFirstColumn="0" w:lastRowLastColumn="0"/>
+          <w:trHeight w:val="8"/>
+          <w:jc w:val="center"/>
+        </w:trPr>
+        <w:tc>
+          <w:tcPr>
+            <w:cnfStyle w:val="001000000000" w:firstRow="0" w:lastRow="0" w:firstColumn="1" w:lastColumn="0" w:oddVBand="0" w:evenVBand="0" w:oddHBand="0" w:evenHBand="0" w:firstRowFirstColumn="0" w:firstRowLastColumn="0" w:lastRowFirstColumn="0" w:lastRowLastColumn="0"/>
+            <w:tcW w:w="2302" w:type="dxa"/>
+            <w:tcBorders>
+              <w:bottom w:val="double" w:sz="4" w:space="0" w:color="4472C4"/>
+              <w:right w:val="double" w:sz="4" w:space="0" w:color="4472C4"/>
+            </w:tcBorders>
+          </w:tcPr>
+          <w:p>
+            <w:pPr>
+              <w:jc w:val="center"/>
+              <w:rPr>
+                <w:rFonts w:ascii="Univers" w:hAnsi="Univers" w:cs="Times New Roman"/>
+                <w:b w:val="0"/>
+                <w:bCs w:val="0"/>
+              </w:rPr>
+            </w:pPr>
+            <w:r>
+              <w:rPr>
+                <w:rFonts w:ascii="Univers" w:hAnsi="Univers" w:cs="Times New Roman"/>
+                <w:b w:val="0"/>
+                <w:bCs w:val="0"/>
+              </w:rPr>
+              <w:t>Dipendente</w:t>
+            </w:r>
+          </w:p>
+        </w:tc>
+        <w:tc>
+          <w:tcPr>
+            <w:tcW w:w="1794" w:type="dxa"/>
+            <w:tcBorders>
+              <w:left w:val="double" w:sz="4" w:space="0" w:color="4472C4"/>
+              <w:bottom w:val="double" w:sz="4" w:space="0" w:color="4472C4"/>
+              <w:right w:val="double" w:sz="4" w:space="0" w:color="4472C4"/>
+            </w:tcBorders>
+          </w:tcPr>
+          <w:p>
+            <w:pPr>
+              <w:jc w:val="center"/>
+              <w:cnfStyle w:val="000000100000" w:firstRow="0" w:lastRow="0" w:firstColumn="0" w:lastColumn="0" w:oddVBand="0" w:evenVBand="0" w:oddHBand="1" w:evenHBand="0" w:firstRowFirstColumn="0" w:firstRowLastColumn="0" w:lastRowFirstColumn="0" w:lastRowLastColumn="0"/>
+              <w:rPr>
+                <w:rFonts w:ascii="Univers" w:hAnsi="Univers" w:cs="Times New Roman"/>
+              </w:rPr>
+            </w:pPr>
+            <w:r>
+              <w:rPr>
+                <w:rFonts w:ascii="Univers" w:hAnsi="Univers" w:cs="Times New Roman"/>
+              </w:rPr>
+              <w:t>E</w:t>
+            </w:r>
+          </w:p>
+        </w:tc>
+        <w:tc>
+          <w:tcPr>
+            <w:tcW w:w="2765" w:type="dxa"/>
+            <w:tcBorders>
+              <w:left w:val="double" w:sz="4" w:space="0" w:color="4472C4"/>
+              <w:bottom w:val="double" w:sz="4" w:space="0" w:color="4472C4"/>
+              <w:right w:val="nil"/>
+            </w:tcBorders>
+          </w:tcPr>
+          <w:p>
+            <w:pPr>
+              <w:jc w:val="center"/>
+              <w:cnfStyle w:val="000000100000" w:firstRow="0" w:lastRow="0" w:firstColumn="0" w:lastColumn="0" w:oddVBand="0" w:evenVBand="0" w:oddHBand="1" w:evenHBand="0" w:firstRowFirstColumn="0" w:firstRowLastColumn="0" w:lastRowFirstColumn="0" w:lastRowLastColumn="0"/>
+              <w:rPr>
+                <w:rFonts w:ascii="Univers" w:hAnsi="Univers" w:cs="Times New Roman"/>
+              </w:rPr>
+            </w:pPr>
+            <w:r>
+              <w:rPr>
+                <w:rFonts w:ascii="Univers" w:hAnsi="Univers" w:cs="Times New Roman"/>
+              </w:rPr>
+              <w:t>1</w:t>
+            </w:r>
+          </w:p>
+        </w:tc>
+        <w:tc>
+          <w:tcPr>
+            <w:tcW w:w="2765" w:type="dxa"/>
+            <w:tcBorders>
+              <w:left w:val="double" w:sz="4" w:space="0" w:color="4472C4"/>
+              <w:bottom w:val="double" w:sz="4" w:space="0" w:color="4472C4"/>
+            </w:tcBorders>
+          </w:tcPr>
+          <w:p>
+            <w:pPr>
+              <w:jc w:val="center"/>
+              <w:cnfStyle w:val="000000100000" w:firstRow="0" w:lastRow="0" w:firstColumn="0" w:lastColumn="0" w:oddVBand="0" w:evenVBand="0" w:oddHBand="1" w:evenHBand="0" w:firstRowFirstColumn="0" w:firstRowLastColumn="0" w:lastRowFirstColumn="0" w:lastRowLastColumn="0"/>
+              <w:rPr>
+                <w:rFonts w:ascii="Univers" w:hAnsi="Univers" w:cs="Times New Roman"/>
+              </w:rPr>
+            </w:pPr>
+            <w:r>
+              <w:rPr>
+                <w:rFonts w:ascii="Univers" w:hAnsi="Univers" w:cs="Times New Roman"/>
+              </w:rPr>
+              <w:t>L</w:t>
+            </w:r>
+          </w:p>
+        </w:tc>
+      </w:tr>
+      <w:tr>
+        <w:trPr>
+          <w:trHeight w:val="8"/>
+          <w:jc w:val="center"/>
+        </w:trPr>
+        <w:tc>
+          <w:tcPr>
+            <w:cnfStyle w:val="001000000000" w:firstRow="0" w:lastRow="0" w:firstColumn="1" w:lastColumn="0" w:oddVBand="0" w:evenVBand="0" w:oddHBand="0" w:evenHBand="0" w:firstRowFirstColumn="0" w:firstRowLastColumn="0" w:lastRowFirstColumn="0" w:lastRowLastColumn="0"/>
+            <w:tcW w:w="2302" w:type="dxa"/>
+            <w:tcBorders>
+              <w:top w:val="nil"/>
+              <w:bottom w:val="double" w:sz="4" w:space="0" w:color="4472C4"/>
+              <w:right w:val="double" w:sz="4" w:space="0" w:color="4472C4"/>
+            </w:tcBorders>
+          </w:tcPr>
+          <w:p>
+            <w:pPr>
+              <w:jc w:val="center"/>
+              <w:rPr>
+                <w:rFonts w:ascii="Univers" w:hAnsi="Univers" w:cs="Times New Roman"/>
+                <w:b w:val="0"/>
+                <w:bCs w:val="0"/>
+              </w:rPr>
+            </w:pPr>
+            <w:r>
+              <w:rPr>
+                <w:rFonts w:ascii="Univers" w:hAnsi="Univers" w:cs="Times New Roman"/>
+                <w:b w:val="0"/>
+                <w:bCs w:val="0"/>
+              </w:rPr>
+              <w:t>Dipendente</w:t>
+            </w:r>
+          </w:p>
+        </w:tc>
+        <w:tc>
+          <w:tcPr>
+            <w:tcW w:w="1794" w:type="dxa"/>
+            <w:tcBorders>
+              <w:top w:val="nil"/>
+              <w:left w:val="double" w:sz="4" w:space="0" w:color="4472C4"/>
+              <w:bottom w:val="double" w:sz="4" w:space="0" w:color="4472C4"/>
+              <w:right w:val="double" w:sz="4" w:space="0" w:color="4472C4"/>
+            </w:tcBorders>
+          </w:tcPr>
+          <w:p>
+            <w:pPr>
+              <w:jc w:val="center"/>
+              <w:cnfStyle w:val="000000000000" w:firstRow="0" w:lastRow="0" w:firstColumn="0" w:lastColumn="0" w:oddVBand="0" w:evenVBand="0" w:oddHBand="0" w:evenHBand="0" w:firstRowFirstColumn="0" w:firstRowLastColumn="0" w:lastRowFirstColumn="0" w:lastRowLastColumn="0"/>
+              <w:rPr>
+                <w:rFonts w:ascii="Univers" w:hAnsi="Univers" w:cs="Times New Roman"/>
+                <w:b/>
+                <w:bCs/>
+              </w:rPr>
+            </w:pPr>
+            <w:r>
+              <w:rPr>
+                <w:rFonts w:ascii="Univers" w:hAnsi="Univers" w:cs="Times New Roman"/>
+                <w:b/>
+                <w:bCs/>
+              </w:rPr>
+              <w:t>E</w:t>
+            </w:r>
+          </w:p>
+        </w:tc>
+        <w:tc>
+          <w:tcPr>
+            <w:tcW w:w="2765" w:type="dxa"/>
+            <w:tcBorders>
+              <w:top w:val="nil"/>
+              <w:left w:val="double" w:sz="4" w:space="0" w:color="4472C4"/>
+              <w:bottom w:val="double" w:sz="4" w:space="0" w:color="4472C4"/>
+              <w:right w:val="nil"/>
+            </w:tcBorders>
+          </w:tcPr>
+          <w:p>
+            <w:pPr>
+              <w:jc w:val="center"/>
+              <w:cnfStyle w:val="000000000000" w:firstRow="0" w:lastRow="0" w:firstColumn="0" w:lastColumn="0" w:oddVBand="0" w:evenVBand="0" w:oddHBand="0" w:evenHBand="0" w:firstRowFirstColumn="0" w:firstRowLastColumn="0" w:lastRowFirstColumn="0" w:lastRowLastColumn="0"/>
+              <w:rPr>
+                <w:rFonts w:ascii="Univers" w:hAnsi="Univers" w:cs="Times New Roman"/>
+                <w:b/>
+                <w:bCs/>
+              </w:rPr>
+            </w:pPr>
+            <w:r>
+              <w:rPr>
+                <w:rFonts w:ascii="Univers" w:hAnsi="Univers" w:cs="Times New Roman"/>
+                <w:b/>
+                <w:bCs/>
+              </w:rPr>
+              <w:t>1</w:t>
+            </w:r>
+          </w:p>
+        </w:tc>
+        <w:tc>
+          <w:tcPr>
+            <w:tcW w:w="2765" w:type="dxa"/>
+            <w:tcBorders>
+              <w:top w:val="nil"/>
+              <w:left w:val="double" w:sz="4" w:space="0" w:color="4472C4"/>
+              <w:bottom w:val="double" w:sz="4" w:space="0" w:color="4472C4"/>
+            </w:tcBorders>
+          </w:tcPr>
+          <w:p>
+            <w:pPr>
+              <w:jc w:val="center"/>
+              <w:cnfStyle w:val="000000000000" w:firstRow="0" w:lastRow="0" w:firstColumn="0" w:lastColumn="0" w:oddVBand="0" w:evenVBand="0" w:oddHBand="0" w:evenHBand="0" w:firstRowFirstColumn="0" w:firstRowLastColumn="0" w:lastRowFirstColumn="0" w:lastRowLastColumn="0"/>
+              <w:rPr>
+                <w:rFonts w:ascii="Univers" w:hAnsi="Univers" w:cs="Times New Roman"/>
+                <w:b/>
+                <w:bCs/>
+              </w:rPr>
+            </w:pPr>
+            <w:r>
+              <w:rPr>
+                <w:rFonts w:ascii="Univers" w:hAnsi="Univers" w:cs="Times New Roman"/>
+                <w:b/>
+                <w:bCs/>
+              </w:rPr>
+              <w:t>S</w:t>
+            </w:r>
+          </w:p>
+        </w:tc>
+      </w:tr>
+      <w:tr>
+        <w:trPr>
+          <w:cnfStyle w:val="000000100000" w:firstRow="0" w:lastRow="0" w:firstColumn="0" w:lastColumn="0" w:oddVBand="0" w:evenVBand="0" w:oddHBand="1" w:evenHBand="0" w:firstRowFirstColumn="0" w:firstRowLastColumn="0" w:lastRowFirstColumn="0" w:lastRowLastColumn="0"/>
+          <w:trHeight w:val="9"/>
+          <w:jc w:val="center"/>
+        </w:trPr>
+        <w:tc>
+          <w:tcPr>
+            <w:cnfStyle w:val="001000000000" w:firstRow="0" w:lastRow="0" w:firstColumn="1" w:lastColumn="0" w:oddVBand="0" w:evenVBand="0" w:oddHBand="0" w:evenHBand="0" w:firstRowFirstColumn="0" w:firstRowLastColumn="0" w:lastRowFirstColumn="0" w:lastRowLastColumn="0"/>
+            <w:tcW w:w="2302" w:type="dxa"/>
+            <w:tcBorders>
+              <w:bottom w:val="double" w:sz="4" w:space="0" w:color="4472C4"/>
+              <w:right w:val="double" w:sz="4" w:space="0" w:color="4472C4"/>
+            </w:tcBorders>
+          </w:tcPr>
+          <w:p>
+            <w:pPr>
+              <w:jc w:val="center"/>
+              <w:rPr>
+                <w:rFonts w:ascii="Univers" w:hAnsi="Univers" w:cs="Times New Roman"/>
+                <w:b w:val="0"/>
+                <w:bCs w:val="0"/>
+              </w:rPr>
+            </w:pPr>
+            <w:r>
+              <w:rPr>
+                <w:rFonts w:ascii="Univers" w:hAnsi="Univers" w:cs="Times New Roman"/>
+                <w:b w:val="0"/>
+                <w:bCs w:val="0"/>
+              </w:rPr>
+              <w:t>Stipulazione lavoro</w:t>
+            </w:r>
+          </w:p>
+        </w:tc>
+        <w:tc>
+          <w:tcPr>
+            <w:tcW w:w="1794" w:type="dxa"/>
+            <w:tcBorders>
+              <w:left w:val="double" w:sz="4" w:space="0" w:color="4472C4"/>
+              <w:bottom w:val="double" w:sz="4" w:space="0" w:color="4472C4"/>
+              <w:right w:val="double" w:sz="4" w:space="0" w:color="4472C4"/>
+            </w:tcBorders>
+          </w:tcPr>
+          <w:p>
+            <w:pPr>
+              <w:jc w:val="center"/>
+              <w:cnfStyle w:val="000000100000" w:firstRow="0" w:lastRow="0" w:firstColumn="0" w:lastColumn="0" w:oddVBand="0" w:evenVBand="0" w:oddHBand="1" w:evenHBand="0" w:firstRowFirstColumn="0" w:firstRowLastColumn="0" w:lastRowFirstColumn="0" w:lastRowLastColumn="0"/>
+              <w:rPr>
+                <w:rFonts w:ascii="Univers" w:hAnsi="Univers" w:cs="Times New Roman"/>
+              </w:rPr>
+            </w:pPr>
+            <w:r>
+              <w:rPr>
+                <w:rFonts w:ascii="Univers" w:hAnsi="Univers" w:cs="Times New Roman"/>
+              </w:rPr>
+              <w:t>R</w:t>
+            </w:r>
+          </w:p>
+        </w:tc>
+        <w:tc>
+          <w:tcPr>
+            <w:tcW w:w="2765" w:type="dxa"/>
+            <w:tcBorders>
+              <w:left w:val="double" w:sz="4" w:space="0" w:color="4472C4"/>
+              <w:bottom w:val="double" w:sz="4" w:space="0" w:color="4472C4"/>
+              <w:right w:val="nil"/>
+            </w:tcBorders>
+          </w:tcPr>
+          <w:p>
+            <w:pPr>
+              <w:jc w:val="center"/>
+              <w:cnfStyle w:val="000000100000" w:firstRow="0" w:lastRow="0" w:firstColumn="0" w:lastColumn="0" w:oddVBand="0" w:evenVBand="0" w:oddHBand="1" w:evenHBand="0" w:firstRowFirstColumn="0" w:firstRowLastColumn="0" w:lastRowFirstColumn="0" w:lastRowLastColumn="0"/>
+              <w:rPr>
+                <w:rFonts w:ascii="Univers" w:hAnsi="Univers" w:cs="Times New Roman"/>
+              </w:rPr>
+            </w:pPr>
+            <w:r>
+              <w:rPr>
+                <w:rFonts w:ascii="Univers" w:hAnsi="Univers" w:cs="Times New Roman"/>
+              </w:rPr>
+              <w:t>1</w:t>
+            </w:r>
+          </w:p>
+        </w:tc>
+        <w:tc>
+          <w:tcPr>
+            <w:tcW w:w="2765" w:type="dxa"/>
+            <w:tcBorders>
+              <w:left w:val="double" w:sz="4" w:space="0" w:color="4472C4"/>
+              <w:bottom w:val="double" w:sz="4" w:space="0" w:color="4472C4"/>
+            </w:tcBorders>
+          </w:tcPr>
+          <w:p>
+            <w:pPr>
+              <w:jc w:val="center"/>
+              <w:cnfStyle w:val="000000100000" w:firstRow="0" w:lastRow="0" w:firstColumn="0" w:lastColumn="0" w:oddVBand="0" w:evenVBand="0" w:oddHBand="1" w:evenHBand="0" w:firstRowFirstColumn="0" w:firstRowLastColumn="0" w:lastRowFirstColumn="0" w:lastRowLastColumn="0"/>
+              <w:rPr>
+                <w:rFonts w:ascii="Univers" w:hAnsi="Univers" w:cs="Times New Roman"/>
+              </w:rPr>
+            </w:pPr>
+            <w:r>
+              <w:rPr>
+                <w:rFonts w:ascii="Univers" w:hAnsi="Univers" w:cs="Times New Roman"/>
+              </w:rPr>
+              <w:t>L</w:t>
+            </w:r>
+          </w:p>
+        </w:tc>
+      </w:tr>
+    </w:tbl>
+    <w:p>
+      <w:pPr>
+        <w:rPr>
+          <w:sz w:val="30"/>
+          <w:szCs w:val="30"/>
+        </w:rPr>
+      </w:pPr>
+    </w:p>
+    <w:p>
+      <w:pPr>
+        <w:widowControl w:val="0"/>
+        <w:spacing w:after="0" w:line="240" w:lineRule="auto"/>
+        <w:cnfStyle w:val="001000100000" w:firstRow="0" w:lastRow="0" w:firstColumn="1" w:lastColumn="0" w:oddVBand="0" w:evenVBand="0" w:oddHBand="1" w:evenHBand="0" w:firstRowFirstColumn="0" w:firstRowLastColumn="0" w:lastRowFirstColumn="0" w:lastRowLastColumn="0"/>
+        <w:rPr>
+          <w:rFonts w:ascii="Univers" w:hAnsi="Univers" w:cs="Times New Roman"/>
+        </w:rPr>
+      </w:pPr>
+      <w:r>
+        <w:rPr>
+          <w:rFonts w:ascii="Univers" w:hAnsi="Univers" w:cs="Times New Roman"/>
+        </w:rPr>
+        <w:t>Op.18</w:t>
+      </w:r>
+    </w:p>
+    <w:tbl>
+      <w:tblPr>
+        <w:tblStyle w:val="Tabellagriglia4-colore1"/>
+        <w:tblW w:w="9726" w:type="dxa"/>
+        <w:jc w:val="center"/>
+        <w:tblLayout w:type="fixed"/>
+        <w:tblLook w:val="04A0" w:firstRow="1" w:lastRow="0" w:firstColumn="1" w:lastColumn="0" w:noHBand="0" w:noVBand="1"/>
+      </w:tblPr>
+      <w:tblGrid>
+        <w:gridCol w:w="2298"/>
+        <w:gridCol w:w="1840"/>
+        <w:gridCol w:w="2794"/>
+        <w:gridCol w:w="2794"/>
+      </w:tblGrid>
+      <w:tr>
+        <w:trPr>
+          <w:cnfStyle w:val="100000000000" w:firstRow="1" w:lastRow="0" w:firstColumn="0" w:lastColumn="0" w:oddVBand="0" w:evenVBand="0" w:oddHBand="0" w:evenHBand="0" w:firstRowFirstColumn="0" w:firstRowLastColumn="0" w:lastRowFirstColumn="0" w:lastRowLastColumn="0"/>
+          <w:trHeight w:val="347"/>
+          <w:jc w:val="center"/>
+        </w:trPr>
+        <w:tc>
+          <w:tcPr>
+            <w:cnfStyle w:val="001000000000" w:firstRow="0" w:lastRow="0" w:firstColumn="1" w:lastColumn="0" w:oddVBand="0" w:evenVBand="0" w:oddHBand="0" w:evenHBand="0" w:firstRowFirstColumn="0" w:firstRowLastColumn="0" w:lastRowFirstColumn="0" w:lastRowLastColumn="0"/>
+            <w:tcW w:w="2298" w:type="dxa"/>
+            <w:tcBorders>
+              <w:top w:val="single" w:sz="4" w:space="0" w:color="4472C4"/>
+              <w:left w:val="single" w:sz="4" w:space="0" w:color="4472C4"/>
+              <w:bottom w:val="double" w:sz="4" w:space="0" w:color="4472C4"/>
+              <w:right w:val="double" w:sz="4" w:space="0" w:color="4472C4"/>
+            </w:tcBorders>
+          </w:tcPr>
+          <w:p>
+            <w:pPr>
+              <w:widowControl w:val="0"/>
+              <w:jc w:val="center"/>
+              <w:rPr>
+                <w:rFonts w:ascii="Times New Roman" w:hAnsi="Times New Roman" w:cs="Times New Roman"/>
+                <w:b w:val="0"/>
+                <w:bCs w:val="0"/>
+                <w:sz w:val="40"/>
+                <w:szCs w:val="40"/>
+              </w:rPr>
+            </w:pPr>
+            <w:r>
+              <w:rPr>
+                <w:rFonts w:ascii="Times New Roman" w:eastAsia="Calibri" w:hAnsi="Times New Roman" w:cs="Times New Roman"/>
+                <w:b w:val="0"/>
+                <w:bCs w:val="0"/>
+                <w:color w:val="FFFFFF"/>
+                <w:sz w:val="40"/>
+                <w:szCs w:val="40"/>
+              </w:rPr>
+              <w:t>Concetto</w:t>
+            </w:r>
+          </w:p>
+        </w:tc>
+        <w:tc>
+          <w:tcPr>
+            <w:tcW w:w="1840" w:type="dxa"/>
+            <w:tcBorders>
+              <w:top w:val="single" w:sz="4" w:space="0" w:color="4472C4"/>
+              <w:left w:val="double" w:sz="4" w:space="0" w:color="4472C4"/>
+              <w:bottom w:val="double" w:sz="4" w:space="0" w:color="4472C4"/>
+              <w:right w:val="double" w:sz="4" w:space="0" w:color="4472C4"/>
+            </w:tcBorders>
+          </w:tcPr>
+          <w:p>
+            <w:pPr>
+              <w:widowControl w:val="0"/>
+              <w:jc w:val="center"/>
+              <w:cnfStyle w:val="100000000000" w:firstRow="1" w:lastRow="0" w:firstColumn="0" w:lastColumn="0" w:oddVBand="0" w:evenVBand="0" w:oddHBand="0" w:evenHBand="0" w:firstRowFirstColumn="0" w:firstRowLastColumn="0" w:lastRowFirstColumn="0" w:lastRowLastColumn="0"/>
+              <w:rPr>
+                <w:rFonts w:ascii="Times New Roman" w:hAnsi="Times New Roman" w:cs="Times New Roman"/>
+                <w:b w:val="0"/>
+                <w:bCs w:val="0"/>
+                <w:sz w:val="40"/>
+                <w:szCs w:val="40"/>
+              </w:rPr>
+            </w:pPr>
+            <w:r>
+              <w:rPr>
+                <w:rFonts w:ascii="Times New Roman" w:eastAsia="Calibri" w:hAnsi="Times New Roman" w:cs="Times New Roman"/>
+                <w:b w:val="0"/>
+                <w:bCs w:val="0"/>
+                <w:color w:val="FFFFFF"/>
+                <w:sz w:val="40"/>
+                <w:szCs w:val="40"/>
+              </w:rPr>
+              <w:t>Costrutto</w:t>
+            </w:r>
+          </w:p>
+        </w:tc>
+        <w:tc>
+          <w:tcPr>
+            <w:tcW w:w="2794" w:type="dxa"/>
+            <w:tcBorders>
+              <w:top w:val="single" w:sz="4" w:space="0" w:color="4472C4"/>
+              <w:left w:val="double" w:sz="4" w:space="0" w:color="4472C4"/>
+              <w:bottom w:val="double" w:sz="4" w:space="0" w:color="4472C4"/>
+            </w:tcBorders>
+          </w:tcPr>
+          <w:p>
+            <w:pPr>
+              <w:widowControl w:val="0"/>
+              <w:jc w:val="center"/>
+              <w:cnfStyle w:val="100000000000" w:firstRow="1" w:lastRow="0" w:firstColumn="0" w:lastColumn="0" w:oddVBand="0" w:evenVBand="0" w:oddHBand="0" w:evenHBand="0" w:firstRowFirstColumn="0" w:firstRowLastColumn="0" w:lastRowFirstColumn="0" w:lastRowLastColumn="0"/>
+              <w:rPr>
+                <w:rFonts w:ascii="Times New Roman" w:hAnsi="Times New Roman" w:cs="Times New Roman"/>
+                <w:b w:val="0"/>
+                <w:bCs w:val="0"/>
+                <w:sz w:val="40"/>
+                <w:szCs w:val="40"/>
+              </w:rPr>
+            </w:pPr>
+            <w:r>
+              <w:rPr>
+                <w:rFonts w:ascii="Times New Roman" w:eastAsia="Calibri" w:hAnsi="Times New Roman" w:cs="Times New Roman"/>
+                <w:b w:val="0"/>
+                <w:bCs w:val="0"/>
+                <w:color w:val="FFFFFF"/>
+                <w:sz w:val="40"/>
+                <w:szCs w:val="40"/>
+              </w:rPr>
+              <w:t>Accessi</w:t>
+            </w:r>
+          </w:p>
+        </w:tc>
+        <w:tc>
+          <w:tcPr>
+            <w:tcW w:w="2794" w:type="dxa"/>
+            <w:tcBorders>
+              <w:top w:val="single" w:sz="4" w:space="0" w:color="4472C4"/>
+              <w:left w:val="double" w:sz="4" w:space="0" w:color="4472C4"/>
+              <w:bottom w:val="double" w:sz="4" w:space="0" w:color="4472C4"/>
+              <w:right w:val="single" w:sz="4" w:space="0" w:color="4472C4"/>
+            </w:tcBorders>
+          </w:tcPr>
+          <w:p>
+            <w:pPr>
+              <w:widowControl w:val="0"/>
+              <w:jc w:val="center"/>
+              <w:cnfStyle w:val="100000000000" w:firstRow="1" w:lastRow="0" w:firstColumn="0" w:lastColumn="0" w:oddVBand="0" w:evenVBand="0" w:oddHBand="0" w:evenHBand="0" w:firstRowFirstColumn="0" w:firstRowLastColumn="0" w:lastRowFirstColumn="0" w:lastRowLastColumn="0"/>
+              <w:rPr>
+                <w:rFonts w:ascii="Times New Roman" w:hAnsi="Times New Roman" w:cs="Times New Roman"/>
+                <w:b w:val="0"/>
+                <w:bCs w:val="0"/>
+                <w:sz w:val="40"/>
+                <w:szCs w:val="40"/>
+              </w:rPr>
+            </w:pPr>
+            <w:r>
+              <w:rPr>
+                <w:rFonts w:ascii="Times New Roman" w:eastAsia="Calibri" w:hAnsi="Times New Roman" w:cs="Times New Roman"/>
+                <w:b w:val="0"/>
+                <w:bCs w:val="0"/>
+                <w:color w:val="FFFFFF"/>
+                <w:sz w:val="40"/>
+                <w:szCs w:val="40"/>
+              </w:rPr>
+              <w:t>Tipo</w:t>
+            </w:r>
+          </w:p>
+        </w:tc>
+      </w:tr>
+      <w:tr>
+        <w:trPr>
+          <w:cnfStyle w:val="000000100000" w:firstRow="0" w:lastRow="0" w:firstColumn="0" w:lastColumn="0" w:oddVBand="0" w:evenVBand="0" w:oddHBand="1" w:evenHBand="0" w:firstRowFirstColumn="0" w:firstRowLastColumn="0" w:lastRowFirstColumn="0" w:lastRowLastColumn="0"/>
+          <w:trHeight w:val="347"/>
+          <w:jc w:val="center"/>
+        </w:trPr>
+        <w:tc>
+          <w:tcPr>
+            <w:cnfStyle w:val="001000000000" w:firstRow="0" w:lastRow="0" w:firstColumn="1" w:lastColumn="0" w:oddVBand="0" w:evenVBand="0" w:oddHBand="0" w:evenHBand="0" w:firstRowFirstColumn="0" w:firstRowLastColumn="0" w:lastRowFirstColumn="0" w:lastRowLastColumn="0"/>
+            <w:tcW w:w="2298" w:type="dxa"/>
+            <w:tcBorders>
+              <w:top w:val="nil"/>
+              <w:bottom w:val="double" w:sz="4" w:space="0" w:color="4472C4"/>
+              <w:right w:val="double" w:sz="4" w:space="0" w:color="4472C4"/>
+            </w:tcBorders>
+          </w:tcPr>
+          <w:p>
+            <w:pPr>
+              <w:widowControl w:val="0"/>
+              <w:jc w:val="center"/>
+              <w:rPr>
+                <w:rFonts w:ascii="Univers" w:hAnsi="Univers" w:cs="Times New Roman"/>
+                <w:b w:val="0"/>
+                <w:bCs w:val="0"/>
+              </w:rPr>
+            </w:pPr>
+            <w:r>
+              <w:rPr>
+                <w:rFonts w:ascii="Univers" w:hAnsi="Univers" w:cs="Times New Roman"/>
+                <w:b w:val="0"/>
+                <w:bCs w:val="0"/>
+              </w:rPr>
+              <w:t>Contratto lavoro</w:t>
+            </w:r>
+          </w:p>
+        </w:tc>
+        <w:tc>
+          <w:tcPr>
+            <w:tcW w:w="1840" w:type="dxa"/>
+            <w:tcBorders>
+              <w:top w:val="nil"/>
+              <w:left w:val="double" w:sz="4" w:space="0" w:color="4472C4"/>
+              <w:bottom w:val="double" w:sz="4" w:space="0" w:color="4472C4"/>
+              <w:right w:val="double" w:sz="4" w:space="0" w:color="4472C4"/>
+            </w:tcBorders>
+          </w:tcPr>
+          <w:p>
+            <w:pPr>
+              <w:widowControl w:val="0"/>
+              <w:jc w:val="center"/>
+              <w:cnfStyle w:val="000000100000" w:firstRow="0" w:lastRow="0" w:firstColumn="0" w:lastColumn="0" w:oddVBand="0" w:evenVBand="0" w:oddHBand="1" w:evenHBand="0" w:firstRowFirstColumn="0" w:firstRowLastColumn="0" w:lastRowFirstColumn="0" w:lastRowLastColumn="0"/>
+              <w:rPr>
+                <w:rFonts w:ascii="Univers" w:hAnsi="Univers" w:cs="Times New Roman"/>
+              </w:rPr>
+            </w:pPr>
+            <w:r>
+              <w:rPr>
+                <w:rFonts w:ascii="Univers" w:hAnsi="Univers" w:cs="Times New Roman"/>
+              </w:rPr>
+              <w:t>E</w:t>
+            </w:r>
+          </w:p>
+        </w:tc>
+        <w:tc>
+          <w:tcPr>
+            <w:tcW w:w="2794" w:type="dxa"/>
+            <w:tcBorders>
+              <w:top w:val="nil"/>
+              <w:left w:val="double" w:sz="4" w:space="0" w:color="4472C4"/>
+              <w:bottom w:val="double" w:sz="4" w:space="0" w:color="4472C4"/>
+              <w:right w:val="nil"/>
+            </w:tcBorders>
+          </w:tcPr>
+          <w:p>
+            <w:pPr>
+              <w:widowControl w:val="0"/>
+              <w:jc w:val="center"/>
+              <w:cnfStyle w:val="000000100000" w:firstRow="0" w:lastRow="0" w:firstColumn="0" w:lastColumn="0" w:oddVBand="0" w:evenVBand="0" w:oddHBand="1" w:evenHBand="0" w:firstRowFirstColumn="0" w:firstRowLastColumn="0" w:lastRowFirstColumn="0" w:lastRowLastColumn="0"/>
+              <w:rPr>
+                <w:rFonts w:ascii="Univers" w:hAnsi="Univers" w:cs="Times New Roman"/>
+              </w:rPr>
+            </w:pPr>
+            <w:r>
+              <w:rPr>
+                <w:rFonts w:ascii="Univers" w:hAnsi="Univers" w:cs="Times New Roman"/>
+              </w:rPr>
+              <w:t>70</w:t>
+            </w:r>
+          </w:p>
+        </w:tc>
+        <w:tc>
+          <w:tcPr>
+            <w:tcW w:w="2794" w:type="dxa"/>
+            <w:tcBorders>
+              <w:top w:val="nil"/>
+              <w:left w:val="double" w:sz="4" w:space="0" w:color="4472C4"/>
+              <w:bottom w:val="double" w:sz="4" w:space="0" w:color="4472C4"/>
+            </w:tcBorders>
+          </w:tcPr>
+          <w:p>
+            <w:pPr>
+              <w:widowControl w:val="0"/>
+              <w:jc w:val="center"/>
+              <w:cnfStyle w:val="000000100000" w:firstRow="0" w:lastRow="0" w:firstColumn="0" w:lastColumn="0" w:oddVBand="0" w:evenVBand="0" w:oddHBand="1" w:evenHBand="0" w:firstRowFirstColumn="0" w:firstRowLastColumn="0" w:lastRowFirstColumn="0" w:lastRowLastColumn="0"/>
+              <w:rPr>
+                <w:rFonts w:ascii="Univers" w:hAnsi="Univers" w:cs="Times New Roman"/>
+              </w:rPr>
+            </w:pPr>
+            <w:r>
+              <w:rPr>
+                <w:rFonts w:ascii="Univers" w:hAnsi="Univers" w:cs="Times New Roman"/>
+              </w:rPr>
+              <w:t>L</w:t>
+            </w:r>
+          </w:p>
+        </w:tc>
+      </w:tr>
+      <w:tr>
+        <w:trPr>
+          <w:trHeight w:val="347"/>
+          <w:jc w:val="center"/>
+        </w:trPr>
+        <w:tc>
+          <w:tcPr>
+            <w:cnfStyle w:val="001000000000" w:firstRow="0" w:lastRow="0" w:firstColumn="1" w:lastColumn="0" w:oddVBand="0" w:evenVBand="0" w:oddHBand="0" w:evenHBand="0" w:firstRowFirstColumn="0" w:firstRowLastColumn="0" w:lastRowFirstColumn="0" w:lastRowLastColumn="0"/>
+            <w:tcW w:w="2298" w:type="dxa"/>
+            <w:tcBorders>
+              <w:top w:val="nil"/>
+              <w:right w:val="double" w:sz="4" w:space="0" w:color="4472C4"/>
+            </w:tcBorders>
+          </w:tcPr>
+          <w:p>
+            <w:pPr>
+              <w:widowControl w:val="0"/>
+              <w:jc w:val="center"/>
+              <w:rPr>
+                <w:rFonts w:ascii="Univers" w:hAnsi="Univers" w:cs="Times New Roman"/>
+                <w:b w:val="0"/>
+                <w:bCs w:val="0"/>
+              </w:rPr>
+            </w:pPr>
+            <w:r>
+              <w:rPr>
+                <w:rFonts w:ascii="Univers" w:hAnsi="Univers" w:cs="Times New Roman"/>
+                <w:b w:val="0"/>
+                <w:bCs w:val="0"/>
+              </w:rPr>
+              <w:t>Dipendente</w:t>
+            </w:r>
+          </w:p>
+        </w:tc>
+        <w:tc>
+          <w:tcPr>
+            <w:tcW w:w="1840" w:type="dxa"/>
+            <w:tcBorders>
+              <w:top w:val="nil"/>
+              <w:left w:val="double" w:sz="4" w:space="0" w:color="4472C4"/>
+              <w:right w:val="double" w:sz="4" w:space="0" w:color="4472C4"/>
+            </w:tcBorders>
+          </w:tcPr>
+          <w:p>
+            <w:pPr>
+              <w:widowControl w:val="0"/>
+              <w:jc w:val="center"/>
+              <w:cnfStyle w:val="000000000000" w:firstRow="0" w:lastRow="0" w:firstColumn="0" w:lastColumn="0" w:oddVBand="0" w:evenVBand="0" w:oddHBand="0" w:evenHBand="0" w:firstRowFirstColumn="0" w:firstRowLastColumn="0" w:lastRowFirstColumn="0" w:lastRowLastColumn="0"/>
+              <w:rPr>
+                <w:rFonts w:ascii="Univers" w:hAnsi="Univers" w:cs="Times New Roman"/>
+              </w:rPr>
+            </w:pPr>
+            <w:r>
+              <w:rPr>
+                <w:rFonts w:ascii="Univers" w:hAnsi="Univers" w:cs="Times New Roman"/>
+              </w:rPr>
+              <w:t>E</w:t>
+            </w:r>
+          </w:p>
+        </w:tc>
+        <w:tc>
+          <w:tcPr>
+            <w:tcW w:w="2794" w:type="dxa"/>
+            <w:tcBorders>
+              <w:top w:val="nil"/>
+              <w:left w:val="double" w:sz="4" w:space="0" w:color="4472C4"/>
+              <w:right w:val="nil"/>
+            </w:tcBorders>
+          </w:tcPr>
+          <w:p>
+            <w:pPr>
+              <w:widowControl w:val="0"/>
+              <w:jc w:val="center"/>
+              <w:cnfStyle w:val="000000000000" w:firstRow="0" w:lastRow="0" w:firstColumn="0" w:lastColumn="0" w:oddVBand="0" w:evenVBand="0" w:oddHBand="0" w:evenHBand="0" w:firstRowFirstColumn="0" w:firstRowLastColumn="0" w:lastRowFirstColumn="0" w:lastRowLastColumn="0"/>
+              <w:rPr>
+                <w:rFonts w:ascii="Univers" w:hAnsi="Univers" w:cs="Times New Roman"/>
+              </w:rPr>
+            </w:pPr>
+            <w:r>
+              <w:rPr>
+                <w:rFonts w:ascii="Univers" w:hAnsi="Univers" w:cs="Times New Roman"/>
+              </w:rPr>
+              <w:t>70</w:t>
+            </w:r>
+          </w:p>
+        </w:tc>
+        <w:tc>
+          <w:tcPr>
+            <w:tcW w:w="2794" w:type="dxa"/>
+            <w:tcBorders>
+              <w:top w:val="nil"/>
+              <w:left w:val="double" w:sz="4" w:space="0" w:color="4472C4"/>
+            </w:tcBorders>
+          </w:tcPr>
+          <w:p>
+            <w:pPr>
+              <w:widowControl w:val="0"/>
+              <w:jc w:val="center"/>
+              <w:cnfStyle w:val="000000000000" w:firstRow="0" w:lastRow="0" w:firstColumn="0" w:lastColumn="0" w:oddVBand="0" w:evenVBand="0" w:oddHBand="0" w:evenHBand="0" w:firstRowFirstColumn="0" w:firstRowLastColumn="0" w:lastRowFirstColumn="0" w:lastRowLastColumn="0"/>
+              <w:rPr>
+                <w:rFonts w:ascii="Univers" w:hAnsi="Univers" w:cs="Times New Roman"/>
+              </w:rPr>
+            </w:pPr>
+            <w:r>
+              <w:rPr>
+                <w:rFonts w:ascii="Univers" w:hAnsi="Univers" w:cs="Times New Roman"/>
+              </w:rPr>
+              <w:t>L</w:t>
+            </w:r>
+          </w:p>
+        </w:tc>
+      </w:tr>
+    </w:tbl>
+    <w:p/>
+    <w:p/>
+    <w:p>
+      <w:pPr>
+        <w:widowControl w:val="0"/>
+        <w:spacing w:after="0" w:line="240" w:lineRule="auto"/>
+        <w:cnfStyle w:val="001000100000" w:firstRow="0" w:lastRow="0" w:firstColumn="1" w:lastColumn="0" w:oddVBand="0" w:evenVBand="0" w:oddHBand="1" w:evenHBand="0" w:firstRowFirstColumn="0" w:firstRowLastColumn="0" w:lastRowFirstColumn="0" w:lastRowLastColumn="0"/>
+        <w:rPr>
+          <w:rFonts w:ascii="Univers" w:hAnsi="Univers" w:cs="Times New Roman"/>
+        </w:rPr>
+      </w:pPr>
+      <w:r>
+        <w:rPr>
+          <w:rFonts w:ascii="Univers" w:hAnsi="Univers" w:cs="Times New Roman"/>
+        </w:rPr>
+        <w:t>Costo operazioni con ridondanza</w:t>
+      </w:r>
+    </w:p>
+    <w:tbl>
+      <w:tblPr>
+        <w:tblStyle w:val="Tabellagriglia4-colore1"/>
+        <w:tblW w:w="9678" w:type="dxa"/>
+        <w:jc w:val="center"/>
+        <w:tblLayout w:type="fixed"/>
+        <w:tblLook w:val="04A0" w:firstRow="1" w:lastRow="0" w:firstColumn="1" w:lastColumn="0" w:noHBand="0" w:noVBand="1"/>
+      </w:tblPr>
+      <w:tblGrid>
+        <w:gridCol w:w="2286"/>
+        <w:gridCol w:w="1831"/>
+        <w:gridCol w:w="2780"/>
+        <w:gridCol w:w="2781"/>
+      </w:tblGrid>
+      <w:tr>
+        <w:trPr>
+          <w:cnfStyle w:val="100000000000" w:firstRow="1" w:lastRow="0" w:firstColumn="0" w:lastColumn="0" w:oddVBand="0" w:evenVBand="0" w:oddHBand="0" w:evenHBand="0" w:firstRowFirstColumn="0" w:firstRowLastColumn="0" w:lastRowFirstColumn="0" w:lastRowLastColumn="0"/>
+          <w:trHeight w:val="245"/>
+          <w:jc w:val="center"/>
+        </w:trPr>
+        <w:tc>
+          <w:tcPr>
+            <w:cnfStyle w:val="001000000000" w:firstRow="0" w:lastRow="0" w:firstColumn="1" w:lastColumn="0" w:oddVBand="0" w:evenVBand="0" w:oddHBand="0" w:evenHBand="0" w:firstRowFirstColumn="0" w:firstRowLastColumn="0" w:lastRowFirstColumn="0" w:lastRowLastColumn="0"/>
+            <w:tcW w:w="2286" w:type="dxa"/>
+            <w:tcBorders>
+              <w:top w:val="single" w:sz="4" w:space="0" w:color="4472C4"/>
+              <w:left w:val="single" w:sz="4" w:space="0" w:color="4472C4"/>
+              <w:bottom w:val="double" w:sz="4" w:space="0" w:color="4472C4"/>
+              <w:right w:val="double" w:sz="4" w:space="0" w:color="4472C4"/>
+            </w:tcBorders>
+          </w:tcPr>
+          <w:p>
+            <w:pPr>
+              <w:widowControl w:val="0"/>
+              <w:jc w:val="center"/>
+              <w:rPr>
+                <w:rFonts w:ascii="Times New Roman" w:hAnsi="Times New Roman" w:cs="Times New Roman"/>
+                <w:b w:val="0"/>
+                <w:bCs w:val="0"/>
+                <w:sz w:val="40"/>
+                <w:szCs w:val="40"/>
+              </w:rPr>
+            </w:pPr>
+            <w:r>
+              <w:rPr>
+                <w:rFonts w:ascii="Times New Roman" w:eastAsia="Calibri" w:hAnsi="Times New Roman" w:cs="Times New Roman"/>
+                <w:b w:val="0"/>
+                <w:bCs w:val="0"/>
+                <w:color w:val="FFFFFF"/>
+                <w:sz w:val="40"/>
+                <w:szCs w:val="40"/>
+              </w:rPr>
+              <w:t>Operazione</w:t>
+            </w:r>
+          </w:p>
+        </w:tc>
+        <w:tc>
+          <w:tcPr>
+            <w:tcW w:w="1831" w:type="dxa"/>
+            <w:tcBorders>
+              <w:top w:val="single" w:sz="4" w:space="0" w:color="4472C4"/>
+              <w:left w:val="double" w:sz="4" w:space="0" w:color="4472C4"/>
+              <w:bottom w:val="double" w:sz="4" w:space="0" w:color="4472C4"/>
+              <w:right w:val="double" w:sz="4" w:space="0" w:color="4472C4"/>
+            </w:tcBorders>
+          </w:tcPr>
+          <w:p>
+            <w:pPr>
+              <w:widowControl w:val="0"/>
+              <w:jc w:val="center"/>
+              <w:cnfStyle w:val="100000000000" w:firstRow="1" w:lastRow="0" w:firstColumn="0" w:lastColumn="0" w:oddVBand="0" w:evenVBand="0" w:oddHBand="0" w:evenHBand="0" w:firstRowFirstColumn="0" w:firstRowLastColumn="0" w:lastRowFirstColumn="0" w:lastRowLastColumn="0"/>
+              <w:rPr>
+                <w:rFonts w:ascii="Times New Roman" w:hAnsi="Times New Roman" w:cs="Times New Roman"/>
+                <w:b w:val="0"/>
+                <w:bCs w:val="0"/>
+                <w:sz w:val="40"/>
+                <w:szCs w:val="40"/>
+              </w:rPr>
+            </w:pPr>
+            <w:r>
+              <w:rPr>
+                <w:rFonts w:ascii="Times New Roman" w:eastAsia="Calibri" w:hAnsi="Times New Roman" w:cs="Times New Roman"/>
+                <w:b w:val="0"/>
+                <w:bCs w:val="0"/>
+                <w:color w:val="FFFFFF"/>
+                <w:sz w:val="40"/>
+                <w:szCs w:val="40"/>
+              </w:rPr>
+              <w:t>Costo</w:t>
+            </w:r>
+          </w:p>
+        </w:tc>
+        <w:tc>
+          <w:tcPr>
+            <w:tcW w:w="2780" w:type="dxa"/>
+            <w:tcBorders>
+              <w:top w:val="single" w:sz="4" w:space="0" w:color="4472C4"/>
+              <w:left w:val="double" w:sz="4" w:space="0" w:color="4472C4"/>
+              <w:bottom w:val="double" w:sz="4" w:space="0" w:color="4472C4"/>
+            </w:tcBorders>
+          </w:tcPr>
+          <w:p>
+            <w:pPr>
+              <w:widowControl w:val="0"/>
+              <w:jc w:val="center"/>
+              <w:cnfStyle w:val="100000000000" w:firstRow="1" w:lastRow="0" w:firstColumn="0" w:lastColumn="0" w:oddVBand="0" w:evenVBand="0" w:oddHBand="0" w:evenHBand="0" w:firstRowFirstColumn="0" w:firstRowLastColumn="0" w:lastRowFirstColumn="0" w:lastRowLastColumn="0"/>
+              <w:rPr>
+                <w:rFonts w:ascii="Times New Roman" w:hAnsi="Times New Roman" w:cs="Times New Roman"/>
+                <w:b w:val="0"/>
+                <w:bCs w:val="0"/>
+                <w:sz w:val="40"/>
+                <w:szCs w:val="40"/>
+              </w:rPr>
+            </w:pPr>
+            <w:r>
+              <w:rPr>
+                <w:rFonts w:ascii="Times New Roman" w:eastAsia="Calibri" w:hAnsi="Times New Roman" w:cs="Times New Roman"/>
+                <w:b w:val="0"/>
+                <w:bCs w:val="0"/>
+                <w:color w:val="FFFFFF"/>
+                <w:sz w:val="40"/>
+                <w:szCs w:val="40"/>
+              </w:rPr>
+              <w:t>Frequenza (</w:t>
+            </w:r>
+            <w:r>
+              <w:rPr>
+                <w:rFonts w:ascii="Times New Roman" w:eastAsia="Calibri" w:hAnsi="Times New Roman" w:cs="Times New Roman"/>
+                <w:b w:val="0"/>
+                <w:bCs w:val="0"/>
+                <w:color w:val="FFFFFF"/>
+                <w:sz w:val="32"/>
+                <w:szCs w:val="32"/>
+              </w:rPr>
+              <w:t>annuale</w:t>
+            </w:r>
+            <w:r>
+              <w:rPr>
+                <w:rFonts w:ascii="Times New Roman" w:eastAsia="Calibri" w:hAnsi="Times New Roman" w:cs="Times New Roman"/>
+                <w:b w:val="0"/>
+                <w:bCs w:val="0"/>
+                <w:color w:val="FFFFFF"/>
+                <w:sz w:val="40"/>
+                <w:szCs w:val="40"/>
+              </w:rPr>
+              <w:t>)</w:t>
+            </w:r>
+          </w:p>
+        </w:tc>
+        <w:tc>
+          <w:tcPr>
+            <w:tcW w:w="2781" w:type="dxa"/>
+            <w:tcBorders>
+              <w:top w:val="single" w:sz="4" w:space="0" w:color="4472C4"/>
+              <w:left w:val="double" w:sz="4" w:space="0" w:color="4472C4"/>
+              <w:bottom w:val="double" w:sz="4" w:space="0" w:color="4472C4"/>
+              <w:right w:val="single" w:sz="4" w:space="0" w:color="4472C4"/>
+            </w:tcBorders>
+          </w:tcPr>
+          <w:p>
+            <w:pPr>
+              <w:widowControl w:val="0"/>
+              <w:jc w:val="center"/>
+              <w:cnfStyle w:val="100000000000" w:firstRow="1" w:lastRow="0" w:firstColumn="0" w:lastColumn="0" w:oddVBand="0" w:evenVBand="0" w:oddHBand="0" w:evenHBand="0" w:firstRowFirstColumn="0" w:firstRowLastColumn="0" w:lastRowFirstColumn="0" w:lastRowLastColumn="0"/>
+              <w:rPr>
+                <w:rFonts w:ascii="Times New Roman" w:hAnsi="Times New Roman" w:cs="Times New Roman"/>
+                <w:b w:val="0"/>
+                <w:bCs w:val="0"/>
+                <w:sz w:val="40"/>
+                <w:szCs w:val="40"/>
+              </w:rPr>
+            </w:pPr>
+            <w:r>
+              <w:rPr>
+                <w:rFonts w:ascii="Times New Roman" w:eastAsia="Calibri" w:hAnsi="Times New Roman" w:cs="Times New Roman"/>
+                <w:b w:val="0"/>
+                <w:bCs w:val="0"/>
+                <w:color w:val="FFFFFF"/>
+                <w:sz w:val="40"/>
+                <w:szCs w:val="40"/>
+              </w:rPr>
+              <w:t>Totale</w:t>
+            </w:r>
+          </w:p>
+        </w:tc>
+      </w:tr>
+      <w:tr>
+        <w:trPr>
+          <w:cnfStyle w:val="000000100000" w:firstRow="0" w:lastRow="0" w:firstColumn="0" w:lastColumn="0" w:oddVBand="0" w:evenVBand="0" w:oddHBand="1" w:evenHBand="0" w:firstRowFirstColumn="0" w:firstRowLastColumn="0" w:lastRowFirstColumn="0" w:lastRowLastColumn="0"/>
+          <w:trHeight w:val="245"/>
+          <w:jc w:val="center"/>
+        </w:trPr>
+        <w:tc>
+          <w:tcPr>
+            <w:cnfStyle w:val="001000000000" w:firstRow="0" w:lastRow="0" w:firstColumn="1" w:lastColumn="0" w:oddVBand="0" w:evenVBand="0" w:oddHBand="0" w:evenHBand="0" w:firstRowFirstColumn="0" w:firstRowLastColumn="0" w:lastRowFirstColumn="0" w:lastRowLastColumn="0"/>
+            <w:tcW w:w="2286" w:type="dxa"/>
+            <w:tcBorders>
+              <w:top w:val="nil"/>
+              <w:bottom w:val="double" w:sz="4" w:space="0" w:color="4472C4"/>
+              <w:right w:val="double" w:sz="4" w:space="0" w:color="4472C4"/>
+            </w:tcBorders>
+          </w:tcPr>
+          <w:p>
+            <w:pPr>
+              <w:widowControl w:val="0"/>
+              <w:jc w:val="center"/>
+              <w:rPr>
+                <w:rFonts w:ascii="Times New Roman" w:hAnsi="Times New Roman" w:cs="Times New Roman"/>
+                <w:b w:val="0"/>
+                <w:bCs w:val="0"/>
+                <w:sz w:val="28"/>
+                <w:szCs w:val="28"/>
+              </w:rPr>
+            </w:pPr>
+            <w:r>
+              <w:rPr>
+                <w:rFonts w:ascii="Times New Roman" w:eastAsia="Calibri" w:hAnsi="Times New Roman" w:cs="Times New Roman"/>
+                <w:b w:val="0"/>
+                <w:bCs w:val="0"/>
+                <w:sz w:val="28"/>
+                <w:szCs w:val="28"/>
+              </w:rPr>
+              <w:t>Op. 9</w:t>
+            </w:r>
+          </w:p>
+        </w:tc>
+        <w:tc>
+          <w:tcPr>
+            <w:tcW w:w="1831" w:type="dxa"/>
+            <w:tcBorders>
+              <w:top w:val="nil"/>
+              <w:left w:val="double" w:sz="4" w:space="0" w:color="4472C4"/>
+              <w:bottom w:val="double" w:sz="4" w:space="0" w:color="4472C4"/>
+              <w:right w:val="double" w:sz="4" w:space="0" w:color="4472C4"/>
+            </w:tcBorders>
+          </w:tcPr>
+          <w:p>
+            <w:pPr>
+              <w:widowControl w:val="0"/>
+              <w:jc w:val="center"/>
+              <w:cnfStyle w:val="000000100000" w:firstRow="0" w:lastRow="0" w:firstColumn="0" w:lastColumn="0" w:oddVBand="0" w:evenVBand="0" w:oddHBand="1" w:evenHBand="0" w:firstRowFirstColumn="0" w:firstRowLastColumn="0" w:lastRowFirstColumn="0" w:lastRowLastColumn="0"/>
+            </w:pPr>
+            <w:r>
+              <w:rPr>
+                <w:rFonts w:ascii="Times New Roman" w:eastAsia="Calibri" w:hAnsi="Times New Roman" w:cs="Times New Roman"/>
+                <w:b/>
+                <w:bCs/>
+                <w:sz w:val="28"/>
+                <w:szCs w:val="28"/>
+              </w:rPr>
+              <w:t>11</w:t>
+            </w:r>
+          </w:p>
+        </w:tc>
+        <w:tc>
+          <w:tcPr>
+            <w:tcW w:w="2780" w:type="dxa"/>
+            <w:tcBorders>
+              <w:top w:val="nil"/>
+              <w:left w:val="double" w:sz="4" w:space="0" w:color="4472C4"/>
+              <w:bottom w:val="double" w:sz="4" w:space="0" w:color="4472C4"/>
+              <w:right w:val="nil"/>
+            </w:tcBorders>
+          </w:tcPr>
+          <w:p>
+            <w:pPr>
+              <w:widowControl w:val="0"/>
+              <w:jc w:val="center"/>
+              <w:cnfStyle w:val="000000100000" w:firstRow="0" w:lastRow="0" w:firstColumn="0" w:lastColumn="0" w:oddVBand="0" w:evenVBand="0" w:oddHBand="1" w:evenHBand="0" w:firstRowFirstColumn="0" w:firstRowLastColumn="0" w:lastRowFirstColumn="0" w:lastRowLastColumn="0"/>
+              <w:rPr>
+                <w:rFonts w:ascii="Times New Roman" w:hAnsi="Times New Roman" w:cs="Times New Roman"/>
+                <w:b/>
+                <w:bCs/>
+                <w:sz w:val="28"/>
+                <w:szCs w:val="28"/>
+              </w:rPr>
+            </w:pPr>
+            <w:r>
+              <w:rPr>
+                <w:rFonts w:ascii="Times New Roman" w:eastAsia="Calibri" w:hAnsi="Times New Roman" w:cs="Times New Roman"/>
+                <w:b/>
+                <w:bCs/>
+                <w:sz w:val="28"/>
+                <w:szCs w:val="28"/>
+              </w:rPr>
+              <w:t>1</w:t>
+            </w:r>
+          </w:p>
+        </w:tc>
+        <w:tc>
+          <w:tcPr>
+            <w:tcW w:w="2781" w:type="dxa"/>
+            <w:tcBorders>
+              <w:top w:val="nil"/>
+              <w:left w:val="double" w:sz="4" w:space="0" w:color="4472C4"/>
+              <w:bottom w:val="double" w:sz="4" w:space="0" w:color="4472C4"/>
+            </w:tcBorders>
+          </w:tcPr>
+          <w:p>
+            <w:pPr>
+              <w:widowControl w:val="0"/>
+              <w:jc w:val="center"/>
+              <w:cnfStyle w:val="000000100000" w:firstRow="0" w:lastRow="0" w:firstColumn="0" w:lastColumn="0" w:oddVBand="0" w:evenVBand="0" w:oddHBand="1" w:evenHBand="0" w:firstRowFirstColumn="0" w:firstRowLastColumn="0" w:lastRowFirstColumn="0" w:lastRowLastColumn="0"/>
+              <w:rPr>
+                <w:rFonts w:ascii="Times New Roman" w:hAnsi="Times New Roman" w:cs="Times New Roman"/>
+                <w:b/>
+                <w:bCs/>
+                <w:sz w:val="28"/>
+                <w:szCs w:val="28"/>
+              </w:rPr>
+            </w:pPr>
+            <w:r>
+              <w:rPr>
+                <w:rFonts w:ascii="Times New Roman" w:eastAsia="Calibri" w:hAnsi="Times New Roman" w:cs="Times New Roman"/>
+                <w:b/>
+                <w:bCs/>
+                <w:sz w:val="28"/>
+                <w:szCs w:val="28"/>
+              </w:rPr>
+              <w:t>11</w:t>
+            </w:r>
+          </w:p>
+        </w:tc>
+      </w:tr>
+      <w:tr>
+        <w:trPr>
+          <w:trHeight w:val="245"/>
+          <w:jc w:val="center"/>
+        </w:trPr>
+        <w:tc>
+          <w:tcPr>
+            <w:cnfStyle w:val="001000000000" w:firstRow="0" w:lastRow="0" w:firstColumn="1" w:lastColumn="0" w:oddVBand="0" w:evenVBand="0" w:oddHBand="0" w:evenHBand="0" w:firstRowFirstColumn="0" w:firstRowLastColumn="0" w:lastRowFirstColumn="0" w:lastRowLastColumn="0"/>
+            <w:tcW w:w="2286" w:type="dxa"/>
+            <w:tcBorders>
+              <w:top w:val="nil"/>
+              <w:right w:val="double" w:sz="4" w:space="0" w:color="4472C4"/>
+            </w:tcBorders>
+          </w:tcPr>
+          <w:p>
+            <w:pPr>
+              <w:widowControl w:val="0"/>
+              <w:jc w:val="center"/>
+              <w:rPr>
+                <w:rFonts w:ascii="Times New Roman" w:hAnsi="Times New Roman" w:cs="Times New Roman"/>
+                <w:b w:val="0"/>
+                <w:bCs w:val="0"/>
+                <w:sz w:val="28"/>
+                <w:szCs w:val="28"/>
+              </w:rPr>
+            </w:pPr>
+            <w:r>
+              <w:rPr>
+                <w:rFonts w:ascii="Times New Roman" w:eastAsia="Calibri" w:hAnsi="Times New Roman" w:cs="Times New Roman"/>
+                <w:b w:val="0"/>
+                <w:bCs w:val="0"/>
+                <w:sz w:val="28"/>
+                <w:szCs w:val="28"/>
+              </w:rPr>
+              <w:t>Op. 18</w:t>
+            </w:r>
+          </w:p>
+        </w:tc>
+        <w:tc>
+          <w:tcPr>
+            <w:tcW w:w="1831" w:type="dxa"/>
+            <w:tcBorders>
+              <w:top w:val="nil"/>
+              <w:left w:val="double" w:sz="4" w:space="0" w:color="4472C4"/>
+              <w:right w:val="double" w:sz="4" w:space="0" w:color="4472C4"/>
+            </w:tcBorders>
+          </w:tcPr>
+          <w:p>
+            <w:pPr>
+              <w:widowControl w:val="0"/>
+              <w:jc w:val="center"/>
+              <w:cnfStyle w:val="000000000000" w:firstRow="0" w:lastRow="0" w:firstColumn="0" w:lastColumn="0" w:oddVBand="0" w:evenVBand="0" w:oddHBand="0" w:evenHBand="0" w:firstRowFirstColumn="0" w:firstRowLastColumn="0" w:lastRowFirstColumn="0" w:lastRowLastColumn="0"/>
+            </w:pPr>
+            <w:r>
+              <w:rPr>
+                <w:rFonts w:ascii="Times New Roman" w:eastAsia="Calibri" w:hAnsi="Times New Roman" w:cs="Times New Roman"/>
+                <w:b/>
+                <w:bCs/>
+                <w:sz w:val="28"/>
+                <w:szCs w:val="28"/>
+              </w:rPr>
+              <w:t>140</w:t>
+            </w:r>
+          </w:p>
+        </w:tc>
+        <w:tc>
+          <w:tcPr>
+            <w:tcW w:w="2780" w:type="dxa"/>
+            <w:tcBorders>
+              <w:top w:val="nil"/>
+              <w:left w:val="double" w:sz="4" w:space="0" w:color="4472C4"/>
+              <w:right w:val="nil"/>
+            </w:tcBorders>
+          </w:tcPr>
+          <w:p>
+            <w:pPr>
+              <w:widowControl w:val="0"/>
+              <w:jc w:val="center"/>
+              <w:cnfStyle w:val="000000000000" w:firstRow="0" w:lastRow="0" w:firstColumn="0" w:lastColumn="0" w:oddVBand="0" w:evenVBand="0" w:oddHBand="0" w:evenHBand="0" w:firstRowFirstColumn="0" w:firstRowLastColumn="0" w:lastRowFirstColumn="0" w:lastRowLastColumn="0"/>
+              <w:rPr>
+                <w:rFonts w:ascii="Times New Roman" w:hAnsi="Times New Roman" w:cs="Times New Roman"/>
+                <w:b/>
+                <w:bCs/>
+                <w:sz w:val="28"/>
+                <w:szCs w:val="28"/>
+              </w:rPr>
+            </w:pPr>
+            <w:r>
+              <w:rPr>
+                <w:rFonts w:ascii="Times New Roman" w:eastAsia="Calibri" w:hAnsi="Times New Roman" w:cs="Times New Roman"/>
+                <w:b/>
+                <w:bCs/>
+                <w:sz w:val="28"/>
+                <w:szCs w:val="28"/>
+              </w:rPr>
+              <w:t>1(mese)*12= 12</w:t>
+            </w:r>
+          </w:p>
+        </w:tc>
+        <w:tc>
+          <w:tcPr>
+            <w:tcW w:w="2781" w:type="dxa"/>
+            <w:tcBorders>
+              <w:top w:val="nil"/>
+              <w:left w:val="double" w:sz="4" w:space="0" w:color="4472C4"/>
+            </w:tcBorders>
+          </w:tcPr>
+          <w:p>
+            <w:pPr>
+              <w:widowControl w:val="0"/>
+              <w:jc w:val="center"/>
+              <w:cnfStyle w:val="000000000000" w:firstRow="0" w:lastRow="0" w:firstColumn="0" w:lastColumn="0" w:oddVBand="0" w:evenVBand="0" w:oddHBand="0" w:evenHBand="0" w:firstRowFirstColumn="0" w:firstRowLastColumn="0" w:lastRowFirstColumn="0" w:lastRowLastColumn="0"/>
+              <w:rPr>
+                <w:rFonts w:ascii="Times New Roman" w:hAnsi="Times New Roman" w:cs="Times New Roman"/>
+                <w:b/>
+                <w:bCs/>
+                <w:sz w:val="28"/>
+                <w:szCs w:val="28"/>
+              </w:rPr>
+            </w:pPr>
+            <w:r>
+              <w:rPr>
+                <w:rFonts w:ascii="Times New Roman" w:eastAsia="Calibri" w:hAnsi="Times New Roman" w:cs="Times New Roman"/>
+                <w:b/>
+                <w:bCs/>
+                <w:sz w:val="28"/>
+                <w:szCs w:val="28"/>
+              </w:rPr>
+              <w:t>1680</w:t>
+            </w:r>
+          </w:p>
+        </w:tc>
+      </w:tr>
+    </w:tbl>
+    <w:p/>
+    <w:p>
+      <w:r>
+        <w:t>Totale costo con ridondanza = 1680 + 11 = 1691</w:t>
+      </w:r>
+    </w:p>
+    <w:p>
+      <w:pPr>
+        <w:rPr>
+          <w:rFonts w:ascii="Univers" w:hAnsi="Univers" w:cs="Times New Roman"/>
+        </w:rPr>
+      </w:pPr>
+      <w:r>
+        <w:rPr>
+          <w:rFonts w:ascii="Univers" w:hAnsi="Univers" w:cs="Times New Roman"/>
+        </w:rPr>
+        <w:t>Tavola degli accessi senza ridondanza</w:t>
+      </w:r>
+    </w:p>
+    <w:p>
+      <w:pPr>
+        <w:rPr>
+          <w:rFonts w:ascii="Univers" w:hAnsi="Univers" w:cs="Times New Roman"/>
+        </w:rPr>
+      </w:pPr>
+      <w:r>
+        <w:rPr>
+          <w:rFonts w:ascii="Univers" w:hAnsi="Univers" w:cs="Times New Roman"/>
+        </w:rPr>
+        <w:t>Op.9</w:t>
+      </w:r>
+    </w:p>
+    <w:tbl>
+      <w:tblPr>
+        <w:tblStyle w:val="Tabellagriglia4-colore1"/>
+        <w:tblW w:w="9678" w:type="dxa"/>
+        <w:jc w:val="center"/>
+        <w:tblLayout w:type="fixed"/>
+        <w:tblLook w:val="04A0" w:firstRow="1" w:lastRow="0" w:firstColumn="1" w:lastColumn="0" w:noHBand="0" w:noVBand="1"/>
+      </w:tblPr>
+      <w:tblGrid>
+        <w:gridCol w:w="2287"/>
+        <w:gridCol w:w="1831"/>
+        <w:gridCol w:w="2780"/>
+        <w:gridCol w:w="2780"/>
+      </w:tblGrid>
+      <w:tr>
+        <w:trPr>
+          <w:cnfStyle w:val="100000000000" w:firstRow="1" w:lastRow="0" w:firstColumn="0" w:lastColumn="0" w:oddVBand="0" w:evenVBand="0" w:oddHBand="0" w:evenHBand="0" w:firstRowFirstColumn="0" w:firstRowLastColumn="0" w:lastRowFirstColumn="0" w:lastRowLastColumn="0"/>
+          <w:trHeight w:val="240"/>
+          <w:jc w:val="center"/>
+        </w:trPr>
+        <w:tc>
+          <w:tcPr>
+            <w:cnfStyle w:val="001000000000" w:firstRow="0" w:lastRow="0" w:firstColumn="1" w:lastColumn="0" w:oddVBand="0" w:evenVBand="0" w:oddHBand="0" w:evenHBand="0" w:firstRowFirstColumn="0" w:firstRowLastColumn="0" w:lastRowFirstColumn="0" w:lastRowLastColumn="0"/>
+            <w:tcW w:w="2287" w:type="dxa"/>
+            <w:tcBorders>
+              <w:top w:val="single" w:sz="4" w:space="0" w:color="4472C4"/>
+              <w:left w:val="single" w:sz="4" w:space="0" w:color="4472C4"/>
+              <w:bottom w:val="double" w:sz="4" w:space="0" w:color="4472C4"/>
+              <w:right w:val="double" w:sz="4" w:space="0" w:color="4472C4"/>
+            </w:tcBorders>
+          </w:tcPr>
+          <w:p>
+            <w:pPr>
+              <w:widowControl w:val="0"/>
+              <w:jc w:val="center"/>
+              <w:rPr>
+                <w:rFonts w:ascii="Times New Roman" w:hAnsi="Times New Roman" w:cs="Times New Roman"/>
+                <w:b w:val="0"/>
+                <w:bCs w:val="0"/>
+                <w:sz w:val="40"/>
+                <w:szCs w:val="40"/>
+              </w:rPr>
+            </w:pPr>
+            <w:r>
+              <w:rPr>
+                <w:rFonts w:ascii="Times New Roman" w:eastAsia="Calibri" w:hAnsi="Times New Roman" w:cs="Times New Roman"/>
+                <w:b w:val="0"/>
+                <w:bCs w:val="0"/>
+                <w:color w:val="FFFFFF"/>
+                <w:sz w:val="40"/>
+                <w:szCs w:val="40"/>
+              </w:rPr>
+              <w:t>Concetto</w:t>
+            </w:r>
+          </w:p>
+        </w:tc>
+        <w:tc>
+          <w:tcPr>
+            <w:tcW w:w="1831" w:type="dxa"/>
+            <w:tcBorders>
+              <w:top w:val="single" w:sz="4" w:space="0" w:color="4472C4"/>
+              <w:left w:val="double" w:sz="4" w:space="0" w:color="4472C4"/>
+              <w:bottom w:val="double" w:sz="4" w:space="0" w:color="4472C4"/>
+              <w:right w:val="double" w:sz="4" w:space="0" w:color="4472C4"/>
+            </w:tcBorders>
+          </w:tcPr>
+          <w:p>
+            <w:pPr>
+              <w:widowControl w:val="0"/>
+              <w:jc w:val="center"/>
+              <w:cnfStyle w:val="100000000000" w:firstRow="1" w:lastRow="0" w:firstColumn="0" w:lastColumn="0" w:oddVBand="0" w:evenVBand="0" w:oddHBand="0" w:evenHBand="0" w:firstRowFirstColumn="0" w:firstRowLastColumn="0" w:lastRowFirstColumn="0" w:lastRowLastColumn="0"/>
+              <w:rPr>
+                <w:rFonts w:ascii="Times New Roman" w:hAnsi="Times New Roman" w:cs="Times New Roman"/>
+                <w:b w:val="0"/>
+                <w:bCs w:val="0"/>
+                <w:sz w:val="40"/>
+                <w:szCs w:val="40"/>
+              </w:rPr>
+            </w:pPr>
+            <w:r>
+              <w:rPr>
+                <w:rFonts w:ascii="Times New Roman" w:eastAsia="Calibri" w:hAnsi="Times New Roman" w:cs="Times New Roman"/>
+                <w:b w:val="0"/>
+                <w:bCs w:val="0"/>
+                <w:color w:val="FFFFFF"/>
+                <w:sz w:val="40"/>
+                <w:szCs w:val="40"/>
+              </w:rPr>
+              <w:t>Costrutto</w:t>
+            </w:r>
+          </w:p>
+        </w:tc>
+        <w:tc>
+          <w:tcPr>
+            <w:tcW w:w="2780" w:type="dxa"/>
+            <w:tcBorders>
+              <w:top w:val="single" w:sz="4" w:space="0" w:color="4472C4"/>
+              <w:left w:val="double" w:sz="4" w:space="0" w:color="4472C4"/>
+              <w:bottom w:val="double" w:sz="4" w:space="0" w:color="4472C4"/>
+            </w:tcBorders>
+          </w:tcPr>
+          <w:p>
+            <w:pPr>
+              <w:widowControl w:val="0"/>
+              <w:jc w:val="center"/>
+              <w:cnfStyle w:val="100000000000" w:firstRow="1" w:lastRow="0" w:firstColumn="0" w:lastColumn="0" w:oddVBand="0" w:evenVBand="0" w:oddHBand="0" w:evenHBand="0" w:firstRowFirstColumn="0" w:firstRowLastColumn="0" w:lastRowFirstColumn="0" w:lastRowLastColumn="0"/>
+              <w:rPr>
+                <w:rFonts w:ascii="Times New Roman" w:hAnsi="Times New Roman" w:cs="Times New Roman"/>
+                <w:b w:val="0"/>
+                <w:bCs w:val="0"/>
+                <w:sz w:val="40"/>
+                <w:szCs w:val="40"/>
+              </w:rPr>
+            </w:pPr>
+            <w:r>
+              <w:rPr>
+                <w:rFonts w:ascii="Times New Roman" w:eastAsia="Calibri" w:hAnsi="Times New Roman" w:cs="Times New Roman"/>
+                <w:b w:val="0"/>
+                <w:bCs w:val="0"/>
+                <w:color w:val="FFFFFF"/>
+                <w:sz w:val="40"/>
+                <w:szCs w:val="40"/>
+              </w:rPr>
+              <w:t>Accessi</w:t>
+            </w:r>
+          </w:p>
+        </w:tc>
+        <w:tc>
+          <w:tcPr>
+            <w:tcW w:w="2780" w:type="dxa"/>
+            <w:tcBorders>
+              <w:top w:val="single" w:sz="4" w:space="0" w:color="4472C4"/>
+              <w:left w:val="double" w:sz="4" w:space="0" w:color="4472C4"/>
+              <w:bottom w:val="double" w:sz="4" w:space="0" w:color="4472C4"/>
+              <w:right w:val="single" w:sz="4" w:space="0" w:color="4472C4"/>
+            </w:tcBorders>
+          </w:tcPr>
+          <w:p>
+            <w:pPr>
+              <w:widowControl w:val="0"/>
+              <w:jc w:val="center"/>
+              <w:cnfStyle w:val="100000000000" w:firstRow="1" w:lastRow="0" w:firstColumn="0" w:lastColumn="0" w:oddVBand="0" w:evenVBand="0" w:oddHBand="0" w:evenHBand="0" w:firstRowFirstColumn="0" w:firstRowLastColumn="0" w:lastRowFirstColumn="0" w:lastRowLastColumn="0"/>
+              <w:rPr>
+                <w:rFonts w:ascii="Times New Roman" w:hAnsi="Times New Roman" w:cs="Times New Roman"/>
+                <w:b w:val="0"/>
+                <w:bCs w:val="0"/>
+                <w:sz w:val="40"/>
+                <w:szCs w:val="40"/>
+              </w:rPr>
+            </w:pPr>
+            <w:r>
+              <w:rPr>
+                <w:rFonts w:ascii="Times New Roman" w:eastAsia="Calibri" w:hAnsi="Times New Roman" w:cs="Times New Roman"/>
+                <w:b w:val="0"/>
+                <w:bCs w:val="0"/>
+                <w:color w:val="FFFFFF"/>
+                <w:sz w:val="40"/>
+                <w:szCs w:val="40"/>
+              </w:rPr>
+              <w:t>Tipo</w:t>
+            </w:r>
+          </w:p>
+        </w:tc>
+      </w:tr>
+      <w:tr>
+        <w:trPr>
+          <w:cnfStyle w:val="000000100000" w:firstRow="0" w:lastRow="0" w:firstColumn="0" w:lastColumn="0" w:oddVBand="0" w:evenVBand="0" w:oddHBand="1" w:evenHBand="0" w:firstRowFirstColumn="0" w:firstRowLastColumn="0" w:lastRowFirstColumn="0" w:lastRowLastColumn="0"/>
+          <w:trHeight w:val="240"/>
+          <w:jc w:val="center"/>
+        </w:trPr>
+        <w:tc>
+          <w:tcPr>
+            <w:cnfStyle w:val="001000000000" w:firstRow="0" w:lastRow="0" w:firstColumn="1" w:lastColumn="0" w:oddVBand="0" w:evenVBand="0" w:oddHBand="0" w:evenHBand="0" w:firstRowFirstColumn="0" w:firstRowLastColumn="0" w:lastRowFirstColumn="0" w:lastRowLastColumn="0"/>
+            <w:tcW w:w="2287" w:type="dxa"/>
+            <w:tcBorders>
+              <w:bottom w:val="double" w:sz="4" w:space="0" w:color="4472C4"/>
+              <w:right w:val="double" w:sz="4" w:space="0" w:color="4472C4"/>
+            </w:tcBorders>
+          </w:tcPr>
+          <w:p>
+            <w:pPr>
+              <w:widowControl w:val="0"/>
+              <w:jc w:val="center"/>
+              <w:rPr>
+                <w:rFonts w:ascii="Univers" w:hAnsi="Univers" w:cs="Times New Roman"/>
+                <w:b w:val="0"/>
+                <w:bCs w:val="0"/>
+              </w:rPr>
+            </w:pPr>
+            <w:r>
+              <w:rPr>
+                <w:rFonts w:ascii="Univers" w:hAnsi="Univers" w:cs="Times New Roman"/>
+                <w:b w:val="0"/>
+                <w:bCs w:val="0"/>
+              </w:rPr>
+              <w:t>Contratto</w:t>
+            </w:r>
+          </w:p>
+        </w:tc>
+        <w:tc>
+          <w:tcPr>
+            <w:tcW w:w="1831" w:type="dxa"/>
+            <w:tcBorders>
+              <w:left w:val="double" w:sz="4" w:space="0" w:color="4472C4"/>
+              <w:bottom w:val="double" w:sz="4" w:space="0" w:color="4472C4"/>
+              <w:right w:val="double" w:sz="4" w:space="0" w:color="4472C4"/>
+            </w:tcBorders>
+          </w:tcPr>
+          <w:p>
+            <w:pPr>
+              <w:widowControl w:val="0"/>
+              <w:jc w:val="center"/>
+              <w:cnfStyle w:val="000000100000" w:firstRow="0" w:lastRow="0" w:firstColumn="0" w:lastColumn="0" w:oddVBand="0" w:evenVBand="0" w:oddHBand="1" w:evenHBand="0" w:firstRowFirstColumn="0" w:firstRowLastColumn="0" w:lastRowFirstColumn="0" w:lastRowLastColumn="0"/>
+              <w:rPr>
+                <w:rFonts w:ascii="Univers" w:hAnsi="Univers" w:cs="Times New Roman"/>
+              </w:rPr>
+            </w:pPr>
+            <w:r>
+              <w:rPr>
+                <w:rFonts w:ascii="Univers" w:hAnsi="Univers" w:cs="Times New Roman"/>
+              </w:rPr>
+              <w:t>E</w:t>
+            </w:r>
+          </w:p>
+        </w:tc>
+        <w:tc>
+          <w:tcPr>
+            <w:tcW w:w="2780" w:type="dxa"/>
+            <w:tcBorders>
+              <w:left w:val="double" w:sz="4" w:space="0" w:color="4472C4"/>
+              <w:bottom w:val="double" w:sz="4" w:space="0" w:color="4472C4"/>
+              <w:right w:val="nil"/>
+            </w:tcBorders>
+          </w:tcPr>
+          <w:p>
+            <w:pPr>
+              <w:widowControl w:val="0"/>
+              <w:jc w:val="center"/>
+              <w:cnfStyle w:val="000000100000" w:firstRow="0" w:lastRow="0" w:firstColumn="0" w:lastColumn="0" w:oddVBand="0" w:evenVBand="0" w:oddHBand="1" w:evenHBand="0" w:firstRowFirstColumn="0" w:firstRowLastColumn="0" w:lastRowFirstColumn="0" w:lastRowLastColumn="0"/>
+              <w:rPr>
+                <w:rFonts w:ascii="Univers" w:hAnsi="Univers" w:cs="Times New Roman"/>
+              </w:rPr>
+            </w:pPr>
+            <w:r>
+              <w:rPr>
+                <w:rFonts w:ascii="Univers" w:hAnsi="Univers" w:cs="Times New Roman"/>
+              </w:rPr>
+              <w:t>1</w:t>
+            </w:r>
+          </w:p>
+        </w:tc>
+        <w:tc>
+          <w:tcPr>
+            <w:tcW w:w="2780" w:type="dxa"/>
+            <w:tcBorders>
+              <w:left w:val="double" w:sz="4" w:space="0" w:color="4472C4"/>
+              <w:bottom w:val="double" w:sz="4" w:space="0" w:color="4472C4"/>
+            </w:tcBorders>
+          </w:tcPr>
+          <w:p>
+            <w:pPr>
+              <w:widowControl w:val="0"/>
+              <w:jc w:val="center"/>
+              <w:cnfStyle w:val="000000100000" w:firstRow="0" w:lastRow="0" w:firstColumn="0" w:lastColumn="0" w:oddVBand="0" w:evenVBand="0" w:oddHBand="1" w:evenHBand="0" w:firstRowFirstColumn="0" w:firstRowLastColumn="0" w:lastRowFirstColumn="0" w:lastRowLastColumn="0"/>
+              <w:rPr>
+                <w:rFonts w:ascii="Univers" w:hAnsi="Univers" w:cs="Times New Roman"/>
+              </w:rPr>
+            </w:pPr>
+            <w:r>
+              <w:rPr>
+                <w:rFonts w:ascii="Univers" w:hAnsi="Univers" w:cs="Times New Roman"/>
+              </w:rPr>
+              <w:t>S</w:t>
+            </w:r>
+          </w:p>
+        </w:tc>
+      </w:tr>
+      <w:tr>
+        <w:trPr>
+          <w:trHeight w:val="240"/>
+          <w:jc w:val="center"/>
+        </w:trPr>
+        <w:tc>
+          <w:tcPr>
+            <w:cnfStyle w:val="001000000000" w:firstRow="0" w:lastRow="0" w:firstColumn="1" w:lastColumn="0" w:oddVBand="0" w:evenVBand="0" w:oddHBand="0" w:evenHBand="0" w:firstRowFirstColumn="0" w:firstRowLastColumn="0" w:lastRowFirstColumn="0" w:lastRowLastColumn="0"/>
+            <w:tcW w:w="2287" w:type="dxa"/>
+            <w:tcBorders>
+              <w:top w:val="nil"/>
+              <w:bottom w:val="double" w:sz="4" w:space="0" w:color="4472C4"/>
+              <w:right w:val="double" w:sz="4" w:space="0" w:color="4472C4"/>
+            </w:tcBorders>
+            <w:shd w:val="clear" w:color="auto" w:fill="D9E2F3" w:themeFill="accent1" w:themeFillTint="33"/>
+          </w:tcPr>
+          <w:p>
+            <w:pPr>
+              <w:widowControl w:val="0"/>
+              <w:jc w:val="center"/>
+              <w:rPr>
+                <w:rFonts w:ascii="Univers" w:hAnsi="Univers" w:cs="Times New Roman"/>
+                <w:b w:val="0"/>
+                <w:bCs w:val="0"/>
+              </w:rPr>
+            </w:pPr>
+            <w:r>
+              <w:rPr>
+                <w:rFonts w:ascii="Univers" w:hAnsi="Univers" w:cs="Times New Roman"/>
+                <w:b w:val="0"/>
+                <w:bCs w:val="0"/>
+              </w:rPr>
+              <w:t>Contratto lavoro</w:t>
+            </w:r>
+          </w:p>
+        </w:tc>
+        <w:tc>
+          <w:tcPr>
+            <w:tcW w:w="1831" w:type="dxa"/>
+            <w:tcBorders>
+              <w:top w:val="nil"/>
+              <w:left w:val="double" w:sz="4" w:space="0" w:color="4472C4"/>
+              <w:bottom w:val="double" w:sz="4" w:space="0" w:color="4472C4"/>
+              <w:right w:val="double" w:sz="4" w:space="0" w:color="4472C4"/>
+            </w:tcBorders>
+            <w:shd w:val="clear" w:color="auto" w:fill="D9E2F3" w:themeFill="accent1" w:themeFillTint="33"/>
+          </w:tcPr>
+          <w:p>
+            <w:pPr>
+              <w:widowControl w:val="0"/>
+              <w:jc w:val="center"/>
+              <w:cnfStyle w:val="000000000000" w:firstRow="0" w:lastRow="0" w:firstColumn="0" w:lastColumn="0" w:oddVBand="0" w:evenVBand="0" w:oddHBand="0" w:evenHBand="0" w:firstRowFirstColumn="0" w:firstRowLastColumn="0" w:lastRowFirstColumn="0" w:lastRowLastColumn="0"/>
+              <w:rPr>
+                <w:rFonts w:ascii="Univers" w:hAnsi="Univers" w:cs="Times New Roman"/>
+              </w:rPr>
+            </w:pPr>
+            <w:r>
+              <w:rPr>
+                <w:rFonts w:ascii="Univers" w:hAnsi="Univers" w:cs="Times New Roman"/>
+              </w:rPr>
+              <w:t>E</w:t>
+            </w:r>
+          </w:p>
+        </w:tc>
+        <w:tc>
+          <w:tcPr>
+            <w:tcW w:w="2780" w:type="dxa"/>
+            <w:tcBorders>
+              <w:top w:val="nil"/>
+              <w:left w:val="double" w:sz="4" w:space="0" w:color="4472C4"/>
+              <w:bottom w:val="double" w:sz="4" w:space="0" w:color="4472C4"/>
+              <w:right w:val="nil"/>
+            </w:tcBorders>
+            <w:shd w:val="clear" w:color="auto" w:fill="D9E2F3" w:themeFill="accent1" w:themeFillTint="33"/>
+          </w:tcPr>
+          <w:p>
+            <w:pPr>
+              <w:widowControl w:val="0"/>
+              <w:jc w:val="center"/>
+              <w:cnfStyle w:val="000000000000" w:firstRow="0" w:lastRow="0" w:firstColumn="0" w:lastColumn="0" w:oddVBand="0" w:evenVBand="0" w:oddHBand="0" w:evenHBand="0" w:firstRowFirstColumn="0" w:firstRowLastColumn="0" w:lastRowFirstColumn="0" w:lastRowLastColumn="0"/>
+              <w:rPr>
+                <w:rFonts w:ascii="Univers" w:hAnsi="Univers" w:cs="Times New Roman"/>
+              </w:rPr>
+            </w:pPr>
+            <w:r>
+              <w:rPr>
+                <w:rFonts w:ascii="Univers" w:hAnsi="Univers" w:cs="Times New Roman"/>
+              </w:rPr>
+              <w:t>1</w:t>
+            </w:r>
+          </w:p>
+        </w:tc>
+        <w:tc>
+          <w:tcPr>
+            <w:tcW w:w="2780" w:type="dxa"/>
+            <w:tcBorders>
+              <w:top w:val="nil"/>
+              <w:left w:val="double" w:sz="4" w:space="0" w:color="4472C4"/>
+              <w:bottom w:val="double" w:sz="4" w:space="0" w:color="4472C4"/>
+            </w:tcBorders>
+            <w:shd w:val="clear" w:color="auto" w:fill="D9E2F3" w:themeFill="accent1" w:themeFillTint="33"/>
+          </w:tcPr>
+          <w:p>
+            <w:pPr>
+              <w:widowControl w:val="0"/>
+              <w:jc w:val="center"/>
+              <w:cnfStyle w:val="000000000000" w:firstRow="0" w:lastRow="0" w:firstColumn="0" w:lastColumn="0" w:oddVBand="0" w:evenVBand="0" w:oddHBand="0" w:evenHBand="0" w:firstRowFirstColumn="0" w:firstRowLastColumn="0" w:lastRowFirstColumn="0" w:lastRowLastColumn="0"/>
+              <w:rPr>
+                <w:rFonts w:ascii="Univers" w:hAnsi="Univers" w:cs="Times New Roman"/>
+              </w:rPr>
+            </w:pPr>
+            <w:r>
+              <w:rPr>
+                <w:rFonts w:ascii="Univers" w:hAnsi="Univers" w:cs="Times New Roman"/>
+              </w:rPr>
+              <w:t>L</w:t>
+            </w:r>
+          </w:p>
+        </w:tc>
+      </w:tr>
+      <w:tr>
+        <w:trPr>
+          <w:cnfStyle w:val="000000100000" w:firstRow="0" w:lastRow="0" w:firstColumn="0" w:lastColumn="0" w:oddVBand="0" w:evenVBand="0" w:oddHBand="1" w:evenHBand="0" w:firstRowFirstColumn="0" w:firstRowLastColumn="0" w:lastRowFirstColumn="0" w:lastRowLastColumn="0"/>
+          <w:trHeight w:val="240"/>
+          <w:jc w:val="center"/>
+        </w:trPr>
+        <w:tc>
+          <w:tcPr>
+            <w:cnfStyle w:val="001000000000" w:firstRow="0" w:lastRow="0" w:firstColumn="1" w:lastColumn="0" w:oddVBand="0" w:evenVBand="0" w:oddHBand="0" w:evenHBand="0" w:firstRowFirstColumn="0" w:firstRowLastColumn="0" w:lastRowFirstColumn="0" w:lastRowLastColumn="0"/>
+            <w:tcW w:w="2287" w:type="dxa"/>
+            <w:tcBorders>
+              <w:bottom w:val="double" w:sz="4" w:space="0" w:color="4472C4"/>
+              <w:right w:val="double" w:sz="4" w:space="0" w:color="4472C4"/>
+            </w:tcBorders>
+          </w:tcPr>
+          <w:p>
+            <w:pPr>
+              <w:widowControl w:val="0"/>
+              <w:jc w:val="center"/>
+              <w:rPr>
+                <w:rFonts w:ascii="Univers" w:hAnsi="Univers" w:cs="Times New Roman"/>
+                <w:b w:val="0"/>
+                <w:bCs w:val="0"/>
+              </w:rPr>
+            </w:pPr>
+            <w:r>
+              <w:rPr>
+                <w:rFonts w:ascii="Univers" w:hAnsi="Univers" w:cs="Times New Roman"/>
+                <w:b w:val="0"/>
+                <w:bCs w:val="0"/>
+              </w:rPr>
+              <w:t>Contratto lavoro</w:t>
+            </w:r>
+          </w:p>
+        </w:tc>
+        <w:tc>
+          <w:tcPr>
+            <w:tcW w:w="1831" w:type="dxa"/>
+            <w:tcBorders>
+              <w:left w:val="double" w:sz="4" w:space="0" w:color="4472C4"/>
+              <w:bottom w:val="double" w:sz="4" w:space="0" w:color="4472C4"/>
+              <w:right w:val="double" w:sz="4" w:space="0" w:color="4472C4"/>
+            </w:tcBorders>
+          </w:tcPr>
+          <w:p>
+            <w:pPr>
+              <w:widowControl w:val="0"/>
+              <w:jc w:val="center"/>
+              <w:cnfStyle w:val="000000100000" w:firstRow="0" w:lastRow="0" w:firstColumn="0" w:lastColumn="0" w:oddVBand="0" w:evenVBand="0" w:oddHBand="1" w:evenHBand="0" w:firstRowFirstColumn="0" w:firstRowLastColumn="0" w:lastRowFirstColumn="0" w:lastRowLastColumn="0"/>
+              <w:rPr>
+                <w:rFonts w:ascii="Univers" w:hAnsi="Univers" w:cs="Times New Roman"/>
+              </w:rPr>
+            </w:pPr>
+            <w:r>
+              <w:rPr>
+                <w:rFonts w:ascii="Univers" w:hAnsi="Univers" w:cs="Times New Roman"/>
+              </w:rPr>
+              <w:t>E</w:t>
+            </w:r>
+          </w:p>
+        </w:tc>
+        <w:tc>
+          <w:tcPr>
+            <w:tcW w:w="2780" w:type="dxa"/>
+            <w:tcBorders>
+              <w:left w:val="double" w:sz="4" w:space="0" w:color="4472C4"/>
+              <w:bottom w:val="double" w:sz="4" w:space="0" w:color="4472C4"/>
+              <w:right w:val="nil"/>
+            </w:tcBorders>
+          </w:tcPr>
+          <w:p>
+            <w:pPr>
+              <w:widowControl w:val="0"/>
+              <w:jc w:val="center"/>
+              <w:cnfStyle w:val="000000100000" w:firstRow="0" w:lastRow="0" w:firstColumn="0" w:lastColumn="0" w:oddVBand="0" w:evenVBand="0" w:oddHBand="1" w:evenHBand="0" w:firstRowFirstColumn="0" w:firstRowLastColumn="0" w:lastRowFirstColumn="0" w:lastRowLastColumn="0"/>
+              <w:rPr>
+                <w:rFonts w:ascii="Univers" w:hAnsi="Univers" w:cs="Times New Roman"/>
+              </w:rPr>
+            </w:pPr>
+            <w:r>
+              <w:rPr>
+                <w:rFonts w:ascii="Univers" w:hAnsi="Univers" w:cs="Times New Roman"/>
+              </w:rPr>
+              <w:t>1</w:t>
+            </w:r>
+          </w:p>
+        </w:tc>
+        <w:tc>
+          <w:tcPr>
+            <w:tcW w:w="2780" w:type="dxa"/>
+            <w:tcBorders>
+              <w:left w:val="double" w:sz="4" w:space="0" w:color="4472C4"/>
+              <w:bottom w:val="double" w:sz="4" w:space="0" w:color="4472C4"/>
+            </w:tcBorders>
+          </w:tcPr>
+          <w:p>
+            <w:pPr>
+              <w:widowControl w:val="0"/>
+              <w:jc w:val="center"/>
+              <w:cnfStyle w:val="000000100000" w:firstRow="0" w:lastRow="0" w:firstColumn="0" w:lastColumn="0" w:oddVBand="0" w:evenVBand="0" w:oddHBand="1" w:evenHBand="0" w:firstRowFirstColumn="0" w:firstRowLastColumn="0" w:lastRowFirstColumn="0" w:lastRowLastColumn="0"/>
+              <w:rPr>
+                <w:rFonts w:ascii="Univers" w:hAnsi="Univers" w:cs="Times New Roman"/>
+              </w:rPr>
+            </w:pPr>
+            <w:r>
+              <w:rPr>
+                <w:rFonts w:ascii="Univers" w:hAnsi="Univers" w:cs="Times New Roman"/>
+              </w:rPr>
+              <w:t>S</w:t>
+            </w:r>
+          </w:p>
+        </w:tc>
+      </w:tr>
+    </w:tbl>
+    <w:p>
+      <w:pPr>
+        <w:rPr>
+          <w:sz w:val="30"/>
+          <w:szCs w:val="30"/>
+        </w:rPr>
+      </w:pPr>
+    </w:p>
+    <w:p>
+      <w:pPr>
+        <w:rPr>
+          <w:rFonts w:ascii="Univers" w:hAnsi="Univers" w:cs="Times New Roman"/>
+        </w:rPr>
+      </w:pPr>
+      <w:r>
+        <w:rPr>
+          <w:rFonts w:ascii="Univers" w:hAnsi="Univers" w:cs="Times New Roman"/>
+        </w:rPr>
+        <w:t>Op.18</w:t>
+      </w:r>
+    </w:p>
+    <w:tbl>
+      <w:tblPr>
+        <w:tblStyle w:val="Tabellagriglia4-colore1"/>
+        <w:tblW w:w="9690" w:type="dxa"/>
+        <w:jc w:val="center"/>
+        <w:tblLayout w:type="fixed"/>
+        <w:tblLook w:val="04A0" w:firstRow="1" w:lastRow="0" w:firstColumn="1" w:lastColumn="0" w:noHBand="0" w:noVBand="1"/>
+      </w:tblPr>
+      <w:tblGrid>
+        <w:gridCol w:w="2291"/>
+        <w:gridCol w:w="1833"/>
+        <w:gridCol w:w="2783"/>
+        <w:gridCol w:w="2783"/>
+      </w:tblGrid>
+      <w:tr>
+        <w:trPr>
+          <w:cnfStyle w:val="100000000000" w:firstRow="1" w:lastRow="0" w:firstColumn="0" w:lastColumn="0" w:oddVBand="0" w:evenVBand="0" w:oddHBand="0" w:evenHBand="0" w:firstRowFirstColumn="0" w:firstRowLastColumn="0" w:lastRowFirstColumn="0" w:lastRowLastColumn="0"/>
+          <w:trHeight w:val="142"/>
+          <w:jc w:val="center"/>
+        </w:trPr>
+        <w:tc>
+          <w:tcPr>
+            <w:cnfStyle w:val="001000000000" w:firstRow="0" w:lastRow="0" w:firstColumn="1" w:lastColumn="0" w:oddVBand="0" w:evenVBand="0" w:oddHBand="0" w:evenHBand="0" w:firstRowFirstColumn="0" w:firstRowLastColumn="0" w:lastRowFirstColumn="0" w:lastRowLastColumn="0"/>
+            <w:tcW w:w="2291" w:type="dxa"/>
+            <w:tcBorders>
+              <w:top w:val="single" w:sz="4" w:space="0" w:color="4472C4"/>
+              <w:left w:val="single" w:sz="4" w:space="0" w:color="4472C4"/>
+              <w:bottom w:val="double" w:sz="4" w:space="0" w:color="4472C4"/>
+              <w:right w:val="double" w:sz="4" w:space="0" w:color="4472C4"/>
+            </w:tcBorders>
+          </w:tcPr>
+          <w:p>
+            <w:pPr>
+              <w:widowControl w:val="0"/>
+              <w:jc w:val="center"/>
+              <w:rPr>
+                <w:rFonts w:ascii="Times New Roman" w:hAnsi="Times New Roman" w:cs="Times New Roman"/>
+                <w:b w:val="0"/>
+                <w:bCs w:val="0"/>
+                <w:sz w:val="40"/>
+                <w:szCs w:val="40"/>
+              </w:rPr>
+            </w:pPr>
+            <w:r>
+              <w:rPr>
+                <w:rFonts w:ascii="Times New Roman" w:eastAsia="Calibri" w:hAnsi="Times New Roman" w:cs="Times New Roman"/>
+                <w:b w:val="0"/>
+                <w:bCs w:val="0"/>
+                <w:color w:val="FFFFFF"/>
+                <w:sz w:val="40"/>
+                <w:szCs w:val="40"/>
+              </w:rPr>
+              <w:t>Concetto</w:t>
+            </w:r>
+          </w:p>
+        </w:tc>
+        <w:tc>
+          <w:tcPr>
+            <w:tcW w:w="1833" w:type="dxa"/>
+            <w:tcBorders>
+              <w:top w:val="single" w:sz="4" w:space="0" w:color="4472C4"/>
+              <w:left w:val="double" w:sz="4" w:space="0" w:color="4472C4"/>
+              <w:bottom w:val="double" w:sz="4" w:space="0" w:color="4472C4"/>
+              <w:right w:val="double" w:sz="4" w:space="0" w:color="4472C4"/>
+            </w:tcBorders>
+          </w:tcPr>
+          <w:p>
+            <w:pPr>
+              <w:widowControl w:val="0"/>
+              <w:jc w:val="center"/>
+              <w:cnfStyle w:val="100000000000" w:firstRow="1" w:lastRow="0" w:firstColumn="0" w:lastColumn="0" w:oddVBand="0" w:evenVBand="0" w:oddHBand="0" w:evenHBand="0" w:firstRowFirstColumn="0" w:firstRowLastColumn="0" w:lastRowFirstColumn="0" w:lastRowLastColumn="0"/>
+              <w:rPr>
+                <w:rFonts w:ascii="Times New Roman" w:hAnsi="Times New Roman" w:cs="Times New Roman"/>
+                <w:b w:val="0"/>
+                <w:bCs w:val="0"/>
+                <w:sz w:val="40"/>
+                <w:szCs w:val="40"/>
+              </w:rPr>
+            </w:pPr>
+            <w:r>
+              <w:rPr>
+                <w:rFonts w:ascii="Times New Roman" w:eastAsia="Calibri" w:hAnsi="Times New Roman" w:cs="Times New Roman"/>
+                <w:b w:val="0"/>
+                <w:bCs w:val="0"/>
+                <w:color w:val="FFFFFF"/>
+                <w:sz w:val="40"/>
+                <w:szCs w:val="40"/>
+              </w:rPr>
+              <w:t>Costrutto</w:t>
+            </w:r>
+          </w:p>
+        </w:tc>
+        <w:tc>
+          <w:tcPr>
+            <w:tcW w:w="2783" w:type="dxa"/>
+            <w:tcBorders>
+              <w:top w:val="single" w:sz="4" w:space="0" w:color="4472C4"/>
+              <w:left w:val="double" w:sz="4" w:space="0" w:color="4472C4"/>
+              <w:bottom w:val="double" w:sz="4" w:space="0" w:color="4472C4"/>
+            </w:tcBorders>
+          </w:tcPr>
+          <w:p>
+            <w:pPr>
+              <w:widowControl w:val="0"/>
+              <w:jc w:val="center"/>
+              <w:cnfStyle w:val="100000000000" w:firstRow="1" w:lastRow="0" w:firstColumn="0" w:lastColumn="0" w:oddVBand="0" w:evenVBand="0" w:oddHBand="0" w:evenHBand="0" w:firstRowFirstColumn="0" w:firstRowLastColumn="0" w:lastRowFirstColumn="0" w:lastRowLastColumn="0"/>
+              <w:rPr>
+                <w:rFonts w:ascii="Times New Roman" w:hAnsi="Times New Roman" w:cs="Times New Roman"/>
+                <w:b w:val="0"/>
+                <w:bCs w:val="0"/>
+                <w:sz w:val="40"/>
+                <w:szCs w:val="40"/>
+              </w:rPr>
+            </w:pPr>
+            <w:r>
+              <w:rPr>
+                <w:rFonts w:ascii="Times New Roman" w:eastAsia="Calibri" w:hAnsi="Times New Roman" w:cs="Times New Roman"/>
+                <w:b w:val="0"/>
+                <w:bCs w:val="0"/>
+                <w:color w:val="FFFFFF"/>
+                <w:sz w:val="40"/>
+                <w:szCs w:val="40"/>
+              </w:rPr>
+              <w:t>Accessi</w:t>
+            </w:r>
+          </w:p>
+        </w:tc>
+        <w:tc>
+          <w:tcPr>
+            <w:tcW w:w="2783" w:type="dxa"/>
+            <w:tcBorders>
+              <w:top w:val="single" w:sz="4" w:space="0" w:color="4472C4"/>
+              <w:left w:val="double" w:sz="4" w:space="0" w:color="4472C4"/>
+              <w:bottom w:val="double" w:sz="4" w:space="0" w:color="4472C4"/>
+              <w:right w:val="single" w:sz="4" w:space="0" w:color="4472C4"/>
+            </w:tcBorders>
+          </w:tcPr>
+          <w:p>
+            <w:pPr>
+              <w:widowControl w:val="0"/>
+              <w:jc w:val="center"/>
+              <w:cnfStyle w:val="100000000000" w:firstRow="1" w:lastRow="0" w:firstColumn="0" w:lastColumn="0" w:oddVBand="0" w:evenVBand="0" w:oddHBand="0" w:evenHBand="0" w:firstRowFirstColumn="0" w:firstRowLastColumn="0" w:lastRowFirstColumn="0" w:lastRowLastColumn="0"/>
+              <w:rPr>
+                <w:rFonts w:ascii="Times New Roman" w:hAnsi="Times New Roman" w:cs="Times New Roman"/>
+                <w:b w:val="0"/>
+                <w:bCs w:val="0"/>
+                <w:sz w:val="40"/>
+                <w:szCs w:val="40"/>
+              </w:rPr>
+            </w:pPr>
+            <w:r>
+              <w:rPr>
+                <w:rFonts w:ascii="Times New Roman" w:eastAsia="Calibri" w:hAnsi="Times New Roman" w:cs="Times New Roman"/>
+                <w:b w:val="0"/>
+                <w:bCs w:val="0"/>
+                <w:color w:val="FFFFFF"/>
+                <w:sz w:val="40"/>
+                <w:szCs w:val="40"/>
+              </w:rPr>
+              <w:t>Tipo</w:t>
+            </w:r>
+          </w:p>
+        </w:tc>
+      </w:tr>
+      <w:tr>
+        <w:trPr>
+          <w:cnfStyle w:val="000000100000" w:firstRow="0" w:lastRow="0" w:firstColumn="0" w:lastColumn="0" w:oddVBand="0" w:evenVBand="0" w:oddHBand="1" w:evenHBand="0" w:firstRowFirstColumn="0" w:firstRowLastColumn="0" w:lastRowFirstColumn="0" w:lastRowLastColumn="0"/>
+          <w:trHeight w:val="142"/>
+          <w:jc w:val="center"/>
+        </w:trPr>
+        <w:tc>
+          <w:tcPr>
+            <w:cnfStyle w:val="001000000000" w:firstRow="0" w:lastRow="0" w:firstColumn="1" w:lastColumn="0" w:oddVBand="0" w:evenVBand="0" w:oddHBand="0" w:evenHBand="0" w:firstRowFirstColumn="0" w:firstRowLastColumn="0" w:lastRowFirstColumn="0" w:lastRowLastColumn="0"/>
+            <w:tcW w:w="2291" w:type="dxa"/>
+            <w:tcBorders>
+              <w:top w:val="nil"/>
+              <w:right w:val="double" w:sz="4" w:space="0" w:color="4472C4"/>
+            </w:tcBorders>
+          </w:tcPr>
+          <w:p>
+            <w:pPr>
+              <w:spacing w:after="160" w:line="259" w:lineRule="auto"/>
+              <w:jc w:val="center"/>
+              <w:rPr>
+                <w:rFonts w:ascii="Univers" w:hAnsi="Univers" w:cs="Times New Roman"/>
+              </w:rPr>
+            </w:pPr>
+            <w:r>
+              <w:rPr>
+                <w:rFonts w:ascii="Univers" w:hAnsi="Univers" w:cs="Times New Roman"/>
+                <w:b w:val="0"/>
+                <w:bCs w:val="0"/>
+              </w:rPr>
+              <w:t>Contratto lavoro</w:t>
+            </w:r>
+          </w:p>
+        </w:tc>
+        <w:tc>
+          <w:tcPr>
+            <w:tcW w:w="1833" w:type="dxa"/>
+            <w:tcBorders>
+              <w:top w:val="nil"/>
+              <w:left w:val="double" w:sz="4" w:space="0" w:color="4472C4"/>
+              <w:right w:val="double" w:sz="4" w:space="0" w:color="4472C4"/>
+            </w:tcBorders>
+          </w:tcPr>
+          <w:p>
+            <w:pPr>
+              <w:spacing w:after="160" w:line="259" w:lineRule="auto"/>
+              <w:jc w:val="center"/>
+              <w:cnfStyle w:val="000000100000" w:firstRow="0" w:lastRow="0" w:firstColumn="0" w:lastColumn="0" w:oddVBand="0" w:evenVBand="0" w:oddHBand="1" w:evenHBand="0" w:firstRowFirstColumn="0" w:firstRowLastColumn="0" w:lastRowFirstColumn="0" w:lastRowLastColumn="0"/>
+              <w:rPr>
+                <w:rFonts w:ascii="Univers" w:hAnsi="Univers" w:cs="Times New Roman"/>
+              </w:rPr>
+            </w:pPr>
+            <w:r>
+              <w:rPr>
+                <w:rFonts w:ascii="Univers" w:hAnsi="Univers" w:cs="Times New Roman"/>
+              </w:rPr>
+              <w:t>E</w:t>
+            </w:r>
+          </w:p>
+        </w:tc>
+        <w:tc>
+          <w:tcPr>
+            <w:tcW w:w="2783" w:type="dxa"/>
+            <w:tcBorders>
+              <w:top w:val="nil"/>
+              <w:left w:val="double" w:sz="4" w:space="0" w:color="4472C4"/>
+              <w:right w:val="nil"/>
+            </w:tcBorders>
+          </w:tcPr>
+          <w:p>
+            <w:pPr>
+              <w:spacing w:after="160" w:line="259" w:lineRule="auto"/>
+              <w:jc w:val="center"/>
+              <w:cnfStyle w:val="000000100000" w:firstRow="0" w:lastRow="0" w:firstColumn="0" w:lastColumn="0" w:oddVBand="0" w:evenVBand="0" w:oddHBand="1" w:evenHBand="0" w:firstRowFirstColumn="0" w:firstRowLastColumn="0" w:lastRowFirstColumn="0" w:lastRowLastColumn="0"/>
+              <w:rPr>
+                <w:rFonts w:ascii="Univers" w:hAnsi="Univers" w:cs="Times New Roman"/>
+              </w:rPr>
+            </w:pPr>
+            <w:r>
+              <w:rPr>
+                <w:rFonts w:ascii="Univers" w:hAnsi="Univers" w:cs="Times New Roman"/>
+              </w:rPr>
+              <w:t>70</w:t>
+            </w:r>
+          </w:p>
+        </w:tc>
+        <w:tc>
+          <w:tcPr>
+            <w:tcW w:w="2783" w:type="dxa"/>
+            <w:tcBorders>
+              <w:top w:val="nil"/>
+              <w:left w:val="double" w:sz="4" w:space="0" w:color="4472C4"/>
+            </w:tcBorders>
+          </w:tcPr>
+          <w:p>
+            <w:pPr>
+              <w:spacing w:after="160" w:line="259" w:lineRule="auto"/>
+              <w:jc w:val="center"/>
+              <w:cnfStyle w:val="000000100000" w:firstRow="0" w:lastRow="0" w:firstColumn="0" w:lastColumn="0" w:oddVBand="0" w:evenVBand="0" w:oddHBand="1" w:evenHBand="0" w:firstRowFirstColumn="0" w:firstRowLastColumn="0" w:lastRowFirstColumn="0" w:lastRowLastColumn="0"/>
+              <w:rPr>
+                <w:rFonts w:ascii="Univers" w:hAnsi="Univers" w:cs="Times New Roman"/>
+              </w:rPr>
+            </w:pPr>
+            <w:r>
+              <w:rPr>
+                <w:rFonts w:ascii="Univers" w:hAnsi="Univers" w:cs="Times New Roman"/>
+              </w:rPr>
+              <w:t>L</w:t>
+            </w:r>
+          </w:p>
+        </w:tc>
+      </w:tr>
+    </w:tbl>
+    <w:p/>
+    <w:p/>
+    <w:p>
+      <w:pPr>
+        <w:rPr>
+          <w:rFonts w:ascii="Univers" w:hAnsi="Univers" w:cs="Times New Roman"/>
+        </w:rPr>
+      </w:pPr>
+      <w:r>
+        <w:rPr>
+          <w:rFonts w:ascii="Univers" w:hAnsi="Univers" w:cs="Times New Roman"/>
+        </w:rPr>
+        <w:t>Costo operazioni senza ridondanza</w:t>
+      </w:r>
+    </w:p>
+    <w:tbl>
+      <w:tblPr>
+        <w:tblStyle w:val="Tabellagriglia4-colore1"/>
+        <w:tblW w:w="9706" w:type="dxa"/>
+        <w:jc w:val="center"/>
+        <w:tblLayout w:type="fixed"/>
+        <w:tblLook w:val="04A0" w:firstRow="1" w:lastRow="0" w:firstColumn="1" w:lastColumn="0" w:noHBand="0" w:noVBand="1"/>
+      </w:tblPr>
+      <w:tblGrid>
+        <w:gridCol w:w="2293"/>
+        <w:gridCol w:w="1836"/>
+        <w:gridCol w:w="2788"/>
+        <w:gridCol w:w="2789"/>
+      </w:tblGrid>
+      <w:tr>
+        <w:trPr>
+          <w:cnfStyle w:val="100000000000" w:firstRow="1" w:lastRow="0" w:firstColumn="0" w:lastColumn="0" w:oddVBand="0" w:evenVBand="0" w:oddHBand="0" w:evenHBand="0" w:firstRowFirstColumn="0" w:firstRowLastColumn="0" w:lastRowFirstColumn="0" w:lastRowLastColumn="0"/>
+          <w:trHeight w:val="330"/>
+          <w:jc w:val="center"/>
+        </w:trPr>
+        <w:tc>
+          <w:tcPr>
+            <w:cnfStyle w:val="001000000000" w:firstRow="0" w:lastRow="0" w:firstColumn="1" w:lastColumn="0" w:oddVBand="0" w:evenVBand="0" w:oddHBand="0" w:evenHBand="0" w:firstRowFirstColumn="0" w:firstRowLastColumn="0" w:lastRowFirstColumn="0" w:lastRowLastColumn="0"/>
+            <w:tcW w:w="2293" w:type="dxa"/>
+            <w:tcBorders>
+              <w:top w:val="single" w:sz="4" w:space="0" w:color="4472C4"/>
+              <w:left w:val="single" w:sz="4" w:space="0" w:color="4472C4"/>
+              <w:bottom w:val="double" w:sz="4" w:space="0" w:color="4472C4"/>
+              <w:right w:val="double" w:sz="4" w:space="0" w:color="4472C4"/>
+            </w:tcBorders>
+          </w:tcPr>
+          <w:p>
+            <w:pPr>
+              <w:widowControl w:val="0"/>
+              <w:jc w:val="center"/>
+              <w:rPr>
+                <w:rFonts w:ascii="Times New Roman" w:hAnsi="Times New Roman" w:cs="Times New Roman"/>
+                <w:b w:val="0"/>
+                <w:bCs w:val="0"/>
+                <w:sz w:val="40"/>
+                <w:szCs w:val="40"/>
+              </w:rPr>
+            </w:pPr>
+            <w:r>
+              <w:rPr>
+                <w:rFonts w:ascii="Times New Roman" w:eastAsia="Calibri" w:hAnsi="Times New Roman" w:cs="Times New Roman"/>
+                <w:b w:val="0"/>
+                <w:bCs w:val="0"/>
+                <w:color w:val="FFFFFF"/>
+                <w:sz w:val="40"/>
+                <w:szCs w:val="40"/>
+              </w:rPr>
+              <w:t>Operazione</w:t>
+            </w:r>
+          </w:p>
+        </w:tc>
+        <w:tc>
+          <w:tcPr>
+            <w:tcW w:w="1836" w:type="dxa"/>
+            <w:tcBorders>
+              <w:top w:val="single" w:sz="4" w:space="0" w:color="4472C4"/>
+              <w:left w:val="double" w:sz="4" w:space="0" w:color="4472C4"/>
+              <w:bottom w:val="double" w:sz="4" w:space="0" w:color="4472C4"/>
+              <w:right w:val="double" w:sz="4" w:space="0" w:color="4472C4"/>
+            </w:tcBorders>
+          </w:tcPr>
+          <w:p>
+            <w:pPr>
+              <w:widowControl w:val="0"/>
+              <w:jc w:val="center"/>
+              <w:cnfStyle w:val="100000000000" w:firstRow="1" w:lastRow="0" w:firstColumn="0" w:lastColumn="0" w:oddVBand="0" w:evenVBand="0" w:oddHBand="0" w:evenHBand="0" w:firstRowFirstColumn="0" w:firstRowLastColumn="0" w:lastRowFirstColumn="0" w:lastRowLastColumn="0"/>
+              <w:rPr>
+                <w:rFonts w:ascii="Times New Roman" w:hAnsi="Times New Roman" w:cs="Times New Roman"/>
+                <w:b w:val="0"/>
+                <w:bCs w:val="0"/>
+                <w:sz w:val="40"/>
+                <w:szCs w:val="40"/>
+              </w:rPr>
+            </w:pPr>
+            <w:r>
+              <w:rPr>
+                <w:rFonts w:ascii="Times New Roman" w:eastAsia="Calibri" w:hAnsi="Times New Roman" w:cs="Times New Roman"/>
+                <w:b w:val="0"/>
+                <w:bCs w:val="0"/>
+                <w:color w:val="FFFFFF"/>
+                <w:sz w:val="40"/>
+                <w:szCs w:val="40"/>
+              </w:rPr>
+              <w:t>Costo</w:t>
+            </w:r>
+          </w:p>
+        </w:tc>
+        <w:tc>
+          <w:tcPr>
+            <w:tcW w:w="2788" w:type="dxa"/>
+            <w:tcBorders>
+              <w:top w:val="single" w:sz="4" w:space="0" w:color="4472C4"/>
+              <w:left w:val="double" w:sz="4" w:space="0" w:color="4472C4"/>
+              <w:bottom w:val="double" w:sz="4" w:space="0" w:color="4472C4"/>
+            </w:tcBorders>
+          </w:tcPr>
+          <w:p>
+            <w:pPr>
+              <w:widowControl w:val="0"/>
+              <w:jc w:val="center"/>
+              <w:cnfStyle w:val="100000000000" w:firstRow="1" w:lastRow="0" w:firstColumn="0" w:lastColumn="0" w:oddVBand="0" w:evenVBand="0" w:oddHBand="0" w:evenHBand="0" w:firstRowFirstColumn="0" w:firstRowLastColumn="0" w:lastRowFirstColumn="0" w:lastRowLastColumn="0"/>
+              <w:rPr>
+                <w:rFonts w:ascii="Times New Roman" w:hAnsi="Times New Roman" w:cs="Times New Roman"/>
+                <w:b w:val="0"/>
+                <w:bCs w:val="0"/>
+                <w:sz w:val="40"/>
+                <w:szCs w:val="40"/>
+              </w:rPr>
+            </w:pPr>
+            <w:r>
+              <w:rPr>
+                <w:rFonts w:ascii="Times New Roman" w:eastAsia="Calibri" w:hAnsi="Times New Roman" w:cs="Times New Roman"/>
+                <w:b w:val="0"/>
+                <w:bCs w:val="0"/>
+                <w:color w:val="FFFFFF"/>
+                <w:sz w:val="40"/>
+                <w:szCs w:val="40"/>
+              </w:rPr>
+              <w:t>Frequenza (</w:t>
+            </w:r>
+            <w:r>
+              <w:rPr>
+                <w:rFonts w:ascii="Times New Roman" w:eastAsia="Calibri" w:hAnsi="Times New Roman" w:cs="Times New Roman"/>
+                <w:b w:val="0"/>
+                <w:bCs w:val="0"/>
+                <w:color w:val="FFFFFF"/>
+                <w:sz w:val="32"/>
+                <w:szCs w:val="32"/>
+              </w:rPr>
+              <w:t>annuale</w:t>
+            </w:r>
+            <w:r>
+              <w:rPr>
+                <w:rFonts w:ascii="Times New Roman" w:eastAsia="Calibri" w:hAnsi="Times New Roman" w:cs="Times New Roman"/>
+                <w:b w:val="0"/>
+                <w:bCs w:val="0"/>
+                <w:color w:val="FFFFFF"/>
+                <w:sz w:val="40"/>
+                <w:szCs w:val="40"/>
+              </w:rPr>
+              <w:t>)</w:t>
+            </w:r>
+          </w:p>
+        </w:tc>
+        <w:tc>
+          <w:tcPr>
+            <w:tcW w:w="2789" w:type="dxa"/>
+            <w:tcBorders>
+              <w:top w:val="single" w:sz="4" w:space="0" w:color="4472C4"/>
+              <w:left w:val="double" w:sz="4" w:space="0" w:color="4472C4"/>
+              <w:bottom w:val="double" w:sz="4" w:space="0" w:color="4472C4"/>
+              <w:right w:val="single" w:sz="4" w:space="0" w:color="4472C4"/>
+            </w:tcBorders>
+          </w:tcPr>
+          <w:p>
+            <w:pPr>
+              <w:widowControl w:val="0"/>
+              <w:jc w:val="center"/>
+              <w:cnfStyle w:val="100000000000" w:firstRow="1" w:lastRow="0" w:firstColumn="0" w:lastColumn="0" w:oddVBand="0" w:evenVBand="0" w:oddHBand="0" w:evenHBand="0" w:firstRowFirstColumn="0" w:firstRowLastColumn="0" w:lastRowFirstColumn="0" w:lastRowLastColumn="0"/>
+              <w:rPr>
+                <w:rFonts w:ascii="Times New Roman" w:hAnsi="Times New Roman" w:cs="Times New Roman"/>
+                <w:b w:val="0"/>
+                <w:bCs w:val="0"/>
+                <w:sz w:val="40"/>
+                <w:szCs w:val="40"/>
+              </w:rPr>
+            </w:pPr>
+            <w:r>
+              <w:rPr>
+                <w:rFonts w:ascii="Times New Roman" w:eastAsia="Calibri" w:hAnsi="Times New Roman" w:cs="Times New Roman"/>
+                <w:b w:val="0"/>
+                <w:bCs w:val="0"/>
+                <w:color w:val="FFFFFF"/>
+                <w:sz w:val="40"/>
+                <w:szCs w:val="40"/>
+              </w:rPr>
+              <w:t>Totale</w:t>
+            </w:r>
+          </w:p>
+        </w:tc>
+      </w:tr>
+      <w:tr>
+        <w:trPr>
+          <w:cnfStyle w:val="000000100000" w:firstRow="0" w:lastRow="0" w:firstColumn="0" w:lastColumn="0" w:oddVBand="0" w:evenVBand="0" w:oddHBand="1" w:evenHBand="0" w:firstRowFirstColumn="0" w:firstRowLastColumn="0" w:lastRowFirstColumn="0" w:lastRowLastColumn="0"/>
+          <w:trHeight w:val="330"/>
+          <w:jc w:val="center"/>
+        </w:trPr>
+        <w:tc>
+          <w:tcPr>
+            <w:cnfStyle w:val="001000000000" w:firstRow="0" w:lastRow="0" w:firstColumn="1" w:lastColumn="0" w:oddVBand="0" w:evenVBand="0" w:oddHBand="0" w:evenHBand="0" w:firstRowFirstColumn="0" w:firstRowLastColumn="0" w:lastRowFirstColumn="0" w:lastRowLastColumn="0"/>
+            <w:tcW w:w="2293" w:type="dxa"/>
+            <w:tcBorders>
+              <w:top w:val="nil"/>
+              <w:bottom w:val="double" w:sz="4" w:space="0" w:color="4472C4"/>
+              <w:right w:val="double" w:sz="4" w:space="0" w:color="4472C4"/>
+            </w:tcBorders>
+          </w:tcPr>
+          <w:p>
+            <w:pPr>
+              <w:widowControl w:val="0"/>
+              <w:jc w:val="center"/>
+              <w:rPr>
+                <w:rFonts w:ascii="Univers" w:hAnsi="Univers" w:cs="Times New Roman"/>
+                <w:b w:val="0"/>
+                <w:bCs w:val="0"/>
+              </w:rPr>
+            </w:pPr>
+            <w:r>
+              <w:rPr>
+                <w:rFonts w:ascii="Univers" w:hAnsi="Univers" w:cs="Times New Roman"/>
+                <w:b w:val="0"/>
+                <w:bCs w:val="0"/>
+              </w:rPr>
+              <w:t>Op. 9</w:t>
+            </w:r>
+          </w:p>
+        </w:tc>
+        <w:tc>
+          <w:tcPr>
+            <w:tcW w:w="1836" w:type="dxa"/>
+            <w:tcBorders>
+              <w:top w:val="nil"/>
+              <w:left w:val="double" w:sz="4" w:space="0" w:color="4472C4"/>
+              <w:bottom w:val="double" w:sz="4" w:space="0" w:color="4472C4"/>
+              <w:right w:val="double" w:sz="4" w:space="0" w:color="4472C4"/>
+            </w:tcBorders>
+          </w:tcPr>
+          <w:p>
+            <w:pPr>
+              <w:widowControl w:val="0"/>
+              <w:jc w:val="center"/>
+              <w:cnfStyle w:val="000000100000" w:firstRow="0" w:lastRow="0" w:firstColumn="0" w:lastColumn="0" w:oddVBand="0" w:evenVBand="0" w:oddHBand="1" w:evenHBand="0" w:firstRowFirstColumn="0" w:firstRowLastColumn="0" w:lastRowFirstColumn="0" w:lastRowLastColumn="0"/>
+              <w:rPr>
+                <w:rFonts w:ascii="Univers" w:hAnsi="Univers" w:cs="Times New Roman"/>
+              </w:rPr>
+            </w:pPr>
+            <w:r>
+              <w:rPr>
+                <w:rFonts w:ascii="Univers" w:hAnsi="Univers" w:cs="Times New Roman"/>
+              </w:rPr>
+              <w:t>5</w:t>
+            </w:r>
+          </w:p>
+        </w:tc>
+        <w:tc>
+          <w:tcPr>
+            <w:tcW w:w="2788" w:type="dxa"/>
+            <w:tcBorders>
+              <w:top w:val="nil"/>
+              <w:left w:val="double" w:sz="4" w:space="0" w:color="4472C4"/>
+              <w:bottom w:val="double" w:sz="4" w:space="0" w:color="4472C4"/>
+              <w:right w:val="nil"/>
+            </w:tcBorders>
+          </w:tcPr>
+          <w:p>
+            <w:pPr>
+              <w:widowControl w:val="0"/>
+              <w:jc w:val="center"/>
+              <w:cnfStyle w:val="000000100000" w:firstRow="0" w:lastRow="0" w:firstColumn="0" w:lastColumn="0" w:oddVBand="0" w:evenVBand="0" w:oddHBand="1" w:evenHBand="0" w:firstRowFirstColumn="0" w:firstRowLastColumn="0" w:lastRowFirstColumn="0" w:lastRowLastColumn="0"/>
+              <w:rPr>
+                <w:rFonts w:ascii="Univers" w:hAnsi="Univers" w:cs="Times New Roman"/>
+              </w:rPr>
+            </w:pPr>
+            <w:r>
+              <w:rPr>
+                <w:rFonts w:ascii="Univers" w:hAnsi="Univers" w:cs="Times New Roman"/>
+              </w:rPr>
+              <w:t>1</w:t>
+            </w:r>
+          </w:p>
+        </w:tc>
+        <w:tc>
+          <w:tcPr>
+            <w:tcW w:w="2789" w:type="dxa"/>
+            <w:tcBorders>
+              <w:top w:val="nil"/>
+              <w:left w:val="double" w:sz="4" w:space="0" w:color="4472C4"/>
+              <w:bottom w:val="double" w:sz="4" w:space="0" w:color="4472C4"/>
+            </w:tcBorders>
+          </w:tcPr>
+          <w:p>
+            <w:pPr>
+              <w:widowControl w:val="0"/>
+              <w:jc w:val="center"/>
+              <w:cnfStyle w:val="000000100000" w:firstRow="0" w:lastRow="0" w:firstColumn="0" w:lastColumn="0" w:oddVBand="0" w:evenVBand="0" w:oddHBand="1" w:evenHBand="0" w:firstRowFirstColumn="0" w:firstRowLastColumn="0" w:lastRowFirstColumn="0" w:lastRowLastColumn="0"/>
+              <w:rPr>
+                <w:rFonts w:ascii="Univers" w:hAnsi="Univers" w:cs="Times New Roman"/>
+              </w:rPr>
+            </w:pPr>
+            <w:r>
+              <w:rPr>
+                <w:rFonts w:ascii="Univers" w:hAnsi="Univers" w:cs="Times New Roman"/>
+              </w:rPr>
+              <w:t>5</w:t>
+            </w:r>
+          </w:p>
+        </w:tc>
+      </w:tr>
+      <w:tr>
+        <w:trPr>
+          <w:trHeight w:val="330"/>
+          <w:jc w:val="center"/>
+        </w:trPr>
+        <w:tc>
+          <w:tcPr>
+            <w:cnfStyle w:val="001000000000" w:firstRow="0" w:lastRow="0" w:firstColumn="1" w:lastColumn="0" w:oddVBand="0" w:evenVBand="0" w:oddHBand="0" w:evenHBand="0" w:firstRowFirstColumn="0" w:firstRowLastColumn="0" w:lastRowFirstColumn="0" w:lastRowLastColumn="0"/>
+            <w:tcW w:w="2293" w:type="dxa"/>
+            <w:tcBorders>
+              <w:top w:val="nil"/>
+              <w:right w:val="double" w:sz="4" w:space="0" w:color="4472C4"/>
+            </w:tcBorders>
+          </w:tcPr>
+          <w:p>
+            <w:pPr>
+              <w:widowControl w:val="0"/>
+              <w:jc w:val="center"/>
+              <w:rPr>
+                <w:rFonts w:ascii="Univers" w:hAnsi="Univers" w:cs="Times New Roman"/>
+                <w:b w:val="0"/>
+                <w:bCs w:val="0"/>
+              </w:rPr>
+            </w:pPr>
+            <w:r>
+              <w:rPr>
+                <w:rFonts w:ascii="Univers" w:hAnsi="Univers" w:cs="Times New Roman"/>
+                <w:b w:val="0"/>
+                <w:bCs w:val="0"/>
+              </w:rPr>
+              <w:t>Op. 18</w:t>
+            </w:r>
+          </w:p>
+        </w:tc>
+        <w:tc>
+          <w:tcPr>
+            <w:tcW w:w="1836" w:type="dxa"/>
+            <w:tcBorders>
+              <w:top w:val="nil"/>
+              <w:left w:val="double" w:sz="4" w:space="0" w:color="4472C4"/>
+              <w:right w:val="double" w:sz="4" w:space="0" w:color="4472C4"/>
+            </w:tcBorders>
+          </w:tcPr>
+          <w:p>
+            <w:pPr>
+              <w:widowControl w:val="0"/>
+              <w:jc w:val="center"/>
+              <w:cnfStyle w:val="000000000000" w:firstRow="0" w:lastRow="0" w:firstColumn="0" w:lastColumn="0" w:oddVBand="0" w:evenVBand="0" w:oddHBand="0" w:evenHBand="0" w:firstRowFirstColumn="0" w:firstRowLastColumn="0" w:lastRowFirstColumn="0" w:lastRowLastColumn="0"/>
+              <w:rPr>
+                <w:rFonts w:ascii="Univers" w:hAnsi="Univers" w:cs="Times New Roman"/>
+              </w:rPr>
+            </w:pPr>
+            <w:r>
+              <w:rPr>
+                <w:rFonts w:ascii="Univers" w:hAnsi="Univers" w:cs="Times New Roman"/>
+              </w:rPr>
+              <w:t>70</w:t>
+            </w:r>
+          </w:p>
+        </w:tc>
+        <w:tc>
+          <w:tcPr>
+            <w:tcW w:w="2788" w:type="dxa"/>
+            <w:tcBorders>
+              <w:top w:val="nil"/>
+              <w:left w:val="double" w:sz="4" w:space="0" w:color="4472C4"/>
+              <w:right w:val="nil"/>
+            </w:tcBorders>
+          </w:tcPr>
+          <w:p>
+            <w:pPr>
+              <w:widowControl w:val="0"/>
+              <w:jc w:val="center"/>
+              <w:cnfStyle w:val="000000000000" w:firstRow="0" w:lastRow="0" w:firstColumn="0" w:lastColumn="0" w:oddVBand="0" w:evenVBand="0" w:oddHBand="0" w:evenHBand="0" w:firstRowFirstColumn="0" w:firstRowLastColumn="0" w:lastRowFirstColumn="0" w:lastRowLastColumn="0"/>
+              <w:rPr>
+                <w:rFonts w:ascii="Univers" w:hAnsi="Univers" w:cs="Times New Roman"/>
+              </w:rPr>
+            </w:pPr>
+            <w:r>
+              <w:rPr>
+                <w:rFonts w:ascii="Univers" w:hAnsi="Univers" w:cs="Times New Roman"/>
+              </w:rPr>
+              <w:t>1(mese)*12= 12</w:t>
+            </w:r>
+          </w:p>
+        </w:tc>
+        <w:tc>
+          <w:tcPr>
+            <w:tcW w:w="2789" w:type="dxa"/>
+            <w:tcBorders>
+              <w:top w:val="nil"/>
+              <w:left w:val="double" w:sz="4" w:space="0" w:color="4472C4"/>
+            </w:tcBorders>
+          </w:tcPr>
+          <w:p>
+            <w:pPr>
+              <w:widowControl w:val="0"/>
+              <w:jc w:val="center"/>
+              <w:cnfStyle w:val="000000000000" w:firstRow="0" w:lastRow="0" w:firstColumn="0" w:lastColumn="0" w:oddVBand="0" w:evenVBand="0" w:oddHBand="0" w:evenHBand="0" w:firstRowFirstColumn="0" w:firstRowLastColumn="0" w:lastRowFirstColumn="0" w:lastRowLastColumn="0"/>
+              <w:rPr>
+                <w:rFonts w:ascii="Univers" w:hAnsi="Univers" w:cs="Times New Roman"/>
+              </w:rPr>
+            </w:pPr>
+            <w:r>
+              <w:rPr>
+                <w:rFonts w:ascii="Univers" w:hAnsi="Univers" w:cs="Times New Roman"/>
+              </w:rPr>
+              <w:t>840</w:t>
+            </w:r>
+          </w:p>
+        </w:tc>
+      </w:tr>
+    </w:tbl>
+    <w:p/>
+    <w:p>
+      <w:pPr>
+        <w:rPr>
+          <w:rFonts w:ascii="Univers" w:hAnsi="Univers" w:cs="Times New Roman"/>
+        </w:rPr>
+      </w:pPr>
+      <w:r>
+        <w:rPr>
+          <w:rFonts w:ascii="Univers" w:hAnsi="Univers" w:cs="Times New Roman"/>
+        </w:rPr>
+        <w:t>Totale costo senza ridondanza = 840+5 = 845</w:t>
+      </w:r>
+    </w:p>
+    <w:p>
+      <w:pPr>
+        <w:rPr>
+          <w:rFonts w:ascii="Univers" w:hAnsi="Univers" w:cs="Times New Roman"/>
+        </w:rPr>
+      </w:pPr>
+      <w:r>
+        <w:rPr>
+          <w:rFonts w:ascii="Univers" w:hAnsi="Univers" w:cs="Times New Roman"/>
+        </w:rPr>
+        <w:t>Comparazioni: Cr = 1691 &gt; Csr = 845, quindi conviene senza attributo nel dipendente.</w:t>
+      </w:r>
     </w:p>
     <w:p>
       <w:pPr>
@@ -20883,6 +24929,7 @@
           <w:szCs w:val="28"/>
           <w:lang w:eastAsia="it-IT"/>
         </w:rPr>
+        <w:lastRenderedPageBreak/>
         <w:t>ELIMINAZIONI DELLE GERA</w:t>
       </w:r>
       <w:r>
@@ -21010,7 +25057,6 @@
           <w:highlight w:val="red"/>
           <w:lang w:eastAsia="it-IT"/>
         </w:rPr>
-        <w:lastRenderedPageBreak/>
         <w:t>ELIMINAZIONI DEGLI ATTRIBUTI MULTIVALORE</w:t>
       </w:r>
       <w:bookmarkEnd w:id="56"/>
@@ -22152,55 +26198,33 @@
         </w:rPr>
         <w:t xml:space="preserve"> </w:t>
       </w:r>
-      <w:proofErr w:type="spellStart"/>
       <w:r>
         <w:rPr>
           <w:rFonts w:ascii="Univers" w:hAnsi="Univers" w:cs="Times New Roman"/>
         </w:rPr>
-        <w:t>Boyce</w:t>
-      </w:r>
-      <w:proofErr w:type="spellEnd"/>
-      <w:r>
-        <w:rPr>
-          <w:rFonts w:ascii="Univers" w:hAnsi="Univers" w:cs="Times New Roman"/>
-        </w:rPr>
-        <w:t xml:space="preserve"> e </w:t>
-      </w:r>
-      <w:proofErr w:type="spellStart"/>
-      <w:r>
-        <w:rPr>
-          <w:rFonts w:ascii="Univers" w:hAnsi="Univers" w:cs="Times New Roman"/>
-        </w:rPr>
-        <w:t>Codd</w:t>
-      </w:r>
-      <w:proofErr w:type="spellEnd"/>
-      <w:r>
-        <w:rPr>
-          <w:rFonts w:ascii="Univers" w:hAnsi="Univers" w:cs="Times New Roman"/>
-        </w:rPr>
-        <w:t xml:space="preserve"> in quanto tutte binarie.</w:t>
+        <w:t>Boyce e Codd in quanto tutte binarie.</w:t>
       </w:r>
     </w:p>
     <w:tbl>
       <w:tblPr>
         <w:tblStyle w:val="Tabellagriglia4-colore1"/>
-        <w:tblW w:w="9642" w:type="dxa"/>
+        <w:tblW w:w="10331" w:type="dxa"/>
         <w:tblInd w:w="279" w:type="dxa"/>
         <w:tblLook w:val="04A0" w:firstRow="1" w:lastRow="0" w:firstColumn="1" w:lastColumn="0" w:noHBand="0" w:noVBand="1"/>
       </w:tblPr>
       <w:tblGrid>
-        <w:gridCol w:w="4394"/>
-        <w:gridCol w:w="5248"/>
+        <w:gridCol w:w="4708"/>
+        <w:gridCol w:w="5623"/>
       </w:tblGrid>
       <w:tr>
         <w:trPr>
           <w:cnfStyle w:val="100000000000" w:firstRow="1" w:lastRow="0" w:firstColumn="0" w:lastColumn="0" w:oddVBand="0" w:evenVBand="0" w:oddHBand="0" w:evenHBand="0" w:firstRowFirstColumn="0" w:firstRowLastColumn="0" w:lastRowFirstColumn="0" w:lastRowLastColumn="0"/>
-          <w:trHeight w:val="240"/>
+          <w:trHeight w:val="238"/>
         </w:trPr>
         <w:tc>
           <w:tcPr>
             <w:cnfStyle w:val="001000000000" w:firstRow="0" w:lastRow="0" w:firstColumn="1" w:lastColumn="0" w:oddVBand="0" w:evenVBand="0" w:oddHBand="0" w:evenHBand="0" w:firstRowFirstColumn="0" w:firstRowLastColumn="0" w:lastRowFirstColumn="0" w:lastRowLastColumn="0"/>
-            <w:tcW w:w="4394" w:type="dxa"/>
+            <w:tcW w:w="4708" w:type="dxa"/>
             <w:tcBorders>
               <w:bottom w:val="double" w:sz="4" w:space="0" w:color="4472C4" w:themeColor="accent1"/>
               <w:right w:val="double" w:sz="4" w:space="0" w:color="4472C4" w:themeColor="accent1"/>
@@ -22232,7 +26256,7 @@
         </w:tc>
         <w:tc>
           <w:tcPr>
-            <w:tcW w:w="5248" w:type="dxa"/>
+            <w:tcW w:w="5623" w:type="dxa"/>
             <w:tcBorders>
               <w:left w:val="double" w:sz="4" w:space="0" w:color="4472C4" w:themeColor="accent1"/>
               <w:bottom w:val="double" w:sz="4" w:space="0" w:color="4472C4" w:themeColor="accent1"/>
@@ -22267,12 +26291,12 @@
       <w:tr>
         <w:trPr>
           <w:cnfStyle w:val="000000100000" w:firstRow="0" w:lastRow="0" w:firstColumn="0" w:lastColumn="0" w:oddVBand="0" w:evenVBand="0" w:oddHBand="1" w:evenHBand="0" w:firstRowFirstColumn="0" w:firstRowLastColumn="0" w:lastRowFirstColumn="0" w:lastRowLastColumn="0"/>
-          <w:trHeight w:val="240"/>
+          <w:trHeight w:val="238"/>
         </w:trPr>
         <w:tc>
           <w:tcPr>
             <w:cnfStyle w:val="001000000000" w:firstRow="0" w:lastRow="0" w:firstColumn="1" w:lastColumn="0" w:oddVBand="0" w:evenVBand="0" w:oddHBand="0" w:evenHBand="0" w:firstRowFirstColumn="0" w:firstRowLastColumn="0" w:lastRowFirstColumn="0" w:lastRowLastColumn="0"/>
-            <w:tcW w:w="4394" w:type="dxa"/>
+            <w:tcW w:w="4708" w:type="dxa"/>
             <w:tcBorders>
               <w:bottom w:val="double" w:sz="4" w:space="0" w:color="4472C4" w:themeColor="accent1"/>
               <w:right w:val="double" w:sz="4" w:space="0" w:color="4472C4" w:themeColor="accent1"/>
@@ -22294,7 +26318,7 @@
         </w:tc>
         <w:tc>
           <w:tcPr>
-            <w:tcW w:w="5248" w:type="dxa"/>
+            <w:tcW w:w="5623" w:type="dxa"/>
             <w:tcBorders>
               <w:left w:val="double" w:sz="4" w:space="0" w:color="4472C4" w:themeColor="accent1"/>
               <w:bottom w:val="double" w:sz="4" w:space="0" w:color="4472C4" w:themeColor="accent1"/>
@@ -22311,8 +26335,6 @@
             <w:r>
               <w:rPr>
                 <w:rFonts w:ascii="Univers" w:hAnsi="Univers" w:cs="InaiMathi"/>
-                <w:sz w:val="20"/>
-                <w:szCs w:val="20"/>
               </w:rPr>
               <w:t>Non esistono dipendenze non banali fra gli attributi.</w:t>
             </w:r>
@@ -22321,12 +26343,12 @@
       </w:tr>
       <w:tr>
         <w:trPr>
-          <w:trHeight w:val="251"/>
+          <w:trHeight w:val="249"/>
         </w:trPr>
         <w:tc>
           <w:tcPr>
             <w:cnfStyle w:val="001000000000" w:firstRow="0" w:lastRow="0" w:firstColumn="1" w:lastColumn="0" w:oddVBand="0" w:evenVBand="0" w:oddHBand="0" w:evenHBand="0" w:firstRowFirstColumn="0" w:firstRowLastColumn="0" w:lastRowFirstColumn="0" w:lastRowLastColumn="0"/>
-            <w:tcW w:w="4394" w:type="dxa"/>
+            <w:tcW w:w="4708" w:type="dxa"/>
             <w:tcBorders>
               <w:bottom w:val="double" w:sz="4" w:space="0" w:color="4472C4" w:themeColor="accent1"/>
               <w:right w:val="double" w:sz="4" w:space="0" w:color="4472C4" w:themeColor="accent1"/>
@@ -22352,7 +26374,7 @@
         </w:tc>
         <w:tc>
           <w:tcPr>
-            <w:tcW w:w="5248" w:type="dxa"/>
+            <w:tcW w:w="5623" w:type="dxa"/>
             <w:tcBorders>
               <w:left w:val="double" w:sz="4" w:space="0" w:color="4472C4" w:themeColor="accent1"/>
               <w:bottom w:val="double" w:sz="4" w:space="0" w:color="4472C4" w:themeColor="accent1"/>
@@ -22369,8 +26391,6 @@
             <w:r>
               <w:rPr>
                 <w:rFonts w:ascii="Univers" w:hAnsi="Univers" w:cs="InaiMathi"/>
-                <w:sz w:val="20"/>
-                <w:szCs w:val="20"/>
               </w:rPr>
               <w:t>Non esistono dipendenze non banali fra gli attributi.</w:t>
             </w:r>
@@ -22380,12 +26400,12 @@
       <w:tr>
         <w:trPr>
           <w:cnfStyle w:val="000000100000" w:firstRow="0" w:lastRow="0" w:firstColumn="0" w:lastColumn="0" w:oddVBand="0" w:evenVBand="0" w:oddHBand="1" w:evenHBand="0" w:firstRowFirstColumn="0" w:firstRowLastColumn="0" w:lastRowFirstColumn="0" w:lastRowLastColumn="0"/>
-          <w:trHeight w:val="240"/>
+          <w:trHeight w:val="238"/>
         </w:trPr>
         <w:tc>
           <w:tcPr>
             <w:cnfStyle w:val="001000000000" w:firstRow="0" w:lastRow="0" w:firstColumn="1" w:lastColumn="0" w:oddVBand="0" w:evenVBand="0" w:oddHBand="0" w:evenHBand="0" w:firstRowFirstColumn="0" w:firstRowLastColumn="0" w:lastRowFirstColumn="0" w:lastRowLastColumn="0"/>
-            <w:tcW w:w="4394" w:type="dxa"/>
+            <w:tcW w:w="4708" w:type="dxa"/>
             <w:tcBorders>
               <w:bottom w:val="double" w:sz="4" w:space="0" w:color="4472C4" w:themeColor="accent1"/>
               <w:right w:val="double" w:sz="4" w:space="0" w:color="4472C4" w:themeColor="accent1"/>
@@ -22411,7 +26431,7 @@
         </w:tc>
         <w:tc>
           <w:tcPr>
-            <w:tcW w:w="5248" w:type="dxa"/>
+            <w:tcW w:w="5623" w:type="dxa"/>
             <w:tcBorders>
               <w:left w:val="double" w:sz="4" w:space="0" w:color="4472C4" w:themeColor="accent1"/>
               <w:bottom w:val="double" w:sz="4" w:space="0" w:color="4472C4" w:themeColor="accent1"/>
@@ -22428,8 +26448,6 @@
             <w:r>
               <w:rPr>
                 <w:rFonts w:ascii="Univers" w:hAnsi="Univers" w:cs="InaiMathi"/>
-                <w:sz w:val="20"/>
-                <w:szCs w:val="20"/>
               </w:rPr>
               <w:t>Non esistono dipendenze non banali fra gli attributi.</w:t>
             </w:r>
@@ -22439,12 +26457,12 @@
       <w:bookmarkEnd w:id="60"/>
       <w:tr>
         <w:trPr>
-          <w:trHeight w:val="240"/>
+          <w:trHeight w:val="238"/>
         </w:trPr>
         <w:tc>
           <w:tcPr>
             <w:cnfStyle w:val="001000000000" w:firstRow="0" w:lastRow="0" w:firstColumn="1" w:lastColumn="0" w:oddVBand="0" w:evenVBand="0" w:oddHBand="0" w:evenHBand="0" w:firstRowFirstColumn="0" w:firstRowLastColumn="0" w:lastRowFirstColumn="0" w:lastRowLastColumn="0"/>
-            <w:tcW w:w="4394" w:type="dxa"/>
+            <w:tcW w:w="4708" w:type="dxa"/>
             <w:tcBorders>
               <w:bottom w:val="double" w:sz="4" w:space="0" w:color="4472C4" w:themeColor="accent1"/>
               <w:right w:val="double" w:sz="4" w:space="0" w:color="4472C4" w:themeColor="accent1"/>
@@ -22470,7 +26488,7 @@
         </w:tc>
         <w:tc>
           <w:tcPr>
-            <w:tcW w:w="5248" w:type="dxa"/>
+            <w:tcW w:w="5623" w:type="dxa"/>
             <w:tcBorders>
               <w:left w:val="double" w:sz="4" w:space="0" w:color="4472C4" w:themeColor="accent1"/>
               <w:bottom w:val="double" w:sz="4" w:space="0" w:color="4472C4" w:themeColor="accent1"/>
@@ -22487,8 +26505,6 @@
             <w:r>
               <w:rPr>
                 <w:rFonts w:ascii="Univers" w:hAnsi="Univers" w:cs="InaiMathi"/>
-                <w:sz w:val="20"/>
-                <w:szCs w:val="20"/>
               </w:rPr>
               <w:t>Non esistono dipendenze non banali fra gli attributi.</w:t>
             </w:r>
@@ -22498,12 +26514,12 @@
       <w:tr>
         <w:trPr>
           <w:cnfStyle w:val="000000100000" w:firstRow="0" w:lastRow="0" w:firstColumn="0" w:lastColumn="0" w:oddVBand="0" w:evenVBand="0" w:oddHBand="1" w:evenHBand="0" w:firstRowFirstColumn="0" w:firstRowLastColumn="0" w:lastRowFirstColumn="0" w:lastRowLastColumn="0"/>
-          <w:trHeight w:val="240"/>
+          <w:trHeight w:val="238"/>
         </w:trPr>
         <w:tc>
           <w:tcPr>
             <w:cnfStyle w:val="001000000000" w:firstRow="0" w:lastRow="0" w:firstColumn="1" w:lastColumn="0" w:oddVBand="0" w:evenVBand="0" w:oddHBand="0" w:evenHBand="0" w:firstRowFirstColumn="0" w:firstRowLastColumn="0" w:lastRowFirstColumn="0" w:lastRowLastColumn="0"/>
-            <w:tcW w:w="4394" w:type="dxa"/>
+            <w:tcW w:w="4708" w:type="dxa"/>
             <w:tcBorders>
               <w:bottom w:val="double" w:sz="4" w:space="0" w:color="4472C4" w:themeColor="accent1"/>
               <w:right w:val="double" w:sz="4" w:space="0" w:color="4472C4" w:themeColor="accent1"/>
@@ -22529,7 +26545,7 @@
         </w:tc>
         <w:tc>
           <w:tcPr>
-            <w:tcW w:w="5248" w:type="dxa"/>
+            <w:tcW w:w="5623" w:type="dxa"/>
             <w:tcBorders>
               <w:left w:val="double" w:sz="4" w:space="0" w:color="4472C4" w:themeColor="accent1"/>
               <w:bottom w:val="double" w:sz="4" w:space="0" w:color="4472C4" w:themeColor="accent1"/>
@@ -22541,15 +26557,11 @@
               <w:cnfStyle w:val="000000100000" w:firstRow="0" w:lastRow="0" w:firstColumn="0" w:lastColumn="0" w:oddVBand="0" w:evenVBand="0" w:oddHBand="1" w:evenHBand="0" w:firstRowFirstColumn="0" w:firstRowLastColumn="0" w:lastRowFirstColumn="0" w:lastRowLastColumn="0"/>
               <w:rPr>
                 <w:rFonts w:ascii="Univers" w:hAnsi="Univers" w:cs="InaiMathi"/>
-                <w:sz w:val="20"/>
-                <w:szCs w:val="20"/>
               </w:rPr>
             </w:pPr>
             <w:r>
               <w:rPr>
                 <w:rFonts w:ascii="Univers" w:hAnsi="Univers" w:cs="InaiMathi"/>
-                <w:sz w:val="20"/>
-                <w:szCs w:val="20"/>
               </w:rPr>
               <w:t>Non esistono dipendenze non banali fra gli attributi.</w:t>
             </w:r>
@@ -22558,12 +26570,12 @@
       </w:tr>
       <w:tr>
         <w:trPr>
-          <w:trHeight w:val="240"/>
+          <w:trHeight w:val="238"/>
         </w:trPr>
         <w:tc>
           <w:tcPr>
             <w:cnfStyle w:val="001000000000" w:firstRow="0" w:lastRow="0" w:firstColumn="1" w:lastColumn="0" w:oddVBand="0" w:evenVBand="0" w:oddHBand="0" w:evenHBand="0" w:firstRowFirstColumn="0" w:firstRowLastColumn="0" w:lastRowFirstColumn="0" w:lastRowLastColumn="0"/>
-            <w:tcW w:w="4394" w:type="dxa"/>
+            <w:tcW w:w="4708" w:type="dxa"/>
             <w:tcBorders>
               <w:bottom w:val="double" w:sz="4" w:space="0" w:color="4472C4" w:themeColor="accent1"/>
               <w:right w:val="double" w:sz="4" w:space="0" w:color="4472C4" w:themeColor="accent1"/>
@@ -22585,7 +26597,7 @@
         </w:tc>
         <w:tc>
           <w:tcPr>
-            <w:tcW w:w="5248" w:type="dxa"/>
+            <w:tcW w:w="5623" w:type="dxa"/>
             <w:tcBorders>
               <w:left w:val="double" w:sz="4" w:space="0" w:color="4472C4" w:themeColor="accent1"/>
               <w:bottom w:val="double" w:sz="4" w:space="0" w:color="4472C4" w:themeColor="accent1"/>
@@ -22602,8 +26614,6 @@
             <w:r>
               <w:rPr>
                 <w:rFonts w:ascii="Univers" w:hAnsi="Univers" w:cs="InaiMathi"/>
-                <w:sz w:val="20"/>
-                <w:szCs w:val="20"/>
               </w:rPr>
               <w:t>Non esistono dipendenze non banali fra gli attributi.</w:t>
             </w:r>
@@ -22613,12 +26623,12 @@
       <w:tr>
         <w:trPr>
           <w:cnfStyle w:val="000000100000" w:firstRow="0" w:lastRow="0" w:firstColumn="0" w:lastColumn="0" w:oddVBand="0" w:evenVBand="0" w:oddHBand="1" w:evenHBand="0" w:firstRowFirstColumn="0" w:firstRowLastColumn="0" w:lastRowFirstColumn="0" w:lastRowLastColumn="0"/>
-          <w:trHeight w:val="240"/>
+          <w:trHeight w:val="238"/>
         </w:trPr>
         <w:tc>
           <w:tcPr>
             <w:cnfStyle w:val="001000000000" w:firstRow="0" w:lastRow="0" w:firstColumn="1" w:lastColumn="0" w:oddVBand="0" w:evenVBand="0" w:oddHBand="0" w:evenHBand="0" w:firstRowFirstColumn="0" w:firstRowLastColumn="0" w:lastRowFirstColumn="0" w:lastRowLastColumn="0"/>
-            <w:tcW w:w="4394" w:type="dxa"/>
+            <w:tcW w:w="4708" w:type="dxa"/>
             <w:tcBorders>
               <w:bottom w:val="double" w:sz="4" w:space="0" w:color="4472C4" w:themeColor="accent1"/>
               <w:right w:val="double" w:sz="4" w:space="0" w:color="4472C4" w:themeColor="accent1"/>
@@ -22644,7 +26654,7 @@
         </w:tc>
         <w:tc>
           <w:tcPr>
-            <w:tcW w:w="5248" w:type="dxa"/>
+            <w:tcW w:w="5623" w:type="dxa"/>
             <w:tcBorders>
               <w:left w:val="double" w:sz="4" w:space="0" w:color="4472C4" w:themeColor="accent1"/>
               <w:bottom w:val="double" w:sz="4" w:space="0" w:color="4472C4" w:themeColor="accent1"/>
@@ -22661,8 +26671,6 @@
             <w:r>
               <w:rPr>
                 <w:rFonts w:ascii="Univers" w:hAnsi="Univers" w:cs="InaiMathi"/>
-                <w:sz w:val="20"/>
-                <w:szCs w:val="20"/>
               </w:rPr>
               <w:t>Non esistono dipendenze non banali fra gli attributi.</w:t>
             </w:r>
@@ -22671,12 +26679,12 @@
       </w:tr>
       <w:tr>
         <w:trPr>
-          <w:trHeight w:val="240"/>
+          <w:trHeight w:val="238"/>
         </w:trPr>
         <w:tc>
           <w:tcPr>
             <w:cnfStyle w:val="001000000000" w:firstRow="0" w:lastRow="0" w:firstColumn="1" w:lastColumn="0" w:oddVBand="0" w:evenVBand="0" w:oddHBand="0" w:evenHBand="0" w:firstRowFirstColumn="0" w:firstRowLastColumn="0" w:lastRowFirstColumn="0" w:lastRowLastColumn="0"/>
-            <w:tcW w:w="4394" w:type="dxa"/>
+            <w:tcW w:w="4708" w:type="dxa"/>
             <w:tcBorders>
               <w:bottom w:val="double" w:sz="4" w:space="0" w:color="4472C4" w:themeColor="accent1"/>
               <w:right w:val="double" w:sz="4" w:space="0" w:color="4472C4" w:themeColor="accent1"/>
@@ -22702,7 +26710,7 @@
         </w:tc>
         <w:tc>
           <w:tcPr>
-            <w:tcW w:w="5248" w:type="dxa"/>
+            <w:tcW w:w="5623" w:type="dxa"/>
             <w:tcBorders>
               <w:left w:val="double" w:sz="4" w:space="0" w:color="4472C4" w:themeColor="accent1"/>
               <w:bottom w:val="double" w:sz="4" w:space="0" w:color="4472C4" w:themeColor="accent1"/>
@@ -22719,8 +26727,6 @@
             <w:r>
               <w:rPr>
                 <w:rFonts w:ascii="Univers" w:hAnsi="Univers" w:cs="InaiMathi"/>
-                <w:sz w:val="20"/>
-                <w:szCs w:val="20"/>
               </w:rPr>
               <w:t>Non esistono dipendenze non banali fra gli attributi.</w:t>
             </w:r>
@@ -22730,12 +26736,12 @@
       <w:tr>
         <w:trPr>
           <w:cnfStyle w:val="000000100000" w:firstRow="0" w:lastRow="0" w:firstColumn="0" w:lastColumn="0" w:oddVBand="0" w:evenVBand="0" w:oddHBand="1" w:evenHBand="0" w:firstRowFirstColumn="0" w:firstRowLastColumn="0" w:lastRowFirstColumn="0" w:lastRowLastColumn="0"/>
-          <w:trHeight w:val="240"/>
+          <w:trHeight w:val="238"/>
         </w:trPr>
         <w:tc>
           <w:tcPr>
             <w:cnfStyle w:val="001000000000" w:firstRow="0" w:lastRow="0" w:firstColumn="1" w:lastColumn="0" w:oddVBand="0" w:evenVBand="0" w:oddHBand="0" w:evenHBand="0" w:firstRowFirstColumn="0" w:firstRowLastColumn="0" w:lastRowFirstColumn="0" w:lastRowLastColumn="0"/>
-            <w:tcW w:w="4394" w:type="dxa"/>
+            <w:tcW w:w="4708" w:type="dxa"/>
             <w:tcBorders>
               <w:bottom w:val="double" w:sz="4" w:space="0" w:color="4472C4" w:themeColor="accent1"/>
               <w:right w:val="double" w:sz="4" w:space="0" w:color="4472C4" w:themeColor="accent1"/>
@@ -22761,7 +26767,7 @@
         </w:tc>
         <w:tc>
           <w:tcPr>
-            <w:tcW w:w="5248" w:type="dxa"/>
+            <w:tcW w:w="5623" w:type="dxa"/>
             <w:tcBorders>
               <w:left w:val="double" w:sz="4" w:space="0" w:color="4472C4" w:themeColor="accent1"/>
               <w:bottom w:val="double" w:sz="4" w:space="0" w:color="4472C4" w:themeColor="accent1"/>
@@ -22778,8 +26784,6 @@
             <w:r>
               <w:rPr>
                 <w:rFonts w:ascii="Univers" w:hAnsi="Univers" w:cs="InaiMathi"/>
-                <w:sz w:val="20"/>
-                <w:szCs w:val="20"/>
               </w:rPr>
               <w:t>Non esistono dipendenze non banali fra gli attributi.</w:t>
             </w:r>
@@ -22788,12 +26792,12 @@
       </w:tr>
       <w:tr>
         <w:trPr>
-          <w:trHeight w:val="240"/>
+          <w:trHeight w:val="238"/>
         </w:trPr>
         <w:tc>
           <w:tcPr>
             <w:cnfStyle w:val="001000000000" w:firstRow="0" w:lastRow="0" w:firstColumn="1" w:lastColumn="0" w:oddVBand="0" w:evenVBand="0" w:oddHBand="0" w:evenHBand="0" w:firstRowFirstColumn="0" w:firstRowLastColumn="0" w:lastRowFirstColumn="0" w:lastRowLastColumn="0"/>
-            <w:tcW w:w="4394" w:type="dxa"/>
+            <w:tcW w:w="4708" w:type="dxa"/>
             <w:tcBorders>
               <w:bottom w:val="double" w:sz="4" w:space="0" w:color="4472C4" w:themeColor="accent1"/>
               <w:right w:val="double" w:sz="4" w:space="0" w:color="4472C4" w:themeColor="accent1"/>
@@ -22815,7 +26819,7 @@
         </w:tc>
         <w:tc>
           <w:tcPr>
-            <w:tcW w:w="5248" w:type="dxa"/>
+            <w:tcW w:w="5623" w:type="dxa"/>
             <w:tcBorders>
               <w:left w:val="double" w:sz="4" w:space="0" w:color="4472C4" w:themeColor="accent1"/>
               <w:bottom w:val="double" w:sz="4" w:space="0" w:color="4472C4" w:themeColor="accent1"/>
@@ -22832,8 +26836,6 @@
             <w:r>
               <w:rPr>
                 <w:rFonts w:ascii="Univers" w:hAnsi="Univers" w:cs="InaiMathi"/>
-                <w:sz w:val="20"/>
-                <w:szCs w:val="20"/>
               </w:rPr>
               <w:t>Non esistono dipendenze non banali fra gli attributi.</w:t>
             </w:r>
@@ -22843,12 +26845,12 @@
       <w:tr>
         <w:trPr>
           <w:cnfStyle w:val="000000100000" w:firstRow="0" w:lastRow="0" w:firstColumn="0" w:lastColumn="0" w:oddVBand="0" w:evenVBand="0" w:oddHBand="1" w:evenHBand="0" w:firstRowFirstColumn="0" w:firstRowLastColumn="0" w:lastRowFirstColumn="0" w:lastRowLastColumn="0"/>
-          <w:trHeight w:val="240"/>
+          <w:trHeight w:val="238"/>
         </w:trPr>
         <w:tc>
           <w:tcPr>
             <w:cnfStyle w:val="001000000000" w:firstRow="0" w:lastRow="0" w:firstColumn="1" w:lastColumn="0" w:oddVBand="0" w:evenVBand="0" w:oddHBand="0" w:evenHBand="0" w:firstRowFirstColumn="0" w:firstRowLastColumn="0" w:lastRowFirstColumn="0" w:lastRowLastColumn="0"/>
-            <w:tcW w:w="4394" w:type="dxa"/>
+            <w:tcW w:w="4708" w:type="dxa"/>
             <w:tcBorders>
               <w:bottom w:val="double" w:sz="4" w:space="0" w:color="4472C4" w:themeColor="accent1"/>
               <w:right w:val="double" w:sz="4" w:space="0" w:color="4472C4" w:themeColor="accent1"/>
@@ -22874,7 +26876,7 @@
         </w:tc>
         <w:tc>
           <w:tcPr>
-            <w:tcW w:w="5248" w:type="dxa"/>
+            <w:tcW w:w="5623" w:type="dxa"/>
             <w:tcBorders>
               <w:left w:val="double" w:sz="4" w:space="0" w:color="4472C4" w:themeColor="accent1"/>
               <w:bottom w:val="double" w:sz="4" w:space="0" w:color="4472C4" w:themeColor="accent1"/>
@@ -22891,8 +26893,6 @@
             <w:r>
               <w:rPr>
                 <w:rFonts w:ascii="Univers" w:hAnsi="Univers" w:cs="InaiMathi"/>
-                <w:sz w:val="20"/>
-                <w:szCs w:val="20"/>
               </w:rPr>
               <w:t>Non esistono dipendenze non banali fra gli attributi.</w:t>
             </w:r>
@@ -22901,12 +26901,12 @@
       </w:tr>
       <w:tr>
         <w:trPr>
-          <w:trHeight w:val="240"/>
+          <w:trHeight w:val="238"/>
         </w:trPr>
         <w:tc>
           <w:tcPr>
             <w:cnfStyle w:val="001000000000" w:firstRow="0" w:lastRow="0" w:firstColumn="1" w:lastColumn="0" w:oddVBand="0" w:evenVBand="0" w:oddHBand="0" w:evenHBand="0" w:firstRowFirstColumn="0" w:firstRowLastColumn="0" w:lastRowFirstColumn="0" w:lastRowLastColumn="0"/>
-            <w:tcW w:w="4394" w:type="dxa"/>
+            <w:tcW w:w="4708" w:type="dxa"/>
             <w:tcBorders>
               <w:bottom w:val="double" w:sz="4" w:space="0" w:color="4472C4" w:themeColor="accent1"/>
               <w:right w:val="double" w:sz="4" w:space="0" w:color="4472C4" w:themeColor="accent1"/>
@@ -22932,7 +26932,7 @@
         </w:tc>
         <w:tc>
           <w:tcPr>
-            <w:tcW w:w="5248" w:type="dxa"/>
+            <w:tcW w:w="5623" w:type="dxa"/>
             <w:tcBorders>
               <w:left w:val="double" w:sz="4" w:space="0" w:color="4472C4" w:themeColor="accent1"/>
               <w:bottom w:val="double" w:sz="4" w:space="0" w:color="4472C4" w:themeColor="accent1"/>
@@ -22949,8 +26949,6 @@
             <w:r>
               <w:rPr>
                 <w:rFonts w:ascii="Univers" w:hAnsi="Univers" w:cs="InaiMathi"/>
-                <w:sz w:val="20"/>
-                <w:szCs w:val="20"/>
               </w:rPr>
               <w:t>Non esistono dipendenze non banali fra gli attributi.</w:t>
             </w:r>
@@ -22960,12 +26958,12 @@
       <w:tr>
         <w:trPr>
           <w:cnfStyle w:val="000000100000" w:firstRow="0" w:lastRow="0" w:firstColumn="0" w:lastColumn="0" w:oddVBand="0" w:evenVBand="0" w:oddHBand="1" w:evenHBand="0" w:firstRowFirstColumn="0" w:firstRowLastColumn="0" w:lastRowFirstColumn="0" w:lastRowLastColumn="0"/>
-          <w:trHeight w:val="240"/>
+          <w:trHeight w:val="238"/>
         </w:trPr>
         <w:tc>
           <w:tcPr>
             <w:cnfStyle w:val="001000000000" w:firstRow="0" w:lastRow="0" w:firstColumn="1" w:lastColumn="0" w:oddVBand="0" w:evenVBand="0" w:oddHBand="0" w:evenHBand="0" w:firstRowFirstColumn="0" w:firstRowLastColumn="0" w:lastRowFirstColumn="0" w:lastRowLastColumn="0"/>
-            <w:tcW w:w="4394" w:type="dxa"/>
+            <w:tcW w:w="4708" w:type="dxa"/>
             <w:tcBorders>
               <w:bottom w:val="double" w:sz="4" w:space="0" w:color="4472C4" w:themeColor="accent1"/>
               <w:right w:val="double" w:sz="4" w:space="0" w:color="4472C4" w:themeColor="accent1"/>
@@ -22991,7 +26989,7 @@
         </w:tc>
         <w:tc>
           <w:tcPr>
-            <w:tcW w:w="5248" w:type="dxa"/>
+            <w:tcW w:w="5623" w:type="dxa"/>
             <w:tcBorders>
               <w:left w:val="double" w:sz="4" w:space="0" w:color="4472C4" w:themeColor="accent1"/>
               <w:bottom w:val="double" w:sz="4" w:space="0" w:color="4472C4" w:themeColor="accent1"/>
@@ -23008,8 +27006,6 @@
             <w:r>
               <w:rPr>
                 <w:rFonts w:ascii="Univers" w:hAnsi="Univers" w:cs="InaiMathi"/>
-                <w:sz w:val="20"/>
-                <w:szCs w:val="20"/>
               </w:rPr>
               <w:t>Non esistono dipendenze non banali fra gli attributi.</w:t>
             </w:r>
@@ -23224,28 +27220,22 @@
               <w:rPr>
                 <w:rFonts w:ascii="Univers" w:hAnsi="Univers" w:cs="Times New Roman"/>
               </w:rPr>
-              <w:t xml:space="preserve">, Via, N_Civico, </w:t>
+              <w:t>, Via, N_Civico, Citta, CAP, Nome, Telefono</w:t>
+            </w:r>
+            <w:r>
+              <w:rPr>
+                <w:rFonts w:ascii="Univers" w:hAnsi="Univers" w:cs="Times New Roman"/>
+              </w:rPr>
+              <w:t xml:space="preserve">, </w:t>
             </w:r>
             <w:proofErr w:type="gramStart"/>
             <w:r>
               <w:rPr>
                 <w:rFonts w:ascii="Univers" w:hAnsi="Univers" w:cs="Times New Roman"/>
               </w:rPr>
-              <w:t>Citta</w:t>
+              <w:t>Email</w:t>
             </w:r>
             <w:proofErr w:type="gramEnd"/>
-            <w:r>
-              <w:rPr>
-                <w:rFonts w:ascii="Univers" w:hAnsi="Univers" w:cs="Times New Roman"/>
-              </w:rPr>
-              <w:t>, CAP, Nome, Telefono</w:t>
-            </w:r>
-            <w:r>
-              <w:rPr>
-                <w:rFonts w:ascii="Univers" w:hAnsi="Univers" w:cs="Times New Roman"/>
-              </w:rPr>
-              <w:t>, Email</w:t>
-            </w:r>
             <w:r>
               <w:rPr>
                 <w:rFonts w:ascii="Univers" w:hAnsi="Univers" w:cs="Times New Roman"/>
@@ -24437,7 +28427,7 @@
         <v:path o:extrusionok="f" gradientshapeok="t" o:connecttype="rect"/>
         <o:lock v:ext="edit" aspectratio="t"/>
       </v:shapetype>
-      <v:shape id="_x0000_i1418" type="#_x0000_t75" style="width:11.5pt;height:11.5pt" o:bullet="t">
+      <v:shape id="_x0000_i1457" type="#_x0000_t75" style="width:11.1pt;height:11.1pt" o:bullet="t">
         <v:imagedata r:id="rId1" o:title="mso264"/>
       </v:shape>
     </w:pict>

</xml_diff>

<commit_message>
Piccoli aggiustamenti al documento
</commit_message>
<xml_diff>
--- a/Tesina base di Dati.docx
+++ b/Tesina base di Dati.docx
@@ -20880,18 +20880,59 @@
     </w:p>
     <w:p>
       <w:pPr>
+        <w:rPr>
+          <w:rFonts w:ascii="Univers" w:hAnsi="Univers"/>
+          <w:lang w:eastAsia="it-IT"/>
+        </w:rPr>
+      </w:pPr>
+    </w:p>
+    <w:p>
+      <w:pPr>
         <w:spacing w:after="0" w:line="240" w:lineRule="auto"/>
-        <w:cnfStyle w:val="001000100000" w:firstRow="0" w:lastRow="0" w:firstColumn="1" w:lastColumn="0" w:oddVBand="0" w:evenVBand="0" w:oddHBand="1" w:evenHBand="0" w:firstRowFirstColumn="0" w:firstRowLastColumn="0" w:lastRowFirstColumn="0" w:lastRowLastColumn="0"/>
-        <w:rPr>
-          <w:rFonts w:ascii="Univers" w:hAnsi="Univers" w:cs="Times New Roman"/>
-        </w:rPr>
-      </w:pPr>
-      <w:r>
-        <w:rPr>
-          <w:rFonts w:ascii="Univers" w:hAnsi="Univers" w:cs="Times New Roman"/>
+        <w:rPr>
+          <w:rFonts w:ascii="Century" w:hAnsi="Century"/>
+          <w:noProof/>
+          <w:color w:val="2F5496" w:themeColor="accent1" w:themeShade="BF"/>
+          <w:sz w:val="24"/>
+          <w:szCs w:val="24"/>
+          <w:lang w:eastAsia="it-IT"/>
+        </w:rPr>
+      </w:pPr>
+      <w:r>
+        <w:rPr>
+          <w:rFonts w:ascii="Century" w:hAnsi="Century"/>
+          <w:noProof/>
+          <w:color w:val="2F5496" w:themeColor="accent1" w:themeShade="BF"/>
+          <w:sz w:val="24"/>
+          <w:szCs w:val="24"/>
+          <w:lang w:eastAsia="it-IT"/>
         </w:rPr>
         <w:t>Tavola delle operazioni</w:t>
       </w:r>
+      <w:r>
+        <w:rPr>
+          <w:rFonts w:ascii="Century" w:hAnsi="Century"/>
+          <w:noProof/>
+          <w:color w:val="2F5496" w:themeColor="accent1" w:themeShade="BF"/>
+          <w:sz w:val="24"/>
+          <w:szCs w:val="24"/>
+          <w:lang w:eastAsia="it-IT"/>
+        </w:rPr>
+        <w:t xml:space="preserve"> prese in considerazione</w:t>
+      </w:r>
+    </w:p>
+    <w:p>
+      <w:pPr>
+        <w:spacing w:after="0" w:line="240" w:lineRule="auto"/>
+        <w:rPr>
+          <w:rFonts w:ascii="Century" w:hAnsi="Century"/>
+          <w:noProof/>
+          <w:color w:val="2F5496" w:themeColor="accent1" w:themeShade="BF"/>
+          <w:sz w:val="28"/>
+          <w:szCs w:val="28"/>
+          <w:lang w:eastAsia="it-IT"/>
+        </w:rPr>
+      </w:pPr>
     </w:p>
     <w:tbl>
       <w:tblPr>
@@ -21111,16 +21152,40 @@
     <w:p/>
     <w:p>
       <w:pPr>
-        <w:rPr>
-          <w:rFonts w:ascii="Univers" w:hAnsi="Univers" w:cs="Times New Roman"/>
-        </w:rPr>
-      </w:pPr>
-      <w:r>
-        <w:rPr>
-          <w:rFonts w:ascii="Univers" w:hAnsi="Univers" w:cs="Times New Roman"/>
+        <w:spacing w:after="0" w:line="240" w:lineRule="auto"/>
+        <w:rPr>
+          <w:rFonts w:ascii="Century" w:hAnsi="Century"/>
+          <w:noProof/>
+          <w:color w:val="2F5496" w:themeColor="accent1" w:themeShade="BF"/>
+          <w:sz w:val="24"/>
+          <w:szCs w:val="24"/>
+          <w:lang w:eastAsia="it-IT"/>
+        </w:rPr>
+      </w:pPr>
+      <w:r>
+        <w:rPr>
+          <w:rFonts w:ascii="Century" w:hAnsi="Century"/>
+          <w:noProof/>
+          <w:color w:val="2F5496" w:themeColor="accent1" w:themeShade="BF"/>
+          <w:sz w:val="24"/>
+          <w:szCs w:val="24"/>
+          <w:lang w:eastAsia="it-IT"/>
         </w:rPr>
         <w:t>Tavola dei volumi</w:t>
       </w:r>
+    </w:p>
+    <w:p>
+      <w:pPr>
+        <w:spacing w:after="0" w:line="240" w:lineRule="auto"/>
+        <w:rPr>
+          <w:rFonts w:ascii="Century" w:hAnsi="Century"/>
+          <w:noProof/>
+          <w:color w:val="2F5496" w:themeColor="accent1" w:themeShade="BF"/>
+          <w:sz w:val="24"/>
+          <w:szCs w:val="24"/>
+          <w:lang w:eastAsia="it-IT"/>
+        </w:rPr>
+      </w:pPr>
     </w:p>
     <w:tbl>
       <w:tblPr>
@@ -21712,8 +21777,43 @@
     <w:p/>
     <w:p>
       <w:pPr>
+        <w:jc w:val="center"/>
+        <w:rPr>
+          <w:rFonts w:ascii="Century" w:hAnsi="Century"/>
+          <w:noProof/>
+          <w:color w:val="2F5496" w:themeColor="accent1" w:themeShade="BF"/>
+          <w:sz w:val="28"/>
+          <w:szCs w:val="28"/>
+          <w:lang w:eastAsia="it-IT"/>
+        </w:rPr>
+        <w:sectPr>
+          <w:pgSz w:w="11906" w:h="16838"/>
+          <w:pgMar w:top="720" w:right="720" w:bottom="720" w:left="720" w:header="708" w:footer="708" w:gutter="0"/>
+          <w:cols w:space="708"/>
+          <w:docGrid w:linePitch="360"/>
+        </w:sectPr>
+      </w:pPr>
+    </w:p>
+    <w:p>
+      <w:pPr>
+        <w:jc w:val="center"/>
+      </w:pPr>
+      <w:r>
+        <w:rPr>
+          <w:rFonts w:ascii="Century" w:hAnsi="Century"/>
+          <w:noProof/>
+          <w:color w:val="2F5496" w:themeColor="accent1" w:themeShade="BF"/>
+          <w:sz w:val="28"/>
+          <w:szCs w:val="28"/>
+          <w:lang w:eastAsia="it-IT"/>
+        </w:rPr>
+        <w:lastRenderedPageBreak/>
+        <w:t>PRESENZA DI RIDONDANZA</w:t>
+      </w:r>
+    </w:p>
+    <w:p>
+      <w:pPr>
         <w:spacing w:after="0" w:line="240" w:lineRule="auto"/>
-        <w:cnfStyle w:val="001000100000" w:firstRow="0" w:lastRow="0" w:firstColumn="1" w:lastColumn="0" w:oddVBand="0" w:evenVBand="0" w:oddHBand="1" w:evenHBand="0" w:firstRowFirstColumn="0" w:firstRowLastColumn="0" w:lastRowFirstColumn="0" w:lastRowLastColumn="0"/>
         <w:rPr>
           <w:rFonts w:ascii="Univers" w:hAnsi="Univers" w:cs="Times New Roman"/>
         </w:rPr>
@@ -22727,7 +22827,6 @@
       <w:pPr>
         <w:widowControl w:val="0"/>
         <w:spacing w:after="0" w:line="240" w:lineRule="auto"/>
-        <w:cnfStyle w:val="001000100000" w:firstRow="0" w:lastRow="0" w:firstColumn="1" w:lastColumn="0" w:oddVBand="0" w:evenVBand="0" w:oddHBand="1" w:evenHBand="0" w:firstRowFirstColumn="0" w:firstRowLastColumn="0" w:lastRowFirstColumn="0" w:lastRowLastColumn="0"/>
         <w:rPr>
           <w:rFonts w:ascii="Univers" w:hAnsi="Univers" w:cs="Times New Roman"/>
         </w:rPr>
@@ -23139,7 +23238,6 @@
       <w:pPr>
         <w:widowControl w:val="0"/>
         <w:spacing w:after="0" w:line="240" w:lineRule="auto"/>
-        <w:cnfStyle w:val="001000100000" w:firstRow="0" w:lastRow="0" w:firstColumn="1" w:lastColumn="0" w:oddVBand="0" w:evenVBand="0" w:oddHBand="1" w:evenHBand="0" w:firstRowFirstColumn="0" w:firstRowLastColumn="0" w:lastRowFirstColumn="0" w:lastRowLastColumn="0"/>
         <w:rPr>
           <w:rFonts w:ascii="Univers" w:hAnsi="Univers" w:cs="Times New Roman"/>
         </w:rPr>
@@ -23148,7 +23246,14 @@
         <w:rPr>
           <w:rFonts w:ascii="Univers" w:hAnsi="Univers" w:cs="Times New Roman"/>
         </w:rPr>
-        <w:t>Costo operazioni con ridondanza</w:t>
+        <w:t xml:space="preserve">Costo operazioni </w:t>
+      </w:r>
+      <w:r>
+        <w:rPr>
+          <w:rFonts w:ascii="Univers" w:hAnsi="Univers" w:cs="Times New Roman"/>
+          <w:highlight w:val="yellow"/>
+        </w:rPr>
+        <w:t>con ridondanza</w:t>
       </w:r>
     </w:p>
     <w:tbl>
@@ -23358,21 +23463,21 @@
               <w:widowControl w:val="0"/>
               <w:jc w:val="center"/>
               <w:rPr>
-                <w:rFonts w:ascii="Times New Roman" w:hAnsi="Times New Roman" w:cs="Times New Roman"/>
-                <w:b w:val="0"/>
-                <w:bCs w:val="0"/>
-                <w:sz w:val="28"/>
-                <w:szCs w:val="28"/>
-              </w:rPr>
-            </w:pPr>
-            <w:r>
-              <w:rPr>
                 <w:rFonts w:ascii="Times New Roman" w:eastAsia="Calibri" w:hAnsi="Times New Roman" w:cs="Times New Roman"/>
                 <w:b w:val="0"/>
                 <w:bCs w:val="0"/>
                 <w:sz w:val="28"/>
                 <w:szCs w:val="28"/>
               </w:rPr>
+            </w:pPr>
+            <w:r>
+              <w:rPr>
+                <w:rFonts w:ascii="Times New Roman" w:eastAsia="Calibri" w:hAnsi="Times New Roman" w:cs="Times New Roman"/>
+                <w:b w:val="0"/>
+                <w:bCs w:val="0"/>
+                <w:sz w:val="28"/>
+                <w:szCs w:val="28"/>
+              </w:rPr>
               <w:t>Op. 9</w:t>
             </w:r>
           </w:p>
@@ -23392,8 +23497,6 @@
               <w:widowControl w:val="0"/>
               <w:jc w:val="center"/>
               <w:cnfStyle w:val="000000100000" w:firstRow="0" w:lastRow="0" w:firstColumn="0" w:lastColumn="0" w:oddVBand="0" w:evenVBand="0" w:oddHBand="1" w:evenHBand="0" w:firstRowFirstColumn="0" w:firstRowLastColumn="0" w:lastRowFirstColumn="0" w:lastRowLastColumn="0"/>
-            </w:pPr>
-            <w:r>
               <w:rPr>
                 <w:rFonts w:ascii="Times New Roman" w:eastAsia="Calibri" w:hAnsi="Times New Roman" w:cs="Times New Roman"/>
                 <w:b/>
@@ -23401,32 +23504,6 @@
                 <w:sz w:val="28"/>
                 <w:szCs w:val="28"/>
               </w:rPr>
-              <w:t>11</w:t>
-            </w:r>
-          </w:p>
-        </w:tc>
-        <w:tc>
-          <w:tcPr>
-            <w:tcW w:w="2780" w:type="dxa"/>
-            <w:tcBorders>
-              <w:top w:val="nil"/>
-              <w:left w:val="double" w:sz="4" w:space="0" w:color="4472C4"/>
-              <w:bottom w:val="double" w:sz="4" w:space="0" w:color="4472C4"/>
-              <w:right w:val="nil"/>
-            </w:tcBorders>
-          </w:tcPr>
-          <w:p>
-            <w:pPr>
-              <w:widowControl w:val="0"/>
-              <w:jc w:val="center"/>
-              <w:cnfStyle w:val="000000100000" w:firstRow="0" w:lastRow="0" w:firstColumn="0" w:lastColumn="0" w:oddVBand="0" w:evenVBand="0" w:oddHBand="1" w:evenHBand="0" w:firstRowFirstColumn="0" w:firstRowLastColumn="0" w:lastRowFirstColumn="0" w:lastRowLastColumn="0"/>
-              <w:rPr>
-                <w:rFonts w:ascii="Times New Roman" w:hAnsi="Times New Roman" w:cs="Times New Roman"/>
-                <w:b/>
-                <w:bCs/>
-                <w:sz w:val="28"/>
-                <w:szCs w:val="28"/>
-              </w:rPr>
             </w:pPr>
             <w:r>
               <w:rPr>
@@ -23436,17 +23513,18 @@
                 <w:sz w:val="28"/>
                 <w:szCs w:val="28"/>
               </w:rPr>
-              <w:t>1</w:t>
-            </w:r>
-          </w:p>
-        </w:tc>
-        <w:tc>
-          <w:tcPr>
-            <w:tcW w:w="2781" w:type="dxa"/>
+              <w:t>11</w:t>
+            </w:r>
+          </w:p>
+        </w:tc>
+        <w:tc>
+          <w:tcPr>
+            <w:tcW w:w="2780" w:type="dxa"/>
             <w:tcBorders>
               <w:top w:val="nil"/>
               <w:left w:val="double" w:sz="4" w:space="0" w:color="4472C4"/>
               <w:bottom w:val="double" w:sz="4" w:space="0" w:color="4472C4"/>
+              <w:right w:val="nil"/>
             </w:tcBorders>
           </w:tcPr>
           <w:p>
@@ -23455,7 +23533,41 @@
               <w:jc w:val="center"/>
               <w:cnfStyle w:val="000000100000" w:firstRow="0" w:lastRow="0" w:firstColumn="0" w:lastColumn="0" w:oddVBand="0" w:evenVBand="0" w:oddHBand="1" w:evenHBand="0" w:firstRowFirstColumn="0" w:firstRowLastColumn="0" w:lastRowFirstColumn="0" w:lastRowLastColumn="0"/>
               <w:rPr>
-                <w:rFonts w:ascii="Times New Roman" w:hAnsi="Times New Roman" w:cs="Times New Roman"/>
+                <w:rFonts w:ascii="Times New Roman" w:eastAsia="Calibri" w:hAnsi="Times New Roman" w:cs="Times New Roman"/>
+                <w:b/>
+                <w:bCs/>
+                <w:sz w:val="28"/>
+                <w:szCs w:val="28"/>
+              </w:rPr>
+            </w:pPr>
+            <w:r>
+              <w:rPr>
+                <w:rFonts w:ascii="Times New Roman" w:eastAsia="Calibri" w:hAnsi="Times New Roman" w:cs="Times New Roman"/>
+                <w:b/>
+                <w:bCs/>
+                <w:sz w:val="28"/>
+                <w:szCs w:val="28"/>
+              </w:rPr>
+              <w:t>1</w:t>
+            </w:r>
+          </w:p>
+        </w:tc>
+        <w:tc>
+          <w:tcPr>
+            <w:tcW w:w="2781" w:type="dxa"/>
+            <w:tcBorders>
+              <w:top w:val="nil"/>
+              <w:left w:val="double" w:sz="4" w:space="0" w:color="4472C4"/>
+              <w:bottom w:val="single" w:sz="24" w:space="0" w:color="FF0000"/>
+            </w:tcBorders>
+          </w:tcPr>
+          <w:p>
+            <w:pPr>
+              <w:widowControl w:val="0"/>
+              <w:jc w:val="center"/>
+              <w:cnfStyle w:val="000000100000" w:firstRow="0" w:lastRow="0" w:firstColumn="0" w:lastColumn="0" w:oddVBand="0" w:evenVBand="0" w:oddHBand="1" w:evenHBand="0" w:firstRowFirstColumn="0" w:firstRowLastColumn="0" w:lastRowFirstColumn="0" w:lastRowLastColumn="0"/>
+              <w:rPr>
+                <w:rFonts w:ascii="Times New Roman" w:eastAsia="Calibri" w:hAnsi="Times New Roman" w:cs="Times New Roman"/>
                 <w:b/>
                 <w:bCs/>
                 <w:sz w:val="28"/>
@@ -23494,21 +23606,21 @@
               <w:widowControl w:val="0"/>
               <w:jc w:val="center"/>
               <w:rPr>
-                <w:rFonts w:ascii="Times New Roman" w:hAnsi="Times New Roman" w:cs="Times New Roman"/>
-                <w:b w:val="0"/>
-                <w:bCs w:val="0"/>
-                <w:sz w:val="28"/>
-                <w:szCs w:val="28"/>
-              </w:rPr>
-            </w:pPr>
-            <w:r>
-              <w:rPr>
                 <w:rFonts w:ascii="Times New Roman" w:eastAsia="Calibri" w:hAnsi="Times New Roman" w:cs="Times New Roman"/>
                 <w:b w:val="0"/>
                 <w:bCs w:val="0"/>
                 <w:sz w:val="28"/>
                 <w:szCs w:val="28"/>
               </w:rPr>
+            </w:pPr>
+            <w:r>
+              <w:rPr>
+                <w:rFonts w:ascii="Times New Roman" w:eastAsia="Calibri" w:hAnsi="Times New Roman" w:cs="Times New Roman"/>
+                <w:b w:val="0"/>
+                <w:bCs w:val="0"/>
+                <w:sz w:val="28"/>
+                <w:szCs w:val="28"/>
+              </w:rPr>
               <w:t>Op. 18</w:t>
             </w:r>
           </w:p>
@@ -23527,8 +23639,6 @@
               <w:widowControl w:val="0"/>
               <w:jc w:val="center"/>
               <w:cnfStyle w:val="000000000000" w:firstRow="0" w:lastRow="0" w:firstColumn="0" w:lastColumn="0" w:oddVBand="0" w:evenVBand="0" w:oddHBand="0" w:evenHBand="0" w:firstRowFirstColumn="0" w:firstRowLastColumn="0" w:lastRowFirstColumn="0" w:lastRowLastColumn="0"/>
-            </w:pPr>
-            <w:r>
               <w:rPr>
                 <w:rFonts w:ascii="Times New Roman" w:eastAsia="Calibri" w:hAnsi="Times New Roman" w:cs="Times New Roman"/>
                 <w:b/>
@@ -23536,6 +23646,15 @@
                 <w:sz w:val="28"/>
                 <w:szCs w:val="28"/>
               </w:rPr>
+            </w:pPr>
+            <w:r>
+              <w:rPr>
+                <w:rFonts w:ascii="Times New Roman" w:eastAsia="Calibri" w:hAnsi="Times New Roman" w:cs="Times New Roman"/>
+                <w:b/>
+                <w:bCs/>
+                <w:sz w:val="28"/>
+                <w:szCs w:val="28"/>
+              </w:rPr>
               <w:t>140</w:t>
             </w:r>
           </w:p>
@@ -23546,7 +23665,42 @@
             <w:tcBorders>
               <w:top w:val="nil"/>
               <w:left w:val="double" w:sz="4" w:space="0" w:color="4472C4"/>
-              <w:right w:val="nil"/>
+              <w:right w:val="single" w:sz="24" w:space="0" w:color="FF0000"/>
+            </w:tcBorders>
+          </w:tcPr>
+          <w:p>
+            <w:pPr>
+              <w:widowControl w:val="0"/>
+              <w:jc w:val="center"/>
+              <w:cnfStyle w:val="000000000000" w:firstRow="0" w:lastRow="0" w:firstColumn="0" w:lastColumn="0" w:oddVBand="0" w:evenVBand="0" w:oddHBand="0" w:evenHBand="0" w:firstRowFirstColumn="0" w:firstRowLastColumn="0" w:lastRowFirstColumn="0" w:lastRowLastColumn="0"/>
+              <w:rPr>
+                <w:rFonts w:ascii="Times New Roman" w:eastAsia="Calibri" w:hAnsi="Times New Roman" w:cs="Times New Roman"/>
+                <w:b/>
+                <w:bCs/>
+                <w:sz w:val="28"/>
+                <w:szCs w:val="28"/>
+              </w:rPr>
+            </w:pPr>
+            <w:r>
+              <w:rPr>
+                <w:rFonts w:ascii="Times New Roman" w:eastAsia="Calibri" w:hAnsi="Times New Roman" w:cs="Times New Roman"/>
+                <w:b/>
+                <w:bCs/>
+                <w:sz w:val="28"/>
+                <w:szCs w:val="28"/>
+              </w:rPr>
+              <w:t>1(mese)*12= 12</w:t>
+            </w:r>
+          </w:p>
+        </w:tc>
+        <w:tc>
+          <w:tcPr>
+            <w:tcW w:w="2781" w:type="dxa"/>
+            <w:tcBorders>
+              <w:top w:val="single" w:sz="24" w:space="0" w:color="FF0000"/>
+              <w:left w:val="single" w:sz="24" w:space="0" w:color="FF0000"/>
+              <w:bottom w:val="single" w:sz="24" w:space="0" w:color="FF0000"/>
+              <w:right w:val="single" w:sz="24" w:space="0" w:color="FF0000"/>
             </w:tcBorders>
           </w:tcPr>
           <w:p>
@@ -23570,49 +23724,43 @@
                 <w:sz w:val="28"/>
                 <w:szCs w:val="28"/>
               </w:rPr>
-              <w:t>1(mese)*12= 12</w:t>
-            </w:r>
-          </w:p>
-        </w:tc>
-        <w:tc>
-          <w:tcPr>
-            <w:tcW w:w="2781" w:type="dxa"/>
-            <w:tcBorders>
-              <w:top w:val="nil"/>
-              <w:left w:val="double" w:sz="4" w:space="0" w:color="4472C4"/>
-            </w:tcBorders>
-          </w:tcPr>
-          <w:p>
-            <w:pPr>
-              <w:widowControl w:val="0"/>
-              <w:jc w:val="center"/>
-              <w:cnfStyle w:val="000000000000" w:firstRow="0" w:lastRow="0" w:firstColumn="0" w:lastColumn="0" w:oddVBand="0" w:evenVBand="0" w:oddHBand="0" w:evenHBand="0" w:firstRowFirstColumn="0" w:firstRowLastColumn="0" w:lastRowFirstColumn="0" w:lastRowLastColumn="0"/>
-              <w:rPr>
-                <w:rFonts w:ascii="Times New Roman" w:hAnsi="Times New Roman" w:cs="Times New Roman"/>
-                <w:b/>
-                <w:bCs/>
-                <w:sz w:val="28"/>
-                <w:szCs w:val="28"/>
-              </w:rPr>
-            </w:pPr>
-            <w:r>
-              <w:rPr>
-                <w:rFonts w:ascii="Times New Roman" w:eastAsia="Calibri" w:hAnsi="Times New Roman" w:cs="Times New Roman"/>
-                <w:b/>
-                <w:bCs/>
-                <w:sz w:val="28"/>
-                <w:szCs w:val="28"/>
-              </w:rPr>
               <w:t>1680</w:t>
             </w:r>
           </w:p>
         </w:tc>
       </w:tr>
     </w:tbl>
+    <w:p>
+      <w:r>
+        <w:t>Totale costo con ridondanza = 1680 + 11 = 1691</w:t>
+      </w:r>
+    </w:p>
     <w:p/>
     <w:p>
-      <w:r>
-        <w:t>Totale costo con ridondanza = 1680 + 11 = 1691</w:t>
+      <w:pPr>
+        <w:jc w:val="center"/>
+      </w:pPr>
+      <w:r>
+        <w:rPr>
+          <w:rFonts w:ascii="Century" w:hAnsi="Century"/>
+          <w:noProof/>
+          <w:color w:val="2F5496" w:themeColor="accent1" w:themeShade="BF"/>
+          <w:sz w:val="28"/>
+          <w:szCs w:val="28"/>
+          <w:lang w:eastAsia="it-IT"/>
+        </w:rPr>
+        <w:t>ASSENZA</w:t>
+      </w:r>
+      <w:r>
+        <w:rPr>
+          <w:rFonts w:ascii="Century" w:hAnsi="Century"/>
+          <w:noProof/>
+          <w:color w:val="2F5496" w:themeColor="accent1" w:themeShade="BF"/>
+          <w:sz w:val="28"/>
+          <w:szCs w:val="28"/>
+          <w:lang w:eastAsia="it-IT"/>
+        </w:rPr>
+        <w:t xml:space="preserve"> DI RIDONDANZA</w:t>
       </w:r>
     </w:p>
     <w:p>
@@ -23625,7 +23773,14 @@
         <w:rPr>
           <w:rFonts w:ascii="Univers" w:hAnsi="Univers" w:cs="Times New Roman"/>
         </w:rPr>
-        <w:t>Tavola degli accessi senza ridondanza</w:t>
+        <w:t xml:space="preserve">Tavola degli accessi </w:t>
+      </w:r>
+      <w:r>
+        <w:rPr>
+          <w:rFonts w:ascii="Univers" w:hAnsi="Univers" w:cs="Times New Roman"/>
+          <w:highlight w:val="yellow"/>
+        </w:rPr>
+        <w:t>senza ridondanza</w:t>
       </w:r>
     </w:p>
     <w:p>
@@ -24450,7 +24605,6 @@
       </w:tr>
     </w:tbl>
     <w:p/>
-    <w:p/>
     <w:p>
       <w:pPr>
         <w:rPr>
@@ -24461,7 +24615,15 @@
         <w:rPr>
           <w:rFonts w:ascii="Univers" w:hAnsi="Univers" w:cs="Times New Roman"/>
         </w:rPr>
-        <w:t>Costo operazioni senza ridondanza</w:t>
+        <w:lastRenderedPageBreak/>
+        <w:t xml:space="preserve">Costo operazioni </w:t>
+      </w:r>
+      <w:r>
+        <w:rPr>
+          <w:rFonts w:ascii="Univers" w:hAnsi="Univers" w:cs="Times New Roman"/>
+          <w:highlight w:val="yellow"/>
+        </w:rPr>
+        <w:t>senza ridondanza</w:t>
       </w:r>
     </w:p>
     <w:tbl>
@@ -24671,16 +24833,20 @@
               <w:widowControl w:val="0"/>
               <w:jc w:val="center"/>
               <w:rPr>
-                <w:rFonts w:ascii="Univers" w:hAnsi="Univers" w:cs="Times New Roman"/>
+                <w:rFonts w:ascii="Times New Roman" w:eastAsia="Calibri" w:hAnsi="Times New Roman" w:cs="Times New Roman"/>
                 <w:b w:val="0"/>
                 <w:bCs w:val="0"/>
-              </w:rPr>
-            </w:pPr>
-            <w:r>
-              <w:rPr>
-                <w:rFonts w:ascii="Univers" w:hAnsi="Univers" w:cs="Times New Roman"/>
+                <w:sz w:val="28"/>
+                <w:szCs w:val="28"/>
+              </w:rPr>
+            </w:pPr>
+            <w:r>
+              <w:rPr>
+                <w:rFonts w:ascii="Times New Roman" w:eastAsia="Calibri" w:hAnsi="Times New Roman" w:cs="Times New Roman"/>
                 <w:b w:val="0"/>
                 <w:bCs w:val="0"/>
+                <w:sz w:val="28"/>
+                <w:szCs w:val="28"/>
               </w:rPr>
               <w:t>Op. 9</w:t>
             </w:r>
@@ -24702,12 +24868,20 @@
               <w:jc w:val="center"/>
               <w:cnfStyle w:val="000000100000" w:firstRow="0" w:lastRow="0" w:firstColumn="0" w:lastColumn="0" w:oddVBand="0" w:evenVBand="0" w:oddHBand="1" w:evenHBand="0" w:firstRowFirstColumn="0" w:firstRowLastColumn="0" w:lastRowFirstColumn="0" w:lastRowLastColumn="0"/>
               <w:rPr>
-                <w:rFonts w:ascii="Univers" w:hAnsi="Univers" w:cs="Times New Roman"/>
-              </w:rPr>
-            </w:pPr>
-            <w:r>
-              <w:rPr>
-                <w:rFonts w:ascii="Univers" w:hAnsi="Univers" w:cs="Times New Roman"/>
+                <w:rFonts w:ascii="Times New Roman" w:eastAsia="Calibri" w:hAnsi="Times New Roman" w:cs="Times New Roman"/>
+                <w:b/>
+                <w:bCs/>
+                <w:sz w:val="28"/>
+                <w:szCs w:val="28"/>
+              </w:rPr>
+            </w:pPr>
+            <w:r>
+              <w:rPr>
+                <w:rFonts w:ascii="Times New Roman" w:eastAsia="Calibri" w:hAnsi="Times New Roman" w:cs="Times New Roman"/>
+                <w:b/>
+                <w:bCs/>
+                <w:sz w:val="28"/>
+                <w:szCs w:val="28"/>
               </w:rPr>
               <w:t>5</w:t>
             </w:r>
@@ -24729,12 +24903,20 @@
               <w:jc w:val="center"/>
               <w:cnfStyle w:val="000000100000" w:firstRow="0" w:lastRow="0" w:firstColumn="0" w:lastColumn="0" w:oddVBand="0" w:evenVBand="0" w:oddHBand="1" w:evenHBand="0" w:firstRowFirstColumn="0" w:firstRowLastColumn="0" w:lastRowFirstColumn="0" w:lastRowLastColumn="0"/>
               <w:rPr>
-                <w:rFonts w:ascii="Univers" w:hAnsi="Univers" w:cs="Times New Roman"/>
-              </w:rPr>
-            </w:pPr>
-            <w:r>
-              <w:rPr>
-                <w:rFonts w:ascii="Univers" w:hAnsi="Univers" w:cs="Times New Roman"/>
+                <w:rFonts w:ascii="Times New Roman" w:eastAsia="Calibri" w:hAnsi="Times New Roman" w:cs="Times New Roman"/>
+                <w:b/>
+                <w:bCs/>
+                <w:sz w:val="28"/>
+                <w:szCs w:val="28"/>
+              </w:rPr>
+            </w:pPr>
+            <w:r>
+              <w:rPr>
+                <w:rFonts w:ascii="Times New Roman" w:eastAsia="Calibri" w:hAnsi="Times New Roman" w:cs="Times New Roman"/>
+                <w:b/>
+                <w:bCs/>
+                <w:sz w:val="28"/>
+                <w:szCs w:val="28"/>
               </w:rPr>
               <w:t>1</w:t>
             </w:r>
@@ -24746,7 +24928,7 @@
             <w:tcBorders>
               <w:top w:val="nil"/>
               <w:left w:val="double" w:sz="4" w:space="0" w:color="4472C4"/>
-              <w:bottom w:val="double" w:sz="4" w:space="0" w:color="4472C4"/>
+              <w:bottom w:val="single" w:sz="24" w:space="0" w:color="92D050"/>
             </w:tcBorders>
           </w:tcPr>
           <w:p>
@@ -24760,7 +24942,11 @@
             </w:pPr>
             <w:r>
               <w:rPr>
-                <w:rFonts w:ascii="Univers" w:hAnsi="Univers" w:cs="Times New Roman"/>
+                <w:rFonts w:ascii="Times New Roman" w:eastAsia="Calibri" w:hAnsi="Times New Roman" w:cs="Times New Roman"/>
+                <w:b/>
+                <w:bCs/>
+                <w:sz w:val="28"/>
+                <w:szCs w:val="28"/>
               </w:rPr>
               <w:t>5</w:t>
             </w:r>
@@ -24786,16 +24972,20 @@
               <w:widowControl w:val="0"/>
               <w:jc w:val="center"/>
               <w:rPr>
-                <w:rFonts w:ascii="Univers" w:hAnsi="Univers" w:cs="Times New Roman"/>
+                <w:rFonts w:ascii="Times New Roman" w:eastAsia="Calibri" w:hAnsi="Times New Roman" w:cs="Times New Roman"/>
                 <w:b w:val="0"/>
                 <w:bCs w:val="0"/>
-              </w:rPr>
-            </w:pPr>
-            <w:r>
-              <w:rPr>
-                <w:rFonts w:ascii="Univers" w:hAnsi="Univers" w:cs="Times New Roman"/>
+                <w:sz w:val="28"/>
+                <w:szCs w:val="28"/>
+              </w:rPr>
+            </w:pPr>
+            <w:r>
+              <w:rPr>
+                <w:rFonts w:ascii="Times New Roman" w:eastAsia="Calibri" w:hAnsi="Times New Roman" w:cs="Times New Roman"/>
                 <w:b w:val="0"/>
                 <w:bCs w:val="0"/>
+                <w:sz w:val="28"/>
+                <w:szCs w:val="28"/>
               </w:rPr>
               <w:t>Op. 18</w:t>
             </w:r>
@@ -24816,12 +25006,20 @@
               <w:jc w:val="center"/>
               <w:cnfStyle w:val="000000000000" w:firstRow="0" w:lastRow="0" w:firstColumn="0" w:lastColumn="0" w:oddVBand="0" w:evenVBand="0" w:oddHBand="0" w:evenHBand="0" w:firstRowFirstColumn="0" w:firstRowLastColumn="0" w:lastRowFirstColumn="0" w:lastRowLastColumn="0"/>
               <w:rPr>
-                <w:rFonts w:ascii="Univers" w:hAnsi="Univers" w:cs="Times New Roman"/>
-              </w:rPr>
-            </w:pPr>
-            <w:r>
-              <w:rPr>
-                <w:rFonts w:ascii="Univers" w:hAnsi="Univers" w:cs="Times New Roman"/>
+                <w:rFonts w:ascii="Times New Roman" w:eastAsia="Calibri" w:hAnsi="Times New Roman" w:cs="Times New Roman"/>
+                <w:b/>
+                <w:bCs/>
+                <w:sz w:val="28"/>
+                <w:szCs w:val="28"/>
+              </w:rPr>
+            </w:pPr>
+            <w:r>
+              <w:rPr>
+                <w:rFonts w:ascii="Times New Roman" w:eastAsia="Calibri" w:hAnsi="Times New Roman" w:cs="Times New Roman"/>
+                <w:b/>
+                <w:bCs/>
+                <w:sz w:val="28"/>
+                <w:szCs w:val="28"/>
               </w:rPr>
               <w:t>70</w:t>
             </w:r>
@@ -24833,7 +25031,7 @@
             <w:tcBorders>
               <w:top w:val="nil"/>
               <w:left w:val="double" w:sz="4" w:space="0" w:color="4472C4"/>
-              <w:right w:val="nil"/>
+              <w:right w:val="single" w:sz="24" w:space="0" w:color="92D050"/>
             </w:tcBorders>
           </w:tcPr>
           <w:p>
@@ -24842,12 +25040,20 @@
               <w:jc w:val="center"/>
               <w:cnfStyle w:val="000000000000" w:firstRow="0" w:lastRow="0" w:firstColumn="0" w:lastColumn="0" w:oddVBand="0" w:evenVBand="0" w:oddHBand="0" w:evenHBand="0" w:firstRowFirstColumn="0" w:firstRowLastColumn="0" w:lastRowFirstColumn="0" w:lastRowLastColumn="0"/>
               <w:rPr>
-                <w:rFonts w:ascii="Univers" w:hAnsi="Univers" w:cs="Times New Roman"/>
-              </w:rPr>
-            </w:pPr>
-            <w:r>
-              <w:rPr>
-                <w:rFonts w:ascii="Univers" w:hAnsi="Univers" w:cs="Times New Roman"/>
+                <w:rFonts w:ascii="Times New Roman" w:eastAsia="Calibri" w:hAnsi="Times New Roman" w:cs="Times New Roman"/>
+                <w:b/>
+                <w:bCs/>
+                <w:sz w:val="28"/>
+                <w:szCs w:val="28"/>
+              </w:rPr>
+            </w:pPr>
+            <w:r>
+              <w:rPr>
+                <w:rFonts w:ascii="Times New Roman" w:eastAsia="Calibri" w:hAnsi="Times New Roman" w:cs="Times New Roman"/>
+                <w:b/>
+                <w:bCs/>
+                <w:sz w:val="28"/>
+                <w:szCs w:val="28"/>
               </w:rPr>
               <w:t>1(mese)*12= 12</w:t>
             </w:r>
@@ -24857,8 +25063,10 @@
           <w:tcPr>
             <w:tcW w:w="2789" w:type="dxa"/>
             <w:tcBorders>
-              <w:top w:val="nil"/>
-              <w:left w:val="double" w:sz="4" w:space="0" w:color="4472C4"/>
+              <w:top w:val="single" w:sz="24" w:space="0" w:color="92D050"/>
+              <w:left w:val="single" w:sz="24" w:space="0" w:color="92D050"/>
+              <w:bottom w:val="single" w:sz="24" w:space="0" w:color="92D050"/>
+              <w:right w:val="single" w:sz="24" w:space="0" w:color="92D050"/>
             </w:tcBorders>
           </w:tcPr>
           <w:p>
@@ -24872,7 +25080,11 @@
             </w:pPr>
             <w:r>
               <w:rPr>
-                <w:rFonts w:ascii="Univers" w:hAnsi="Univers" w:cs="Times New Roman"/>
+                <w:rFonts w:ascii="Times New Roman" w:eastAsia="Calibri" w:hAnsi="Times New Roman" w:cs="Times New Roman"/>
+                <w:b/>
+                <w:bCs/>
+                <w:sz w:val="28"/>
+                <w:szCs w:val="28"/>
               </w:rPr>
               <w:t>840</w:t>
             </w:r>
@@ -24880,7 +25092,6 @@
         </w:tc>
       </w:tr>
     </w:tbl>
-    <w:p/>
     <w:p>
       <w:pPr>
         <w:rPr>
@@ -24896,6 +25107,73 @@
     </w:p>
     <w:p>
       <w:pPr>
+        <w:jc w:val="center"/>
+        <w:rPr>
+          <w:rFonts w:ascii="Century" w:hAnsi="Century"/>
+          <w:b/>
+          <w:bCs/>
+          <w:noProof/>
+          <w:color w:val="2F5496" w:themeColor="accent1" w:themeShade="BF"/>
+          <w:sz w:val="28"/>
+          <w:szCs w:val="28"/>
+          <w:lang w:eastAsia="it-IT"/>
+        </w:rPr>
+      </w:pPr>
+      <w:r>
+        <w:rPr>
+          <w:rFonts w:ascii="Century" w:hAnsi="Century"/>
+          <w:b/>
+          <w:bCs/>
+          <w:noProof/>
+          <w:color w:val="2F5496" w:themeColor="accent1" w:themeShade="BF"/>
+          <w:sz w:val="28"/>
+          <w:szCs w:val="28"/>
+          <w:lang w:eastAsia="it-IT"/>
+        </w:rPr>
+        <w:t xml:space="preserve">Comparazioni: Cr = </w:t>
+      </w:r>
+      <w:r>
+        <w:rPr>
+          <w:rFonts w:ascii="Century" w:hAnsi="Century"/>
+          <w:b/>
+          <w:bCs/>
+          <w:noProof/>
+          <w:color w:val="FF0000"/>
+          <w:sz w:val="28"/>
+          <w:szCs w:val="28"/>
+          <w:lang w:eastAsia="it-IT"/>
+        </w:rPr>
+        <w:t xml:space="preserve">1691 </w:t>
+      </w:r>
+      <w:r>
+        <w:rPr>
+          <w:rFonts w:ascii="Century" w:hAnsi="Century"/>
+          <w:b/>
+          <w:bCs/>
+          <w:noProof/>
+          <w:color w:val="2F5496" w:themeColor="accent1" w:themeShade="BF"/>
+          <w:sz w:val="28"/>
+          <w:szCs w:val="28"/>
+          <w:lang w:eastAsia="it-IT"/>
+        </w:rPr>
+        <w:t xml:space="preserve">&gt; Csr = </w:t>
+      </w:r>
+      <w:r>
+        <w:rPr>
+          <w:rFonts w:ascii="Century" w:hAnsi="Century"/>
+          <w:b/>
+          <w:bCs/>
+          <w:noProof/>
+          <w:color w:val="00B050"/>
+          <w:sz w:val="28"/>
+          <w:szCs w:val="28"/>
+          <w:lang w:eastAsia="it-IT"/>
+        </w:rPr>
+        <w:t>845</w:t>
+      </w:r>
+    </w:p>
+    <w:p>
+      <w:pPr>
         <w:rPr>
           <w:rFonts w:ascii="Univers" w:hAnsi="Univers" w:cs="Times New Roman"/>
         </w:rPr>
@@ -24904,7 +25182,57 @@
         <w:rPr>
           <w:rFonts w:ascii="Univers" w:hAnsi="Univers" w:cs="Times New Roman"/>
         </w:rPr>
-        <w:t>Comparazioni: Cr = 1691 &gt; Csr = 845, quindi conviene senza attributo nel dipendente.</w:t>
+        <w:t>Inserendo</w:t>
+      </w:r>
+      <w:r>
+        <w:rPr>
+          <w:rFonts w:ascii="Univers" w:hAnsi="Univers" w:cs="Times New Roman"/>
+        </w:rPr>
+        <w:t xml:space="preserve"> l’attributo </w:t>
+      </w:r>
+      <w:r>
+        <w:rPr>
+          <w:rFonts w:ascii="Univers" w:hAnsi="Univers" w:cs="Times New Roman"/>
+          <w:b/>
+          <w:bCs/>
+        </w:rPr>
+        <w:t>Salario</w:t>
+      </w:r>
+      <w:r>
+        <w:rPr>
+          <w:rFonts w:ascii="Univers" w:hAnsi="Univers" w:cs="Times New Roman"/>
+        </w:rPr>
+        <w:t xml:space="preserve"> </w:t>
+      </w:r>
+      <w:r>
+        <w:rPr>
+          <w:rFonts w:ascii="Univers" w:hAnsi="Univers" w:cs="Times New Roman"/>
+        </w:rPr>
+        <w:t xml:space="preserve">dall’ entità Dipendente </w:t>
+      </w:r>
+      <w:r>
+        <w:rPr>
+          <w:rFonts w:ascii="Univers" w:hAnsi="Univers" w:cs="Times New Roman"/>
+        </w:rPr>
+        <w:t>si ha u</w:t>
+      </w:r>
+      <w:r>
+        <w:rPr>
+          <w:rFonts w:ascii="Univers" w:hAnsi="Univers" w:cs="Times New Roman"/>
+        </w:rPr>
+        <w:t xml:space="preserve">n aumento </w:t>
+      </w:r>
+      <w:r>
+        <w:rPr>
+          <w:rFonts w:ascii="Univers" w:hAnsi="Univers" w:cs="Times New Roman"/>
+        </w:rPr>
+        <w:t xml:space="preserve">degli accessi </w:t>
+      </w:r>
+      <w:r>
+        <w:rPr>
+          <w:rFonts w:ascii="Univers" w:hAnsi="Univers" w:cs="Times New Roman"/>
+        </w:rPr>
+        <w:t xml:space="preserve">pari esattamente al doppio rispetto a non averlo affatto. Di conseguenza si può notare che il vantaggio in termine di efficienza è tale da scartare questa opzione come possibile modifica. </w:t>
       </w:r>
     </w:p>
     <w:p>
@@ -24916,6 +25244,7 @@
           <w:color w:val="2F5496" w:themeColor="accent1" w:themeShade="BF"/>
           <w:sz w:val="28"/>
           <w:szCs w:val="28"/>
+          <w:highlight w:val="red"/>
           <w:lang w:eastAsia="it-IT"/>
         </w:rPr>
       </w:pPr>
@@ -24927,9 +25256,9 @@
           <w:color w:val="2F5496" w:themeColor="accent1" w:themeShade="BF"/>
           <w:sz w:val="28"/>
           <w:szCs w:val="28"/>
-          <w:lang w:eastAsia="it-IT"/>
-        </w:rPr>
-        <w:lastRenderedPageBreak/>
+          <w:highlight w:val="red"/>
+          <w:lang w:eastAsia="it-IT"/>
+        </w:rPr>
         <w:t>ELIMINAZIONI DELLE GERA</w:t>
       </w:r>
       <w:r>
@@ -24939,6 +25268,7 @@
           <w:color w:val="2F5496" w:themeColor="accent1" w:themeShade="BF"/>
           <w:sz w:val="28"/>
           <w:szCs w:val="28"/>
+          <w:highlight w:val="red"/>
           <w:lang w:eastAsia="it-IT"/>
         </w:rPr>
         <w:t>R</w:t>
@@ -24950,6 +25280,7 @@
           <w:color w:val="2F5496" w:themeColor="accent1" w:themeShade="BF"/>
           <w:sz w:val="28"/>
           <w:szCs w:val="28"/>
+          <w:highlight w:val="red"/>
           <w:lang w:eastAsia="it-IT"/>
         </w:rPr>
         <w:t>CHIE</w:t>
@@ -24962,6 +25293,7 @@
           <w:color w:val="2F5496" w:themeColor="accent1" w:themeShade="BF"/>
           <w:sz w:val="28"/>
           <w:szCs w:val="28"/>
+          <w:highlight w:val="red"/>
           <w:lang w:eastAsia="it-IT"/>
         </w:rPr>
         <w:t xml:space="preserve"> </w:t>
@@ -25045,9 +25377,18 @@
           <w:highlight w:val="red"/>
           <w:lang w:eastAsia="it-IT"/>
         </w:rPr>
+        <w:sectPr>
+          <w:pgSz w:w="11906" w:h="16838"/>
+          <w:pgMar w:top="720" w:right="720" w:bottom="720" w:left="720" w:header="708" w:footer="708" w:gutter="0"/>
+          <w:cols w:space="708"/>
+          <w:docGrid w:linePitch="360"/>
+        </w:sectPr>
       </w:pPr>
       <w:bookmarkStart w:id="56" w:name="_Toc123232341"/>
-      <w:r>
+    </w:p>
+    <w:p>
+      <w:pPr>
+        <w:pStyle w:val="Titolo3"/>
         <w:rPr>
           <w:rFonts w:ascii="Century" w:hAnsi="Century"/>
           <w:noProof/>
@@ -25057,6 +25398,18 @@
           <w:highlight w:val="red"/>
           <w:lang w:eastAsia="it-IT"/>
         </w:rPr>
+      </w:pPr>
+      <w:r>
+        <w:rPr>
+          <w:rFonts w:ascii="Century" w:hAnsi="Century"/>
+          <w:noProof/>
+          <w:color w:val="2F5496" w:themeColor="accent1" w:themeShade="BF"/>
+          <w:sz w:val="28"/>
+          <w:szCs w:val="28"/>
+          <w:highlight w:val="red"/>
+          <w:lang w:eastAsia="it-IT"/>
+        </w:rPr>
+        <w:lastRenderedPageBreak/>
         <w:t>ELIMINAZIONI DEGLI ATTRIBUTI MULTIVALORE</w:t>
       </w:r>
       <w:bookmarkEnd w:id="56"/>
@@ -27065,16 +27418,97 @@
     </w:p>
     <w:p>
       <w:pPr>
-        <w:rPr>
-          <w:lang w:eastAsia="it-IT"/>
-        </w:rPr>
-      </w:pPr>
-      <w:r>
-        <w:rPr>
-          <w:lang w:eastAsia="it-IT"/>
-        </w:rPr>
-        <w:t>Creare una tabella che rappresenta tutti gli attributi delle entità con le P.K e le F.K</w:t>
-      </w:r>
+        <w:jc w:val="both"/>
+        <w:cnfStyle w:val="000000100000" w:firstRow="0" w:lastRow="0" w:firstColumn="0" w:lastColumn="0" w:oddVBand="0" w:evenVBand="0" w:oddHBand="1" w:evenHBand="0" w:firstRowFirstColumn="0" w:firstRowLastColumn="0" w:lastRowFirstColumn="0" w:lastRowLastColumn="0"/>
+        <w:rPr>
+          <w:rFonts w:ascii="Univers" w:hAnsi="Univers" w:cs="Times New Roman"/>
+        </w:rPr>
+      </w:pPr>
+      <w:r>
+        <w:rPr>
+          <w:rFonts w:ascii="Univers" w:hAnsi="Univers" w:cs="Times New Roman"/>
+        </w:rPr>
+        <w:t>Nella tabella seguente verranno indicati tra i vari attributi le chiavi primarie come parola sottolineata e le chiavi esterne come parole in corsivo, come nel seguente esempio</w:t>
+      </w:r>
+      <w:r>
+        <w:rPr>
+          <w:rFonts w:ascii="Univers" w:hAnsi="Univers" w:cs="Times New Roman"/>
+        </w:rPr>
+        <w:t>:</w:t>
+      </w:r>
+    </w:p>
+    <w:p>
+      <w:pPr>
+        <w:spacing w:after="0" w:line="240" w:lineRule="auto"/>
+        <w:jc w:val="both"/>
+        <w:cnfStyle w:val="000000100000" w:firstRow="0" w:lastRow="0" w:firstColumn="0" w:lastColumn="0" w:oddVBand="0" w:evenVBand="0" w:oddHBand="1" w:evenHBand="0" w:firstRowFirstColumn="0" w:firstRowLastColumn="0" w:lastRowFirstColumn="0" w:lastRowLastColumn="0"/>
+        <w:rPr>
+          <w:rFonts w:ascii="Univers" w:hAnsi="Univers" w:cs="Times New Roman"/>
+          <w:lang w:val="en-US"/>
+        </w:rPr>
+      </w:pPr>
+      <w:r>
+        <w:rPr>
+          <w:rFonts w:ascii="Univers" w:hAnsi="Univers" w:cs="Times New Roman"/>
+          <w:u w:val="single"/>
+          <w:lang w:val="en-US"/>
+        </w:rPr>
+        <w:t>Parola</w:t>
+      </w:r>
+      <w:r>
+        <w:rPr>
+          <w:rFonts w:ascii="Univers" w:hAnsi="Univers" w:cs="Times New Roman"/>
+          <w:lang w:val="en-US"/>
+        </w:rPr>
+        <w:t xml:space="preserve"> = P.K. (Primary Key)</w:t>
+      </w:r>
+    </w:p>
+    <w:p>
+      <w:pPr>
+        <w:jc w:val="both"/>
+        <w:cnfStyle w:val="000000100000" w:firstRow="0" w:lastRow="0" w:firstColumn="0" w:lastColumn="0" w:oddVBand="0" w:evenVBand="0" w:oddHBand="1" w:evenHBand="0" w:firstRowFirstColumn="0" w:firstRowLastColumn="0" w:lastRowFirstColumn="0" w:lastRowLastColumn="0"/>
+        <w:rPr>
+          <w:rFonts w:ascii="Univers" w:hAnsi="Univers" w:cs="Times New Roman"/>
+        </w:rPr>
+      </w:pPr>
+      <w:r>
+        <w:rPr>
+          <w:rFonts w:ascii="Univers" w:hAnsi="Univers" w:cs="Times New Roman"/>
+          <w:i/>
+          <w:iCs/>
+        </w:rPr>
+        <w:t>Parola</w:t>
+      </w:r>
+      <w:r>
+        <w:rPr>
+          <w:rFonts w:ascii="Univers" w:hAnsi="Univers" w:cs="Times New Roman"/>
+        </w:rPr>
+        <w:t xml:space="preserve"> = F.K. (</w:t>
+      </w:r>
+      <w:proofErr w:type="spellStart"/>
+      <w:r>
+        <w:rPr>
+          <w:rFonts w:ascii="Univers" w:hAnsi="Univers" w:cs="Times New Roman"/>
+        </w:rPr>
+        <w:t>Foreing</w:t>
+      </w:r>
+      <w:proofErr w:type="spellEnd"/>
+      <w:r>
+        <w:rPr>
+          <w:rFonts w:ascii="Univers" w:hAnsi="Univers" w:cs="Times New Roman"/>
+        </w:rPr>
+        <w:t xml:space="preserve"> Key)</w:t>
+      </w:r>
+    </w:p>
+    <w:p>
+      <w:pPr>
+        <w:spacing w:after="0" w:line="240" w:lineRule="auto"/>
+        <w:jc w:val="both"/>
+        <w:cnfStyle w:val="000000100000" w:firstRow="0" w:lastRow="0" w:firstColumn="0" w:lastColumn="0" w:oddVBand="0" w:evenVBand="0" w:oddHBand="1" w:evenHBand="0" w:firstRowFirstColumn="0" w:firstRowLastColumn="0" w:lastRowFirstColumn="0" w:lastRowLastColumn="0"/>
+        <w:rPr>
+          <w:rFonts w:ascii="Univers" w:hAnsi="Univers" w:cs="Times New Roman"/>
+        </w:rPr>
+      </w:pPr>
     </w:p>
     <w:tbl>
       <w:tblPr>
@@ -27219,23 +27653,36 @@
             <w:r>
               <w:rPr>
                 <w:rFonts w:ascii="Univers" w:hAnsi="Univers" w:cs="Times New Roman"/>
-              </w:rPr>
-              <w:t>, Via, N_Civico, Citta, CAP, Nome, Telefono</w:t>
-            </w:r>
-            <w:r>
-              <w:rPr>
-                <w:rFonts w:ascii="Univers" w:hAnsi="Univers" w:cs="Times New Roman"/>
-              </w:rPr>
-              <w:t xml:space="preserve">, </w:t>
+                <w:u w:val="single"/>
+              </w:rPr>
+              <w:t>_pers</w:t>
+            </w:r>
+            <w:r>
+              <w:rPr>
+                <w:rFonts w:ascii="Univers" w:hAnsi="Univers" w:cs="Times New Roman"/>
+              </w:rPr>
+              <w:t xml:space="preserve">, Via, N_Civico, </w:t>
             </w:r>
             <w:proofErr w:type="gramStart"/>
             <w:r>
               <w:rPr>
                 <w:rFonts w:ascii="Univers" w:hAnsi="Univers" w:cs="Times New Roman"/>
               </w:rPr>
-              <w:t>Email</w:t>
+              <w:t>Citta</w:t>
             </w:r>
             <w:proofErr w:type="gramEnd"/>
+            <w:r>
+              <w:rPr>
+                <w:rFonts w:ascii="Univers" w:hAnsi="Univers" w:cs="Times New Roman"/>
+              </w:rPr>
+              <w:t>, CAP, Nome, Telefono</w:t>
+            </w:r>
+            <w:r>
+              <w:rPr>
+                <w:rFonts w:ascii="Univers" w:hAnsi="Univers" w:cs="Times New Roman"/>
+              </w:rPr>
+              <w:t>, Email</w:t>
+            </w:r>
             <w:r>
               <w:rPr>
                 <w:rFonts w:ascii="Univers" w:hAnsi="Univers" w:cs="Times New Roman"/>
@@ -27296,14 +27743,14 @@
               <w:rPr>
                 <w:rFonts w:ascii="Univers" w:hAnsi="Univers" w:cs="Times New Roman"/>
               </w:rPr>
-              <w:t>Cliente (P_iva</w:t>
+              <w:t>Cliente (</w:t>
             </w:r>
             <w:r>
               <w:rPr>
                 <w:rFonts w:ascii="Univers" w:hAnsi="Univers" w:cs="Times New Roman"/>
                 <w:u w:val="single"/>
               </w:rPr>
-              <w:t>_cliente</w:t>
+              <w:t>P_iva_cliente</w:t>
             </w:r>
             <w:r>
               <w:rPr>
@@ -27434,6 +27881,13 @@
             <w:r>
               <w:rPr>
                 <w:rFonts w:ascii="Univers" w:hAnsi="Univers" w:cs="Times New Roman"/>
+                <w:u w:val="single"/>
+              </w:rPr>
+              <w:t>_forn</w:t>
+            </w:r>
+            <w:r>
+              <w:rPr>
+                <w:rFonts w:ascii="Univers" w:hAnsi="Univers" w:cs="Times New Roman"/>
               </w:rPr>
               <w:t>, tipologia</w:t>
             </w:r>
@@ -27519,7 +27973,14 @@
                 <w:rFonts w:ascii="Univers" w:hAnsi="Univers" w:cs="Times New Roman"/>
                 <w:u w:val="single"/>
               </w:rPr>
-              <w:t>Tipo_Pro</w:t>
+              <w:t>Tipo</w:t>
+            </w:r>
+            <w:r>
+              <w:rPr>
+                <w:rFonts w:ascii="Univers" w:hAnsi="Univers" w:cs="Times New Roman"/>
+                <w:u w:val="single"/>
+              </w:rPr>
+              <w:t>_prod</w:t>
             </w:r>
             <w:r>
               <w:rPr>
@@ -27682,7 +28143,14 @@
                 <w:rFonts w:ascii="Univers" w:hAnsi="Univers" w:cs="Times New Roman"/>
                 <w:u w:val="single"/>
               </w:rPr>
-              <w:t>_cont</w:t>
+              <w:t>_</w:t>
+            </w:r>
+            <w:r>
+              <w:rPr>
+                <w:rFonts w:ascii="Univers" w:hAnsi="Univers" w:cs="Times New Roman"/>
+                <w:u w:val="single"/>
+              </w:rPr>
+              <w:t>acqu</w:t>
             </w:r>
             <w:r>
               <w:rPr>
@@ -27778,7 +28246,14 @@
                 <w:rFonts w:ascii="Univers" w:hAnsi="Univers" w:cs="Times New Roman"/>
                 <w:u w:val="single"/>
               </w:rPr>
-              <w:t>_cont</w:t>
+              <w:t>_</w:t>
+            </w:r>
+            <w:r>
+              <w:rPr>
+                <w:rFonts w:ascii="Univers" w:hAnsi="Univers" w:cs="Times New Roman"/>
+                <w:u w:val="single"/>
+              </w:rPr>
+              <w:t>ven</w:t>
             </w:r>
             <w:r>
               <w:rPr>
@@ -27875,7 +28350,14 @@
                 <w:rFonts w:ascii="Univers" w:hAnsi="Univers" w:cs="Times New Roman"/>
                 <w:u w:val="single"/>
               </w:rPr>
-              <w:t>_cont</w:t>
+              <w:t>_</w:t>
+            </w:r>
+            <w:r>
+              <w:rPr>
+                <w:rFonts w:ascii="Univers" w:hAnsi="Univers" w:cs="Times New Roman"/>
+                <w:u w:val="single"/>
+              </w:rPr>
+              <w:t>lav</w:t>
             </w:r>
             <w:r>
               <w:rPr>
@@ -28037,6 +28519,13 @@
                 <w:rFonts w:ascii="Univers" w:hAnsi="Univers" w:cs="Times New Roman"/>
                 <w:u w:val="single"/>
               </w:rPr>
+              <w:t>_prim</w:t>
+            </w:r>
+            <w:r>
+              <w:rPr>
+                <w:rFonts w:ascii="Univers" w:hAnsi="Univers" w:cs="Times New Roman"/>
+                <w:u w:val="single"/>
+              </w:rPr>
               <w:t>,</w:t>
             </w:r>
             <w:r>
@@ -28135,7 +28624,14 @@
                 <w:rFonts w:ascii="Univers" w:hAnsi="Univers" w:cs="Times New Roman"/>
                 <w:u w:val="single"/>
               </w:rPr>
-              <w:t>Codice_mat</w:t>
+              <w:t>Codice_</w:t>
+            </w:r>
+            <w:r>
+              <w:rPr>
+                <w:rFonts w:ascii="Univers" w:hAnsi="Univers" w:cs="Times New Roman"/>
+                <w:u w:val="single"/>
+              </w:rPr>
+              <w:t>prod_fin</w:t>
             </w:r>
             <w:r>
               <w:rPr>
@@ -28225,7 +28721,14 @@
                 <w:rFonts w:ascii="Univers" w:hAnsi="Univers" w:cs="Times New Roman"/>
                 <w:u w:val="single"/>
               </w:rPr>
-              <w:t>Codice_mat</w:t>
+              <w:t>Codice_</w:t>
+            </w:r>
+            <w:r>
+              <w:rPr>
+                <w:rFonts w:ascii="Univers" w:hAnsi="Univers" w:cs="Times New Roman"/>
+                <w:u w:val="single"/>
+              </w:rPr>
+              <w:t>semi</w:t>
             </w:r>
             <w:r>
               <w:rPr>
@@ -28271,9 +28774,18 @@
           <w:szCs w:val="28"/>
           <w:lang w:eastAsia="it-IT"/>
         </w:rPr>
+        <w:sectPr>
+          <w:pgSz w:w="11906" w:h="16838"/>
+          <w:pgMar w:top="720" w:right="720" w:bottom="720" w:left="720" w:header="708" w:footer="708" w:gutter="0"/>
+          <w:cols w:space="708"/>
+          <w:docGrid w:linePitch="360"/>
+        </w:sectPr>
       </w:pPr>
       <w:bookmarkStart w:id="63" w:name="_Toc123232346"/>
-      <w:r>
+    </w:p>
+    <w:p>
+      <w:pPr>
+        <w:pStyle w:val="Titolo1"/>
         <w:rPr>
           <w:rFonts w:ascii="Century" w:hAnsi="Century"/>
           <w:noProof/>
@@ -28281,6 +28793,16 @@
           <w:szCs w:val="28"/>
           <w:lang w:eastAsia="it-IT"/>
         </w:rPr>
+      </w:pPr>
+      <w:r>
+        <w:rPr>
+          <w:rFonts w:ascii="Century" w:hAnsi="Century"/>
+          <w:noProof/>
+          <w:sz w:val="28"/>
+          <w:szCs w:val="28"/>
+          <w:lang w:eastAsia="it-IT"/>
+        </w:rPr>
+        <w:lastRenderedPageBreak/>
         <w:t xml:space="preserve">CODIFICA </w:t>
       </w:r>
       <w:r>
@@ -28427,7 +28949,7 @@
         <v:path o:extrusionok="f" gradientshapeok="t" o:connecttype="rect"/>
         <o:lock v:ext="edit" aspectratio="t"/>
       </v:shapetype>
-      <v:shape id="_x0000_i1457" type="#_x0000_t75" style="width:11.1pt;height:11.1pt" o:bullet="t">
+      <v:shape id="_x0000_i1133" type="#_x0000_t75" style="width:11.25pt;height:11.25pt" o:bullet="t">
         <v:imagedata r:id="rId1" o:title="mso264"/>
       </v:shape>
     </w:pict>
@@ -30552,7 +31074,7 @@
   <w:style w:type="paragraph" w:default="1" w:styleId="Normale">
     <w:name w:val="Normal"/>
     <w:qFormat/>
-    <w:rsid w:val="00D02500"/>
+    <w:rsid w:val="00FA6276"/>
   </w:style>
   <w:style w:type="paragraph" w:styleId="Titolo1">
     <w:name w:val="heading 1"/>

</xml_diff>

<commit_message>
Tolto giorno, mese, anno dallo schema finale
</commit_message>
<xml_diff>
--- a/Tesina base di Dati.docx
+++ b/Tesina base di Dati.docx
@@ -594,18 +594,8 @@
           <w:sz w:val="28"/>
           <w:szCs w:val="28"/>
         </w:rPr>
-        <w:t xml:space="preserve">Alex </w:t>
-      </w:r>
-      <w:proofErr w:type="spellStart"/>
-      <w:r>
-        <w:rPr>
-          <w:rFonts w:ascii="Times New Roman" w:hAnsi="Times New Roman" w:cs="Times New Roman"/>
-          <w:sz w:val="28"/>
-          <w:szCs w:val="28"/>
-        </w:rPr>
-        <w:t>Mircoli</w:t>
-      </w:r>
-      <w:proofErr w:type="spellEnd"/>
+        <w:t>Alex Mircoli</w:t>
+      </w:r>
     </w:p>
     <w:p>
       <w:pPr>
@@ -6230,21 +6220,7 @@
         <w:rPr>
           <w:rFonts w:ascii="Univers" w:hAnsi="Univers"/>
         </w:rPr>
-        <w:t xml:space="preserve">Infine, abbiamo un altro magazzino interno dove sono presenti tutti i componenti che si possono caricare sulle suole come le varie fascette, inserti e guardoli, tutti per la decorazione della </w:t>
-      </w:r>
-      <w:proofErr w:type="spellStart"/>
-      <w:r>
-        <w:rPr>
-          <w:rFonts w:ascii="Univers" w:hAnsi="Univers"/>
-        </w:rPr>
-        <w:t>suola</w:t>
-      </w:r>
-      <w:proofErr w:type="spellEnd"/>
-      <w:r>
-        <w:rPr>
-          <w:rFonts w:ascii="Univers" w:hAnsi="Univers"/>
-        </w:rPr>
-        <w:t>.</w:t>
+        <w:t>Infine, abbiamo un altro magazzino interno dove sono presenti tutti i componenti che si possono caricare sulle suole come le varie fascette, inserti e guardoli, tutti per la decorazione della suola.</w:t>
       </w:r>
     </w:p>
     <w:p>
@@ -14291,33 +14267,11 @@
                 <w:rFonts w:ascii="Univers" w:hAnsi="Univers"/>
               </w:rPr>
             </w:pPr>
-            <w:proofErr w:type="spellStart"/>
-            <w:r>
-              <w:rPr>
-                <w:rFonts w:ascii="Univers" w:hAnsi="Univers"/>
-              </w:rPr>
-              <w:t>Cod.Fiscale</w:t>
-            </w:r>
-            <w:proofErr w:type="spellEnd"/>
-            <w:r>
-              <w:rPr>
-                <w:rFonts w:ascii="Univers" w:hAnsi="Univers"/>
-              </w:rPr>
-              <w:t xml:space="preserve"> o </w:t>
-            </w:r>
-            <w:proofErr w:type="spellStart"/>
-            <w:r>
-              <w:rPr>
-                <w:rFonts w:ascii="Univers" w:hAnsi="Univers"/>
-              </w:rPr>
-              <w:t>P.Iva</w:t>
-            </w:r>
-            <w:proofErr w:type="spellEnd"/>
-            <w:r>
-              <w:rPr>
-                <w:rFonts w:ascii="Univers" w:hAnsi="Univers"/>
-              </w:rPr>
-              <w:t xml:space="preserve"> (stringa), </w:t>
+            <w:r>
+              <w:rPr>
+                <w:rFonts w:ascii="Univers" w:hAnsi="Univers"/>
+              </w:rPr>
+              <w:t xml:space="preserve">Cod.Fiscale o P.Iva (stringa), </w:t>
             </w:r>
             <w:r>
               <w:rPr>
@@ -14329,23 +14283,7 @@
               <w:rPr>
                 <w:rFonts w:ascii="Univers" w:hAnsi="Univers"/>
               </w:rPr>
-              <w:t xml:space="preserve">ia (stringa), </w:t>
-            </w:r>
-            <w:proofErr w:type="spellStart"/>
-            <w:proofErr w:type="gramStart"/>
-            <w:r>
-              <w:rPr>
-                <w:rFonts w:ascii="Univers" w:hAnsi="Univers"/>
-              </w:rPr>
-              <w:t>N.Civico</w:t>
-            </w:r>
-            <w:proofErr w:type="spellEnd"/>
-            <w:proofErr w:type="gramEnd"/>
-            <w:r>
-              <w:rPr>
-                <w:rFonts w:ascii="Univers" w:hAnsi="Univers"/>
-              </w:rPr>
-              <w:t xml:space="preserve"> (stringa), </w:t>
+              <w:t xml:space="preserve">ia (stringa), N.Civico (stringa), </w:t>
             </w:r>
             <w:r>
               <w:rPr>
@@ -14411,33 +14349,11 @@
                 <w:rFonts w:ascii="Univers" w:hAnsi="Univers"/>
               </w:rPr>
             </w:pPr>
-            <w:proofErr w:type="spellStart"/>
-            <w:r>
-              <w:rPr>
-                <w:rFonts w:ascii="Univers" w:hAnsi="Univers"/>
-              </w:rPr>
-              <w:t>Cod.Fiscale</w:t>
-            </w:r>
-            <w:proofErr w:type="spellEnd"/>
-            <w:r>
-              <w:rPr>
-                <w:rFonts w:ascii="Univers" w:hAnsi="Univers"/>
-              </w:rPr>
-              <w:t xml:space="preserve"> o </w:t>
-            </w:r>
-            <w:proofErr w:type="spellStart"/>
-            <w:r>
-              <w:rPr>
-                <w:rFonts w:ascii="Univers" w:hAnsi="Univers"/>
-              </w:rPr>
-              <w:t>P.Iva</w:t>
-            </w:r>
-            <w:proofErr w:type="spellEnd"/>
-            <w:r>
-              <w:rPr>
-                <w:rFonts w:ascii="Univers" w:hAnsi="Univers"/>
-              </w:rPr>
-              <w:t xml:space="preserve"> (stringa)</w:t>
+            <w:r>
+              <w:rPr>
+                <w:rFonts w:ascii="Univers" w:hAnsi="Univers"/>
+              </w:rPr>
+              <w:t>Cod.Fiscale o P.Iva (stringa)</w:t>
             </w:r>
           </w:p>
         </w:tc>
@@ -14508,19 +14424,11 @@
                 <w:rFonts w:ascii="Univers" w:hAnsi="Univers"/>
               </w:rPr>
             </w:pPr>
-            <w:proofErr w:type="spellStart"/>
-            <w:r>
-              <w:rPr>
-                <w:rFonts w:ascii="Univers" w:hAnsi="Univers"/>
-              </w:rPr>
-              <w:t>P.Iva</w:t>
-            </w:r>
-            <w:proofErr w:type="spellEnd"/>
-            <w:r>
-              <w:rPr>
-                <w:rFonts w:ascii="Univers" w:hAnsi="Univers"/>
-              </w:rPr>
-              <w:t xml:space="preserve"> (stringa), </w:t>
+            <w:r>
+              <w:rPr>
+                <w:rFonts w:ascii="Univers" w:hAnsi="Univers"/>
+              </w:rPr>
+              <w:t xml:space="preserve">P.Iva (stringa), </w:t>
             </w:r>
             <w:r>
               <w:rPr>
@@ -14532,23 +14440,7 @@
               <w:rPr>
                 <w:rFonts w:ascii="Univers" w:hAnsi="Univers"/>
               </w:rPr>
-              <w:t xml:space="preserve">ia (stringa), </w:t>
-            </w:r>
-            <w:proofErr w:type="spellStart"/>
-            <w:proofErr w:type="gramStart"/>
-            <w:r>
-              <w:rPr>
-                <w:rFonts w:ascii="Univers" w:hAnsi="Univers"/>
-              </w:rPr>
-              <w:t>N.Civico</w:t>
-            </w:r>
-            <w:proofErr w:type="spellEnd"/>
-            <w:proofErr w:type="gramEnd"/>
-            <w:r>
-              <w:rPr>
-                <w:rFonts w:ascii="Univers" w:hAnsi="Univers"/>
-              </w:rPr>
-              <w:t xml:space="preserve"> (stringa), </w:t>
+              <w:t xml:space="preserve">ia (stringa), N.Civico (stringa), </w:t>
             </w:r>
             <w:r>
               <w:rPr>
@@ -14614,19 +14506,11 @@
                 <w:rFonts w:ascii="Univers" w:hAnsi="Univers"/>
               </w:rPr>
             </w:pPr>
-            <w:proofErr w:type="spellStart"/>
-            <w:r>
-              <w:rPr>
-                <w:rFonts w:ascii="Univers" w:hAnsi="Univers"/>
-              </w:rPr>
-              <w:t>P.Iva</w:t>
-            </w:r>
-            <w:proofErr w:type="spellEnd"/>
-            <w:r>
-              <w:rPr>
-                <w:rFonts w:ascii="Univers" w:hAnsi="Univers"/>
-              </w:rPr>
-              <w:t xml:space="preserve"> (stringa)</w:t>
+            <w:r>
+              <w:rPr>
+                <w:rFonts w:ascii="Univers" w:hAnsi="Univers"/>
+              </w:rPr>
+              <w:t>P.Iva (stringa)</w:t>
             </w:r>
           </w:p>
         </w:tc>
@@ -14694,33 +14578,11 @@
                 <w:rFonts w:ascii="Univers" w:hAnsi="Univers"/>
               </w:rPr>
             </w:pPr>
-            <w:proofErr w:type="spellStart"/>
-            <w:r>
-              <w:rPr>
-                <w:rFonts w:ascii="Univers" w:hAnsi="Univers"/>
-              </w:rPr>
-              <w:t>Cod.Fiscale</w:t>
-            </w:r>
-            <w:proofErr w:type="spellEnd"/>
-            <w:r>
-              <w:rPr>
-                <w:rFonts w:ascii="Univers" w:hAnsi="Univers"/>
-              </w:rPr>
-              <w:t xml:space="preserve"> o </w:t>
-            </w:r>
-            <w:proofErr w:type="spellStart"/>
-            <w:r>
-              <w:rPr>
-                <w:rFonts w:ascii="Univers" w:hAnsi="Univers"/>
-              </w:rPr>
-              <w:t>P.Iva</w:t>
-            </w:r>
-            <w:proofErr w:type="spellEnd"/>
-            <w:r>
-              <w:rPr>
-                <w:rFonts w:ascii="Univers" w:hAnsi="Univers"/>
-              </w:rPr>
-              <w:t xml:space="preserve"> (stringa), </w:t>
+            <w:r>
+              <w:rPr>
+                <w:rFonts w:ascii="Univers" w:hAnsi="Univers"/>
+              </w:rPr>
+              <w:t xml:space="preserve">Cod.Fiscale o P.Iva (stringa), </w:t>
             </w:r>
             <w:r>
               <w:rPr>
@@ -14732,23 +14594,7 @@
               <w:rPr>
                 <w:rFonts w:ascii="Univers" w:hAnsi="Univers"/>
               </w:rPr>
-              <w:t xml:space="preserve">ia (stringa), </w:t>
-            </w:r>
-            <w:proofErr w:type="spellStart"/>
-            <w:proofErr w:type="gramStart"/>
-            <w:r>
-              <w:rPr>
-                <w:rFonts w:ascii="Univers" w:hAnsi="Univers"/>
-              </w:rPr>
-              <w:t>N.Civico</w:t>
-            </w:r>
-            <w:proofErr w:type="spellEnd"/>
-            <w:proofErr w:type="gramEnd"/>
-            <w:r>
-              <w:rPr>
-                <w:rFonts w:ascii="Univers" w:hAnsi="Univers"/>
-              </w:rPr>
-              <w:t xml:space="preserve"> (stringa), </w:t>
+              <w:t xml:space="preserve">ia (stringa), N.Civico (stringa), </w:t>
             </w:r>
             <w:r>
               <w:rPr>
@@ -14850,19 +14696,11 @@
                 <w:rFonts w:ascii="Univers" w:hAnsi="Univers"/>
               </w:rPr>
             </w:pPr>
-            <w:proofErr w:type="spellStart"/>
-            <w:r>
-              <w:rPr>
-                <w:rFonts w:ascii="Univers" w:hAnsi="Univers"/>
-              </w:rPr>
-              <w:t>Cod.Fiscale</w:t>
-            </w:r>
-            <w:proofErr w:type="spellEnd"/>
-            <w:r>
-              <w:rPr>
-                <w:rFonts w:ascii="Univers" w:hAnsi="Univers"/>
-              </w:rPr>
-              <w:t xml:space="preserve"> (stringa)</w:t>
+            <w:r>
+              <w:rPr>
+                <w:rFonts w:ascii="Univers" w:hAnsi="Univers"/>
+              </w:rPr>
+              <w:t>Cod.Fiscale (stringa)</w:t>
             </w:r>
           </w:p>
         </w:tc>
@@ -14933,33 +14771,11 @@
                 <w:rFonts w:ascii="Univers" w:hAnsi="Univers"/>
               </w:rPr>
             </w:pPr>
-            <w:proofErr w:type="spellStart"/>
-            <w:r>
-              <w:rPr>
-                <w:rFonts w:ascii="Univers" w:hAnsi="Univers"/>
-              </w:rPr>
-              <w:t>Cod.Fiscale</w:t>
-            </w:r>
-            <w:proofErr w:type="spellEnd"/>
-            <w:r>
-              <w:rPr>
-                <w:rFonts w:ascii="Univers" w:hAnsi="Univers"/>
-              </w:rPr>
-              <w:t xml:space="preserve"> o </w:t>
-            </w:r>
-            <w:proofErr w:type="spellStart"/>
-            <w:r>
-              <w:rPr>
-                <w:rFonts w:ascii="Univers" w:hAnsi="Univers"/>
-              </w:rPr>
-              <w:t>P.Iva</w:t>
-            </w:r>
-            <w:proofErr w:type="spellEnd"/>
-            <w:r>
-              <w:rPr>
-                <w:rFonts w:ascii="Univers" w:hAnsi="Univers"/>
-              </w:rPr>
-              <w:t xml:space="preserve"> (stringa), </w:t>
+            <w:r>
+              <w:rPr>
+                <w:rFonts w:ascii="Univers" w:hAnsi="Univers"/>
+              </w:rPr>
+              <w:t xml:space="preserve">Cod.Fiscale o P.Iva (stringa), </w:t>
             </w:r>
             <w:r>
               <w:rPr>
@@ -14971,23 +14787,7 @@
               <w:rPr>
                 <w:rFonts w:ascii="Univers" w:hAnsi="Univers"/>
               </w:rPr>
-              <w:t xml:space="preserve">ia (stringa), </w:t>
-            </w:r>
-            <w:proofErr w:type="spellStart"/>
-            <w:proofErr w:type="gramStart"/>
-            <w:r>
-              <w:rPr>
-                <w:rFonts w:ascii="Univers" w:hAnsi="Univers"/>
-              </w:rPr>
-              <w:t>N.Civico</w:t>
-            </w:r>
-            <w:proofErr w:type="spellEnd"/>
-            <w:proofErr w:type="gramEnd"/>
-            <w:r>
-              <w:rPr>
-                <w:rFonts w:ascii="Univers" w:hAnsi="Univers"/>
-              </w:rPr>
-              <w:t xml:space="preserve"> (stringa), </w:t>
+              <w:t xml:space="preserve">ia (stringa), N.Civico (stringa), </w:t>
             </w:r>
             <w:r>
               <w:rPr>
@@ -15065,19 +14865,11 @@
                 <w:rFonts w:ascii="Univers" w:hAnsi="Univers"/>
               </w:rPr>
             </w:pPr>
-            <w:proofErr w:type="spellStart"/>
-            <w:r>
-              <w:rPr>
-                <w:rFonts w:ascii="Univers" w:hAnsi="Univers"/>
-              </w:rPr>
-              <w:t>P.Iva</w:t>
-            </w:r>
-            <w:proofErr w:type="spellEnd"/>
-            <w:r>
-              <w:rPr>
-                <w:rFonts w:ascii="Univers" w:hAnsi="Univers"/>
-              </w:rPr>
-              <w:t xml:space="preserve"> (stringa)</w:t>
+            <w:r>
+              <w:rPr>
+                <w:rFonts w:ascii="Univers" w:hAnsi="Univers"/>
+              </w:rPr>
+              <w:t>P.Iva (stringa)</w:t>
             </w:r>
           </w:p>
         </w:tc>
@@ -15357,14 +15149,7 @@
               <w:rPr>
                 <w:rFonts w:ascii="Univers" w:hAnsi="Univers"/>
               </w:rPr>
-              <w:t>), Contratto acquisto (</w:t>
-            </w:r>
-            <w:proofErr w:type="gramStart"/>
-            <w:r>
-              <w:rPr>
-                <w:rFonts w:ascii="Univers" w:hAnsi="Univers"/>
-              </w:rPr>
-              <w:t>1,</w:t>
+              <w:t>), Contratto acquisto (1,</w:t>
             </w:r>
             <w:r>
               <w:rPr>
@@ -15372,7 +15157,6 @@
               </w:rPr>
               <w:t>N</w:t>
             </w:r>
-            <w:proofErr w:type="gramEnd"/>
             <w:r>
               <w:rPr>
                 <w:rFonts w:ascii="Univers" w:hAnsi="Univers"/>
@@ -15492,14 +15276,7 @@
               <w:rPr>
                 <w:rFonts w:ascii="Univers" w:hAnsi="Univers"/>
               </w:rPr>
-              <w:t>Contratto vendita (</w:t>
-            </w:r>
-            <w:proofErr w:type="gramStart"/>
-            <w:r>
-              <w:rPr>
-                <w:rFonts w:ascii="Univers" w:hAnsi="Univers"/>
-              </w:rPr>
-              <w:t>1,</w:t>
+              <w:t>Contratto vendita (1,</w:t>
             </w:r>
             <w:r>
               <w:rPr>
@@ -15507,7 +15284,6 @@
               </w:rPr>
               <w:t>N</w:t>
             </w:r>
-            <w:proofErr w:type="gramEnd"/>
             <w:r>
               <w:rPr>
                 <w:rFonts w:ascii="Univers" w:hAnsi="Univers"/>
@@ -15631,14 +15407,7 @@
               <w:rPr>
                 <w:rFonts w:ascii="Univers" w:hAnsi="Univers"/>
               </w:rPr>
-              <w:t>Contratto vendita (</w:t>
-            </w:r>
-            <w:proofErr w:type="gramStart"/>
-            <w:r>
-              <w:rPr>
-                <w:rFonts w:ascii="Univers" w:hAnsi="Univers"/>
-              </w:rPr>
-              <w:t>1,</w:t>
+              <w:t>Contratto vendita (1,</w:t>
             </w:r>
             <w:r>
               <w:rPr>
@@ -15646,7 +15415,6 @@
               </w:rPr>
               <w:t>N</w:t>
             </w:r>
-            <w:proofErr w:type="gramEnd"/>
             <w:r>
               <w:rPr>
                 <w:rFonts w:ascii="Univers" w:hAnsi="Univers"/>
@@ -15753,14 +15521,7 @@
               <w:rPr>
                 <w:rFonts w:ascii="Univers" w:hAnsi="Univers"/>
               </w:rPr>
-              <w:t>), Fornitore (</w:t>
-            </w:r>
-            <w:proofErr w:type="gramStart"/>
-            <w:r>
-              <w:rPr>
-                <w:rFonts w:ascii="Univers" w:hAnsi="Univers"/>
-              </w:rPr>
-              <w:t>1,</w:t>
+              <w:t>), Fornitore (1,</w:t>
             </w:r>
             <w:r>
               <w:rPr>
@@ -15768,7 +15529,6 @@
               </w:rPr>
               <w:t>N</w:t>
             </w:r>
-            <w:proofErr w:type="gramEnd"/>
             <w:r>
               <w:rPr>
                 <w:rFonts w:ascii="Univers" w:hAnsi="Univers"/>
@@ -15968,14 +15728,7 @@
               <w:rPr>
                 <w:rFonts w:ascii="Univers" w:hAnsi="Univers"/>
               </w:rPr>
-              <w:t>), Cliente (</w:t>
-            </w:r>
-            <w:proofErr w:type="gramStart"/>
-            <w:r>
-              <w:rPr>
-                <w:rFonts w:ascii="Univers" w:hAnsi="Univers"/>
-              </w:rPr>
-              <w:t>1,</w:t>
+              <w:t>), Cliente (1,</w:t>
             </w:r>
             <w:r>
               <w:rPr>
@@ -15983,7 +15736,6 @@
               </w:rPr>
               <w:t>N</w:t>
             </w:r>
-            <w:proofErr w:type="gramEnd"/>
             <w:r>
               <w:rPr>
                 <w:rFonts w:ascii="Univers" w:hAnsi="Univers"/>
@@ -25109,10 +24861,10 @@
           <w:lang w:eastAsia="it-IT"/>
         </w:rPr>
         <w:drawing>
-          <wp:inline distT="0" distB="0" distL="0" distR="0" wp14:anchorId="64F0E184" wp14:editId="08087D97">
-            <wp:extent cx="6634480" cy="4508500"/>
-            <wp:effectExtent l="0" t="0" r="0" b="6350"/>
-            <wp:docPr id="16" name="Immagine 16"/>
+          <wp:inline distT="0" distB="0" distL="0" distR="0" wp14:anchorId="0D1AD84E" wp14:editId="5BB3FD73">
+            <wp:extent cx="6709600" cy="4561114"/>
+            <wp:effectExtent l="0" t="0" r="0" b="0"/>
+            <wp:docPr id="15" name="Immagine 15"/>
             <wp:cNvGraphicFramePr>
               <a:graphicFrameLocks xmlns:a="http://schemas.openxmlformats.org/drawingml/2006/main" noChangeAspect="1"/>
             </wp:cNvGraphicFramePr>
@@ -25141,7 +24893,7 @@
                   <pic:spPr bwMode="auto">
                     <a:xfrm>
                       <a:off x="0" y="0"/>
-                      <a:ext cx="6634480" cy="4508500"/>
+                      <a:ext cx="6712987" cy="4563416"/>
                     </a:xfrm>
                     <a:prstGeom prst="rect">
                       <a:avLst/>
@@ -26217,10 +25969,10 @@
           <w:lang w:eastAsia="it-IT"/>
         </w:rPr>
         <w:drawing>
-          <wp:inline distT="0" distB="0" distL="0" distR="0" wp14:anchorId="61325009" wp14:editId="38737B59">
-            <wp:extent cx="6821743" cy="4535424"/>
-            <wp:effectExtent l="0" t="0" r="0" b="0"/>
-            <wp:docPr id="8" name="Immagine 8"/>
+          <wp:inline distT="0" distB="0" distL="0" distR="0" wp14:anchorId="2F47EE04" wp14:editId="240BDBB6">
+            <wp:extent cx="6727476" cy="4474029"/>
+            <wp:effectExtent l="0" t="0" r="0" b="3175"/>
+            <wp:docPr id="17" name="Immagine 17"/>
             <wp:cNvGraphicFramePr>
               <a:graphicFrameLocks xmlns:a="http://schemas.openxmlformats.org/drawingml/2006/main" noChangeAspect="1"/>
             </wp:cNvGraphicFramePr>
@@ -26228,7 +25980,7 @@
               <a:graphicData uri="http://schemas.openxmlformats.org/drawingml/2006/picture">
                 <pic:pic xmlns:pic="http://schemas.openxmlformats.org/drawingml/2006/picture">
                   <pic:nvPicPr>
-                    <pic:cNvPr id="0" name="Picture 2"/>
+                    <pic:cNvPr id="0" name="Picture 5"/>
                     <pic:cNvPicPr>
                       <a:picLocks noChangeAspect="1" noChangeArrowheads="1"/>
                     </pic:cNvPicPr>
@@ -26249,7 +26001,7 @@
                   <pic:spPr bwMode="auto">
                     <a:xfrm>
                       <a:off x="0" y="0"/>
-                      <a:ext cx="6829487" cy="4540572"/>
+                      <a:ext cx="6731030" cy="4476392"/>
                     </a:xfrm>
                     <a:prstGeom prst="rect">
                       <a:avLst/>
@@ -27262,7 +27014,6 @@
           <w:lang w:val="en-US"/>
         </w:rPr>
       </w:pPr>
-      <w:proofErr w:type="spellStart"/>
       <w:r>
         <w:rPr>
           <w:rFonts w:ascii="Univers" w:hAnsi="Univers" w:cs="Times New Roman"/>
@@ -27272,7 +27023,6 @@
         </w:rPr>
         <w:t>Parola</w:t>
       </w:r>
-      <w:proofErr w:type="spellEnd"/>
       <w:r>
         <w:rPr>
           <w:rFonts w:ascii="Univers" w:hAnsi="Univers" w:cs="Times New Roman"/>
@@ -27280,21 +27030,12 @@
         </w:rPr>
         <w:t xml:space="preserve"> = F.K. (</w:t>
       </w:r>
-      <w:proofErr w:type="spellStart"/>
       <w:r>
         <w:rPr>
           <w:rFonts w:ascii="Univers" w:hAnsi="Univers" w:cs="Times New Roman"/>
           <w:lang w:val="en-US"/>
         </w:rPr>
-        <w:t>Foreing</w:t>
-      </w:r>
-      <w:proofErr w:type="spellEnd"/>
-      <w:r>
-        <w:rPr>
-          <w:rFonts w:ascii="Univers" w:hAnsi="Univers" w:cs="Times New Roman"/>
-          <w:lang w:val="en-US"/>
-        </w:rPr>
-        <w:t xml:space="preserve"> Key)</w:t>
+        <w:t>Foreing Key)</w:t>
       </w:r>
     </w:p>
     <w:p>
@@ -27458,21 +27199,7 @@
               <w:rPr>
                 <w:rFonts w:ascii="Univers" w:hAnsi="Univers" w:cs="Times New Roman"/>
               </w:rPr>
-              <w:t xml:space="preserve">, Via, N_Civico, </w:t>
-            </w:r>
-            <w:proofErr w:type="gramStart"/>
-            <w:r>
-              <w:rPr>
-                <w:rFonts w:ascii="Univers" w:hAnsi="Univers" w:cs="Times New Roman"/>
-              </w:rPr>
-              <w:t>Citta</w:t>
-            </w:r>
-            <w:proofErr w:type="gramEnd"/>
-            <w:r>
-              <w:rPr>
-                <w:rFonts w:ascii="Univers" w:hAnsi="Univers" w:cs="Times New Roman"/>
-              </w:rPr>
-              <w:t>, CAP, Nome, Telefono</w:t>
+              <w:t>, Via, N_Civico, Citta, CAP, Nome, Telefono</w:t>
             </w:r>
             <w:r>
               <w:rPr>
@@ -27870,7 +27597,19 @@
               <w:rPr>
                 <w:rFonts w:ascii="Univers" w:hAnsi="Univers" w:cs="Times New Roman"/>
               </w:rPr>
-              <w:t>, giorno, mese, anno)</w:t>
+              <w:t xml:space="preserve">, </w:t>
+            </w:r>
+            <w:r>
+              <w:rPr>
+                <w:rFonts w:ascii="Univers" w:hAnsi="Univers" w:cs="Times New Roman"/>
+              </w:rPr>
+              <w:t>data</w:t>
+            </w:r>
+            <w:r>
+              <w:rPr>
+                <w:rFonts w:ascii="Univers" w:hAnsi="Univers" w:cs="Times New Roman"/>
+              </w:rPr>
+              <w:t>)</w:t>
             </w:r>
           </w:p>
         </w:tc>
@@ -28747,7 +28486,7 @@
         <v:path o:extrusionok="f" gradientshapeok="t" o:connecttype="rect"/>
         <o:lock v:ext="edit" aspectratio="t"/>
       </v:shapetype>
-      <v:shape id="_x0000_i1045" type="#_x0000_t75" style="width:11.25pt;height:11.25pt" o:bullet="t">
+      <v:shape id="_x0000_i1040" type="#_x0000_t75" style="width:11.15pt;height:11.15pt" o:bullet="t">
         <v:imagedata r:id="rId1" o:title="mso264"/>
       </v:shape>
     </w:pict>
@@ -31573,6 +31312,16 @@
     <w:uiPriority w:val="99"/>
     <w:rsid w:val="00123CA4"/>
   </w:style>
+  <w:style w:type="character" w:styleId="Testosegnaposto">
+    <w:name w:val="Placeholder Text"/>
+    <w:basedOn w:val="Carpredefinitoparagrafo"/>
+    <w:uiPriority w:val="99"/>
+    <w:semiHidden/>
+    <w:rsid w:val="00092601"/>
+    <w:rPr>
+      <w:color w:val="808080"/>
+    </w:rPr>
+  </w:style>
 </w:styles>
 </file>
 

</xml_diff>

<commit_message>
Aggiunte e correzioni al documento
Inoltre è stato spostato il file di Marco e corretto la dicitura di alcuni attributi
</commit_message>
<xml_diff>
--- a/Tesina base di Dati.docx
+++ b/Tesina base di Dati.docx
@@ -8531,6 +8531,7 @@
             <w:cnfStyle w:val="001000000000" w:firstRow="0" w:lastRow="0" w:firstColumn="1" w:lastColumn="0" w:oddVBand="0" w:evenVBand="0" w:oddHBand="0" w:evenHBand="0" w:firstRowFirstColumn="0" w:firstRowLastColumn="0" w:lastRowFirstColumn="0" w:lastRowLastColumn="0"/>
             <w:tcW w:w="2783" w:type="dxa"/>
             <w:tcBorders>
+              <w:top w:val="double" w:sz="4" w:space="0" w:color="4472C4" w:themeColor="accent1"/>
               <w:right w:val="double" w:sz="4" w:space="0" w:color="4472C4" w:themeColor="accent1"/>
             </w:tcBorders>
           </w:tcPr>
@@ -8547,223 +8548,9 @@
                 <w:rFonts w:ascii="Univers" w:hAnsi="Univers"/>
                 <w:sz w:val="20"/>
                 <w:szCs w:val="20"/>
-              </w:rPr>
-              <w:t>Cliente</w:t>
-            </w:r>
-          </w:p>
-        </w:tc>
-        <w:tc>
-          <w:tcPr>
-            <w:tcW w:w="3152" w:type="dxa"/>
-            <w:tcBorders>
-              <w:left w:val="double" w:sz="4" w:space="0" w:color="4472C4" w:themeColor="accent1"/>
-            </w:tcBorders>
-          </w:tcPr>
-          <w:p>
-            <w:pPr>
-              <w:cnfStyle w:val="000000100000" w:firstRow="0" w:lastRow="0" w:firstColumn="0" w:lastColumn="0" w:oddVBand="0" w:evenVBand="0" w:oddHBand="1" w:evenHBand="0" w:firstRowFirstColumn="0" w:firstRowLastColumn="0" w:lastRowFirstColumn="0" w:lastRowLastColumn="0"/>
-              <w:rPr>
-                <w:rFonts w:ascii="Univers" w:hAnsi="Univers"/>
-                <w:b/>
-                <w:bCs/>
-                <w:sz w:val="20"/>
-                <w:szCs w:val="20"/>
-              </w:rPr>
-            </w:pPr>
-            <w:r>
-              <w:rPr>
-                <w:rFonts w:ascii="Univers" w:hAnsi="Univers" w:cs="ArialNarrow"/>
-                <w:sz w:val="20"/>
-                <w:szCs w:val="20"/>
-              </w:rPr>
-              <w:t xml:space="preserve">Azienda che acquista le suole prodotte dalla nostra azienda </w:t>
-            </w:r>
-          </w:p>
-        </w:tc>
-        <w:tc>
-          <w:tcPr>
-            <w:tcW w:w="1790" w:type="dxa"/>
-            <w:tcBorders>
-              <w:left w:val="double" w:sz="4" w:space="0" w:color="4472C4" w:themeColor="accent1"/>
-            </w:tcBorders>
-          </w:tcPr>
-          <w:p>
-            <w:pPr>
-              <w:cnfStyle w:val="000000100000" w:firstRow="0" w:lastRow="0" w:firstColumn="0" w:lastColumn="0" w:oddVBand="0" w:evenVBand="0" w:oddHBand="1" w:evenHBand="0" w:firstRowFirstColumn="0" w:firstRowLastColumn="0" w:lastRowFirstColumn="0" w:lastRowLastColumn="0"/>
-              <w:rPr>
-                <w:rFonts w:ascii="Univers" w:hAnsi="Univers"/>
-                <w:sz w:val="20"/>
-                <w:szCs w:val="20"/>
-              </w:rPr>
-            </w:pPr>
-            <w:r>
-              <w:rPr>
-                <w:rFonts w:ascii="Univers" w:hAnsi="Univers"/>
-                <w:sz w:val="20"/>
-                <w:szCs w:val="20"/>
-              </w:rPr>
-              <w:t xml:space="preserve">Acquirente, compratore </w:t>
-            </w:r>
-          </w:p>
-        </w:tc>
-        <w:tc>
-          <w:tcPr>
-            <w:tcW w:w="2682" w:type="dxa"/>
-            <w:tcBorders>
-              <w:left w:val="double" w:sz="4" w:space="0" w:color="4472C4" w:themeColor="accent1"/>
-            </w:tcBorders>
-          </w:tcPr>
-          <w:p>
-            <w:pPr>
-              <w:cnfStyle w:val="000000100000" w:firstRow="0" w:lastRow="0" w:firstColumn="0" w:lastColumn="0" w:oddVBand="0" w:evenVBand="0" w:oddHBand="1" w:evenHBand="0" w:firstRowFirstColumn="0" w:firstRowLastColumn="0" w:lastRowFirstColumn="0" w:lastRowLastColumn="0"/>
-              <w:rPr>
-                <w:rFonts w:ascii="Univers" w:hAnsi="Univers"/>
-                <w:sz w:val="20"/>
-                <w:szCs w:val="20"/>
-              </w:rPr>
-            </w:pPr>
-            <w:r>
-              <w:rPr>
-                <w:rFonts w:ascii="Univers" w:hAnsi="Univers"/>
-                <w:sz w:val="20"/>
-                <w:szCs w:val="20"/>
-              </w:rPr>
-              <w:t>Prodotti finiti</w:t>
-            </w:r>
-          </w:p>
-        </w:tc>
-      </w:tr>
-      <w:tr>
-        <w:trPr>
-          <w:trHeight w:val="430"/>
-        </w:trPr>
-        <w:tc>
-          <w:tcPr>
-            <w:cnfStyle w:val="001000000000" w:firstRow="0" w:lastRow="0" w:firstColumn="1" w:lastColumn="0" w:oddVBand="0" w:evenVBand="0" w:oddHBand="0" w:evenHBand="0" w:firstRowFirstColumn="0" w:firstRowLastColumn="0" w:lastRowFirstColumn="0" w:lastRowLastColumn="0"/>
-            <w:tcW w:w="2783" w:type="dxa"/>
-            <w:tcBorders>
-              <w:right w:val="double" w:sz="4" w:space="0" w:color="4472C4" w:themeColor="accent1"/>
-            </w:tcBorders>
-          </w:tcPr>
-          <w:p>
-            <w:pPr>
-              <w:rPr>
-                <w:rFonts w:ascii="Univers" w:hAnsi="Univers"/>
-                <w:sz w:val="20"/>
-                <w:szCs w:val="20"/>
-              </w:rPr>
-            </w:pPr>
-            <w:r>
-              <w:rPr>
-                <w:rFonts w:ascii="Univers" w:hAnsi="Univers"/>
-                <w:sz w:val="20"/>
-                <w:szCs w:val="20"/>
-              </w:rPr>
-              <w:t>Codice identificativo</w:t>
-            </w:r>
-          </w:p>
-        </w:tc>
-        <w:tc>
-          <w:tcPr>
-            <w:tcW w:w="3152" w:type="dxa"/>
-            <w:tcBorders>
-              <w:left w:val="double" w:sz="4" w:space="0" w:color="4472C4" w:themeColor="accent1"/>
-            </w:tcBorders>
-          </w:tcPr>
-          <w:p>
-            <w:pPr>
-              <w:cnfStyle w:val="000000000000" w:firstRow="0" w:lastRow="0" w:firstColumn="0" w:lastColumn="0" w:oddVBand="0" w:evenVBand="0" w:oddHBand="0" w:evenHBand="0" w:firstRowFirstColumn="0" w:firstRowLastColumn="0" w:lastRowFirstColumn="0" w:lastRowLastColumn="0"/>
-              <w:rPr>
-                <w:rFonts w:ascii="Univers" w:hAnsi="Univers" w:cs="ArialNarrow"/>
-                <w:sz w:val="20"/>
-                <w:szCs w:val="20"/>
-              </w:rPr>
-            </w:pPr>
-            <w:r>
-              <w:rPr>
-                <w:rFonts w:ascii="Univers" w:hAnsi="Univers" w:cs="ArialNarrow"/>
-                <w:sz w:val="20"/>
-                <w:szCs w:val="20"/>
-              </w:rPr>
-              <w:t xml:space="preserve">Codice univoco alfanumerico che permette l’identificazione e la catalogazione del prodotto </w:t>
-            </w:r>
-          </w:p>
-        </w:tc>
-        <w:tc>
-          <w:tcPr>
-            <w:tcW w:w="1790" w:type="dxa"/>
-            <w:tcBorders>
-              <w:left w:val="double" w:sz="4" w:space="0" w:color="4472C4" w:themeColor="accent1"/>
-            </w:tcBorders>
-          </w:tcPr>
-          <w:p>
-            <w:pPr>
-              <w:cnfStyle w:val="000000000000" w:firstRow="0" w:lastRow="0" w:firstColumn="0" w:lastColumn="0" w:oddVBand="0" w:evenVBand="0" w:oddHBand="0" w:evenHBand="0" w:firstRowFirstColumn="0" w:firstRowLastColumn="0" w:lastRowFirstColumn="0" w:lastRowLastColumn="0"/>
-              <w:rPr>
-                <w:rFonts w:ascii="Univers" w:hAnsi="Univers"/>
-                <w:sz w:val="20"/>
-                <w:szCs w:val="20"/>
-              </w:rPr>
-            </w:pPr>
-          </w:p>
-        </w:tc>
-        <w:tc>
-          <w:tcPr>
-            <w:tcW w:w="2682" w:type="dxa"/>
-            <w:tcBorders>
-              <w:left w:val="double" w:sz="4" w:space="0" w:color="4472C4" w:themeColor="accent1"/>
-            </w:tcBorders>
-          </w:tcPr>
-          <w:p>
-            <w:pPr>
-              <w:cnfStyle w:val="000000000000" w:firstRow="0" w:lastRow="0" w:firstColumn="0" w:lastColumn="0" w:oddVBand="0" w:evenVBand="0" w:oddHBand="0" w:evenHBand="0" w:firstRowFirstColumn="0" w:firstRowLastColumn="0" w:lastRowFirstColumn="0" w:lastRowLastColumn="0"/>
-              <w:rPr>
-                <w:rFonts w:ascii="Univers" w:hAnsi="Univers"/>
-                <w:sz w:val="20"/>
-                <w:szCs w:val="20"/>
-              </w:rPr>
-            </w:pPr>
-            <w:r>
-              <w:rPr>
-                <w:rFonts w:ascii="Univers" w:hAnsi="Univers"/>
-                <w:sz w:val="20"/>
-                <w:szCs w:val="20"/>
-              </w:rPr>
-              <w:t xml:space="preserve">Prodotti fini, semilavorati, </w:t>
-            </w:r>
-          </w:p>
-        </w:tc>
-      </w:tr>
-      <w:tr>
-        <w:trPr>
-          <w:cnfStyle w:val="000000100000" w:firstRow="0" w:lastRow="0" w:firstColumn="0" w:lastColumn="0" w:oddVBand="0" w:evenVBand="0" w:oddHBand="1" w:evenHBand="0" w:firstRowFirstColumn="0" w:firstRowLastColumn="0" w:lastRowFirstColumn="0" w:lastRowLastColumn="0"/>
-          <w:trHeight w:val="435"/>
-        </w:trPr>
-        <w:tc>
-          <w:tcPr>
-            <w:cnfStyle w:val="001000000000" w:firstRow="0" w:lastRow="0" w:firstColumn="1" w:lastColumn="0" w:oddVBand="0" w:evenVBand="0" w:oddHBand="0" w:evenHBand="0" w:firstRowFirstColumn="0" w:firstRowLastColumn="0" w:lastRowFirstColumn="0" w:lastRowLastColumn="0"/>
-            <w:tcW w:w="2783" w:type="dxa"/>
-            <w:tcBorders>
-              <w:right w:val="double" w:sz="4" w:space="0" w:color="4472C4" w:themeColor="accent1"/>
-            </w:tcBorders>
-          </w:tcPr>
-          <w:p>
-            <w:pPr>
-              <w:rPr>
-                <w:rFonts w:ascii="Univers" w:hAnsi="Univers"/>
-                <w:b w:val="0"/>
-                <w:bCs w:val="0"/>
-                <w:sz w:val="20"/>
-                <w:szCs w:val="20"/>
-              </w:rPr>
-            </w:pPr>
-            <w:r>
-              <w:rPr>
-                <w:rFonts w:ascii="Univers" w:hAnsi="Univers"/>
-                <w:sz w:val="20"/>
-                <w:szCs w:val="20"/>
-              </w:rPr>
-              <w:t>Contratto stipulato</w:t>
+                <w:highlight w:val="red"/>
+              </w:rPr>
+              <w:t>Azienda</w:t>
             </w:r>
           </w:p>
         </w:tc>
@@ -8786,76 +8573,42 @@
                 <w:szCs w:val="20"/>
               </w:rPr>
             </w:pPr>
-            <w:r>
-              <w:rPr>
-                <w:rFonts w:ascii="Univers" w:hAnsi="Univers" w:cs="ArialNarrow"/>
+          </w:p>
+        </w:tc>
+        <w:tc>
+          <w:tcPr>
+            <w:tcW w:w="1790" w:type="dxa"/>
+            <w:tcBorders>
+              <w:left w:val="double" w:sz="4" w:space="0" w:color="4472C4" w:themeColor="accent1"/>
+            </w:tcBorders>
+          </w:tcPr>
+          <w:p>
+            <w:pPr>
+              <w:cnfStyle w:val="000000100000" w:firstRow="0" w:lastRow="0" w:firstColumn="0" w:lastColumn="0" w:oddVBand="0" w:evenVBand="0" w:oddHBand="1" w:evenHBand="0" w:firstRowFirstColumn="0" w:firstRowLastColumn="0" w:lastRowFirstColumn="0" w:lastRowLastColumn="0"/>
+              <w:rPr>
+                <w:rFonts w:ascii="Univers" w:hAnsi="Univers"/>
                 <w:sz w:val="20"/>
                 <w:szCs w:val="20"/>
               </w:rPr>
-              <w:t>Atto che stipula un accordo di vendita o</w:t>
-            </w:r>
-          </w:p>
+            </w:pPr>
+          </w:p>
+        </w:tc>
+        <w:tc>
+          <w:tcPr>
+            <w:tcW w:w="2682" w:type="dxa"/>
+            <w:tcBorders>
+              <w:left w:val="double" w:sz="4" w:space="0" w:color="4472C4" w:themeColor="accent1"/>
+            </w:tcBorders>
+          </w:tcPr>
           <w:p>
             <w:pPr>
               <w:cnfStyle w:val="000000100000" w:firstRow="0" w:lastRow="0" w:firstColumn="0" w:lastColumn="0" w:oddVBand="0" w:evenVBand="0" w:oddHBand="1" w:evenHBand="0" w:firstRowFirstColumn="0" w:firstRowLastColumn="0" w:lastRowFirstColumn="0" w:lastRowLastColumn="0"/>
               <w:rPr>
-                <w:rFonts w:ascii="Univers" w:hAnsi="Univers" w:cs="ArialNarrow"/>
+                <w:rFonts w:ascii="Univers" w:hAnsi="Univers"/>
                 <w:sz w:val="20"/>
                 <w:szCs w:val="20"/>
               </w:rPr>
             </w:pPr>
-            <w:r>
-              <w:rPr>
-                <w:rFonts w:ascii="Univers" w:hAnsi="Univers" w:cs="ArialNarrow"/>
-                <w:sz w:val="20"/>
-                <w:szCs w:val="20"/>
-              </w:rPr>
-              <w:t>acquisto fra l’azienda e una controparte.</w:t>
-            </w:r>
-          </w:p>
-        </w:tc>
-        <w:tc>
-          <w:tcPr>
-            <w:tcW w:w="1790" w:type="dxa"/>
-            <w:tcBorders>
-              <w:left w:val="double" w:sz="4" w:space="0" w:color="4472C4" w:themeColor="accent1"/>
-            </w:tcBorders>
-          </w:tcPr>
-          <w:p>
-            <w:pPr>
-              <w:cnfStyle w:val="000000100000" w:firstRow="0" w:lastRow="0" w:firstColumn="0" w:lastColumn="0" w:oddVBand="0" w:evenVBand="0" w:oddHBand="1" w:evenHBand="0" w:firstRowFirstColumn="0" w:firstRowLastColumn="0" w:lastRowFirstColumn="0" w:lastRowLastColumn="0"/>
-              <w:rPr>
-                <w:rFonts w:ascii="Univers" w:hAnsi="Univers"/>
-                <w:sz w:val="20"/>
-                <w:szCs w:val="20"/>
-              </w:rPr>
-            </w:pPr>
-          </w:p>
-        </w:tc>
-        <w:tc>
-          <w:tcPr>
-            <w:tcW w:w="2682" w:type="dxa"/>
-            <w:tcBorders>
-              <w:left w:val="double" w:sz="4" w:space="0" w:color="4472C4" w:themeColor="accent1"/>
-            </w:tcBorders>
-          </w:tcPr>
-          <w:p>
-            <w:pPr>
-              <w:cnfStyle w:val="000000100000" w:firstRow="0" w:lastRow="0" w:firstColumn="0" w:lastColumn="0" w:oddVBand="0" w:evenVBand="0" w:oddHBand="1" w:evenHBand="0" w:firstRowFirstColumn="0" w:firstRowLastColumn="0" w:lastRowFirstColumn="0" w:lastRowLastColumn="0"/>
-              <w:rPr>
-                <w:rFonts w:ascii="Univers" w:hAnsi="Univers"/>
-                <w:sz w:val="20"/>
-                <w:szCs w:val="20"/>
-              </w:rPr>
-            </w:pPr>
-            <w:r>
-              <w:rPr>
-                <w:rFonts w:ascii="Univers" w:hAnsi="Univers"/>
-                <w:sz w:val="20"/>
-                <w:szCs w:val="20"/>
-              </w:rPr>
-              <w:t>Fornitori, Clienti, dipendenti</w:t>
-            </w:r>
           </w:p>
         </w:tc>
       </w:tr>
@@ -8885,7 +8638,7 @@
                 <w:sz w:val="20"/>
                 <w:szCs w:val="20"/>
               </w:rPr>
-              <w:t>Dipendenti</w:t>
+              <w:t>Cliente</w:t>
             </w:r>
           </w:p>
         </w:tc>
@@ -8899,38 +8652,48 @@
           <w:p>
             <w:pPr>
               <w:cnfStyle w:val="000000000000" w:firstRow="0" w:lastRow="0" w:firstColumn="0" w:lastColumn="0" w:oddVBand="0" w:evenVBand="0" w:oddHBand="0" w:evenHBand="0" w:firstRowFirstColumn="0" w:firstRowLastColumn="0" w:lastRowFirstColumn="0" w:lastRowLastColumn="0"/>
+              <w:rPr>
+                <w:rFonts w:ascii="Univers" w:hAnsi="Univers"/>
+                <w:b/>
+                <w:bCs/>
+                <w:sz w:val="20"/>
+                <w:szCs w:val="20"/>
+              </w:rPr>
+            </w:pPr>
+            <w:r>
               <w:rPr>
                 <w:rFonts w:ascii="Univers" w:hAnsi="Univers" w:cs="ArialNarrow"/>
                 <w:sz w:val="20"/>
                 <w:szCs w:val="20"/>
               </w:rPr>
-            </w:pPr>
-            <w:r>
-              <w:rPr>
-                <w:rFonts w:ascii="Univers" w:hAnsi="Univers" w:cs="ArialNarrow"/>
+              <w:t xml:space="preserve">Azienda che acquista le suole prodotte dalla nostra azienda </w:t>
+            </w:r>
+          </w:p>
+        </w:tc>
+        <w:tc>
+          <w:tcPr>
+            <w:tcW w:w="1790" w:type="dxa"/>
+            <w:tcBorders>
+              <w:left w:val="double" w:sz="4" w:space="0" w:color="4472C4" w:themeColor="accent1"/>
+            </w:tcBorders>
+          </w:tcPr>
+          <w:p>
+            <w:pPr>
+              <w:cnfStyle w:val="000000000000" w:firstRow="0" w:lastRow="0" w:firstColumn="0" w:lastColumn="0" w:oddVBand="0" w:evenVBand="0" w:oddHBand="0" w:evenHBand="0" w:firstRowFirstColumn="0" w:firstRowLastColumn="0" w:lastRowFirstColumn="0" w:lastRowLastColumn="0"/>
+              <w:rPr>
+                <w:rFonts w:ascii="Univers" w:hAnsi="Univers"/>
                 <w:sz w:val="20"/>
                 <w:szCs w:val="20"/>
               </w:rPr>
-              <w:t xml:space="preserve">Lavoratore subordinato all’interno dell’azienda </w:t>
-            </w:r>
-          </w:p>
-        </w:tc>
-        <w:tc>
-          <w:tcPr>
-            <w:tcW w:w="1790" w:type="dxa"/>
-            <w:tcBorders>
-              <w:left w:val="double" w:sz="4" w:space="0" w:color="4472C4" w:themeColor="accent1"/>
-            </w:tcBorders>
-          </w:tcPr>
-          <w:p>
-            <w:pPr>
-              <w:cnfStyle w:val="000000000000" w:firstRow="0" w:lastRow="0" w:firstColumn="0" w:lastColumn="0" w:oddVBand="0" w:evenVBand="0" w:oddHBand="0" w:evenHBand="0" w:firstRowFirstColumn="0" w:firstRowLastColumn="0" w:lastRowFirstColumn="0" w:lastRowLastColumn="0"/>
+            </w:pPr>
+            <w:r>
               <w:rPr>
                 <w:rFonts w:ascii="Univers" w:hAnsi="Univers"/>
                 <w:sz w:val="20"/>
                 <w:szCs w:val="20"/>
               </w:rPr>
-            </w:pPr>
+              <w:t xml:space="preserve">Acquirente, compratore </w:t>
+            </w:r>
           </w:p>
         </w:tc>
         <w:tc>
@@ -8955,7 +8718,7 @@
                 <w:sz w:val="20"/>
                 <w:szCs w:val="20"/>
               </w:rPr>
-              <w:t xml:space="preserve">Magazzino, stipendi, autisti, contratto stipulato, </w:t>
+              <w:t>Prodotti finiti</w:t>
             </w:r>
           </w:p>
         </w:tc>
@@ -8963,7 +8726,7 @@
       <w:tr>
         <w:trPr>
           <w:cnfStyle w:val="000000100000" w:firstRow="0" w:lastRow="0" w:firstColumn="0" w:lastColumn="0" w:oddVBand="0" w:evenVBand="0" w:oddHBand="1" w:evenHBand="0" w:firstRowFirstColumn="0" w:firstRowLastColumn="0" w:lastRowFirstColumn="0" w:lastRowLastColumn="0"/>
-          <w:trHeight w:val="651"/>
+          <w:trHeight w:val="430"/>
         </w:trPr>
         <w:tc>
           <w:tcPr>
@@ -8987,7 +8750,110 @@
                 <w:sz w:val="20"/>
                 <w:szCs w:val="20"/>
               </w:rPr>
-              <w:t>Fornitori</w:t>
+              <w:t>Codice identificativo</w:t>
+            </w:r>
+          </w:p>
+        </w:tc>
+        <w:tc>
+          <w:tcPr>
+            <w:tcW w:w="3152" w:type="dxa"/>
+            <w:tcBorders>
+              <w:left w:val="double" w:sz="4" w:space="0" w:color="4472C4" w:themeColor="accent1"/>
+            </w:tcBorders>
+          </w:tcPr>
+          <w:p>
+            <w:pPr>
+              <w:cnfStyle w:val="000000100000" w:firstRow="0" w:lastRow="0" w:firstColumn="0" w:lastColumn="0" w:oddVBand="0" w:evenVBand="0" w:oddHBand="1" w:evenHBand="0" w:firstRowFirstColumn="0" w:firstRowLastColumn="0" w:lastRowFirstColumn="0" w:lastRowLastColumn="0"/>
+              <w:rPr>
+                <w:rFonts w:ascii="Univers" w:hAnsi="Univers" w:cs="ArialNarrow"/>
+                <w:sz w:val="20"/>
+                <w:szCs w:val="20"/>
+              </w:rPr>
+            </w:pPr>
+            <w:r>
+              <w:rPr>
+                <w:rFonts w:ascii="Univers" w:hAnsi="Univers" w:cs="ArialNarrow"/>
+                <w:sz w:val="20"/>
+                <w:szCs w:val="20"/>
+              </w:rPr>
+              <w:t xml:space="preserve">Codice univoco alfanumerico che permette l’identificazione e la catalogazione del prodotto </w:t>
+            </w:r>
+          </w:p>
+        </w:tc>
+        <w:tc>
+          <w:tcPr>
+            <w:tcW w:w="1790" w:type="dxa"/>
+            <w:tcBorders>
+              <w:left w:val="double" w:sz="4" w:space="0" w:color="4472C4" w:themeColor="accent1"/>
+            </w:tcBorders>
+          </w:tcPr>
+          <w:p>
+            <w:pPr>
+              <w:cnfStyle w:val="000000100000" w:firstRow="0" w:lastRow="0" w:firstColumn="0" w:lastColumn="0" w:oddVBand="0" w:evenVBand="0" w:oddHBand="1" w:evenHBand="0" w:firstRowFirstColumn="0" w:firstRowLastColumn="0" w:lastRowFirstColumn="0" w:lastRowLastColumn="0"/>
+              <w:rPr>
+                <w:rFonts w:ascii="Univers" w:hAnsi="Univers"/>
+                <w:sz w:val="20"/>
+                <w:szCs w:val="20"/>
+              </w:rPr>
+            </w:pPr>
+          </w:p>
+        </w:tc>
+        <w:tc>
+          <w:tcPr>
+            <w:tcW w:w="2682" w:type="dxa"/>
+            <w:tcBorders>
+              <w:left w:val="double" w:sz="4" w:space="0" w:color="4472C4" w:themeColor="accent1"/>
+            </w:tcBorders>
+          </w:tcPr>
+          <w:p>
+            <w:pPr>
+              <w:cnfStyle w:val="000000100000" w:firstRow="0" w:lastRow="0" w:firstColumn="0" w:lastColumn="0" w:oddVBand="0" w:evenVBand="0" w:oddHBand="1" w:evenHBand="0" w:firstRowFirstColumn="0" w:firstRowLastColumn="0" w:lastRowFirstColumn="0" w:lastRowLastColumn="0"/>
+              <w:rPr>
+                <w:rFonts w:ascii="Univers" w:hAnsi="Univers"/>
+                <w:sz w:val="20"/>
+                <w:szCs w:val="20"/>
+              </w:rPr>
+            </w:pPr>
+            <w:r>
+              <w:rPr>
+                <w:rFonts w:ascii="Univers" w:hAnsi="Univers"/>
+                <w:sz w:val="20"/>
+                <w:szCs w:val="20"/>
+              </w:rPr>
+              <w:t xml:space="preserve">Prodotti fini, semilavorati, </w:t>
+            </w:r>
+          </w:p>
+        </w:tc>
+      </w:tr>
+      <w:tr>
+        <w:trPr>
+          <w:trHeight w:val="435"/>
+        </w:trPr>
+        <w:tc>
+          <w:tcPr>
+            <w:cnfStyle w:val="001000000000" w:firstRow="0" w:lastRow="0" w:firstColumn="1" w:lastColumn="0" w:oddVBand="0" w:evenVBand="0" w:oddHBand="0" w:evenHBand="0" w:firstRowFirstColumn="0" w:firstRowLastColumn="0" w:lastRowFirstColumn="0" w:lastRowLastColumn="0"/>
+            <w:tcW w:w="2783" w:type="dxa"/>
+            <w:tcBorders>
+              <w:right w:val="double" w:sz="4" w:space="0" w:color="4472C4" w:themeColor="accent1"/>
+            </w:tcBorders>
+          </w:tcPr>
+          <w:p>
+            <w:pPr>
+              <w:rPr>
+                <w:rFonts w:ascii="Univers" w:hAnsi="Univers"/>
+                <w:b w:val="0"/>
+                <w:bCs w:val="0"/>
+                <w:sz w:val="20"/>
+                <w:szCs w:val="20"/>
+              </w:rPr>
+            </w:pPr>
+            <w:r>
+              <w:rPr>
+                <w:rFonts w:ascii="Univers" w:hAnsi="Univers"/>
+                <w:sz w:val="20"/>
+                <w:szCs w:val="20"/>
+              </w:rPr>
+              <w:t>Contratto stipulato</w:t>
             </w:r>
           </w:p>
         </w:tc>
@@ -9003,7 +8869,7 @@
               <w:autoSpaceDE w:val="0"/>
               <w:autoSpaceDN w:val="0"/>
               <w:adjustRightInd w:val="0"/>
-              <w:cnfStyle w:val="000000100000" w:firstRow="0" w:lastRow="0" w:firstColumn="0" w:lastColumn="0" w:oddVBand="0" w:evenVBand="0" w:oddHBand="1" w:evenHBand="0" w:firstRowFirstColumn="0" w:firstRowLastColumn="0" w:lastRowFirstColumn="0" w:lastRowLastColumn="0"/>
+              <w:cnfStyle w:val="000000000000" w:firstRow="0" w:lastRow="0" w:firstColumn="0" w:lastColumn="0" w:oddVBand="0" w:evenVBand="0" w:oddHBand="0" w:evenHBand="0" w:firstRowFirstColumn="0" w:firstRowLastColumn="0" w:lastRowFirstColumn="0" w:lastRowLastColumn="0"/>
               <w:rPr>
                 <w:rFonts w:ascii="Univers" w:hAnsi="Univers" w:cs="ArialNarrow"/>
                 <w:sz w:val="20"/>
@@ -9016,15 +8882,12 @@
                 <w:sz w:val="20"/>
                 <w:szCs w:val="20"/>
               </w:rPr>
-              <w:t>Azienda esterna che rifornisce l’azienda in</w:t>
-            </w:r>
-          </w:p>
-          <w:p>
-            <w:pPr>
-              <w:autoSpaceDE w:val="0"/>
-              <w:autoSpaceDN w:val="0"/>
-              <w:adjustRightInd w:val="0"/>
-              <w:cnfStyle w:val="000000100000" w:firstRow="0" w:lastRow="0" w:firstColumn="0" w:lastColumn="0" w:oddVBand="0" w:evenVBand="0" w:oddHBand="1" w:evenHBand="0" w:firstRowFirstColumn="0" w:firstRowLastColumn="0" w:lastRowFirstColumn="0" w:lastRowLastColumn="0"/>
+              <w:t>Atto che stipula un accordo di vendita o</w:t>
+            </w:r>
+          </w:p>
+          <w:p>
+            <w:pPr>
+              <w:cnfStyle w:val="000000000000" w:firstRow="0" w:lastRow="0" w:firstColumn="0" w:lastColumn="0" w:oddVBand="0" w:evenVBand="0" w:oddHBand="0" w:evenHBand="0" w:firstRowFirstColumn="0" w:firstRowLastColumn="0" w:lastRowFirstColumn="0" w:lastRowLastColumn="0"/>
               <w:rPr>
                 <w:rFonts w:ascii="Univers" w:hAnsi="Univers" w:cs="ArialNarrow"/>
                 <w:sz w:val="20"/>
@@ -9037,7 +8900,7 @@
                 <w:sz w:val="20"/>
                 <w:szCs w:val="20"/>
               </w:rPr>
-              <w:t>questione dei materiali che servono alla stessa per il normale svolgimento del proprio operato.</w:t>
+              <w:t>acquisto fra l’azienda e una controparte.</w:t>
             </w:r>
           </w:p>
         </w:tc>
@@ -9050,155 +8913,38 @@
           </w:tcPr>
           <w:p>
             <w:pPr>
-              <w:cnfStyle w:val="000000100000" w:firstRow="0" w:lastRow="0" w:firstColumn="0" w:lastColumn="0" w:oddVBand="0" w:evenVBand="0" w:oddHBand="1" w:evenHBand="0" w:firstRowFirstColumn="0" w:firstRowLastColumn="0" w:lastRowFirstColumn="0" w:lastRowLastColumn="0"/>
-              <w:rPr>
-                <w:rFonts w:ascii="Univers" w:hAnsi="Univers" w:cs="ArialNarrow"/>
+              <w:cnfStyle w:val="000000000000" w:firstRow="0" w:lastRow="0" w:firstColumn="0" w:lastColumn="0" w:oddVBand="0" w:evenVBand="0" w:oddHBand="0" w:evenHBand="0" w:firstRowFirstColumn="0" w:firstRowLastColumn="0" w:lastRowFirstColumn="0" w:lastRowLastColumn="0"/>
+              <w:rPr>
+                <w:rFonts w:ascii="Univers" w:hAnsi="Univers"/>
                 <w:sz w:val="20"/>
                 <w:szCs w:val="20"/>
               </w:rPr>
             </w:pPr>
-            <w:r>
-              <w:rPr>
-                <w:rFonts w:ascii="Univers" w:hAnsi="Univers" w:cs="ArialNarrow"/>
+          </w:p>
+        </w:tc>
+        <w:tc>
+          <w:tcPr>
+            <w:tcW w:w="2682" w:type="dxa"/>
+            <w:tcBorders>
+              <w:left w:val="double" w:sz="4" w:space="0" w:color="4472C4" w:themeColor="accent1"/>
+            </w:tcBorders>
+          </w:tcPr>
+          <w:p>
+            <w:pPr>
+              <w:cnfStyle w:val="000000000000" w:firstRow="0" w:lastRow="0" w:firstColumn="0" w:lastColumn="0" w:oddVBand="0" w:evenVBand="0" w:oddHBand="0" w:evenHBand="0" w:firstRowFirstColumn="0" w:firstRowLastColumn="0" w:lastRowFirstColumn="0" w:lastRowLastColumn="0"/>
+              <w:rPr>
+                <w:rFonts w:ascii="Univers" w:hAnsi="Univers"/>
                 <w:sz w:val="20"/>
                 <w:szCs w:val="20"/>
               </w:rPr>
-              <w:t xml:space="preserve">Grossista, </w:t>
-            </w:r>
-          </w:p>
-        </w:tc>
-        <w:tc>
-          <w:tcPr>
-            <w:tcW w:w="2682" w:type="dxa"/>
-            <w:tcBorders>
-              <w:left w:val="double" w:sz="4" w:space="0" w:color="4472C4" w:themeColor="accent1"/>
-            </w:tcBorders>
-          </w:tcPr>
-          <w:p>
-            <w:pPr>
-              <w:cnfStyle w:val="000000100000" w:firstRow="0" w:lastRow="0" w:firstColumn="0" w:lastColumn="0" w:oddVBand="0" w:evenVBand="0" w:oddHBand="1" w:evenHBand="0" w:firstRowFirstColumn="0" w:firstRowLastColumn="0" w:lastRowFirstColumn="0" w:lastRowLastColumn="0"/>
+            </w:pPr>
+            <w:r>
               <w:rPr>
                 <w:rFonts w:ascii="Univers" w:hAnsi="Univers"/>
                 <w:sz w:val="20"/>
                 <w:szCs w:val="20"/>
               </w:rPr>
-            </w:pPr>
-            <w:r>
-              <w:rPr>
-                <w:rFonts w:ascii="Univers" w:hAnsi="Univers"/>
-                <w:sz w:val="20"/>
-                <w:szCs w:val="20"/>
-              </w:rPr>
-              <w:t>Materie prime, acquisto, codice identificativo, prezzi</w:t>
-            </w:r>
-          </w:p>
-        </w:tc>
-      </w:tr>
-      <w:tr>
-        <w:trPr>
-          <w:trHeight w:val="545"/>
-        </w:trPr>
-        <w:tc>
-          <w:tcPr>
-            <w:cnfStyle w:val="001000000000" w:firstRow="0" w:lastRow="0" w:firstColumn="1" w:lastColumn="0" w:oddVBand="0" w:evenVBand="0" w:oddHBand="0" w:evenHBand="0" w:firstRowFirstColumn="0" w:firstRowLastColumn="0" w:lastRowFirstColumn="0" w:lastRowLastColumn="0"/>
-            <w:tcW w:w="2783" w:type="dxa"/>
-            <w:tcBorders>
-              <w:right w:val="double" w:sz="4" w:space="0" w:color="4472C4" w:themeColor="accent1"/>
-            </w:tcBorders>
-          </w:tcPr>
-          <w:p>
-            <w:pPr>
-              <w:rPr>
-                <w:rFonts w:ascii="Univers" w:hAnsi="Univers"/>
-                <w:sz w:val="20"/>
-                <w:szCs w:val="20"/>
-              </w:rPr>
-            </w:pPr>
-            <w:r>
-              <w:rPr>
-                <w:rFonts w:ascii="Univers" w:hAnsi="Univers"/>
-                <w:sz w:val="20"/>
-                <w:szCs w:val="20"/>
-              </w:rPr>
-              <w:t>Magazzino</w:t>
-            </w:r>
-          </w:p>
-        </w:tc>
-        <w:tc>
-          <w:tcPr>
-            <w:tcW w:w="3152" w:type="dxa"/>
-            <w:tcBorders>
-              <w:left w:val="double" w:sz="4" w:space="0" w:color="4472C4" w:themeColor="accent1"/>
-            </w:tcBorders>
-          </w:tcPr>
-          <w:p>
-            <w:pPr>
-              <w:cnfStyle w:val="000000000000" w:firstRow="0" w:lastRow="0" w:firstColumn="0" w:lastColumn="0" w:oddVBand="0" w:evenVBand="0" w:oddHBand="0" w:evenHBand="0" w:firstRowFirstColumn="0" w:firstRowLastColumn="0" w:lastRowFirstColumn="0" w:lastRowLastColumn="0"/>
-              <w:rPr>
-                <w:rFonts w:ascii="Univers" w:hAnsi="Univers" w:cs="ArialNarrow"/>
-                <w:sz w:val="20"/>
-                <w:szCs w:val="20"/>
-              </w:rPr>
-            </w:pPr>
-            <w:r>
-              <w:rPr>
-                <w:rFonts w:ascii="Univers" w:hAnsi="Univers" w:cs="ArialNarrow"/>
-                <w:sz w:val="20"/>
-                <w:szCs w:val="20"/>
-              </w:rPr>
-              <w:t>Locale adibito a deposito delle materie prime e dei prodotti finiti</w:t>
-            </w:r>
-          </w:p>
-        </w:tc>
-        <w:tc>
-          <w:tcPr>
-            <w:tcW w:w="1790" w:type="dxa"/>
-            <w:tcBorders>
-              <w:left w:val="double" w:sz="4" w:space="0" w:color="4472C4" w:themeColor="accent1"/>
-            </w:tcBorders>
-          </w:tcPr>
-          <w:p>
-            <w:pPr>
-              <w:cnfStyle w:val="000000000000" w:firstRow="0" w:lastRow="0" w:firstColumn="0" w:lastColumn="0" w:oddVBand="0" w:evenVBand="0" w:oddHBand="0" w:evenHBand="0" w:firstRowFirstColumn="0" w:firstRowLastColumn="0" w:lastRowFirstColumn="0" w:lastRowLastColumn="0"/>
-              <w:rPr>
-                <w:rFonts w:ascii="Univers" w:hAnsi="Univers"/>
-                <w:sz w:val="20"/>
-                <w:szCs w:val="20"/>
-              </w:rPr>
-            </w:pPr>
-            <w:r>
-              <w:rPr>
-                <w:rFonts w:ascii="Univers" w:hAnsi="Univers"/>
-                <w:sz w:val="20"/>
-                <w:szCs w:val="20"/>
-              </w:rPr>
-              <w:t>Deposito</w:t>
-            </w:r>
-          </w:p>
-        </w:tc>
-        <w:tc>
-          <w:tcPr>
-            <w:tcW w:w="2682" w:type="dxa"/>
-            <w:tcBorders>
-              <w:left w:val="double" w:sz="4" w:space="0" w:color="4472C4" w:themeColor="accent1"/>
-            </w:tcBorders>
-          </w:tcPr>
-          <w:p>
-            <w:pPr>
-              <w:cnfStyle w:val="000000000000" w:firstRow="0" w:lastRow="0" w:firstColumn="0" w:lastColumn="0" w:oddVBand="0" w:evenVBand="0" w:oddHBand="0" w:evenHBand="0" w:firstRowFirstColumn="0" w:firstRowLastColumn="0" w:lastRowFirstColumn="0" w:lastRowLastColumn="0"/>
-              <w:rPr>
-                <w:rFonts w:ascii="Univers" w:hAnsi="Univers"/>
-                <w:sz w:val="20"/>
-                <w:szCs w:val="20"/>
-              </w:rPr>
-            </w:pPr>
-            <w:r>
-              <w:rPr>
-                <w:rFonts w:ascii="Univers" w:hAnsi="Univers"/>
-                <w:sz w:val="20"/>
-                <w:szCs w:val="20"/>
-              </w:rPr>
-              <w:t>Materie prime, semilavorati, prodotti finiti, codice identificativo, dipendenti,</w:t>
+              <w:t>Fornitori, Clienti, dipendenti</w:t>
             </w:r>
           </w:p>
         </w:tc>
@@ -9230,7 +8976,7 @@
                 <w:sz w:val="20"/>
                 <w:szCs w:val="20"/>
               </w:rPr>
-              <w:t>Materie prime</w:t>
+              <w:t>Dipendenti</w:t>
             </w:r>
           </w:p>
         </w:tc>
@@ -9256,7 +9002,7 @@
                 <w:sz w:val="20"/>
                 <w:szCs w:val="20"/>
               </w:rPr>
-              <w:t xml:space="preserve">Materiale acquistato dal fornitore, per la produzione delle suole </w:t>
+              <w:t xml:space="preserve">Lavoratore subordinato all’interno dell’azienda </w:t>
             </w:r>
           </w:p>
         </w:tc>
@@ -9300,14 +9046,14 @@
                 <w:sz w:val="20"/>
                 <w:szCs w:val="20"/>
               </w:rPr>
-              <w:t>Fornitori, magazzino, dipendenti, acquisto, prezzi</w:t>
+              <w:t xml:space="preserve">Magazzino, stipendi, autisti, contratto stipulato, </w:t>
             </w:r>
           </w:p>
         </w:tc>
       </w:tr>
       <w:tr>
         <w:trPr>
-          <w:trHeight w:val="541"/>
+          <w:trHeight w:val="651"/>
         </w:trPr>
         <w:tc>
           <w:tcPr>
@@ -9331,7 +9077,7 @@
                 <w:sz w:val="20"/>
                 <w:szCs w:val="20"/>
               </w:rPr>
-              <w:t>Prezzi</w:t>
+              <w:t>Fornitori</w:t>
             </w:r>
           </w:p>
         </w:tc>
@@ -9344,6 +9090,9 @@
           </w:tcPr>
           <w:p>
             <w:pPr>
+              <w:autoSpaceDE w:val="0"/>
+              <w:autoSpaceDN w:val="0"/>
+              <w:adjustRightInd w:val="0"/>
               <w:cnfStyle w:val="000000000000" w:firstRow="0" w:lastRow="0" w:firstColumn="0" w:lastColumn="0" w:oddVBand="0" w:evenVBand="0" w:oddHBand="0" w:evenHBand="0" w:firstRowFirstColumn="0" w:firstRowLastColumn="0" w:lastRowFirstColumn="0" w:lastRowLastColumn="0"/>
               <w:rPr>
                 <w:rFonts w:ascii="Univers" w:hAnsi="Univers" w:cs="ArialNarrow"/>
@@ -9357,39 +9106,34 @@
                 <w:sz w:val="20"/>
                 <w:szCs w:val="20"/>
               </w:rPr>
-              <w:t xml:space="preserve">Valore di scambio dei vari prodotti finiti e delle materie prime </w:t>
-            </w:r>
-          </w:p>
-        </w:tc>
-        <w:tc>
-          <w:tcPr>
-            <w:tcW w:w="1790" w:type="dxa"/>
-            <w:tcBorders>
-              <w:left w:val="double" w:sz="4" w:space="0" w:color="4472C4" w:themeColor="accent1"/>
-            </w:tcBorders>
-          </w:tcPr>
-          <w:p>
-            <w:pPr>
+              <w:t>Azienda esterna che rifornisce l’azienda in</w:t>
+            </w:r>
+          </w:p>
+          <w:p>
+            <w:pPr>
+              <w:autoSpaceDE w:val="0"/>
+              <w:autoSpaceDN w:val="0"/>
+              <w:adjustRightInd w:val="0"/>
               <w:cnfStyle w:val="000000000000" w:firstRow="0" w:lastRow="0" w:firstColumn="0" w:lastColumn="0" w:oddVBand="0" w:evenVBand="0" w:oddHBand="0" w:evenHBand="0" w:firstRowFirstColumn="0" w:firstRowLastColumn="0" w:lastRowFirstColumn="0" w:lastRowLastColumn="0"/>
               <w:rPr>
-                <w:rFonts w:ascii="Univers" w:hAnsi="Univers"/>
+                <w:rFonts w:ascii="Univers" w:hAnsi="Univers" w:cs="ArialNarrow"/>
                 <w:sz w:val="20"/>
                 <w:szCs w:val="20"/>
               </w:rPr>
             </w:pPr>
             <w:r>
               <w:rPr>
-                <w:rFonts w:ascii="Univers" w:hAnsi="Univers"/>
+                <w:rFonts w:ascii="Univers" w:hAnsi="Univers" w:cs="ArialNarrow"/>
                 <w:sz w:val="20"/>
                 <w:szCs w:val="20"/>
               </w:rPr>
-              <w:t xml:space="preserve">Costi, importi </w:t>
-            </w:r>
-          </w:p>
-        </w:tc>
-        <w:tc>
-          <w:tcPr>
-            <w:tcW w:w="2682" w:type="dxa"/>
+              <w:t>questione dei materiali che servono alla stessa per il normale svolgimento del proprio operato.</w:t>
+            </w:r>
+          </w:p>
+        </w:tc>
+        <w:tc>
+          <w:tcPr>
+            <w:tcW w:w="1790" w:type="dxa"/>
             <w:tcBorders>
               <w:left w:val="double" w:sz="4" w:space="0" w:color="4472C4" w:themeColor="accent1"/>
             </w:tcBorders>
@@ -9398,18 +9142,702 @@
             <w:pPr>
               <w:cnfStyle w:val="000000000000" w:firstRow="0" w:lastRow="0" w:firstColumn="0" w:lastColumn="0" w:oddVBand="0" w:evenVBand="0" w:oddHBand="0" w:evenHBand="0" w:firstRowFirstColumn="0" w:firstRowLastColumn="0" w:lastRowFirstColumn="0" w:lastRowLastColumn="0"/>
               <w:rPr>
-                <w:rFonts w:ascii="Univers" w:hAnsi="Univers"/>
+                <w:rFonts w:ascii="Univers" w:hAnsi="Univers" w:cs="ArialNarrow"/>
                 <w:sz w:val="20"/>
                 <w:szCs w:val="20"/>
               </w:rPr>
             </w:pPr>
             <w:r>
               <w:rPr>
-                <w:rFonts w:ascii="Univers" w:hAnsi="Univers"/>
+                <w:rFonts w:ascii="Univers" w:hAnsi="Univers" w:cs="ArialNarrow"/>
                 <w:sz w:val="20"/>
                 <w:szCs w:val="20"/>
               </w:rPr>
+              <w:t xml:space="preserve">Grossista, </w:t>
+            </w:r>
+          </w:p>
+        </w:tc>
+        <w:tc>
+          <w:tcPr>
+            <w:tcW w:w="2682" w:type="dxa"/>
+            <w:tcBorders>
+              <w:left w:val="double" w:sz="4" w:space="0" w:color="4472C4" w:themeColor="accent1"/>
+            </w:tcBorders>
+          </w:tcPr>
+          <w:p>
+            <w:pPr>
+              <w:cnfStyle w:val="000000000000" w:firstRow="0" w:lastRow="0" w:firstColumn="0" w:lastColumn="0" w:oddVBand="0" w:evenVBand="0" w:oddHBand="0" w:evenHBand="0" w:firstRowFirstColumn="0" w:firstRowLastColumn="0" w:lastRowFirstColumn="0" w:lastRowLastColumn="0"/>
+              <w:rPr>
+                <w:rFonts w:ascii="Univers" w:hAnsi="Univers"/>
+                <w:sz w:val="20"/>
+                <w:szCs w:val="20"/>
+              </w:rPr>
+            </w:pPr>
+            <w:r>
+              <w:rPr>
+                <w:rFonts w:ascii="Univers" w:hAnsi="Univers"/>
+                <w:sz w:val="20"/>
+                <w:szCs w:val="20"/>
+              </w:rPr>
+              <w:t>Materie prime, acquisto, codice identificativo, prezzi</w:t>
+            </w:r>
+          </w:p>
+        </w:tc>
+      </w:tr>
+      <w:tr>
+        <w:trPr>
+          <w:cnfStyle w:val="000000100000" w:firstRow="0" w:lastRow="0" w:firstColumn="0" w:lastColumn="0" w:oddVBand="0" w:evenVBand="0" w:oddHBand="1" w:evenHBand="0" w:firstRowFirstColumn="0" w:firstRowLastColumn="0" w:lastRowFirstColumn="0" w:lastRowLastColumn="0"/>
+          <w:trHeight w:val="545"/>
+        </w:trPr>
+        <w:tc>
+          <w:tcPr>
+            <w:cnfStyle w:val="001000000000" w:firstRow="0" w:lastRow="0" w:firstColumn="1" w:lastColumn="0" w:oddVBand="0" w:evenVBand="0" w:oddHBand="0" w:evenHBand="0" w:firstRowFirstColumn="0" w:firstRowLastColumn="0" w:lastRowFirstColumn="0" w:lastRowLastColumn="0"/>
+            <w:tcW w:w="2783" w:type="dxa"/>
+            <w:tcBorders>
+              <w:right w:val="double" w:sz="4" w:space="0" w:color="4472C4" w:themeColor="accent1"/>
+            </w:tcBorders>
+          </w:tcPr>
+          <w:p>
+            <w:pPr>
+              <w:rPr>
+                <w:rFonts w:ascii="Univers" w:hAnsi="Univers"/>
+                <w:sz w:val="20"/>
+                <w:szCs w:val="20"/>
+              </w:rPr>
+            </w:pPr>
+            <w:r>
+              <w:rPr>
+                <w:rFonts w:ascii="Univers" w:hAnsi="Univers"/>
+                <w:sz w:val="20"/>
+                <w:szCs w:val="20"/>
+              </w:rPr>
+              <w:t>Magazzino</w:t>
+            </w:r>
+          </w:p>
+        </w:tc>
+        <w:tc>
+          <w:tcPr>
+            <w:tcW w:w="3152" w:type="dxa"/>
+            <w:tcBorders>
+              <w:left w:val="double" w:sz="4" w:space="0" w:color="4472C4" w:themeColor="accent1"/>
+            </w:tcBorders>
+          </w:tcPr>
+          <w:p>
+            <w:pPr>
+              <w:cnfStyle w:val="000000100000" w:firstRow="0" w:lastRow="0" w:firstColumn="0" w:lastColumn="0" w:oddVBand="0" w:evenVBand="0" w:oddHBand="1" w:evenHBand="0" w:firstRowFirstColumn="0" w:firstRowLastColumn="0" w:lastRowFirstColumn="0" w:lastRowLastColumn="0"/>
+              <w:rPr>
+                <w:rFonts w:ascii="Univers" w:hAnsi="Univers" w:cs="ArialNarrow"/>
+                <w:sz w:val="20"/>
+                <w:szCs w:val="20"/>
+              </w:rPr>
+            </w:pPr>
+            <w:r>
+              <w:rPr>
+                <w:rFonts w:ascii="Univers" w:hAnsi="Univers" w:cs="ArialNarrow"/>
+                <w:sz w:val="20"/>
+                <w:szCs w:val="20"/>
+              </w:rPr>
+              <w:t>Locale adibito a deposito delle materie prime e dei prodotti finiti</w:t>
+            </w:r>
+          </w:p>
+        </w:tc>
+        <w:tc>
+          <w:tcPr>
+            <w:tcW w:w="1790" w:type="dxa"/>
+            <w:tcBorders>
+              <w:left w:val="double" w:sz="4" w:space="0" w:color="4472C4" w:themeColor="accent1"/>
+            </w:tcBorders>
+          </w:tcPr>
+          <w:p>
+            <w:pPr>
+              <w:cnfStyle w:val="000000100000" w:firstRow="0" w:lastRow="0" w:firstColumn="0" w:lastColumn="0" w:oddVBand="0" w:evenVBand="0" w:oddHBand="1" w:evenHBand="0" w:firstRowFirstColumn="0" w:firstRowLastColumn="0" w:lastRowFirstColumn="0" w:lastRowLastColumn="0"/>
+              <w:rPr>
+                <w:rFonts w:ascii="Univers" w:hAnsi="Univers"/>
+                <w:sz w:val="20"/>
+                <w:szCs w:val="20"/>
+              </w:rPr>
+            </w:pPr>
+            <w:r>
+              <w:rPr>
+                <w:rFonts w:ascii="Univers" w:hAnsi="Univers"/>
+                <w:sz w:val="20"/>
+                <w:szCs w:val="20"/>
+              </w:rPr>
+              <w:t>Deposito</w:t>
+            </w:r>
+          </w:p>
+        </w:tc>
+        <w:tc>
+          <w:tcPr>
+            <w:tcW w:w="2682" w:type="dxa"/>
+            <w:tcBorders>
+              <w:left w:val="double" w:sz="4" w:space="0" w:color="4472C4" w:themeColor="accent1"/>
+            </w:tcBorders>
+          </w:tcPr>
+          <w:p>
+            <w:pPr>
+              <w:cnfStyle w:val="000000100000" w:firstRow="0" w:lastRow="0" w:firstColumn="0" w:lastColumn="0" w:oddVBand="0" w:evenVBand="0" w:oddHBand="1" w:evenHBand="0" w:firstRowFirstColumn="0" w:firstRowLastColumn="0" w:lastRowFirstColumn="0" w:lastRowLastColumn="0"/>
+              <w:rPr>
+                <w:rFonts w:ascii="Univers" w:hAnsi="Univers"/>
+                <w:sz w:val="20"/>
+                <w:szCs w:val="20"/>
+              </w:rPr>
+            </w:pPr>
+            <w:r>
+              <w:rPr>
+                <w:rFonts w:ascii="Univers" w:hAnsi="Univers"/>
+                <w:sz w:val="20"/>
+                <w:szCs w:val="20"/>
+              </w:rPr>
+              <w:t>Materie prime, semilavorati, prodotti finiti, codice identificativo, dipendenti,</w:t>
+            </w:r>
+          </w:p>
+        </w:tc>
+      </w:tr>
+      <w:tr>
+        <w:trPr>
+          <w:trHeight w:val="324"/>
+        </w:trPr>
+        <w:tc>
+          <w:tcPr>
+            <w:cnfStyle w:val="001000000000" w:firstRow="0" w:lastRow="0" w:firstColumn="1" w:lastColumn="0" w:oddVBand="0" w:evenVBand="0" w:oddHBand="0" w:evenHBand="0" w:firstRowFirstColumn="0" w:firstRowLastColumn="0" w:lastRowFirstColumn="0" w:lastRowLastColumn="0"/>
+            <w:tcW w:w="2783" w:type="dxa"/>
+            <w:tcBorders>
+              <w:right w:val="double" w:sz="4" w:space="0" w:color="4472C4" w:themeColor="accent1"/>
+            </w:tcBorders>
+          </w:tcPr>
+          <w:p>
+            <w:pPr>
+              <w:rPr>
+                <w:rFonts w:ascii="Univers" w:hAnsi="Univers"/>
+                <w:sz w:val="20"/>
+                <w:szCs w:val="20"/>
+              </w:rPr>
+            </w:pPr>
+            <w:r>
+              <w:rPr>
+                <w:rFonts w:ascii="Univers" w:hAnsi="Univers"/>
+                <w:sz w:val="20"/>
+                <w:szCs w:val="20"/>
+              </w:rPr>
+              <w:t>Materie prime</w:t>
+            </w:r>
+          </w:p>
+        </w:tc>
+        <w:tc>
+          <w:tcPr>
+            <w:tcW w:w="3152" w:type="dxa"/>
+            <w:tcBorders>
+              <w:left w:val="double" w:sz="4" w:space="0" w:color="4472C4" w:themeColor="accent1"/>
+            </w:tcBorders>
+          </w:tcPr>
+          <w:p>
+            <w:pPr>
+              <w:cnfStyle w:val="000000000000" w:firstRow="0" w:lastRow="0" w:firstColumn="0" w:lastColumn="0" w:oddVBand="0" w:evenVBand="0" w:oddHBand="0" w:evenHBand="0" w:firstRowFirstColumn="0" w:firstRowLastColumn="0" w:lastRowFirstColumn="0" w:lastRowLastColumn="0"/>
+              <w:rPr>
+                <w:rFonts w:ascii="Univers" w:hAnsi="Univers" w:cs="ArialNarrow"/>
+                <w:sz w:val="20"/>
+                <w:szCs w:val="20"/>
+              </w:rPr>
+            </w:pPr>
+            <w:r>
+              <w:rPr>
+                <w:rFonts w:ascii="Univers" w:hAnsi="Univers" w:cs="ArialNarrow"/>
+                <w:sz w:val="20"/>
+                <w:szCs w:val="20"/>
+              </w:rPr>
+              <w:t xml:space="preserve">Materiale acquistato dal fornitore, per la produzione delle suole </w:t>
+            </w:r>
+          </w:p>
+        </w:tc>
+        <w:tc>
+          <w:tcPr>
+            <w:tcW w:w="1790" w:type="dxa"/>
+            <w:tcBorders>
+              <w:left w:val="double" w:sz="4" w:space="0" w:color="4472C4" w:themeColor="accent1"/>
+            </w:tcBorders>
+          </w:tcPr>
+          <w:p>
+            <w:pPr>
+              <w:cnfStyle w:val="000000000000" w:firstRow="0" w:lastRow="0" w:firstColumn="0" w:lastColumn="0" w:oddVBand="0" w:evenVBand="0" w:oddHBand="0" w:evenHBand="0" w:firstRowFirstColumn="0" w:firstRowLastColumn="0" w:lastRowFirstColumn="0" w:lastRowLastColumn="0"/>
+              <w:rPr>
+                <w:rFonts w:ascii="Univers" w:hAnsi="Univers"/>
+                <w:sz w:val="20"/>
+                <w:szCs w:val="20"/>
+              </w:rPr>
+            </w:pPr>
+          </w:p>
+        </w:tc>
+        <w:tc>
+          <w:tcPr>
+            <w:tcW w:w="2682" w:type="dxa"/>
+            <w:tcBorders>
+              <w:left w:val="double" w:sz="4" w:space="0" w:color="4472C4" w:themeColor="accent1"/>
+            </w:tcBorders>
+          </w:tcPr>
+          <w:p>
+            <w:pPr>
+              <w:cnfStyle w:val="000000000000" w:firstRow="0" w:lastRow="0" w:firstColumn="0" w:lastColumn="0" w:oddVBand="0" w:evenVBand="0" w:oddHBand="0" w:evenHBand="0" w:firstRowFirstColumn="0" w:firstRowLastColumn="0" w:lastRowFirstColumn="0" w:lastRowLastColumn="0"/>
+              <w:rPr>
+                <w:rFonts w:ascii="Univers" w:hAnsi="Univers"/>
+                <w:sz w:val="20"/>
+                <w:szCs w:val="20"/>
+              </w:rPr>
+            </w:pPr>
+            <w:r>
+              <w:rPr>
+                <w:rFonts w:ascii="Univers" w:hAnsi="Univers"/>
+                <w:sz w:val="20"/>
+                <w:szCs w:val="20"/>
+              </w:rPr>
+              <w:t>Fornitori, magazzino, dipendenti, acquisto, prezzi</w:t>
+            </w:r>
+          </w:p>
+        </w:tc>
+      </w:tr>
+      <w:tr>
+        <w:trPr>
+          <w:cnfStyle w:val="000000100000" w:firstRow="0" w:lastRow="0" w:firstColumn="0" w:lastColumn="0" w:oddVBand="0" w:evenVBand="0" w:oddHBand="1" w:evenHBand="0" w:firstRowFirstColumn="0" w:firstRowLastColumn="0" w:lastRowFirstColumn="0" w:lastRowLastColumn="0"/>
+          <w:trHeight w:val="541"/>
+        </w:trPr>
+        <w:tc>
+          <w:tcPr>
+            <w:cnfStyle w:val="001000000000" w:firstRow="0" w:lastRow="0" w:firstColumn="1" w:lastColumn="0" w:oddVBand="0" w:evenVBand="0" w:oddHBand="0" w:evenHBand="0" w:firstRowFirstColumn="0" w:firstRowLastColumn="0" w:lastRowFirstColumn="0" w:lastRowLastColumn="0"/>
+            <w:tcW w:w="2783" w:type="dxa"/>
+            <w:tcBorders>
+              <w:right w:val="double" w:sz="4" w:space="0" w:color="4472C4" w:themeColor="accent1"/>
+            </w:tcBorders>
+          </w:tcPr>
+          <w:p>
+            <w:pPr>
+              <w:rPr>
+                <w:rFonts w:ascii="Univers" w:hAnsi="Univers"/>
+                <w:sz w:val="20"/>
+                <w:szCs w:val="20"/>
+              </w:rPr>
+            </w:pPr>
+            <w:r>
+              <w:rPr>
+                <w:rFonts w:ascii="Univers" w:hAnsi="Univers"/>
+                <w:sz w:val="20"/>
+                <w:szCs w:val="20"/>
+              </w:rPr>
+              <w:t>Prezzi</w:t>
+            </w:r>
+          </w:p>
+        </w:tc>
+        <w:tc>
+          <w:tcPr>
+            <w:tcW w:w="3152" w:type="dxa"/>
+            <w:tcBorders>
+              <w:left w:val="double" w:sz="4" w:space="0" w:color="4472C4" w:themeColor="accent1"/>
+            </w:tcBorders>
+          </w:tcPr>
+          <w:p>
+            <w:pPr>
+              <w:cnfStyle w:val="000000100000" w:firstRow="0" w:lastRow="0" w:firstColumn="0" w:lastColumn="0" w:oddVBand="0" w:evenVBand="0" w:oddHBand="1" w:evenHBand="0" w:firstRowFirstColumn="0" w:firstRowLastColumn="0" w:lastRowFirstColumn="0" w:lastRowLastColumn="0"/>
+              <w:rPr>
+                <w:rFonts w:ascii="Univers" w:hAnsi="Univers" w:cs="ArialNarrow"/>
+                <w:sz w:val="20"/>
+                <w:szCs w:val="20"/>
+              </w:rPr>
+            </w:pPr>
+            <w:r>
+              <w:rPr>
+                <w:rFonts w:ascii="Univers" w:hAnsi="Univers" w:cs="ArialNarrow"/>
+                <w:sz w:val="20"/>
+                <w:szCs w:val="20"/>
+              </w:rPr>
+              <w:t xml:space="preserve">Valore di scambio dei vari prodotti finiti e delle materie prime </w:t>
+            </w:r>
+          </w:p>
+        </w:tc>
+        <w:tc>
+          <w:tcPr>
+            <w:tcW w:w="1790" w:type="dxa"/>
+            <w:tcBorders>
+              <w:left w:val="double" w:sz="4" w:space="0" w:color="4472C4" w:themeColor="accent1"/>
+            </w:tcBorders>
+          </w:tcPr>
+          <w:p>
+            <w:pPr>
+              <w:cnfStyle w:val="000000100000" w:firstRow="0" w:lastRow="0" w:firstColumn="0" w:lastColumn="0" w:oddVBand="0" w:evenVBand="0" w:oddHBand="1" w:evenHBand="0" w:firstRowFirstColumn="0" w:firstRowLastColumn="0" w:lastRowFirstColumn="0" w:lastRowLastColumn="0"/>
+              <w:rPr>
+                <w:rFonts w:ascii="Univers" w:hAnsi="Univers"/>
+                <w:sz w:val="20"/>
+                <w:szCs w:val="20"/>
+              </w:rPr>
+            </w:pPr>
+            <w:r>
+              <w:rPr>
+                <w:rFonts w:ascii="Univers" w:hAnsi="Univers"/>
+                <w:sz w:val="20"/>
+                <w:szCs w:val="20"/>
+              </w:rPr>
+              <w:t xml:space="preserve">Costi, importi </w:t>
+            </w:r>
+          </w:p>
+        </w:tc>
+        <w:tc>
+          <w:tcPr>
+            <w:tcW w:w="2682" w:type="dxa"/>
+            <w:tcBorders>
+              <w:left w:val="double" w:sz="4" w:space="0" w:color="4472C4" w:themeColor="accent1"/>
+            </w:tcBorders>
+          </w:tcPr>
+          <w:p>
+            <w:pPr>
+              <w:cnfStyle w:val="000000100000" w:firstRow="0" w:lastRow="0" w:firstColumn="0" w:lastColumn="0" w:oddVBand="0" w:evenVBand="0" w:oddHBand="1" w:evenHBand="0" w:firstRowFirstColumn="0" w:firstRowLastColumn="0" w:lastRowFirstColumn="0" w:lastRowLastColumn="0"/>
+              <w:rPr>
+                <w:rFonts w:ascii="Univers" w:hAnsi="Univers"/>
+                <w:sz w:val="20"/>
+                <w:szCs w:val="20"/>
+              </w:rPr>
+            </w:pPr>
+            <w:r>
+              <w:rPr>
+                <w:rFonts w:ascii="Univers" w:hAnsi="Univers"/>
+                <w:sz w:val="20"/>
+                <w:szCs w:val="20"/>
+              </w:rPr>
               <w:t>Materie prime, prodotti finiti, semilavorato, contratto stipulato, cliente, fornitori, acquisto</w:t>
+            </w:r>
+          </w:p>
+        </w:tc>
+      </w:tr>
+      <w:tr>
+        <w:trPr>
+          <w:trHeight w:val="324"/>
+        </w:trPr>
+        <w:tc>
+          <w:tcPr>
+            <w:cnfStyle w:val="001000000000" w:firstRow="0" w:lastRow="0" w:firstColumn="1" w:lastColumn="0" w:oddVBand="0" w:evenVBand="0" w:oddHBand="0" w:evenHBand="0" w:firstRowFirstColumn="0" w:firstRowLastColumn="0" w:lastRowFirstColumn="0" w:lastRowLastColumn="0"/>
+            <w:tcW w:w="2783" w:type="dxa"/>
+            <w:tcBorders>
+              <w:right w:val="double" w:sz="4" w:space="0" w:color="4472C4" w:themeColor="accent1"/>
+            </w:tcBorders>
+          </w:tcPr>
+          <w:p>
+            <w:pPr>
+              <w:rPr>
+                <w:rFonts w:ascii="Univers" w:hAnsi="Univers"/>
+                <w:sz w:val="20"/>
+                <w:szCs w:val="20"/>
+              </w:rPr>
+            </w:pPr>
+            <w:r>
+              <w:rPr>
+                <w:rFonts w:ascii="Univers" w:hAnsi="Univers"/>
+                <w:sz w:val="20"/>
+                <w:szCs w:val="20"/>
+              </w:rPr>
+              <w:t>Prodotto finiti</w:t>
+            </w:r>
+          </w:p>
+        </w:tc>
+        <w:tc>
+          <w:tcPr>
+            <w:tcW w:w="3152" w:type="dxa"/>
+            <w:tcBorders>
+              <w:left w:val="double" w:sz="4" w:space="0" w:color="4472C4" w:themeColor="accent1"/>
+            </w:tcBorders>
+          </w:tcPr>
+          <w:p>
+            <w:pPr>
+              <w:cnfStyle w:val="000000000000" w:firstRow="0" w:lastRow="0" w:firstColumn="0" w:lastColumn="0" w:oddVBand="0" w:evenVBand="0" w:oddHBand="0" w:evenHBand="0" w:firstRowFirstColumn="0" w:firstRowLastColumn="0" w:lastRowFirstColumn="0" w:lastRowLastColumn="0"/>
+              <w:rPr>
+                <w:rFonts w:ascii="Univers" w:hAnsi="Univers" w:cs="ArialNarrow"/>
+                <w:sz w:val="20"/>
+                <w:szCs w:val="20"/>
+              </w:rPr>
+            </w:pPr>
+            <w:r>
+              <w:rPr>
+                <w:rFonts w:ascii="Univers" w:hAnsi="Univers" w:cs="ArialNarrow"/>
+                <w:sz w:val="20"/>
+                <w:szCs w:val="20"/>
+              </w:rPr>
+              <w:t>Prodotti completi e fabbricati dall’azienda attraverso la catena di montaggio</w:t>
+            </w:r>
+          </w:p>
+        </w:tc>
+        <w:tc>
+          <w:tcPr>
+            <w:tcW w:w="1790" w:type="dxa"/>
+            <w:tcBorders>
+              <w:left w:val="double" w:sz="4" w:space="0" w:color="4472C4" w:themeColor="accent1"/>
+            </w:tcBorders>
+          </w:tcPr>
+          <w:p>
+            <w:pPr>
+              <w:cnfStyle w:val="000000000000" w:firstRow="0" w:lastRow="0" w:firstColumn="0" w:lastColumn="0" w:oddVBand="0" w:evenVBand="0" w:oddHBand="0" w:evenHBand="0" w:firstRowFirstColumn="0" w:firstRowLastColumn="0" w:lastRowFirstColumn="0" w:lastRowLastColumn="0"/>
+              <w:rPr>
+                <w:rFonts w:ascii="Univers" w:hAnsi="Univers"/>
+                <w:sz w:val="20"/>
+                <w:szCs w:val="20"/>
+              </w:rPr>
+            </w:pPr>
+            <w:r>
+              <w:rPr>
+                <w:rFonts w:ascii="Univers" w:hAnsi="Univers"/>
+                <w:sz w:val="20"/>
+                <w:szCs w:val="20"/>
+              </w:rPr>
+              <w:t>Prodotti</w:t>
+            </w:r>
+          </w:p>
+        </w:tc>
+        <w:tc>
+          <w:tcPr>
+            <w:tcW w:w="2682" w:type="dxa"/>
+            <w:tcBorders>
+              <w:left w:val="double" w:sz="4" w:space="0" w:color="4472C4" w:themeColor="accent1"/>
+            </w:tcBorders>
+          </w:tcPr>
+          <w:p>
+            <w:pPr>
+              <w:cnfStyle w:val="000000000000" w:firstRow="0" w:lastRow="0" w:firstColumn="0" w:lastColumn="0" w:oddVBand="0" w:evenVBand="0" w:oddHBand="0" w:evenHBand="0" w:firstRowFirstColumn="0" w:firstRowLastColumn="0" w:lastRowFirstColumn="0" w:lastRowLastColumn="0"/>
+              <w:rPr>
+                <w:rFonts w:ascii="Univers" w:hAnsi="Univers"/>
+                <w:sz w:val="20"/>
+                <w:szCs w:val="20"/>
+              </w:rPr>
+            </w:pPr>
+            <w:r>
+              <w:rPr>
+                <w:rFonts w:ascii="Univers" w:hAnsi="Univers"/>
+                <w:sz w:val="20"/>
+                <w:szCs w:val="20"/>
+              </w:rPr>
+              <w:t>Magazzino, codice identificativo</w:t>
+            </w:r>
+          </w:p>
+        </w:tc>
+      </w:tr>
+      <w:tr>
+        <w:trPr>
+          <w:cnfStyle w:val="000000100000" w:firstRow="0" w:lastRow="0" w:firstColumn="0" w:lastColumn="0" w:oddVBand="0" w:evenVBand="0" w:oddHBand="1" w:evenHBand="0" w:firstRowFirstColumn="0" w:firstRowLastColumn="0" w:lastRowFirstColumn="0" w:lastRowLastColumn="0"/>
+          <w:trHeight w:val="545"/>
+        </w:trPr>
+        <w:tc>
+          <w:tcPr>
+            <w:cnfStyle w:val="001000000000" w:firstRow="0" w:lastRow="0" w:firstColumn="1" w:lastColumn="0" w:oddVBand="0" w:evenVBand="0" w:oddHBand="0" w:evenHBand="0" w:firstRowFirstColumn="0" w:firstRowLastColumn="0" w:lastRowFirstColumn="0" w:lastRowLastColumn="0"/>
+            <w:tcW w:w="2783" w:type="dxa"/>
+            <w:tcBorders>
+              <w:right w:val="double" w:sz="4" w:space="0" w:color="4472C4" w:themeColor="accent1"/>
+            </w:tcBorders>
+          </w:tcPr>
+          <w:p>
+            <w:pPr>
+              <w:rPr>
+                <w:rFonts w:ascii="Univers" w:hAnsi="Univers"/>
+                <w:sz w:val="20"/>
+                <w:szCs w:val="20"/>
+              </w:rPr>
+            </w:pPr>
+            <w:r>
+              <w:rPr>
+                <w:rFonts w:ascii="Univers" w:hAnsi="Univers"/>
+                <w:sz w:val="20"/>
+                <w:szCs w:val="20"/>
+              </w:rPr>
+              <w:t>Semilavorato</w:t>
+            </w:r>
+          </w:p>
+        </w:tc>
+        <w:tc>
+          <w:tcPr>
+            <w:tcW w:w="3152" w:type="dxa"/>
+            <w:tcBorders>
+              <w:left w:val="double" w:sz="4" w:space="0" w:color="4472C4" w:themeColor="accent1"/>
+            </w:tcBorders>
+          </w:tcPr>
+          <w:p>
+            <w:pPr>
+              <w:cnfStyle w:val="000000100000" w:firstRow="0" w:lastRow="0" w:firstColumn="0" w:lastColumn="0" w:oddVBand="0" w:evenVBand="0" w:oddHBand="1" w:evenHBand="0" w:firstRowFirstColumn="0" w:firstRowLastColumn="0" w:lastRowFirstColumn="0" w:lastRowLastColumn="0"/>
+              <w:rPr>
+                <w:rFonts w:ascii="Univers" w:hAnsi="Univers" w:cs="ArialNarrow"/>
+                <w:sz w:val="20"/>
+                <w:szCs w:val="20"/>
+              </w:rPr>
+            </w:pPr>
+            <w:r>
+              <w:rPr>
+                <w:rFonts w:ascii="Univers" w:hAnsi="Univers" w:cs="ArialNarrow"/>
+                <w:sz w:val="20"/>
+                <w:szCs w:val="20"/>
+              </w:rPr>
+              <w:t>Inserti</w:t>
+            </w:r>
+            <w:r>
+              <w:rPr>
+                <w:rFonts w:ascii="Univers" w:hAnsi="Univers"/>
+                <w:color w:val="000000" w:themeColor="text1"/>
+                <w:sz w:val="20"/>
+                <w:szCs w:val="20"/>
+              </w:rPr>
+              <w:t xml:space="preserve"> stampati internamente all’azienda o acquistati da fornitori terzi, che serviranno a dare vita a dei prodotti finiti.</w:t>
+            </w:r>
+          </w:p>
+        </w:tc>
+        <w:tc>
+          <w:tcPr>
+            <w:tcW w:w="1790" w:type="dxa"/>
+            <w:tcBorders>
+              <w:left w:val="double" w:sz="4" w:space="0" w:color="4472C4" w:themeColor="accent1"/>
+            </w:tcBorders>
+          </w:tcPr>
+          <w:p>
+            <w:pPr>
+              <w:cnfStyle w:val="000000100000" w:firstRow="0" w:lastRow="0" w:firstColumn="0" w:lastColumn="0" w:oddVBand="0" w:evenVBand="0" w:oddHBand="1" w:evenHBand="0" w:firstRowFirstColumn="0" w:firstRowLastColumn="0" w:lastRowFirstColumn="0" w:lastRowLastColumn="0"/>
+              <w:rPr>
+                <w:rFonts w:ascii="Univers" w:hAnsi="Univers"/>
+                <w:sz w:val="20"/>
+                <w:szCs w:val="20"/>
+              </w:rPr>
+            </w:pPr>
+            <w:r>
+              <w:rPr>
+                <w:rFonts w:ascii="Univers" w:hAnsi="Univers"/>
+                <w:sz w:val="20"/>
+                <w:szCs w:val="20"/>
+              </w:rPr>
+              <w:t>Prodotti semilavorati, inserti, accessorio</w:t>
+            </w:r>
+          </w:p>
+        </w:tc>
+        <w:tc>
+          <w:tcPr>
+            <w:tcW w:w="2682" w:type="dxa"/>
+            <w:tcBorders>
+              <w:left w:val="double" w:sz="4" w:space="0" w:color="4472C4" w:themeColor="accent1"/>
+            </w:tcBorders>
+          </w:tcPr>
+          <w:p>
+            <w:pPr>
+              <w:cnfStyle w:val="000000100000" w:firstRow="0" w:lastRow="0" w:firstColumn="0" w:lastColumn="0" w:oddVBand="0" w:evenVBand="0" w:oddHBand="1" w:evenHBand="0" w:firstRowFirstColumn="0" w:firstRowLastColumn="0" w:lastRowFirstColumn="0" w:lastRowLastColumn="0"/>
+              <w:rPr>
+                <w:rFonts w:ascii="Univers" w:hAnsi="Univers"/>
+                <w:sz w:val="20"/>
+                <w:szCs w:val="20"/>
+              </w:rPr>
+            </w:pPr>
+            <w:r>
+              <w:rPr>
+                <w:rFonts w:ascii="Univers" w:hAnsi="Univers"/>
+                <w:sz w:val="20"/>
+                <w:szCs w:val="20"/>
+              </w:rPr>
+              <w:t xml:space="preserve">Magazzino, codice identificativo, fornitori </w:t>
+            </w:r>
+          </w:p>
+        </w:tc>
+      </w:tr>
+      <w:tr>
+        <w:trPr>
+          <w:trHeight w:val="324"/>
+        </w:trPr>
+        <w:tc>
+          <w:tcPr>
+            <w:cnfStyle w:val="001000000000" w:firstRow="0" w:lastRow="0" w:firstColumn="1" w:lastColumn="0" w:oddVBand="0" w:evenVBand="0" w:oddHBand="0" w:evenHBand="0" w:firstRowFirstColumn="0" w:firstRowLastColumn="0" w:lastRowFirstColumn="0" w:lastRowLastColumn="0"/>
+            <w:tcW w:w="2783" w:type="dxa"/>
+            <w:tcBorders>
+              <w:right w:val="double" w:sz="4" w:space="0" w:color="4472C4" w:themeColor="accent1"/>
+            </w:tcBorders>
+          </w:tcPr>
+          <w:p>
+            <w:pPr>
+              <w:rPr>
+                <w:rFonts w:ascii="Univers" w:hAnsi="Univers"/>
+                <w:sz w:val="20"/>
+                <w:szCs w:val="20"/>
+              </w:rPr>
+            </w:pPr>
+            <w:r>
+              <w:rPr>
+                <w:rFonts w:ascii="Univers" w:hAnsi="Univers"/>
+                <w:sz w:val="20"/>
+                <w:szCs w:val="20"/>
+              </w:rPr>
+              <w:t>Stipendi</w:t>
+            </w:r>
+          </w:p>
+        </w:tc>
+        <w:tc>
+          <w:tcPr>
+            <w:tcW w:w="3152" w:type="dxa"/>
+            <w:tcBorders>
+              <w:left w:val="double" w:sz="4" w:space="0" w:color="4472C4" w:themeColor="accent1"/>
+            </w:tcBorders>
+          </w:tcPr>
+          <w:p>
+            <w:pPr>
+              <w:cnfStyle w:val="000000000000" w:firstRow="0" w:lastRow="0" w:firstColumn="0" w:lastColumn="0" w:oddVBand="0" w:evenVBand="0" w:oddHBand="0" w:evenHBand="0" w:firstRowFirstColumn="0" w:firstRowLastColumn="0" w:lastRowFirstColumn="0" w:lastRowLastColumn="0"/>
+              <w:rPr>
+                <w:rFonts w:ascii="Univers" w:hAnsi="Univers" w:cs="ArialNarrow"/>
+                <w:sz w:val="20"/>
+                <w:szCs w:val="20"/>
+              </w:rPr>
+            </w:pPr>
+            <w:r>
+              <w:rPr>
+                <w:rFonts w:ascii="Univers" w:hAnsi="Univers" w:cs="ArialNarrow"/>
+                <w:sz w:val="20"/>
+                <w:szCs w:val="20"/>
+              </w:rPr>
+              <w:t>Retribuzione in denaro che viene corrisposta ai dipendenti</w:t>
+            </w:r>
+          </w:p>
+        </w:tc>
+        <w:tc>
+          <w:tcPr>
+            <w:tcW w:w="1790" w:type="dxa"/>
+            <w:tcBorders>
+              <w:left w:val="double" w:sz="4" w:space="0" w:color="4472C4" w:themeColor="accent1"/>
+            </w:tcBorders>
+          </w:tcPr>
+          <w:p>
+            <w:pPr>
+              <w:cnfStyle w:val="000000000000" w:firstRow="0" w:lastRow="0" w:firstColumn="0" w:lastColumn="0" w:oddVBand="0" w:evenVBand="0" w:oddHBand="0" w:evenHBand="0" w:firstRowFirstColumn="0" w:firstRowLastColumn="0" w:lastRowFirstColumn="0" w:lastRowLastColumn="0"/>
+              <w:rPr>
+                <w:rFonts w:ascii="Univers" w:hAnsi="Univers"/>
+                <w:sz w:val="20"/>
+                <w:szCs w:val="20"/>
+              </w:rPr>
+            </w:pPr>
+            <w:r>
+              <w:rPr>
+                <w:rFonts w:ascii="Univers" w:hAnsi="Univers"/>
+                <w:sz w:val="20"/>
+                <w:szCs w:val="20"/>
+              </w:rPr>
+              <w:t>Retribuzione</w:t>
+            </w:r>
+          </w:p>
+        </w:tc>
+        <w:tc>
+          <w:tcPr>
+            <w:tcW w:w="2682" w:type="dxa"/>
+            <w:tcBorders>
+              <w:left w:val="double" w:sz="4" w:space="0" w:color="4472C4" w:themeColor="accent1"/>
+            </w:tcBorders>
+          </w:tcPr>
+          <w:p>
+            <w:pPr>
+              <w:cnfStyle w:val="000000000000" w:firstRow="0" w:lastRow="0" w:firstColumn="0" w:lastColumn="0" w:oddVBand="0" w:evenVBand="0" w:oddHBand="0" w:evenHBand="0" w:firstRowFirstColumn="0" w:firstRowLastColumn="0" w:lastRowFirstColumn="0" w:lastRowLastColumn="0"/>
+              <w:rPr>
+                <w:rFonts w:ascii="Univers" w:hAnsi="Univers"/>
+                <w:sz w:val="20"/>
+                <w:szCs w:val="20"/>
+              </w:rPr>
+            </w:pPr>
+            <w:r>
+              <w:rPr>
+                <w:rFonts w:ascii="Univers" w:hAnsi="Univers"/>
+                <w:sz w:val="20"/>
+                <w:szCs w:val="20"/>
+              </w:rPr>
+              <w:t>Dipendenti, prezzi, autisti</w:t>
             </w:r>
           </w:p>
         </w:tc>
@@ -9441,7 +9869,7 @@
                 <w:sz w:val="20"/>
                 <w:szCs w:val="20"/>
               </w:rPr>
-              <w:t>Prodotto finiti</w:t>
+              <w:t>Transazioni</w:t>
             </w:r>
           </w:p>
         </w:tc>
@@ -9467,7 +9895,7 @@
                 <w:sz w:val="20"/>
                 <w:szCs w:val="20"/>
               </w:rPr>
-              <w:t>Prodotti completi e fabbricati dall’azienda attraverso la catena di montaggio</w:t>
+              <w:t xml:space="preserve">Pagamento effettivo di un contratto stipulato tra l’azienda e i clienti/fornitori </w:t>
             </w:r>
           </w:p>
         </w:tc>
@@ -9487,14 +9915,6 @@
                 <w:szCs w:val="20"/>
               </w:rPr>
             </w:pPr>
-            <w:r>
-              <w:rPr>
-                <w:rFonts w:ascii="Univers" w:hAnsi="Univers"/>
-                <w:sz w:val="20"/>
-                <w:szCs w:val="20"/>
-              </w:rPr>
-              <w:t>Prodotti</w:t>
-            </w:r>
           </w:p>
         </w:tc>
         <w:tc>
@@ -9507,335 +9927,6 @@
           <w:p>
             <w:pPr>
               <w:cnfStyle w:val="000000100000" w:firstRow="0" w:lastRow="0" w:firstColumn="0" w:lastColumn="0" w:oddVBand="0" w:evenVBand="0" w:oddHBand="1" w:evenHBand="0" w:firstRowFirstColumn="0" w:firstRowLastColumn="0" w:lastRowFirstColumn="0" w:lastRowLastColumn="0"/>
-              <w:rPr>
-                <w:rFonts w:ascii="Univers" w:hAnsi="Univers"/>
-                <w:sz w:val="20"/>
-                <w:szCs w:val="20"/>
-              </w:rPr>
-            </w:pPr>
-            <w:r>
-              <w:rPr>
-                <w:rFonts w:ascii="Univers" w:hAnsi="Univers"/>
-                <w:sz w:val="20"/>
-                <w:szCs w:val="20"/>
-              </w:rPr>
-              <w:t>Magazzino, codice identificativo</w:t>
-            </w:r>
-          </w:p>
-        </w:tc>
-      </w:tr>
-      <w:tr>
-        <w:trPr>
-          <w:trHeight w:val="545"/>
-        </w:trPr>
-        <w:tc>
-          <w:tcPr>
-            <w:cnfStyle w:val="001000000000" w:firstRow="0" w:lastRow="0" w:firstColumn="1" w:lastColumn="0" w:oddVBand="0" w:evenVBand="0" w:oddHBand="0" w:evenHBand="0" w:firstRowFirstColumn="0" w:firstRowLastColumn="0" w:lastRowFirstColumn="0" w:lastRowLastColumn="0"/>
-            <w:tcW w:w="2783" w:type="dxa"/>
-            <w:tcBorders>
-              <w:right w:val="double" w:sz="4" w:space="0" w:color="4472C4" w:themeColor="accent1"/>
-            </w:tcBorders>
-          </w:tcPr>
-          <w:p>
-            <w:pPr>
-              <w:rPr>
-                <w:rFonts w:ascii="Univers" w:hAnsi="Univers"/>
-                <w:sz w:val="20"/>
-                <w:szCs w:val="20"/>
-              </w:rPr>
-            </w:pPr>
-            <w:r>
-              <w:rPr>
-                <w:rFonts w:ascii="Univers" w:hAnsi="Univers"/>
-                <w:sz w:val="20"/>
-                <w:szCs w:val="20"/>
-              </w:rPr>
-              <w:t>Semilavorato</w:t>
-            </w:r>
-          </w:p>
-        </w:tc>
-        <w:tc>
-          <w:tcPr>
-            <w:tcW w:w="3152" w:type="dxa"/>
-            <w:tcBorders>
-              <w:left w:val="double" w:sz="4" w:space="0" w:color="4472C4" w:themeColor="accent1"/>
-            </w:tcBorders>
-          </w:tcPr>
-          <w:p>
-            <w:pPr>
-              <w:cnfStyle w:val="000000000000" w:firstRow="0" w:lastRow="0" w:firstColumn="0" w:lastColumn="0" w:oddVBand="0" w:evenVBand="0" w:oddHBand="0" w:evenHBand="0" w:firstRowFirstColumn="0" w:firstRowLastColumn="0" w:lastRowFirstColumn="0" w:lastRowLastColumn="0"/>
-              <w:rPr>
-                <w:rFonts w:ascii="Univers" w:hAnsi="Univers" w:cs="ArialNarrow"/>
-                <w:sz w:val="20"/>
-                <w:szCs w:val="20"/>
-              </w:rPr>
-            </w:pPr>
-            <w:r>
-              <w:rPr>
-                <w:rFonts w:ascii="Univers" w:hAnsi="Univers" w:cs="ArialNarrow"/>
-                <w:sz w:val="20"/>
-                <w:szCs w:val="20"/>
-              </w:rPr>
-              <w:t>Inserti</w:t>
-            </w:r>
-            <w:r>
-              <w:rPr>
-                <w:rFonts w:ascii="Univers" w:hAnsi="Univers"/>
-                <w:color w:val="000000" w:themeColor="text1"/>
-                <w:sz w:val="20"/>
-                <w:szCs w:val="20"/>
-              </w:rPr>
-              <w:t xml:space="preserve"> stampati internamente all’azienda o acquistati da fornitori terzi, che serviranno a dare vita a dei prodotti finiti.</w:t>
-            </w:r>
-          </w:p>
-        </w:tc>
-        <w:tc>
-          <w:tcPr>
-            <w:tcW w:w="1790" w:type="dxa"/>
-            <w:tcBorders>
-              <w:left w:val="double" w:sz="4" w:space="0" w:color="4472C4" w:themeColor="accent1"/>
-            </w:tcBorders>
-          </w:tcPr>
-          <w:p>
-            <w:pPr>
-              <w:cnfStyle w:val="000000000000" w:firstRow="0" w:lastRow="0" w:firstColumn="0" w:lastColumn="0" w:oddVBand="0" w:evenVBand="0" w:oddHBand="0" w:evenHBand="0" w:firstRowFirstColumn="0" w:firstRowLastColumn="0" w:lastRowFirstColumn="0" w:lastRowLastColumn="0"/>
-              <w:rPr>
-                <w:rFonts w:ascii="Univers" w:hAnsi="Univers"/>
-                <w:sz w:val="20"/>
-                <w:szCs w:val="20"/>
-              </w:rPr>
-            </w:pPr>
-            <w:r>
-              <w:rPr>
-                <w:rFonts w:ascii="Univers" w:hAnsi="Univers"/>
-                <w:sz w:val="20"/>
-                <w:szCs w:val="20"/>
-              </w:rPr>
-              <w:t>Prodotti semilavorati, inserti, accessorio</w:t>
-            </w:r>
-          </w:p>
-        </w:tc>
-        <w:tc>
-          <w:tcPr>
-            <w:tcW w:w="2682" w:type="dxa"/>
-            <w:tcBorders>
-              <w:left w:val="double" w:sz="4" w:space="0" w:color="4472C4" w:themeColor="accent1"/>
-            </w:tcBorders>
-          </w:tcPr>
-          <w:p>
-            <w:pPr>
-              <w:cnfStyle w:val="000000000000" w:firstRow="0" w:lastRow="0" w:firstColumn="0" w:lastColumn="0" w:oddVBand="0" w:evenVBand="0" w:oddHBand="0" w:evenHBand="0" w:firstRowFirstColumn="0" w:firstRowLastColumn="0" w:lastRowFirstColumn="0" w:lastRowLastColumn="0"/>
-              <w:rPr>
-                <w:rFonts w:ascii="Univers" w:hAnsi="Univers"/>
-                <w:sz w:val="20"/>
-                <w:szCs w:val="20"/>
-              </w:rPr>
-            </w:pPr>
-            <w:r>
-              <w:rPr>
-                <w:rFonts w:ascii="Univers" w:hAnsi="Univers"/>
-                <w:sz w:val="20"/>
-                <w:szCs w:val="20"/>
-              </w:rPr>
-              <w:t xml:space="preserve">Magazzino, codice identificativo, fornitori </w:t>
-            </w:r>
-          </w:p>
-        </w:tc>
-      </w:tr>
-      <w:tr>
-        <w:trPr>
-          <w:cnfStyle w:val="000000100000" w:firstRow="0" w:lastRow="0" w:firstColumn="0" w:lastColumn="0" w:oddVBand="0" w:evenVBand="0" w:oddHBand="1" w:evenHBand="0" w:firstRowFirstColumn="0" w:firstRowLastColumn="0" w:lastRowFirstColumn="0" w:lastRowLastColumn="0"/>
-          <w:trHeight w:val="324"/>
-        </w:trPr>
-        <w:tc>
-          <w:tcPr>
-            <w:cnfStyle w:val="001000000000" w:firstRow="0" w:lastRow="0" w:firstColumn="1" w:lastColumn="0" w:oddVBand="0" w:evenVBand="0" w:oddHBand="0" w:evenHBand="0" w:firstRowFirstColumn="0" w:firstRowLastColumn="0" w:lastRowFirstColumn="0" w:lastRowLastColumn="0"/>
-            <w:tcW w:w="2783" w:type="dxa"/>
-            <w:tcBorders>
-              <w:right w:val="double" w:sz="4" w:space="0" w:color="4472C4" w:themeColor="accent1"/>
-            </w:tcBorders>
-          </w:tcPr>
-          <w:p>
-            <w:pPr>
-              <w:rPr>
-                <w:rFonts w:ascii="Univers" w:hAnsi="Univers"/>
-                <w:sz w:val="20"/>
-                <w:szCs w:val="20"/>
-              </w:rPr>
-            </w:pPr>
-            <w:r>
-              <w:rPr>
-                <w:rFonts w:ascii="Univers" w:hAnsi="Univers"/>
-                <w:sz w:val="20"/>
-                <w:szCs w:val="20"/>
-              </w:rPr>
-              <w:t>Stipendi</w:t>
-            </w:r>
-          </w:p>
-        </w:tc>
-        <w:tc>
-          <w:tcPr>
-            <w:tcW w:w="3152" w:type="dxa"/>
-            <w:tcBorders>
-              <w:left w:val="double" w:sz="4" w:space="0" w:color="4472C4" w:themeColor="accent1"/>
-            </w:tcBorders>
-          </w:tcPr>
-          <w:p>
-            <w:pPr>
-              <w:cnfStyle w:val="000000100000" w:firstRow="0" w:lastRow="0" w:firstColumn="0" w:lastColumn="0" w:oddVBand="0" w:evenVBand="0" w:oddHBand="1" w:evenHBand="0" w:firstRowFirstColumn="0" w:firstRowLastColumn="0" w:lastRowFirstColumn="0" w:lastRowLastColumn="0"/>
-              <w:rPr>
-                <w:rFonts w:ascii="Univers" w:hAnsi="Univers" w:cs="ArialNarrow"/>
-                <w:sz w:val="20"/>
-                <w:szCs w:val="20"/>
-              </w:rPr>
-            </w:pPr>
-            <w:r>
-              <w:rPr>
-                <w:rFonts w:ascii="Univers" w:hAnsi="Univers" w:cs="ArialNarrow"/>
-                <w:sz w:val="20"/>
-                <w:szCs w:val="20"/>
-              </w:rPr>
-              <w:t>Retribuzione in denaro che viene corrisposta ai dipendenti</w:t>
-            </w:r>
-          </w:p>
-        </w:tc>
-        <w:tc>
-          <w:tcPr>
-            <w:tcW w:w="1790" w:type="dxa"/>
-            <w:tcBorders>
-              <w:left w:val="double" w:sz="4" w:space="0" w:color="4472C4" w:themeColor="accent1"/>
-            </w:tcBorders>
-          </w:tcPr>
-          <w:p>
-            <w:pPr>
-              <w:cnfStyle w:val="000000100000" w:firstRow="0" w:lastRow="0" w:firstColumn="0" w:lastColumn="0" w:oddVBand="0" w:evenVBand="0" w:oddHBand="1" w:evenHBand="0" w:firstRowFirstColumn="0" w:firstRowLastColumn="0" w:lastRowFirstColumn="0" w:lastRowLastColumn="0"/>
-              <w:rPr>
-                <w:rFonts w:ascii="Univers" w:hAnsi="Univers"/>
-                <w:sz w:val="20"/>
-                <w:szCs w:val="20"/>
-              </w:rPr>
-            </w:pPr>
-            <w:r>
-              <w:rPr>
-                <w:rFonts w:ascii="Univers" w:hAnsi="Univers"/>
-                <w:sz w:val="20"/>
-                <w:szCs w:val="20"/>
-              </w:rPr>
-              <w:t>Retribuzione</w:t>
-            </w:r>
-          </w:p>
-        </w:tc>
-        <w:tc>
-          <w:tcPr>
-            <w:tcW w:w="2682" w:type="dxa"/>
-            <w:tcBorders>
-              <w:left w:val="double" w:sz="4" w:space="0" w:color="4472C4" w:themeColor="accent1"/>
-            </w:tcBorders>
-          </w:tcPr>
-          <w:p>
-            <w:pPr>
-              <w:cnfStyle w:val="000000100000" w:firstRow="0" w:lastRow="0" w:firstColumn="0" w:lastColumn="0" w:oddVBand="0" w:evenVBand="0" w:oddHBand="1" w:evenHBand="0" w:firstRowFirstColumn="0" w:firstRowLastColumn="0" w:lastRowFirstColumn="0" w:lastRowLastColumn="0"/>
-              <w:rPr>
-                <w:rFonts w:ascii="Univers" w:hAnsi="Univers"/>
-                <w:sz w:val="20"/>
-                <w:szCs w:val="20"/>
-              </w:rPr>
-            </w:pPr>
-            <w:r>
-              <w:rPr>
-                <w:rFonts w:ascii="Univers" w:hAnsi="Univers"/>
-                <w:sz w:val="20"/>
-                <w:szCs w:val="20"/>
-              </w:rPr>
-              <w:t>Dipendenti, prezzi, autisti</w:t>
-            </w:r>
-          </w:p>
-        </w:tc>
-      </w:tr>
-      <w:tr>
-        <w:trPr>
-          <w:trHeight w:val="324"/>
-        </w:trPr>
-        <w:tc>
-          <w:tcPr>
-            <w:cnfStyle w:val="001000000000" w:firstRow="0" w:lastRow="0" w:firstColumn="1" w:lastColumn="0" w:oddVBand="0" w:evenVBand="0" w:oddHBand="0" w:evenHBand="0" w:firstRowFirstColumn="0" w:firstRowLastColumn="0" w:lastRowFirstColumn="0" w:lastRowLastColumn="0"/>
-            <w:tcW w:w="2783" w:type="dxa"/>
-            <w:tcBorders>
-              <w:right w:val="double" w:sz="4" w:space="0" w:color="4472C4" w:themeColor="accent1"/>
-            </w:tcBorders>
-          </w:tcPr>
-          <w:p>
-            <w:pPr>
-              <w:rPr>
-                <w:rFonts w:ascii="Univers" w:hAnsi="Univers"/>
-                <w:sz w:val="20"/>
-                <w:szCs w:val="20"/>
-              </w:rPr>
-            </w:pPr>
-            <w:r>
-              <w:rPr>
-                <w:rFonts w:ascii="Univers" w:hAnsi="Univers"/>
-                <w:sz w:val="20"/>
-                <w:szCs w:val="20"/>
-              </w:rPr>
-              <w:t>Transazioni</w:t>
-            </w:r>
-          </w:p>
-        </w:tc>
-        <w:tc>
-          <w:tcPr>
-            <w:tcW w:w="3152" w:type="dxa"/>
-            <w:tcBorders>
-              <w:left w:val="double" w:sz="4" w:space="0" w:color="4472C4" w:themeColor="accent1"/>
-            </w:tcBorders>
-          </w:tcPr>
-          <w:p>
-            <w:pPr>
-              <w:cnfStyle w:val="000000000000" w:firstRow="0" w:lastRow="0" w:firstColumn="0" w:lastColumn="0" w:oddVBand="0" w:evenVBand="0" w:oddHBand="0" w:evenHBand="0" w:firstRowFirstColumn="0" w:firstRowLastColumn="0" w:lastRowFirstColumn="0" w:lastRowLastColumn="0"/>
-              <w:rPr>
-                <w:rFonts w:ascii="Univers" w:hAnsi="Univers" w:cs="ArialNarrow"/>
-                <w:sz w:val="20"/>
-                <w:szCs w:val="20"/>
-              </w:rPr>
-            </w:pPr>
-            <w:r>
-              <w:rPr>
-                <w:rFonts w:ascii="Univers" w:hAnsi="Univers" w:cs="ArialNarrow"/>
-                <w:sz w:val="20"/>
-                <w:szCs w:val="20"/>
-              </w:rPr>
-              <w:t xml:space="preserve">Pagamento effettivo di un contratto stipulato tra l’azienda e i clienti/fornitori </w:t>
-            </w:r>
-          </w:p>
-        </w:tc>
-        <w:tc>
-          <w:tcPr>
-            <w:tcW w:w="1790" w:type="dxa"/>
-            <w:tcBorders>
-              <w:left w:val="double" w:sz="4" w:space="0" w:color="4472C4" w:themeColor="accent1"/>
-            </w:tcBorders>
-          </w:tcPr>
-          <w:p>
-            <w:pPr>
-              <w:cnfStyle w:val="000000000000" w:firstRow="0" w:lastRow="0" w:firstColumn="0" w:lastColumn="0" w:oddVBand="0" w:evenVBand="0" w:oddHBand="0" w:evenHBand="0" w:firstRowFirstColumn="0" w:firstRowLastColumn="0" w:lastRowFirstColumn="0" w:lastRowLastColumn="0"/>
-              <w:rPr>
-                <w:rFonts w:ascii="Univers" w:hAnsi="Univers"/>
-                <w:sz w:val="20"/>
-                <w:szCs w:val="20"/>
-              </w:rPr>
-            </w:pPr>
-          </w:p>
-        </w:tc>
-        <w:tc>
-          <w:tcPr>
-            <w:tcW w:w="2682" w:type="dxa"/>
-            <w:tcBorders>
-              <w:left w:val="double" w:sz="4" w:space="0" w:color="4472C4" w:themeColor="accent1"/>
-            </w:tcBorders>
-          </w:tcPr>
-          <w:p>
-            <w:pPr>
-              <w:cnfStyle w:val="000000000000" w:firstRow="0" w:lastRow="0" w:firstColumn="0" w:lastColumn="0" w:oddVBand="0" w:evenVBand="0" w:oddHBand="0" w:evenHBand="0" w:firstRowFirstColumn="0" w:firstRowLastColumn="0" w:lastRowFirstColumn="0" w:lastRowLastColumn="0"/>
               <w:rPr>
                 <w:rFonts w:ascii="Univers" w:hAnsi="Univers"/>
                 <w:sz w:val="20"/>
@@ -12517,9 +12608,9 @@
           <w:lang w:eastAsia="it-IT"/>
         </w:rPr>
         <w:drawing>
-          <wp:inline distT="0" distB="0" distL="0" distR="0" wp14:anchorId="6F308C2B" wp14:editId="717D2716">
-            <wp:extent cx="6519545" cy="4961909"/>
-            <wp:effectExtent l="0" t="0" r="0" b="0"/>
+          <wp:inline distT="0" distB="0" distL="0" distR="0" wp14:anchorId="6F308C2B" wp14:editId="6449642E">
+            <wp:extent cx="5828306" cy="4435820"/>
+            <wp:effectExtent l="0" t="0" r="1270" b="3175"/>
             <wp:docPr id="4" name="Immagine 4"/>
             <wp:cNvGraphicFramePr>
               <a:graphicFrameLocks xmlns:a="http://schemas.openxmlformats.org/drawingml/2006/main" noChangeAspect="1"/>
@@ -12549,7 +12640,7 @@
                   <pic:spPr bwMode="auto">
                     <a:xfrm>
                       <a:off x="0" y="0"/>
-                      <a:ext cx="6543713" cy="4980303"/>
+                      <a:ext cx="5876004" cy="4472122"/>
                     </a:xfrm>
                     <a:prstGeom prst="rect">
                       <a:avLst/>
@@ -12612,6 +12703,147 @@
         <w:t>E</w:t>
       </w:r>
       <w:bookmarkEnd w:id="32"/>
+    </w:p>
+    <w:p>
+      <w:pPr>
+        <w:jc w:val="both"/>
+        <w:rPr>
+          <w:rFonts w:ascii="Univers" w:hAnsi="Univers"/>
+        </w:rPr>
+      </w:pPr>
+      <w:r>
+        <w:rPr>
+          <w:rFonts w:ascii="Univers" w:hAnsi="Univers"/>
+        </w:rPr>
+        <w:t>L’ entità “</w:t>
+      </w:r>
+      <w:r>
+        <w:rPr>
+          <w:rFonts w:ascii="Univers" w:hAnsi="Univers"/>
+        </w:rPr>
+        <w:t>Materiale</w:t>
+      </w:r>
+      <w:r>
+        <w:rPr>
+          <w:rFonts w:ascii="Univers" w:hAnsi="Univers"/>
+        </w:rPr>
+        <w:t xml:space="preserve">” raggruppa tutte le varie </w:t>
+      </w:r>
+      <w:r>
+        <w:rPr>
+          <w:rFonts w:ascii="Univers" w:hAnsi="Univers"/>
+        </w:rPr>
+        <w:t>tipologie</w:t>
+      </w:r>
+      <w:r>
+        <w:rPr>
+          <w:rFonts w:ascii="Univers" w:hAnsi="Univers"/>
+        </w:rPr>
+        <w:t xml:space="preserve"> di </w:t>
+      </w:r>
+      <w:r>
+        <w:rPr>
+          <w:rFonts w:ascii="Univers" w:hAnsi="Univers"/>
+        </w:rPr>
+        <w:t>materiali presenti nel magazzino</w:t>
+      </w:r>
+      <w:r>
+        <w:rPr>
+          <w:rFonts w:ascii="Univers" w:hAnsi="Univers"/>
+        </w:rPr>
+        <w:t xml:space="preserve"> </w:t>
+      </w:r>
+      <w:r>
+        <w:rPr>
+          <w:rFonts w:ascii="Univers" w:hAnsi="Univers"/>
+        </w:rPr>
+        <w:t>del</w:t>
+      </w:r>
+      <w:r>
+        <w:rPr>
+          <w:rFonts w:ascii="Univers" w:hAnsi="Univers"/>
+        </w:rPr>
+        <w:t>l’azienda.</w:t>
+      </w:r>
+    </w:p>
+    <w:p>
+      <w:pPr>
+        <w:autoSpaceDE w:val="0"/>
+        <w:autoSpaceDN w:val="0"/>
+        <w:adjustRightInd w:val="0"/>
+        <w:spacing w:after="0" w:line="240" w:lineRule="auto"/>
+        <w:jc w:val="both"/>
+        <w:rPr>
+          <w:rFonts w:ascii="Univers" w:hAnsi="Univers"/>
+        </w:rPr>
+      </w:pPr>
+      <w:r>
+        <w:rPr>
+          <w:rFonts w:ascii="Univers" w:hAnsi="Univers"/>
+        </w:rPr>
+        <w:t>Questa generalizzazione è stata concepita per risolvere la notevole quantità di caratteristiche comuni a tutt</w:t>
+      </w:r>
+      <w:r>
+        <w:rPr>
+          <w:rFonts w:ascii="Univers" w:hAnsi="Univers"/>
+        </w:rPr>
+        <w:t xml:space="preserve">e le sottocategorie, in parte dovute anche dal fatto di avere un unico luogo fisico per lo stoccaggio in comune. Per tale ragione tutti i materiali dovranno essere memorizzati e salvati sempre con le caratteristiche: </w:t>
+      </w:r>
+      <w:r>
+        <w:rPr>
+          <w:rFonts w:ascii="Univers" w:hAnsi="Univers"/>
+        </w:rPr>
+        <w:t>codice, localizzazione, altre specifiche</w:t>
+      </w:r>
+      <w:r>
+        <w:rPr>
+          <w:rFonts w:ascii="Univers" w:hAnsi="Univers"/>
+        </w:rPr>
+        <w:t>, colore,</w:t>
+      </w:r>
+      <w:r>
+        <w:rPr>
+          <w:rFonts w:ascii="Univers" w:hAnsi="Univers"/>
+        </w:rPr>
+        <w:t xml:space="preserve"> prezzo, </w:t>
+      </w:r>
+      <w:r>
+        <w:rPr>
+          <w:rFonts w:ascii="Univers" w:hAnsi="Univers"/>
+        </w:rPr>
+        <w:t>tipologia</w:t>
+      </w:r>
+      <w:r>
+        <w:rPr>
+          <w:rFonts w:ascii="Univers" w:hAnsi="Univers"/>
+        </w:rPr>
+        <w:t xml:space="preserve"> e </w:t>
+      </w:r>
+      <w:r>
+        <w:rPr>
+          <w:rFonts w:ascii="Univers" w:hAnsi="Univers"/>
+        </w:rPr>
+        <w:t>quantità</w:t>
+      </w:r>
+      <w:r>
+        <w:rPr>
+          <w:rFonts w:ascii="Univers" w:hAnsi="Univers"/>
+        </w:rPr>
+        <w:t>,</w:t>
+      </w:r>
+    </w:p>
+    <w:p>
+      <w:pPr>
+        <w:autoSpaceDE w:val="0"/>
+        <w:autoSpaceDN w:val="0"/>
+        <w:adjustRightInd w:val="0"/>
+        <w:spacing w:after="0" w:line="240" w:lineRule="auto"/>
+        <w:rPr>
+          <w:rFonts w:ascii="InaiMathi" w:hAnsi="InaiMathi" w:cs="InaiMathi"/>
+          <w:sz w:val="20"/>
+          <w:szCs w:val="20"/>
+        </w:rPr>
+      </w:pPr>
     </w:p>
     <w:p>
       <w:pPr>
@@ -12711,22 +12943,36 @@
           <w:szCs w:val="28"/>
           <w:lang w:eastAsia="it-IT"/>
         </w:rPr>
-        <w:lastRenderedPageBreak/>
         <w:t>CONTRATTO</w:t>
       </w:r>
       <w:bookmarkEnd w:id="35"/>
     </w:p>
     <w:p>
       <w:pPr>
-        <w:rPr>
-          <w:lang w:eastAsia="it-IT"/>
-        </w:rPr>
-        <w:sectPr>
-          <w:pgSz w:w="11906" w:h="16838"/>
-          <w:pgMar w:top="720" w:right="720" w:bottom="720" w:left="720" w:header="708" w:footer="708" w:gutter="0"/>
-          <w:cols w:space="708"/>
-          <w:docGrid w:linePitch="360"/>
-        </w:sectPr>
+        <w:jc w:val="both"/>
+        <w:rPr>
+          <w:rFonts w:ascii="Univers" w:hAnsi="Univers"/>
+        </w:rPr>
+      </w:pPr>
+      <w:r>
+        <w:rPr>
+          <w:rFonts w:ascii="Univers" w:hAnsi="Univers"/>
+        </w:rPr>
+        <w:t xml:space="preserve">L’ entità “Contratto” raggruppa tutte le varie forme di contratto che è possibile stipulare con l’azienda. Esse sono ramificate in tre tipologie fondamentali di “Contratto Acquisto”, “Contratto Lavoro” e “Contratto Vendita”. Ognuna di esse sarà accumunata da un codice identificativo e dalla data di stipulazione. </w:t>
+      </w:r>
+    </w:p>
+    <w:p>
+      <w:pPr>
+        <w:rPr>
+          <w:rFonts w:ascii="Univers" w:hAnsi="Univers"/>
+        </w:rPr>
+      </w:pPr>
+    </w:p>
+    <w:p>
+      <w:pPr>
+        <w:rPr>
+          <w:lang w:eastAsia="it-IT"/>
+        </w:rPr>
       </w:pPr>
       <w:bookmarkStart w:id="36" w:name="_Toc122432125"/>
       <w:bookmarkStart w:id="37" w:name="_Toc123232325"/>
@@ -16116,6 +16362,7 @@
     <w:p>
       <w:pPr>
         <w:ind w:left="708"/>
+        <w:jc w:val="both"/>
         <w:rPr>
           <w:rFonts w:ascii="Univers" w:hAnsi="Univers"/>
           <w:lang w:eastAsia="it-IT"/>
@@ -16178,6 +16425,7 @@
     <w:p>
       <w:pPr>
         <w:ind w:left="708"/>
+        <w:jc w:val="both"/>
         <w:rPr>
           <w:rFonts w:ascii="Univers" w:hAnsi="Univers"/>
           <w:lang w:eastAsia="it-IT"/>
@@ -16240,6 +16488,7 @@
     <w:p>
       <w:pPr>
         <w:ind w:left="708"/>
+        <w:jc w:val="both"/>
         <w:rPr>
           <w:rFonts w:ascii="Univers" w:hAnsi="Univers"/>
           <w:lang w:eastAsia="it-IT"/>
@@ -16302,6 +16551,7 @@
     <w:p>
       <w:pPr>
         <w:ind w:left="708"/>
+        <w:jc w:val="both"/>
         <w:rPr>
           <w:rFonts w:ascii="Univers" w:hAnsi="Univers"/>
           <w:lang w:eastAsia="it-IT"/>
@@ -16372,6 +16622,7 @@
     <w:p>
       <w:pPr>
         <w:ind w:left="1413" w:hanging="705"/>
+        <w:jc w:val="both"/>
         <w:rPr>
           <w:rFonts w:ascii="Univers" w:hAnsi="Univers"/>
           <w:lang w:eastAsia="it-IT"/>
@@ -16466,6 +16717,7 @@
     <w:p>
       <w:pPr>
         <w:ind w:left="708"/>
+        <w:jc w:val="both"/>
         <w:rPr>
           <w:rFonts w:ascii="Univers" w:hAnsi="Univers"/>
           <w:lang w:eastAsia="it-IT"/>
@@ -16528,6 +16780,7 @@
     <w:p>
       <w:pPr>
         <w:ind w:left="1413" w:hanging="705"/>
+        <w:jc w:val="both"/>
         <w:rPr>
           <w:rFonts w:ascii="Univers" w:hAnsi="Univers"/>
           <w:lang w:eastAsia="it-IT"/>
@@ -16590,6 +16843,7 @@
     <w:p>
       <w:pPr>
         <w:ind w:left="1413" w:hanging="705"/>
+        <w:jc w:val="both"/>
         <w:rPr>
           <w:rFonts w:ascii="Univers" w:hAnsi="Univers"/>
           <w:lang w:eastAsia="it-IT"/>
@@ -16652,6 +16906,7 @@
     <w:p>
       <w:pPr>
         <w:ind w:left="708"/>
+        <w:jc w:val="both"/>
         <w:rPr>
           <w:rFonts w:ascii="Univers" w:hAnsi="Univers"/>
           <w:lang w:eastAsia="it-IT"/>
@@ -16714,6 +16969,7 @@
     <w:p>
       <w:pPr>
         <w:ind w:left="708"/>
+        <w:jc w:val="both"/>
         <w:rPr>
           <w:rFonts w:ascii="Univers" w:hAnsi="Univers"/>
           <w:lang w:eastAsia="it-IT"/>
@@ -16776,6 +17032,7 @@
     <w:p>
       <w:pPr>
         <w:ind w:left="708"/>
+        <w:jc w:val="both"/>
         <w:rPr>
           <w:rFonts w:ascii="Univers" w:hAnsi="Univers"/>
           <w:lang w:eastAsia="it-IT"/>
@@ -16793,6 +17050,7 @@
     <w:p>
       <w:pPr>
         <w:ind w:left="708"/>
+        <w:jc w:val="both"/>
         <w:rPr>
           <w:rFonts w:ascii="Univers" w:hAnsi="Univers"/>
           <w:lang w:eastAsia="it-IT"/>
@@ -16849,12 +17107,27 @@
           <w:rFonts w:ascii="Univers" w:hAnsi="Univers"/>
           <w:lang w:eastAsia="it-IT"/>
         </w:rPr>
-        <w:t>essere deve essere maggiore di zero;</w:t>
+        <w:t xml:space="preserve">essere deve essere maggiore </w:t>
+      </w:r>
+      <w:r>
+        <w:rPr>
+          <w:rFonts w:ascii="Univers" w:hAnsi="Univers"/>
+          <w:lang w:eastAsia="it-IT"/>
+        </w:rPr>
+        <w:t>o uguale a</w:t>
+      </w:r>
+      <w:r>
+        <w:rPr>
+          <w:rFonts w:ascii="Univers" w:hAnsi="Univers"/>
+          <w:lang w:eastAsia="it-IT"/>
+        </w:rPr>
+        <w:t xml:space="preserve"> zero;</w:t>
       </w:r>
     </w:p>
     <w:p>
       <w:pPr>
         <w:ind w:left="708"/>
+        <w:jc w:val="both"/>
         <w:rPr>
           <w:rFonts w:ascii="Univers" w:hAnsi="Univers"/>
           <w:lang w:eastAsia="it-IT"/>
@@ -16974,6 +17247,7 @@
     <w:p>
       <w:pPr>
         <w:ind w:left="708"/>
+        <w:jc w:val="both"/>
         <w:rPr>
           <w:rFonts w:ascii="Univers" w:hAnsi="Univers"/>
           <w:lang w:eastAsia="it-IT"/>
@@ -17068,6 +17342,7 @@
     <w:p>
       <w:pPr>
         <w:ind w:left="708"/>
+        <w:jc w:val="both"/>
         <w:rPr>
           <w:rFonts w:ascii="Univers" w:hAnsi="Univers"/>
           <w:lang w:eastAsia="it-IT"/>
@@ -17311,6 +17586,7 @@
     </w:p>
     <w:p>
       <w:pPr>
+        <w:jc w:val="both"/>
         <w:rPr>
           <w:lang w:eastAsia="it-IT"/>
         </w:rPr>
@@ -20789,6 +21065,7 @@
     </w:p>
     <w:p>
       <w:pPr>
+        <w:jc w:val="both"/>
         <w:rPr>
           <w:rFonts w:ascii="Univers" w:hAnsi="Univers"/>
           <w:lang w:eastAsia="it-IT"/>
@@ -25173,6 +25450,7 @@
     </w:p>
     <w:p>
       <w:pPr>
+        <w:jc w:val="both"/>
         <w:rPr>
           <w:rFonts w:ascii="Univers" w:hAnsi="Univers" w:cs="Times New Roman"/>
         </w:rPr>
@@ -25431,6 +25709,7 @@
         <w:autoSpaceDN w:val="0"/>
         <w:adjustRightInd w:val="0"/>
         <w:spacing w:after="0" w:line="240" w:lineRule="auto"/>
+        <w:jc w:val="both"/>
         <w:rPr>
           <w:rFonts w:ascii="Univers" w:hAnsi="Univers" w:cs="Times New Roman"/>
         </w:rPr>
@@ -25482,6 +25761,7 @@
     </w:p>
     <w:p>
       <w:pPr>
+        <w:jc w:val="both"/>
         <w:rPr>
           <w:rFonts w:ascii="Univers" w:hAnsi="Univers" w:cs="Times New Roman"/>
         </w:rPr>
@@ -26408,6 +26688,7 @@
         <w:autoSpaceDN w:val="0"/>
         <w:adjustRightInd w:val="0"/>
         <w:spacing w:after="0" w:line="240" w:lineRule="auto"/>
+        <w:jc w:val="both"/>
         <w:rPr>
           <w:lang w:eastAsia="it-IT"/>
         </w:rPr>
@@ -26556,6 +26837,7 @@
     </w:p>
     <w:p>
       <w:pPr>
+        <w:jc w:val="both"/>
         <w:rPr>
           <w:rFonts w:ascii="Univers" w:hAnsi="Univers" w:cs="Times New Roman"/>
         </w:rPr>
@@ -27718,14 +28000,44 @@
               <w:rPr>
                 <w:rFonts w:ascii="Univers" w:hAnsi="Univers" w:cs="Times New Roman"/>
               </w:rPr>
-              <w:t xml:space="preserve">, Via, </w:t>
+              <w:t xml:space="preserve">, </w:t>
+            </w:r>
+            <w:r>
+              <w:rPr>
+                <w:rFonts w:ascii="Univers" w:hAnsi="Univers" w:cs="Times New Roman"/>
+              </w:rPr>
+              <w:t>v</w:t>
+            </w:r>
+            <w:r>
+              <w:rPr>
+                <w:rFonts w:ascii="Univers" w:hAnsi="Univers" w:cs="Times New Roman"/>
+              </w:rPr>
+              <w:t xml:space="preserve">ia, </w:t>
             </w:r>
             <w:proofErr w:type="spellStart"/>
             <w:r>
               <w:rPr>
                 <w:rFonts w:ascii="Univers" w:hAnsi="Univers" w:cs="Times New Roman"/>
               </w:rPr>
-              <w:t>N_Civico</w:t>
+              <w:t>n</w:t>
+            </w:r>
+            <w:r>
+              <w:rPr>
+                <w:rFonts w:ascii="Univers" w:hAnsi="Univers" w:cs="Times New Roman"/>
+              </w:rPr>
+              <w:t>_</w:t>
+            </w:r>
+            <w:r>
+              <w:rPr>
+                <w:rFonts w:ascii="Univers" w:hAnsi="Univers" w:cs="Times New Roman"/>
+              </w:rPr>
+              <w:t>c</w:t>
+            </w:r>
+            <w:r>
+              <w:rPr>
+                <w:rFonts w:ascii="Univers" w:hAnsi="Univers" w:cs="Times New Roman"/>
+              </w:rPr>
+              <w:t>ivico</w:t>
             </w:r>
             <w:proofErr w:type="spellEnd"/>
             <w:r>
@@ -27739,20 +28051,76 @@
               <w:rPr>
                 <w:rFonts w:ascii="Univers" w:hAnsi="Univers" w:cs="Times New Roman"/>
               </w:rPr>
-              <w:t>Citta</w:t>
+              <w:t>c</w:t>
+            </w:r>
+            <w:r>
+              <w:rPr>
+                <w:rFonts w:ascii="Univers" w:hAnsi="Univers" w:cs="Times New Roman"/>
+              </w:rPr>
+              <w:t>itta</w:t>
             </w:r>
             <w:proofErr w:type="gramEnd"/>
             <w:r>
               <w:rPr>
                 <w:rFonts w:ascii="Univers" w:hAnsi="Univers" w:cs="Times New Roman"/>
               </w:rPr>
-              <w:t>, CAP, Nome, Telefono</w:t>
-            </w:r>
-            <w:r>
-              <w:rPr>
-                <w:rFonts w:ascii="Univers" w:hAnsi="Univers" w:cs="Times New Roman"/>
-              </w:rPr>
-              <w:t>, Email</w:t>
+              <w:t xml:space="preserve">, </w:t>
+            </w:r>
+            <w:proofErr w:type="spellStart"/>
+            <w:r>
+              <w:rPr>
+                <w:rFonts w:ascii="Univers" w:hAnsi="Univers" w:cs="Times New Roman"/>
+              </w:rPr>
+              <w:t>cap</w:t>
+            </w:r>
+            <w:proofErr w:type="spellEnd"/>
+            <w:r>
+              <w:rPr>
+                <w:rFonts w:ascii="Univers" w:hAnsi="Univers" w:cs="Times New Roman"/>
+              </w:rPr>
+              <w:t xml:space="preserve">, </w:t>
+            </w:r>
+            <w:r>
+              <w:rPr>
+                <w:rFonts w:ascii="Univers" w:hAnsi="Univers" w:cs="Times New Roman"/>
+              </w:rPr>
+              <w:t>n</w:t>
+            </w:r>
+            <w:r>
+              <w:rPr>
+                <w:rFonts w:ascii="Univers" w:hAnsi="Univers" w:cs="Times New Roman"/>
+              </w:rPr>
+              <w:t xml:space="preserve">ome, </w:t>
+            </w:r>
+            <w:r>
+              <w:rPr>
+                <w:rFonts w:ascii="Univers" w:hAnsi="Univers" w:cs="Times New Roman"/>
+              </w:rPr>
+              <w:t>t</w:t>
+            </w:r>
+            <w:r>
+              <w:rPr>
+                <w:rFonts w:ascii="Univers" w:hAnsi="Univers" w:cs="Times New Roman"/>
+              </w:rPr>
+              <w:t>elefono</w:t>
+            </w:r>
+            <w:r>
+              <w:rPr>
+                <w:rFonts w:ascii="Univers" w:hAnsi="Univers" w:cs="Times New Roman"/>
+              </w:rPr>
+              <w:t xml:space="preserve">, </w:t>
+            </w:r>
+            <w:r>
+              <w:rPr>
+                <w:rFonts w:ascii="Univers" w:hAnsi="Univers" w:cs="Times New Roman"/>
+              </w:rPr>
+              <w:t>e</w:t>
+            </w:r>
+            <w:r>
+              <w:rPr>
+                <w:rFonts w:ascii="Univers" w:hAnsi="Univers" w:cs="Times New Roman"/>
+              </w:rPr>
+              <w:t>mail</w:t>
             </w:r>
             <w:r>
               <w:rPr>
@@ -29165,7 +29533,7 @@
         <v:path o:extrusionok="f" gradientshapeok="t" o:connecttype="rect"/>
         <o:lock v:ext="edit" aspectratio="t"/>
       </v:shapetype>
-      <v:shape id="_x0000_i1081" type="#_x0000_t75" style="width:11.2pt;height:11.2pt" o:bullet="t">
+      <v:shape id="_x0000_i1087" type="#_x0000_t75" style="width:10.75pt;height:10.75pt" o:bullet="t">
         <v:imagedata r:id="rId1" o:title="mso264"/>
       </v:shape>
     </w:pict>
@@ -31290,7 +31658,7 @@
   <w:style w:type="paragraph" w:default="1" w:styleId="Normale">
     <w:name w:val="Normal"/>
     <w:qFormat/>
-    <w:rsid w:val="00FA6276"/>
+    <w:rsid w:val="000A7F58"/>
   </w:style>
   <w:style w:type="paragraph" w:styleId="Titolo1">
     <w:name w:val="heading 1"/>

</xml_diff>